<commit_message>
Security and database documentation sections added
</commit_message>
<xml_diff>
--- a/documentation/documentation.docx
+++ b/documentation/documentation.docx
@@ -134,7 +134,7 @@
           <w:r>
             <w:fldChar w:fldCharType="separate"/>
           </w:r>
-          <w:hyperlink w:anchor="_Toc145293306" w:history="1">
+          <w:hyperlink w:anchor="_Toc145379073" w:history="1">
             <w:r>
               <w:rPr>
                 <w:rStyle w:val="Hyperlink"/>
@@ -161,7 +161,7 @@
                 <w:noProof/>
                 <w:webHidden/>
               </w:rPr>
-              <w:instrText xml:space="preserve"> PAGEREF _Toc145293306 \h </w:instrText>
+              <w:instrText xml:space="preserve"> PAGEREF _Toc145379073 \h </w:instrText>
             </w:r>
             <w:r>
               <w:rPr>
@@ -203,7 +203,7 @@
               <w:noProof/>
             </w:rPr>
           </w:pPr>
-          <w:hyperlink w:anchor="_Toc145293307" w:history="1">
+          <w:hyperlink w:anchor="_Toc145379074" w:history="1">
             <w:r>
               <w:rPr>
                 <w:rStyle w:val="Hyperlink"/>
@@ -230,7 +230,7 @@
                 <w:noProof/>
                 <w:webHidden/>
               </w:rPr>
-              <w:instrText xml:space="preserve"> PAGEREF _Toc145293307 \h </w:instrText>
+              <w:instrText xml:space="preserve"> PAGEREF _Toc145379074 \h </w:instrText>
             </w:r>
             <w:r>
               <w:rPr>
@@ -272,7 +272,7 @@
               <w:noProof/>
             </w:rPr>
           </w:pPr>
-          <w:hyperlink w:anchor="_Toc145293308" w:history="1">
+          <w:hyperlink w:anchor="_Toc145379075" w:history="1">
             <w:r>
               <w:rPr>
                 <w:rStyle w:val="Hyperlink"/>
@@ -299,7 +299,7 @@
                 <w:noProof/>
                 <w:webHidden/>
               </w:rPr>
-              <w:instrText xml:space="preserve"> PAGEREF _Toc145293308 \h </w:instrText>
+              <w:instrText xml:space="preserve"> PAGEREF _Toc145379075 \h </w:instrText>
             </w:r>
             <w:r>
               <w:rPr>
@@ -341,7 +341,7 @@
               <w:noProof/>
             </w:rPr>
           </w:pPr>
-          <w:hyperlink w:anchor="_Toc145293309" w:history="1">
+          <w:hyperlink w:anchor="_Toc145379076" w:history="1">
             <w:r>
               <w:rPr>
                 <w:rStyle w:val="Hyperlink"/>
@@ -368,7 +368,7 @@
                 <w:noProof/>
                 <w:webHidden/>
               </w:rPr>
-              <w:instrText xml:space="preserve"> PAGEREF _Toc145293309 \h </w:instrText>
+              <w:instrText xml:space="preserve"> PAGEREF _Toc145379076 \h </w:instrText>
             </w:r>
             <w:r>
               <w:rPr>
@@ -410,7 +410,7 @@
               <w:noProof/>
             </w:rPr>
           </w:pPr>
-          <w:hyperlink w:anchor="_Toc145293310" w:history="1">
+          <w:hyperlink w:anchor="_Toc145379077" w:history="1">
             <w:r>
               <w:rPr>
                 <w:rStyle w:val="Hyperlink"/>
@@ -437,7 +437,7 @@
                 <w:noProof/>
                 <w:webHidden/>
               </w:rPr>
-              <w:instrText xml:space="preserve"> PAGEREF _Toc145293310 \h </w:instrText>
+              <w:instrText xml:space="preserve"> PAGEREF _Toc145379077 \h </w:instrText>
             </w:r>
             <w:r>
               <w:rPr>
@@ -479,7 +479,7 @@
               <w:noProof/>
             </w:rPr>
           </w:pPr>
-          <w:hyperlink w:anchor="_Toc145293311" w:history="1">
+          <w:hyperlink w:anchor="_Toc145379078" w:history="1">
             <w:r>
               <w:rPr>
                 <w:rStyle w:val="Hyperlink"/>
@@ -506,7 +506,7 @@
                 <w:noProof/>
                 <w:webHidden/>
               </w:rPr>
-              <w:instrText xml:space="preserve"> PAGEREF _Toc145293311 \h </w:instrText>
+              <w:instrText xml:space="preserve"> PAGEREF _Toc145379078 \h </w:instrText>
             </w:r>
             <w:r>
               <w:rPr>
@@ -548,7 +548,7 @@
               <w:noProof/>
             </w:rPr>
           </w:pPr>
-          <w:hyperlink w:anchor="_Toc145293312" w:history="1">
+          <w:hyperlink w:anchor="_Toc145379079" w:history="1">
             <w:r>
               <w:rPr>
                 <w:rStyle w:val="Hyperlink"/>
@@ -575,7 +575,7 @@
                 <w:noProof/>
                 <w:webHidden/>
               </w:rPr>
-              <w:instrText xml:space="preserve"> PAGEREF _Toc145293312 \h </w:instrText>
+              <w:instrText xml:space="preserve"> PAGEREF _Toc145379079 \h </w:instrText>
             </w:r>
             <w:r>
               <w:rPr>
@@ -617,13 +617,13 @@
               <w:noProof/>
             </w:rPr>
           </w:pPr>
-          <w:hyperlink w:anchor="_Toc145293313" w:history="1">
+          <w:hyperlink w:anchor="_Toc145379080" w:history="1">
             <w:r>
               <w:rPr>
                 <w:rStyle w:val="Hyperlink"/>
                 <w:noProof/>
               </w:rPr>
-              <w:t>Database</w:t>
+              <w:t>Security</w:t>
             </w:r>
             <w:r>
               <w:rPr>
@@ -644,7 +644,7 @@
                 <w:noProof/>
                 <w:webHidden/>
               </w:rPr>
-              <w:instrText xml:space="preserve"> PAGEREF _Toc145293313 \h </w:instrText>
+              <w:instrText xml:space="preserve"> PAGEREF _Toc145379080 \h </w:instrText>
             </w:r>
             <w:r>
               <w:rPr>
@@ -665,6 +665,144 @@
                 <w:webHidden/>
               </w:rPr>
               <w:t>6</w:t>
+            </w:r>
+            <w:r>
+              <w:rPr>
+                <w:noProof/>
+                <w:webHidden/>
+              </w:rPr>
+              <w:fldChar w:fldCharType="end"/>
+            </w:r>
+          </w:hyperlink>
+        </w:p>
+        <w:p>
+          <w:pPr>
+            <w:pStyle w:val="TOC3"/>
+            <w:tabs>
+              <w:tab w:val="right" w:leader="dot" w:pos="9350"/>
+            </w:tabs>
+            <w:rPr>
+              <w:rFonts w:eastAsiaTheme="minorEastAsia"/>
+              <w:noProof/>
+            </w:rPr>
+          </w:pPr>
+          <w:hyperlink w:anchor="_Toc145379081" w:history="1">
+            <w:r>
+              <w:rPr>
+                <w:rStyle w:val="Hyperlink"/>
+                <w:noProof/>
+              </w:rPr>
+              <w:t>Authentication</w:t>
+            </w:r>
+            <w:r>
+              <w:rPr>
+                <w:noProof/>
+                <w:webHidden/>
+              </w:rPr>
+              <w:tab/>
+            </w:r>
+            <w:r>
+              <w:rPr>
+                <w:noProof/>
+                <w:webHidden/>
+              </w:rPr>
+              <w:fldChar w:fldCharType="begin"/>
+            </w:r>
+            <w:r>
+              <w:rPr>
+                <w:noProof/>
+                <w:webHidden/>
+              </w:rPr>
+              <w:instrText xml:space="preserve"> PAGEREF _Toc145379081 \h </w:instrText>
+            </w:r>
+            <w:r>
+              <w:rPr>
+                <w:noProof/>
+                <w:webHidden/>
+              </w:rPr>
+            </w:r>
+            <w:r>
+              <w:rPr>
+                <w:noProof/>
+                <w:webHidden/>
+              </w:rPr>
+              <w:fldChar w:fldCharType="separate"/>
+            </w:r>
+            <w:r>
+              <w:rPr>
+                <w:noProof/>
+                <w:webHidden/>
+              </w:rPr>
+              <w:t>6</w:t>
+            </w:r>
+            <w:r>
+              <w:rPr>
+                <w:noProof/>
+                <w:webHidden/>
+              </w:rPr>
+              <w:fldChar w:fldCharType="end"/>
+            </w:r>
+          </w:hyperlink>
+        </w:p>
+        <w:p>
+          <w:pPr>
+            <w:pStyle w:val="TOC3"/>
+            <w:tabs>
+              <w:tab w:val="right" w:leader="dot" w:pos="9350"/>
+            </w:tabs>
+            <w:rPr>
+              <w:rFonts w:eastAsiaTheme="minorEastAsia"/>
+              <w:noProof/>
+            </w:rPr>
+          </w:pPr>
+          <w:hyperlink w:anchor="_Toc145379082" w:history="1">
+            <w:r>
+              <w:rPr>
+                <w:rStyle w:val="Hyperlink"/>
+                <w:noProof/>
+              </w:rPr>
+              <w:t>Authorization</w:t>
+            </w:r>
+            <w:r>
+              <w:rPr>
+                <w:noProof/>
+                <w:webHidden/>
+              </w:rPr>
+              <w:tab/>
+            </w:r>
+            <w:r>
+              <w:rPr>
+                <w:noProof/>
+                <w:webHidden/>
+              </w:rPr>
+              <w:fldChar w:fldCharType="begin"/>
+            </w:r>
+            <w:r>
+              <w:rPr>
+                <w:noProof/>
+                <w:webHidden/>
+              </w:rPr>
+              <w:instrText xml:space="preserve"> PAGEREF _Toc145379082 \h </w:instrText>
+            </w:r>
+            <w:r>
+              <w:rPr>
+                <w:noProof/>
+                <w:webHidden/>
+              </w:rPr>
+            </w:r>
+            <w:r>
+              <w:rPr>
+                <w:noProof/>
+                <w:webHidden/>
+              </w:rPr>
+              <w:fldChar w:fldCharType="separate"/>
+            </w:r>
+            <w:r>
+              <w:rPr>
+                <w:noProof/>
+                <w:webHidden/>
+              </w:rPr>
+              <w:t>7</w:t>
             </w:r>
             <w:r>
               <w:rPr>
@@ -686,13 +824,13 @@
               <w:noProof/>
             </w:rPr>
           </w:pPr>
-          <w:hyperlink w:anchor="_Toc145293314" w:history="1">
+          <w:hyperlink w:anchor="_Toc145379083" w:history="1">
             <w:r>
               <w:rPr>
                 <w:rStyle w:val="Hyperlink"/>
                 <w:noProof/>
               </w:rPr>
-              <w:t>Backend/Server</w:t>
+              <w:t>Database</w:t>
             </w:r>
             <w:r>
               <w:rPr>
@@ -713,7 +851,7 @@
                 <w:noProof/>
                 <w:webHidden/>
               </w:rPr>
-              <w:instrText xml:space="preserve"> PAGEREF _Toc145293314 \h </w:instrText>
+              <w:instrText xml:space="preserve"> PAGEREF _Toc145379083 \h </w:instrText>
             </w:r>
             <w:r>
               <w:rPr>
@@ -733,823 +871,7 @@
                 <w:noProof/>
                 <w:webHidden/>
               </w:rPr>
-              <w:t>6</w:t>
-            </w:r>
-            <w:r>
-              <w:rPr>
-                <w:noProof/>
-                <w:webHidden/>
-              </w:rPr>
-              <w:fldChar w:fldCharType="end"/>
-            </w:r>
-          </w:hyperlink>
-        </w:p>
-        <w:p>
-          <w:pPr>
-            <w:pStyle w:val="TOC3"/>
-            <w:tabs>
-              <w:tab w:val="right" w:leader="dot" w:pos="9350"/>
-            </w:tabs>
-            <w:rPr>
-              <w:noProof/>
-            </w:rPr>
-          </w:pPr>
-          <w:hyperlink w:anchor="_Toc145293315" w:history="1">
-            <w:r>
-              <w:rPr>
-                <w:rStyle w:val="Hyperlink"/>
-                <w:noProof/>
-              </w:rPr>
-              <w:t>General Architecture</w:t>
-            </w:r>
-            <w:r>
-              <w:rPr>
-                <w:noProof/>
-                <w:webHidden/>
-              </w:rPr>
-              <w:tab/>
-            </w:r>
-            <w:r>
-              <w:rPr>
-                <w:noProof/>
-                <w:webHidden/>
-              </w:rPr>
-              <w:fldChar w:fldCharType="begin"/>
-            </w:r>
-            <w:r>
-              <w:rPr>
-                <w:noProof/>
-                <w:webHidden/>
-              </w:rPr>
-              <w:instrText xml:space="preserve"> PAGEREF _Toc145293315 \h </w:instrText>
-            </w:r>
-            <w:r>
-              <w:rPr>
-                <w:noProof/>
-                <w:webHidden/>
-              </w:rPr>
-            </w:r>
-            <w:r>
-              <w:rPr>
-                <w:noProof/>
-                <w:webHidden/>
-              </w:rPr>
-              <w:fldChar w:fldCharType="separate"/>
-            </w:r>
-            <w:r>
-              <w:rPr>
-                <w:noProof/>
-                <w:webHidden/>
-              </w:rPr>
-              <w:t>6</w:t>
-            </w:r>
-            <w:r>
-              <w:rPr>
-                <w:noProof/>
-                <w:webHidden/>
-              </w:rPr>
-              <w:fldChar w:fldCharType="end"/>
-            </w:r>
-          </w:hyperlink>
-        </w:p>
-        <w:p>
-          <w:pPr>
-            <w:pStyle w:val="TOC3"/>
-            <w:tabs>
-              <w:tab w:val="right" w:leader="dot" w:pos="9350"/>
-            </w:tabs>
-            <w:rPr>
-              <w:noProof/>
-            </w:rPr>
-          </w:pPr>
-          <w:hyperlink w:anchor="_Toc145293316" w:history="1">
-            <w:r>
-              <w:rPr>
-                <w:rStyle w:val="Hyperlink"/>
-                <w:noProof/>
-              </w:rPr>
-              <w:t>Authentication</w:t>
-            </w:r>
-            <w:r>
-              <w:rPr>
-                <w:noProof/>
-                <w:webHidden/>
-              </w:rPr>
-              <w:tab/>
-            </w:r>
-            <w:r>
-              <w:rPr>
-                <w:noProof/>
-                <w:webHidden/>
-              </w:rPr>
-              <w:fldChar w:fldCharType="begin"/>
-            </w:r>
-            <w:r>
-              <w:rPr>
-                <w:noProof/>
-                <w:webHidden/>
-              </w:rPr>
-              <w:instrText xml:space="preserve"> PAGEREF _Toc145293316 \h </w:instrText>
-            </w:r>
-            <w:r>
-              <w:rPr>
-                <w:noProof/>
-                <w:webHidden/>
-              </w:rPr>
-            </w:r>
-            <w:r>
-              <w:rPr>
-                <w:noProof/>
-                <w:webHidden/>
-              </w:rPr>
-              <w:fldChar w:fldCharType="separate"/>
-            </w:r>
-            <w:r>
-              <w:rPr>
-                <w:noProof/>
-                <w:webHidden/>
-              </w:rPr>
-              <w:t>6</w:t>
-            </w:r>
-            <w:r>
-              <w:rPr>
-                <w:noProof/>
-                <w:webHidden/>
-              </w:rPr>
-              <w:fldChar w:fldCharType="end"/>
-            </w:r>
-          </w:hyperlink>
-        </w:p>
-        <w:p>
-          <w:pPr>
-            <w:pStyle w:val="TOC3"/>
-            <w:tabs>
-              <w:tab w:val="right" w:leader="dot" w:pos="9350"/>
-            </w:tabs>
-            <w:rPr>
-              <w:noProof/>
-            </w:rPr>
-          </w:pPr>
-          <w:hyperlink w:anchor="_Toc145293317" w:history="1">
-            <w:r>
-              <w:rPr>
-                <w:rStyle w:val="Hyperlink"/>
-                <w:noProof/>
-              </w:rPr>
-              <w:t>Users</w:t>
-            </w:r>
-            <w:r>
-              <w:rPr>
-                <w:noProof/>
-                <w:webHidden/>
-              </w:rPr>
-              <w:tab/>
-            </w:r>
-            <w:r>
-              <w:rPr>
-                <w:noProof/>
-                <w:webHidden/>
-              </w:rPr>
-              <w:fldChar w:fldCharType="begin"/>
-            </w:r>
-            <w:r>
-              <w:rPr>
-                <w:noProof/>
-                <w:webHidden/>
-              </w:rPr>
-              <w:instrText xml:space="preserve"> PAGEREF _Toc145293317 \h </w:instrText>
-            </w:r>
-            <w:r>
-              <w:rPr>
-                <w:noProof/>
-                <w:webHidden/>
-              </w:rPr>
-            </w:r>
-            <w:r>
-              <w:rPr>
-                <w:noProof/>
-                <w:webHidden/>
-              </w:rPr>
-              <w:fldChar w:fldCharType="separate"/>
-            </w:r>
-            <w:r>
-              <w:rPr>
-                <w:noProof/>
-                <w:webHidden/>
-              </w:rPr>
-              <w:t>6</w:t>
-            </w:r>
-            <w:r>
-              <w:rPr>
-                <w:noProof/>
-                <w:webHidden/>
-              </w:rPr>
-              <w:fldChar w:fldCharType="end"/>
-            </w:r>
-          </w:hyperlink>
-        </w:p>
-        <w:p>
-          <w:pPr>
-            <w:pStyle w:val="TOC3"/>
-            <w:tabs>
-              <w:tab w:val="right" w:leader="dot" w:pos="9350"/>
-            </w:tabs>
-            <w:rPr>
-              <w:noProof/>
-            </w:rPr>
-          </w:pPr>
-          <w:hyperlink w:anchor="_Toc145293318" w:history="1">
-            <w:r>
-              <w:rPr>
-                <w:rStyle w:val="Hyperlink"/>
-                <w:noProof/>
-              </w:rPr>
-              <w:t>Rooms</w:t>
-            </w:r>
-            <w:r>
-              <w:rPr>
-                <w:noProof/>
-                <w:webHidden/>
-              </w:rPr>
-              <w:tab/>
-            </w:r>
-            <w:r>
-              <w:rPr>
-                <w:noProof/>
-                <w:webHidden/>
-              </w:rPr>
-              <w:fldChar w:fldCharType="begin"/>
-            </w:r>
-            <w:r>
-              <w:rPr>
-                <w:noProof/>
-                <w:webHidden/>
-              </w:rPr>
-              <w:instrText xml:space="preserve"> PAGEREF _Toc145293318 \h </w:instrText>
-            </w:r>
-            <w:r>
-              <w:rPr>
-                <w:noProof/>
-                <w:webHidden/>
-              </w:rPr>
-            </w:r>
-            <w:r>
-              <w:rPr>
-                <w:noProof/>
-                <w:webHidden/>
-              </w:rPr>
-              <w:fldChar w:fldCharType="separate"/>
-            </w:r>
-            <w:r>
-              <w:rPr>
-                <w:noProof/>
-                <w:webHidden/>
-              </w:rPr>
-              <w:t>6</w:t>
-            </w:r>
-            <w:r>
-              <w:rPr>
-                <w:noProof/>
-                <w:webHidden/>
-              </w:rPr>
-              <w:fldChar w:fldCharType="end"/>
-            </w:r>
-          </w:hyperlink>
-        </w:p>
-        <w:p>
-          <w:pPr>
-            <w:pStyle w:val="TOC3"/>
-            <w:tabs>
-              <w:tab w:val="right" w:leader="dot" w:pos="9350"/>
-            </w:tabs>
-            <w:rPr>
-              <w:noProof/>
-            </w:rPr>
-          </w:pPr>
-          <w:hyperlink w:anchor="_Toc145293319" w:history="1">
-            <w:r>
-              <w:rPr>
-                <w:rStyle w:val="Hyperlink"/>
-                <w:noProof/>
-              </w:rPr>
-              <w:t>Booking and Availability</w:t>
-            </w:r>
-            <w:r>
-              <w:rPr>
-                <w:noProof/>
-                <w:webHidden/>
-              </w:rPr>
-              <w:tab/>
-            </w:r>
-            <w:r>
-              <w:rPr>
-                <w:noProof/>
-                <w:webHidden/>
-              </w:rPr>
-              <w:fldChar w:fldCharType="begin"/>
-            </w:r>
-            <w:r>
-              <w:rPr>
-                <w:noProof/>
-                <w:webHidden/>
-              </w:rPr>
-              <w:instrText xml:space="preserve"> PAGEREF _Toc145293319 \h </w:instrText>
-            </w:r>
-            <w:r>
-              <w:rPr>
-                <w:noProof/>
-                <w:webHidden/>
-              </w:rPr>
-            </w:r>
-            <w:r>
-              <w:rPr>
-                <w:noProof/>
-                <w:webHidden/>
-              </w:rPr>
-              <w:fldChar w:fldCharType="separate"/>
-            </w:r>
-            <w:r>
-              <w:rPr>
-                <w:noProof/>
-                <w:webHidden/>
-              </w:rPr>
-              <w:t>6</w:t>
-            </w:r>
-            <w:r>
-              <w:rPr>
-                <w:noProof/>
-                <w:webHidden/>
-              </w:rPr>
-              <w:fldChar w:fldCharType="end"/>
-            </w:r>
-          </w:hyperlink>
-        </w:p>
-        <w:p>
-          <w:pPr>
-            <w:pStyle w:val="TOC3"/>
-            <w:tabs>
-              <w:tab w:val="right" w:leader="dot" w:pos="9350"/>
-            </w:tabs>
-            <w:rPr>
-              <w:noProof/>
-            </w:rPr>
-          </w:pPr>
-          <w:hyperlink w:anchor="_Toc145293320" w:history="1">
-            <w:r>
-              <w:rPr>
-                <w:rStyle w:val="Hyperlink"/>
-                <w:noProof/>
-              </w:rPr>
-              <w:t>Search</w:t>
-            </w:r>
-            <w:r>
-              <w:rPr>
-                <w:noProof/>
-                <w:webHidden/>
-              </w:rPr>
-              <w:tab/>
-            </w:r>
-            <w:r>
-              <w:rPr>
-                <w:noProof/>
-                <w:webHidden/>
-              </w:rPr>
-              <w:fldChar w:fldCharType="begin"/>
-            </w:r>
-            <w:r>
-              <w:rPr>
-                <w:noProof/>
-                <w:webHidden/>
-              </w:rPr>
-              <w:instrText xml:space="preserve"> PAGEREF _Toc145293320 \h </w:instrText>
-            </w:r>
-            <w:r>
-              <w:rPr>
-                <w:noProof/>
-                <w:webHidden/>
-              </w:rPr>
-            </w:r>
-            <w:r>
-              <w:rPr>
-                <w:noProof/>
-                <w:webHidden/>
-              </w:rPr>
-              <w:fldChar w:fldCharType="separate"/>
-            </w:r>
-            <w:r>
-              <w:rPr>
-                <w:noProof/>
-                <w:webHidden/>
-              </w:rPr>
-              <w:t>6</w:t>
-            </w:r>
-            <w:r>
-              <w:rPr>
-                <w:noProof/>
-                <w:webHidden/>
-              </w:rPr>
-              <w:fldChar w:fldCharType="end"/>
-            </w:r>
-          </w:hyperlink>
-        </w:p>
-        <w:p>
-          <w:pPr>
-            <w:pStyle w:val="TOC3"/>
-            <w:tabs>
-              <w:tab w:val="right" w:leader="dot" w:pos="9350"/>
-            </w:tabs>
-            <w:rPr>
-              <w:noProof/>
-            </w:rPr>
-          </w:pPr>
-          <w:hyperlink w:anchor="_Toc145293321" w:history="1">
-            <w:r>
-              <w:rPr>
-                <w:rStyle w:val="Hyperlink"/>
-                <w:noProof/>
-              </w:rPr>
-              <w:t>Reviews</w:t>
-            </w:r>
-            <w:r>
-              <w:rPr>
-                <w:noProof/>
-                <w:webHidden/>
-              </w:rPr>
-              <w:tab/>
-            </w:r>
-            <w:r>
-              <w:rPr>
-                <w:noProof/>
-                <w:webHidden/>
-              </w:rPr>
-              <w:fldChar w:fldCharType="begin"/>
-            </w:r>
-            <w:r>
-              <w:rPr>
-                <w:noProof/>
-                <w:webHidden/>
-              </w:rPr>
-              <w:instrText xml:space="preserve"> PAGEREF _Toc145293321 \h </w:instrText>
-            </w:r>
-            <w:r>
-              <w:rPr>
-                <w:noProof/>
-                <w:webHidden/>
-              </w:rPr>
-            </w:r>
-            <w:r>
-              <w:rPr>
-                <w:noProof/>
-                <w:webHidden/>
-              </w:rPr>
-              <w:fldChar w:fldCharType="separate"/>
-            </w:r>
-            <w:r>
-              <w:rPr>
-                <w:noProof/>
-                <w:webHidden/>
-              </w:rPr>
-              <w:t>6</w:t>
-            </w:r>
-            <w:r>
-              <w:rPr>
-                <w:noProof/>
-                <w:webHidden/>
-              </w:rPr>
-              <w:fldChar w:fldCharType="end"/>
-            </w:r>
-          </w:hyperlink>
-        </w:p>
-        <w:p>
-          <w:pPr>
-            <w:pStyle w:val="TOC3"/>
-            <w:tabs>
-              <w:tab w:val="right" w:leader="dot" w:pos="9350"/>
-            </w:tabs>
-            <w:rPr>
-              <w:noProof/>
-            </w:rPr>
-          </w:pPr>
-          <w:hyperlink w:anchor="_Toc145293322" w:history="1">
-            <w:r>
-              <w:rPr>
-                <w:rStyle w:val="Hyperlink"/>
-                <w:noProof/>
-              </w:rPr>
-              <w:t>Recommendation System</w:t>
-            </w:r>
-            <w:r>
-              <w:rPr>
-                <w:noProof/>
-                <w:webHidden/>
-              </w:rPr>
-              <w:tab/>
-            </w:r>
-            <w:r>
-              <w:rPr>
-                <w:noProof/>
-                <w:webHidden/>
-              </w:rPr>
-              <w:fldChar w:fldCharType="begin"/>
-            </w:r>
-            <w:r>
-              <w:rPr>
-                <w:noProof/>
-                <w:webHidden/>
-              </w:rPr>
-              <w:instrText xml:space="preserve"> PAGEREF _Toc145293322 \h </w:instrText>
-            </w:r>
-            <w:r>
-              <w:rPr>
-                <w:noProof/>
-                <w:webHidden/>
-              </w:rPr>
-            </w:r>
-            <w:r>
-              <w:rPr>
-                <w:noProof/>
-                <w:webHidden/>
-              </w:rPr>
-              <w:fldChar w:fldCharType="separate"/>
-            </w:r>
-            <w:r>
-              <w:rPr>
-                <w:noProof/>
-                <w:webHidden/>
-              </w:rPr>
-              <w:t>6</w:t>
-            </w:r>
-            <w:r>
-              <w:rPr>
-                <w:noProof/>
-                <w:webHidden/>
-              </w:rPr>
-              <w:fldChar w:fldCharType="end"/>
-            </w:r>
-          </w:hyperlink>
-        </w:p>
-        <w:p>
-          <w:pPr>
-            <w:pStyle w:val="TOC3"/>
-            <w:tabs>
-              <w:tab w:val="right" w:leader="dot" w:pos="9350"/>
-            </w:tabs>
-            <w:rPr>
-              <w:noProof/>
-            </w:rPr>
-          </w:pPr>
-          <w:hyperlink w:anchor="_Toc145293323" w:history="1">
-            <w:r>
-              <w:rPr>
-                <w:rStyle w:val="Hyperlink"/>
-                <w:noProof/>
-              </w:rPr>
-              <w:t>Administrator</w:t>
-            </w:r>
-            <w:r>
-              <w:rPr>
-                <w:noProof/>
-                <w:webHidden/>
-              </w:rPr>
-              <w:tab/>
-            </w:r>
-            <w:r>
-              <w:rPr>
-                <w:noProof/>
-                <w:webHidden/>
-              </w:rPr>
-              <w:fldChar w:fldCharType="begin"/>
-            </w:r>
-            <w:r>
-              <w:rPr>
-                <w:noProof/>
-                <w:webHidden/>
-              </w:rPr>
-              <w:instrText xml:space="preserve"> PAGEREF _Toc145293323 \h </w:instrText>
-            </w:r>
-            <w:r>
-              <w:rPr>
-                <w:noProof/>
-                <w:webHidden/>
-              </w:rPr>
-            </w:r>
-            <w:r>
-              <w:rPr>
-                <w:noProof/>
-                <w:webHidden/>
-              </w:rPr>
-              <w:fldChar w:fldCharType="separate"/>
-            </w:r>
-            <w:r>
-              <w:rPr>
-                <w:noProof/>
-                <w:webHidden/>
-              </w:rPr>
-              <w:t>6</w:t>
-            </w:r>
-            <w:r>
-              <w:rPr>
-                <w:noProof/>
-                <w:webHidden/>
-              </w:rPr>
-              <w:fldChar w:fldCharType="end"/>
-            </w:r>
-          </w:hyperlink>
-        </w:p>
-        <w:p>
-          <w:pPr>
-            <w:pStyle w:val="TOC3"/>
-            <w:tabs>
-              <w:tab w:val="right" w:leader="dot" w:pos="9350"/>
-            </w:tabs>
-            <w:rPr>
-              <w:noProof/>
-            </w:rPr>
-          </w:pPr>
-          <w:hyperlink w:anchor="_Toc145293324" w:history="1">
-            <w:r>
-              <w:rPr>
-                <w:rStyle w:val="Hyperlink"/>
-                <w:noProof/>
-              </w:rPr>
-              <w:t>Images</w:t>
-            </w:r>
-            <w:r>
-              <w:rPr>
-                <w:noProof/>
-                <w:webHidden/>
-              </w:rPr>
-              <w:tab/>
-            </w:r>
-            <w:r>
-              <w:rPr>
-                <w:noProof/>
-                <w:webHidden/>
-              </w:rPr>
-              <w:fldChar w:fldCharType="begin"/>
-            </w:r>
-            <w:r>
-              <w:rPr>
-                <w:noProof/>
-                <w:webHidden/>
-              </w:rPr>
-              <w:instrText xml:space="preserve"> PAGEREF _Toc145293324 \h </w:instrText>
-            </w:r>
-            <w:r>
-              <w:rPr>
-                <w:noProof/>
-                <w:webHidden/>
-              </w:rPr>
-            </w:r>
-            <w:r>
-              <w:rPr>
-                <w:noProof/>
-                <w:webHidden/>
-              </w:rPr>
-              <w:fldChar w:fldCharType="separate"/>
-            </w:r>
-            <w:r>
-              <w:rPr>
-                <w:noProof/>
-                <w:webHidden/>
-              </w:rPr>
-              <w:t>6</w:t>
-            </w:r>
-            <w:r>
-              <w:rPr>
-                <w:noProof/>
-                <w:webHidden/>
-              </w:rPr>
-              <w:fldChar w:fldCharType="end"/>
-            </w:r>
-          </w:hyperlink>
-        </w:p>
-        <w:p>
-          <w:pPr>
-            <w:pStyle w:val="TOC3"/>
-            <w:tabs>
-              <w:tab w:val="right" w:leader="dot" w:pos="9350"/>
-            </w:tabs>
-            <w:rPr>
-              <w:noProof/>
-            </w:rPr>
-          </w:pPr>
-          <w:hyperlink w:anchor="_Toc145293325" w:history="1">
-            <w:r>
-              <w:rPr>
-                <w:rStyle w:val="Hyperlink"/>
-                <w:noProof/>
-              </w:rPr>
-              <w:t>Messages</w:t>
-            </w:r>
-            <w:r>
-              <w:rPr>
-                <w:noProof/>
-                <w:webHidden/>
-              </w:rPr>
-              <w:tab/>
-            </w:r>
-            <w:r>
-              <w:rPr>
-                <w:noProof/>
-                <w:webHidden/>
-              </w:rPr>
-              <w:fldChar w:fldCharType="begin"/>
-            </w:r>
-            <w:r>
-              <w:rPr>
-                <w:noProof/>
-                <w:webHidden/>
-              </w:rPr>
-              <w:instrText xml:space="preserve"> PAGEREF _Toc145293325 \h </w:instrText>
-            </w:r>
-            <w:r>
-              <w:rPr>
-                <w:noProof/>
-                <w:webHidden/>
-              </w:rPr>
-            </w:r>
-            <w:r>
-              <w:rPr>
-                <w:noProof/>
-                <w:webHidden/>
-              </w:rPr>
-              <w:fldChar w:fldCharType="separate"/>
-            </w:r>
-            <w:r>
-              <w:rPr>
-                <w:noProof/>
-                <w:webHidden/>
-              </w:rPr>
-              <w:t>6</w:t>
-            </w:r>
-            <w:r>
-              <w:rPr>
-                <w:noProof/>
-                <w:webHidden/>
-              </w:rPr>
-              <w:fldChar w:fldCharType="end"/>
-            </w:r>
-          </w:hyperlink>
-        </w:p>
-        <w:p>
-          <w:pPr>
-            <w:pStyle w:val="TOC3"/>
-            <w:tabs>
-              <w:tab w:val="right" w:leader="dot" w:pos="9350"/>
-            </w:tabs>
-            <w:rPr>
-              <w:noProof/>
-            </w:rPr>
-          </w:pPr>
-          <w:hyperlink w:anchor="_Toc145293326" w:history="1">
-            <w:r>
-              <w:rPr>
-                <w:rStyle w:val="Hyperlink"/>
-                <w:noProof/>
-              </w:rPr>
-              <w:t>Utility and Configuration</w:t>
-            </w:r>
-            <w:r>
-              <w:rPr>
-                <w:noProof/>
-                <w:webHidden/>
-              </w:rPr>
-              <w:tab/>
-            </w:r>
-            <w:r>
-              <w:rPr>
-                <w:noProof/>
-                <w:webHidden/>
-              </w:rPr>
-              <w:fldChar w:fldCharType="begin"/>
-            </w:r>
-            <w:r>
-              <w:rPr>
-                <w:noProof/>
-                <w:webHidden/>
-              </w:rPr>
-              <w:instrText xml:space="preserve"> PAGEREF _Toc145293326 \h </w:instrText>
-            </w:r>
-            <w:r>
-              <w:rPr>
-                <w:noProof/>
-                <w:webHidden/>
-              </w:rPr>
-            </w:r>
-            <w:r>
-              <w:rPr>
-                <w:noProof/>
-                <w:webHidden/>
-              </w:rPr>
-              <w:fldChar w:fldCharType="separate"/>
-            </w:r>
-            <w:r>
-              <w:rPr>
-                <w:noProof/>
-                <w:webHidden/>
-              </w:rPr>
-              <w:t>6</w:t>
+              <w:t>9</w:t>
             </w:r>
             <w:r>
               <w:rPr>
@@ -1571,12 +893,909 @@
               <w:noProof/>
             </w:rPr>
           </w:pPr>
-          <w:hyperlink w:anchor="_Toc145293327" w:history="1">
+          <w:hyperlink w:anchor="_Toc145379084" w:history="1">
             <w:r>
               <w:rPr>
                 <w:rStyle w:val="Hyperlink"/>
                 <w:noProof/>
               </w:rPr>
+              <w:t>Backend/Server</w:t>
+            </w:r>
+            <w:r>
+              <w:rPr>
+                <w:noProof/>
+                <w:webHidden/>
+              </w:rPr>
+              <w:tab/>
+            </w:r>
+            <w:r>
+              <w:rPr>
+                <w:noProof/>
+                <w:webHidden/>
+              </w:rPr>
+              <w:fldChar w:fldCharType="begin"/>
+            </w:r>
+            <w:r>
+              <w:rPr>
+                <w:noProof/>
+                <w:webHidden/>
+              </w:rPr>
+              <w:instrText xml:space="preserve"> PAGEREF _Toc145379084 \h </w:instrText>
+            </w:r>
+            <w:r>
+              <w:rPr>
+                <w:noProof/>
+                <w:webHidden/>
+              </w:rPr>
+            </w:r>
+            <w:r>
+              <w:rPr>
+                <w:noProof/>
+                <w:webHidden/>
+              </w:rPr>
+              <w:fldChar w:fldCharType="separate"/>
+            </w:r>
+            <w:r>
+              <w:rPr>
+                <w:noProof/>
+                <w:webHidden/>
+              </w:rPr>
+              <w:t>9</w:t>
+            </w:r>
+            <w:r>
+              <w:rPr>
+                <w:noProof/>
+                <w:webHidden/>
+              </w:rPr>
+              <w:fldChar w:fldCharType="end"/>
+            </w:r>
+          </w:hyperlink>
+        </w:p>
+        <w:p>
+          <w:pPr>
+            <w:pStyle w:val="TOC3"/>
+            <w:tabs>
+              <w:tab w:val="right" w:leader="dot" w:pos="9350"/>
+            </w:tabs>
+            <w:rPr>
+              <w:rFonts w:eastAsiaTheme="minorEastAsia"/>
+              <w:noProof/>
+            </w:rPr>
+          </w:pPr>
+          <w:hyperlink w:anchor="_Toc145379085" w:history="1">
+            <w:r>
+              <w:rPr>
+                <w:rStyle w:val="Hyperlink"/>
+                <w:noProof/>
+              </w:rPr>
+              <w:t>General Architecture</w:t>
+            </w:r>
+            <w:r>
+              <w:rPr>
+                <w:noProof/>
+                <w:webHidden/>
+              </w:rPr>
+              <w:tab/>
+            </w:r>
+            <w:r>
+              <w:rPr>
+                <w:noProof/>
+                <w:webHidden/>
+              </w:rPr>
+              <w:fldChar w:fldCharType="begin"/>
+            </w:r>
+            <w:r>
+              <w:rPr>
+                <w:noProof/>
+                <w:webHidden/>
+              </w:rPr>
+              <w:instrText xml:space="preserve"> PAGEREF _Toc145379085 \h </w:instrText>
+            </w:r>
+            <w:r>
+              <w:rPr>
+                <w:noProof/>
+                <w:webHidden/>
+              </w:rPr>
+            </w:r>
+            <w:r>
+              <w:rPr>
+                <w:noProof/>
+                <w:webHidden/>
+              </w:rPr>
+              <w:fldChar w:fldCharType="separate"/>
+            </w:r>
+            <w:r>
+              <w:rPr>
+                <w:noProof/>
+                <w:webHidden/>
+              </w:rPr>
+              <w:t>9</w:t>
+            </w:r>
+            <w:r>
+              <w:rPr>
+                <w:noProof/>
+                <w:webHidden/>
+              </w:rPr>
+              <w:fldChar w:fldCharType="end"/>
+            </w:r>
+          </w:hyperlink>
+        </w:p>
+        <w:p>
+          <w:pPr>
+            <w:pStyle w:val="TOC3"/>
+            <w:tabs>
+              <w:tab w:val="right" w:leader="dot" w:pos="9350"/>
+            </w:tabs>
+            <w:rPr>
+              <w:rFonts w:eastAsiaTheme="minorEastAsia"/>
+              <w:noProof/>
+            </w:rPr>
+          </w:pPr>
+          <w:hyperlink w:anchor="_Toc145379086" w:history="1">
+            <w:r>
+              <w:rPr>
+                <w:rStyle w:val="Hyperlink"/>
+                <w:noProof/>
+              </w:rPr>
+              <w:t>Authentication</w:t>
+            </w:r>
+            <w:r>
+              <w:rPr>
+                <w:noProof/>
+                <w:webHidden/>
+              </w:rPr>
+              <w:tab/>
+            </w:r>
+            <w:r>
+              <w:rPr>
+                <w:noProof/>
+                <w:webHidden/>
+              </w:rPr>
+              <w:fldChar w:fldCharType="begin"/>
+            </w:r>
+            <w:r>
+              <w:rPr>
+                <w:noProof/>
+                <w:webHidden/>
+              </w:rPr>
+              <w:instrText xml:space="preserve"> PAGEREF _Toc145379086 \h </w:instrText>
+            </w:r>
+            <w:r>
+              <w:rPr>
+                <w:noProof/>
+                <w:webHidden/>
+              </w:rPr>
+            </w:r>
+            <w:r>
+              <w:rPr>
+                <w:noProof/>
+                <w:webHidden/>
+              </w:rPr>
+              <w:fldChar w:fldCharType="separate"/>
+            </w:r>
+            <w:r>
+              <w:rPr>
+                <w:noProof/>
+                <w:webHidden/>
+              </w:rPr>
+              <w:t>10</w:t>
+            </w:r>
+            <w:r>
+              <w:rPr>
+                <w:noProof/>
+                <w:webHidden/>
+              </w:rPr>
+              <w:fldChar w:fldCharType="end"/>
+            </w:r>
+          </w:hyperlink>
+        </w:p>
+        <w:p>
+          <w:pPr>
+            <w:pStyle w:val="TOC3"/>
+            <w:tabs>
+              <w:tab w:val="right" w:leader="dot" w:pos="9350"/>
+            </w:tabs>
+            <w:rPr>
+              <w:rFonts w:eastAsiaTheme="minorEastAsia"/>
+              <w:noProof/>
+            </w:rPr>
+          </w:pPr>
+          <w:hyperlink w:anchor="_Toc145379087" w:history="1">
+            <w:r>
+              <w:rPr>
+                <w:rStyle w:val="Hyperlink"/>
+                <w:noProof/>
+              </w:rPr>
+              <w:t>Users</w:t>
+            </w:r>
+            <w:r>
+              <w:rPr>
+                <w:noProof/>
+                <w:webHidden/>
+              </w:rPr>
+              <w:tab/>
+            </w:r>
+            <w:r>
+              <w:rPr>
+                <w:noProof/>
+                <w:webHidden/>
+              </w:rPr>
+              <w:fldChar w:fldCharType="begin"/>
+            </w:r>
+            <w:r>
+              <w:rPr>
+                <w:noProof/>
+                <w:webHidden/>
+              </w:rPr>
+              <w:instrText xml:space="preserve"> PAGEREF _Toc145379087 \h </w:instrText>
+            </w:r>
+            <w:r>
+              <w:rPr>
+                <w:noProof/>
+                <w:webHidden/>
+              </w:rPr>
+            </w:r>
+            <w:r>
+              <w:rPr>
+                <w:noProof/>
+                <w:webHidden/>
+              </w:rPr>
+              <w:fldChar w:fldCharType="separate"/>
+            </w:r>
+            <w:r>
+              <w:rPr>
+                <w:noProof/>
+                <w:webHidden/>
+              </w:rPr>
+              <w:t>10</w:t>
+            </w:r>
+            <w:r>
+              <w:rPr>
+                <w:noProof/>
+                <w:webHidden/>
+              </w:rPr>
+              <w:fldChar w:fldCharType="end"/>
+            </w:r>
+          </w:hyperlink>
+        </w:p>
+        <w:p>
+          <w:pPr>
+            <w:pStyle w:val="TOC3"/>
+            <w:tabs>
+              <w:tab w:val="right" w:leader="dot" w:pos="9350"/>
+            </w:tabs>
+            <w:rPr>
+              <w:rFonts w:eastAsiaTheme="minorEastAsia"/>
+              <w:noProof/>
+            </w:rPr>
+          </w:pPr>
+          <w:hyperlink w:anchor="_Toc145379088" w:history="1">
+            <w:r>
+              <w:rPr>
+                <w:rStyle w:val="Hyperlink"/>
+                <w:noProof/>
+              </w:rPr>
+              <w:t>Rooms</w:t>
+            </w:r>
+            <w:r>
+              <w:rPr>
+                <w:noProof/>
+                <w:webHidden/>
+              </w:rPr>
+              <w:tab/>
+            </w:r>
+            <w:r>
+              <w:rPr>
+                <w:noProof/>
+                <w:webHidden/>
+              </w:rPr>
+              <w:fldChar w:fldCharType="begin"/>
+            </w:r>
+            <w:r>
+              <w:rPr>
+                <w:noProof/>
+                <w:webHidden/>
+              </w:rPr>
+              <w:instrText xml:space="preserve"> PAGEREF _Toc145379088 \h </w:instrText>
+            </w:r>
+            <w:r>
+              <w:rPr>
+                <w:noProof/>
+                <w:webHidden/>
+              </w:rPr>
+            </w:r>
+            <w:r>
+              <w:rPr>
+                <w:noProof/>
+                <w:webHidden/>
+              </w:rPr>
+              <w:fldChar w:fldCharType="separate"/>
+            </w:r>
+            <w:r>
+              <w:rPr>
+                <w:noProof/>
+                <w:webHidden/>
+              </w:rPr>
+              <w:t>10</w:t>
+            </w:r>
+            <w:r>
+              <w:rPr>
+                <w:noProof/>
+                <w:webHidden/>
+              </w:rPr>
+              <w:fldChar w:fldCharType="end"/>
+            </w:r>
+          </w:hyperlink>
+        </w:p>
+        <w:p>
+          <w:pPr>
+            <w:pStyle w:val="TOC3"/>
+            <w:tabs>
+              <w:tab w:val="right" w:leader="dot" w:pos="9350"/>
+            </w:tabs>
+            <w:rPr>
+              <w:rFonts w:eastAsiaTheme="minorEastAsia"/>
+              <w:noProof/>
+            </w:rPr>
+          </w:pPr>
+          <w:hyperlink w:anchor="_Toc145379089" w:history="1">
+            <w:r>
+              <w:rPr>
+                <w:rStyle w:val="Hyperlink"/>
+                <w:noProof/>
+              </w:rPr>
+              <w:t>Booking and Availability</w:t>
+            </w:r>
+            <w:r>
+              <w:rPr>
+                <w:noProof/>
+                <w:webHidden/>
+              </w:rPr>
+              <w:tab/>
+            </w:r>
+            <w:r>
+              <w:rPr>
+                <w:noProof/>
+                <w:webHidden/>
+              </w:rPr>
+              <w:fldChar w:fldCharType="begin"/>
+            </w:r>
+            <w:r>
+              <w:rPr>
+                <w:noProof/>
+                <w:webHidden/>
+              </w:rPr>
+              <w:instrText xml:space="preserve"> PAGEREF _Toc145379089 \h </w:instrText>
+            </w:r>
+            <w:r>
+              <w:rPr>
+                <w:noProof/>
+                <w:webHidden/>
+              </w:rPr>
+            </w:r>
+            <w:r>
+              <w:rPr>
+                <w:noProof/>
+                <w:webHidden/>
+              </w:rPr>
+              <w:fldChar w:fldCharType="separate"/>
+            </w:r>
+            <w:r>
+              <w:rPr>
+                <w:noProof/>
+                <w:webHidden/>
+              </w:rPr>
+              <w:t>10</w:t>
+            </w:r>
+            <w:r>
+              <w:rPr>
+                <w:noProof/>
+                <w:webHidden/>
+              </w:rPr>
+              <w:fldChar w:fldCharType="end"/>
+            </w:r>
+          </w:hyperlink>
+        </w:p>
+        <w:p>
+          <w:pPr>
+            <w:pStyle w:val="TOC3"/>
+            <w:tabs>
+              <w:tab w:val="right" w:leader="dot" w:pos="9350"/>
+            </w:tabs>
+            <w:rPr>
+              <w:rFonts w:eastAsiaTheme="minorEastAsia"/>
+              <w:noProof/>
+            </w:rPr>
+          </w:pPr>
+          <w:hyperlink w:anchor="_Toc145379090" w:history="1">
+            <w:r>
+              <w:rPr>
+                <w:rStyle w:val="Hyperlink"/>
+                <w:noProof/>
+              </w:rPr>
+              <w:t>Search</w:t>
+            </w:r>
+            <w:r>
+              <w:rPr>
+                <w:noProof/>
+                <w:webHidden/>
+              </w:rPr>
+              <w:tab/>
+            </w:r>
+            <w:r>
+              <w:rPr>
+                <w:noProof/>
+                <w:webHidden/>
+              </w:rPr>
+              <w:fldChar w:fldCharType="begin"/>
+            </w:r>
+            <w:r>
+              <w:rPr>
+                <w:noProof/>
+                <w:webHidden/>
+              </w:rPr>
+              <w:instrText xml:space="preserve"> PAGEREF _Toc145379090 \h </w:instrText>
+            </w:r>
+            <w:r>
+              <w:rPr>
+                <w:noProof/>
+                <w:webHidden/>
+              </w:rPr>
+            </w:r>
+            <w:r>
+              <w:rPr>
+                <w:noProof/>
+                <w:webHidden/>
+              </w:rPr>
+              <w:fldChar w:fldCharType="separate"/>
+            </w:r>
+            <w:r>
+              <w:rPr>
+                <w:noProof/>
+                <w:webHidden/>
+              </w:rPr>
+              <w:t>10</w:t>
+            </w:r>
+            <w:r>
+              <w:rPr>
+                <w:noProof/>
+                <w:webHidden/>
+              </w:rPr>
+              <w:fldChar w:fldCharType="end"/>
+            </w:r>
+          </w:hyperlink>
+        </w:p>
+        <w:p>
+          <w:pPr>
+            <w:pStyle w:val="TOC3"/>
+            <w:tabs>
+              <w:tab w:val="right" w:leader="dot" w:pos="9350"/>
+            </w:tabs>
+            <w:rPr>
+              <w:rFonts w:eastAsiaTheme="minorEastAsia"/>
+              <w:noProof/>
+            </w:rPr>
+          </w:pPr>
+          <w:hyperlink w:anchor="_Toc145379091" w:history="1">
+            <w:r>
+              <w:rPr>
+                <w:rStyle w:val="Hyperlink"/>
+                <w:noProof/>
+              </w:rPr>
+              <w:t>Reviews</w:t>
+            </w:r>
+            <w:r>
+              <w:rPr>
+                <w:noProof/>
+                <w:webHidden/>
+              </w:rPr>
+              <w:tab/>
+            </w:r>
+            <w:r>
+              <w:rPr>
+                <w:noProof/>
+                <w:webHidden/>
+              </w:rPr>
+              <w:fldChar w:fldCharType="begin"/>
+            </w:r>
+            <w:r>
+              <w:rPr>
+                <w:noProof/>
+                <w:webHidden/>
+              </w:rPr>
+              <w:instrText xml:space="preserve"> PAGEREF _Toc145379091 \h </w:instrText>
+            </w:r>
+            <w:r>
+              <w:rPr>
+                <w:noProof/>
+                <w:webHidden/>
+              </w:rPr>
+            </w:r>
+            <w:r>
+              <w:rPr>
+                <w:noProof/>
+                <w:webHidden/>
+              </w:rPr>
+              <w:fldChar w:fldCharType="separate"/>
+            </w:r>
+            <w:r>
+              <w:rPr>
+                <w:noProof/>
+                <w:webHidden/>
+              </w:rPr>
+              <w:t>10</w:t>
+            </w:r>
+            <w:r>
+              <w:rPr>
+                <w:noProof/>
+                <w:webHidden/>
+              </w:rPr>
+              <w:fldChar w:fldCharType="end"/>
+            </w:r>
+          </w:hyperlink>
+        </w:p>
+        <w:p>
+          <w:pPr>
+            <w:pStyle w:val="TOC3"/>
+            <w:tabs>
+              <w:tab w:val="right" w:leader="dot" w:pos="9350"/>
+            </w:tabs>
+            <w:rPr>
+              <w:rFonts w:eastAsiaTheme="minorEastAsia"/>
+              <w:noProof/>
+            </w:rPr>
+          </w:pPr>
+          <w:hyperlink w:anchor="_Toc145379092" w:history="1">
+            <w:r>
+              <w:rPr>
+                <w:rStyle w:val="Hyperlink"/>
+                <w:noProof/>
+              </w:rPr>
+              <w:t>Recommendation System</w:t>
+            </w:r>
+            <w:r>
+              <w:rPr>
+                <w:noProof/>
+                <w:webHidden/>
+              </w:rPr>
+              <w:tab/>
+            </w:r>
+            <w:r>
+              <w:rPr>
+                <w:noProof/>
+                <w:webHidden/>
+              </w:rPr>
+              <w:fldChar w:fldCharType="begin"/>
+            </w:r>
+            <w:r>
+              <w:rPr>
+                <w:noProof/>
+                <w:webHidden/>
+              </w:rPr>
+              <w:instrText xml:space="preserve"> PAGEREF _Toc145379092 \h </w:instrText>
+            </w:r>
+            <w:r>
+              <w:rPr>
+                <w:noProof/>
+                <w:webHidden/>
+              </w:rPr>
+            </w:r>
+            <w:r>
+              <w:rPr>
+                <w:noProof/>
+                <w:webHidden/>
+              </w:rPr>
+              <w:fldChar w:fldCharType="separate"/>
+            </w:r>
+            <w:r>
+              <w:rPr>
+                <w:noProof/>
+                <w:webHidden/>
+              </w:rPr>
+              <w:t>10</w:t>
+            </w:r>
+            <w:r>
+              <w:rPr>
+                <w:noProof/>
+                <w:webHidden/>
+              </w:rPr>
+              <w:fldChar w:fldCharType="end"/>
+            </w:r>
+          </w:hyperlink>
+        </w:p>
+        <w:p>
+          <w:pPr>
+            <w:pStyle w:val="TOC3"/>
+            <w:tabs>
+              <w:tab w:val="right" w:leader="dot" w:pos="9350"/>
+            </w:tabs>
+            <w:rPr>
+              <w:rFonts w:eastAsiaTheme="minorEastAsia"/>
+              <w:noProof/>
+            </w:rPr>
+          </w:pPr>
+          <w:hyperlink w:anchor="_Toc145379093" w:history="1">
+            <w:r>
+              <w:rPr>
+                <w:rStyle w:val="Hyperlink"/>
+                <w:noProof/>
+              </w:rPr>
+              <w:t>Administrator</w:t>
+            </w:r>
+            <w:r>
+              <w:rPr>
+                <w:noProof/>
+                <w:webHidden/>
+              </w:rPr>
+              <w:tab/>
+            </w:r>
+            <w:r>
+              <w:rPr>
+                <w:noProof/>
+                <w:webHidden/>
+              </w:rPr>
+              <w:fldChar w:fldCharType="begin"/>
+            </w:r>
+            <w:r>
+              <w:rPr>
+                <w:noProof/>
+                <w:webHidden/>
+              </w:rPr>
+              <w:instrText xml:space="preserve"> PAGEREF _Toc145379093 \h </w:instrText>
+            </w:r>
+            <w:r>
+              <w:rPr>
+                <w:noProof/>
+                <w:webHidden/>
+              </w:rPr>
+            </w:r>
+            <w:r>
+              <w:rPr>
+                <w:noProof/>
+                <w:webHidden/>
+              </w:rPr>
+              <w:fldChar w:fldCharType="separate"/>
+            </w:r>
+            <w:r>
+              <w:rPr>
+                <w:noProof/>
+                <w:webHidden/>
+              </w:rPr>
+              <w:t>11</w:t>
+            </w:r>
+            <w:r>
+              <w:rPr>
+                <w:noProof/>
+                <w:webHidden/>
+              </w:rPr>
+              <w:fldChar w:fldCharType="end"/>
+            </w:r>
+          </w:hyperlink>
+        </w:p>
+        <w:p>
+          <w:pPr>
+            <w:pStyle w:val="TOC3"/>
+            <w:tabs>
+              <w:tab w:val="right" w:leader="dot" w:pos="9350"/>
+            </w:tabs>
+            <w:rPr>
+              <w:rFonts w:eastAsiaTheme="minorEastAsia"/>
+              <w:noProof/>
+            </w:rPr>
+          </w:pPr>
+          <w:hyperlink w:anchor="_Toc145379094" w:history="1">
+            <w:r>
+              <w:rPr>
+                <w:rStyle w:val="Hyperlink"/>
+                <w:noProof/>
+              </w:rPr>
+              <w:t>Images</w:t>
+            </w:r>
+            <w:r>
+              <w:rPr>
+                <w:noProof/>
+                <w:webHidden/>
+              </w:rPr>
+              <w:tab/>
+            </w:r>
+            <w:r>
+              <w:rPr>
+                <w:noProof/>
+                <w:webHidden/>
+              </w:rPr>
+              <w:fldChar w:fldCharType="begin"/>
+            </w:r>
+            <w:r>
+              <w:rPr>
+                <w:noProof/>
+                <w:webHidden/>
+              </w:rPr>
+              <w:instrText xml:space="preserve"> PAGEREF _Toc145379094 \h </w:instrText>
+            </w:r>
+            <w:r>
+              <w:rPr>
+                <w:noProof/>
+                <w:webHidden/>
+              </w:rPr>
+            </w:r>
+            <w:r>
+              <w:rPr>
+                <w:noProof/>
+                <w:webHidden/>
+              </w:rPr>
+              <w:fldChar w:fldCharType="separate"/>
+            </w:r>
+            <w:r>
+              <w:rPr>
+                <w:noProof/>
+                <w:webHidden/>
+              </w:rPr>
+              <w:t>11</w:t>
+            </w:r>
+            <w:r>
+              <w:rPr>
+                <w:noProof/>
+                <w:webHidden/>
+              </w:rPr>
+              <w:fldChar w:fldCharType="end"/>
+            </w:r>
+          </w:hyperlink>
+        </w:p>
+        <w:p>
+          <w:pPr>
+            <w:pStyle w:val="TOC3"/>
+            <w:tabs>
+              <w:tab w:val="right" w:leader="dot" w:pos="9350"/>
+            </w:tabs>
+            <w:rPr>
+              <w:rFonts w:eastAsiaTheme="minorEastAsia"/>
+              <w:noProof/>
+            </w:rPr>
+          </w:pPr>
+          <w:hyperlink w:anchor="_Toc145379095" w:history="1">
+            <w:r>
+              <w:rPr>
+                <w:rStyle w:val="Hyperlink"/>
+                <w:noProof/>
+              </w:rPr>
+              <w:t>Messages</w:t>
+            </w:r>
+            <w:r>
+              <w:rPr>
+                <w:noProof/>
+                <w:webHidden/>
+              </w:rPr>
+              <w:tab/>
+            </w:r>
+            <w:r>
+              <w:rPr>
+                <w:noProof/>
+                <w:webHidden/>
+              </w:rPr>
+              <w:fldChar w:fldCharType="begin"/>
+            </w:r>
+            <w:r>
+              <w:rPr>
+                <w:noProof/>
+                <w:webHidden/>
+              </w:rPr>
+              <w:instrText xml:space="preserve"> PAGEREF _Toc145379095 \h </w:instrText>
+            </w:r>
+            <w:r>
+              <w:rPr>
+                <w:noProof/>
+                <w:webHidden/>
+              </w:rPr>
+            </w:r>
+            <w:r>
+              <w:rPr>
+                <w:noProof/>
+                <w:webHidden/>
+              </w:rPr>
+              <w:fldChar w:fldCharType="separate"/>
+            </w:r>
+            <w:r>
+              <w:rPr>
+                <w:noProof/>
+                <w:webHidden/>
+              </w:rPr>
+              <w:t>11</w:t>
+            </w:r>
+            <w:r>
+              <w:rPr>
+                <w:noProof/>
+                <w:webHidden/>
+              </w:rPr>
+              <w:fldChar w:fldCharType="end"/>
+            </w:r>
+          </w:hyperlink>
+        </w:p>
+        <w:p>
+          <w:pPr>
+            <w:pStyle w:val="TOC3"/>
+            <w:tabs>
+              <w:tab w:val="right" w:leader="dot" w:pos="9350"/>
+            </w:tabs>
+            <w:rPr>
+              <w:rFonts w:eastAsiaTheme="minorEastAsia"/>
+              <w:noProof/>
+            </w:rPr>
+          </w:pPr>
+          <w:hyperlink w:anchor="_Toc145379096" w:history="1">
+            <w:r>
+              <w:rPr>
+                <w:rStyle w:val="Hyperlink"/>
+                <w:noProof/>
+              </w:rPr>
+              <w:t>Utilities and Configuration</w:t>
+            </w:r>
+            <w:r>
+              <w:rPr>
+                <w:noProof/>
+                <w:webHidden/>
+              </w:rPr>
+              <w:tab/>
+            </w:r>
+            <w:r>
+              <w:rPr>
+                <w:noProof/>
+                <w:webHidden/>
+              </w:rPr>
+              <w:fldChar w:fldCharType="begin"/>
+            </w:r>
+            <w:r>
+              <w:rPr>
+                <w:noProof/>
+                <w:webHidden/>
+              </w:rPr>
+              <w:instrText xml:space="preserve"> PAGEREF _Toc145379096 \h </w:instrText>
+            </w:r>
+            <w:r>
+              <w:rPr>
+                <w:noProof/>
+                <w:webHidden/>
+              </w:rPr>
+            </w:r>
+            <w:r>
+              <w:rPr>
+                <w:noProof/>
+                <w:webHidden/>
+              </w:rPr>
+              <w:fldChar w:fldCharType="separate"/>
+            </w:r>
+            <w:r>
+              <w:rPr>
+                <w:noProof/>
+                <w:webHidden/>
+              </w:rPr>
+              <w:t>11</w:t>
+            </w:r>
+            <w:r>
+              <w:rPr>
+                <w:noProof/>
+                <w:webHidden/>
+              </w:rPr>
+              <w:fldChar w:fldCharType="end"/>
+            </w:r>
+          </w:hyperlink>
+        </w:p>
+        <w:p>
+          <w:pPr>
+            <w:pStyle w:val="TOC2"/>
+            <w:tabs>
+              <w:tab w:val="right" w:leader="dot" w:pos="9350"/>
+            </w:tabs>
+            <w:rPr>
+              <w:rFonts w:eastAsiaTheme="minorEastAsia"/>
+              <w:noProof/>
+            </w:rPr>
+          </w:pPr>
+          <w:hyperlink w:anchor="_Toc145379097" w:history="1">
+            <w:r>
+              <w:rPr>
+                <w:rStyle w:val="Hyperlink"/>
+                <w:noProof/>
+              </w:rPr>
               <w:t>Frontend/Website</w:t>
             </w:r>
             <w:r>
@@ -1598,7 +1817,7 @@
                 <w:noProof/>
                 <w:webHidden/>
               </w:rPr>
-              <w:instrText xml:space="preserve"> PAGEREF _Toc145293327 \h </w:instrText>
+              <w:instrText xml:space="preserve"> PAGEREF _Toc145379097 \h </w:instrText>
             </w:r>
             <w:r>
               <w:rPr>
@@ -1618,7 +1837,7 @@
                 <w:noProof/>
                 <w:webHidden/>
               </w:rPr>
-              <w:t>7</w:t>
+              <w:t>11</w:t>
             </w:r>
             <w:r>
               <w:rPr>
@@ -1640,13 +1859,13 @@
               <w:noProof/>
             </w:rPr>
           </w:pPr>
-          <w:hyperlink w:anchor="_Toc145293328" w:history="1">
+          <w:hyperlink w:anchor="_Toc145379098" w:history="1">
             <w:r>
               <w:rPr>
                 <w:rStyle w:val="Hyperlink"/>
                 <w:noProof/>
               </w:rPr>
-              <w:t>API Documentation</w:t>
+              <w:t>API Reference</w:t>
             </w:r>
             <w:r>
               <w:rPr>
@@ -1667,7 +1886,7 @@
                 <w:noProof/>
                 <w:webHidden/>
               </w:rPr>
-              <w:instrText xml:space="preserve"> PAGEREF _Toc145293328 \h </w:instrText>
+              <w:instrText xml:space="preserve"> PAGEREF _Toc145379098 \h </w:instrText>
             </w:r>
             <w:r>
               <w:rPr>
@@ -1687,7 +1906,7 @@
                 <w:noProof/>
                 <w:webHidden/>
               </w:rPr>
-              <w:t>7</w:t>
+              <w:t>11</w:t>
             </w:r>
             <w:r>
               <w:rPr>
@@ -1709,7 +1928,7 @@
               <w:noProof/>
             </w:rPr>
           </w:pPr>
-          <w:hyperlink w:anchor="_Toc145293329" w:history="1">
+          <w:hyperlink w:anchor="_Toc145379099" w:history="1">
             <w:r>
               <w:rPr>
                 <w:rStyle w:val="Hyperlink"/>
@@ -1736,7 +1955,7 @@
                 <w:noProof/>
                 <w:webHidden/>
               </w:rPr>
-              <w:instrText xml:space="preserve"> PAGEREF _Toc145293329 \h </w:instrText>
+              <w:instrText xml:space="preserve"> PAGEREF _Toc145379099 \h </w:instrText>
             </w:r>
             <w:r>
               <w:rPr>
@@ -1756,7 +1975,7 @@
                 <w:noProof/>
                 <w:webHidden/>
               </w:rPr>
-              <w:t>7</w:t>
+              <w:t>11</w:t>
             </w:r>
             <w:r>
               <w:rPr>
@@ -1811,7 +2030,7 @@
         <w:pStyle w:val="Heading1"/>
         <w:jc w:val="both"/>
       </w:pPr>
-      <w:bookmarkStart w:id="0" w:name="_Toc145293306"/>
+      <w:bookmarkStart w:id="0" w:name="_Toc145379073"/>
       <w:r>
         <w:t>Installation Guide</w:t>
       </w:r>
@@ -1949,7 +2168,13 @@
           <w:rPr>
             <w:rStyle w:val="Hyperlink"/>
           </w:rPr>
-          <w:t>th</w:t>
+          <w:t>t</w:t>
+        </w:r>
+        <w:r>
+          <w:rPr>
+            <w:rStyle w:val="Hyperlink"/>
+          </w:rPr>
+          <w:t>h</w:t>
         </w:r>
         <w:r>
           <w:rPr>
@@ -1981,7 +2206,7 @@
       <w:r>
         <w:t xml:space="preserve"> </w:t>
       </w:r>
-      <w:bookmarkStart w:id="1" w:name="_Toc145293307"/>
+      <w:bookmarkStart w:id="1" w:name="_Toc145379074"/>
       <w:r>
         <w:t>Run in the Cloud</w:t>
       </w:r>
@@ -2057,11 +2282,16 @@
         <w:pStyle w:val="Heading2"/>
         <w:jc w:val="both"/>
       </w:pPr>
-      <w:bookmarkStart w:id="2" w:name="_Toc145293308"/>
-      <w:r>
-        <w:t>Run locally from pre-built files</w:t>
+      <w:bookmarkStart w:id="2" w:name="_Toc145379075"/>
+      <w:r>
+        <w:t xml:space="preserve">Run locally from pre-built </w:t>
+      </w:r>
+      <w:proofErr w:type="gramStart"/>
+      <w:r>
+        <w:t>files</w:t>
       </w:r>
       <w:bookmarkEnd w:id="2"/>
+      <w:proofErr w:type="gramEnd"/>
     </w:p>
     <w:p>
       <w:pPr>
@@ -2800,7 +3030,7 @@
       <w:pPr>
         <w:pStyle w:val="Heading2"/>
       </w:pPr>
-      <w:bookmarkStart w:id="3" w:name="_Toc145293309"/>
+      <w:bookmarkStart w:id="3" w:name="_Toc145379076"/>
       <w:r>
         <w:t>Build and Run Locally</w:t>
       </w:r>
@@ -3042,7 +3272,7 @@
         <w:pStyle w:val="Heading2"/>
       </w:pPr>
       <w:bookmarkStart w:id="4" w:name="_Run_Setup_Scripts"/>
-      <w:bookmarkStart w:id="5" w:name="_Toc145293310"/>
+      <w:bookmarkStart w:id="5" w:name="_Toc145379077"/>
       <w:bookmarkEnd w:id="4"/>
       <w:r>
         <w:t>Run Setup Scripts</w:t>
@@ -3235,7 +3465,15 @@
         <w:jc w:val="both"/>
       </w:pPr>
       <w:r>
-        <w:t>In the terminal of your operating system navigate to the scripts subfolder containing the python script along with the required datasets. Execute the script with the following command:</w:t>
+        <w:t xml:space="preserve">In the terminal of your operating system navigate to the </w:t>
+      </w:r>
+      <w:proofErr w:type="gramStart"/>
+      <w:r>
+        <w:t>scripts</w:t>
+      </w:r>
+      <w:proofErr w:type="gramEnd"/>
+      <w:r>
+        <w:t xml:space="preserve"> subfolder containing the python script along with the required datasets. Execute the script with the following command:</w:t>
       </w:r>
     </w:p>
     <w:p>
@@ -3319,7 +3557,7 @@
       <w:pPr>
         <w:pStyle w:val="Heading1"/>
       </w:pPr>
-      <w:bookmarkStart w:id="6" w:name="_Toc145293311"/>
+      <w:bookmarkStart w:id="6" w:name="_Toc145379078"/>
       <w:r>
         <w:t>Application Features</w:t>
       </w:r>
@@ -3330,7 +3568,7 @@
       <w:pPr>
         <w:pStyle w:val="Heading1"/>
       </w:pPr>
-      <w:bookmarkStart w:id="7" w:name="_Toc145293312"/>
+      <w:bookmarkStart w:id="7" w:name="_Toc145379079"/>
       <w:r>
         <w:t>Architecture Breakdown</w:t>
       </w:r>
@@ -3341,11 +3579,796 @@
       <w:pPr>
         <w:pStyle w:val="Heading2"/>
       </w:pPr>
-      <w:bookmarkStart w:id="8" w:name="_Toc145293313"/>
+      <w:bookmarkStart w:id="8" w:name="_Toc145379080"/>
+      <w:r>
+        <w:t>Security</w:t>
+      </w:r>
+      <w:bookmarkEnd w:id="8"/>
+    </w:p>
+    <w:p/>
+    <w:p>
+      <w:pPr>
+        <w:jc w:val="both"/>
+      </w:pPr>
+      <w:r>
+        <w:t>As with any online application, security is one of the most fundamental requirements. For the purposes of this assignment, we will mainly be looking at two main types of security considerations:</w:t>
+      </w:r>
+    </w:p>
+    <w:p>
+      <w:pPr>
+        <w:pStyle w:val="ListParagraph"/>
+        <w:numPr>
+          <w:ilvl w:val="0"/>
+          <w:numId w:val="11"/>
+        </w:numPr>
+        <w:jc w:val="both"/>
+      </w:pPr>
+      <w:r>
+        <w:t>Authentication: the process and mechanisms required to verify who a user making a request is.</w:t>
+      </w:r>
+    </w:p>
+    <w:p>
+      <w:pPr>
+        <w:pStyle w:val="ListParagraph"/>
+        <w:numPr>
+          <w:ilvl w:val="0"/>
+          <w:numId w:val="11"/>
+        </w:numPr>
+        <w:jc w:val="both"/>
+      </w:pPr>
+      <w:r>
+        <w:t>Authorization: the process and mechanisms required to control what resources and operations a given user has access to.</w:t>
+      </w:r>
+    </w:p>
+    <w:p>
+      <w:pPr>
+        <w:pStyle w:val="Heading3"/>
+        <w:jc w:val="both"/>
+      </w:pPr>
+      <w:bookmarkStart w:id="9" w:name="_Toc145379081"/>
+      <w:r>
+        <w:t>Authentication</w:t>
+      </w:r>
+      <w:bookmarkEnd w:id="9"/>
+    </w:p>
+    <w:p>
+      <w:pPr>
+        <w:jc w:val="both"/>
+      </w:pPr>
+    </w:p>
+    <w:p>
+      <w:pPr>
+        <w:jc w:val="both"/>
+      </w:pPr>
+      <w:r>
+        <w:t xml:space="preserve">As required by the assignment, the authentication in this application is performed using a mechanism called </w:t>
+      </w:r>
+      <w:hyperlink r:id="rId8" w:history="1">
+        <w:r>
+          <w:rPr>
+            <w:rStyle w:val="Hyperlink"/>
+          </w:rPr>
+          <w:t>JSON Web Token (JWT).</w:t>
+        </w:r>
+      </w:hyperlink>
+      <w:r>
+        <w:t xml:space="preserve"> Using this mechanism, whenever a user signs up or logs into our application the server can create and pass back to the user a String</w:t>
+      </w:r>
+      <w:r>
+        <w:t xml:space="preserve"> (token)</w:t>
+      </w:r>
+      <w:r>
+        <w:t xml:space="preserve"> that encapsulates all the authentication-related information that concern that given user. Such information can include username, roles, token expiration date etc. The user can store th</w:t>
+      </w:r>
+      <w:r>
+        <w:t>is token and pass it along with any subsequent requests. The server can then verify the validity of this token and figure out who that user is and even what resources they can access.</w:t>
+      </w:r>
+    </w:p>
+    <w:p>
+      <w:pPr>
+        <w:jc w:val="both"/>
+      </w:pPr>
+      <w:r>
+        <w:t xml:space="preserve">For security reasons this token is short lived with an expiration duration of about 3 minutes. This way, if the JWT is stolen it will expire very soon </w:t>
+      </w:r>
+      <w:r>
+        <w:t xml:space="preserve">thus </w:t>
+      </w:r>
+      <w:r>
+        <w:t xml:space="preserve">limiting the damage. In this context the JWT is called an access token. When the access token expires, the server will reject any request containing that token as </w:t>
+      </w:r>
+      <w:r>
+        <w:lastRenderedPageBreak/>
+        <w:t xml:space="preserve">unauthenticated. When that happens, the client needs to ask the server to refresh their access token by hitting a special endpoint created for this purpose. </w:t>
+      </w:r>
+    </w:p>
+    <w:p>
+      <w:pPr>
+        <w:jc w:val="both"/>
+      </w:pPr>
+      <w:r>
+        <w:t>To issue a new access token, the server needs to verify that the user requesting the refresh is who they say they are. This is done by sending along the refresh request another kind of token, called a refresh token. The refresh token is created on application signup and is related only to one given user. The user gets that refresh token along with their access token when they log in</w:t>
+      </w:r>
+      <w:r>
+        <w:t xml:space="preserve"> or register</w:t>
+      </w:r>
+      <w:r>
+        <w:t>. The server can capture the refresh token from the request and check it against the user’s token from the database to issue a new access token if they match.</w:t>
+      </w:r>
+    </w:p>
+    <w:p>
+      <w:pPr>
+        <w:jc w:val="both"/>
+      </w:pPr>
+      <w:r>
+        <w:t xml:space="preserve">To implement all this behavior in our server, we relied heavily on Spring Boot’s Spring Security Framework. </w:t>
+      </w:r>
+      <w:r>
+        <w:t xml:space="preserve">The </w:t>
+      </w:r>
+      <w:r>
+        <w:rPr>
+          <w:i/>
+          <w:iCs/>
+        </w:rPr>
+        <w:t>authentication</w:t>
+      </w:r>
+      <w:r>
+        <w:rPr>
+          <w:i/>
+          <w:iCs/>
+        </w:rPr>
+        <w:t xml:space="preserve"> </w:t>
+      </w:r>
+      <w:r>
+        <w:t xml:space="preserve">package and the </w:t>
+      </w:r>
+      <w:proofErr w:type="spellStart"/>
+      <w:r>
+        <w:rPr>
+          <w:i/>
+          <w:iCs/>
+        </w:rPr>
+        <w:t>SecurityConfiguration</w:t>
+      </w:r>
+      <w:proofErr w:type="spellEnd"/>
+      <w:r>
+        <w:t xml:space="preserve"> class in our source code contain code related to the implementation of this functionality. Of </w:t>
+      </w:r>
+      <w:proofErr w:type="gramStart"/>
+      <w:r>
+        <w:t>particular note</w:t>
+      </w:r>
+      <w:proofErr w:type="gramEnd"/>
+      <w:r>
+        <w:t xml:space="preserve"> in this section are the following classes:</w:t>
+      </w:r>
+    </w:p>
+    <w:p>
+      <w:pPr>
+        <w:pStyle w:val="ListParagraph"/>
+        <w:numPr>
+          <w:ilvl w:val="0"/>
+          <w:numId w:val="12"/>
+        </w:numPr>
+        <w:jc w:val="both"/>
+      </w:pPr>
+      <w:proofErr w:type="spellStart"/>
+      <w:r>
+        <w:rPr>
+          <w:i/>
+          <w:iCs/>
+        </w:rPr>
+        <w:t>TokenService</w:t>
+      </w:r>
+      <w:proofErr w:type="spellEnd"/>
+      <w:r>
+        <w:t xml:space="preserve">: encapsulates the logic related to creating new JWT Tokens. The claims of our JWTs include but are not limited to issue datetime, expiration date, subject (concerned user), expiration date and </w:t>
+      </w:r>
+      <w:proofErr w:type="gramStart"/>
+      <w:r>
+        <w:t>roles</w:t>
+      </w:r>
+      <w:proofErr w:type="gramEnd"/>
+      <w:r>
+        <w:t xml:space="preserve"> that are used to decide permissions.</w:t>
+      </w:r>
+    </w:p>
+    <w:p>
+      <w:pPr>
+        <w:pStyle w:val="ListParagraph"/>
+        <w:numPr>
+          <w:ilvl w:val="0"/>
+          <w:numId w:val="12"/>
+        </w:numPr>
+        <w:jc w:val="both"/>
+      </w:pPr>
+      <w:proofErr w:type="spellStart"/>
+      <w:r>
+        <w:t>SecurityConfiguration</w:t>
+      </w:r>
+      <w:proofErr w:type="spellEnd"/>
+      <w:r>
+        <w:t xml:space="preserve">: contains Spring beans that handle authentication related components such as </w:t>
+      </w:r>
+      <w:proofErr w:type="spellStart"/>
+      <w:r>
+        <w:t>AuthenticationManagers</w:t>
+      </w:r>
+      <w:proofErr w:type="spellEnd"/>
+      <w:r>
+        <w:t xml:space="preserve"> and JWT </w:t>
+      </w:r>
+      <w:r>
+        <w:t xml:space="preserve">or password </w:t>
+      </w:r>
+      <w:r>
+        <w:t>encoders and converters.</w:t>
+      </w:r>
+    </w:p>
+    <w:p>
+      <w:pPr>
+        <w:jc w:val="both"/>
+      </w:pPr>
+      <w:r>
+        <w:t xml:space="preserve">At this point, we need to note that the bulk of the authentication related work is done by the Spring Security </w:t>
+      </w:r>
+      <w:r>
+        <w:t>framework,</w:t>
+      </w:r>
+      <w:r>
+        <w:t xml:space="preserve"> and we only need some code to configure those components to match the design we </w:t>
+      </w:r>
+      <w:r>
+        <w:t>described.</w:t>
+      </w:r>
+    </w:p>
+    <w:p>
+      <w:pPr>
+        <w:pStyle w:val="Heading3"/>
+      </w:pPr>
+      <w:bookmarkStart w:id="10" w:name="_Toc145379082"/>
+      <w:r>
+        <w:t>Authorization</w:t>
+      </w:r>
+      <w:bookmarkEnd w:id="10"/>
+    </w:p>
+    <w:p/>
+    <w:p>
+      <w:pPr>
+        <w:jc w:val="both"/>
+      </w:pPr>
+      <w:r>
+        <w:t>With the authentication part of our server being taken care of we now need to worry about the authorization part and make sure each user can only access resources and API endpoints they have permission to use. This is done in 3 layers, each of them specifying endpoint permissions at different levels of granularity:</w:t>
+      </w:r>
+    </w:p>
+    <w:p>
+      <w:pPr>
+        <w:pStyle w:val="ListParagraph"/>
+        <w:numPr>
+          <w:ilvl w:val="0"/>
+          <w:numId w:val="13"/>
+        </w:numPr>
+        <w:jc w:val="both"/>
+      </w:pPr>
+      <w:proofErr w:type="spellStart"/>
+      <w:r>
+        <w:t>SecurityFilterChain</w:t>
+      </w:r>
+      <w:proofErr w:type="spellEnd"/>
+      <w:r>
+        <w:t xml:space="preserve">: the filter chain is a part of the Spring Security framework that allows us to define a set of security filters for any incoming request. This is a very powerful tool, but we used only a small subset to allow us to lock out a whole category of API endpoints to the users that do not have permission to see them. Following is a screenshot of our Security Filter Chain defined in </w:t>
+      </w:r>
+      <w:r>
+        <w:rPr>
+          <w:noProof/>
+        </w:rPr>
+        <w:lastRenderedPageBreak/>
+        <mc:AlternateContent>
+          <mc:Choice Requires="wps">
+            <w:drawing>
+              <wp:anchor distT="0" distB="0" distL="114300" distR="114300" simplePos="0" relativeHeight="251660288" behindDoc="0" locked="0" layoutInCell="1" allowOverlap="1" wp14:anchorId="55852581" wp14:editId="280E33FF">
+                <wp:simplePos x="0" y="0"/>
+                <wp:positionH relativeFrom="column">
+                  <wp:posOffset>1177290</wp:posOffset>
+                </wp:positionH>
+                <wp:positionV relativeFrom="paragraph">
+                  <wp:posOffset>2684780</wp:posOffset>
+                </wp:positionV>
+                <wp:extent cx="3510915" cy="635"/>
+                <wp:effectExtent l="0" t="0" r="0" b="0"/>
+                <wp:wrapTopAndBottom/>
+                <wp:docPr id="1202626469" name="Text Box 1"/>
+                <wp:cNvGraphicFramePr/>
+                <a:graphic xmlns:a="http://schemas.openxmlformats.org/drawingml/2006/main">
+                  <a:graphicData uri="http://schemas.microsoft.com/office/word/2010/wordprocessingShape">
+                    <wps:wsp>
+                      <wps:cNvSpPr txBox="1"/>
+                      <wps:spPr>
+                        <a:xfrm>
+                          <a:off x="0" y="0"/>
+                          <a:ext cx="3510915" cy="635"/>
+                        </a:xfrm>
+                        <a:prstGeom prst="rect">
+                          <a:avLst/>
+                        </a:prstGeom>
+                        <a:solidFill>
+                          <a:prstClr val="white"/>
+                        </a:solidFill>
+                        <a:ln>
+                          <a:noFill/>
+                        </a:ln>
+                      </wps:spPr>
+                      <wps:txbx>
+                        <w:txbxContent>
+                          <w:p>
+                            <w:pPr>
+                              <w:pStyle w:val="Caption"/>
+                              <w:jc w:val="center"/>
+                            </w:pPr>
+                            <w:r>
+                              <w:t xml:space="preserve">Figure </w:t>
+                            </w:r>
+                            <w:r>
+                              <w:fldChar w:fldCharType="begin"/>
+                            </w:r>
+                            <w:r>
+                              <w:instrText xml:space="preserve"> SEQ Figure \* ARABIC </w:instrText>
+                            </w:r>
+                            <w:r>
+                              <w:fldChar w:fldCharType="separate"/>
+                            </w:r>
+                            <w:r>
+                              <w:rPr>
+                                <w:noProof/>
+                              </w:rPr>
+                              <w:t>1</w:t>
+                            </w:r>
+                            <w:r>
+                              <w:fldChar w:fldCharType="end"/>
+                            </w:r>
+                            <w:r>
+                              <w:t xml:space="preserve">: The Security Filter Chain of the </w:t>
+                            </w:r>
+                            <w:proofErr w:type="spellStart"/>
+                            <w:r>
+                              <w:t>Bookify</w:t>
+                            </w:r>
+                            <w:proofErr w:type="spellEnd"/>
+                            <w:r>
+                              <w:t xml:space="preserve"> server</w:t>
+                            </w:r>
+                          </w:p>
+                        </w:txbxContent>
+                      </wps:txbx>
+                      <wps:bodyPr rot="0" spcFirstLastPara="0" vertOverflow="overflow" horzOverflow="overflow" vert="horz" wrap="square" lIns="0" tIns="0" rIns="0" bIns="0" numCol="1" spcCol="0" rtlCol="0" fromWordArt="0" anchor="t" anchorCtr="0" forceAA="0" compatLnSpc="1">
+                        <a:prstTxWarp prst="textNoShape">
+                          <a:avLst/>
+                        </a:prstTxWarp>
+                        <a:spAutoFit/>
+                      </wps:bodyPr>
+                    </wps:wsp>
+                  </a:graphicData>
+                </a:graphic>
+              </wp:anchor>
+            </w:drawing>
+          </mc:Choice>
+          <mc:Fallback>
+            <w:pict>
+              <v:shapetype w14:anchorId="55852581" id="_x0000_t202" coordsize="21600,21600" o:spt="202" path="m,l,21600r21600,l21600,xe">
+                <v:stroke joinstyle="miter"/>
+                <v:path gradientshapeok="t" o:connecttype="rect"/>
+              </v:shapetype>
+              <v:shape id="Text Box 1" o:spid="_x0000_s1026" type="#_x0000_t202" style="position:absolute;left:0;text-align:left;margin-left:92.7pt;margin-top:211.4pt;width:276.45pt;height:.05pt;z-index:251660288;visibility:visible;mso-wrap-style:square;mso-wrap-distance-left:9pt;mso-wrap-distance-top:0;mso-wrap-distance-right:9pt;mso-wrap-distance-bottom:0;mso-position-horizontal:absolute;mso-position-horizontal-relative:text;mso-position-vertical:absolute;mso-position-vertical-relative:text;v-text-anchor:top" o:gfxdata="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" stroked="f">
+                <v:textbox style="mso-fit-shape-to-text:t" inset="0,0,0,0">
+                  <w:txbxContent>
+                    <w:p>
+                      <w:pPr>
+                        <w:pStyle w:val="Caption"/>
+                        <w:jc w:val="center"/>
+                      </w:pPr>
+                      <w:r>
+                        <w:t xml:space="preserve">Figure </w:t>
+                      </w:r>
+                      <w:r>
+                        <w:fldChar w:fldCharType="begin"/>
+                      </w:r>
+                      <w:r>
+                        <w:instrText xml:space="preserve"> SEQ Figure \* ARABIC </w:instrText>
+                      </w:r>
+                      <w:r>
+                        <w:fldChar w:fldCharType="separate"/>
+                      </w:r>
+                      <w:r>
+                        <w:rPr>
+                          <w:noProof/>
+                        </w:rPr>
+                        <w:t>1</w:t>
+                      </w:r>
+                      <w:r>
+                        <w:fldChar w:fldCharType="end"/>
+                      </w:r>
+                      <w:r>
+                        <w:t xml:space="preserve">: The Security Filter Chain of the </w:t>
+                      </w:r>
+                      <w:proofErr w:type="spellStart"/>
+                      <w:r>
+                        <w:t>Bookify</w:t>
+                      </w:r>
+                      <w:proofErr w:type="spellEnd"/>
+                      <w:r>
+                        <w:t xml:space="preserve"> server</w:t>
+                      </w:r>
+                    </w:p>
+                  </w:txbxContent>
+                </v:textbox>
+                <w10:wrap type="topAndBottom"/>
+              </v:shape>
+            </w:pict>
+          </mc:Fallback>
+        </mc:AlternateContent>
+      </w:r>
+      <w:r>
+        <w:drawing>
+          <wp:anchor distT="0" distB="0" distL="114300" distR="114300" simplePos="0" relativeHeight="251658240" behindDoc="0" locked="0" layoutInCell="1" allowOverlap="1" wp14:anchorId="0E524067" wp14:editId="77F9E654">
+            <wp:simplePos x="0" y="0"/>
+            <wp:positionH relativeFrom="margin">
+              <wp:posOffset>1177680</wp:posOffset>
+            </wp:positionH>
+            <wp:positionV relativeFrom="paragraph">
+              <wp:posOffset>424717</wp:posOffset>
+            </wp:positionV>
+            <wp:extent cx="3511062" cy="2204024"/>
+            <wp:effectExtent l="0" t="0" r="0" b="6350"/>
+            <wp:wrapTopAndBottom/>
+            <wp:docPr id="2102760274" name="Picture 1" descr="A screen shot of a computer&#10;&#10;Description automatically generated"/>
+            <wp:cNvGraphicFramePr>
+              <a:graphicFrameLocks xmlns:a="http://schemas.openxmlformats.org/drawingml/2006/main" noChangeAspect="1"/>
+            </wp:cNvGraphicFramePr>
+            <a:graphic xmlns:a="http://schemas.openxmlformats.org/drawingml/2006/main">
+              <a:graphicData uri="http://schemas.openxmlformats.org/drawingml/2006/picture">
+                <pic:pic xmlns:pic="http://schemas.openxmlformats.org/drawingml/2006/picture">
+                  <pic:nvPicPr>
+                    <pic:cNvPr id="2102760274" name="Picture 1" descr="A screen shot of a computer&#10;&#10;Description automatically generated"/>
+                    <pic:cNvPicPr/>
+                  </pic:nvPicPr>
+                  <pic:blipFill>
+                    <a:blip r:embed="rId9" cstate="print">
+                      <a:extLst>
+                        <a:ext uri="{28A0092B-C50C-407E-A947-70E740481C1C}">
+                          <a14:useLocalDpi xmlns:a14="http://schemas.microsoft.com/office/drawing/2010/main" val="0"/>
+                        </a:ext>
+                      </a:extLst>
+                    </a:blip>
+                    <a:stretch>
+                      <a:fillRect/>
+                    </a:stretch>
+                  </pic:blipFill>
+                  <pic:spPr>
+                    <a:xfrm>
+                      <a:off x="0" y="0"/>
+                      <a:ext cx="3511062" cy="2204024"/>
+                    </a:xfrm>
+                    <a:prstGeom prst="rect">
+                      <a:avLst/>
+                    </a:prstGeom>
+                  </pic:spPr>
+                </pic:pic>
+              </a:graphicData>
+            </a:graphic>
+            <wp14:sizeRelH relativeFrom="margin">
+              <wp14:pctWidth>0</wp14:pctWidth>
+            </wp14:sizeRelH>
+            <wp14:sizeRelV relativeFrom="margin">
+              <wp14:pctHeight>0</wp14:pctHeight>
+            </wp14:sizeRelV>
+          </wp:anchor>
+        </w:drawing>
+      </w:r>
+      <w:r>
+        <w:t xml:space="preserve">the </w:t>
+      </w:r>
+      <w:proofErr w:type="spellStart"/>
+      <w:r>
+        <w:rPr>
+          <w:i/>
+          <w:iCs/>
+        </w:rPr>
+        <w:t>SecurityConfiguration</w:t>
+      </w:r>
+      <w:proofErr w:type="spellEnd"/>
+      <w:r>
+        <w:t xml:space="preserve"> class. It clearly shows how it can be used to permit only users with the given role to access endpoint classes such as /</w:t>
+      </w:r>
+      <w:proofErr w:type="spellStart"/>
+      <w:r>
+        <w:t>api</w:t>
+      </w:r>
+      <w:proofErr w:type="spellEnd"/>
+      <w:r>
+        <w:t>/admin, that is only accessible to users with the admin role.</w:t>
+      </w:r>
+      <w:r>
+        <w:t xml:space="preserve"> It is also important to note that, unless defined differently, the default endpoint behavior is to allow all incoming requests. This is done to allow users to access static resources served by the backend, such as the different website pages.</w:t>
+      </w:r>
+    </w:p>
+    <w:p>
+      <w:pPr>
+        <w:pStyle w:val="ListParagraph"/>
+        <w:numPr>
+          <w:ilvl w:val="0"/>
+          <w:numId w:val="13"/>
+        </w:numPr>
+        <w:jc w:val="both"/>
+      </w:pPr>
+      <w:r>
+        <w:t>Because most of the endpoint classes</w:t>
+      </w:r>
+      <w:r>
+        <w:t xml:space="preserve"> </w:t>
+      </w:r>
+      <w:r>
+        <w:t xml:space="preserve">contain endpoints that differ from each other as to which roles have permission to access them, we need a way to define permissions at the endpoint level. This is done using Method-Level security and @PreAuthorize annotations. The following screenshot shows those annotations in action. It allows the </w:t>
+      </w:r>
+      <w:proofErr w:type="spellStart"/>
+      <w:r>
+        <w:t>deleteRoom</w:t>
+      </w:r>
+      <w:proofErr w:type="spellEnd"/>
+      <w:r>
+        <w:t xml:space="preserve"> endpoint to be accessed only </w:t>
+      </w:r>
+      <w:proofErr w:type="gramStart"/>
+      <w:r>
+        <w:t>be</w:t>
+      </w:r>
+      <w:proofErr w:type="gramEnd"/>
+      <w:r>
+        <w:t xml:space="preserve"> users with the admin or host role.</w:t>
+      </w:r>
+      <w:r>
+        <w:rPr>
+          <w:noProof/>
+        </w:rPr>
+        <w:t xml:space="preserve"> </w:t>
+      </w:r>
+    </w:p>
+    <w:p>
+      <w:pPr>
+        <w:pStyle w:val="ListParagraph"/>
+        <w:keepNext/>
+        <w:jc w:val="center"/>
+      </w:pPr>
+      <w:r>
+        <w:drawing>
+          <wp:inline distT="0" distB="0" distL="0" distR="0" wp14:anchorId="1D7B1D38" wp14:editId="0940A1D6">
+            <wp:extent cx="4122576" cy="931984"/>
+            <wp:effectExtent l="0" t="0" r="0" b="1905"/>
+            <wp:docPr id="596120723" name="Picture 1" descr="A screen shot of a computer program&#10;&#10;Description automatically generated"/>
+            <wp:cNvGraphicFramePr>
+              <a:graphicFrameLocks xmlns:a="http://schemas.openxmlformats.org/drawingml/2006/main" noChangeAspect="1"/>
+            </wp:cNvGraphicFramePr>
+            <a:graphic xmlns:a="http://schemas.openxmlformats.org/drawingml/2006/main">
+              <a:graphicData uri="http://schemas.openxmlformats.org/drawingml/2006/picture">
+                <pic:pic xmlns:pic="http://schemas.openxmlformats.org/drawingml/2006/picture">
+                  <pic:nvPicPr>
+                    <pic:cNvPr id="596120723" name="Picture 1" descr="A screen shot of a computer program&#10;&#10;Description automatically generated"/>
+                    <pic:cNvPicPr/>
+                  </pic:nvPicPr>
+                  <pic:blipFill>
+                    <a:blip r:embed="rId10"/>
+                    <a:stretch>
+                      <a:fillRect/>
+                    </a:stretch>
+                  </pic:blipFill>
+                  <pic:spPr>
+                    <a:xfrm>
+                      <a:off x="0" y="0"/>
+                      <a:ext cx="4153785" cy="939039"/>
+                    </a:xfrm>
+                    <a:prstGeom prst="rect">
+                      <a:avLst/>
+                    </a:prstGeom>
+                  </pic:spPr>
+                </pic:pic>
+              </a:graphicData>
+            </a:graphic>
+          </wp:inline>
+        </w:drawing>
+      </w:r>
+    </w:p>
+    <w:p>
+      <w:pPr>
+        <w:pStyle w:val="Caption"/>
+        <w:jc w:val="center"/>
+      </w:pPr>
+      <w:r>
+        <w:t xml:space="preserve">Figure </w:t>
+      </w:r>
+      <w:r>
+        <w:fldChar w:fldCharType="begin"/>
+      </w:r>
+      <w:r>
+        <w:instrText xml:space="preserve"> SEQ Figure \* ARABIC </w:instrText>
+      </w:r>
+      <w:r>
+        <w:fldChar w:fldCharType="separate"/>
+      </w:r>
+      <w:r>
+        <w:rPr>
+          <w:noProof/>
+        </w:rPr>
+        <w:t>2</w:t>
+      </w:r>
+      <w:r>
+        <w:fldChar w:fldCharType="end"/>
+      </w:r>
+      <w:r>
+        <w:t xml:space="preserve">: @PreAuthorize annotations in </w:t>
+      </w:r>
+      <w:proofErr w:type="gramStart"/>
+      <w:r>
+        <w:t>action</w:t>
+      </w:r>
+      <w:proofErr w:type="gramEnd"/>
+    </w:p>
+    <w:p>
+      <w:pPr>
+        <w:pStyle w:val="ListParagraph"/>
+        <w:numPr>
+          <w:ilvl w:val="0"/>
+          <w:numId w:val="13"/>
+        </w:numPr>
+        <w:jc w:val="both"/>
+      </w:pPr>
+      <w:r>
+        <w:t>Sometimes determining permissio</w:t>
+      </w:r>
+      <w:r>
+        <w:t xml:space="preserve">ns is not as easy as checking whether a user has a specific role. </w:t>
+      </w:r>
+      <w:r>
+        <w:t xml:space="preserve">An example where that might be the case is replying to a message </w:t>
+      </w:r>
+      <w:proofErr w:type="gramStart"/>
+      <w:r>
+        <w:t>in a given</w:t>
+      </w:r>
+      <w:proofErr w:type="gramEnd"/>
+      <w:r>
+        <w:t xml:space="preserve"> conversation of the in-app messaging system. Without proper checks, if a bad actor was to somehow get access to the database entity ID of a conversation, they could hit the corresponding endpoint with that ID and get access to all the messages of this conversation and even post replies to it! There are countless similar edge cases in our backend that need careful consideration to provide adequate security. The way to handle those edge cases is to manually perform any required logic and sanity checks and return a 403 Forbidden HTTP response if the action to be performed is not allowed. Here is an example of this being done programmatically to verify a user has privileges to perform read, update or delete operations in a conversation: </w:t>
+      </w:r>
+    </w:p>
+    <w:p>
+      <w:pPr>
+        <w:keepNext/>
+        <w:ind w:left="360" w:firstLine="360"/>
+      </w:pPr>
+      <w:r>
+        <w:lastRenderedPageBreak/>
+        <w:drawing>
+          <wp:inline distT="0" distB="0" distL="0" distR="0" wp14:anchorId="4B0C9BB3" wp14:editId="08DDCADC">
+            <wp:extent cx="5492262" cy="694748"/>
+            <wp:effectExtent l="0" t="0" r="0" b="0"/>
+            <wp:docPr id="377525741" name="Picture 1" descr="A screen shot of a computer code&#10;&#10;Description automatically generated"/>
+            <wp:cNvGraphicFramePr>
+              <a:graphicFrameLocks xmlns:a="http://schemas.openxmlformats.org/drawingml/2006/main" noChangeAspect="1"/>
+            </wp:cNvGraphicFramePr>
+            <a:graphic xmlns:a="http://schemas.openxmlformats.org/drawingml/2006/main">
+              <a:graphicData uri="http://schemas.openxmlformats.org/drawingml/2006/picture">
+                <pic:pic xmlns:pic="http://schemas.openxmlformats.org/drawingml/2006/picture">
+                  <pic:nvPicPr>
+                    <pic:cNvPr id="377525741" name="Picture 1" descr="A screen shot of a computer code&#10;&#10;Description automatically generated"/>
+                    <pic:cNvPicPr/>
+                  </pic:nvPicPr>
+                  <pic:blipFill>
+                    <a:blip r:embed="rId11"/>
+                    <a:stretch>
+                      <a:fillRect/>
+                    </a:stretch>
+                  </pic:blipFill>
+                  <pic:spPr>
+                    <a:xfrm>
+                      <a:off x="0" y="0"/>
+                      <a:ext cx="5529468" cy="699454"/>
+                    </a:xfrm>
+                    <a:prstGeom prst="rect">
+                      <a:avLst/>
+                    </a:prstGeom>
+                  </pic:spPr>
+                </pic:pic>
+              </a:graphicData>
+            </a:graphic>
+          </wp:inline>
+        </w:drawing>
+      </w:r>
+    </w:p>
+    <w:p>
+      <w:pPr>
+        <w:pStyle w:val="Caption"/>
+        <w:jc w:val="center"/>
+      </w:pPr>
+      <w:r>
+        <w:t xml:space="preserve">Figure </w:t>
+      </w:r>
+      <w:r>
+        <w:fldChar w:fldCharType="begin"/>
+      </w:r>
+      <w:r>
+        <w:instrText xml:space="preserve"> SEQ Figure \* ARABIC </w:instrText>
+      </w:r>
+      <w:r>
+        <w:fldChar w:fldCharType="separate"/>
+      </w:r>
+      <w:r>
+        <w:rPr>
+          <w:noProof/>
+        </w:rPr>
+        <w:t>3</w:t>
+      </w:r>
+      <w:r>
+        <w:fldChar w:fldCharType="end"/>
+      </w:r>
+      <w:r>
+        <w:t xml:space="preserve">: Verifying that a user has the required privileges to access, update or delete a </w:t>
+      </w:r>
+      <w:proofErr w:type="gramStart"/>
+      <w:r>
+        <w:t>conversation</w:t>
+      </w:r>
+      <w:proofErr w:type="gramEnd"/>
+    </w:p>
+    <w:p>
+      <w:pPr>
+        <w:jc w:val="center"/>
+      </w:pPr>
+    </w:p>
+    <w:p>
+      <w:pPr>
+        <w:jc w:val="both"/>
+      </w:pPr>
+      <w:r>
+        <w:t xml:space="preserve">As we can see, there is no one way to guarantee correct authorization to all the endpoints in our app. Most of the endpoints make use of a variation of all those 3 layers described above. It was important to carefully consider and handle all the edge cases we could think of when creating a new endpoint. Some of them are not even strictly authentication related, </w:t>
+      </w:r>
+      <w:r>
+        <w:t xml:space="preserve">such as not allowing a user to review or book their own room. We will be trying to provide a </w:t>
+      </w:r>
+      <w:r>
+        <w:t xml:space="preserve">detailed rundown of all those authorization checks in the </w:t>
+      </w:r>
+      <w:hyperlink w:anchor="_API_Documentation" w:history="1">
+        <w:r>
+          <w:rPr>
+            <w:rStyle w:val="Hyperlink"/>
+          </w:rPr>
+          <w:t>API Refer</w:t>
+        </w:r>
+        <w:r>
+          <w:rPr>
+            <w:rStyle w:val="Hyperlink"/>
+          </w:rPr>
+          <w:t>e</w:t>
+        </w:r>
+        <w:r>
+          <w:rPr>
+            <w:rStyle w:val="Hyperlink"/>
+          </w:rPr>
+          <w:t>nce</w:t>
+        </w:r>
+      </w:hyperlink>
+      <w:r>
+        <w:t xml:space="preserve"> section of this document.</w:t>
+      </w:r>
+    </w:p>
+    <w:p>
+      <w:pPr>
+        <w:pStyle w:val="Heading2"/>
+      </w:pPr>
+      <w:bookmarkStart w:id="11" w:name="_Toc145379083"/>
       <w:r>
         <w:t>Database</w:t>
       </w:r>
-      <w:bookmarkEnd w:id="8"/>
+      <w:bookmarkEnd w:id="11"/>
       <w:r>
         <w:t xml:space="preserve"> </w:t>
       </w:r>
@@ -3353,13 +4376,80 @@
     <w:p/>
     <w:p>
       <w:pPr>
+        <w:jc w:val="both"/>
+      </w:pPr>
+      <w:r>
+        <w:t>The database is an integral part of any application of this size. One of the first questions we ran into was whether to use a relational or non-relational database. Upon careful consideration, we decided that the data and entities we would need to create contain a lot of relationships between each other. Therefore, in our judgment, a relational database was the best way to represent our application’s data. We decided to use MySQL for our database, as we were already familiar with it from previous courses, and it is a very mature and well documented database management system.</w:t>
+      </w:r>
+    </w:p>
+    <w:p>
+      <w:pPr>
+        <w:jc w:val="both"/>
+      </w:pPr>
+      <w:r>
+        <w:t xml:space="preserve">The database is not separately designed in another application such as MySQL Workbench. Instead, it is created automatically based on our classes using the Hibernate Object Relational Mapping (ORM) framework which ensures the application classes remain consistent with the tables and entries in the database. </w:t>
+      </w:r>
+      <w:r>
+        <w:t>We did not hesitate to create a lot of different entity types whenever we decided it was necessary</w:t>
+      </w:r>
+      <w:r>
+        <w:t>. T</w:t>
+      </w:r>
+      <w:r>
+        <w:t>his provide</w:t>
+      </w:r>
+      <w:r>
+        <w:t>d</w:t>
+      </w:r>
+      <w:r>
+        <w:t xml:space="preserve"> us with a </w:t>
+      </w:r>
+      <w:r>
+        <w:t>more consistent and extensible way to represent our data. For example, apart from the usual entities one might expect, such as rooms, users, reviews etc., we also have tables to represent room amenities or room types. This allows us to easily add new types of amenities or rooms and makes searching by them easier and less error prone compared to, for example, using a string. It also helps with reducing repetition of data in our database.</w:t>
+      </w:r>
+    </w:p>
+    <w:p>
+      <w:pPr>
+        <w:jc w:val="both"/>
+      </w:pPr>
+      <w:r>
+        <w:t xml:space="preserve">We will not go into any more detail on the design of this database in this section. We will be trying to cover the major database decisions for each subsystem into its own corresponding subsection under </w:t>
+      </w:r>
+      <w:hyperlink w:anchor="_Backend/Server" w:history="1">
+        <w:r>
+          <w:rPr>
+            <w:rStyle w:val="Hyperlink"/>
+          </w:rPr>
+          <w:t>Backend</w:t>
+        </w:r>
+        <w:r>
+          <w:rPr>
+            <w:rStyle w:val="Hyperlink"/>
+          </w:rPr>
+          <w:t>/</w:t>
+        </w:r>
+        <w:r>
+          <w:rPr>
+            <w:rStyle w:val="Hyperlink"/>
+          </w:rPr>
+          <w:t>Server</w:t>
+        </w:r>
+      </w:hyperlink>
+      <w:r>
+        <w:t xml:space="preserve">. </w:t>
+      </w:r>
+    </w:p>
+    <w:p>
+      <w:pPr>
         <w:pStyle w:val="Heading2"/>
       </w:pPr>
-      <w:bookmarkStart w:id="9" w:name="_Toc145293314"/>
+      <w:bookmarkStart w:id="12" w:name="_Toc145379084"/>
+      <w:bookmarkStart w:id="13" w:name="_Backend/Server"/>
+      <w:bookmarkEnd w:id="13"/>
       <w:r>
         <w:t>Backend/Server</w:t>
       </w:r>
-      <w:bookmarkEnd w:id="9"/>
+      <w:bookmarkEnd w:id="12"/>
     </w:p>
     <w:p/>
     <w:p>
@@ -3373,29 +4463,35 @@
         <w:t>the following subsections</w:t>
       </w:r>
       <w:r>
-        <w:t xml:space="preserve"> we will be briefly presenting the various subsystems of the backend part of our application</w:t>
+        <w:t xml:space="preserve"> we will be briefly presenting the </w:t>
+      </w:r>
+      <w:r>
+        <w:t>main</w:t>
+      </w:r>
+      <w:r>
+        <w:t xml:space="preserve"> subsystems of the backend part of our application</w:t>
       </w:r>
       <w:r>
         <w:t xml:space="preserve"> along with the main design considerations that led us to those specific implementations. We will also be exploring the limitations of various components of the backend.</w:t>
       </w:r>
     </w:p>
+    <w:p>
+      <w:pPr>
+        <w:pStyle w:val="Heading3"/>
+      </w:pPr>
+      <w:bookmarkStart w:id="14" w:name="_Toc145379085"/>
+      <w:r>
+        <w:t>General Architecture</w:t>
+      </w:r>
+      <w:bookmarkEnd w:id="14"/>
+    </w:p>
     <w:p/>
     <w:p>
       <w:pPr>
-        <w:pStyle w:val="Heading3"/>
-      </w:pPr>
-      <w:bookmarkStart w:id="10" w:name="_Toc145293315"/>
-      <w:r>
-        <w:t>General Architecture</w:t>
-      </w:r>
-      <w:bookmarkEnd w:id="10"/>
-    </w:p>
-    <w:p/>
-    <w:p>
-      <w:pPr>
-        <w:jc w:val="both"/>
-      </w:pPr>
-      <w:r>
+        <w:jc w:val="both"/>
+      </w:pPr>
+      <w:r>
+        <w:lastRenderedPageBreak/>
         <w:t xml:space="preserve">The backend code can be found in the /bookifySystem subfolder of the deliverable and is organized into packages. Each main subsystem or feature is contained in its own package, so that all the classes and code related to a given feature are logically organized </w:t>
       </w:r>
       <w:proofErr w:type="gramStart"/>
@@ -3417,11 +4513,7 @@
         <w:jc w:val="both"/>
       </w:pPr>
       <w:r>
-        <w:t xml:space="preserve">Data Classes and DTOs: these classes define various entities for our database that are automatically converted to database tables and relations using the Hibernate Object Relational Mapping (ORM) Framework. They may also define classes called Data Transfer Objects (DTOs) that </w:t>
-      </w:r>
-      <w:r>
-        <w:lastRenderedPageBreak/>
-        <w:t>are used to conveniently pass a lot of data (such as the registration information of the user) around or capture this data from incoming HTTP requests.</w:t>
+        <w:t>Data Classes and DTOs: these classes define various entities for our database that are automatically converted to database tables and relations using the Hibernate Object Relational Mapping (ORM) Framework. They may also define classes called Data Transfer Objects (DTOs) that are used to conveniently pass a lot of data (such as the registration information of the user) around or capture this data from incoming HTTP requests.</w:t>
       </w:r>
     </w:p>
     <w:p>
@@ -3491,11 +4583,9 @@
       <w:r>
         <w:t xml:space="preserve">endpoint we hit catches the incoming HTTP requests along with any query parameters, path variables or body arguments. It passes all the necessary information down to the corresponding service responsible for handling this operation. The service will make all the required checks to ensure the operation can be performed and that the user has the required access to perform said operation. It then performs all the required </w:t>
       </w:r>
-      <w:proofErr w:type="gramStart"/>
-      <w:r>
-        <w:t>logic</w:t>
-      </w:r>
-      <w:proofErr w:type="gramEnd"/>
+      <w:r>
+        <w:t>logic,</w:t>
+      </w:r>
       <w:r>
         <w:t xml:space="preserve"> sometimes making use of operations provided by other services, communicates with the corresponding repositories for any database-related operations, checks for errors and passes the response back to the controller. The controller then sends the response back in an appropriate HTTP message.</w:t>
       </w:r>
@@ -3504,71 +4594,72 @@
       <w:pPr>
         <w:pStyle w:val="Heading3"/>
       </w:pPr>
-      <w:bookmarkStart w:id="11" w:name="_Toc145293316"/>
-      <w:r>
+      <w:bookmarkStart w:id="15" w:name="_Toc145379086"/>
+      <w:r>
+        <w:lastRenderedPageBreak/>
         <w:t>Authentication</w:t>
       </w:r>
-      <w:bookmarkEnd w:id="11"/>
+      <w:bookmarkEnd w:id="15"/>
     </w:p>
     <w:p>
       <w:pPr>
         <w:pStyle w:val="Heading3"/>
       </w:pPr>
-      <w:bookmarkStart w:id="12" w:name="_Toc145293317"/>
+      <w:bookmarkStart w:id="16" w:name="_Toc145379087"/>
       <w:r>
         <w:t>Users</w:t>
       </w:r>
-      <w:bookmarkEnd w:id="12"/>
+      <w:bookmarkEnd w:id="16"/>
     </w:p>
     <w:p>
       <w:pPr>
         <w:pStyle w:val="Heading3"/>
       </w:pPr>
-      <w:bookmarkStart w:id="13" w:name="_Toc145293318"/>
+      <w:bookmarkStart w:id="17" w:name="_Toc145379088"/>
       <w:r>
         <w:t>Rooms</w:t>
       </w:r>
-      <w:bookmarkEnd w:id="13"/>
+      <w:bookmarkEnd w:id="17"/>
     </w:p>
     <w:p>
       <w:pPr>
         <w:pStyle w:val="Heading3"/>
       </w:pPr>
-      <w:bookmarkStart w:id="14" w:name="_Toc145293319"/>
+      <w:bookmarkStart w:id="18" w:name="_Toc145379089"/>
       <w:r>
         <w:t>Booking and Availability</w:t>
       </w:r>
-      <w:bookmarkEnd w:id="14"/>
+      <w:bookmarkEnd w:id="18"/>
     </w:p>
     <w:p>
       <w:pPr>
         <w:pStyle w:val="Heading3"/>
       </w:pPr>
-      <w:bookmarkStart w:id="15" w:name="_Toc145293320"/>
+      <w:bookmarkStart w:id="19" w:name="_Toc145379090"/>
       <w:r>
         <w:t>Search</w:t>
       </w:r>
-      <w:bookmarkEnd w:id="15"/>
+      <w:bookmarkEnd w:id="19"/>
     </w:p>
     <w:p>
       <w:pPr>
         <w:pStyle w:val="Heading3"/>
       </w:pPr>
-      <w:bookmarkStart w:id="16" w:name="_Toc145293321"/>
+      <w:bookmarkStart w:id="20" w:name="_Toc145379091"/>
       <w:r>
         <w:t>Reviews</w:t>
       </w:r>
-      <w:bookmarkEnd w:id="16"/>
+      <w:bookmarkEnd w:id="20"/>
     </w:p>
     <w:p>
       <w:pPr>
         <w:pStyle w:val="Heading3"/>
       </w:pPr>
-      <w:bookmarkStart w:id="17" w:name="_Toc145293322"/>
+      <w:bookmarkStart w:id="21" w:name="_Toc145379092"/>
       <w:r>
         <w:t>Recommendation System</w:t>
       </w:r>
-      <w:bookmarkEnd w:id="17"/>
+      <w:bookmarkEnd w:id="21"/>
     </w:p>
     <w:p/>
     <w:p>
@@ -3588,7 +4679,7 @@
       <w:r>
         <w:t xml:space="preserve"> package, is responsible for providing a predefined number of rooms that may be relevant or of interest to the user. As required by the specification, the recommender is based on the </w:t>
       </w:r>
-      <w:hyperlink r:id="rId8" w:history="1">
+      <w:hyperlink r:id="rId12" w:history="1">
         <w:r>
           <w:rPr>
             <w:rStyle w:val="Hyperlink"/>
@@ -3599,7 +4690,7 @@
       <w:r>
         <w:t xml:space="preserve"> algorithm, implemented using </w:t>
       </w:r>
-      <w:hyperlink r:id="rId9" w:history="1">
+      <w:hyperlink r:id="rId13" w:history="1">
         <w:r>
           <w:rPr>
             <w:rStyle w:val="Hyperlink"/>
@@ -3624,7 +4715,6 @@
         <w:jc w:val="both"/>
       </w:pPr>
       <w:r>
-        <w:lastRenderedPageBreak/>
         <w:t>Providing recommendations to unauthenticated users: to provide recommendations to users that have not signed up or logged in to the app we would need to find a way to track their behavior while using our website. Although this is technically possible using cookies, the privacy concerns and the implementation complexity made us decide against pursuing such an option. Instead, we decided to provide the rooms with the highest rating (tie-break using number of reviews) as recommendations to the unauthenticated user.</w:t>
       </w:r>
     </w:p>
@@ -3706,11 +4796,9 @@
       <w:r>
         <w:t xml:space="preserve">Our solution to those problems was to simply return the top-rated rooms when something goes wrong. This way the user will never be left without any room to check out </w:t>
       </w:r>
-      <w:proofErr w:type="gramStart"/>
-      <w:r>
-        <w:t>in</w:t>
-      </w:r>
-      <w:proofErr w:type="gramEnd"/>
+      <w:r>
+        <w:t>on</w:t>
+      </w:r>
       <w:r>
         <w:t xml:space="preserve"> the home page.</w:t>
       </w:r>
@@ -3719,41 +4807,42 @@
       <w:pPr>
         <w:pStyle w:val="Heading3"/>
       </w:pPr>
-      <w:bookmarkStart w:id="18" w:name="_Toc145293323"/>
-      <w:r>
+      <w:bookmarkStart w:id="22" w:name="_Toc145379093"/>
+      <w:r>
+        <w:lastRenderedPageBreak/>
         <w:t>Administrator</w:t>
       </w:r>
-      <w:bookmarkEnd w:id="18"/>
+      <w:bookmarkEnd w:id="22"/>
     </w:p>
     <w:p>
       <w:pPr>
         <w:pStyle w:val="Heading3"/>
       </w:pPr>
-      <w:bookmarkStart w:id="19" w:name="_Toc145293324"/>
+      <w:bookmarkStart w:id="23" w:name="_Toc145379094"/>
       <w:r>
         <w:t>Images</w:t>
       </w:r>
-      <w:bookmarkEnd w:id="19"/>
+      <w:bookmarkEnd w:id="23"/>
     </w:p>
     <w:p>
       <w:pPr>
         <w:pStyle w:val="Heading3"/>
       </w:pPr>
-      <w:bookmarkStart w:id="20" w:name="_Toc145293325"/>
+      <w:bookmarkStart w:id="24" w:name="_Toc145379095"/>
       <w:r>
         <w:t>Messages</w:t>
       </w:r>
-      <w:bookmarkEnd w:id="20"/>
+      <w:bookmarkEnd w:id="24"/>
     </w:p>
     <w:p>
       <w:pPr>
         <w:pStyle w:val="Heading3"/>
       </w:pPr>
-      <w:bookmarkStart w:id="21" w:name="_Toc145293326"/>
+      <w:bookmarkStart w:id="25" w:name="_Toc145379096"/>
       <w:r>
         <w:t>Utilities and Configuration</w:t>
       </w:r>
-      <w:bookmarkEnd w:id="21"/>
+      <w:bookmarkEnd w:id="25"/>
     </w:p>
     <w:p/>
     <w:p/>
@@ -3762,34 +4851,38 @@
       <w:pPr>
         <w:pStyle w:val="Heading2"/>
       </w:pPr>
-      <w:bookmarkStart w:id="22" w:name="_Toc145293327"/>
+      <w:bookmarkStart w:id="26" w:name="_Toc145379097"/>
       <w:r>
         <w:t>Frontend/Website</w:t>
       </w:r>
-      <w:bookmarkEnd w:id="22"/>
+      <w:bookmarkEnd w:id="26"/>
     </w:p>
     <w:p/>
     <w:p>
       <w:pPr>
         <w:pStyle w:val="Heading1"/>
       </w:pPr>
-      <w:bookmarkStart w:id="23" w:name="_Toc145293328"/>
-      <w:r>
-        <w:t>API Documentation</w:t>
-      </w:r>
-      <w:bookmarkEnd w:id="23"/>
+      <w:bookmarkStart w:id="27" w:name="_API_Documentation"/>
+      <w:bookmarkStart w:id="28" w:name="_Toc145379098"/>
+      <w:bookmarkEnd w:id="27"/>
+      <w:r>
+        <w:t xml:space="preserve">API </w:t>
+      </w:r>
+      <w:r>
+        <w:t>Reference</w:t>
+      </w:r>
+      <w:bookmarkEnd w:id="28"/>
     </w:p>
     <w:p/>
     <w:p>
       <w:pPr>
         <w:pStyle w:val="Heading1"/>
       </w:pPr>
-      <w:bookmarkStart w:id="24" w:name="_Toc145293329"/>
-      <w:r>
-        <w:lastRenderedPageBreak/>
+      <w:bookmarkStart w:id="29" w:name="_Toc145379099"/>
+      <w:r>
         <w:t>Attributions</w:t>
       </w:r>
-      <w:bookmarkEnd w:id="24"/>
+      <w:bookmarkEnd w:id="29"/>
     </w:p>
     <w:p>
       <w:pPr>
@@ -3934,6 +5027,119 @@
     </w:lvl>
   </w:abstractNum>
   <w:abstractNum w:abstractNumId="1" w15:restartNumberingAfterBreak="0">
+    <w:nsid w:val="1E670C64"/>
+    <w:multiLevelType w:val="hybridMultilevel"/>
+    <w:tmpl w:val="3A5E9CF6"/>
+    <w:lvl w:ilvl="0" w:tplc="04090001">
+      <w:start w:val="1"/>
+      <w:numFmt w:val="bullet"/>
+      <w:lvlText w:val=""/>
+      <w:lvlJc w:val="left"/>
+      <w:pPr>
+        <w:ind w:left="720" w:hanging="360"/>
+      </w:pPr>
+      <w:rPr>
+        <w:rFonts w:ascii="Symbol" w:hAnsi="Symbol" w:hint="default"/>
+      </w:rPr>
+    </w:lvl>
+    <w:lvl w:ilvl="1" w:tplc="04090003" w:tentative="1">
+      <w:start w:val="1"/>
+      <w:numFmt w:val="bullet"/>
+      <w:lvlText w:val="o"/>
+      <w:lvlJc w:val="left"/>
+      <w:pPr>
+        <w:ind w:left="1440" w:hanging="360"/>
+      </w:pPr>
+      <w:rPr>
+        <w:rFonts w:ascii="Courier New" w:hAnsi="Courier New" w:cs="Courier New" w:hint="default"/>
+      </w:rPr>
+    </w:lvl>
+    <w:lvl w:ilvl="2" w:tplc="04090005" w:tentative="1">
+      <w:start w:val="1"/>
+      <w:numFmt w:val="bullet"/>
+      <w:lvlText w:val=""/>
+      <w:lvlJc w:val="left"/>
+      <w:pPr>
+        <w:ind w:left="2160" w:hanging="360"/>
+      </w:pPr>
+      <w:rPr>
+        <w:rFonts w:ascii="Wingdings" w:hAnsi="Wingdings" w:hint="default"/>
+      </w:rPr>
+    </w:lvl>
+    <w:lvl w:ilvl="3" w:tplc="04090001" w:tentative="1">
+      <w:start w:val="1"/>
+      <w:numFmt w:val="bullet"/>
+      <w:lvlText w:val=""/>
+      <w:lvlJc w:val="left"/>
+      <w:pPr>
+        <w:ind w:left="2880" w:hanging="360"/>
+      </w:pPr>
+      <w:rPr>
+        <w:rFonts w:ascii="Symbol" w:hAnsi="Symbol" w:hint="default"/>
+      </w:rPr>
+    </w:lvl>
+    <w:lvl w:ilvl="4" w:tplc="04090003" w:tentative="1">
+      <w:start w:val="1"/>
+      <w:numFmt w:val="bullet"/>
+      <w:lvlText w:val="o"/>
+      <w:lvlJc w:val="left"/>
+      <w:pPr>
+        <w:ind w:left="3600" w:hanging="360"/>
+      </w:pPr>
+      <w:rPr>
+        <w:rFonts w:ascii="Courier New" w:hAnsi="Courier New" w:cs="Courier New" w:hint="default"/>
+      </w:rPr>
+    </w:lvl>
+    <w:lvl w:ilvl="5" w:tplc="04090005" w:tentative="1">
+      <w:start w:val="1"/>
+      <w:numFmt w:val="bullet"/>
+      <w:lvlText w:val=""/>
+      <w:lvlJc w:val="left"/>
+      <w:pPr>
+        <w:ind w:left="4320" w:hanging="360"/>
+      </w:pPr>
+      <w:rPr>
+        <w:rFonts w:ascii="Wingdings" w:hAnsi="Wingdings" w:hint="default"/>
+      </w:rPr>
+    </w:lvl>
+    <w:lvl w:ilvl="6" w:tplc="04090001" w:tentative="1">
+      <w:start w:val="1"/>
+      <w:numFmt w:val="bullet"/>
+      <w:lvlText w:val=""/>
+      <w:lvlJc w:val="left"/>
+      <w:pPr>
+        <w:ind w:left="5040" w:hanging="360"/>
+      </w:pPr>
+      <w:rPr>
+        <w:rFonts w:ascii="Symbol" w:hAnsi="Symbol" w:hint="default"/>
+      </w:rPr>
+    </w:lvl>
+    <w:lvl w:ilvl="7" w:tplc="04090003" w:tentative="1">
+      <w:start w:val="1"/>
+      <w:numFmt w:val="bullet"/>
+      <w:lvlText w:val="o"/>
+      <w:lvlJc w:val="left"/>
+      <w:pPr>
+        <w:ind w:left="5760" w:hanging="360"/>
+      </w:pPr>
+      <w:rPr>
+        <w:rFonts w:ascii="Courier New" w:hAnsi="Courier New" w:cs="Courier New" w:hint="default"/>
+      </w:rPr>
+    </w:lvl>
+    <w:lvl w:ilvl="8" w:tplc="04090005" w:tentative="1">
+      <w:start w:val="1"/>
+      <w:numFmt w:val="bullet"/>
+      <w:lvlText w:val=""/>
+      <w:lvlJc w:val="left"/>
+      <w:pPr>
+        <w:ind w:left="6480" w:hanging="360"/>
+      </w:pPr>
+      <w:rPr>
+        <w:rFonts w:ascii="Wingdings" w:hAnsi="Wingdings" w:hint="default"/>
+      </w:rPr>
+    </w:lvl>
+  </w:abstractNum>
+  <w:abstractNum w:abstractNumId="2" w15:restartNumberingAfterBreak="0">
     <w:nsid w:val="27536196"/>
     <w:multiLevelType w:val="hybridMultilevel"/>
     <w:tmpl w:val="0DA6E12C"/>
@@ -4046,7 +5252,7 @@
       </w:rPr>
     </w:lvl>
   </w:abstractNum>
-  <w:abstractNum w:abstractNumId="2" w15:restartNumberingAfterBreak="0">
+  <w:abstractNum w:abstractNumId="3" w15:restartNumberingAfterBreak="0">
     <w:nsid w:val="2BBC080F"/>
     <w:multiLevelType w:val="hybridMultilevel"/>
     <w:tmpl w:val="9FBA4F5A"/>
@@ -4159,7 +5365,7 @@
       </w:rPr>
     </w:lvl>
   </w:abstractNum>
-  <w:abstractNum w:abstractNumId="3" w15:restartNumberingAfterBreak="0">
+  <w:abstractNum w:abstractNumId="4" w15:restartNumberingAfterBreak="0">
     <w:nsid w:val="377554AF"/>
     <w:multiLevelType w:val="hybridMultilevel"/>
     <w:tmpl w:val="FCBC3EC4"/>
@@ -4272,7 +5478,7 @@
       </w:rPr>
     </w:lvl>
   </w:abstractNum>
-  <w:abstractNum w:abstractNumId="4" w15:restartNumberingAfterBreak="0">
+  <w:abstractNum w:abstractNumId="5" w15:restartNumberingAfterBreak="0">
     <w:nsid w:val="3F502706"/>
     <w:multiLevelType w:val="hybridMultilevel"/>
     <w:tmpl w:val="8A6CE36E"/>
@@ -4358,7 +5564,7 @@
       </w:pPr>
     </w:lvl>
   </w:abstractNum>
-  <w:abstractNum w:abstractNumId="5" w15:restartNumberingAfterBreak="0">
+  <w:abstractNum w:abstractNumId="6" w15:restartNumberingAfterBreak="0">
     <w:nsid w:val="3F544C00"/>
     <w:multiLevelType w:val="hybridMultilevel"/>
     <w:tmpl w:val="DD80346A"/>
@@ -4444,7 +5650,7 @@
       </w:pPr>
     </w:lvl>
   </w:abstractNum>
-  <w:abstractNum w:abstractNumId="6" w15:restartNumberingAfterBreak="0">
+  <w:abstractNum w:abstractNumId="7" w15:restartNumberingAfterBreak="0">
     <w:nsid w:val="402D4922"/>
     <w:multiLevelType w:val="hybridMultilevel"/>
     <w:tmpl w:val="C436D416"/>
@@ -4530,7 +5736,120 @@
       </w:pPr>
     </w:lvl>
   </w:abstractNum>
-  <w:abstractNum w:abstractNumId="7" w15:restartNumberingAfterBreak="0">
+  <w:abstractNum w:abstractNumId="8" w15:restartNumberingAfterBreak="0">
+    <w:nsid w:val="47D904C8"/>
+    <w:multiLevelType w:val="hybridMultilevel"/>
+    <w:tmpl w:val="19D0BC16"/>
+    <w:lvl w:ilvl="0" w:tplc="04090001">
+      <w:start w:val="1"/>
+      <w:numFmt w:val="bullet"/>
+      <w:lvlText w:val=""/>
+      <w:lvlJc w:val="left"/>
+      <w:pPr>
+        <w:ind w:left="720" w:hanging="360"/>
+      </w:pPr>
+      <w:rPr>
+        <w:rFonts w:ascii="Symbol" w:hAnsi="Symbol" w:hint="default"/>
+      </w:rPr>
+    </w:lvl>
+    <w:lvl w:ilvl="1" w:tplc="04090003" w:tentative="1">
+      <w:start w:val="1"/>
+      <w:numFmt w:val="bullet"/>
+      <w:lvlText w:val="o"/>
+      <w:lvlJc w:val="left"/>
+      <w:pPr>
+        <w:ind w:left="1440" w:hanging="360"/>
+      </w:pPr>
+      <w:rPr>
+        <w:rFonts w:ascii="Courier New" w:hAnsi="Courier New" w:cs="Courier New" w:hint="default"/>
+      </w:rPr>
+    </w:lvl>
+    <w:lvl w:ilvl="2" w:tplc="04090005" w:tentative="1">
+      <w:start w:val="1"/>
+      <w:numFmt w:val="bullet"/>
+      <w:lvlText w:val=""/>
+      <w:lvlJc w:val="left"/>
+      <w:pPr>
+        <w:ind w:left="2160" w:hanging="360"/>
+      </w:pPr>
+      <w:rPr>
+        <w:rFonts w:ascii="Wingdings" w:hAnsi="Wingdings" w:hint="default"/>
+      </w:rPr>
+    </w:lvl>
+    <w:lvl w:ilvl="3" w:tplc="04090001" w:tentative="1">
+      <w:start w:val="1"/>
+      <w:numFmt w:val="bullet"/>
+      <w:lvlText w:val=""/>
+      <w:lvlJc w:val="left"/>
+      <w:pPr>
+        <w:ind w:left="2880" w:hanging="360"/>
+      </w:pPr>
+      <w:rPr>
+        <w:rFonts w:ascii="Symbol" w:hAnsi="Symbol" w:hint="default"/>
+      </w:rPr>
+    </w:lvl>
+    <w:lvl w:ilvl="4" w:tplc="04090003" w:tentative="1">
+      <w:start w:val="1"/>
+      <w:numFmt w:val="bullet"/>
+      <w:lvlText w:val="o"/>
+      <w:lvlJc w:val="left"/>
+      <w:pPr>
+        <w:ind w:left="3600" w:hanging="360"/>
+      </w:pPr>
+      <w:rPr>
+        <w:rFonts w:ascii="Courier New" w:hAnsi="Courier New" w:cs="Courier New" w:hint="default"/>
+      </w:rPr>
+    </w:lvl>
+    <w:lvl w:ilvl="5" w:tplc="04090005" w:tentative="1">
+      <w:start w:val="1"/>
+      <w:numFmt w:val="bullet"/>
+      <w:lvlText w:val=""/>
+      <w:lvlJc w:val="left"/>
+      <w:pPr>
+        <w:ind w:left="4320" w:hanging="360"/>
+      </w:pPr>
+      <w:rPr>
+        <w:rFonts w:ascii="Wingdings" w:hAnsi="Wingdings" w:hint="default"/>
+      </w:rPr>
+    </w:lvl>
+    <w:lvl w:ilvl="6" w:tplc="04090001" w:tentative="1">
+      <w:start w:val="1"/>
+      <w:numFmt w:val="bullet"/>
+      <w:lvlText w:val=""/>
+      <w:lvlJc w:val="left"/>
+      <w:pPr>
+        <w:ind w:left="5040" w:hanging="360"/>
+      </w:pPr>
+      <w:rPr>
+        <w:rFonts w:ascii="Symbol" w:hAnsi="Symbol" w:hint="default"/>
+      </w:rPr>
+    </w:lvl>
+    <w:lvl w:ilvl="7" w:tplc="04090003" w:tentative="1">
+      <w:start w:val="1"/>
+      <w:numFmt w:val="bullet"/>
+      <w:lvlText w:val="o"/>
+      <w:lvlJc w:val="left"/>
+      <w:pPr>
+        <w:ind w:left="5760" w:hanging="360"/>
+      </w:pPr>
+      <w:rPr>
+        <w:rFonts w:ascii="Courier New" w:hAnsi="Courier New" w:cs="Courier New" w:hint="default"/>
+      </w:rPr>
+    </w:lvl>
+    <w:lvl w:ilvl="8" w:tplc="04090005" w:tentative="1">
+      <w:start w:val="1"/>
+      <w:numFmt w:val="bullet"/>
+      <w:lvlText w:val=""/>
+      <w:lvlJc w:val="left"/>
+      <w:pPr>
+        <w:ind w:left="6480" w:hanging="360"/>
+      </w:pPr>
+      <w:rPr>
+        <w:rFonts w:ascii="Wingdings" w:hAnsi="Wingdings" w:hint="default"/>
+      </w:rPr>
+    </w:lvl>
+  </w:abstractNum>
+  <w:abstractNum w:abstractNumId="9" w15:restartNumberingAfterBreak="0">
     <w:nsid w:val="495C13BD"/>
     <w:multiLevelType w:val="hybridMultilevel"/>
     <w:tmpl w:val="D0B082E0"/>
@@ -4616,7 +5935,7 @@
       </w:pPr>
     </w:lvl>
   </w:abstractNum>
-  <w:abstractNum w:abstractNumId="8" w15:restartNumberingAfterBreak="0">
+  <w:abstractNum w:abstractNumId="10" w15:restartNumberingAfterBreak="0">
     <w:nsid w:val="50B57976"/>
     <w:multiLevelType w:val="hybridMultilevel"/>
     <w:tmpl w:val="0B50636E"/>
@@ -4729,7 +6048,7 @@
       </w:rPr>
     </w:lvl>
   </w:abstractNum>
-  <w:abstractNum w:abstractNumId="9" w15:restartNumberingAfterBreak="0">
+  <w:abstractNum w:abstractNumId="11" w15:restartNumberingAfterBreak="0">
     <w:nsid w:val="5B261167"/>
     <w:multiLevelType w:val="hybridMultilevel"/>
     <w:tmpl w:val="AFF832F4"/>
@@ -4842,35 +6161,130 @@
       </w:rPr>
     </w:lvl>
   </w:abstractNum>
+  <w:abstractNum w:abstractNumId="12" w15:restartNumberingAfterBreak="0">
+    <w:nsid w:val="7E6D6ADA"/>
+    <w:multiLevelType w:val="hybridMultilevel"/>
+    <w:tmpl w:val="FCD882C8"/>
+    <w:lvl w:ilvl="0" w:tplc="0409000F">
+      <w:start w:val="1"/>
+      <w:numFmt w:val="decimal"/>
+      <w:lvlText w:val="%1."/>
+      <w:lvlJc w:val="left"/>
+      <w:pPr>
+        <w:ind w:left="720" w:hanging="360"/>
+      </w:pPr>
+    </w:lvl>
+    <w:lvl w:ilvl="1" w:tplc="04090019" w:tentative="1">
+      <w:start w:val="1"/>
+      <w:numFmt w:val="lowerLetter"/>
+      <w:lvlText w:val="%2."/>
+      <w:lvlJc w:val="left"/>
+      <w:pPr>
+        <w:ind w:left="1440" w:hanging="360"/>
+      </w:pPr>
+    </w:lvl>
+    <w:lvl w:ilvl="2" w:tplc="0409001B" w:tentative="1">
+      <w:start w:val="1"/>
+      <w:numFmt w:val="lowerRoman"/>
+      <w:lvlText w:val="%3."/>
+      <w:lvlJc w:val="right"/>
+      <w:pPr>
+        <w:ind w:left="2160" w:hanging="180"/>
+      </w:pPr>
+    </w:lvl>
+    <w:lvl w:ilvl="3" w:tplc="0409000F" w:tentative="1">
+      <w:start w:val="1"/>
+      <w:numFmt w:val="decimal"/>
+      <w:lvlText w:val="%4."/>
+      <w:lvlJc w:val="left"/>
+      <w:pPr>
+        <w:ind w:left="2880" w:hanging="360"/>
+      </w:pPr>
+    </w:lvl>
+    <w:lvl w:ilvl="4" w:tplc="04090019" w:tentative="1">
+      <w:start w:val="1"/>
+      <w:numFmt w:val="lowerLetter"/>
+      <w:lvlText w:val="%5."/>
+      <w:lvlJc w:val="left"/>
+      <w:pPr>
+        <w:ind w:left="3600" w:hanging="360"/>
+      </w:pPr>
+    </w:lvl>
+    <w:lvl w:ilvl="5" w:tplc="0409001B" w:tentative="1">
+      <w:start w:val="1"/>
+      <w:numFmt w:val="lowerRoman"/>
+      <w:lvlText w:val="%6."/>
+      <w:lvlJc w:val="right"/>
+      <w:pPr>
+        <w:ind w:left="4320" w:hanging="180"/>
+      </w:pPr>
+    </w:lvl>
+    <w:lvl w:ilvl="6" w:tplc="0409000F" w:tentative="1">
+      <w:start w:val="1"/>
+      <w:numFmt w:val="decimal"/>
+      <w:lvlText w:val="%7."/>
+      <w:lvlJc w:val="left"/>
+      <w:pPr>
+        <w:ind w:left="5040" w:hanging="360"/>
+      </w:pPr>
+    </w:lvl>
+    <w:lvl w:ilvl="7" w:tplc="04090019" w:tentative="1">
+      <w:start w:val="1"/>
+      <w:numFmt w:val="lowerLetter"/>
+      <w:lvlText w:val="%8."/>
+      <w:lvlJc w:val="left"/>
+      <w:pPr>
+        <w:ind w:left="5760" w:hanging="360"/>
+      </w:pPr>
+    </w:lvl>
+    <w:lvl w:ilvl="8" w:tplc="0409001B" w:tentative="1">
+      <w:start w:val="1"/>
+      <w:numFmt w:val="lowerRoman"/>
+      <w:lvlText w:val="%9."/>
+      <w:lvlJc w:val="right"/>
+      <w:pPr>
+        <w:ind w:left="6480" w:hanging="180"/>
+      </w:pPr>
+    </w:lvl>
+  </w:abstractNum>
   <w:num w:numId="1" w16cid:durableId="1357121304">
+    <w:abstractNumId w:val="11"/>
+  </w:num>
+  <w:num w:numId="2" w16cid:durableId="95255057">
+    <w:abstractNumId w:val="7"/>
+  </w:num>
+  <w:num w:numId="3" w16cid:durableId="624312015">
+    <w:abstractNumId w:val="5"/>
+  </w:num>
+  <w:num w:numId="4" w16cid:durableId="527448588">
+    <w:abstractNumId w:val="3"/>
+  </w:num>
+  <w:num w:numId="5" w16cid:durableId="308294093">
+    <w:abstractNumId w:val="4"/>
+  </w:num>
+  <w:num w:numId="6" w16cid:durableId="1771271367">
+    <w:abstractNumId w:val="6"/>
+  </w:num>
+  <w:num w:numId="7" w16cid:durableId="244608289">
     <w:abstractNumId w:val="9"/>
   </w:num>
-  <w:num w:numId="2" w16cid:durableId="95255057">
-    <w:abstractNumId w:val="6"/>
-  </w:num>
-  <w:num w:numId="3" w16cid:durableId="624312015">
-    <w:abstractNumId w:val="4"/>
-  </w:num>
-  <w:num w:numId="4" w16cid:durableId="527448588">
-    <w:abstractNumId w:val="2"/>
-  </w:num>
-  <w:num w:numId="5" w16cid:durableId="308294093">
-    <w:abstractNumId w:val="3"/>
-  </w:num>
-  <w:num w:numId="6" w16cid:durableId="1771271367">
-    <w:abstractNumId w:val="5"/>
-  </w:num>
-  <w:num w:numId="7" w16cid:durableId="244608289">
-    <w:abstractNumId w:val="7"/>
-  </w:num>
   <w:num w:numId="8" w16cid:durableId="2062317961">
-    <w:abstractNumId w:val="8"/>
+    <w:abstractNumId w:val="10"/>
   </w:num>
   <w:num w:numId="9" w16cid:durableId="769086116">
-    <w:abstractNumId w:val="1"/>
+    <w:abstractNumId w:val="2"/>
   </w:num>
   <w:num w:numId="10" w16cid:durableId="412746855">
     <w:abstractNumId w:val="0"/>
+  </w:num>
+  <w:num w:numId="11" w16cid:durableId="1161893979">
+    <w:abstractNumId w:val="1"/>
+  </w:num>
+  <w:num w:numId="12" w16cid:durableId="1304694422">
+    <w:abstractNumId w:val="8"/>
+  </w:num>
+  <w:num w:numId="13" w16cid:durableId="1522085777">
+    <w:abstractNumId w:val="12"/>
   </w:num>
 </w:numbering>
 </file>
@@ -5607,6 +7021,25 @@
       <w:ind w:left="440"/>
     </w:pPr>
   </w:style>
+  <w:style w:type="paragraph" w:styleId="Caption">
+    <w:name w:val="caption"/>
+    <w:basedOn w:val="Normal"/>
+    <w:next w:val="Normal"/>
+    <w:uiPriority w:val="35"/>
+    <w:unhideWhenUsed/>
+    <w:qFormat/>
+    <w:rsid w:val="00D50B0F"/>
+    <w:pPr>
+      <w:spacing w:after="200" w:line="240" w:lineRule="auto"/>
+    </w:pPr>
+    <w:rPr>
+      <w:i/>
+      <w:iCs/>
+      <w:color w:val="44546A" w:themeColor="text2"/>
+      <w:sz w:val="18"/>
+      <w:szCs w:val="18"/>
+    </w:rPr>
+  </w:style>
 </w:styles>
 </file>
 

</xml_diff>

<commit_message>
Recommendation and utility parts of documentation added
</commit_message>
<xml_diff>
--- a/documentation/documentation.docx
+++ b/documentation/documentation.docx
@@ -7,11 +7,9 @@
         <w:pStyle w:val="Title"/>
         <w:jc w:val="center"/>
       </w:pPr>
-      <w:proofErr w:type="spellStart"/>
       <w:r>
         <w:t>Bookify</w:t>
       </w:r>
-      <w:proofErr w:type="spellEnd"/>
     </w:p>
     <w:p>
       <w:pPr>
@@ -37,15 +35,7 @@
         <w:jc w:val="center"/>
       </w:pPr>
       <w:r>
-        <w:t xml:space="preserve">Created By:  Konstantinos </w:t>
-      </w:r>
-      <w:proofErr w:type="spellStart"/>
-      <w:r>
-        <w:t>Arkoulis</w:t>
-      </w:r>
-      <w:proofErr w:type="spellEnd"/>
-      <w:r>
-        <w:t>, Georgios-Alexandros Kostas</w:t>
+        <w:t>Created By:  Konstantinos Arkoulis, Georgios-Alexandros Kostas</w:t>
       </w:r>
     </w:p>
     <w:p>
@@ -1078,7 +1068,7 @@
                 <w:noProof/>
                 <w:webHidden/>
               </w:rPr>
-              <w:t>10</w:t>
+              <w:t>11</w:t>
             </w:r>
             <w:r>
               <w:rPr>
@@ -1147,7 +1137,7 @@
                 <w:noProof/>
                 <w:webHidden/>
               </w:rPr>
-              <w:t>10</w:t>
+              <w:t>11</w:t>
             </w:r>
             <w:r>
               <w:rPr>
@@ -1216,7 +1206,7 @@
                 <w:noProof/>
                 <w:webHidden/>
               </w:rPr>
-              <w:t>10</w:t>
+              <w:t>11</w:t>
             </w:r>
             <w:r>
               <w:rPr>
@@ -1285,7 +1275,7 @@
                 <w:noProof/>
                 <w:webHidden/>
               </w:rPr>
-              <w:t>10</w:t>
+              <w:t>11</w:t>
             </w:r>
             <w:r>
               <w:rPr>
@@ -1354,7 +1344,7 @@
                 <w:noProof/>
                 <w:webHidden/>
               </w:rPr>
-              <w:t>10</w:t>
+              <w:t>11</w:t>
             </w:r>
             <w:r>
               <w:rPr>
@@ -1423,7 +1413,7 @@
                 <w:noProof/>
                 <w:webHidden/>
               </w:rPr>
-              <w:t>10</w:t>
+              <w:t>11</w:t>
             </w:r>
             <w:r>
               <w:rPr>
@@ -1492,7 +1482,7 @@
                 <w:noProof/>
                 <w:webHidden/>
               </w:rPr>
-              <w:t>10</w:t>
+              <w:t>11</w:t>
             </w:r>
             <w:r>
               <w:rPr>
@@ -1561,7 +1551,7 @@
                 <w:noProof/>
                 <w:webHidden/>
               </w:rPr>
-              <w:t>11</w:t>
+              <w:t>12</w:t>
             </w:r>
             <w:r>
               <w:rPr>
@@ -1630,7 +1620,7 @@
                 <w:noProof/>
                 <w:webHidden/>
               </w:rPr>
-              <w:t>11</w:t>
+              <w:t>12</w:t>
             </w:r>
             <w:r>
               <w:rPr>
@@ -1699,7 +1689,7 @@
                 <w:noProof/>
                 <w:webHidden/>
               </w:rPr>
-              <w:t>11</w:t>
+              <w:t>12</w:t>
             </w:r>
             <w:r>
               <w:rPr>
@@ -1768,7 +1758,7 @@
                 <w:noProof/>
                 <w:webHidden/>
               </w:rPr>
-              <w:t>11</w:t>
+              <w:t>12</w:t>
             </w:r>
             <w:r>
               <w:rPr>
@@ -1837,7 +1827,7 @@
                 <w:noProof/>
                 <w:webHidden/>
               </w:rPr>
-              <w:t>11</w:t>
+              <w:t>12</w:t>
             </w:r>
             <w:r>
               <w:rPr>
@@ -1906,7 +1896,7 @@
                 <w:noProof/>
                 <w:webHidden/>
               </w:rPr>
-              <w:t>11</w:t>
+              <w:t>12</w:t>
             </w:r>
             <w:r>
               <w:rPr>
@@ -1975,7 +1965,7 @@
                 <w:noProof/>
                 <w:webHidden/>
               </w:rPr>
-              <w:t>11</w:t>
+              <w:t>12</w:t>
             </w:r>
             <w:r>
               <w:rPr>
@@ -2284,14 +2274,9 @@
       </w:pPr>
       <w:bookmarkStart w:id="2" w:name="_Toc145379075"/>
       <w:r>
-        <w:t xml:space="preserve">Run locally from pre-built </w:t>
-      </w:r>
-      <w:proofErr w:type="gramStart"/>
-      <w:r>
-        <w:t>files</w:t>
+        <w:t>Run locally from pre-built files</w:t>
       </w:r>
       <w:bookmarkEnd w:id="2"/>
-      <w:proofErr w:type="gramEnd"/>
     </w:p>
     <w:p>
       <w:pPr>
@@ -2476,23 +2461,7 @@
           <w:i/>
           <w:iCs/>
         </w:rPr>
-        <w:t xml:space="preserve">sudo apt install </w:t>
-      </w:r>
-      <w:proofErr w:type="spellStart"/>
-      <w:r>
-        <w:rPr>
-          <w:i/>
-          <w:iCs/>
-        </w:rPr>
-        <w:t>mysql</w:t>
-      </w:r>
-      <w:proofErr w:type="spellEnd"/>
-      <w:r>
-        <w:rPr>
-          <w:i/>
-          <w:iCs/>
-        </w:rPr>
-        <w:t>-server</w:t>
+        <w:t>sudo apt install mysql-server</w:t>
       </w:r>
     </w:p>
     <w:p>
@@ -2518,23 +2487,7 @@
           <w:i/>
           <w:iCs/>
         </w:rPr>
-        <w:t xml:space="preserve">sudo </w:t>
-      </w:r>
-      <w:proofErr w:type="spellStart"/>
-      <w:r>
-        <w:rPr>
-          <w:i/>
-          <w:iCs/>
-        </w:rPr>
-        <w:t>mysql</w:t>
-      </w:r>
-      <w:proofErr w:type="spellEnd"/>
-      <w:r>
-        <w:rPr>
-          <w:i/>
-          <w:iCs/>
-        </w:rPr>
-        <w:t xml:space="preserve">. </w:t>
+        <w:t xml:space="preserve">sudo mysql. </w:t>
       </w:r>
       <w:r>
         <w:t>You will then need to execute the following commands (same in both operating systems):</w:t>
@@ -2554,15 +2507,7 @@
           <w:i/>
           <w:iCs/>
         </w:rPr>
-        <w:t>create database db_</w:t>
-      </w:r>
-      <w:proofErr w:type="gramStart"/>
-      <w:r>
-        <w:rPr>
-          <w:i/>
-          <w:iCs/>
-        </w:rPr>
-        <w:t>bookify</w:t>
+        <w:t>create database db_bookify</w:t>
       </w:r>
       <w:r>
         <w:rPr>
@@ -2571,7 +2516,6 @@
         </w:rPr>
         <w:t>;</w:t>
       </w:r>
-      <w:proofErr w:type="gramEnd"/>
     </w:p>
     <w:p>
       <w:pPr>
@@ -2587,30 +2531,14 @@
           <w:i/>
           <w:iCs/>
         </w:rPr>
-        <w:t>create user ‘</w:t>
-      </w:r>
-      <w:proofErr w:type="spellStart"/>
+        <w:t>create user ‘admin’</w:t>
+      </w:r>
       <w:r>
         <w:rPr>
           <w:i/>
           <w:iCs/>
         </w:rPr>
-        <w:t>admin’</w:t>
-      </w:r>
-      <w:r>
-        <w:rPr>
-          <w:i/>
-          <w:iCs/>
-        </w:rPr>
-        <w:t>@’localhost</w:t>
-      </w:r>
-      <w:proofErr w:type="spellEnd"/>
-      <w:r>
-        <w:rPr>
-          <w:i/>
-          <w:iCs/>
-        </w:rPr>
-        <w:t xml:space="preserve">’ identified by ‘[password]’; </w:t>
+        <w:t xml:space="preserve">@’localhost’ identified by ‘[password]’; </w:t>
       </w:r>
       <w:r>
         <w:t xml:space="preserve">where </w:t>
@@ -2640,39 +2568,7 @@
           <w:i/>
           <w:iCs/>
         </w:rPr>
-        <w:t xml:space="preserve">grant all privileges on </w:t>
-      </w:r>
-      <w:proofErr w:type="gramStart"/>
-      <w:r>
-        <w:rPr>
-          <w:i/>
-          <w:iCs/>
-        </w:rPr>
-        <w:t>*.*</w:t>
-      </w:r>
-      <w:proofErr w:type="gramEnd"/>
-      <w:r>
-        <w:rPr>
-          <w:i/>
-          <w:iCs/>
-        </w:rPr>
-        <w:t xml:space="preserve"> to ‘</w:t>
-      </w:r>
-      <w:proofErr w:type="spellStart"/>
-      <w:r>
-        <w:rPr>
-          <w:i/>
-          <w:iCs/>
-        </w:rPr>
-        <w:t>admin’@’localhost</w:t>
-      </w:r>
-      <w:proofErr w:type="spellEnd"/>
-      <w:r>
-        <w:rPr>
-          <w:i/>
-          <w:iCs/>
-        </w:rPr>
-        <w:t>’;</w:t>
+        <w:t>grant all privileges on *.* to ‘admin’@’localhost’;</w:t>
       </w:r>
     </w:p>
     <w:p>
@@ -2692,23 +2588,7 @@
           <w:i/>
           <w:iCs/>
         </w:rPr>
-        <w:t xml:space="preserve">cd </w:t>
-      </w:r>
-      <w:proofErr w:type="gramStart"/>
-      <w:r>
-        <w:rPr>
-          <w:i/>
-          <w:iCs/>
-        </w:rPr>
-        <w:t>C:/Users/[</w:t>
-      </w:r>
-      <w:proofErr w:type="gramEnd"/>
-      <w:r>
-        <w:rPr>
-          <w:i/>
-          <w:iCs/>
-        </w:rPr>
-        <w:t>USER]/Documents/</w:t>
+        <w:t>cd C:/Users/[USER]/Documents/</w:t>
       </w:r>
       <w:r>
         <w:t>bookify/build.</w:t>
@@ -2758,20 +2638,7 @@
         <w:pStyle w:val="ListParagraph"/>
       </w:pPr>
       <w:r>
-        <w:t>java -jar bookify-0.0.1-SNAPSHOT.jar --</w:t>
-      </w:r>
-      <w:proofErr w:type="spellStart"/>
-      <w:proofErr w:type="gramStart"/>
-      <w:r>
-        <w:t>upload.directory</w:t>
-      </w:r>
-      <w:proofErr w:type="gramEnd"/>
-      <w:r>
-        <w:t>.root</w:t>
-      </w:r>
-      <w:proofErr w:type="spellEnd"/>
-      <w:r>
-        <w:t>=</w:t>
+        <w:t>java -jar bookify-0.0.1-SNAPSHOT.jar --upload.directory.root=</w:t>
       </w:r>
       <w:r>
         <w:rPr>
@@ -2796,11 +2663,9 @@
       <w:r>
         <w:t>--</w:t>
       </w:r>
-      <w:proofErr w:type="spellStart"/>
       <w:r>
         <w:t>spring.datasource.password</w:t>
       </w:r>
-      <w:proofErr w:type="spellEnd"/>
       <w:r>
         <w:t>=[password]</w:t>
       </w:r>
@@ -2821,18 +2686,8 @@
       <w:r>
         <w:t>--</w:t>
       </w:r>
-      <w:proofErr w:type="spellStart"/>
-      <w:proofErr w:type="gramStart"/>
-      <w:r>
-        <w:t>upload.directory</w:t>
-      </w:r>
-      <w:proofErr w:type="gramEnd"/>
-      <w:r>
-        <w:t>.root</w:t>
-      </w:r>
-      <w:proofErr w:type="spellEnd"/>
-      <w:r>
-        <w:t xml:space="preserve"> defines a path to the parent folder the application can use to store the required data such as images, recommendation results etc. If the given path does not exist, the application will create it </w:t>
+      <w:r>
+        <w:t xml:space="preserve">upload.directory.root defines a path to the parent folder the application can use to store the required data such as images, recommendation results etc. If the given path does not exist, the application will create it </w:t>
       </w:r>
       <w:r>
         <w:rPr>
@@ -2842,15 +2697,7 @@
         <w:t xml:space="preserve">if and only if </w:t>
       </w:r>
       <w:r>
-        <w:t xml:space="preserve">it has the required permissions to do so. As a result, please make sure you only provide a path the application will </w:t>
-      </w:r>
-      <w:proofErr w:type="gramStart"/>
-      <w:r>
-        <w:t>actually have</w:t>
-      </w:r>
-      <w:proofErr w:type="gramEnd"/>
-      <w:r>
-        <w:t xml:space="preserve"> access to</w:t>
+        <w:t>it has the required permissions to do so. As a result, please make sure you only provide a path the application will actually have access to</w:t>
       </w:r>
       <w:r>
         <w:t xml:space="preserve"> write to</w:t>
@@ -2876,16 +2723,9 @@
       <w:r>
         <w:t>--</w:t>
       </w:r>
-      <w:proofErr w:type="spellStart"/>
-      <w:proofErr w:type="gramStart"/>
-      <w:r>
-        <w:t>spring.datasource</w:t>
-      </w:r>
-      <w:proofErr w:type="gramEnd"/>
-      <w:r>
-        <w:t>.password</w:t>
-      </w:r>
-      <w:proofErr w:type="spellEnd"/>
+      <w:r>
+        <w:t>spring.datasource.password</w:t>
+      </w:r>
       <w:r>
         <w:t xml:space="preserve"> option defines the password of the database user</w:t>
       </w:r>
@@ -2902,16 +2742,9 @@
         </w:numPr>
         <w:jc w:val="both"/>
       </w:pPr>
-      <w:proofErr w:type="spellStart"/>
-      <w:proofErr w:type="gramStart"/>
-      <w:r>
-        <w:t>spring.datasource</w:t>
-      </w:r>
-      <w:proofErr w:type="gramEnd"/>
-      <w:r>
-        <w:t>.username</w:t>
-      </w:r>
-      <w:proofErr w:type="spellEnd"/>
+      <w:r>
+        <w:t>spring.datasource.username</w:t>
+      </w:r>
       <w:r>
         <w:t xml:space="preserve"> which defines the username of the database user (default: admin).</w:t>
       </w:r>
@@ -2925,15 +2758,8 @@
         </w:numPr>
         <w:jc w:val="both"/>
       </w:pPr>
-      <w:proofErr w:type="spellStart"/>
-      <w:proofErr w:type="gramStart"/>
-      <w:r>
-        <w:t>server.port</w:t>
-      </w:r>
-      <w:proofErr w:type="spellEnd"/>
-      <w:proofErr w:type="gramEnd"/>
-      <w:r>
-        <w:t>=8443</w:t>
+      <w:r>
+        <w:t>server.port=8443</w:t>
       </w:r>
       <w:r>
         <w:t xml:space="preserve"> which defines the port the server will be listening to (default: 8443).</w:t>
@@ -2957,13 +2783,8 @@
       <w:r>
         <w:t xml:space="preserve">We have set up </w:t>
       </w:r>
-      <w:proofErr w:type="gramStart"/>
-      <w:r>
-        <w:t>server</w:t>
-      </w:r>
-      <w:proofErr w:type="gramEnd"/>
-      <w:r>
-        <w:t xml:space="preserve"> to</w:t>
+      <w:r>
+        <w:t>server to</w:t>
       </w:r>
       <w:r>
         <w:t xml:space="preserve"> provide all the pages of the website to the browser when requested. Therefore, it is not required to create any additional static server to serve the website content. The only thing that should be required to use the app once the server is running is to open your browser and type the following into the address bar: </w:t>
@@ -3042,15 +2863,7 @@
         <w:jc w:val="both"/>
       </w:pPr>
       <w:r>
-        <w:t xml:space="preserve">It is also possible to compile and run the code yourself on your local machine. The steps are </w:t>
-      </w:r>
-      <w:proofErr w:type="gramStart"/>
-      <w:r>
-        <w:t>similar to</w:t>
-      </w:r>
-      <w:proofErr w:type="gramEnd"/>
-      <w:r>
-        <w:t xml:space="preserve"> those of the previous </w:t>
+        <w:t xml:space="preserve">It is also possible to compile and run the code yourself on your local machine. The steps are similar to those of the previous </w:t>
       </w:r>
       <w:r>
         <w:t>section,</w:t>
@@ -3103,23 +2916,7 @@
           <w:i/>
           <w:iCs/>
         </w:rPr>
-        <w:t xml:space="preserve">cd </w:t>
-      </w:r>
-      <w:proofErr w:type="gramStart"/>
-      <w:r>
-        <w:rPr>
-          <w:i/>
-          <w:iCs/>
-        </w:rPr>
-        <w:t>C:/Users/[</w:t>
-      </w:r>
-      <w:proofErr w:type="gramEnd"/>
-      <w:r>
-        <w:rPr>
-          <w:i/>
-          <w:iCs/>
-        </w:rPr>
-        <w:t>USER]/Documents/</w:t>
+        <w:t>cd C:/Users/[USER]/Documents/</w:t>
       </w:r>
       <w:r>
         <w:t>bookify/</w:t>
@@ -3143,40 +2940,13 @@
       <w:r>
         <w:t xml:space="preserve">to build and run the project: </w:t>
       </w:r>
-      <w:proofErr w:type="spellStart"/>
       <w:r>
         <w:rPr>
           <w:i/>
           <w:iCs/>
         </w:rPr>
-        <w:t>mvn</w:t>
-      </w:r>
-      <w:proofErr w:type="spellEnd"/>
-      <w:r>
-        <w:rPr>
-          <w:i/>
-          <w:iCs/>
-        </w:rPr>
-        <w:t xml:space="preserve"> </w:t>
-      </w:r>
-      <w:proofErr w:type="spellStart"/>
-      <w:r>
-        <w:rPr>
-          <w:i/>
-          <w:iCs/>
-        </w:rPr>
-        <w:t>spring-</w:t>
-      </w:r>
-      <w:proofErr w:type="gramStart"/>
-      <w:r>
-        <w:rPr>
-          <w:i/>
-          <w:iCs/>
-        </w:rPr>
-        <w:t>boot:run</w:t>
-      </w:r>
-      <w:proofErr w:type="spellEnd"/>
-      <w:proofErr w:type="gramEnd"/>
+        <w:t>mvn spring-boot:run</w:t>
+      </w:r>
       <w:r>
         <w:rPr>
           <w:i/>
@@ -3213,21 +2983,12 @@
         </w:numPr>
         <w:jc w:val="both"/>
       </w:pPr>
-      <w:proofErr w:type="spellStart"/>
       <w:r>
         <w:rPr>
           <w:i/>
           <w:iCs/>
         </w:rPr>
-        <w:t>mvn</w:t>
-      </w:r>
-      <w:proofErr w:type="spellEnd"/>
-      <w:r>
-        <w:rPr>
-          <w:i/>
-          <w:iCs/>
-        </w:rPr>
-        <w:t xml:space="preserve"> clean: </w:t>
+        <w:t xml:space="preserve">mvn clean: </w:t>
       </w:r>
       <w:r>
         <w:t>cleans up all the build files.</w:t>
@@ -3242,21 +3003,12 @@
         </w:numPr>
         <w:jc w:val="both"/>
       </w:pPr>
-      <w:proofErr w:type="spellStart"/>
       <w:r>
         <w:rPr>
           <w:i/>
           <w:iCs/>
         </w:rPr>
-        <w:t>mvn</w:t>
-      </w:r>
-      <w:proofErr w:type="spellEnd"/>
-      <w:r>
-        <w:rPr>
-          <w:i/>
-          <w:iCs/>
-        </w:rPr>
-        <w:t xml:space="preserve"> package: </w:t>
+        <w:t xml:space="preserve">mvn package: </w:t>
       </w:r>
       <w:r>
         <w:t>packages the application into a .jar file that can be easily distributed, deployed or moved around.</w:t>
@@ -3397,25 +3149,93 @@
           <w:i/>
           <w:iCs/>
         </w:rPr>
-        <w:t xml:space="preserve">pip install </w:t>
-      </w:r>
-      <w:proofErr w:type="spellStart"/>
-      <w:r>
+        <w:t>pip install mysql-connector-python</w:t>
+      </w:r>
+    </w:p>
+    <w:p>
+      <w:pPr>
+        <w:pStyle w:val="ListParagraph"/>
+        <w:numPr>
+          <w:ilvl w:val="0"/>
+          <w:numId w:val="7"/>
+        </w:numPr>
+        <w:jc w:val="both"/>
+      </w:pPr>
+      <w:r>
+        <w:t>Open the populateDatabase.py script in any text editor and scroll down to the main function. At the start of this function, you will need to edit the database credentials to match those you set up when creating the database. The default host is “localhost”, the default username “admin”, default password is “1234” and the database username is “db_bookify”. If any of these are different to your settings, you will need to change them in the script and save any modifications.</w:t>
+      </w:r>
+    </w:p>
+    <w:p>
+      <w:pPr>
+        <w:pStyle w:val="ListParagraph"/>
+        <w:numPr>
+          <w:ilvl w:val="0"/>
+          <w:numId w:val="7"/>
+        </w:numPr>
+        <w:jc w:val="both"/>
+      </w:pPr>
+      <w:r>
+        <w:lastRenderedPageBreak/>
+        <w:t xml:space="preserve">Run the server application locally at least once following the instructions in the previous sections so that the spring application will create all the necessary tables in the database. </w:t>
+      </w:r>
+      <w:r>
+        <w:t>Wait for the startup process to finish before you run the script. The tables are created the first time the application runs, so if you have already started the server, you can skip this step.</w:t>
+      </w:r>
+    </w:p>
+    <w:p>
+      <w:pPr>
+        <w:pStyle w:val="ListParagraph"/>
+        <w:numPr>
+          <w:ilvl w:val="0"/>
+          <w:numId w:val="7"/>
+        </w:numPr>
+        <w:jc w:val="both"/>
+      </w:pPr>
+      <w:r>
+        <w:t>In the terminal of your operating system navigate to the scripts subfolder containing the python script along with the required datasets. Execute the script with the following command:</w:t>
+      </w:r>
+    </w:p>
+    <w:p>
+      <w:pPr>
+        <w:pStyle w:val="ListParagraph"/>
+        <w:jc w:val="both"/>
         <w:rPr>
           <w:i/>
           <w:iCs/>
         </w:rPr>
-        <w:t>mysql</w:t>
-      </w:r>
-      <w:proofErr w:type="spellEnd"/>
+      </w:pPr>
       <w:r>
         <w:rPr>
           <w:i/>
           <w:iCs/>
         </w:rPr>
-        <w:t>-connector-</w:t>
-      </w:r>
-      <w:proofErr w:type="gramStart"/>
+        <w:t>python populateDatabase.py</w:t>
+      </w:r>
+    </w:p>
+    <w:p>
+      <w:pPr>
+        <w:pStyle w:val="ListParagraph"/>
+        <w:jc w:val="both"/>
+      </w:pPr>
+    </w:p>
+    <w:p>
+      <w:pPr>
+        <w:pStyle w:val="ListParagraph"/>
+        <w:jc w:val="both"/>
+      </w:pPr>
+      <w:r>
+        <w:t xml:space="preserve">Depending on the python version you installed, you may need to start the command with </w:t>
+      </w:r>
+      <w:r>
+        <w:rPr>
+          <w:i/>
+          <w:iCs/>
+        </w:rPr>
+        <w:t xml:space="preserve">python3 </w:t>
+      </w:r>
+      <w:r>
+        <w:t xml:space="preserve">instead of </w:t>
+      </w:r>
       <w:r>
         <w:rPr>
           <w:i/>
@@ -3423,107 +3243,6 @@
         </w:rPr>
         <w:t>python</w:t>
       </w:r>
-      <w:proofErr w:type="gramEnd"/>
-    </w:p>
-    <w:p>
-      <w:pPr>
-        <w:pStyle w:val="ListParagraph"/>
-        <w:numPr>
-          <w:ilvl w:val="0"/>
-          <w:numId w:val="7"/>
-        </w:numPr>
-        <w:jc w:val="both"/>
-      </w:pPr>
-      <w:r>
-        <w:t>Open the populateDatabase.py script in any text editor and scroll down to the main function. At the start of this function, you will need to edit the database credentials to match those you set up when creating the database. The default host is “localhost”, the default username “admin”, default password is “1234” and the database username is “db_bookify”. If any of these are different to your settings, you will need to change them in the script and save any modifications.</w:t>
-      </w:r>
-    </w:p>
-    <w:p>
-      <w:pPr>
-        <w:pStyle w:val="ListParagraph"/>
-        <w:numPr>
-          <w:ilvl w:val="0"/>
-          <w:numId w:val="7"/>
-        </w:numPr>
-        <w:jc w:val="both"/>
-      </w:pPr>
-      <w:r>
-        <w:lastRenderedPageBreak/>
-        <w:t xml:space="preserve">Run the server application locally at least once following the instructions in the previous sections so that the spring application will create all the necessary tables in the database. </w:t>
-      </w:r>
-      <w:r>
-        <w:t>Wait for the startup process to finish before you run the script. The tables are created the first time the application runs, so if you have already started the server, you can skip this step.</w:t>
-      </w:r>
-    </w:p>
-    <w:p>
-      <w:pPr>
-        <w:pStyle w:val="ListParagraph"/>
-        <w:numPr>
-          <w:ilvl w:val="0"/>
-          <w:numId w:val="7"/>
-        </w:numPr>
-        <w:jc w:val="both"/>
-      </w:pPr>
-      <w:r>
-        <w:t xml:space="preserve">In the terminal of your operating system navigate to the </w:t>
-      </w:r>
-      <w:proofErr w:type="gramStart"/>
-      <w:r>
-        <w:t>scripts</w:t>
-      </w:r>
-      <w:proofErr w:type="gramEnd"/>
-      <w:r>
-        <w:t xml:space="preserve"> subfolder containing the python script along with the required datasets. Execute the script with the following command:</w:t>
-      </w:r>
-    </w:p>
-    <w:p>
-      <w:pPr>
-        <w:pStyle w:val="ListParagraph"/>
-        <w:jc w:val="both"/>
-        <w:rPr>
-          <w:i/>
-          <w:iCs/>
-        </w:rPr>
-      </w:pPr>
-      <w:r>
-        <w:rPr>
-          <w:i/>
-          <w:iCs/>
-        </w:rPr>
-        <w:t>python populateDatabase.py</w:t>
-      </w:r>
-    </w:p>
-    <w:p>
-      <w:pPr>
-        <w:pStyle w:val="ListParagraph"/>
-        <w:jc w:val="both"/>
-      </w:pPr>
-    </w:p>
-    <w:p>
-      <w:pPr>
-        <w:pStyle w:val="ListParagraph"/>
-        <w:jc w:val="both"/>
-      </w:pPr>
-      <w:r>
-        <w:t xml:space="preserve">Depending on the python version you installed, you may need to start the command with </w:t>
-      </w:r>
-      <w:r>
-        <w:rPr>
-          <w:i/>
-          <w:iCs/>
-        </w:rPr>
-        <w:t xml:space="preserve">python3 </w:t>
-      </w:r>
-      <w:r>
-        <w:t xml:space="preserve">instead of </w:t>
-      </w:r>
-      <w:r>
-        <w:rPr>
-          <w:i/>
-          <w:iCs/>
-        </w:rPr>
-        <w:t>python</w:t>
-      </w:r>
       <w:r>
         <w:t>.</w:t>
       </w:r>
@@ -3580,6 +3299,8 @@
         <w:pStyle w:val="Heading2"/>
       </w:pPr>
       <w:bookmarkStart w:id="8" w:name="_Toc145379080"/>
+      <w:bookmarkStart w:id="9" w:name="_Security"/>
+      <w:bookmarkEnd w:id="9"/>
       <w:r>
         <w:t>Security</w:t>
       </w:r>
@@ -3625,11 +3346,13 @@
         <w:pStyle w:val="Heading3"/>
         <w:jc w:val="both"/>
       </w:pPr>
-      <w:bookmarkStart w:id="9" w:name="_Toc145379081"/>
+      <w:bookmarkStart w:id="10" w:name="_Toc145379081"/>
+      <w:bookmarkStart w:id="11" w:name="_Authentication"/>
+      <w:bookmarkEnd w:id="11"/>
       <w:r>
         <w:t>Authentication</w:t>
       </w:r>
-      <w:bookmarkEnd w:id="9"/>
+      <w:bookmarkEnd w:id="10"/>
     </w:p>
     <w:p>
       <w:pPr>
@@ -3669,17 +3392,29 @@
         <w:jc w:val="both"/>
       </w:pPr>
       <w:r>
-        <w:t xml:space="preserve">For security reasons this token is short lived with an expiration duration of about 3 minutes. This way, if the JWT is stolen it will expire very soon </w:t>
+        <w:t xml:space="preserve">For security reasons this token is short lived with an expiration duration of about 3 minutes. This way, if the JWT is </w:t>
+      </w:r>
+      <w:r>
+        <w:t>compromised</w:t>
+      </w:r>
+      <w:r>
+        <w:t xml:space="preserve"> it will expire very soon</w:t>
+      </w:r>
+      <w:r>
+        <w:t>,</w:t>
+      </w:r>
+      <w:r>
+        <w:t xml:space="preserve"> </w:t>
       </w:r>
       <w:r>
         <w:t xml:space="preserve">thus </w:t>
       </w:r>
       <w:r>
-        <w:t xml:space="preserve">limiting the damage. In this context the JWT is called an access token. When the access token expires, the server will reject any request containing that token as </w:t>
+        <w:t xml:space="preserve">limiting the damage. In this context the JWT is called an access token. When the access token expires, the server will reject any request containing that token </w:t>
       </w:r>
       <w:r>
         <w:lastRenderedPageBreak/>
-        <w:t xml:space="preserve">unauthenticated. When that happens, the client needs to ask the server to refresh their access token by hitting a special endpoint created for this purpose. </w:t>
+        <w:t xml:space="preserve">as unauthenticated. When that happens, the client needs to ask the server to refresh their access token by hitting a special endpoint created for this purpose. </w:t>
       </w:r>
     </w:p>
     <w:p>
@@ -3723,7 +3458,6 @@
       <w:r>
         <w:t xml:space="preserve">package and the </w:t>
       </w:r>
-      <w:proofErr w:type="spellStart"/>
       <w:r>
         <w:rPr>
           <w:i/>
@@ -3731,17 +3465,8 @@
         </w:rPr>
         <w:t>SecurityConfiguration</w:t>
       </w:r>
-      <w:proofErr w:type="spellEnd"/>
-      <w:r>
-        <w:t xml:space="preserve"> class in our source code contain code related to the implementation of this functionality. Of </w:t>
-      </w:r>
-      <w:proofErr w:type="gramStart"/>
-      <w:r>
-        <w:t>particular note</w:t>
-      </w:r>
-      <w:proofErr w:type="gramEnd"/>
-      <w:r>
-        <w:t xml:space="preserve"> in this section are the following classes:</w:t>
+      <w:r>
+        <w:t xml:space="preserve"> class in our source code contain code related to the implementation of this functionality. Of particular note in this section are the following classes:</w:t>
       </w:r>
     </w:p>
     <w:p>
@@ -3753,7 +3478,6 @@
         </w:numPr>
         <w:jc w:val="both"/>
       </w:pPr>
-      <w:proofErr w:type="spellStart"/>
       <w:r>
         <w:rPr>
           <w:i/>
@@ -3761,17 +3485,8 @@
         </w:rPr>
         <w:t>TokenService</w:t>
       </w:r>
-      <w:proofErr w:type="spellEnd"/>
-      <w:r>
-        <w:t xml:space="preserve">: encapsulates the logic related to creating new JWT Tokens. The claims of our JWTs include but are not limited to issue datetime, expiration date, subject (concerned user), expiration date and </w:t>
-      </w:r>
-      <w:proofErr w:type="gramStart"/>
-      <w:r>
-        <w:t>roles</w:t>
-      </w:r>
-      <w:proofErr w:type="gramEnd"/>
-      <w:r>
-        <w:t xml:space="preserve"> that are used to decide permissions.</w:t>
+      <w:r>
+        <w:t>: encapsulates the logic related to creating new JWT Tokens. The claims of our JWTs include but are not limited to issue datetime, expiration date, subject (concerned user), expiration date and roles that are used to decide permissions.</w:t>
       </w:r>
     </w:p>
     <w:p>
@@ -3783,21 +3498,8 @@
         </w:numPr>
         <w:jc w:val="both"/>
       </w:pPr>
-      <w:proofErr w:type="spellStart"/>
-      <w:r>
-        <w:t>SecurityConfiguration</w:t>
-      </w:r>
-      <w:proofErr w:type="spellEnd"/>
-      <w:r>
-        <w:t xml:space="preserve">: contains Spring beans that handle authentication related components such as </w:t>
-      </w:r>
-      <w:proofErr w:type="spellStart"/>
-      <w:r>
-        <w:t>AuthenticationManagers</w:t>
-      </w:r>
-      <w:proofErr w:type="spellEnd"/>
-      <w:r>
-        <w:t xml:space="preserve"> and JWT </w:t>
+      <w:r>
+        <w:t xml:space="preserve">SecurityConfiguration: contains Spring beans that handle authentication related components such as AuthenticationManagers and JWT </w:t>
       </w:r>
       <w:r>
         <w:t xml:space="preserve">or password </w:t>
@@ -3827,11 +3529,13 @@
       <w:pPr>
         <w:pStyle w:val="Heading3"/>
       </w:pPr>
-      <w:bookmarkStart w:id="10" w:name="_Toc145379082"/>
+      <w:bookmarkStart w:id="12" w:name="_Toc145379082"/>
+      <w:bookmarkStart w:id="13" w:name="_Authorization"/>
+      <w:bookmarkEnd w:id="13"/>
       <w:r>
         <w:t>Authorization</w:t>
       </w:r>
-      <w:bookmarkEnd w:id="10"/>
+      <w:bookmarkEnd w:id="12"/>
     </w:p>
     <w:p/>
     <w:p>
@@ -3851,13 +3555,8 @@
         </w:numPr>
         <w:jc w:val="both"/>
       </w:pPr>
-      <w:proofErr w:type="spellStart"/>
-      <w:r>
-        <w:t>SecurityFilterChain</w:t>
-      </w:r>
-      <w:proofErr w:type="spellEnd"/>
-      <w:r>
-        <w:t xml:space="preserve">: the filter chain is a part of the Spring Security framework that allows us to define a set of security filters for any incoming request. This is a very powerful tool, but we used only a small subset to allow us to lock out a whole category of API endpoints to the users that do not have permission to see them. Following is a screenshot of our Security Filter Chain defined in </w:t>
+      <w:r>
+        <w:t xml:space="preserve">SecurityFilterChain: the filter chain is a part of the Spring Security framework that allows us to define a set of security filters for any incoming request. This is a very powerful tool, but we used only a small subset to allow us to lock out a whole category of API endpoints to the users that do not have permission to see them. Following is a screenshot of our Security Filter Chain defined in </w:t>
       </w:r>
       <w:r>
         <w:rPr>
@@ -3928,15 +3627,7 @@
                               <w:fldChar w:fldCharType="end"/>
                             </w:r>
                             <w:r>
-                              <w:t xml:space="preserve">: The Security Filter Chain of the </w:t>
-                            </w:r>
-                            <w:proofErr w:type="spellStart"/>
-                            <w:r>
-                              <w:t>Bookify</w:t>
-                            </w:r>
-                            <w:proofErr w:type="spellEnd"/>
-                            <w:r>
-                              <w:t xml:space="preserve"> server</w:t>
+                              <w:t>: The Security Filter Chain of the Bookify server</w:t>
                             </w:r>
                           </w:p>
                         </w:txbxContent>
@@ -3989,15 +3680,7 @@
                         <w:fldChar w:fldCharType="end"/>
                       </w:r>
                       <w:r>
-                        <w:t xml:space="preserve">: The Security Filter Chain of the </w:t>
-                      </w:r>
-                      <w:proofErr w:type="spellStart"/>
-                      <w:r>
-                        <w:t>Bookify</w:t>
-                      </w:r>
-                      <w:proofErr w:type="spellEnd"/>
-                      <w:r>
-                        <w:t xml:space="preserve"> server</w:t>
+                        <w:t>: The Security Filter Chain of the Bookify server</w:t>
                       </w:r>
                     </w:p>
                   </w:txbxContent>
@@ -4068,7 +3751,6 @@
       <w:r>
         <w:t xml:space="preserve">the </w:t>
       </w:r>
-      <w:proofErr w:type="spellStart"/>
       <w:r>
         <w:rPr>
           <w:i/>
@@ -4076,17 +3758,8 @@
         </w:rPr>
         <w:t>SecurityConfiguration</w:t>
       </w:r>
-      <w:proofErr w:type="spellEnd"/>
-      <w:r>
-        <w:t xml:space="preserve"> class. It clearly shows how it can be used to permit only users with the given role to access endpoint classes such as /</w:t>
-      </w:r>
-      <w:proofErr w:type="spellStart"/>
-      <w:r>
-        <w:t>api</w:t>
-      </w:r>
-      <w:proofErr w:type="spellEnd"/>
-      <w:r>
-        <w:t>/admin, that is only accessible to users with the admin role.</w:t>
+      <w:r>
+        <w:t xml:space="preserve"> class. It clearly shows how it can be used to permit only users with the given role to access endpoint classes such as /api/admin, that is only accessible to users with the admin role.</w:t>
       </w:r>
       <w:r>
         <w:t xml:space="preserve"> It is also important to note that, unless defined differently, the default endpoint behavior is to allow all incoming requests. This is done to allow users to access static resources served by the backend, such as the different website pages.</w:t>
@@ -4108,23 +3781,7 @@
         <w:t xml:space="preserve"> </w:t>
       </w:r>
       <w:r>
-        <w:t xml:space="preserve">contain endpoints that differ from each other as to which roles have permission to access them, we need a way to define permissions at the endpoint level. This is done using Method-Level security and @PreAuthorize annotations. The following screenshot shows those annotations in action. It allows the </w:t>
-      </w:r>
-      <w:proofErr w:type="spellStart"/>
-      <w:r>
-        <w:t>deleteRoom</w:t>
-      </w:r>
-      <w:proofErr w:type="spellEnd"/>
-      <w:r>
-        <w:t xml:space="preserve"> endpoint to be accessed only </w:t>
-      </w:r>
-      <w:proofErr w:type="gramStart"/>
-      <w:r>
-        <w:t>be</w:t>
-      </w:r>
-      <w:proofErr w:type="gramEnd"/>
-      <w:r>
-        <w:t xml:space="preserve"> users with the admin or host role.</w:t>
+        <w:t>contain endpoints that differ from each other as to which roles have permission to access them, we need a way to define permissions at the endpoint level. This is done using Method-Level security and @PreAuthorize annotations. The following screenshot shows those annotations in action. It allows the deleteRoom endpoint to be accessed only be users with the admin or host role.</w:t>
       </w:r>
       <w:r>
         <w:rPr>
@@ -4204,13 +3861,8 @@
         <w:fldChar w:fldCharType="end"/>
       </w:r>
       <w:r>
-        <w:t xml:space="preserve">: @PreAuthorize annotations in </w:t>
-      </w:r>
-      <w:proofErr w:type="gramStart"/>
-      <w:r>
-        <w:t>action</w:t>
-      </w:r>
-      <w:proofErr w:type="gramEnd"/>
+        <w:t>: @PreAuthorize annotations in action</w:t>
+      </w:r>
     </w:p>
     <w:p>
       <w:pPr>
@@ -4228,15 +3880,7 @@
         <w:t xml:space="preserve">ns is not as easy as checking whether a user has a specific role. </w:t>
       </w:r>
       <w:r>
-        <w:t xml:space="preserve">An example where that might be the case is replying to a message </w:t>
-      </w:r>
-      <w:proofErr w:type="gramStart"/>
-      <w:r>
-        <w:t>in a given</w:t>
-      </w:r>
-      <w:proofErr w:type="gramEnd"/>
-      <w:r>
-        <w:t xml:space="preserve"> conversation of the in-app messaging system. Without proper checks, if a bad actor was to somehow get access to the database entity ID of a conversation, they could hit the corresponding endpoint with that ID and get access to all the messages of this conversation and even post replies to it! There are countless similar edge cases in our backend that need careful consideration to provide adequate security. The way to handle those edge cases is to manually perform any required logic and sanity checks and return a 403 Forbidden HTTP response if the action to be performed is not allowed. Here is an example of this being done programmatically to verify a user has privileges to perform read, update or delete operations in a conversation: </w:t>
+        <w:t xml:space="preserve">An example where that might be the case is replying to a message in a given conversation of the in-app messaging system. Without proper checks, if a bad actor was to somehow get access to the database entity ID of a conversation, they could hit the corresponding endpoint with that ID and get access to all the messages of this conversation and even post replies to it! There are countless similar edge cases in our backend that need careful consideration to provide adequate security. The way to handle those edge cases is to manually perform any required logic and sanity checks and return a 403 Forbidden HTTP response if the action to be performed is not allowed. Here is an example of this being done programmatically to verify a user has privileges to perform read, update or delete operations in a conversation: </w:t>
       </w:r>
     </w:p>
     <w:p>
@@ -4310,13 +3954,8 @@
         <w:fldChar w:fldCharType="end"/>
       </w:r>
       <w:r>
-        <w:t xml:space="preserve">: Verifying that a user has the required privileges to access, update or delete a </w:t>
-      </w:r>
-      <w:proofErr w:type="gramStart"/>
-      <w:r>
-        <w:t>conversation</w:t>
-      </w:r>
-      <w:proofErr w:type="gramEnd"/>
+        <w:t>: Verifying that a user has the required privileges to access, update or delete a conversation</w:t>
+      </w:r>
     </w:p>
     <w:p>
       <w:pPr>
@@ -4364,11 +4003,11 @@
       <w:pPr>
         <w:pStyle w:val="Heading2"/>
       </w:pPr>
-      <w:bookmarkStart w:id="11" w:name="_Toc145379083"/>
+      <w:bookmarkStart w:id="14" w:name="_Toc145379083"/>
       <w:r>
         <w:t>Database</w:t>
       </w:r>
-      <w:bookmarkEnd w:id="11"/>
+      <w:bookmarkEnd w:id="14"/>
       <w:r>
         <w:t xml:space="preserve"> </w:t>
       </w:r>
@@ -4443,13 +4082,13 @@
       <w:pPr>
         <w:pStyle w:val="Heading2"/>
       </w:pPr>
-      <w:bookmarkStart w:id="12" w:name="_Toc145379084"/>
-      <w:bookmarkStart w:id="13" w:name="_Backend/Server"/>
-      <w:bookmarkEnd w:id="13"/>
+      <w:bookmarkStart w:id="15" w:name="_Toc145379084"/>
+      <w:bookmarkStart w:id="16" w:name="_Backend/Server"/>
+      <w:bookmarkEnd w:id="16"/>
       <w:r>
         <w:t>Backend/Server</w:t>
       </w:r>
-      <w:bookmarkEnd w:id="12"/>
+      <w:bookmarkEnd w:id="15"/>
     </w:p>
     <w:p/>
     <w:p>
@@ -4457,6 +4096,9 @@
         <w:jc w:val="both"/>
       </w:pPr>
       <w:r>
+        <w:t xml:space="preserve">We decided to use Spring Boot as the framework for the development of the server, as it is well-documented, was recommended by the professor and we were already familiar with Java. </w:t>
+      </w:r>
+      <w:r>
         <w:t xml:space="preserve">In </w:t>
       </w:r>
       <w:r>
@@ -4479,11 +4121,14 @@
       <w:pPr>
         <w:pStyle w:val="Heading3"/>
       </w:pPr>
-      <w:bookmarkStart w:id="14" w:name="_Toc145379085"/>
-      <w:r>
+      <w:bookmarkStart w:id="17" w:name="_Toc145379085"/>
+      <w:bookmarkStart w:id="18" w:name="_General_Architecture"/>
+      <w:bookmarkEnd w:id="18"/>
+      <w:r>
+        <w:lastRenderedPageBreak/>
         <w:t>General Architecture</w:t>
       </w:r>
-      <w:bookmarkEnd w:id="14"/>
+      <w:bookmarkEnd w:id="17"/>
     </w:p>
     <w:p/>
     <w:p>
@@ -4491,16 +4136,7 @@
         <w:jc w:val="both"/>
       </w:pPr>
       <w:r>
-        <w:lastRenderedPageBreak/>
-        <w:t xml:space="preserve">The backend code can be found in the /bookifySystem subfolder of the deliverable and is organized into packages. Each main subsystem or feature is contained in its own package, so that all the classes and code related to a given feature are logically organized </w:t>
-      </w:r>
-      <w:proofErr w:type="gramStart"/>
-      <w:r>
-        <w:t>and also</w:t>
-      </w:r>
-      <w:proofErr w:type="gramEnd"/>
-      <w:r>
-        <w:t xml:space="preserve"> close together. There are 4 main types of classes that can be found in our codebase:</w:t>
+        <w:t>The backend code can be found in the /bookifySystem subfolder of the deliverable and is organized into packages. Each main subsystem or feature is contained in its own package, so that all the classes and code related to a given feature are logically organized and also close together. There are 4 main types of classes that can be found in our codebase:</w:t>
       </w:r>
     </w:p>
     <w:p>
@@ -4594,72 +4230,74 @@
       <w:pPr>
         <w:pStyle w:val="Heading3"/>
       </w:pPr>
-      <w:bookmarkStart w:id="15" w:name="_Toc145379086"/>
+      <w:bookmarkStart w:id="19" w:name="_Toc145379086"/>
       <w:r>
         <w:lastRenderedPageBreak/>
         <w:t>Authentication</w:t>
       </w:r>
-      <w:bookmarkEnd w:id="15"/>
+      <w:bookmarkEnd w:id="19"/>
     </w:p>
     <w:p>
       <w:pPr>
         <w:pStyle w:val="Heading3"/>
       </w:pPr>
-      <w:bookmarkStart w:id="16" w:name="_Toc145379087"/>
+      <w:bookmarkStart w:id="20" w:name="_Toc145379087"/>
       <w:r>
         <w:t>Users</w:t>
       </w:r>
-      <w:bookmarkEnd w:id="16"/>
+      <w:bookmarkEnd w:id="20"/>
     </w:p>
     <w:p>
       <w:pPr>
         <w:pStyle w:val="Heading3"/>
       </w:pPr>
-      <w:bookmarkStart w:id="17" w:name="_Toc145379088"/>
+      <w:bookmarkStart w:id="21" w:name="_Toc145379088"/>
       <w:r>
         <w:t>Rooms</w:t>
       </w:r>
-      <w:bookmarkEnd w:id="17"/>
+      <w:bookmarkEnd w:id="21"/>
     </w:p>
     <w:p>
       <w:pPr>
         <w:pStyle w:val="Heading3"/>
       </w:pPr>
-      <w:bookmarkStart w:id="18" w:name="_Toc145379089"/>
+      <w:bookmarkStart w:id="22" w:name="_Toc145379089"/>
       <w:r>
         <w:t>Booking and Availability</w:t>
       </w:r>
-      <w:bookmarkEnd w:id="18"/>
+      <w:bookmarkEnd w:id="22"/>
     </w:p>
     <w:p>
       <w:pPr>
         <w:pStyle w:val="Heading3"/>
       </w:pPr>
-      <w:bookmarkStart w:id="19" w:name="_Toc145379090"/>
+      <w:bookmarkStart w:id="23" w:name="_Toc145379090"/>
       <w:r>
         <w:t>Search</w:t>
       </w:r>
-      <w:bookmarkEnd w:id="19"/>
+      <w:bookmarkEnd w:id="23"/>
     </w:p>
     <w:p>
       <w:pPr>
         <w:pStyle w:val="Heading3"/>
       </w:pPr>
-      <w:bookmarkStart w:id="20" w:name="_Toc145379091"/>
+      <w:bookmarkStart w:id="24" w:name="_Toc145379091"/>
       <w:r>
         <w:t>Reviews</w:t>
       </w:r>
-      <w:bookmarkEnd w:id="20"/>
+      <w:bookmarkEnd w:id="24"/>
     </w:p>
     <w:p>
       <w:pPr>
         <w:pStyle w:val="Heading3"/>
       </w:pPr>
-      <w:bookmarkStart w:id="21" w:name="_Toc145379092"/>
+      <w:bookmarkStart w:id="25" w:name="_Toc145379092"/>
+      <w:bookmarkStart w:id="26" w:name="_Recommendation_System"/>
+      <w:bookmarkEnd w:id="26"/>
       <w:r>
         <w:t>Recommendation System</w:t>
       </w:r>
-      <w:bookmarkEnd w:id="21"/>
+      <w:bookmarkEnd w:id="25"/>
     </w:p>
     <w:p/>
     <w:p>
@@ -4728,7 +4366,19 @@
         <w:jc w:val="both"/>
       </w:pPr>
       <w:r>
-        <w:t>Can the recommendation algorithm run quickly enough to provide suggested rooms with an acceptable amount of delay to the user? The simple answer to this question is no. No matter how much we optimize the code or tinker with the learning parameters, there is no way the gradient descent part of the algorithm will run in an acceptable amount of time (about 2-3 seconds ignoring any other delays</w:t>
+        <w:t>Can the recommendation algorithm run quickly enough to provide suggested rooms with an acceptable amount of delay to the user? The simple answer to this question is no. No matter how much we optimize the code or tinker with the learning parameters, there is no way the gradient descent part of the algorithm will run in an acceptable amount of time</w:t>
+      </w:r>
+      <w:r>
+        <w:t xml:space="preserve"> for a sufficiently large database</w:t>
+      </w:r>
+      <w:r>
+        <w:t xml:space="preserve"> (about 2-3 seconds ignoring any other delays</w:t>
+      </w:r>
+      <w:r>
+        <w:t xml:space="preserve"> for the dataset provided by the professor</w:t>
+      </w:r>
+      <w:r>
+        <w:t>).</w:t>
       </w:r>
     </w:p>
     <w:p>
@@ -4747,7 +4397,13 @@
         <w:jc w:val="both"/>
       </w:pPr>
       <w:r>
-        <w:t>When the algorithm is done it saves the user and item matrices, along with 2 dictionaries that map user and room IDs to their corresponding row in the matrix, on disk for later use. Whenever the server needs to suggest rooms for a given user, it loads up the latest algorithm results from disk and runs the necessary calculations to return the most relevant rooms. This operation can be performed fast enough for the user to not notice any significant delay, with the small penalty of the recommendations being slightly out of date. However, there are a few edge cases we need to consider:</w:t>
+        <w:t>When the algorithm is done it saves the user and item matrices, along with 2 dictionaries that map user and room IDs to their corresponding row</w:t>
+      </w:r>
+      <w:r>
+        <w:t>/column</w:t>
+      </w:r>
+      <w:r>
+        <w:t xml:space="preserve"> in the matrix, on disk for later use. Whenever the server needs to suggest rooms for a given user, it loads up the latest algorithm results from disk and runs the necessary calculations to return the most relevant rooms. This operation can be performed fast enough for the user to not notice any significant delay, with the small penalty of the recommendations being slightly out of date. However, there are a few edge cases we need to consider:</w:t>
       </w:r>
     </w:p>
     <w:p>
@@ -4804,86 +4460,731 @@
       </w:r>
     </w:p>
     <w:p>
+      <w:r>
+        <w:lastRenderedPageBreak/>
+        <w:t xml:space="preserve">For shortness’ sake we will not cover the details of the matrix factorization algorithm here. </w:t>
+      </w:r>
+      <w:hyperlink r:id="rId14" w:history="1">
+        <w:r>
+          <w:rPr>
+            <w:rStyle w:val="Hyperlink"/>
+          </w:rPr>
+          <w:t>This</w:t>
+        </w:r>
+      </w:hyperlink>
+      <w:r>
+        <w:t xml:space="preserve"> is a very helpful article that describes the method and the math behind the algorithm in more detail. The main classes that handle the recommendation part of the backend are the following:</w:t>
+      </w:r>
+    </w:p>
+    <w:p>
+      <w:pPr>
+        <w:pStyle w:val="ListParagraph"/>
+        <w:numPr>
+          <w:ilvl w:val="0"/>
+          <w:numId w:val="14"/>
+        </w:numPr>
+        <w:jc w:val="both"/>
+      </w:pPr>
+      <w:r>
+        <w:rPr>
+          <w:i/>
+          <w:iCs/>
+        </w:rPr>
+        <w:t>RecommendationService</w:t>
+      </w:r>
+      <w:r>
+        <w:t>: provides the main logic for generating the suggested rooms for the various cases described above and periodically runs the recommendation algorithm</w:t>
+      </w:r>
+      <w:r>
+        <w:t xml:space="preserve"> in the background</w:t>
+      </w:r>
+      <w:r>
+        <w:t>.</w:t>
+      </w:r>
+    </w:p>
+    <w:p>
+      <w:pPr>
+        <w:pStyle w:val="ListParagraph"/>
+        <w:numPr>
+          <w:ilvl w:val="0"/>
+          <w:numId w:val="14"/>
+        </w:numPr>
+        <w:jc w:val="both"/>
+      </w:pPr>
+      <w:r>
+        <w:rPr>
+          <w:i/>
+          <w:iCs/>
+        </w:rPr>
+        <w:t>MatrixFactorizer</w:t>
+      </w:r>
+      <w:r>
+        <w:t>: this is the class that performs the actual computations needed to factorize the initial rating matrix. Having this in a separate class allows us to abstract away from the computation-heavy factorizing code and to focus on the business logic of the recommendation generation. This class also include</w:t>
+      </w:r>
+      <w:r>
+        <w:t>s</w:t>
+      </w:r>
+      <w:r>
+        <w:t xml:space="preserve"> the number of latent features (K) and the various hyperparameters. We ended up with those values after a lot of experimentation and measurements.</w:t>
+      </w:r>
+    </w:p>
+    <w:p>
+      <w:pPr>
+        <w:pStyle w:val="ListParagraph"/>
+        <w:numPr>
+          <w:ilvl w:val="0"/>
+          <w:numId w:val="14"/>
+        </w:numPr>
+        <w:jc w:val="both"/>
+      </w:pPr>
+      <w:r>
+        <w:rPr>
+          <w:i/>
+          <w:iCs/>
+        </w:rPr>
+        <w:t>MatrixUtility</w:t>
+      </w:r>
+      <w:r>
+        <w:t>: contains utility functions related to various matrix operations such as dot product, randomization of an initial matrix and printing a matrix on the screen for testing purposes.</w:t>
+      </w:r>
+    </w:p>
+    <w:p>
+      <w:pPr>
+        <w:jc w:val="both"/>
+      </w:pPr>
+      <w:r>
+        <w:t>The last important aspect of the recommender that we need to examine is the generation of the initial rating matrix that is later factorized into the user and room utility matrices. Relying on only a user’s review</w:t>
+      </w:r>
+      <w:r>
+        <w:t>s</w:t>
+      </w:r>
+      <w:r>
+        <w:t xml:space="preserve"> </w:t>
+      </w:r>
+      <w:r>
+        <w:t xml:space="preserve">or reservations </w:t>
+      </w:r>
+      <w:r>
+        <w:t xml:space="preserve">is not </w:t>
+      </w:r>
+      <w:r>
+        <w:t>a viable strategy as the initial matrix would be too sparse to get any relevant results. Therefore, we make use of a few different datapoints each weighted appropriately according to their importance:</w:t>
+      </w:r>
+    </w:p>
+    <w:p>
+      <w:pPr>
+        <w:pStyle w:val="ListParagraph"/>
+        <w:numPr>
+          <w:ilvl w:val="0"/>
+          <w:numId w:val="15"/>
+        </w:numPr>
+        <w:jc w:val="both"/>
+      </w:pPr>
+      <w:r>
+        <w:t>Bookings: if a user has booked a room, it is pretty much sure that the user would be interested in such a listing. It is also easy to retrieve all the bookings with a simple query to the database. Each reservation is related to a room and a user so that gives us all the information we need.</w:t>
+      </w:r>
+    </w:p>
+    <w:p>
+      <w:pPr>
+        <w:pStyle w:val="ListParagraph"/>
+        <w:numPr>
+          <w:ilvl w:val="0"/>
+          <w:numId w:val="15"/>
+        </w:numPr>
+        <w:jc w:val="both"/>
+      </w:pPr>
+      <w:r>
+        <w:t xml:space="preserve">Reviews: a user’s review of a room is a very accurate representation of how much they liked it. Those datapoints </w:t>
+      </w:r>
+      <w:r>
+        <w:t>are</w:t>
+      </w:r>
+      <w:r>
+        <w:t xml:space="preserve"> also easy to get as the Reviews table is related to the user and the room.</w:t>
+      </w:r>
+    </w:p>
+    <w:p>
+      <w:pPr>
+        <w:pStyle w:val="ListParagraph"/>
+        <w:numPr>
+          <w:ilvl w:val="0"/>
+          <w:numId w:val="15"/>
+        </w:numPr>
+        <w:jc w:val="both"/>
+      </w:pPr>
+      <w:r>
+        <w:t xml:space="preserve">Viewed Room: if the user has clicked on and viewed the details of a room, it is likely they are interested in it and possibly like it. However, this is not as clear cut as the previous two cases, so it will receive a lower weight. To get the necessary data for this datapoint we need to keep track of all the rooms a user has viewed. This is done in a separate table contained in the </w:t>
+      </w:r>
+      <w:r>
+        <w:rPr>
+          <w:i/>
+          <w:iCs/>
+        </w:rPr>
+        <w:t xml:space="preserve">rooms_viewed </w:t>
+      </w:r>
+      <w:r>
+        <w:t>package. We created the following query in the corresponding repository to count how many times a user has viewed each room:</w:t>
+      </w:r>
+      <w:r>
+        <w:rPr>
+          <w:noProof/>
+        </w:rPr>
+        <w:t xml:space="preserve"> </w:t>
+      </w:r>
+    </w:p>
+    <w:p>
+      <w:pPr>
+        <w:pStyle w:val="ListParagraph"/>
+        <w:jc w:val="both"/>
+      </w:pPr>
+    </w:p>
+    <w:p>
+      <w:pPr>
+        <w:pStyle w:val="ListParagraph"/>
+        <w:keepNext/>
+        <w:jc w:val="center"/>
+      </w:pPr>
+      <w:r>
+        <w:drawing>
+          <wp:inline distT="0" distB="0" distL="0" distR="0" wp14:anchorId="7808FA07" wp14:editId="3F2C2419">
+            <wp:extent cx="5503985" cy="640956"/>
+            <wp:effectExtent l="0" t="0" r="1905" b="6985"/>
+            <wp:docPr id="1976389209" name="Picture 1"/>
+            <wp:cNvGraphicFramePr>
+              <a:graphicFrameLocks xmlns:a="http://schemas.openxmlformats.org/drawingml/2006/main" noChangeAspect="1"/>
+            </wp:cNvGraphicFramePr>
+            <a:graphic xmlns:a="http://schemas.openxmlformats.org/drawingml/2006/main">
+              <a:graphicData uri="http://schemas.openxmlformats.org/drawingml/2006/picture">
+                <pic:pic xmlns:pic="http://schemas.openxmlformats.org/drawingml/2006/picture">
+                  <pic:nvPicPr>
+                    <pic:cNvPr id="1976389209" name=""/>
+                    <pic:cNvPicPr/>
+                  </pic:nvPicPr>
+                  <pic:blipFill>
+                    <a:blip r:embed="rId15"/>
+                    <a:stretch>
+                      <a:fillRect/>
+                    </a:stretch>
+                  </pic:blipFill>
+                  <pic:spPr>
+                    <a:xfrm>
+                      <a:off x="0" y="0"/>
+                      <a:ext cx="5593643" cy="651397"/>
+                    </a:xfrm>
+                    <a:prstGeom prst="rect">
+                      <a:avLst/>
+                    </a:prstGeom>
+                  </pic:spPr>
+                </pic:pic>
+              </a:graphicData>
+            </a:graphic>
+          </wp:inline>
+        </w:drawing>
+      </w:r>
+    </w:p>
+    <w:p>
+      <w:pPr>
+        <w:pStyle w:val="Caption"/>
+        <w:jc w:val="center"/>
+      </w:pPr>
+      <w:r>
+        <w:t xml:space="preserve">Figure </w:t>
+      </w:r>
+      <w:r>
+        <w:fldChar w:fldCharType="begin"/>
+      </w:r>
+      <w:r>
+        <w:instrText xml:space="preserve"> SEQ Figure \* ARABIC </w:instrText>
+      </w:r>
+      <w:r>
+        <w:fldChar w:fldCharType="separate"/>
+      </w:r>
+      <w:r>
+        <w:rPr>
+          <w:noProof/>
+        </w:rPr>
+        <w:t>4</w:t>
+      </w:r>
+      <w:r>
+        <w:fldChar w:fldCharType="end"/>
+      </w:r>
+      <w:r>
+        <w:t>: The query that counts how many times a user has viewed a given room</w:t>
+      </w:r>
+    </w:p>
+    <w:p>
+      <w:pPr>
+        <w:pStyle w:val="ListParagraph"/>
+        <w:numPr>
+          <w:ilvl w:val="0"/>
+          <w:numId w:val="16"/>
+        </w:numPr>
+        <w:jc w:val="both"/>
+      </w:pPr>
+      <w:r>
+        <w:t xml:space="preserve">Searches in the same location: </w:t>
+      </w:r>
+      <w:r>
+        <w:t xml:space="preserve">A user might be interested in a room if they have previously made a search for the same location. However, this is far from certain therefore, this data point will receive the lowest weight. Similarly, to the previous case, we need to keep track of all the searches made by the authenticated users. This is done in </w:t>
+      </w:r>
+      <w:r>
+        <w:rPr>
+          <w:i/>
+          <w:iCs/>
+        </w:rPr>
+        <w:t>SearchEntry</w:t>
+      </w:r>
+      <w:r>
+        <w:t xml:space="preserve"> table and the number of relevant searches for a given user and room are retrieved using the following query:</w:t>
+      </w:r>
+    </w:p>
+    <w:p>
+      <w:pPr>
+        <w:jc w:val="both"/>
+      </w:pPr>
+    </w:p>
+    <w:p>
+      <w:pPr>
+        <w:keepNext/>
+        <w:ind w:left="720"/>
+        <w:jc w:val="center"/>
+      </w:pPr>
+      <w:r>
+        <w:drawing>
+          <wp:inline distT="0" distB="0" distL="0" distR="0" wp14:anchorId="6F4806A6" wp14:editId="0C8519CE">
+            <wp:extent cx="5433646" cy="873679"/>
+            <wp:effectExtent l="0" t="0" r="0" b="3175"/>
+            <wp:docPr id="871325560" name="Picture 1" descr="A computer screen shot of a computer code&#10;&#10;Description automatically generated"/>
+            <wp:cNvGraphicFramePr>
+              <a:graphicFrameLocks xmlns:a="http://schemas.openxmlformats.org/drawingml/2006/main" noChangeAspect="1"/>
+            </wp:cNvGraphicFramePr>
+            <a:graphic xmlns:a="http://schemas.openxmlformats.org/drawingml/2006/main">
+              <a:graphicData uri="http://schemas.openxmlformats.org/drawingml/2006/picture">
+                <pic:pic xmlns:pic="http://schemas.openxmlformats.org/drawingml/2006/picture">
+                  <pic:nvPicPr>
+                    <pic:cNvPr id="871325560" name="Picture 1" descr="A computer screen shot of a computer code&#10;&#10;Description automatically generated"/>
+                    <pic:cNvPicPr/>
+                  </pic:nvPicPr>
+                  <pic:blipFill>
+                    <a:blip r:embed="rId16"/>
+                    <a:stretch>
+                      <a:fillRect/>
+                    </a:stretch>
+                  </pic:blipFill>
+                  <pic:spPr>
+                    <a:xfrm>
+                      <a:off x="0" y="0"/>
+                      <a:ext cx="5494938" cy="883534"/>
+                    </a:xfrm>
+                    <a:prstGeom prst="rect">
+                      <a:avLst/>
+                    </a:prstGeom>
+                  </pic:spPr>
+                </pic:pic>
+              </a:graphicData>
+            </a:graphic>
+          </wp:inline>
+        </w:drawing>
+      </w:r>
+    </w:p>
+    <w:p>
+      <w:pPr>
+        <w:pStyle w:val="Caption"/>
+        <w:jc w:val="center"/>
+      </w:pPr>
+      <w:r>
+        <w:t xml:space="preserve">Figure </w:t>
+      </w:r>
+      <w:r>
+        <w:fldChar w:fldCharType="begin"/>
+      </w:r>
+      <w:r>
+        <w:instrText xml:space="preserve"> SEQ Figure \* ARABIC </w:instrText>
+      </w:r>
+      <w:r>
+        <w:fldChar w:fldCharType="separate"/>
+      </w:r>
+      <w:r>
+        <w:rPr>
+          <w:noProof/>
+        </w:rPr>
+        <w:t>5</w:t>
+      </w:r>
+      <w:r>
+        <w:fldChar w:fldCharType="end"/>
+      </w:r>
+      <w:r>
+        <w:t>: The query that counts the number of relevant searches made by a user for a given room</w:t>
+      </w:r>
+    </w:p>
+    <w:p>
+      <w:pPr>
+        <w:jc w:val="both"/>
+      </w:pPr>
+      <w:r>
+        <w:t xml:space="preserve">Having defined the datapoints we are going to need, the creation of the rating matrix is now a matter of retrieving all this information from the database, weighing them appropriately and populating the matrix </w:t>
+      </w:r>
+      <w:r>
+        <w:t>accordingly</w:t>
+      </w:r>
+      <w:r>
+        <w:t>. Any user-room entry that has no datapoints related to it will be initialized to zero.</w:t>
+      </w:r>
+      <w:r>
+        <w:t xml:space="preserve"> </w:t>
+      </w:r>
+    </w:p>
+    <w:p>
       <w:pPr>
         <w:pStyle w:val="Heading3"/>
       </w:pPr>
-      <w:bookmarkStart w:id="22" w:name="_Toc145379093"/>
+      <w:bookmarkStart w:id="27" w:name="_Toc145379093"/>
+      <w:r>
+        <w:t>Administrator</w:t>
+      </w:r>
+      <w:bookmarkEnd w:id="27"/>
+    </w:p>
+    <w:p>
+      <w:pPr>
+        <w:pStyle w:val="Heading3"/>
+      </w:pPr>
+      <w:bookmarkStart w:id="28" w:name="_Toc145379094"/>
+      <w:r>
+        <w:t>Images</w:t>
+      </w:r>
+      <w:bookmarkEnd w:id="28"/>
+    </w:p>
+    <w:p>
+      <w:pPr>
+        <w:pStyle w:val="Heading3"/>
+      </w:pPr>
+      <w:bookmarkStart w:id="29" w:name="_Toc145379095"/>
+      <w:r>
+        <w:t>Messages</w:t>
+      </w:r>
+      <w:bookmarkEnd w:id="29"/>
+    </w:p>
+    <w:p>
+      <w:pPr>
+        <w:pStyle w:val="Heading3"/>
+      </w:pPr>
+      <w:bookmarkStart w:id="30" w:name="_Toc145379096"/>
+      <w:r>
+        <w:t>Utilities and Configuration</w:t>
+      </w:r>
+      <w:bookmarkEnd w:id="30"/>
+    </w:p>
+    <w:p/>
+    <w:p>
+      <w:pPr>
+        <w:jc w:val="both"/>
+      </w:pPr>
+      <w:r>
+        <w:t xml:space="preserve">In our codebase one can find some classed that do not belong to any of the Data, Repository, Service or Controller types we mentioned </w:t>
+      </w:r>
+      <w:hyperlink w:anchor="_General_Architecture" w:history="1">
+        <w:r>
+          <w:rPr>
+            <w:rStyle w:val="Hyperlink"/>
+          </w:rPr>
+          <w:t>earlier</w:t>
+        </w:r>
+      </w:hyperlink>
+      <w:r>
+        <w:t xml:space="preserve">. Those classes contain either utility functions and constants that are useful to other classes in the rest of the codebase, or configure a given part of Spring Boot to fit the needs of our application. The Utilities and Configuration classes are contained in their own packages, separated from but accessible to the rest of the code. </w:t>
+      </w:r>
+    </w:p>
+    <w:p>
+      <w:pPr>
+        <w:jc w:val="both"/>
+      </w:pPr>
+      <w:r>
+        <w:t xml:space="preserve">Here is a very brief rundown of the purposes of each class in </w:t>
+      </w:r>
+      <w:r>
+        <w:t xml:space="preserve">the </w:t>
+      </w:r>
+      <w:r>
+        <w:rPr>
+          <w:i/>
+          <w:iCs/>
+        </w:rPr>
+        <w:t>configuration</w:t>
+      </w:r>
+      <w:r>
+        <w:t xml:space="preserve"> package</w:t>
+      </w:r>
+      <w:r>
+        <w:t>:</w:t>
+      </w:r>
+    </w:p>
+    <w:p>
+      <w:pPr>
+        <w:pStyle w:val="ListParagraph"/>
+        <w:numPr>
+          <w:ilvl w:val="0"/>
+          <w:numId w:val="16"/>
+        </w:numPr>
+        <w:jc w:val="both"/>
+      </w:pPr>
+      <w:r>
+        <w:t xml:space="preserve">AsyncConfig: enables and configures the execution of asynchronous tasks in the Spring framework, such as the recommendation algorithm described </w:t>
+      </w:r>
+      <w:hyperlink w:anchor="_Recommendation_System" w:history="1">
+        <w:r>
+          <w:rPr>
+            <w:rStyle w:val="Hyperlink"/>
+          </w:rPr>
+          <w:t>here</w:t>
+        </w:r>
+      </w:hyperlink>
+      <w:r>
+        <w:t>. Various parameters are set such as the thread pool size and queue capacity.</w:t>
+      </w:r>
+    </w:p>
+    <w:p>
+      <w:pPr>
+        <w:pStyle w:val="ListParagraph"/>
+        <w:numPr>
+          <w:ilvl w:val="0"/>
+          <w:numId w:val="16"/>
+        </w:numPr>
+        <w:jc w:val="both"/>
+      </w:pPr>
+      <w:r>
+        <w:t xml:space="preserve">Configuration: contains a set of constants that configure several parts of the application in a centralized place. Examples include the subfolders for images and data, the username and password of the administrator and the duration of the access and refresh tokens described in </w:t>
+      </w:r>
+      <w:hyperlink w:anchor="_Authentication" w:history="1">
+        <w:r>
+          <w:rPr>
+            <w:rStyle w:val="Hyperlink"/>
+          </w:rPr>
+          <w:t>this section</w:t>
+        </w:r>
+      </w:hyperlink>
+      <w:r>
+        <w:t>.</w:t>
+      </w:r>
+    </w:p>
+    <w:p>
+      <w:pPr>
+        <w:pStyle w:val="ListParagraph"/>
+        <w:numPr>
+          <w:ilvl w:val="0"/>
+          <w:numId w:val="16"/>
+        </w:numPr>
+        <w:jc w:val="both"/>
+      </w:pPr>
+      <w:r>
+        <w:t xml:space="preserve">CorsConfig: allows Cross Origin Resource Sharing (CORS) for development purposes and only from the local host in the port 3000. This is not necessary for the app to function when it is built and deployed but is left regardless in case someone wants to run the frontend from </w:t>
+      </w:r>
+      <w:r>
+        <w:t>a</w:t>
+      </w:r>
+      <w:r>
+        <w:t xml:space="preserve"> npm development server.</w:t>
+      </w:r>
+    </w:p>
+    <w:p>
+      <w:pPr>
+        <w:pStyle w:val="ListParagraph"/>
+        <w:numPr>
+          <w:ilvl w:val="0"/>
+          <w:numId w:val="16"/>
+        </w:numPr>
+        <w:jc w:val="both"/>
+      </w:pPr>
+      <w:r>
+        <w:t>InitializeDatabase: the code in this classes is executed immediately after application st</w:t>
+      </w:r>
+      <w:r>
+        <w:t>artup and loads the necessary info such as roles, amenities, room types and the admin user to the database, if they are not already added.</w:t>
+      </w:r>
+    </w:p>
+    <w:p>
+      <w:pPr>
+        <w:pStyle w:val="ListParagraph"/>
+        <w:numPr>
+          <w:ilvl w:val="0"/>
+          <w:numId w:val="16"/>
+        </w:numPr>
+        <w:jc w:val="both"/>
+      </w:pPr>
+      <w:r>
+        <w:t xml:space="preserve">MethodSecurityConfig: enables method-level security annotations such as those described </w:t>
+      </w:r>
+      <w:hyperlink w:anchor="_Authorization" w:history="1">
+        <w:r>
+          <w:rPr>
+            <w:rStyle w:val="Hyperlink"/>
+          </w:rPr>
+          <w:t>here</w:t>
+        </w:r>
+      </w:hyperlink>
+      <w:r>
+        <w:t>.</w:t>
+      </w:r>
+    </w:p>
+    <w:p>
+      <w:pPr>
+        <w:pStyle w:val="ListParagraph"/>
+        <w:numPr>
+          <w:ilvl w:val="0"/>
+          <w:numId w:val="16"/>
+        </w:numPr>
+        <w:jc w:val="both"/>
+      </w:pPr>
+      <w:r>
+        <w:t xml:space="preserve">SecurityConfiguration: defines security-related beans and the security filter chain. More details can be found in the </w:t>
+      </w:r>
+      <w:hyperlink w:anchor="_Security" w:history="1">
+        <w:r>
+          <w:rPr>
+            <w:rStyle w:val="Hyperlink"/>
+          </w:rPr>
+          <w:t>Security</w:t>
+        </w:r>
+      </w:hyperlink>
+      <w:r>
+        <w:t xml:space="preserve"> section.</w:t>
+      </w:r>
+    </w:p>
+    <w:p>
+      <w:pPr>
+        <w:pStyle w:val="ListParagraph"/>
+        <w:numPr>
+          <w:ilvl w:val="0"/>
+          <w:numId w:val="16"/>
+        </w:numPr>
+        <w:jc w:val="both"/>
+      </w:pPr>
+      <w:r>
+        <w:t>WebConfig: redirects any non-API request to root path (‘/’) in order to allow the backend to correctly serve react router pages.</w:t>
+      </w:r>
+    </w:p>
+    <w:p>
+      <w:pPr>
+        <w:jc w:val="both"/>
+      </w:pPr>
       <w:r>
         <w:lastRenderedPageBreak/>
-        <w:t>Administrator</w:t>
-      </w:r>
-      <w:bookmarkEnd w:id="22"/>
-    </w:p>
-    <w:p>
-      <w:pPr>
-        <w:pStyle w:val="Heading3"/>
-      </w:pPr>
-      <w:bookmarkStart w:id="23" w:name="_Toc145379094"/>
-      <w:r>
-        <w:t>Images</w:t>
-      </w:r>
-      <w:bookmarkEnd w:id="23"/>
-    </w:p>
-    <w:p>
-      <w:pPr>
-        <w:pStyle w:val="Heading3"/>
-      </w:pPr>
-      <w:bookmarkStart w:id="24" w:name="_Toc145379095"/>
-      <w:r>
-        <w:t>Messages</w:t>
-      </w:r>
-      <w:bookmarkEnd w:id="24"/>
-    </w:p>
-    <w:p>
-      <w:pPr>
-        <w:pStyle w:val="Heading3"/>
-      </w:pPr>
-      <w:bookmarkStart w:id="25" w:name="_Toc145379096"/>
-      <w:r>
-        <w:t>Utilities and Configuration</w:t>
-      </w:r>
-      <w:bookmarkEnd w:id="25"/>
+        <w:t>Following is a brief description of each of the main utility classes:</w:t>
+      </w:r>
+    </w:p>
+    <w:p>
+      <w:pPr>
+        <w:pStyle w:val="ListParagraph"/>
+        <w:numPr>
+          <w:ilvl w:val="0"/>
+          <w:numId w:val="17"/>
+        </w:numPr>
+        <w:jc w:val="both"/>
+      </w:pPr>
+      <w:r>
+        <w:t>Constants: defines a set of constants, such as the strings defining the various role requests from the user, useful for the inner workings of the app.</w:t>
+      </w:r>
+    </w:p>
+    <w:p>
+      <w:pPr>
+        <w:pStyle w:val="ListParagraph"/>
+        <w:numPr>
+          <w:ilvl w:val="0"/>
+          <w:numId w:val="17"/>
+        </w:numPr>
+        <w:jc w:val="both"/>
+      </w:pPr>
+      <w:r>
+        <w:t>GUIDGenerator: provides functionality to generate Global Unique Identifiers (GUIDs) that are used as filenames for images or refresh tokens for the users.</w:t>
+      </w:r>
+    </w:p>
+    <w:p>
+      <w:pPr>
+        <w:pStyle w:val="ListParagraph"/>
+        <w:numPr>
+          <w:ilvl w:val="0"/>
+          <w:numId w:val="17"/>
+        </w:numPr>
+        <w:jc w:val="both"/>
+      </w:pPr>
+      <w:r>
+        <w:t>ImageFormatDetector: detects whether a given image file is a PNG or JPEG image</w:t>
+      </w:r>
+      <w:r>
+        <w:t>.</w:t>
+      </w:r>
+    </w:p>
+    <w:p>
+      <w:pPr>
+        <w:pStyle w:val="ListParagraph"/>
+        <w:numPr>
+          <w:ilvl w:val="0"/>
+          <w:numId w:val="17"/>
+        </w:numPr>
+        <w:jc w:val="both"/>
+      </w:pPr>
+      <w:r>
+        <w:t>IOUtility: encapsulates Input/Output related operations such as creating the path where the application can write its data and saving and retrieving the recommendation files from disk.</w:t>
+      </w:r>
+    </w:p>
+    <w:p>
+      <w:pPr>
+        <w:pStyle w:val="ListParagraph"/>
+        <w:numPr>
+          <w:ilvl w:val="0"/>
+          <w:numId w:val="17"/>
+        </w:numPr>
+        <w:jc w:val="both"/>
+      </w:pPr>
+      <w:r>
+        <w:t>UtilityComponent: contains functions that are useful throughout the program such as getting the current authenticated user or creating a Search Re</w:t>
+      </w:r>
+      <w:r>
+        <w:t>sponse DTO from a given Room object. We need to note at this point that this class is a Spring Component as it needs to make use of Spring Boot’s built-in dependency injection framework to access various repositories.</w:t>
+      </w:r>
+    </w:p>
+    <w:p>
+      <w:r>
+        <w:t>This section concludes our overview of the backend.</w:t>
+      </w:r>
     </w:p>
     <w:p/>
     <w:p/>
+    <w:p>
+      <w:pPr>
+        <w:pStyle w:val="Heading2"/>
+      </w:pPr>
+      <w:bookmarkStart w:id="31" w:name="_Toc145379097"/>
+      <w:r>
+        <w:t>Frontend/Website</w:t>
+      </w:r>
+      <w:bookmarkEnd w:id="31"/>
+    </w:p>
+    <w:p>
+      <w:bookmarkStart w:id="32" w:name="_API_Documentation"/>
+      <w:bookmarkEnd w:id="32"/>
+    </w:p>
+    <w:p>
+      <w:pPr>
+        <w:pStyle w:val="Heading1"/>
+      </w:pPr>
+      <w:bookmarkStart w:id="33" w:name="_Toc145379099"/>
+      <w:r>
+        <w:t>Attributions</w:t>
+      </w:r>
+      <w:bookmarkEnd w:id="33"/>
+    </w:p>
     <w:p/>
     <w:p>
       <w:pPr>
-        <w:pStyle w:val="Heading2"/>
-      </w:pPr>
-      <w:bookmarkStart w:id="26" w:name="_Toc145379097"/>
-      <w:r>
-        <w:t>Frontend/Website</w:t>
-      </w:r>
-      <w:bookmarkEnd w:id="26"/>
+        <w:pStyle w:val="Heading1"/>
+      </w:pPr>
+      <w:bookmarkStart w:id="34" w:name="_Toc145379098"/>
+      <w:r>
+        <w:t>API Reference</w:t>
+      </w:r>
+      <w:bookmarkEnd w:id="34"/>
     </w:p>
     <w:p/>
-    <w:p>
-      <w:pPr>
-        <w:pStyle w:val="Heading1"/>
-      </w:pPr>
-      <w:bookmarkStart w:id="27" w:name="_API_Documentation"/>
-      <w:bookmarkStart w:id="28" w:name="_Toc145379098"/>
-      <w:bookmarkEnd w:id="27"/>
-      <w:r>
-        <w:t xml:space="preserve">API </w:t>
-      </w:r>
-      <w:r>
-        <w:t>Reference</w:t>
-      </w:r>
-      <w:bookmarkEnd w:id="28"/>
-    </w:p>
-    <w:p/>
-    <w:p>
-      <w:pPr>
-        <w:pStyle w:val="Heading1"/>
-      </w:pPr>
-      <w:bookmarkStart w:id="29" w:name="_Toc145379099"/>
-      <w:r>
-        <w:t>Attributions</w:t>
-      </w:r>
-      <w:bookmarkEnd w:id="29"/>
-    </w:p>
     <w:p>
       <w:pPr>
         <w:pStyle w:val="ListParagraph"/>
@@ -4914,6 +5215,119 @@
 <file path=word/numbering.xml><?xml version="1.0" encoding="utf-8"?>
 <w:numbering xmlns:wpc="http://schemas.microsoft.com/office/word/2010/wordprocessingCanvas" xmlns:cx="http://schemas.microsoft.com/office/drawing/2014/chartex" xmlns:cx1="http://schemas.microsoft.com/office/drawing/2015/9/8/chartex" xmlns:cx2="http://schemas.microsoft.com/office/drawing/2015/10/21/chartex" xmlns:cx3="http://schemas.microsoft.com/office/drawing/2016/5/9/chartex" xmlns:cx4="http://schemas.microsoft.com/office/drawing/2016/5/10/chartex" xmlns:cx5="http://schemas.microsoft.com/office/drawing/2016/5/11/chartex" xmlns:cx6="http://schemas.microsoft.com/office/drawing/2016/5/12/chartex" xmlns:cx7="http://schemas.microsoft.com/office/drawing/2016/5/13/chartex" xmlns:cx8="http://schemas.microsoft.com/office/drawing/2016/5/14/chartex" xmlns:mc="http://schemas.openxmlformats.org/markup-compatibility/2006" xmlns:aink="http://schemas.microsoft.com/office/drawing/2016/ink" xmlns:am3d="http://schemas.microsoft.com/office/drawing/2017/model3d" xmlns:o="urn:schemas-microsoft-com:office:office" xmlns:oel="http://schemas.microsoft.com/office/2019/extlst" xmlns:r="http://schemas.openxmlformats.org/officeDocument/2006/relationships" xmlns:m="http://schemas.openxmlformats.org/officeDocument/2006/math" xmlns:v="urn:schemas-microsoft-com:vml" xmlns:wp14="http://schemas.microsoft.com/office/word/2010/wordprocessingDrawing" xmlns:wp="http://schemas.openxmlformats.org/drawingml/2006/wordprocessingDrawing" xmlns:w10="urn:schemas-microsoft-com:office:word" xmlns:w="http://schemas.openxmlformats.org/wordprocessingml/2006/main" xmlns:w14="http://schemas.microsoft.com/office/word/2010/wordml" xmlns:w15="http://schemas.microsoft.com/office/word/2012/wordml" xmlns:w16cex="http://schemas.microsoft.com/office/word/2018/wordml/cex" xmlns:w16cid="http://schemas.microsoft.com/office/word/2016/wordml/cid" xmlns:w16="http://schemas.microsoft.com/office/word/2018/wordml" xmlns:w16sdtdh="http://schemas.microsoft.com/office/word/2020/wordml/sdtdatahash" xmlns:w16se="http://schemas.microsoft.com/office/word/2015/wordml/symex" xmlns:wpg="http://schemas.microsoft.com/office/word/2010/wordprocessingGroup" xmlns:wpi="http://schemas.microsoft.com/office/word/2010/wordprocessingInk" xmlns:wne="http://schemas.microsoft.com/office/word/2006/wordml" xmlns:wps="http://schemas.microsoft.com/office/word/2010/wordprocessingShape" mc:Ignorable="w14 w15 w16se w16cid w16 w16cex w16sdtdh wp14">
   <w:abstractNum w:abstractNumId="0" w15:restartNumberingAfterBreak="0">
+    <w:nsid w:val="1AE6304F"/>
+    <w:multiLevelType w:val="hybridMultilevel"/>
+    <w:tmpl w:val="498AC8DC"/>
+    <w:lvl w:ilvl="0" w:tplc="04090001">
+      <w:start w:val="1"/>
+      <w:numFmt w:val="bullet"/>
+      <w:lvlText w:val=""/>
+      <w:lvlJc w:val="left"/>
+      <w:pPr>
+        <w:ind w:left="720" w:hanging="360"/>
+      </w:pPr>
+      <w:rPr>
+        <w:rFonts w:ascii="Symbol" w:hAnsi="Symbol" w:hint="default"/>
+      </w:rPr>
+    </w:lvl>
+    <w:lvl w:ilvl="1" w:tplc="04090003" w:tentative="1">
+      <w:start w:val="1"/>
+      <w:numFmt w:val="bullet"/>
+      <w:lvlText w:val="o"/>
+      <w:lvlJc w:val="left"/>
+      <w:pPr>
+        <w:ind w:left="1440" w:hanging="360"/>
+      </w:pPr>
+      <w:rPr>
+        <w:rFonts w:ascii="Courier New" w:hAnsi="Courier New" w:cs="Courier New" w:hint="default"/>
+      </w:rPr>
+    </w:lvl>
+    <w:lvl w:ilvl="2" w:tplc="04090005" w:tentative="1">
+      <w:start w:val="1"/>
+      <w:numFmt w:val="bullet"/>
+      <w:lvlText w:val=""/>
+      <w:lvlJc w:val="left"/>
+      <w:pPr>
+        <w:ind w:left="2160" w:hanging="360"/>
+      </w:pPr>
+      <w:rPr>
+        <w:rFonts w:ascii="Wingdings" w:hAnsi="Wingdings" w:hint="default"/>
+      </w:rPr>
+    </w:lvl>
+    <w:lvl w:ilvl="3" w:tplc="04090001" w:tentative="1">
+      <w:start w:val="1"/>
+      <w:numFmt w:val="bullet"/>
+      <w:lvlText w:val=""/>
+      <w:lvlJc w:val="left"/>
+      <w:pPr>
+        <w:ind w:left="2880" w:hanging="360"/>
+      </w:pPr>
+      <w:rPr>
+        <w:rFonts w:ascii="Symbol" w:hAnsi="Symbol" w:hint="default"/>
+      </w:rPr>
+    </w:lvl>
+    <w:lvl w:ilvl="4" w:tplc="04090003" w:tentative="1">
+      <w:start w:val="1"/>
+      <w:numFmt w:val="bullet"/>
+      <w:lvlText w:val="o"/>
+      <w:lvlJc w:val="left"/>
+      <w:pPr>
+        <w:ind w:left="3600" w:hanging="360"/>
+      </w:pPr>
+      <w:rPr>
+        <w:rFonts w:ascii="Courier New" w:hAnsi="Courier New" w:cs="Courier New" w:hint="default"/>
+      </w:rPr>
+    </w:lvl>
+    <w:lvl w:ilvl="5" w:tplc="04090005" w:tentative="1">
+      <w:start w:val="1"/>
+      <w:numFmt w:val="bullet"/>
+      <w:lvlText w:val=""/>
+      <w:lvlJc w:val="left"/>
+      <w:pPr>
+        <w:ind w:left="4320" w:hanging="360"/>
+      </w:pPr>
+      <w:rPr>
+        <w:rFonts w:ascii="Wingdings" w:hAnsi="Wingdings" w:hint="default"/>
+      </w:rPr>
+    </w:lvl>
+    <w:lvl w:ilvl="6" w:tplc="04090001" w:tentative="1">
+      <w:start w:val="1"/>
+      <w:numFmt w:val="bullet"/>
+      <w:lvlText w:val=""/>
+      <w:lvlJc w:val="left"/>
+      <w:pPr>
+        <w:ind w:left="5040" w:hanging="360"/>
+      </w:pPr>
+      <w:rPr>
+        <w:rFonts w:ascii="Symbol" w:hAnsi="Symbol" w:hint="default"/>
+      </w:rPr>
+    </w:lvl>
+    <w:lvl w:ilvl="7" w:tplc="04090003" w:tentative="1">
+      <w:start w:val="1"/>
+      <w:numFmt w:val="bullet"/>
+      <w:lvlText w:val="o"/>
+      <w:lvlJc w:val="left"/>
+      <w:pPr>
+        <w:ind w:left="5760" w:hanging="360"/>
+      </w:pPr>
+      <w:rPr>
+        <w:rFonts w:ascii="Courier New" w:hAnsi="Courier New" w:cs="Courier New" w:hint="default"/>
+      </w:rPr>
+    </w:lvl>
+    <w:lvl w:ilvl="8" w:tplc="04090005" w:tentative="1">
+      <w:start w:val="1"/>
+      <w:numFmt w:val="bullet"/>
+      <w:lvlText w:val=""/>
+      <w:lvlJc w:val="left"/>
+      <w:pPr>
+        <w:ind w:left="6480" w:hanging="360"/>
+      </w:pPr>
+      <w:rPr>
+        <w:rFonts w:ascii="Wingdings" w:hAnsi="Wingdings" w:hint="default"/>
+      </w:rPr>
+    </w:lvl>
+  </w:abstractNum>
+  <w:abstractNum w:abstractNumId="1" w15:restartNumberingAfterBreak="0">
     <w:nsid w:val="1C6D3D26"/>
     <w:multiLevelType w:val="hybridMultilevel"/>
     <w:tmpl w:val="118099C8"/>
@@ -5026,7 +5440,7 @@
       </w:rPr>
     </w:lvl>
   </w:abstractNum>
-  <w:abstractNum w:abstractNumId="1" w15:restartNumberingAfterBreak="0">
+  <w:abstractNum w:abstractNumId="2" w15:restartNumberingAfterBreak="0">
     <w:nsid w:val="1E670C64"/>
     <w:multiLevelType w:val="hybridMultilevel"/>
     <w:tmpl w:val="3A5E9CF6"/>
@@ -5139,7 +5553,7 @@
       </w:rPr>
     </w:lvl>
   </w:abstractNum>
-  <w:abstractNum w:abstractNumId="2" w15:restartNumberingAfterBreak="0">
+  <w:abstractNum w:abstractNumId="3" w15:restartNumberingAfterBreak="0">
     <w:nsid w:val="27536196"/>
     <w:multiLevelType w:val="hybridMultilevel"/>
     <w:tmpl w:val="0DA6E12C"/>
@@ -5252,7 +5666,7 @@
       </w:rPr>
     </w:lvl>
   </w:abstractNum>
-  <w:abstractNum w:abstractNumId="3" w15:restartNumberingAfterBreak="0">
+  <w:abstractNum w:abstractNumId="4" w15:restartNumberingAfterBreak="0">
     <w:nsid w:val="2BBC080F"/>
     <w:multiLevelType w:val="hybridMultilevel"/>
     <w:tmpl w:val="9FBA4F5A"/>
@@ -5365,7 +5779,7 @@
       </w:rPr>
     </w:lvl>
   </w:abstractNum>
-  <w:abstractNum w:abstractNumId="4" w15:restartNumberingAfterBreak="0">
+  <w:abstractNum w:abstractNumId="5" w15:restartNumberingAfterBreak="0">
     <w:nsid w:val="377554AF"/>
     <w:multiLevelType w:val="hybridMultilevel"/>
     <w:tmpl w:val="FCBC3EC4"/>
@@ -5478,7 +5892,120 @@
       </w:rPr>
     </w:lvl>
   </w:abstractNum>
-  <w:abstractNum w:abstractNumId="5" w15:restartNumberingAfterBreak="0">
+  <w:abstractNum w:abstractNumId="6" w15:restartNumberingAfterBreak="0">
+    <w:nsid w:val="3A6D369F"/>
+    <w:multiLevelType w:val="hybridMultilevel"/>
+    <w:tmpl w:val="713EF8F4"/>
+    <w:lvl w:ilvl="0" w:tplc="04090001">
+      <w:start w:val="1"/>
+      <w:numFmt w:val="bullet"/>
+      <w:lvlText w:val=""/>
+      <w:lvlJc w:val="left"/>
+      <w:pPr>
+        <w:ind w:left="720" w:hanging="360"/>
+      </w:pPr>
+      <w:rPr>
+        <w:rFonts w:ascii="Symbol" w:hAnsi="Symbol" w:hint="default"/>
+      </w:rPr>
+    </w:lvl>
+    <w:lvl w:ilvl="1" w:tplc="04090003" w:tentative="1">
+      <w:start w:val="1"/>
+      <w:numFmt w:val="bullet"/>
+      <w:lvlText w:val="o"/>
+      <w:lvlJc w:val="left"/>
+      <w:pPr>
+        <w:ind w:left="1440" w:hanging="360"/>
+      </w:pPr>
+      <w:rPr>
+        <w:rFonts w:ascii="Courier New" w:hAnsi="Courier New" w:cs="Courier New" w:hint="default"/>
+      </w:rPr>
+    </w:lvl>
+    <w:lvl w:ilvl="2" w:tplc="04090005" w:tentative="1">
+      <w:start w:val="1"/>
+      <w:numFmt w:val="bullet"/>
+      <w:lvlText w:val=""/>
+      <w:lvlJc w:val="left"/>
+      <w:pPr>
+        <w:ind w:left="2160" w:hanging="360"/>
+      </w:pPr>
+      <w:rPr>
+        <w:rFonts w:ascii="Wingdings" w:hAnsi="Wingdings" w:hint="default"/>
+      </w:rPr>
+    </w:lvl>
+    <w:lvl w:ilvl="3" w:tplc="04090001" w:tentative="1">
+      <w:start w:val="1"/>
+      <w:numFmt w:val="bullet"/>
+      <w:lvlText w:val=""/>
+      <w:lvlJc w:val="left"/>
+      <w:pPr>
+        <w:ind w:left="2880" w:hanging="360"/>
+      </w:pPr>
+      <w:rPr>
+        <w:rFonts w:ascii="Symbol" w:hAnsi="Symbol" w:hint="default"/>
+      </w:rPr>
+    </w:lvl>
+    <w:lvl w:ilvl="4" w:tplc="04090003" w:tentative="1">
+      <w:start w:val="1"/>
+      <w:numFmt w:val="bullet"/>
+      <w:lvlText w:val="o"/>
+      <w:lvlJc w:val="left"/>
+      <w:pPr>
+        <w:ind w:left="3600" w:hanging="360"/>
+      </w:pPr>
+      <w:rPr>
+        <w:rFonts w:ascii="Courier New" w:hAnsi="Courier New" w:cs="Courier New" w:hint="default"/>
+      </w:rPr>
+    </w:lvl>
+    <w:lvl w:ilvl="5" w:tplc="04090005" w:tentative="1">
+      <w:start w:val="1"/>
+      <w:numFmt w:val="bullet"/>
+      <w:lvlText w:val=""/>
+      <w:lvlJc w:val="left"/>
+      <w:pPr>
+        <w:ind w:left="4320" w:hanging="360"/>
+      </w:pPr>
+      <w:rPr>
+        <w:rFonts w:ascii="Wingdings" w:hAnsi="Wingdings" w:hint="default"/>
+      </w:rPr>
+    </w:lvl>
+    <w:lvl w:ilvl="6" w:tplc="04090001" w:tentative="1">
+      <w:start w:val="1"/>
+      <w:numFmt w:val="bullet"/>
+      <w:lvlText w:val=""/>
+      <w:lvlJc w:val="left"/>
+      <w:pPr>
+        <w:ind w:left="5040" w:hanging="360"/>
+      </w:pPr>
+      <w:rPr>
+        <w:rFonts w:ascii="Symbol" w:hAnsi="Symbol" w:hint="default"/>
+      </w:rPr>
+    </w:lvl>
+    <w:lvl w:ilvl="7" w:tplc="04090003" w:tentative="1">
+      <w:start w:val="1"/>
+      <w:numFmt w:val="bullet"/>
+      <w:lvlText w:val="o"/>
+      <w:lvlJc w:val="left"/>
+      <w:pPr>
+        <w:ind w:left="5760" w:hanging="360"/>
+      </w:pPr>
+      <w:rPr>
+        <w:rFonts w:ascii="Courier New" w:hAnsi="Courier New" w:cs="Courier New" w:hint="default"/>
+      </w:rPr>
+    </w:lvl>
+    <w:lvl w:ilvl="8" w:tplc="04090005" w:tentative="1">
+      <w:start w:val="1"/>
+      <w:numFmt w:val="bullet"/>
+      <w:lvlText w:val=""/>
+      <w:lvlJc w:val="left"/>
+      <w:pPr>
+        <w:ind w:left="6480" w:hanging="360"/>
+      </w:pPr>
+      <w:rPr>
+        <w:rFonts w:ascii="Wingdings" w:hAnsi="Wingdings" w:hint="default"/>
+      </w:rPr>
+    </w:lvl>
+  </w:abstractNum>
+  <w:abstractNum w:abstractNumId="7" w15:restartNumberingAfterBreak="0">
     <w:nsid w:val="3F502706"/>
     <w:multiLevelType w:val="hybridMultilevel"/>
     <w:tmpl w:val="8A6CE36E"/>
@@ -5564,7 +6091,7 @@
       </w:pPr>
     </w:lvl>
   </w:abstractNum>
-  <w:abstractNum w:abstractNumId="6" w15:restartNumberingAfterBreak="0">
+  <w:abstractNum w:abstractNumId="8" w15:restartNumberingAfterBreak="0">
     <w:nsid w:val="3F544C00"/>
     <w:multiLevelType w:val="hybridMultilevel"/>
     <w:tmpl w:val="DD80346A"/>
@@ -5650,7 +6177,7 @@
       </w:pPr>
     </w:lvl>
   </w:abstractNum>
-  <w:abstractNum w:abstractNumId="7" w15:restartNumberingAfterBreak="0">
+  <w:abstractNum w:abstractNumId="9" w15:restartNumberingAfterBreak="0">
     <w:nsid w:val="402D4922"/>
     <w:multiLevelType w:val="hybridMultilevel"/>
     <w:tmpl w:val="C436D416"/>
@@ -5736,7 +6263,7 @@
       </w:pPr>
     </w:lvl>
   </w:abstractNum>
-  <w:abstractNum w:abstractNumId="8" w15:restartNumberingAfterBreak="0">
+  <w:abstractNum w:abstractNumId="10" w15:restartNumberingAfterBreak="0">
     <w:nsid w:val="47D904C8"/>
     <w:multiLevelType w:val="hybridMultilevel"/>
     <w:tmpl w:val="19D0BC16"/>
@@ -5849,7 +6376,7 @@
       </w:rPr>
     </w:lvl>
   </w:abstractNum>
-  <w:abstractNum w:abstractNumId="9" w15:restartNumberingAfterBreak="0">
+  <w:abstractNum w:abstractNumId="11" w15:restartNumberingAfterBreak="0">
     <w:nsid w:val="495C13BD"/>
     <w:multiLevelType w:val="hybridMultilevel"/>
     <w:tmpl w:val="D0B082E0"/>
@@ -5935,7 +6462,7 @@
       </w:pPr>
     </w:lvl>
   </w:abstractNum>
-  <w:abstractNum w:abstractNumId="10" w15:restartNumberingAfterBreak="0">
+  <w:abstractNum w:abstractNumId="12" w15:restartNumberingAfterBreak="0">
     <w:nsid w:val="50B57976"/>
     <w:multiLevelType w:val="hybridMultilevel"/>
     <w:tmpl w:val="0B50636E"/>
@@ -6048,7 +6575,7 @@
       </w:rPr>
     </w:lvl>
   </w:abstractNum>
-  <w:abstractNum w:abstractNumId="11" w15:restartNumberingAfterBreak="0">
+  <w:abstractNum w:abstractNumId="13" w15:restartNumberingAfterBreak="0">
     <w:nsid w:val="5B261167"/>
     <w:multiLevelType w:val="hybridMultilevel"/>
     <w:tmpl w:val="AFF832F4"/>
@@ -6161,7 +6688,233 @@
       </w:rPr>
     </w:lvl>
   </w:abstractNum>
-  <w:abstractNum w:abstractNumId="12" w15:restartNumberingAfterBreak="0">
+  <w:abstractNum w:abstractNumId="14" w15:restartNumberingAfterBreak="0">
+    <w:nsid w:val="6F074219"/>
+    <w:multiLevelType w:val="hybridMultilevel"/>
+    <w:tmpl w:val="F2C63C9C"/>
+    <w:lvl w:ilvl="0" w:tplc="04090001">
+      <w:start w:val="1"/>
+      <w:numFmt w:val="bullet"/>
+      <w:lvlText w:val=""/>
+      <w:lvlJc w:val="left"/>
+      <w:pPr>
+        <w:ind w:left="720" w:hanging="360"/>
+      </w:pPr>
+      <w:rPr>
+        <w:rFonts w:ascii="Symbol" w:hAnsi="Symbol" w:hint="default"/>
+      </w:rPr>
+    </w:lvl>
+    <w:lvl w:ilvl="1" w:tplc="04090003" w:tentative="1">
+      <w:start w:val="1"/>
+      <w:numFmt w:val="bullet"/>
+      <w:lvlText w:val="o"/>
+      <w:lvlJc w:val="left"/>
+      <w:pPr>
+        <w:ind w:left="1440" w:hanging="360"/>
+      </w:pPr>
+      <w:rPr>
+        <w:rFonts w:ascii="Courier New" w:hAnsi="Courier New" w:cs="Courier New" w:hint="default"/>
+      </w:rPr>
+    </w:lvl>
+    <w:lvl w:ilvl="2" w:tplc="04090005" w:tentative="1">
+      <w:start w:val="1"/>
+      <w:numFmt w:val="bullet"/>
+      <w:lvlText w:val=""/>
+      <w:lvlJc w:val="left"/>
+      <w:pPr>
+        <w:ind w:left="2160" w:hanging="360"/>
+      </w:pPr>
+      <w:rPr>
+        <w:rFonts w:ascii="Wingdings" w:hAnsi="Wingdings" w:hint="default"/>
+      </w:rPr>
+    </w:lvl>
+    <w:lvl w:ilvl="3" w:tplc="04090001" w:tentative="1">
+      <w:start w:val="1"/>
+      <w:numFmt w:val="bullet"/>
+      <w:lvlText w:val=""/>
+      <w:lvlJc w:val="left"/>
+      <w:pPr>
+        <w:ind w:left="2880" w:hanging="360"/>
+      </w:pPr>
+      <w:rPr>
+        <w:rFonts w:ascii="Symbol" w:hAnsi="Symbol" w:hint="default"/>
+      </w:rPr>
+    </w:lvl>
+    <w:lvl w:ilvl="4" w:tplc="04090003" w:tentative="1">
+      <w:start w:val="1"/>
+      <w:numFmt w:val="bullet"/>
+      <w:lvlText w:val="o"/>
+      <w:lvlJc w:val="left"/>
+      <w:pPr>
+        <w:ind w:left="3600" w:hanging="360"/>
+      </w:pPr>
+      <w:rPr>
+        <w:rFonts w:ascii="Courier New" w:hAnsi="Courier New" w:cs="Courier New" w:hint="default"/>
+      </w:rPr>
+    </w:lvl>
+    <w:lvl w:ilvl="5" w:tplc="04090005" w:tentative="1">
+      <w:start w:val="1"/>
+      <w:numFmt w:val="bullet"/>
+      <w:lvlText w:val=""/>
+      <w:lvlJc w:val="left"/>
+      <w:pPr>
+        <w:ind w:left="4320" w:hanging="360"/>
+      </w:pPr>
+      <w:rPr>
+        <w:rFonts w:ascii="Wingdings" w:hAnsi="Wingdings" w:hint="default"/>
+      </w:rPr>
+    </w:lvl>
+    <w:lvl w:ilvl="6" w:tplc="04090001" w:tentative="1">
+      <w:start w:val="1"/>
+      <w:numFmt w:val="bullet"/>
+      <w:lvlText w:val=""/>
+      <w:lvlJc w:val="left"/>
+      <w:pPr>
+        <w:ind w:left="5040" w:hanging="360"/>
+      </w:pPr>
+      <w:rPr>
+        <w:rFonts w:ascii="Symbol" w:hAnsi="Symbol" w:hint="default"/>
+      </w:rPr>
+    </w:lvl>
+    <w:lvl w:ilvl="7" w:tplc="04090003" w:tentative="1">
+      <w:start w:val="1"/>
+      <w:numFmt w:val="bullet"/>
+      <w:lvlText w:val="o"/>
+      <w:lvlJc w:val="left"/>
+      <w:pPr>
+        <w:ind w:left="5760" w:hanging="360"/>
+      </w:pPr>
+      <w:rPr>
+        <w:rFonts w:ascii="Courier New" w:hAnsi="Courier New" w:cs="Courier New" w:hint="default"/>
+      </w:rPr>
+    </w:lvl>
+    <w:lvl w:ilvl="8" w:tplc="04090005" w:tentative="1">
+      <w:start w:val="1"/>
+      <w:numFmt w:val="bullet"/>
+      <w:lvlText w:val=""/>
+      <w:lvlJc w:val="left"/>
+      <w:pPr>
+        <w:ind w:left="6480" w:hanging="360"/>
+      </w:pPr>
+      <w:rPr>
+        <w:rFonts w:ascii="Wingdings" w:hAnsi="Wingdings" w:hint="default"/>
+      </w:rPr>
+    </w:lvl>
+  </w:abstractNum>
+  <w:abstractNum w:abstractNumId="15" w15:restartNumberingAfterBreak="0">
+    <w:nsid w:val="6F833EC3"/>
+    <w:multiLevelType w:val="hybridMultilevel"/>
+    <w:tmpl w:val="ECA62ACE"/>
+    <w:lvl w:ilvl="0" w:tplc="04090001">
+      <w:start w:val="1"/>
+      <w:numFmt w:val="bullet"/>
+      <w:lvlText w:val=""/>
+      <w:lvlJc w:val="left"/>
+      <w:pPr>
+        <w:ind w:left="720" w:hanging="360"/>
+      </w:pPr>
+      <w:rPr>
+        <w:rFonts w:ascii="Symbol" w:hAnsi="Symbol" w:hint="default"/>
+      </w:rPr>
+    </w:lvl>
+    <w:lvl w:ilvl="1" w:tplc="04090003" w:tentative="1">
+      <w:start w:val="1"/>
+      <w:numFmt w:val="bullet"/>
+      <w:lvlText w:val="o"/>
+      <w:lvlJc w:val="left"/>
+      <w:pPr>
+        <w:ind w:left="1440" w:hanging="360"/>
+      </w:pPr>
+      <w:rPr>
+        <w:rFonts w:ascii="Courier New" w:hAnsi="Courier New" w:cs="Courier New" w:hint="default"/>
+      </w:rPr>
+    </w:lvl>
+    <w:lvl w:ilvl="2" w:tplc="04090005" w:tentative="1">
+      <w:start w:val="1"/>
+      <w:numFmt w:val="bullet"/>
+      <w:lvlText w:val=""/>
+      <w:lvlJc w:val="left"/>
+      <w:pPr>
+        <w:ind w:left="2160" w:hanging="360"/>
+      </w:pPr>
+      <w:rPr>
+        <w:rFonts w:ascii="Wingdings" w:hAnsi="Wingdings" w:hint="default"/>
+      </w:rPr>
+    </w:lvl>
+    <w:lvl w:ilvl="3" w:tplc="04090001" w:tentative="1">
+      <w:start w:val="1"/>
+      <w:numFmt w:val="bullet"/>
+      <w:lvlText w:val=""/>
+      <w:lvlJc w:val="left"/>
+      <w:pPr>
+        <w:ind w:left="2880" w:hanging="360"/>
+      </w:pPr>
+      <w:rPr>
+        <w:rFonts w:ascii="Symbol" w:hAnsi="Symbol" w:hint="default"/>
+      </w:rPr>
+    </w:lvl>
+    <w:lvl w:ilvl="4" w:tplc="04090003" w:tentative="1">
+      <w:start w:val="1"/>
+      <w:numFmt w:val="bullet"/>
+      <w:lvlText w:val="o"/>
+      <w:lvlJc w:val="left"/>
+      <w:pPr>
+        <w:ind w:left="3600" w:hanging="360"/>
+      </w:pPr>
+      <w:rPr>
+        <w:rFonts w:ascii="Courier New" w:hAnsi="Courier New" w:cs="Courier New" w:hint="default"/>
+      </w:rPr>
+    </w:lvl>
+    <w:lvl w:ilvl="5" w:tplc="04090005" w:tentative="1">
+      <w:start w:val="1"/>
+      <w:numFmt w:val="bullet"/>
+      <w:lvlText w:val=""/>
+      <w:lvlJc w:val="left"/>
+      <w:pPr>
+        <w:ind w:left="4320" w:hanging="360"/>
+      </w:pPr>
+      <w:rPr>
+        <w:rFonts w:ascii="Wingdings" w:hAnsi="Wingdings" w:hint="default"/>
+      </w:rPr>
+    </w:lvl>
+    <w:lvl w:ilvl="6" w:tplc="04090001" w:tentative="1">
+      <w:start w:val="1"/>
+      <w:numFmt w:val="bullet"/>
+      <w:lvlText w:val=""/>
+      <w:lvlJc w:val="left"/>
+      <w:pPr>
+        <w:ind w:left="5040" w:hanging="360"/>
+      </w:pPr>
+      <w:rPr>
+        <w:rFonts w:ascii="Symbol" w:hAnsi="Symbol" w:hint="default"/>
+      </w:rPr>
+    </w:lvl>
+    <w:lvl w:ilvl="7" w:tplc="04090003" w:tentative="1">
+      <w:start w:val="1"/>
+      <w:numFmt w:val="bullet"/>
+      <w:lvlText w:val="o"/>
+      <w:lvlJc w:val="left"/>
+      <w:pPr>
+        <w:ind w:left="5760" w:hanging="360"/>
+      </w:pPr>
+      <w:rPr>
+        <w:rFonts w:ascii="Courier New" w:hAnsi="Courier New" w:cs="Courier New" w:hint="default"/>
+      </w:rPr>
+    </w:lvl>
+    <w:lvl w:ilvl="8" w:tplc="04090005" w:tentative="1">
+      <w:start w:val="1"/>
+      <w:numFmt w:val="bullet"/>
+      <w:lvlText w:val=""/>
+      <w:lvlJc w:val="left"/>
+      <w:pPr>
+        <w:ind w:left="6480" w:hanging="360"/>
+      </w:pPr>
+      <w:rPr>
+        <w:rFonts w:ascii="Wingdings" w:hAnsi="Wingdings" w:hint="default"/>
+      </w:rPr>
+    </w:lvl>
+  </w:abstractNum>
+  <w:abstractNum w:abstractNumId="16" w15:restartNumberingAfterBreak="0">
     <w:nsid w:val="7E6D6ADA"/>
     <w:multiLevelType w:val="hybridMultilevel"/>
     <w:tmpl w:val="FCD882C8"/>
@@ -6248,43 +7001,55 @@
     </w:lvl>
   </w:abstractNum>
   <w:num w:numId="1" w16cid:durableId="1357121304">
+    <w:abstractNumId w:val="13"/>
+  </w:num>
+  <w:num w:numId="2" w16cid:durableId="95255057">
+    <w:abstractNumId w:val="9"/>
+  </w:num>
+  <w:num w:numId="3" w16cid:durableId="624312015">
+    <w:abstractNumId w:val="7"/>
+  </w:num>
+  <w:num w:numId="4" w16cid:durableId="527448588">
+    <w:abstractNumId w:val="4"/>
+  </w:num>
+  <w:num w:numId="5" w16cid:durableId="308294093">
+    <w:abstractNumId w:val="5"/>
+  </w:num>
+  <w:num w:numId="6" w16cid:durableId="1771271367">
+    <w:abstractNumId w:val="8"/>
+  </w:num>
+  <w:num w:numId="7" w16cid:durableId="244608289">
     <w:abstractNumId w:val="11"/>
   </w:num>
-  <w:num w:numId="2" w16cid:durableId="95255057">
-    <w:abstractNumId w:val="7"/>
+  <w:num w:numId="8" w16cid:durableId="2062317961">
+    <w:abstractNumId w:val="12"/>
   </w:num>
-  <w:num w:numId="3" w16cid:durableId="624312015">
-    <w:abstractNumId w:val="5"/>
-  </w:num>
-  <w:num w:numId="4" w16cid:durableId="527448588">
+  <w:num w:numId="9" w16cid:durableId="769086116">
     <w:abstractNumId w:val="3"/>
   </w:num>
-  <w:num w:numId="5" w16cid:durableId="308294093">
-    <w:abstractNumId w:val="4"/>
+  <w:num w:numId="10" w16cid:durableId="412746855">
+    <w:abstractNumId w:val="1"/>
   </w:num>
-  <w:num w:numId="6" w16cid:durableId="1771271367">
-    <w:abstractNumId w:val="6"/>
+  <w:num w:numId="11" w16cid:durableId="1161893979">
+    <w:abstractNumId w:val="2"/>
   </w:num>
-  <w:num w:numId="7" w16cid:durableId="244608289">
-    <w:abstractNumId w:val="9"/>
-  </w:num>
-  <w:num w:numId="8" w16cid:durableId="2062317961">
+  <w:num w:numId="12" w16cid:durableId="1304694422">
     <w:abstractNumId w:val="10"/>
   </w:num>
-  <w:num w:numId="9" w16cid:durableId="769086116">
-    <w:abstractNumId w:val="2"/>
+  <w:num w:numId="13" w16cid:durableId="1522085777">
+    <w:abstractNumId w:val="16"/>
   </w:num>
-  <w:num w:numId="10" w16cid:durableId="412746855">
+  <w:num w:numId="14" w16cid:durableId="764419823">
+    <w:abstractNumId w:val="15"/>
+  </w:num>
+  <w:num w:numId="15" w16cid:durableId="1016149705">
+    <w:abstractNumId w:val="14"/>
+  </w:num>
+  <w:num w:numId="16" w16cid:durableId="336008036">
     <w:abstractNumId w:val="0"/>
   </w:num>
-  <w:num w:numId="11" w16cid:durableId="1161893979">
-    <w:abstractNumId w:val="1"/>
-  </w:num>
-  <w:num w:numId="12" w16cid:durableId="1304694422">
-    <w:abstractNumId w:val="8"/>
-  </w:num>
-  <w:num w:numId="13" w16cid:durableId="1522085777">
-    <w:abstractNumId w:val="12"/>
+  <w:num w:numId="17" w16cid:durableId="594171490">
+    <w:abstractNumId w:val="6"/>
   </w:num>
 </w:numbering>
 </file>

</xml_diff>

<commit_message>
More sections added to documentation
</commit_message>
<xml_diff>
--- a/documentation/documentation.docx
+++ b/documentation/documentation.docx
@@ -7,9 +7,11 @@
         <w:pStyle w:val="Title"/>
         <w:jc w:val="center"/>
       </w:pPr>
+      <w:proofErr w:type="spellStart"/>
       <w:r>
         <w:t>Bookify</w:t>
       </w:r>
+      <w:proofErr w:type="spellEnd"/>
     </w:p>
     <w:p>
       <w:pPr>
@@ -35,7 +37,15 @@
         <w:jc w:val="center"/>
       </w:pPr>
       <w:r>
-        <w:t>Created By:  Konstantinos Arkoulis, Georgios-Alexandros Kostas</w:t>
+        <w:t xml:space="preserve">Created By:  Konstantinos </w:t>
+      </w:r>
+      <w:proofErr w:type="spellStart"/>
+      <w:r>
+        <w:t>Arkoulis</w:t>
+      </w:r>
+      <w:proofErr w:type="spellEnd"/>
+      <w:r>
+        <w:t>, Georgios-Alexandros Kostas</w:t>
       </w:r>
     </w:p>
     <w:p>
@@ -75,6 +85,14 @@
     </w:p>
     <w:sdt>
       <w:sdtPr>
+        <w:rPr>
+          <w:rFonts w:asciiTheme="minorHAnsi" w:eastAsiaTheme="minorHAnsi" w:hAnsiTheme="minorHAnsi" w:cstheme="minorBidi"/>
+          <w:color w:val="auto"/>
+          <w:kern w:val="2"/>
+          <w:sz w:val="22"/>
+          <w:szCs w:val="22"/>
+          <w14:ligatures w14:val="standardContextual"/>
+        </w:rPr>
         <w:id w:val="-679045503"/>
         <w:docPartObj>
           <w:docPartGallery w:val="Table of Contents"/>
@@ -83,15 +101,9 @@
       </w:sdtPr>
       <w:sdtEndPr>
         <w:rPr>
-          <w:rFonts w:asciiTheme="minorHAnsi" w:eastAsiaTheme="minorHAnsi" w:hAnsiTheme="minorHAnsi" w:cstheme="minorBidi"/>
           <w:b/>
           <w:bCs/>
           <w:noProof/>
-          <w:color w:val="auto"/>
-          <w:kern w:val="2"/>
-          <w:sz w:val="22"/>
-          <w:szCs w:val="22"/>
-          <w14:ligatures w14:val="standardContextual"/>
         </w:rPr>
       </w:sdtEndPr>
       <w:sdtContent>
@@ -2158,25 +2170,7 @@
           <w:rPr>
             <w:rStyle w:val="Hyperlink"/>
           </w:rPr>
-          <w:t>t</w:t>
-        </w:r>
-        <w:r>
-          <w:rPr>
-            <w:rStyle w:val="Hyperlink"/>
-          </w:rPr>
-          <w:t>h</w:t>
-        </w:r>
-        <w:r>
-          <w:rPr>
-            <w:rStyle w:val="Hyperlink"/>
-          </w:rPr>
-          <w:t>i</w:t>
-        </w:r>
-        <w:r>
-          <w:rPr>
-            <w:rStyle w:val="Hyperlink"/>
-          </w:rPr>
-          <w:t>s</w:t>
+          <w:t>this</w:t>
         </w:r>
       </w:hyperlink>
       <w:r>
@@ -2222,19 +2216,7 @@
           <w:rPr>
             <w:rStyle w:val="Hyperlink"/>
           </w:rPr>
-          <w:t>https://bookify</w:t>
-        </w:r>
-        <w:r>
-          <w:rPr>
-            <w:rStyle w:val="Hyperlink"/>
-          </w:rPr>
-          <w:t>.</w:t>
-        </w:r>
-        <w:r>
-          <w:rPr>
-            <w:rStyle w:val="Hyperlink"/>
-          </w:rPr>
-          <w:t>duckdns.org</w:t>
+          <w:t>https://bookify.duckdns.org</w:t>
         </w:r>
       </w:hyperlink>
       <w:r>
@@ -2253,7 +2235,15 @@
         <w:t xml:space="preserve"> </w:t>
       </w:r>
       <w:r>
-        <w:t xml:space="preserve">- you will be able to use it as if it was running on your local machine. Please note that the application is running on our own rented virtual machine in the cloud which has very limited resources. Therefore, we can not guarantee uptime or response time when using this method. We also ask that you do not overload the server with a lot of big image files, as storage space is already limited. </w:t>
+        <w:t xml:space="preserve">- you will be able to use it as if it was running on your local machine. Please note that the application is running on our own rented virtual machine in the cloud which has very limited resources. Therefore, we </w:t>
+      </w:r>
+      <w:proofErr w:type="spellStart"/>
+      <w:r>
+        <w:t>can not</w:t>
+      </w:r>
+      <w:proofErr w:type="spellEnd"/>
+      <w:r>
+        <w:t xml:space="preserve"> guarantee uptime or response time when using this method. We also ask that you do not overload the server with a lot of big image files, as storage space is already limited. </w:t>
       </w:r>
       <w:r>
         <w:t>However,</w:t>
@@ -2274,9 +2264,14 @@
       </w:pPr>
       <w:bookmarkStart w:id="2" w:name="_Toc145379075"/>
       <w:r>
-        <w:t>Run locally from pre-built files</w:t>
+        <w:t xml:space="preserve">Run locally from pre-built </w:t>
+      </w:r>
+      <w:proofErr w:type="gramStart"/>
+      <w:r>
+        <w:t>files</w:t>
       </w:r>
       <w:bookmarkEnd w:id="2"/>
+      <w:proofErr w:type="gramEnd"/>
     </w:p>
     <w:p>
       <w:pPr>
@@ -2364,12 +2359,21 @@
           <w:iCs/>
         </w:rPr>
       </w:pPr>
-      <w:r>
-        <w:rPr>
-          <w:i/>
-          <w:iCs/>
-        </w:rPr>
-        <w:t>sudo apt update</w:t>
+      <w:proofErr w:type="spellStart"/>
+      <w:r>
+        <w:rPr>
+          <w:i/>
+          <w:iCs/>
+        </w:rPr>
+        <w:t>sudo</w:t>
+      </w:r>
+      <w:proofErr w:type="spellEnd"/>
+      <w:r>
+        <w:rPr>
+          <w:i/>
+          <w:iCs/>
+        </w:rPr>
+        <w:t xml:space="preserve"> apt update</w:t>
       </w:r>
     </w:p>
     <w:p>
@@ -2413,12 +2417,21 @@
           <w:iCs/>
         </w:rPr>
       </w:pPr>
-      <w:r>
-        <w:rPr>
-          <w:i/>
-          <w:iCs/>
-        </w:rPr>
-        <w:t>sudo apt install openjdk-18-j</w:t>
+      <w:proofErr w:type="spellStart"/>
+      <w:r>
+        <w:rPr>
+          <w:i/>
+          <w:iCs/>
+        </w:rPr>
+        <w:t>sudo</w:t>
+      </w:r>
+      <w:proofErr w:type="spellEnd"/>
+      <w:r>
+        <w:rPr>
+          <w:i/>
+          <w:iCs/>
+        </w:rPr>
+        <w:t xml:space="preserve"> apt install openjdk-18-j</w:t>
       </w:r>
       <w:r>
         <w:rPr>
@@ -2456,12 +2469,37 @@
           <w:iCs/>
         </w:rPr>
       </w:pPr>
-      <w:r>
-        <w:rPr>
-          <w:i/>
-          <w:iCs/>
-        </w:rPr>
-        <w:t>sudo apt install mysql-server</w:t>
+      <w:proofErr w:type="spellStart"/>
+      <w:r>
+        <w:rPr>
+          <w:i/>
+          <w:iCs/>
+        </w:rPr>
+        <w:t>sudo</w:t>
+      </w:r>
+      <w:proofErr w:type="spellEnd"/>
+      <w:r>
+        <w:rPr>
+          <w:i/>
+          <w:iCs/>
+        </w:rPr>
+        <w:t xml:space="preserve"> apt install </w:t>
+      </w:r>
+      <w:proofErr w:type="spellStart"/>
+      <w:r>
+        <w:rPr>
+          <w:i/>
+          <w:iCs/>
+        </w:rPr>
+        <w:t>mysql</w:t>
+      </w:r>
+      <w:proofErr w:type="spellEnd"/>
+      <w:r>
+        <w:rPr>
+          <w:i/>
+          <w:iCs/>
+        </w:rPr>
+        <w:t>-server</w:t>
       </w:r>
     </w:p>
     <w:p>
@@ -2482,12 +2520,37 @@
       <w:r>
         <w:t xml:space="preserve"> console if you are on Windows or execute the following command on Linux: </w:t>
       </w:r>
-      <w:r>
-        <w:rPr>
-          <w:i/>
-          <w:iCs/>
-        </w:rPr>
-        <w:t xml:space="preserve">sudo mysql. </w:t>
+      <w:proofErr w:type="spellStart"/>
+      <w:r>
+        <w:rPr>
+          <w:i/>
+          <w:iCs/>
+        </w:rPr>
+        <w:t>sudo</w:t>
+      </w:r>
+      <w:proofErr w:type="spellEnd"/>
+      <w:r>
+        <w:rPr>
+          <w:i/>
+          <w:iCs/>
+        </w:rPr>
+        <w:t xml:space="preserve"> </w:t>
+      </w:r>
+      <w:proofErr w:type="spellStart"/>
+      <w:r>
+        <w:rPr>
+          <w:i/>
+          <w:iCs/>
+        </w:rPr>
+        <w:t>mysql</w:t>
+      </w:r>
+      <w:proofErr w:type="spellEnd"/>
+      <w:r>
+        <w:rPr>
+          <w:i/>
+          <w:iCs/>
+        </w:rPr>
+        <w:t xml:space="preserve">. </w:t>
       </w:r>
       <w:r>
         <w:t>You will then need to execute the following commands (same in both operating systems):</w:t>
@@ -2507,8 +2570,25 @@
           <w:i/>
           <w:iCs/>
         </w:rPr>
-        <w:t>create database db_bookify</w:t>
-      </w:r>
+        <w:t xml:space="preserve">create database </w:t>
+      </w:r>
+      <w:proofErr w:type="spellStart"/>
+      <w:r>
+        <w:rPr>
+          <w:i/>
+          <w:iCs/>
+        </w:rPr>
+        <w:t>db_</w:t>
+      </w:r>
+      <w:proofErr w:type="gramStart"/>
+      <w:r>
+        <w:rPr>
+          <w:i/>
+          <w:iCs/>
+        </w:rPr>
+        <w:t>bookify</w:t>
+      </w:r>
+      <w:proofErr w:type="spellEnd"/>
       <w:r>
         <w:rPr>
           <w:i/>
@@ -2516,6 +2596,7 @@
         </w:rPr>
         <w:t>;</w:t>
       </w:r>
+      <w:proofErr w:type="gramEnd"/>
     </w:p>
     <w:p>
       <w:pPr>
@@ -2531,14 +2612,30 @@
           <w:i/>
           <w:iCs/>
         </w:rPr>
-        <w:t>create user ‘admin’</w:t>
-      </w:r>
-      <w:r>
-        <w:rPr>
-          <w:i/>
-          <w:iCs/>
-        </w:rPr>
-        <w:t xml:space="preserve">@’localhost’ identified by ‘[password]’; </w:t>
+        <w:t>create user ‘</w:t>
+      </w:r>
+      <w:proofErr w:type="spellStart"/>
+      <w:r>
+        <w:rPr>
+          <w:i/>
+          <w:iCs/>
+        </w:rPr>
+        <w:t>admin’</w:t>
+      </w:r>
+      <w:r>
+        <w:rPr>
+          <w:i/>
+          <w:iCs/>
+        </w:rPr>
+        <w:t>@’localhost</w:t>
+      </w:r>
+      <w:proofErr w:type="spellEnd"/>
+      <w:r>
+        <w:rPr>
+          <w:i/>
+          <w:iCs/>
+        </w:rPr>
+        <w:t xml:space="preserve">’ identified by ‘[password]’; </w:t>
       </w:r>
       <w:r>
         <w:t xml:space="preserve">where </w:t>
@@ -2568,7 +2665,39 @@
           <w:i/>
           <w:iCs/>
         </w:rPr>
-        <w:t>grant all privileges on *.* to ‘admin’@’localhost’;</w:t>
+        <w:t xml:space="preserve">grant all privileges on </w:t>
+      </w:r>
+      <w:proofErr w:type="gramStart"/>
+      <w:r>
+        <w:rPr>
+          <w:i/>
+          <w:iCs/>
+        </w:rPr>
+        <w:t>*.*</w:t>
+      </w:r>
+      <w:proofErr w:type="gramEnd"/>
+      <w:r>
+        <w:rPr>
+          <w:i/>
+          <w:iCs/>
+        </w:rPr>
+        <w:t xml:space="preserve"> to ‘</w:t>
+      </w:r>
+      <w:proofErr w:type="spellStart"/>
+      <w:r>
+        <w:rPr>
+          <w:i/>
+          <w:iCs/>
+        </w:rPr>
+        <w:t>admin’@’localhost</w:t>
+      </w:r>
+      <w:proofErr w:type="spellEnd"/>
+      <w:r>
+        <w:rPr>
+          <w:i/>
+          <w:iCs/>
+        </w:rPr>
+        <w:t>’;</w:t>
       </w:r>
     </w:p>
     <w:p>
@@ -2588,7 +2717,23 @@
           <w:i/>
           <w:iCs/>
         </w:rPr>
-        <w:t>cd C:/Users/[USER]/Documents/</w:t>
+        <w:t xml:space="preserve">cd </w:t>
+      </w:r>
+      <w:proofErr w:type="gramStart"/>
+      <w:r>
+        <w:rPr>
+          <w:i/>
+          <w:iCs/>
+        </w:rPr>
+        <w:t>C:/Users/[</w:t>
+      </w:r>
+      <w:proofErr w:type="gramEnd"/>
+      <w:r>
+        <w:rPr>
+          <w:i/>
+          <w:iCs/>
+        </w:rPr>
+        <w:t>USER]/Documents/</w:t>
       </w:r>
       <w:r>
         <w:t>bookify/build.</w:t>
@@ -2638,7 +2783,20 @@
         <w:pStyle w:val="ListParagraph"/>
       </w:pPr>
       <w:r>
-        <w:t>java -jar bookify-0.0.1-SNAPSHOT.jar --upload.directory.root=</w:t>
+        <w:t>java -jar bookify-0.0.1-SNAPSHOT.jar --</w:t>
+      </w:r>
+      <w:proofErr w:type="spellStart"/>
+      <w:proofErr w:type="gramStart"/>
+      <w:r>
+        <w:t>upload.directory</w:t>
+      </w:r>
+      <w:proofErr w:type="gramEnd"/>
+      <w:r>
+        <w:t>.root</w:t>
+      </w:r>
+      <w:proofErr w:type="spellEnd"/>
+      <w:r>
+        <w:t>=</w:t>
       </w:r>
       <w:r>
         <w:rPr>
@@ -2655,17 +2813,16 @@
         <w:t>C:/Users/[USER]/Documents/</w:t>
       </w:r>
       <w:r>
-        <w:t>bookify</w:t>
-      </w:r>
-      <w:r>
-        <w:t xml:space="preserve"> </w:t>
+        <w:t xml:space="preserve">bookify </w:t>
       </w:r>
       <w:r>
         <w:t>--</w:t>
       </w:r>
+      <w:proofErr w:type="spellStart"/>
       <w:r>
         <w:t>spring.datasource.password</w:t>
       </w:r>
+      <w:proofErr w:type="spellEnd"/>
       <w:r>
         <w:t>=[password]</w:t>
       </w:r>
@@ -2686,8 +2843,18 @@
       <w:r>
         <w:t>--</w:t>
       </w:r>
-      <w:r>
-        <w:t xml:space="preserve">upload.directory.root defines a path to the parent folder the application can use to store the required data such as images, recommendation results etc. If the given path does not exist, the application will create it </w:t>
+      <w:proofErr w:type="spellStart"/>
+      <w:proofErr w:type="gramStart"/>
+      <w:r>
+        <w:t>upload.directory</w:t>
+      </w:r>
+      <w:proofErr w:type="gramEnd"/>
+      <w:r>
+        <w:t>.root</w:t>
+      </w:r>
+      <w:proofErr w:type="spellEnd"/>
+      <w:r>
+        <w:t xml:space="preserve"> defines a path to the parent folder the application can use to store the required data such as images, recommendation results etc. If the given path does not exist, the application will create it </w:t>
       </w:r>
       <w:r>
         <w:rPr>
@@ -2697,7 +2864,15 @@
         <w:t xml:space="preserve">if and only if </w:t>
       </w:r>
       <w:r>
-        <w:t>it has the required permissions to do so. As a result, please make sure you only provide a path the application will actually have access to</w:t>
+        <w:t xml:space="preserve">it has the required permissions to do so. As a result, please make sure you only provide a path the application will </w:t>
+      </w:r>
+      <w:proofErr w:type="gramStart"/>
+      <w:r>
+        <w:t>actually have</w:t>
+      </w:r>
+      <w:proofErr w:type="gramEnd"/>
+      <w:r>
+        <w:t xml:space="preserve"> access to</w:t>
       </w:r>
       <w:r>
         <w:t xml:space="preserve"> write to</w:t>
@@ -2718,14 +2893,18 @@
         <w:jc w:val="both"/>
       </w:pPr>
       <w:r>
-        <w:t xml:space="preserve">The </w:t>
-      </w:r>
-      <w:r>
-        <w:t>--</w:t>
-      </w:r>
-      <w:r>
-        <w:t>spring.datasource.password</w:t>
-      </w:r>
+        <w:t>The --</w:t>
+      </w:r>
+      <w:proofErr w:type="spellStart"/>
+      <w:proofErr w:type="gramStart"/>
+      <w:r>
+        <w:t>spring.datasource</w:t>
+      </w:r>
+      <w:proofErr w:type="gramEnd"/>
+      <w:r>
+        <w:t>.password</w:t>
+      </w:r>
+      <w:proofErr w:type="spellEnd"/>
       <w:r>
         <w:t xml:space="preserve"> option defines the password of the database user</w:t>
       </w:r>
@@ -2742,9 +2921,16 @@
         </w:numPr>
         <w:jc w:val="both"/>
       </w:pPr>
-      <w:r>
-        <w:t>spring.datasource.username</w:t>
-      </w:r>
+      <w:proofErr w:type="spellStart"/>
+      <w:proofErr w:type="gramStart"/>
+      <w:r>
+        <w:t>spring.datasource</w:t>
+      </w:r>
+      <w:proofErr w:type="gramEnd"/>
+      <w:r>
+        <w:t>.username</w:t>
+      </w:r>
+      <w:proofErr w:type="spellEnd"/>
       <w:r>
         <w:t xml:space="preserve"> which defines the username of the database user (default: admin).</w:t>
       </w:r>
@@ -2758,8 +2944,15 @@
         </w:numPr>
         <w:jc w:val="both"/>
       </w:pPr>
-      <w:r>
-        <w:t>server.port=8443</w:t>
+      <w:proofErr w:type="spellStart"/>
+      <w:proofErr w:type="gramStart"/>
+      <w:r>
+        <w:t>server.port</w:t>
+      </w:r>
+      <w:proofErr w:type="spellEnd"/>
+      <w:proofErr w:type="gramEnd"/>
+      <w:r>
+        <w:t>=8443</w:t>
       </w:r>
       <w:r>
         <w:t xml:space="preserve"> which defines the port the server will be listening to (default: 8443).</w:t>
@@ -2783,8 +2976,13 @@
       <w:r>
         <w:t xml:space="preserve">We have set up </w:t>
       </w:r>
-      <w:r>
-        <w:t>server to</w:t>
+      <w:proofErr w:type="gramStart"/>
+      <w:r>
+        <w:t>server</w:t>
+      </w:r>
+      <w:proofErr w:type="gramEnd"/>
+      <w:r>
+        <w:t xml:space="preserve"> to</w:t>
       </w:r>
       <w:r>
         <w:t xml:space="preserve"> provide all the pages of the website to the browser when requested. Therefore, it is not required to create any additional static server to serve the website content. The only thing that should be required to use the app once the server is running is to open your browser and type the following into the address bar: </w:t>
@@ -2794,31 +2992,7 @@
           <w:rPr>
             <w:rStyle w:val="Hyperlink"/>
           </w:rPr>
-          <w:t>http</w:t>
-        </w:r>
-        <w:r>
-          <w:rPr>
-            <w:rStyle w:val="Hyperlink"/>
-          </w:rPr>
-          <w:t>s</w:t>
-        </w:r>
-        <w:r>
-          <w:rPr>
-            <w:rStyle w:val="Hyperlink"/>
-          </w:rPr>
-          <w:t>://localh</w:t>
-        </w:r>
-        <w:r>
-          <w:rPr>
-            <w:rStyle w:val="Hyperlink"/>
-          </w:rPr>
-          <w:t>o</w:t>
-        </w:r>
-        <w:r>
-          <w:rPr>
-            <w:rStyle w:val="Hyperlink"/>
-          </w:rPr>
-          <w:t>st:8443</w:t>
+          <w:t>https://localhost:8443</w:t>
         </w:r>
       </w:hyperlink>
       <w:r>
@@ -2863,7 +3037,15 @@
         <w:jc w:val="both"/>
       </w:pPr>
       <w:r>
-        <w:t xml:space="preserve">It is also possible to compile and run the code yourself on your local machine. The steps are similar to those of the previous </w:t>
+        <w:t xml:space="preserve">It is also possible to compile and run the code yourself on your local machine. The steps are </w:t>
+      </w:r>
+      <w:proofErr w:type="gramStart"/>
+      <w:r>
+        <w:t>similar to</w:t>
+      </w:r>
+      <w:proofErr w:type="gramEnd"/>
+      <w:r>
+        <w:t xml:space="preserve"> those of the previous </w:t>
       </w:r>
       <w:r>
         <w:t>section,</w:t>
@@ -2884,12 +3066,21 @@
       <w:r>
         <w:t xml:space="preserve">Install Maven (the build tool). In Linux this can be done with this command: </w:t>
       </w:r>
-      <w:r>
-        <w:rPr>
-          <w:i/>
-          <w:iCs/>
-        </w:rPr>
-        <w:t>sudo apt install maven</w:t>
+      <w:proofErr w:type="spellStart"/>
+      <w:r>
+        <w:rPr>
+          <w:i/>
+          <w:iCs/>
+        </w:rPr>
+        <w:t>sudo</w:t>
+      </w:r>
+      <w:proofErr w:type="spellEnd"/>
+      <w:r>
+        <w:rPr>
+          <w:i/>
+          <w:iCs/>
+        </w:rPr>
+        <w:t xml:space="preserve"> apt install maven</w:t>
       </w:r>
       <w:r>
         <w:rPr>
@@ -2909,20 +3100,41 @@
         <w:jc w:val="both"/>
       </w:pPr>
       <w:r>
-        <w:t xml:space="preserve">In the terminal of your operating system, navigate to the bookifySystem subfolder in the provided deliverable. An example of this command, that still requires you to provide the correct path, is the following: </w:t>
-      </w:r>
-      <w:r>
-        <w:rPr>
-          <w:i/>
-          <w:iCs/>
-        </w:rPr>
-        <w:t>cd C:/Users/[USER]/Documents/</w:t>
-      </w:r>
-      <w:r>
-        <w:t>bookify/</w:t>
-      </w:r>
-      <w:r>
-        <w:t>bookifySystem.</w:t>
+        <w:t xml:space="preserve">In the terminal of your operating system, navigate to the </w:t>
+      </w:r>
+      <w:proofErr w:type="spellStart"/>
+      <w:r>
+        <w:t>bookifySystem</w:t>
+      </w:r>
+      <w:proofErr w:type="spellEnd"/>
+      <w:r>
+        <w:t xml:space="preserve"> subfolder in the provided deliverable. An example of this command, that still requires you to provide the correct path, is the following: </w:t>
+      </w:r>
+      <w:r>
+        <w:rPr>
+          <w:i/>
+          <w:iCs/>
+        </w:rPr>
+        <w:t xml:space="preserve">cd </w:t>
+      </w:r>
+      <w:proofErr w:type="gramStart"/>
+      <w:r>
+        <w:rPr>
+          <w:i/>
+          <w:iCs/>
+        </w:rPr>
+        <w:t>C:/Users/[</w:t>
+      </w:r>
+      <w:proofErr w:type="gramEnd"/>
+      <w:r>
+        <w:rPr>
+          <w:i/>
+          <w:iCs/>
+        </w:rPr>
+        <w:t>USER]/Documents/</w:t>
+      </w:r>
+      <w:r>
+        <w:t>bookify/bookifySystem.</w:t>
       </w:r>
     </w:p>
     <w:p>
@@ -2940,13 +3152,40 @@
       <w:r>
         <w:t xml:space="preserve">to build and run the project: </w:t>
       </w:r>
-      <w:r>
-        <w:rPr>
-          <w:i/>
-          <w:iCs/>
-        </w:rPr>
-        <w:t>mvn spring-boot:run</w:t>
-      </w:r>
+      <w:proofErr w:type="spellStart"/>
+      <w:r>
+        <w:rPr>
+          <w:i/>
+          <w:iCs/>
+        </w:rPr>
+        <w:t>mvn</w:t>
+      </w:r>
+      <w:proofErr w:type="spellEnd"/>
+      <w:r>
+        <w:rPr>
+          <w:i/>
+          <w:iCs/>
+        </w:rPr>
+        <w:t xml:space="preserve"> </w:t>
+      </w:r>
+      <w:proofErr w:type="spellStart"/>
+      <w:r>
+        <w:rPr>
+          <w:i/>
+          <w:iCs/>
+        </w:rPr>
+        <w:t>spring-</w:t>
+      </w:r>
+      <w:proofErr w:type="gramStart"/>
+      <w:r>
+        <w:rPr>
+          <w:i/>
+          <w:iCs/>
+        </w:rPr>
+        <w:t>boot:run</w:t>
+      </w:r>
+      <w:proofErr w:type="spellEnd"/>
+      <w:proofErr w:type="gramEnd"/>
       <w:r>
         <w:rPr>
           <w:i/>
@@ -2983,12 +3222,21 @@
         </w:numPr>
         <w:jc w:val="both"/>
       </w:pPr>
-      <w:r>
-        <w:rPr>
-          <w:i/>
-          <w:iCs/>
-        </w:rPr>
-        <w:t xml:space="preserve">mvn clean: </w:t>
+      <w:proofErr w:type="spellStart"/>
+      <w:r>
+        <w:rPr>
+          <w:i/>
+          <w:iCs/>
+        </w:rPr>
+        <w:t>mvn</w:t>
+      </w:r>
+      <w:proofErr w:type="spellEnd"/>
+      <w:r>
+        <w:rPr>
+          <w:i/>
+          <w:iCs/>
+        </w:rPr>
+        <w:t xml:space="preserve"> clean: </w:t>
       </w:r>
       <w:r>
         <w:t>cleans up all the build files.</w:t>
@@ -3003,12 +3251,21 @@
         </w:numPr>
         <w:jc w:val="both"/>
       </w:pPr>
-      <w:r>
-        <w:rPr>
-          <w:i/>
-          <w:iCs/>
-        </w:rPr>
-        <w:t xml:space="preserve">mvn package: </w:t>
+      <w:proofErr w:type="spellStart"/>
+      <w:r>
+        <w:rPr>
+          <w:i/>
+          <w:iCs/>
+        </w:rPr>
+        <w:t>mvn</w:t>
+      </w:r>
+      <w:proofErr w:type="spellEnd"/>
+      <w:r>
+        <w:rPr>
+          <w:i/>
+          <w:iCs/>
+        </w:rPr>
+        <w:t xml:space="preserve"> package: </w:t>
       </w:r>
       <w:r>
         <w:t>packages the application into a .jar file that can be easily distributed, deployed or moved around.</w:t>
@@ -3098,12 +3355,21 @@
       <w:r>
         <w:t xml:space="preserve">Install Python 3 via the official website or using this Linux command: </w:t>
       </w:r>
-      <w:r>
-        <w:rPr>
-          <w:i/>
-          <w:iCs/>
-        </w:rPr>
-        <w:t>sudo apt install python3-pip</w:t>
+      <w:proofErr w:type="spellStart"/>
+      <w:r>
+        <w:rPr>
+          <w:i/>
+          <w:iCs/>
+        </w:rPr>
+        <w:t>sudo</w:t>
+      </w:r>
+      <w:proofErr w:type="spellEnd"/>
+      <w:r>
+        <w:rPr>
+          <w:i/>
+          <w:iCs/>
+        </w:rPr>
+        <w:t xml:space="preserve"> apt install python3-pip</w:t>
       </w:r>
       <w:r>
         <w:rPr>
@@ -3149,8 +3415,33 @@
           <w:i/>
           <w:iCs/>
         </w:rPr>
-        <w:t>pip install mysql-connector-python</w:t>
-      </w:r>
+        <w:t xml:space="preserve">pip install </w:t>
+      </w:r>
+      <w:proofErr w:type="spellStart"/>
+      <w:r>
+        <w:rPr>
+          <w:i/>
+          <w:iCs/>
+        </w:rPr>
+        <w:t>mysql</w:t>
+      </w:r>
+      <w:proofErr w:type="spellEnd"/>
+      <w:r>
+        <w:rPr>
+          <w:i/>
+          <w:iCs/>
+        </w:rPr>
+        <w:t>-connector-</w:t>
+      </w:r>
+      <w:proofErr w:type="gramStart"/>
+      <w:r>
+        <w:rPr>
+          <w:i/>
+          <w:iCs/>
+        </w:rPr>
+        <w:t>python</w:t>
+      </w:r>
+      <w:proofErr w:type="gramEnd"/>
     </w:p>
     <w:p>
       <w:pPr>
@@ -3162,7 +3453,15 @@
         <w:jc w:val="both"/>
       </w:pPr>
       <w:r>
-        <w:t>Open the populateDatabase.py script in any text editor and scroll down to the main function. At the start of this function, you will need to edit the database credentials to match those you set up when creating the database. The default host is “localhost”, the default username “admin”, default password is “1234” and the database username is “db_bookify”. If any of these are different to your settings, you will need to change them in the script and save any modifications.</w:t>
+        <w:t>Open the populateDatabase.py script in any text editor and scroll down to the main function. At the start of this function, you will need to edit the database credentials to match those you set up when creating the database. The default host is “localhost”, the default username “admin”, default password is “1234” and the database username is “</w:t>
+      </w:r>
+      <w:proofErr w:type="spellStart"/>
+      <w:r>
+        <w:t>db_bookify</w:t>
+      </w:r>
+      <w:proofErr w:type="spellEnd"/>
+      <w:r>
+        <w:t>”. If any of these are different to your settings, you will need to change them in the script and save any modifications.</w:t>
       </w:r>
     </w:p>
     <w:p>
@@ -3192,7 +3491,15 @@
         <w:jc w:val="both"/>
       </w:pPr>
       <w:r>
-        <w:t>In the terminal of your operating system navigate to the scripts subfolder containing the python script along with the required datasets. Execute the script with the following command:</w:t>
+        <w:t xml:space="preserve">In the terminal of your operating system navigate to the </w:t>
+      </w:r>
+      <w:proofErr w:type="gramStart"/>
+      <w:r>
+        <w:t>scripts</w:t>
+      </w:r>
+      <w:proofErr w:type="gramEnd"/>
+      <w:r>
+        <w:t xml:space="preserve"> subfolder containing the python script along with the required datasets. Execute the script with the following command:</w:t>
       </w:r>
     </w:p>
     <w:p>
@@ -3298,13 +3605,13 @@
       <w:pPr>
         <w:pStyle w:val="Heading2"/>
       </w:pPr>
-      <w:bookmarkStart w:id="8" w:name="_Toc145379080"/>
-      <w:bookmarkStart w:id="9" w:name="_Security"/>
+      <w:bookmarkStart w:id="8" w:name="_Security"/>
+      <w:bookmarkStart w:id="9" w:name="_Toc145379080"/>
+      <w:bookmarkEnd w:id="8"/>
+      <w:r>
+        <w:t>Security</w:t>
+      </w:r>
       <w:bookmarkEnd w:id="9"/>
-      <w:r>
-        <w:t>Security</w:t>
-      </w:r>
-      <w:bookmarkEnd w:id="8"/>
     </w:p>
     <w:p/>
     <w:p>
@@ -3346,13 +3653,13 @@
         <w:pStyle w:val="Heading3"/>
         <w:jc w:val="both"/>
       </w:pPr>
-      <w:bookmarkStart w:id="10" w:name="_Toc145379081"/>
-      <w:bookmarkStart w:id="11" w:name="_Authentication"/>
+      <w:bookmarkStart w:id="10" w:name="_Authentication"/>
+      <w:bookmarkStart w:id="11" w:name="_Toc145379081"/>
+      <w:bookmarkEnd w:id="10"/>
+      <w:r>
+        <w:t>Authentication</w:t>
+      </w:r>
       <w:bookmarkEnd w:id="11"/>
-      <w:r>
-        <w:t>Authentication</w:t>
-      </w:r>
-      <w:bookmarkEnd w:id="10"/>
     </w:p>
     <w:p>
       <w:pPr>
@@ -3458,6 +3765,7 @@
       <w:r>
         <w:t xml:space="preserve">package and the </w:t>
       </w:r>
+      <w:proofErr w:type="spellStart"/>
       <w:r>
         <w:rPr>
           <w:i/>
@@ -3465,8 +3773,17 @@
         </w:rPr>
         <w:t>SecurityConfiguration</w:t>
       </w:r>
-      <w:r>
-        <w:t xml:space="preserve"> class in our source code contain code related to the implementation of this functionality. Of particular note in this section are the following classes:</w:t>
+      <w:proofErr w:type="spellEnd"/>
+      <w:r>
+        <w:t xml:space="preserve"> class in our source code contain code related to the implementation of this functionality. Of </w:t>
+      </w:r>
+      <w:proofErr w:type="gramStart"/>
+      <w:r>
+        <w:t>particular note</w:t>
+      </w:r>
+      <w:proofErr w:type="gramEnd"/>
+      <w:r>
+        <w:t xml:space="preserve"> in this section are the following classes:</w:t>
       </w:r>
     </w:p>
     <w:p>
@@ -3478,6 +3795,7 @@
         </w:numPr>
         <w:jc w:val="both"/>
       </w:pPr>
+      <w:proofErr w:type="spellStart"/>
       <w:r>
         <w:rPr>
           <w:i/>
@@ -3485,8 +3803,17 @@
         </w:rPr>
         <w:t>TokenService</w:t>
       </w:r>
-      <w:r>
-        <w:t>: encapsulates the logic related to creating new JWT Tokens. The claims of our JWTs include but are not limited to issue datetime, expiration date, subject (concerned user), expiration date and roles that are used to decide permissions.</w:t>
+      <w:proofErr w:type="spellEnd"/>
+      <w:r>
+        <w:t xml:space="preserve">: encapsulates the logic related to creating new JWT Tokens. The claims of our JWTs include but are not limited to issue datetime, expiration date, subject (concerned user), expiration date and </w:t>
+      </w:r>
+      <w:proofErr w:type="gramStart"/>
+      <w:r>
+        <w:t>roles</w:t>
+      </w:r>
+      <w:proofErr w:type="gramEnd"/>
+      <w:r>
+        <w:t xml:space="preserve"> that are used to decide permissions.</w:t>
       </w:r>
     </w:p>
     <w:p>
@@ -3498,8 +3825,21 @@
         </w:numPr>
         <w:jc w:val="both"/>
       </w:pPr>
-      <w:r>
-        <w:t xml:space="preserve">SecurityConfiguration: contains Spring beans that handle authentication related components such as AuthenticationManagers and JWT </w:t>
+      <w:proofErr w:type="spellStart"/>
+      <w:r>
+        <w:t>SecurityConfiguration</w:t>
+      </w:r>
+      <w:proofErr w:type="spellEnd"/>
+      <w:r>
+        <w:t xml:space="preserve">: contains Spring beans that handle authentication related components such as </w:t>
+      </w:r>
+      <w:proofErr w:type="spellStart"/>
+      <w:r>
+        <w:t>AuthenticationManagers</w:t>
+      </w:r>
+      <w:proofErr w:type="spellEnd"/>
+      <w:r>
+        <w:t xml:space="preserve"> and JWT </w:t>
       </w:r>
       <w:r>
         <w:t xml:space="preserve">or password </w:t>
@@ -3529,13 +3869,13 @@
       <w:pPr>
         <w:pStyle w:val="Heading3"/>
       </w:pPr>
-      <w:bookmarkStart w:id="12" w:name="_Toc145379082"/>
-      <w:bookmarkStart w:id="13" w:name="_Authorization"/>
+      <w:bookmarkStart w:id="12" w:name="_Authorization"/>
+      <w:bookmarkStart w:id="13" w:name="_Toc145379082"/>
+      <w:bookmarkEnd w:id="12"/>
+      <w:r>
+        <w:t>Authorization</w:t>
+      </w:r>
       <w:bookmarkEnd w:id="13"/>
-      <w:r>
-        <w:t>Authorization</w:t>
-      </w:r>
-      <w:bookmarkEnd w:id="12"/>
     </w:p>
     <w:p/>
     <w:p>
@@ -3555,8 +3895,13 @@
         </w:numPr>
         <w:jc w:val="both"/>
       </w:pPr>
-      <w:r>
-        <w:t xml:space="preserve">SecurityFilterChain: the filter chain is a part of the Spring Security framework that allows us to define a set of security filters for any incoming request. This is a very powerful tool, but we used only a small subset to allow us to lock out a whole category of API endpoints to the users that do not have permission to see them. Following is a screenshot of our Security Filter Chain defined in </w:t>
+      <w:proofErr w:type="spellStart"/>
+      <w:r>
+        <w:t>SecurityFilterChain</w:t>
+      </w:r>
+      <w:proofErr w:type="spellEnd"/>
+      <w:r>
+        <w:t xml:space="preserve">: the filter chain is a part of the Spring Security framework that allows us to define a set of security filters for any incoming request. This is a very powerful tool, but we used only a small subset to allow us to lock out a whole category of API endpoints to the users that do not have permission to see them. Following is a screenshot of our Security Filter Chain defined in </w:t>
       </w:r>
       <w:r>
         <w:rPr>
@@ -3608,26 +3953,24 @@
                             <w:r>
                               <w:t xml:space="preserve">Figure </w:t>
                             </w:r>
+                            <w:fldSimple w:instr=" SEQ Figure \* ARABIC ">
+                              <w:r>
+                                <w:rPr>
+                                  <w:noProof/>
+                                </w:rPr>
+                                <w:t>1</w:t>
+                              </w:r>
+                            </w:fldSimple>
                             <w:r>
-                              <w:fldChar w:fldCharType="begin"/>
+                              <w:t xml:space="preserve">: The Security Filter Chain of the </w:t>
                             </w:r>
+                            <w:proofErr w:type="spellStart"/>
                             <w:r>
-                              <w:instrText xml:space="preserve"> SEQ Figure \* ARABIC </w:instrText>
+                              <w:t>Bookify</w:t>
                             </w:r>
+                            <w:proofErr w:type="spellEnd"/>
                             <w:r>
-                              <w:fldChar w:fldCharType="separate"/>
-                            </w:r>
-                            <w:r>
-                              <w:rPr>
-                                <w:noProof/>
-                              </w:rPr>
-                              <w:t>1</w:t>
-                            </w:r>
-                            <w:r>
-                              <w:fldChar w:fldCharType="end"/>
-                            </w:r>
-                            <w:r>
-                              <w:t>: The Security Filter Chain of the Bookify server</w:t>
+                              <w:t xml:space="preserve"> server</w:t>
                             </w:r>
                           </w:p>
                         </w:txbxContent>
@@ -3661,26 +4004,24 @@
                       <w:r>
                         <w:t xml:space="preserve">Figure </w:t>
                       </w:r>
+                      <w:fldSimple w:instr=" SEQ Figure \* ARABIC ">
+                        <w:r>
+                          <w:rPr>
+                            <w:noProof/>
+                          </w:rPr>
+                          <w:t>1</w:t>
+                        </w:r>
+                      </w:fldSimple>
                       <w:r>
-                        <w:fldChar w:fldCharType="begin"/>
+                        <w:t xml:space="preserve">: The Security Filter Chain of the </w:t>
                       </w:r>
+                      <w:proofErr w:type="spellStart"/>
                       <w:r>
-                        <w:instrText xml:space="preserve"> SEQ Figure \* ARABIC </w:instrText>
+                        <w:t>Bookify</w:t>
                       </w:r>
+                      <w:proofErr w:type="spellEnd"/>
                       <w:r>
-                        <w:fldChar w:fldCharType="separate"/>
-                      </w:r>
-                      <w:r>
-                        <w:rPr>
-                          <w:noProof/>
-                        </w:rPr>
-                        <w:t>1</w:t>
-                      </w:r>
-                      <w:r>
-                        <w:fldChar w:fldCharType="end"/>
-                      </w:r>
-                      <w:r>
-                        <w:t>: The Security Filter Chain of the Bookify server</w:t>
+                        <w:t xml:space="preserve"> server</w:t>
                       </w:r>
                     </w:p>
                   </w:txbxContent>
@@ -3692,8 +4033,11 @@
         </mc:AlternateContent>
       </w:r>
       <w:r>
+        <w:rPr>
+          <w:noProof/>
+        </w:rPr>
         <w:drawing>
-          <wp:anchor distT="0" distB="0" distL="114300" distR="114300" simplePos="0" relativeHeight="251658240" behindDoc="0" locked="0" layoutInCell="1" allowOverlap="1" wp14:anchorId="0E524067" wp14:editId="77F9E654">
+          <wp:anchor distT="0" distB="0" distL="114300" distR="114300" simplePos="0" relativeHeight="251658240" behindDoc="0" locked="0" layoutInCell="1" allowOverlap="1" wp14:anchorId="0E524067" wp14:editId="6BDA7CBB">
             <wp:simplePos x="0" y="0"/>
             <wp:positionH relativeFrom="margin">
               <wp:posOffset>1177680</wp:posOffset>
@@ -3751,6 +4095,7 @@
       <w:r>
         <w:t xml:space="preserve">the </w:t>
       </w:r>
+      <w:proofErr w:type="spellStart"/>
       <w:r>
         <w:rPr>
           <w:i/>
@@ -3758,8 +4103,17 @@
         </w:rPr>
         <w:t>SecurityConfiguration</w:t>
       </w:r>
-      <w:r>
-        <w:t xml:space="preserve"> class. It clearly shows how it can be used to permit only users with the given role to access endpoint classes such as /api/admin, that is only accessible to users with the admin role.</w:t>
+      <w:proofErr w:type="spellEnd"/>
+      <w:r>
+        <w:t xml:space="preserve"> class. It clearly shows how it can be used to permit only users with the given role to access endpoint classes such as /</w:t>
+      </w:r>
+      <w:proofErr w:type="spellStart"/>
+      <w:r>
+        <w:t>api</w:t>
+      </w:r>
+      <w:proofErr w:type="spellEnd"/>
+      <w:r>
+        <w:t>/admin, that is only accessible to users with the admin role.</w:t>
       </w:r>
       <w:r>
         <w:t xml:space="preserve"> It is also important to note that, unless defined differently, the default endpoint behavior is to allow all incoming requests. This is done to allow users to access static resources served by the backend, such as the different website pages.</w:t>
@@ -3781,7 +4135,23 @@
         <w:t xml:space="preserve"> </w:t>
       </w:r>
       <w:r>
-        <w:t>contain endpoints that differ from each other as to which roles have permission to access them, we need a way to define permissions at the endpoint level. This is done using Method-Level security and @PreAuthorize annotations. The following screenshot shows those annotations in action. It allows the deleteRoom endpoint to be accessed only be users with the admin or host role.</w:t>
+        <w:t xml:space="preserve">contain endpoints that differ from each other as to which roles have permission to access them, we need a way to define permissions at the endpoint level. This is done using Method-Level security and @PreAuthorize annotations. The following screenshot shows those annotations in action. It allows the </w:t>
+      </w:r>
+      <w:proofErr w:type="spellStart"/>
+      <w:r>
+        <w:t>deleteRoom</w:t>
+      </w:r>
+      <w:proofErr w:type="spellEnd"/>
+      <w:r>
+        <w:t xml:space="preserve"> endpoint to be accessed only </w:t>
+      </w:r>
+      <w:proofErr w:type="gramStart"/>
+      <w:r>
+        <w:t>be</w:t>
+      </w:r>
+      <w:proofErr w:type="gramEnd"/>
+      <w:r>
+        <w:t xml:space="preserve"> users with the admin or host role.</w:t>
       </w:r>
       <w:r>
         <w:rPr>
@@ -3797,6 +4167,9 @@
         <w:jc w:val="center"/>
       </w:pPr>
       <w:r>
+        <w:rPr>
+          <w:noProof/>
+        </w:rPr>
         <w:drawing>
           <wp:inline distT="0" distB="0" distL="0" distR="0" wp14:anchorId="1D7B1D38" wp14:editId="0940A1D6">
             <wp:extent cx="4122576" cy="931984"/>
@@ -3842,27 +4215,22 @@
       <w:r>
         <w:t xml:space="preserve">Figure </w:t>
       </w:r>
-      <w:r>
-        <w:fldChar w:fldCharType="begin"/>
-      </w:r>
-      <w:r>
-        <w:instrText xml:space="preserve"> SEQ Figure \* ARABIC </w:instrText>
-      </w:r>
-      <w:r>
-        <w:fldChar w:fldCharType="separate"/>
-      </w:r>
-      <w:r>
-        <w:rPr>
-          <w:noProof/>
-        </w:rPr>
-        <w:t>2</w:t>
-      </w:r>
-      <w:r>
-        <w:fldChar w:fldCharType="end"/>
-      </w:r>
-      <w:r>
-        <w:t>: @PreAuthorize annotations in action</w:t>
-      </w:r>
+      <w:fldSimple w:instr=" SEQ Figure \* ARABIC ">
+        <w:r>
+          <w:rPr>
+            <w:noProof/>
+          </w:rPr>
+          <w:t>2</w:t>
+        </w:r>
+      </w:fldSimple>
+      <w:r>
+        <w:t xml:space="preserve">: @PreAuthorize annotations in </w:t>
+      </w:r>
+      <w:proofErr w:type="gramStart"/>
+      <w:r>
+        <w:t>action</w:t>
+      </w:r>
+      <w:proofErr w:type="gramEnd"/>
     </w:p>
     <w:p>
       <w:pPr>
@@ -3880,7 +4248,15 @@
         <w:t xml:space="preserve">ns is not as easy as checking whether a user has a specific role. </w:t>
       </w:r>
       <w:r>
-        <w:t xml:space="preserve">An example where that might be the case is replying to a message in a given conversation of the in-app messaging system. Without proper checks, if a bad actor was to somehow get access to the database entity ID of a conversation, they could hit the corresponding endpoint with that ID and get access to all the messages of this conversation and even post replies to it! There are countless similar edge cases in our backend that need careful consideration to provide adequate security. The way to handle those edge cases is to manually perform any required logic and sanity checks and return a 403 Forbidden HTTP response if the action to be performed is not allowed. Here is an example of this being done programmatically to verify a user has privileges to perform read, update or delete operations in a conversation: </w:t>
+        <w:t xml:space="preserve">An example where that might be the case is replying to a message </w:t>
+      </w:r>
+      <w:proofErr w:type="gramStart"/>
+      <w:r>
+        <w:t>in a given</w:t>
+      </w:r>
+      <w:proofErr w:type="gramEnd"/>
+      <w:r>
+        <w:t xml:space="preserve"> conversation of the in-app messaging system. Without proper checks, if a bad actor was to somehow get access to the database entity ID of a conversation, they could hit the corresponding endpoint with that ID and get access to all the messages of this conversation and even post replies to it! There are countless similar edge cases in our backend that need careful consideration to provide adequate security. The way to handle those edge cases is to manually perform any required logic and sanity checks and return a 403 Forbidden HTTP response if the action to be performed is not allowed. Here is an example of this being done programmatically to verify a user has privileges to perform read, update or delete operations in a conversation: </w:t>
       </w:r>
     </w:p>
     <w:p>
@@ -3889,6 +4265,9 @@
         <w:ind w:left="360" w:firstLine="360"/>
       </w:pPr>
       <w:r>
+        <w:rPr>
+          <w:noProof/>
+        </w:rPr>
         <w:lastRenderedPageBreak/>
         <w:drawing>
           <wp:inline distT="0" distB="0" distL="0" distR="0" wp14:anchorId="4B0C9BB3" wp14:editId="08DDCADC">
@@ -3935,27 +4314,22 @@
       <w:r>
         <w:t xml:space="preserve">Figure </w:t>
       </w:r>
-      <w:r>
-        <w:fldChar w:fldCharType="begin"/>
-      </w:r>
-      <w:r>
-        <w:instrText xml:space="preserve"> SEQ Figure \* ARABIC </w:instrText>
-      </w:r>
-      <w:r>
-        <w:fldChar w:fldCharType="separate"/>
-      </w:r>
-      <w:r>
-        <w:rPr>
-          <w:noProof/>
-        </w:rPr>
-        <w:t>3</w:t>
-      </w:r>
-      <w:r>
-        <w:fldChar w:fldCharType="end"/>
-      </w:r>
-      <w:r>
-        <w:t>: Verifying that a user has the required privileges to access, update or delete a conversation</w:t>
-      </w:r>
+      <w:fldSimple w:instr=" SEQ Figure \* ARABIC ">
+        <w:r>
+          <w:rPr>
+            <w:noProof/>
+          </w:rPr>
+          <w:t>3</w:t>
+        </w:r>
+      </w:fldSimple>
+      <w:r>
+        <w:t xml:space="preserve">: Verifying that a user has the required privileges to access, update or delete a </w:t>
+      </w:r>
+      <w:proofErr w:type="gramStart"/>
+      <w:r>
+        <w:t>conversation</w:t>
+      </w:r>
+      <w:proofErr w:type="gramEnd"/>
     </w:p>
     <w:p>
       <w:pPr>
@@ -3980,19 +4354,7 @@
           <w:rPr>
             <w:rStyle w:val="Hyperlink"/>
           </w:rPr>
-          <w:t>API Refer</w:t>
-        </w:r>
-        <w:r>
-          <w:rPr>
-            <w:rStyle w:val="Hyperlink"/>
-          </w:rPr>
-          <w:t>e</w:t>
-        </w:r>
-        <w:r>
-          <w:rPr>
-            <w:rStyle w:val="Hyperlink"/>
-          </w:rPr>
-          <w:t>nce</w:t>
+          <w:t>API Reference</w:t>
         </w:r>
       </w:hyperlink>
       <w:r>
@@ -4026,7 +4388,17 @@
         <w:jc w:val="both"/>
       </w:pPr>
       <w:r>
-        <w:t xml:space="preserve">The database is not separately designed in another application such as MySQL Workbench. Instead, it is created automatically based on our classes using the Hibernate Object Relational Mapping (ORM) framework which ensures the application classes remain consistent with the tables and entries in the database. </w:t>
+        <w:t xml:space="preserve">The database </w:t>
+      </w:r>
+      <w:r>
+        <w:rPr>
+          <w:b/>
+          <w:bCs/>
+        </w:rPr>
+        <w:t>is not separately designed</w:t>
+      </w:r>
+      <w:r>
+        <w:t xml:space="preserve"> in another application such as MySQL Workbench. Instead, it is created automatically based on our classes using the Hibernate Object Relational Mapping (ORM) framework which ensures the application classes remain consistent with the tables and entries in the database. </w:t>
       </w:r>
       <w:r>
         <w:t>We did not hesitate to create a lot of different entity types whenever we decided it was necessary</w:t>
@@ -4059,36 +4431,109 @@
           <w:rPr>
             <w:rStyle w:val="Hyperlink"/>
           </w:rPr>
-          <w:t>Backend</w:t>
+          <w:t>Backend/Server</w:t>
         </w:r>
+      </w:hyperlink>
+      <w:r>
+        <w:t xml:space="preserve">. </w:t>
+      </w:r>
+      <w:r>
+        <w:t xml:space="preserve"> Following is a schema of our database, imported in MySQL workbench </w:t>
+      </w:r>
+      <w:r>
+        <w:rPr>
+          <w:b/>
+          <w:bCs/>
+        </w:rPr>
+        <w:t>for demonstration purposes only</w:t>
+      </w:r>
+      <w:r>
+        <w:t>:</w:t>
+      </w:r>
+    </w:p>
+    <w:p>
+      <w:pPr>
+        <w:keepNext/>
+        <w:jc w:val="both"/>
+      </w:pPr>
+      <w:r>
+        <w:lastRenderedPageBreak/>
+        <w:drawing>
+          <wp:inline distT="0" distB="0" distL="0" distR="0" wp14:anchorId="5D8E84A4" wp14:editId="574776B5">
+            <wp:extent cx="5943600" cy="4861560"/>
+            <wp:effectExtent l="0" t="0" r="0" b="0"/>
+            <wp:docPr id="1052516499" name="Picture 1" descr="A computer screen shot of a computer program&#10;&#10;Description automatically generated"/>
+            <wp:cNvGraphicFramePr>
+              <a:graphicFrameLocks xmlns:a="http://schemas.openxmlformats.org/drawingml/2006/main" noChangeAspect="1"/>
+            </wp:cNvGraphicFramePr>
+            <a:graphic xmlns:a="http://schemas.openxmlformats.org/drawingml/2006/main">
+              <a:graphicData uri="http://schemas.openxmlformats.org/drawingml/2006/picture">
+                <pic:pic xmlns:pic="http://schemas.openxmlformats.org/drawingml/2006/picture">
+                  <pic:nvPicPr>
+                    <pic:cNvPr id="1052516499" name="Picture 1" descr="A computer screen shot of a computer program&#10;&#10;Description automatically generated"/>
+                    <pic:cNvPicPr/>
+                  </pic:nvPicPr>
+                  <pic:blipFill>
+                    <a:blip r:embed="rId12"/>
+                    <a:stretch>
+                      <a:fillRect/>
+                    </a:stretch>
+                  </pic:blipFill>
+                  <pic:spPr>
+                    <a:xfrm>
+                      <a:off x="0" y="0"/>
+                      <a:ext cx="5943600" cy="4861560"/>
+                    </a:xfrm>
+                    <a:prstGeom prst="rect">
+                      <a:avLst/>
+                    </a:prstGeom>
+                  </pic:spPr>
+                </pic:pic>
+              </a:graphicData>
+            </a:graphic>
+          </wp:inline>
+        </w:drawing>
+      </w:r>
+    </w:p>
+    <w:p>
+      <w:pPr>
+        <w:pStyle w:val="Caption"/>
+        <w:jc w:val="center"/>
+      </w:pPr>
+      <w:r>
+        <w:t xml:space="preserve">Figure </w:t>
+      </w:r>
+      <w:fldSimple w:instr=" SEQ Figure \* ARABIC ">
         <w:r>
           <w:rPr>
-            <w:rStyle w:val="Hyperlink"/>
+            <w:noProof/>
           </w:rPr>
-          <w:t>/</w:t>
+          <w:t>4</w:t>
         </w:r>
-        <w:r>
-          <w:rPr>
-            <w:rStyle w:val="Hyperlink"/>
-          </w:rPr>
-          <w:t>Server</w:t>
-        </w:r>
-      </w:hyperlink>
-      <w:r>
-        <w:t xml:space="preserve">. </w:t>
+      </w:fldSimple>
+      <w:r>
+        <w:t xml:space="preserve">: The database of the </w:t>
+      </w:r>
+      <w:proofErr w:type="spellStart"/>
+      <w:r>
+        <w:t>Bookify</w:t>
+      </w:r>
+      <w:proofErr w:type="spellEnd"/>
+      <w:r>
+        <w:t xml:space="preserve"> application</w:t>
       </w:r>
     </w:p>
     <w:p>
       <w:pPr>
         <w:pStyle w:val="Heading2"/>
       </w:pPr>
-      <w:bookmarkStart w:id="15" w:name="_Toc145379084"/>
-      <w:bookmarkStart w:id="16" w:name="_Backend/Server"/>
+      <w:bookmarkStart w:id="15" w:name="_Backend/Server"/>
+      <w:bookmarkStart w:id="16" w:name="_Toc145379084"/>
+      <w:bookmarkEnd w:id="15"/>
+      <w:r>
+        <w:t>Backend/Server</w:t>
+      </w:r>
       <w:bookmarkEnd w:id="16"/>
-      <w:r>
-        <w:t>Backend/Server</w:t>
-      </w:r>
-      <w:bookmarkEnd w:id="15"/>
     </w:p>
     <w:p/>
     <w:p>
@@ -4121,14 +4566,13 @@
       <w:pPr>
         <w:pStyle w:val="Heading3"/>
       </w:pPr>
-      <w:bookmarkStart w:id="17" w:name="_Toc145379085"/>
-      <w:bookmarkStart w:id="18" w:name="_General_Architecture"/>
+      <w:bookmarkStart w:id="17" w:name="_General_Architecture"/>
+      <w:bookmarkStart w:id="18" w:name="_Toc145379085"/>
+      <w:bookmarkEnd w:id="17"/>
+      <w:r>
+        <w:t>General Architecture</w:t>
+      </w:r>
       <w:bookmarkEnd w:id="18"/>
-      <w:r>
-        <w:lastRenderedPageBreak/>
-        <w:t>General Architecture</w:t>
-      </w:r>
-      <w:bookmarkEnd w:id="17"/>
     </w:p>
     <w:p/>
     <w:p>
@@ -4136,7 +4580,23 @@
         <w:jc w:val="both"/>
       </w:pPr>
       <w:r>
-        <w:t>The backend code can be found in the /bookifySystem subfolder of the deliverable and is organized into packages. Each main subsystem or feature is contained in its own package, so that all the classes and code related to a given feature are logically organized and also close together. There are 4 main types of classes that can be found in our codebase:</w:t>
+        <w:t>The backend code can be found in the /</w:t>
+      </w:r>
+      <w:proofErr w:type="spellStart"/>
+      <w:r>
+        <w:t>bookifySystem</w:t>
+      </w:r>
+      <w:proofErr w:type="spellEnd"/>
+      <w:r>
+        <w:t xml:space="preserve"> subfolder of the deliverable and is organized into packages. Each main subsystem or feature is contained in its own package, so that all the classes and code related to a given feature are logically organized </w:t>
+      </w:r>
+      <w:proofErr w:type="gramStart"/>
+      <w:r>
+        <w:t>and also</w:t>
+      </w:r>
+      <w:proofErr w:type="gramEnd"/>
+      <w:r>
+        <w:t xml:space="preserve"> close together. There are 4 main types of classes that can be found in our codebase:</w:t>
       </w:r>
     </w:p>
     <w:p>
@@ -4149,6 +4609,7 @@
         <w:jc w:val="both"/>
       </w:pPr>
       <w:r>
+        <w:lastRenderedPageBreak/>
         <w:t>Data Classes and DTOs: these classes define various entities for our database that are automatically converted to database tables and relations using the Hibernate Object Relational Mapping (ORM) Framework. They may also define classes called Data Transfer Objects (DTOs) that are used to conveniently pass a lot of data (such as the registration information of the user) around or capture this data from incoming HTTP requests.</w:t>
       </w:r>
     </w:p>
@@ -4232,7 +4693,6 @@
       </w:pPr>
       <w:bookmarkStart w:id="19" w:name="_Toc145379086"/>
       <w:r>
-        <w:lastRenderedPageBreak/>
         <w:t>Authentication</w:t>
       </w:r>
       <w:bookmarkEnd w:id="19"/>
@@ -4291,13 +4751,13 @@
       <w:pPr>
         <w:pStyle w:val="Heading3"/>
       </w:pPr>
-      <w:bookmarkStart w:id="25" w:name="_Toc145379092"/>
-      <w:bookmarkStart w:id="26" w:name="_Recommendation_System"/>
+      <w:bookmarkStart w:id="25" w:name="_Recommendation_System"/>
+      <w:bookmarkStart w:id="26" w:name="_Toc145379092"/>
+      <w:bookmarkEnd w:id="25"/>
+      <w:r>
+        <w:t>Recommendation System</w:t>
+      </w:r>
       <w:bookmarkEnd w:id="26"/>
-      <w:r>
-        <w:t>Recommendation System</w:t>
-      </w:r>
-      <w:bookmarkEnd w:id="25"/>
     </w:p>
     <w:p/>
     <w:p>
@@ -4317,7 +4777,7 @@
       <w:r>
         <w:t xml:space="preserve"> package, is responsible for providing a predefined number of rooms that may be relevant or of interest to the user. As required by the specification, the recommender is based on the </w:t>
       </w:r>
-      <w:hyperlink r:id="rId12" w:history="1">
+      <w:hyperlink r:id="rId13" w:history="1">
         <w:r>
           <w:rPr>
             <w:rStyle w:val="Hyperlink"/>
@@ -4328,7 +4788,7 @@
       <w:r>
         <w:t xml:space="preserve"> algorithm, implemented using </w:t>
       </w:r>
-      <w:hyperlink r:id="rId13" w:history="1">
+      <w:hyperlink r:id="rId14" w:history="1">
         <w:r>
           <w:rPr>
             <w:rStyle w:val="Hyperlink"/>
@@ -4403,7 +4863,15 @@
         <w:t>/column</w:t>
       </w:r>
       <w:r>
-        <w:t xml:space="preserve"> in the matrix, on disk for later use. Whenever the server needs to suggest rooms for a given user, it loads up the latest algorithm results from disk and runs the necessary calculations to return the most relevant rooms. This operation can be performed fast enough for the user to not notice any significant delay, with the small penalty of the recommendations being slightly out of date. However, there are a few edge cases we need to consider:</w:t>
+        <w:t xml:space="preserve"> in the matrix, on disk for later use. Whenever the server needs to suggest rooms for a given user, it loads up the latest algorithm results from disk and runs the necessary calculations to return the most relevant rooms. This operation can be performed fast enough for the user to not notice any significant delay, with the small penalty </w:t>
+      </w:r>
+      <w:proofErr w:type="gramStart"/>
+      <w:r>
+        <w:t>of</w:t>
+      </w:r>
+      <w:proofErr w:type="gramEnd"/>
+      <w:r>
+        <w:t xml:space="preserve"> the recommendations being slightly out of date. However, there are a few edge cases we need to consider:</w:t>
       </w:r>
     </w:p>
     <w:p>
@@ -4461,10 +4929,9 @@
     </w:p>
     <w:p>
       <w:r>
-        <w:lastRenderedPageBreak/>
         <w:t xml:space="preserve">For shortness’ sake we will not cover the details of the matrix factorization algorithm here. </w:t>
       </w:r>
-      <w:hyperlink r:id="rId14" w:history="1">
+      <w:hyperlink r:id="rId15" w:history="1">
         <w:r>
           <w:rPr>
             <w:rStyle w:val="Hyperlink"/>
@@ -4485,6 +4952,7 @@
         </w:numPr>
         <w:jc w:val="both"/>
       </w:pPr>
+      <w:proofErr w:type="spellStart"/>
       <w:r>
         <w:rPr>
           <w:i/>
@@ -4492,6 +4960,7 @@
         </w:rPr>
         <w:t>RecommendationService</w:t>
       </w:r>
+      <w:proofErr w:type="spellEnd"/>
       <w:r>
         <w:t>: provides the main logic for generating the suggested rooms for the various cases described above and periodically runs the recommendation algorithm</w:t>
       </w:r>
@@ -4511,6 +4980,7 @@
         </w:numPr>
         <w:jc w:val="both"/>
       </w:pPr>
+      <w:proofErr w:type="spellStart"/>
       <w:r>
         <w:rPr>
           <w:i/>
@@ -4518,6 +4988,7 @@
         </w:rPr>
         <w:t>MatrixFactorizer</w:t>
       </w:r>
+      <w:proofErr w:type="spellEnd"/>
       <w:r>
         <w:t>: this is the class that performs the actual computations needed to factorize the initial rating matrix. Having this in a separate class allows us to abstract away from the computation-heavy factorizing code and to focus on the business logic of the recommendation generation. This class also include</w:t>
       </w:r>
@@ -4542,6 +5013,7 @@
           <w:i/>
           <w:iCs/>
         </w:rPr>
+        <w:lastRenderedPageBreak/>
         <w:t>MatrixUtility</w:t>
       </w:r>
       <w:r>
@@ -4615,12 +5087,21 @@
       <w:r>
         <w:t xml:space="preserve">Viewed Room: if the user has clicked on and viewed the details of a room, it is likely they are interested in it and possibly like it. However, this is not as clear cut as the previous two cases, so it will receive a lower weight. To get the necessary data for this datapoint we need to keep track of all the rooms a user has viewed. This is done in a separate table contained in the </w:t>
       </w:r>
-      <w:r>
-        <w:rPr>
-          <w:i/>
-          <w:iCs/>
-        </w:rPr>
-        <w:t xml:space="preserve">rooms_viewed </w:t>
+      <w:proofErr w:type="spellStart"/>
+      <w:r>
+        <w:rPr>
+          <w:i/>
+          <w:iCs/>
+        </w:rPr>
+        <w:t>rooms_viewed</w:t>
+      </w:r>
+      <w:proofErr w:type="spellEnd"/>
+      <w:r>
+        <w:rPr>
+          <w:i/>
+          <w:iCs/>
+        </w:rPr>
+        <w:t xml:space="preserve"> </w:t>
       </w:r>
       <w:r>
         <w:t>package. We created the following query in the corresponding repository to count how many times a user has viewed each room:</w:t>
@@ -4645,6 +5126,9 @@
         <w:jc w:val="center"/>
       </w:pPr>
       <w:r>
+        <w:rPr>
+          <w:noProof/>
+        </w:rPr>
         <w:drawing>
           <wp:inline distT="0" distB="0" distL="0" distR="0" wp14:anchorId="7808FA07" wp14:editId="3F2C2419">
             <wp:extent cx="5503985" cy="640956"/>
@@ -4661,7 +5145,7 @@
                     <pic:cNvPicPr/>
                   </pic:nvPicPr>
                   <pic:blipFill>
-                    <a:blip r:embed="rId15"/>
+                    <a:blip r:embed="rId16"/>
                     <a:stretch>
                       <a:fillRect/>
                     </a:stretch>
@@ -4690,27 +5174,22 @@
       <w:r>
         <w:t xml:space="preserve">Figure </w:t>
       </w:r>
-      <w:r>
-        <w:fldChar w:fldCharType="begin"/>
-      </w:r>
-      <w:r>
-        <w:instrText xml:space="preserve"> SEQ Figure \* ARABIC </w:instrText>
-      </w:r>
-      <w:r>
-        <w:fldChar w:fldCharType="separate"/>
-      </w:r>
-      <w:r>
-        <w:rPr>
-          <w:noProof/>
-        </w:rPr>
-        <w:t>4</w:t>
-      </w:r>
-      <w:r>
-        <w:fldChar w:fldCharType="end"/>
-      </w:r>
-      <w:r>
-        <w:t>: The query that counts how many times a user has viewed a given room</w:t>
-      </w:r>
+      <w:fldSimple w:instr=" SEQ Figure \* ARABIC ">
+        <w:r>
+          <w:rPr>
+            <w:noProof/>
+          </w:rPr>
+          <w:t>5</w:t>
+        </w:r>
+      </w:fldSimple>
+      <w:r>
+        <w:t xml:space="preserve">: The query that counts how many times a user has viewed a given </w:t>
+      </w:r>
+      <w:proofErr w:type="gramStart"/>
+      <w:r>
+        <w:t>room</w:t>
+      </w:r>
+      <w:proofErr w:type="gramEnd"/>
     </w:p>
     <w:p>
       <w:pPr>
@@ -4727,6 +5206,7 @@
       <w:r>
         <w:t xml:space="preserve">A user might be interested in a room if they have previously made a search for the same location. However, this is far from certain therefore, this data point will receive the lowest weight. Similarly, to the previous case, we need to keep track of all the searches made by the authenticated users. This is done in </w:t>
       </w:r>
+      <w:proofErr w:type="spellStart"/>
       <w:r>
         <w:rPr>
           <w:i/>
@@ -4734,6 +5214,7 @@
         </w:rPr>
         <w:t>SearchEntry</w:t>
       </w:r>
+      <w:proofErr w:type="spellEnd"/>
       <w:r>
         <w:t xml:space="preserve"> table and the number of relevant searches for a given user and room are retrieved using the following query:</w:t>
       </w:r>
@@ -4750,6 +5231,9 @@
         <w:jc w:val="center"/>
       </w:pPr>
       <w:r>
+        <w:rPr>
+          <w:noProof/>
+        </w:rPr>
         <w:drawing>
           <wp:inline distT="0" distB="0" distL="0" distR="0" wp14:anchorId="6F4806A6" wp14:editId="0C8519CE">
             <wp:extent cx="5433646" cy="873679"/>
@@ -4766,7 +5250,7 @@
                     <pic:cNvPicPr/>
                   </pic:nvPicPr>
                   <pic:blipFill>
-                    <a:blip r:embed="rId16"/>
+                    <a:blip r:embed="rId17"/>
                     <a:stretch>
                       <a:fillRect/>
                     </a:stretch>
@@ -4795,27 +5279,22 @@
       <w:r>
         <w:t xml:space="preserve">Figure </w:t>
       </w:r>
-      <w:r>
-        <w:fldChar w:fldCharType="begin"/>
-      </w:r>
-      <w:r>
-        <w:instrText xml:space="preserve"> SEQ Figure \* ARABIC </w:instrText>
-      </w:r>
-      <w:r>
-        <w:fldChar w:fldCharType="separate"/>
-      </w:r>
-      <w:r>
-        <w:rPr>
-          <w:noProof/>
-        </w:rPr>
-        <w:t>5</w:t>
-      </w:r>
-      <w:r>
-        <w:fldChar w:fldCharType="end"/>
-      </w:r>
-      <w:r>
-        <w:t>: The query that counts the number of relevant searches made by a user for a given room</w:t>
-      </w:r>
+      <w:fldSimple w:instr=" SEQ Figure \* ARABIC ">
+        <w:r>
+          <w:rPr>
+            <w:noProof/>
+          </w:rPr>
+          <w:t>6</w:t>
+        </w:r>
+      </w:fldSimple>
+      <w:r>
+        <w:t xml:space="preserve">: The query that counts the number of relevant searches made by a user for a given </w:t>
+      </w:r>
+      <w:proofErr w:type="gramStart"/>
+      <w:r>
+        <w:t>room</w:t>
+      </w:r>
+      <w:proofErr w:type="gramEnd"/>
     </w:p>
     <w:p>
       <w:pPr>
@@ -4840,6 +5319,7 @@
       </w:pPr>
       <w:bookmarkStart w:id="27" w:name="_Toc145379093"/>
       <w:r>
+        <w:lastRenderedPageBreak/>
         <w:t>Administrator</w:t>
       </w:r>
       <w:bookmarkEnd w:id="27"/>
@@ -4853,6 +5333,255 @@
         <w:t>Images</w:t>
       </w:r>
       <w:bookmarkEnd w:id="28"/>
+    </w:p>
+    <w:p/>
+    <w:p>
+      <w:pPr>
+        <w:jc w:val="both"/>
+      </w:pPr>
+      <w:r>
+        <w:t xml:space="preserve">The requirements of our application mean that the server will need to store images that the users upload, such as profile pictures and room photos. Those images will inevitably need to be served back to the users when viewing a certain room or examine the profile of a host. </w:t>
+      </w:r>
+    </w:p>
+    <w:p>
+      <w:pPr>
+        <w:jc w:val="both"/>
+      </w:pPr>
+      <w:r>
+        <w:t>The most important design decision for this subsystem was whether to store the images directly in the database or on the disk. Storing large files such as an image in the database, especially MySQL, is far from optimal in terms of performance. Therefore, we decided to store the images on disk instead. There is a price to pay for that, in terms of horizontal scalability, but for the purposes of this assignment we judged that to be an acceptable compromise</w:t>
+      </w:r>
+      <w:r>
+        <w:t>.</w:t>
+      </w:r>
+    </w:p>
+    <w:p>
+      <w:pPr>
+        <w:jc w:val="both"/>
+      </w:pPr>
+      <w:r>
+        <w:t xml:space="preserve">However, we created an Image entity that is stored into the database so we can create relationships between images and other entities such as rooms and users. This entity includes a reference to the image file stored on disk rather than the whole content of the file. This reference is in the form of a unique </w:t>
+      </w:r>
+      <w:r>
+        <w:t xml:space="preserve">string called a Global Unique Identifier (GUID). This GUID also serves as the name of the image file stored on disk. </w:t>
+      </w:r>
+      <w:r>
+        <w:t xml:space="preserve">As a result, when </w:t>
+      </w:r>
+      <w:r>
+        <w:t xml:space="preserve">uploading a new image, the server needs to create the corresponding entity into the database as well as store the file in a directory that can be accessed later. </w:t>
+      </w:r>
+    </w:p>
+    <w:p>
+      <w:pPr>
+        <w:jc w:val="both"/>
+      </w:pPr>
+      <w:r>
+        <w:t xml:space="preserve">To encapsulate all this image-related logic we created the </w:t>
+      </w:r>
+      <w:proofErr w:type="spellStart"/>
+      <w:r>
+        <w:rPr>
+          <w:i/>
+          <w:iCs/>
+        </w:rPr>
+        <w:t>ImageStorage</w:t>
+      </w:r>
+      <w:proofErr w:type="spellEnd"/>
+      <w:r>
+        <w:t xml:space="preserve"> class inside the </w:t>
+      </w:r>
+      <w:r>
+        <w:rPr>
+          <w:i/>
+          <w:iCs/>
+        </w:rPr>
+        <w:t xml:space="preserve">images </w:t>
+      </w:r>
+      <w:r>
+        <w:t>package. This class provides functionality such as creating, retrieving and deleting an image to the rest of the codebase. This way, the rest of the code can easily work with Image entities without having to worry about the underlying handling of the files on disk and keeping the database and the file structure consistent with each other. The most important operations provided by this class are:</w:t>
+      </w:r>
+    </w:p>
+    <w:p>
+      <w:pPr>
+        <w:pStyle w:val="ListParagraph"/>
+        <w:numPr>
+          <w:ilvl w:val="0"/>
+          <w:numId w:val="16"/>
+        </w:numPr>
+        <w:jc w:val="both"/>
+      </w:pPr>
+      <w:proofErr w:type="spellStart"/>
+      <w:r>
+        <w:rPr>
+          <w:i/>
+          <w:iCs/>
+        </w:rPr>
+        <w:t>saveImage</w:t>
+      </w:r>
+      <w:proofErr w:type="spellEnd"/>
+      <w:r>
+        <w:rPr>
+          <w:i/>
+          <w:iCs/>
+        </w:rPr>
+        <w:t xml:space="preserve">: </w:t>
+      </w:r>
+      <w:r>
+        <w:t>takes an image file as a parameter and saves it to the appropriate directory for later access, as well as creating and returning the corresponding Image entity in the database.</w:t>
+      </w:r>
+    </w:p>
+    <w:p>
+      <w:pPr>
+        <w:pStyle w:val="ListParagraph"/>
+        <w:numPr>
+          <w:ilvl w:val="0"/>
+          <w:numId w:val="16"/>
+        </w:numPr>
+        <w:jc w:val="both"/>
+      </w:pPr>
+      <w:proofErr w:type="spellStart"/>
+      <w:r>
+        <w:rPr>
+          <w:i/>
+          <w:iCs/>
+        </w:rPr>
+        <w:t>loadImage</w:t>
+      </w:r>
+      <w:proofErr w:type="spellEnd"/>
+      <w:r>
+        <w:rPr>
+          <w:i/>
+          <w:iCs/>
+        </w:rPr>
+        <w:t>:</w:t>
+      </w:r>
+      <w:r>
+        <w:t xml:space="preserve"> returns the Image entity from the database for a given image identifier (GUID).</w:t>
+      </w:r>
+    </w:p>
+    <w:p>
+      <w:pPr>
+        <w:pStyle w:val="ListParagraph"/>
+        <w:numPr>
+          <w:ilvl w:val="0"/>
+          <w:numId w:val="16"/>
+        </w:numPr>
+        <w:jc w:val="both"/>
+      </w:pPr>
+      <w:proofErr w:type="spellStart"/>
+      <w:r>
+        <w:rPr>
+          <w:i/>
+          <w:iCs/>
+        </w:rPr>
+        <w:t>loadImageFileByGUID</w:t>
+      </w:r>
+      <w:proofErr w:type="spellEnd"/>
+      <w:r>
+        <w:rPr>
+          <w:i/>
+          <w:iCs/>
+        </w:rPr>
+        <w:t xml:space="preserve">: </w:t>
+      </w:r>
+      <w:r>
+        <w:t>like the function above, but it returns the image file instead.</w:t>
+      </w:r>
+    </w:p>
+    <w:p>
+      <w:pPr>
+        <w:pStyle w:val="ListParagraph"/>
+        <w:numPr>
+          <w:ilvl w:val="0"/>
+          <w:numId w:val="16"/>
+        </w:numPr>
+        <w:jc w:val="both"/>
+      </w:pPr>
+      <w:proofErr w:type="spellStart"/>
+      <w:r>
+        <w:rPr>
+          <w:i/>
+          <w:iCs/>
+        </w:rPr>
+        <w:t>loadImageFile</w:t>
+      </w:r>
+      <w:proofErr w:type="spellEnd"/>
+      <w:r>
+        <w:t xml:space="preserve">: takes an Image entity as </w:t>
+      </w:r>
+      <w:r>
+        <w:t xml:space="preserve">a </w:t>
+      </w:r>
+      <w:r>
+        <w:t>parameter and returns the corresponding image file.</w:t>
+      </w:r>
+    </w:p>
+    <w:p>
+      <w:pPr>
+        <w:pStyle w:val="ListParagraph"/>
+        <w:numPr>
+          <w:ilvl w:val="0"/>
+          <w:numId w:val="16"/>
+        </w:numPr>
+        <w:jc w:val="both"/>
+      </w:pPr>
+      <w:proofErr w:type="spellStart"/>
+      <w:r>
+        <w:rPr>
+          <w:i/>
+          <w:iCs/>
+        </w:rPr>
+        <w:t>deleteImage</w:t>
+      </w:r>
+      <w:proofErr w:type="spellEnd"/>
+      <w:r>
+        <w:t>:</w:t>
+      </w:r>
+      <w:r>
+        <w:t xml:space="preserve"> takes an Image entity as its pa</w:t>
+      </w:r>
+      <w:r>
+        <w:t>rameter and deletes the entry from the database as well as the corresponding file.</w:t>
+      </w:r>
+    </w:p>
+    <w:p>
+      <w:pPr>
+        <w:pStyle w:val="ListParagraph"/>
+        <w:numPr>
+          <w:ilvl w:val="0"/>
+          <w:numId w:val="16"/>
+        </w:numPr>
+        <w:jc w:val="both"/>
+      </w:pPr>
+      <w:proofErr w:type="spellStart"/>
+      <w:r>
+        <w:rPr>
+          <w:i/>
+          <w:iCs/>
+        </w:rPr>
+        <w:t>deleteImages</w:t>
+      </w:r>
+      <w:proofErr w:type="spellEnd"/>
+      <w:r>
+        <w:t>:</w:t>
+      </w:r>
+      <w:r>
+        <w:t xml:space="preserve"> performs the same operation as </w:t>
+      </w:r>
+      <w:r>
+        <w:t>above but</w:t>
+      </w:r>
+      <w:r>
+        <w:t xml:space="preserve"> takes as a parameter a list of images to be deleted.</w:t>
+      </w:r>
+    </w:p>
+    <w:p>
+      <w:pPr>
+        <w:jc w:val="both"/>
+      </w:pPr>
+      <w:r>
+        <w:t>Finally, we are noting that our app is preloaded with a default profile picture and a default room thumbnail. These images come with the application itself and can not be deleted, as they would not be accessible anymore to the rest of the users or rooms that may make use of them.</w:t>
+      </w:r>
     </w:p>
     <w:p>
       <w:pPr>
@@ -4891,7 +5620,11 @@
         </w:r>
       </w:hyperlink>
       <w:r>
-        <w:t xml:space="preserve">. Those classes contain either utility functions and constants that are useful to other classes in the rest of the codebase, or configure a given part of Spring Boot to fit the needs of our application. The Utilities and Configuration classes are contained in their own packages, separated from but accessible to the rest of the code. </w:t>
+        <w:t xml:space="preserve">. Those classes contain either utility functions and constants that are </w:t>
+      </w:r>
+      <w:r>
+        <w:lastRenderedPageBreak/>
+        <w:t xml:space="preserve">useful to other classes in the rest of the codebase, or configure a given part of Spring Boot to fit the needs of our application. The Utilities and Configuration classes are contained in their own packages, separated from but accessible to the rest of the code. </w:t>
       </w:r>
     </w:p>
     <w:p>
@@ -4927,8 +5660,17 @@
         </w:numPr>
         <w:jc w:val="both"/>
       </w:pPr>
-      <w:r>
-        <w:t xml:space="preserve">AsyncConfig: enables and configures the execution of asynchronous tasks in the Spring framework, such as the recommendation algorithm described </w:t>
+      <w:proofErr w:type="spellStart"/>
+      <w:r>
+        <w:rPr>
+          <w:i/>
+          <w:iCs/>
+        </w:rPr>
+        <w:t>AsyncConfig</w:t>
+      </w:r>
+      <w:proofErr w:type="spellEnd"/>
+      <w:r>
+        <w:t xml:space="preserve">: enables and configures the execution of asynchronous tasks in the Spring framework, such as the recommendation algorithm described </w:t>
       </w:r>
       <w:hyperlink w:anchor="_Recommendation_System" w:history="1">
         <w:r>
@@ -4952,7 +5694,14 @@
         <w:jc w:val="both"/>
       </w:pPr>
       <w:r>
-        <w:t xml:space="preserve">Configuration: contains a set of constants that configure several parts of the application in a centralized place. Examples include the subfolders for images and data, the username and password of the administrator and the duration of the access and refresh tokens described in </w:t>
+        <w:rPr>
+          <w:i/>
+          <w:iCs/>
+        </w:rPr>
+        <w:t>Configuration</w:t>
+      </w:r>
+      <w:r>
+        <w:t xml:space="preserve">: contains a set of constants that configure several parts of the application in a centralized place. Examples include the subfolders for images and data, the username and password of the administrator and the duration of the access and refresh tokens described in </w:t>
       </w:r>
       <w:hyperlink w:anchor="_Authentication" w:history="1">
         <w:r>
@@ -4975,14 +5724,39 @@
         </w:numPr>
         <w:jc w:val="both"/>
       </w:pPr>
-      <w:r>
-        <w:t xml:space="preserve">CorsConfig: allows Cross Origin Resource Sharing (CORS) for development purposes and only from the local host in the port 3000. This is not necessary for the app to function when it is built and deployed but is left regardless in case someone wants to run the frontend from </w:t>
+      <w:proofErr w:type="spellStart"/>
+      <w:r>
+        <w:rPr>
+          <w:i/>
+          <w:iCs/>
+        </w:rPr>
+        <w:t>CorsConfig</w:t>
+      </w:r>
+      <w:proofErr w:type="spellEnd"/>
+      <w:r>
+        <w:t xml:space="preserve">: allows Cross Origin Resource Sharing (CORS) for development purposes and only from the local host in </w:t>
+      </w:r>
+      <w:proofErr w:type="gramStart"/>
+      <w:r>
+        <w:t>the port</w:t>
+      </w:r>
+      <w:proofErr w:type="gramEnd"/>
+      <w:r>
+        <w:t xml:space="preserve"> 3000. This is not necessary for the app to function when it is built and deployed but is left regardless in case someone wants to run the frontend from </w:t>
       </w:r>
       <w:r>
         <w:t>a</w:t>
       </w:r>
       <w:r>
-        <w:t xml:space="preserve"> npm development server.</w:t>
+        <w:t xml:space="preserve"> </w:t>
+      </w:r>
+      <w:proofErr w:type="spellStart"/>
+      <w:r>
+        <w:t>npm</w:t>
+      </w:r>
+      <w:proofErr w:type="spellEnd"/>
+      <w:r>
+        <w:t xml:space="preserve"> development server.</w:t>
       </w:r>
     </w:p>
     <w:p>
@@ -4994,8 +5768,25 @@
         </w:numPr>
         <w:jc w:val="both"/>
       </w:pPr>
-      <w:r>
-        <w:t>InitializeDatabase: the code in this classes is executed immediately after application st</w:t>
+      <w:proofErr w:type="spellStart"/>
+      <w:r>
+        <w:rPr>
+          <w:i/>
+          <w:iCs/>
+        </w:rPr>
+        <w:t>InitializeDatabase</w:t>
+      </w:r>
+      <w:proofErr w:type="spellEnd"/>
+      <w:r>
+        <w:t xml:space="preserve">: the code in </w:t>
+      </w:r>
+      <w:proofErr w:type="gramStart"/>
+      <w:r>
+        <w:t>this classes</w:t>
+      </w:r>
+      <w:proofErr w:type="gramEnd"/>
+      <w:r>
+        <w:t xml:space="preserve"> is executed immediately after application st</w:t>
       </w:r>
       <w:r>
         <w:t>artup and loads the necessary info such as roles, amenities, room types and the admin user to the database, if they are not already added.</w:t>
@@ -5010,8 +5801,17 @@
         </w:numPr>
         <w:jc w:val="both"/>
       </w:pPr>
-      <w:r>
-        <w:t xml:space="preserve">MethodSecurityConfig: enables method-level security annotations such as those described </w:t>
+      <w:proofErr w:type="spellStart"/>
+      <w:r>
+        <w:rPr>
+          <w:i/>
+          <w:iCs/>
+        </w:rPr>
+        <w:t>MethodSecurityConfig</w:t>
+      </w:r>
+      <w:proofErr w:type="spellEnd"/>
+      <w:r>
+        <w:t xml:space="preserve">: enables method-level security annotations such as those described </w:t>
       </w:r>
       <w:hyperlink w:anchor="_Authorization" w:history="1">
         <w:r>
@@ -5034,8 +5834,19 @@
         </w:numPr>
         <w:jc w:val="both"/>
       </w:pPr>
-      <w:r>
-        <w:t xml:space="preserve">SecurityConfiguration: defines security-related beans and the security filter chain. More details can be found in the </w:t>
+      <w:proofErr w:type="spellStart"/>
+      <w:proofErr w:type="gramStart"/>
+      <w:r>
+        <w:rPr>
+          <w:i/>
+          <w:iCs/>
+        </w:rPr>
+        <w:t>SecurityConfiguration</w:t>
+      </w:r>
+      <w:proofErr w:type="spellEnd"/>
+      <w:proofErr w:type="gramEnd"/>
+      <w:r>
+        <w:t xml:space="preserve">: defines security-related beans and the security filter chain. More details can be found in the </w:t>
       </w:r>
       <w:hyperlink w:anchor="_Security" w:history="1">
         <w:r>
@@ -5058,16 +5869,20 @@
         </w:numPr>
         <w:jc w:val="both"/>
       </w:pPr>
-      <w:r>
-        <w:t>WebConfig: redirects any non-API request to root path (‘/’) in order to allow the backend to correctly serve react router pages.</w:t>
-      </w:r>
-    </w:p>
-    <w:p>
-      <w:pPr>
-        <w:jc w:val="both"/>
-      </w:pPr>
-      <w:r>
-        <w:lastRenderedPageBreak/>
+      <w:proofErr w:type="spellStart"/>
+      <w:r>
+        <w:t>WebConfig</w:t>
+      </w:r>
+      <w:proofErr w:type="spellEnd"/>
+      <w:r>
+        <w:t>: redirects any non-API request to root path (‘/’) in order to allow the backend to correctly serve react router pages.</w:t>
+      </w:r>
+    </w:p>
+    <w:p>
+      <w:pPr>
+        <w:jc w:val="both"/>
+      </w:pPr>
+      <w:r>
         <w:t>Following is a brief description of each of the main utility classes:</w:t>
       </w:r>
     </w:p>
@@ -5081,7 +5896,14 @@
         <w:jc w:val="both"/>
       </w:pPr>
       <w:r>
-        <w:t>Constants: defines a set of constants, such as the strings defining the various role requests from the user, useful for the inner workings of the app.</w:t>
+        <w:rPr>
+          <w:i/>
+          <w:iCs/>
+        </w:rPr>
+        <w:t>Constants</w:t>
+      </w:r>
+      <w:r>
+        <w:t>: defines a set of constants, such as the strings defining the various role requests from the user, useful for the inner workings of the app.</w:t>
       </w:r>
     </w:p>
     <w:p>
@@ -5093,8 +5915,17 @@
         </w:numPr>
         <w:jc w:val="both"/>
       </w:pPr>
-      <w:r>
-        <w:t>GUIDGenerator: provides functionality to generate Global Unique Identifiers (GUIDs) that are used as filenames for images or refresh tokens for the users.</w:t>
+      <w:proofErr w:type="spellStart"/>
+      <w:r>
+        <w:rPr>
+          <w:i/>
+          <w:iCs/>
+        </w:rPr>
+        <w:t>GUIDGenerator</w:t>
+      </w:r>
+      <w:proofErr w:type="spellEnd"/>
+      <w:r>
+        <w:t>: provides functionality to generate Global Unique Identifiers (GUIDs) that are used as filenames for images or refresh tokens for the users.</w:t>
       </w:r>
     </w:p>
     <w:p>
@@ -5106,8 +5937,17 @@
         </w:numPr>
         <w:jc w:val="both"/>
       </w:pPr>
-      <w:r>
-        <w:t>ImageFormatDetector: detects whether a given image file is a PNG or JPEG image</w:t>
+      <w:proofErr w:type="spellStart"/>
+      <w:r>
+        <w:rPr>
+          <w:i/>
+          <w:iCs/>
+        </w:rPr>
+        <w:t>ImageFormatDetector</w:t>
+      </w:r>
+      <w:proofErr w:type="spellEnd"/>
+      <w:r>
+        <w:t>: detects whether a given image file is a PNG or JPEG image</w:t>
       </w:r>
       <w:r>
         <w:t>.</w:t>
@@ -5122,8 +5962,17 @@
         </w:numPr>
         <w:jc w:val="both"/>
       </w:pPr>
-      <w:r>
-        <w:t>IOUtility: encapsulates Input/Output related operations such as creating the path where the application can write its data and saving and retrieving the recommendation files from disk.</w:t>
+      <w:proofErr w:type="spellStart"/>
+      <w:r>
+        <w:rPr>
+          <w:i/>
+          <w:iCs/>
+        </w:rPr>
+        <w:t>IOUtility</w:t>
+      </w:r>
+      <w:proofErr w:type="spellEnd"/>
+      <w:r>
+        <w:t>: encapsulates Input/Output related operations such as creating the path where the application can write its data and saving and retrieving the recommendation files from disk.</w:t>
       </w:r>
     </w:p>
     <w:p>
@@ -5135,8 +5984,17 @@
         </w:numPr>
         <w:jc w:val="both"/>
       </w:pPr>
-      <w:r>
-        <w:t>UtilityComponent: contains functions that are useful throughout the program such as getting the current authenticated user or creating a Search Re</w:t>
+      <w:proofErr w:type="spellStart"/>
+      <w:r>
+        <w:rPr>
+          <w:i/>
+          <w:iCs/>
+        </w:rPr>
+        <w:t>UtilityComponent</w:t>
+      </w:r>
+      <w:proofErr w:type="spellEnd"/>
+      <w:r>
+        <w:t>: contains functions that are useful throughout the program such as getting the current authenticated user or creating a Search Re</w:t>
       </w:r>
       <w:r>
         <w:t>sponse DTO from a given Room object. We need to note at this point that this class is a Spring Component as it needs to make use of Spring Boot’s built-in dependency injection framework to access various repositories.</w:t>
@@ -5155,6 +6013,7 @@
       </w:pPr>
       <w:bookmarkStart w:id="31" w:name="_Toc145379097"/>
       <w:r>
+        <w:lastRenderedPageBreak/>
         <w:t>Frontend/Website</w:t>
       </w:r>
       <w:bookmarkEnd w:id="31"/>
@@ -5217,7 +6076,7 @@
   <w:abstractNum w:abstractNumId="0" w15:restartNumberingAfterBreak="0">
     <w:nsid w:val="1AE6304F"/>
     <w:multiLevelType w:val="hybridMultilevel"/>
-    <w:tmpl w:val="498AC8DC"/>
+    <w:tmpl w:val="48D0CB10"/>
     <w:lvl w:ilvl="0" w:tplc="04090001">
       <w:start w:val="1"/>
       <w:numFmt w:val="bullet"/>

</xml_diff>

<commit_message>
Added introduction and conclusion to documentation
</commit_message>
<xml_diff>
--- a/documentation/documentation.docx
+++ b/documentation/documentation.docx
@@ -7,11 +7,9 @@
         <w:pStyle w:val="Title"/>
         <w:jc w:val="center"/>
       </w:pPr>
-      <w:proofErr w:type="spellStart"/>
       <w:r>
         <w:t>Bookify</w:t>
       </w:r>
-      <w:proofErr w:type="spellEnd"/>
     </w:p>
     <w:p>
       <w:pPr>
@@ -115,7 +113,6 @@
             <w:t>Contents</w:t>
           </w:r>
         </w:p>
-        <w:p/>
         <w:p>
           <w:pPr>
             <w:pStyle w:val="TOC1"/>
@@ -136,12 +133,81 @@
           <w:r>
             <w:fldChar w:fldCharType="separate"/>
           </w:r>
-          <w:hyperlink w:anchor="_Toc145379073" w:history="1">
+          <w:hyperlink w:anchor="_Toc145467924" w:history="1">
             <w:r>
               <w:rPr>
                 <w:rStyle w:val="Hyperlink"/>
                 <w:noProof/>
               </w:rPr>
+              <w:t>Introduction</w:t>
+            </w:r>
+            <w:r>
+              <w:rPr>
+                <w:noProof/>
+                <w:webHidden/>
+              </w:rPr>
+              <w:tab/>
+            </w:r>
+            <w:r>
+              <w:rPr>
+                <w:noProof/>
+                <w:webHidden/>
+              </w:rPr>
+              <w:fldChar w:fldCharType="begin"/>
+            </w:r>
+            <w:r>
+              <w:rPr>
+                <w:noProof/>
+                <w:webHidden/>
+              </w:rPr>
+              <w:instrText xml:space="preserve"> PAGEREF _Toc145467924 \h </w:instrText>
+            </w:r>
+            <w:r>
+              <w:rPr>
+                <w:noProof/>
+                <w:webHidden/>
+              </w:rPr>
+            </w:r>
+            <w:r>
+              <w:rPr>
+                <w:noProof/>
+                <w:webHidden/>
+              </w:rPr>
+              <w:fldChar w:fldCharType="separate"/>
+            </w:r>
+            <w:r>
+              <w:rPr>
+                <w:noProof/>
+                <w:webHidden/>
+              </w:rPr>
+              <w:t>3</w:t>
+            </w:r>
+            <w:r>
+              <w:rPr>
+                <w:noProof/>
+                <w:webHidden/>
+              </w:rPr>
+              <w:fldChar w:fldCharType="end"/>
+            </w:r>
+          </w:hyperlink>
+        </w:p>
+        <w:p>
+          <w:pPr>
+            <w:pStyle w:val="TOC1"/>
+            <w:tabs>
+              <w:tab w:val="right" w:leader="dot" w:pos="9350"/>
+            </w:tabs>
+            <w:rPr>
+              <w:rFonts w:eastAsiaTheme="minorEastAsia"/>
+              <w:noProof/>
+            </w:rPr>
+          </w:pPr>
+          <w:hyperlink w:anchor="_Toc145467925" w:history="1">
+            <w:r>
+              <w:rPr>
+                <w:rStyle w:val="Hyperlink"/>
+                <w:noProof/>
+              </w:rPr>
               <w:t>Installation Guide</w:t>
             </w:r>
             <w:r>
@@ -163,7 +229,7 @@
                 <w:noProof/>
                 <w:webHidden/>
               </w:rPr>
-              <w:instrText xml:space="preserve"> PAGEREF _Toc145379073 \h </w:instrText>
+              <w:instrText xml:space="preserve"> PAGEREF _Toc145467925 \h </w:instrText>
             </w:r>
             <w:r>
               <w:rPr>
@@ -205,7 +271,7 @@
               <w:noProof/>
             </w:rPr>
           </w:pPr>
-          <w:hyperlink w:anchor="_Toc145379074" w:history="1">
+          <w:hyperlink w:anchor="_Toc145467926" w:history="1">
             <w:r>
               <w:rPr>
                 <w:rStyle w:val="Hyperlink"/>
@@ -232,7 +298,7 @@
                 <w:noProof/>
                 <w:webHidden/>
               </w:rPr>
-              <w:instrText xml:space="preserve"> PAGEREF _Toc145379074 \h </w:instrText>
+              <w:instrText xml:space="preserve"> PAGEREF _Toc145467926 \h </w:instrText>
             </w:r>
             <w:r>
               <w:rPr>
@@ -252,7 +318,7 @@
                 <w:noProof/>
                 <w:webHidden/>
               </w:rPr>
-              <w:t>3</w:t>
+              <w:t>4</w:t>
             </w:r>
             <w:r>
               <w:rPr>
@@ -274,7 +340,7 @@
               <w:noProof/>
             </w:rPr>
           </w:pPr>
-          <w:hyperlink w:anchor="_Toc145379075" w:history="1">
+          <w:hyperlink w:anchor="_Toc145467927" w:history="1">
             <w:r>
               <w:rPr>
                 <w:rStyle w:val="Hyperlink"/>
@@ -301,7 +367,7 @@
                 <w:noProof/>
                 <w:webHidden/>
               </w:rPr>
-              <w:instrText xml:space="preserve"> PAGEREF _Toc145379075 \h </w:instrText>
+              <w:instrText xml:space="preserve"> PAGEREF _Toc145467927 \h </w:instrText>
             </w:r>
             <w:r>
               <w:rPr>
@@ -321,7 +387,7 @@
                 <w:noProof/>
                 <w:webHidden/>
               </w:rPr>
-              <w:t>3</w:t>
+              <w:t>4</w:t>
             </w:r>
             <w:r>
               <w:rPr>
@@ -343,7 +409,7 @@
               <w:noProof/>
             </w:rPr>
           </w:pPr>
-          <w:hyperlink w:anchor="_Toc145379076" w:history="1">
+          <w:hyperlink w:anchor="_Toc145467928" w:history="1">
             <w:r>
               <w:rPr>
                 <w:rStyle w:val="Hyperlink"/>
@@ -370,7 +436,7 @@
                 <w:noProof/>
                 <w:webHidden/>
               </w:rPr>
-              <w:instrText xml:space="preserve"> PAGEREF _Toc145379076 \h </w:instrText>
+              <w:instrText xml:space="preserve"> PAGEREF _Toc145467928 \h </w:instrText>
             </w:r>
             <w:r>
               <w:rPr>
@@ -412,7 +478,7 @@
               <w:noProof/>
             </w:rPr>
           </w:pPr>
-          <w:hyperlink w:anchor="_Toc145379077" w:history="1">
+          <w:hyperlink w:anchor="_Toc145467929" w:history="1">
             <w:r>
               <w:rPr>
                 <w:rStyle w:val="Hyperlink"/>
@@ -439,7 +505,7 @@
                 <w:noProof/>
                 <w:webHidden/>
               </w:rPr>
-              <w:instrText xml:space="preserve"> PAGEREF _Toc145379077 \h </w:instrText>
+              <w:instrText xml:space="preserve"> PAGEREF _Toc145467929 \h </w:instrText>
             </w:r>
             <w:r>
               <w:rPr>
@@ -459,7 +525,7 @@
                 <w:noProof/>
                 <w:webHidden/>
               </w:rPr>
-              <w:t>5</w:t>
+              <w:t>6</w:t>
             </w:r>
             <w:r>
               <w:rPr>
@@ -481,7 +547,7 @@
               <w:noProof/>
             </w:rPr>
           </w:pPr>
-          <w:hyperlink w:anchor="_Toc145379078" w:history="1">
+          <w:hyperlink w:anchor="_Toc145467930" w:history="1">
             <w:r>
               <w:rPr>
                 <w:rStyle w:val="Hyperlink"/>
@@ -508,7 +574,7 @@
                 <w:noProof/>
                 <w:webHidden/>
               </w:rPr>
-              <w:instrText xml:space="preserve"> PAGEREF _Toc145379078 \h </w:instrText>
+              <w:instrText xml:space="preserve"> PAGEREF _Toc145467930 \h </w:instrText>
             </w:r>
             <w:r>
               <w:rPr>
@@ -528,7 +594,7 @@
                 <w:noProof/>
                 <w:webHidden/>
               </w:rPr>
-              <w:t>6</w:t>
+              <w:t>7</w:t>
             </w:r>
             <w:r>
               <w:rPr>
@@ -550,7 +616,7 @@
               <w:noProof/>
             </w:rPr>
           </w:pPr>
-          <w:hyperlink w:anchor="_Toc145379079" w:history="1">
+          <w:hyperlink w:anchor="_Toc145467931" w:history="1">
             <w:r>
               <w:rPr>
                 <w:rStyle w:val="Hyperlink"/>
@@ -577,7 +643,7 @@
                 <w:noProof/>
                 <w:webHidden/>
               </w:rPr>
-              <w:instrText xml:space="preserve"> PAGEREF _Toc145379079 \h </w:instrText>
+              <w:instrText xml:space="preserve"> PAGEREF _Toc145467931 \h </w:instrText>
             </w:r>
             <w:r>
               <w:rPr>
@@ -597,7 +663,7 @@
                 <w:noProof/>
                 <w:webHidden/>
               </w:rPr>
-              <w:t>6</w:t>
+              <w:t>7</w:t>
             </w:r>
             <w:r>
               <w:rPr>
@@ -619,7 +685,7 @@
               <w:noProof/>
             </w:rPr>
           </w:pPr>
-          <w:hyperlink w:anchor="_Toc145379080" w:history="1">
+          <w:hyperlink w:anchor="_Toc145467932" w:history="1">
             <w:r>
               <w:rPr>
                 <w:rStyle w:val="Hyperlink"/>
@@ -646,7 +712,7 @@
                 <w:noProof/>
                 <w:webHidden/>
               </w:rPr>
-              <w:instrText xml:space="preserve"> PAGEREF _Toc145379080 \h </w:instrText>
+              <w:instrText xml:space="preserve"> PAGEREF _Toc145467932 \h </w:instrText>
             </w:r>
             <w:r>
               <w:rPr>
@@ -666,7 +732,7 @@
                 <w:noProof/>
                 <w:webHidden/>
               </w:rPr>
-              <w:t>6</w:t>
+              <w:t>7</w:t>
             </w:r>
             <w:r>
               <w:rPr>
@@ -688,7 +754,7 @@
               <w:noProof/>
             </w:rPr>
           </w:pPr>
-          <w:hyperlink w:anchor="_Toc145379081" w:history="1">
+          <w:hyperlink w:anchor="_Toc145467933" w:history="1">
             <w:r>
               <w:rPr>
                 <w:rStyle w:val="Hyperlink"/>
@@ -715,7 +781,7 @@
                 <w:noProof/>
                 <w:webHidden/>
               </w:rPr>
-              <w:instrText xml:space="preserve"> PAGEREF _Toc145379081 \h </w:instrText>
+              <w:instrText xml:space="preserve"> PAGEREF _Toc145467933 \h </w:instrText>
             </w:r>
             <w:r>
               <w:rPr>
@@ -735,7 +801,7 @@
                 <w:noProof/>
                 <w:webHidden/>
               </w:rPr>
-              <w:t>6</w:t>
+              <w:t>7</w:t>
             </w:r>
             <w:r>
               <w:rPr>
@@ -757,7 +823,7 @@
               <w:noProof/>
             </w:rPr>
           </w:pPr>
-          <w:hyperlink w:anchor="_Toc145379082" w:history="1">
+          <w:hyperlink w:anchor="_Toc145467934" w:history="1">
             <w:r>
               <w:rPr>
                 <w:rStyle w:val="Hyperlink"/>
@@ -784,7 +850,7 @@
                 <w:noProof/>
                 <w:webHidden/>
               </w:rPr>
-              <w:instrText xml:space="preserve"> PAGEREF _Toc145379082 \h </w:instrText>
+              <w:instrText xml:space="preserve"> PAGEREF _Toc145467934 \h </w:instrText>
             </w:r>
             <w:r>
               <w:rPr>
@@ -804,7 +870,76 @@
                 <w:noProof/>
                 <w:webHidden/>
               </w:rPr>
-              <w:t>7</w:t>
+              <w:t>8</w:t>
+            </w:r>
+            <w:r>
+              <w:rPr>
+                <w:noProof/>
+                <w:webHidden/>
+              </w:rPr>
+              <w:fldChar w:fldCharType="end"/>
+            </w:r>
+          </w:hyperlink>
+        </w:p>
+        <w:p>
+          <w:pPr>
+            <w:pStyle w:val="TOC3"/>
+            <w:tabs>
+              <w:tab w:val="right" w:leader="dot" w:pos="9350"/>
+            </w:tabs>
+            <w:rPr>
+              <w:rFonts w:eastAsiaTheme="minorEastAsia"/>
+              <w:noProof/>
+            </w:rPr>
+          </w:pPr>
+          <w:hyperlink w:anchor="_Toc145467935" w:history="1">
+            <w:r>
+              <w:rPr>
+                <w:rStyle w:val="Hyperlink"/>
+                <w:noProof/>
+              </w:rPr>
+              <w:t>HTTPS/TLS</w:t>
+            </w:r>
+            <w:r>
+              <w:rPr>
+                <w:noProof/>
+                <w:webHidden/>
+              </w:rPr>
+              <w:tab/>
+            </w:r>
+            <w:r>
+              <w:rPr>
+                <w:noProof/>
+                <w:webHidden/>
+              </w:rPr>
+              <w:fldChar w:fldCharType="begin"/>
+            </w:r>
+            <w:r>
+              <w:rPr>
+                <w:noProof/>
+                <w:webHidden/>
+              </w:rPr>
+              <w:instrText xml:space="preserve"> PAGEREF _Toc145467935 \h </w:instrText>
+            </w:r>
+            <w:r>
+              <w:rPr>
+                <w:noProof/>
+                <w:webHidden/>
+              </w:rPr>
+            </w:r>
+            <w:r>
+              <w:rPr>
+                <w:noProof/>
+                <w:webHidden/>
+              </w:rPr>
+              <w:fldChar w:fldCharType="separate"/>
+            </w:r>
+            <w:r>
+              <w:rPr>
+                <w:noProof/>
+                <w:webHidden/>
+              </w:rPr>
+              <w:t>9</w:t>
             </w:r>
             <w:r>
               <w:rPr>
@@ -826,7 +961,7 @@
               <w:noProof/>
             </w:rPr>
           </w:pPr>
-          <w:hyperlink w:anchor="_Toc145379083" w:history="1">
+          <w:hyperlink w:anchor="_Toc145467936" w:history="1">
             <w:r>
               <w:rPr>
                 <w:rStyle w:val="Hyperlink"/>
@@ -853,7 +988,7 @@
                 <w:noProof/>
                 <w:webHidden/>
               </w:rPr>
-              <w:instrText xml:space="preserve"> PAGEREF _Toc145379083 \h </w:instrText>
+              <w:instrText xml:space="preserve"> PAGEREF _Toc145467936 \h </w:instrText>
             </w:r>
             <w:r>
               <w:rPr>
@@ -873,7 +1008,7 @@
                 <w:noProof/>
                 <w:webHidden/>
               </w:rPr>
-              <w:t>9</w:t>
+              <w:t>10</w:t>
             </w:r>
             <w:r>
               <w:rPr>
@@ -895,7 +1030,7 @@
               <w:noProof/>
             </w:rPr>
           </w:pPr>
-          <w:hyperlink w:anchor="_Toc145379084" w:history="1">
+          <w:hyperlink w:anchor="_Toc145467937" w:history="1">
             <w:r>
               <w:rPr>
                 <w:rStyle w:val="Hyperlink"/>
@@ -922,7 +1057,7 @@
                 <w:noProof/>
                 <w:webHidden/>
               </w:rPr>
-              <w:instrText xml:space="preserve"> PAGEREF _Toc145379084 \h </w:instrText>
+              <w:instrText xml:space="preserve"> PAGEREF _Toc145467937 \h </w:instrText>
             </w:r>
             <w:r>
               <w:rPr>
@@ -942,7 +1077,7 @@
                 <w:noProof/>
                 <w:webHidden/>
               </w:rPr>
-              <w:t>9</w:t>
+              <w:t>11</w:t>
             </w:r>
             <w:r>
               <w:rPr>
@@ -964,7 +1099,7 @@
               <w:noProof/>
             </w:rPr>
           </w:pPr>
-          <w:hyperlink w:anchor="_Toc145379085" w:history="1">
+          <w:hyperlink w:anchor="_Toc145467938" w:history="1">
             <w:r>
               <w:rPr>
                 <w:rStyle w:val="Hyperlink"/>
@@ -991,7 +1126,7 @@
                 <w:noProof/>
                 <w:webHidden/>
               </w:rPr>
-              <w:instrText xml:space="preserve"> PAGEREF _Toc145379085 \h </w:instrText>
+              <w:instrText xml:space="preserve"> PAGEREF _Toc145467938 \h </w:instrText>
             </w:r>
             <w:r>
               <w:rPr>
@@ -1011,7 +1146,7 @@
                 <w:noProof/>
                 <w:webHidden/>
               </w:rPr>
-              <w:t>9</w:t>
+              <w:t>11</w:t>
             </w:r>
             <w:r>
               <w:rPr>
@@ -1033,7 +1168,7 @@
               <w:noProof/>
             </w:rPr>
           </w:pPr>
-          <w:hyperlink w:anchor="_Toc145379086" w:history="1">
+          <w:hyperlink w:anchor="_Toc145467939" w:history="1">
             <w:r>
               <w:rPr>
                 <w:rStyle w:val="Hyperlink"/>
@@ -1060,7 +1195,7 @@
                 <w:noProof/>
                 <w:webHidden/>
               </w:rPr>
-              <w:instrText xml:space="preserve"> PAGEREF _Toc145379086 \h </w:instrText>
+              <w:instrText xml:space="preserve"> PAGEREF _Toc145467939 \h </w:instrText>
             </w:r>
             <w:r>
               <w:rPr>
@@ -1080,7 +1215,7 @@
                 <w:noProof/>
                 <w:webHidden/>
               </w:rPr>
-              <w:t>11</w:t>
+              <w:t>12</w:t>
             </w:r>
             <w:r>
               <w:rPr>
@@ -1102,7 +1237,7 @@
               <w:noProof/>
             </w:rPr>
           </w:pPr>
-          <w:hyperlink w:anchor="_Toc145379087" w:history="1">
+          <w:hyperlink w:anchor="_Toc145467940" w:history="1">
             <w:r>
               <w:rPr>
                 <w:rStyle w:val="Hyperlink"/>
@@ -1129,7 +1264,7 @@
                 <w:noProof/>
                 <w:webHidden/>
               </w:rPr>
-              <w:instrText xml:space="preserve"> PAGEREF _Toc145379087 \h </w:instrText>
+              <w:instrText xml:space="preserve"> PAGEREF _Toc145467940 \h </w:instrText>
             </w:r>
             <w:r>
               <w:rPr>
@@ -1149,7 +1284,7 @@
                 <w:noProof/>
                 <w:webHidden/>
               </w:rPr>
-              <w:t>11</w:t>
+              <w:t>12</w:t>
             </w:r>
             <w:r>
               <w:rPr>
@@ -1171,7 +1306,7 @@
               <w:noProof/>
             </w:rPr>
           </w:pPr>
-          <w:hyperlink w:anchor="_Toc145379088" w:history="1">
+          <w:hyperlink w:anchor="_Toc145467941" w:history="1">
             <w:r>
               <w:rPr>
                 <w:rStyle w:val="Hyperlink"/>
@@ -1198,7 +1333,7 @@
                 <w:noProof/>
                 <w:webHidden/>
               </w:rPr>
-              <w:instrText xml:space="preserve"> PAGEREF _Toc145379088 \h </w:instrText>
+              <w:instrText xml:space="preserve"> PAGEREF _Toc145467941 \h </w:instrText>
             </w:r>
             <w:r>
               <w:rPr>
@@ -1218,7 +1353,7 @@
                 <w:noProof/>
                 <w:webHidden/>
               </w:rPr>
-              <w:t>11</w:t>
+              <w:t>12</w:t>
             </w:r>
             <w:r>
               <w:rPr>
@@ -1240,7 +1375,7 @@
               <w:noProof/>
             </w:rPr>
           </w:pPr>
-          <w:hyperlink w:anchor="_Toc145379089" w:history="1">
+          <w:hyperlink w:anchor="_Toc145467942" w:history="1">
             <w:r>
               <w:rPr>
                 <w:rStyle w:val="Hyperlink"/>
@@ -1267,7 +1402,7 @@
                 <w:noProof/>
                 <w:webHidden/>
               </w:rPr>
-              <w:instrText xml:space="preserve"> PAGEREF _Toc145379089 \h </w:instrText>
+              <w:instrText xml:space="preserve"> PAGEREF _Toc145467942 \h </w:instrText>
             </w:r>
             <w:r>
               <w:rPr>
@@ -1287,7 +1422,7 @@
                 <w:noProof/>
                 <w:webHidden/>
               </w:rPr>
-              <w:t>11</w:t>
+              <w:t>13</w:t>
             </w:r>
             <w:r>
               <w:rPr>
@@ -1309,7 +1444,7 @@
               <w:noProof/>
             </w:rPr>
           </w:pPr>
-          <w:hyperlink w:anchor="_Toc145379090" w:history="1">
+          <w:hyperlink w:anchor="_Toc145467943" w:history="1">
             <w:r>
               <w:rPr>
                 <w:rStyle w:val="Hyperlink"/>
@@ -1336,7 +1471,7 @@
                 <w:noProof/>
                 <w:webHidden/>
               </w:rPr>
-              <w:instrText xml:space="preserve"> PAGEREF _Toc145379090 \h </w:instrText>
+              <w:instrText xml:space="preserve"> PAGEREF _Toc145467943 \h </w:instrText>
             </w:r>
             <w:r>
               <w:rPr>
@@ -1356,7 +1491,7 @@
                 <w:noProof/>
                 <w:webHidden/>
               </w:rPr>
-              <w:t>11</w:t>
+              <w:t>13</w:t>
             </w:r>
             <w:r>
               <w:rPr>
@@ -1378,7 +1513,7 @@
               <w:noProof/>
             </w:rPr>
           </w:pPr>
-          <w:hyperlink w:anchor="_Toc145379091" w:history="1">
+          <w:hyperlink w:anchor="_Toc145467944" w:history="1">
             <w:r>
               <w:rPr>
                 <w:rStyle w:val="Hyperlink"/>
@@ -1405,7 +1540,7 @@
                 <w:noProof/>
                 <w:webHidden/>
               </w:rPr>
-              <w:instrText xml:space="preserve"> PAGEREF _Toc145379091 \h </w:instrText>
+              <w:instrText xml:space="preserve"> PAGEREF _Toc145467944 \h </w:instrText>
             </w:r>
             <w:r>
               <w:rPr>
@@ -1425,7 +1560,7 @@
                 <w:noProof/>
                 <w:webHidden/>
               </w:rPr>
-              <w:t>11</w:t>
+              <w:t>13</w:t>
             </w:r>
             <w:r>
               <w:rPr>
@@ -1447,7 +1582,7 @@
               <w:noProof/>
             </w:rPr>
           </w:pPr>
-          <w:hyperlink w:anchor="_Toc145379092" w:history="1">
+          <w:hyperlink w:anchor="_Toc145467945" w:history="1">
             <w:r>
               <w:rPr>
                 <w:rStyle w:val="Hyperlink"/>
@@ -1474,7 +1609,7 @@
                 <w:noProof/>
                 <w:webHidden/>
               </w:rPr>
-              <w:instrText xml:space="preserve"> PAGEREF _Toc145379092 \h </w:instrText>
+              <w:instrText xml:space="preserve"> PAGEREF _Toc145467945 \h </w:instrText>
             </w:r>
             <w:r>
               <w:rPr>
@@ -1494,7 +1629,7 @@
                 <w:noProof/>
                 <w:webHidden/>
               </w:rPr>
-              <w:t>11</w:t>
+              <w:t>14</w:t>
             </w:r>
             <w:r>
               <w:rPr>
@@ -1516,7 +1651,7 @@
               <w:noProof/>
             </w:rPr>
           </w:pPr>
-          <w:hyperlink w:anchor="_Toc145379093" w:history="1">
+          <w:hyperlink w:anchor="_Toc145467946" w:history="1">
             <w:r>
               <w:rPr>
                 <w:rStyle w:val="Hyperlink"/>
@@ -1543,7 +1678,7 @@
                 <w:noProof/>
                 <w:webHidden/>
               </w:rPr>
-              <w:instrText xml:space="preserve"> PAGEREF _Toc145379093 \h </w:instrText>
+              <w:instrText xml:space="preserve"> PAGEREF _Toc145467946 \h </w:instrText>
             </w:r>
             <w:r>
               <w:rPr>
@@ -1563,7 +1698,7 @@
                 <w:noProof/>
                 <w:webHidden/>
               </w:rPr>
-              <w:t>12</w:t>
+              <w:t>16</w:t>
             </w:r>
             <w:r>
               <w:rPr>
@@ -1585,7 +1720,7 @@
               <w:noProof/>
             </w:rPr>
           </w:pPr>
-          <w:hyperlink w:anchor="_Toc145379094" w:history="1">
+          <w:hyperlink w:anchor="_Toc145467947" w:history="1">
             <w:r>
               <w:rPr>
                 <w:rStyle w:val="Hyperlink"/>
@@ -1612,7 +1747,7 @@
                 <w:noProof/>
                 <w:webHidden/>
               </w:rPr>
-              <w:instrText xml:space="preserve"> PAGEREF _Toc145379094 \h </w:instrText>
+              <w:instrText xml:space="preserve"> PAGEREF _Toc145467947 \h </w:instrText>
             </w:r>
             <w:r>
               <w:rPr>
@@ -1632,7 +1767,7 @@
                 <w:noProof/>
                 <w:webHidden/>
               </w:rPr>
-              <w:t>12</w:t>
+              <w:t>16</w:t>
             </w:r>
             <w:r>
               <w:rPr>
@@ -1654,7 +1789,7 @@
               <w:noProof/>
             </w:rPr>
           </w:pPr>
-          <w:hyperlink w:anchor="_Toc145379095" w:history="1">
+          <w:hyperlink w:anchor="_Toc145467948" w:history="1">
             <w:r>
               <w:rPr>
                 <w:rStyle w:val="Hyperlink"/>
@@ -1681,7 +1816,7 @@
                 <w:noProof/>
                 <w:webHidden/>
               </w:rPr>
-              <w:instrText xml:space="preserve"> PAGEREF _Toc145379095 \h </w:instrText>
+              <w:instrText xml:space="preserve"> PAGEREF _Toc145467948 \h </w:instrText>
             </w:r>
             <w:r>
               <w:rPr>
@@ -1701,7 +1836,7 @@
                 <w:noProof/>
                 <w:webHidden/>
               </w:rPr>
-              <w:t>12</w:t>
+              <w:t>17</w:t>
             </w:r>
             <w:r>
               <w:rPr>
@@ -1723,7 +1858,7 @@
               <w:noProof/>
             </w:rPr>
           </w:pPr>
-          <w:hyperlink w:anchor="_Toc145379096" w:history="1">
+          <w:hyperlink w:anchor="_Toc145467949" w:history="1">
             <w:r>
               <w:rPr>
                 <w:rStyle w:val="Hyperlink"/>
@@ -1750,7 +1885,7 @@
                 <w:noProof/>
                 <w:webHidden/>
               </w:rPr>
-              <w:instrText xml:space="preserve"> PAGEREF _Toc145379096 \h </w:instrText>
+              <w:instrText xml:space="preserve"> PAGEREF _Toc145467949 \h </w:instrText>
             </w:r>
             <w:r>
               <w:rPr>
@@ -1770,7 +1905,7 @@
                 <w:noProof/>
                 <w:webHidden/>
               </w:rPr>
-              <w:t>12</w:t>
+              <w:t>17</w:t>
             </w:r>
             <w:r>
               <w:rPr>
@@ -1792,7 +1927,7 @@
               <w:noProof/>
             </w:rPr>
           </w:pPr>
-          <w:hyperlink w:anchor="_Toc145379097" w:history="1">
+          <w:hyperlink w:anchor="_Toc145467950" w:history="1">
             <w:r>
               <w:rPr>
                 <w:rStyle w:val="Hyperlink"/>
@@ -1819,7 +1954,7 @@
                 <w:noProof/>
                 <w:webHidden/>
               </w:rPr>
-              <w:instrText xml:space="preserve"> PAGEREF _Toc145379097 \h </w:instrText>
+              <w:instrText xml:space="preserve"> PAGEREF _Toc145467950 \h </w:instrText>
             </w:r>
             <w:r>
               <w:rPr>
@@ -1839,7 +1974,7 @@
                 <w:noProof/>
                 <w:webHidden/>
               </w:rPr>
-              <w:t>12</w:t>
+              <w:t>18</w:t>
             </w:r>
             <w:r>
               <w:rPr>
@@ -1861,13 +1996,13 @@
               <w:noProof/>
             </w:rPr>
           </w:pPr>
-          <w:hyperlink w:anchor="_Toc145379098" w:history="1">
+          <w:hyperlink w:anchor="_Toc145467951" w:history="1">
             <w:r>
               <w:rPr>
                 <w:rStyle w:val="Hyperlink"/>
                 <w:noProof/>
               </w:rPr>
-              <w:t>API Reference</w:t>
+              <w:t>Setup Scripts</w:t>
             </w:r>
             <w:r>
               <w:rPr>
@@ -1888,7 +2023,7 @@
                 <w:noProof/>
                 <w:webHidden/>
               </w:rPr>
-              <w:instrText xml:space="preserve"> PAGEREF _Toc145379098 \h </w:instrText>
+              <w:instrText xml:space="preserve"> PAGEREF _Toc145467951 \h </w:instrText>
             </w:r>
             <w:r>
               <w:rPr>
@@ -1908,7 +2043,7 @@
                 <w:noProof/>
                 <w:webHidden/>
               </w:rPr>
-              <w:t>12</w:t>
+              <w:t>18</w:t>
             </w:r>
             <w:r>
               <w:rPr>
@@ -1930,12 +2065,81 @@
               <w:noProof/>
             </w:rPr>
           </w:pPr>
-          <w:hyperlink w:anchor="_Toc145379099" w:history="1">
+          <w:hyperlink w:anchor="_Toc145467952" w:history="1">
             <w:r>
               <w:rPr>
                 <w:rStyle w:val="Hyperlink"/>
                 <w:noProof/>
               </w:rPr>
+              <w:t>Conclusion</w:t>
+            </w:r>
+            <w:r>
+              <w:rPr>
+                <w:noProof/>
+                <w:webHidden/>
+              </w:rPr>
+              <w:tab/>
+            </w:r>
+            <w:r>
+              <w:rPr>
+                <w:noProof/>
+                <w:webHidden/>
+              </w:rPr>
+              <w:fldChar w:fldCharType="begin"/>
+            </w:r>
+            <w:r>
+              <w:rPr>
+                <w:noProof/>
+                <w:webHidden/>
+              </w:rPr>
+              <w:instrText xml:space="preserve"> PAGEREF _Toc145467952 \h </w:instrText>
+            </w:r>
+            <w:r>
+              <w:rPr>
+                <w:noProof/>
+                <w:webHidden/>
+              </w:rPr>
+            </w:r>
+            <w:r>
+              <w:rPr>
+                <w:noProof/>
+                <w:webHidden/>
+              </w:rPr>
+              <w:fldChar w:fldCharType="separate"/>
+            </w:r>
+            <w:r>
+              <w:rPr>
+                <w:noProof/>
+                <w:webHidden/>
+              </w:rPr>
+              <w:t>18</w:t>
+            </w:r>
+            <w:r>
+              <w:rPr>
+                <w:noProof/>
+                <w:webHidden/>
+              </w:rPr>
+              <w:fldChar w:fldCharType="end"/>
+            </w:r>
+          </w:hyperlink>
+        </w:p>
+        <w:p>
+          <w:pPr>
+            <w:pStyle w:val="TOC1"/>
+            <w:tabs>
+              <w:tab w:val="right" w:leader="dot" w:pos="9350"/>
+            </w:tabs>
+            <w:rPr>
+              <w:rFonts w:eastAsiaTheme="minorEastAsia"/>
+              <w:noProof/>
+            </w:rPr>
+          </w:pPr>
+          <w:hyperlink w:anchor="_Toc145467953" w:history="1">
+            <w:r>
+              <w:rPr>
+                <w:rStyle w:val="Hyperlink"/>
+                <w:noProof/>
+              </w:rPr>
               <w:t>Attributions</w:t>
             </w:r>
             <w:r>
@@ -1957,7 +2161,7 @@
                 <w:noProof/>
                 <w:webHidden/>
               </w:rPr>
-              <w:instrText xml:space="preserve"> PAGEREF _Toc145379099 \h </w:instrText>
+              <w:instrText xml:space="preserve"> PAGEREF _Toc145467953 \h </w:instrText>
             </w:r>
             <w:r>
               <w:rPr>
@@ -1977,7 +2181,76 @@
                 <w:noProof/>
                 <w:webHidden/>
               </w:rPr>
-              <w:t>12</w:t>
+              <w:t>19</w:t>
+            </w:r>
+            <w:r>
+              <w:rPr>
+                <w:noProof/>
+                <w:webHidden/>
+              </w:rPr>
+              <w:fldChar w:fldCharType="end"/>
+            </w:r>
+          </w:hyperlink>
+        </w:p>
+        <w:p>
+          <w:pPr>
+            <w:pStyle w:val="TOC1"/>
+            <w:tabs>
+              <w:tab w:val="right" w:leader="dot" w:pos="9350"/>
+            </w:tabs>
+            <w:rPr>
+              <w:rFonts w:eastAsiaTheme="minorEastAsia"/>
+              <w:noProof/>
+            </w:rPr>
+          </w:pPr>
+          <w:hyperlink w:anchor="_Toc145467954" w:history="1">
+            <w:r>
+              <w:rPr>
+                <w:rStyle w:val="Hyperlink"/>
+                <w:noProof/>
+              </w:rPr>
+              <w:t>API Reference</w:t>
+            </w:r>
+            <w:r>
+              <w:rPr>
+                <w:noProof/>
+                <w:webHidden/>
+              </w:rPr>
+              <w:tab/>
+            </w:r>
+            <w:r>
+              <w:rPr>
+                <w:noProof/>
+                <w:webHidden/>
+              </w:rPr>
+              <w:fldChar w:fldCharType="begin"/>
+            </w:r>
+            <w:r>
+              <w:rPr>
+                <w:noProof/>
+                <w:webHidden/>
+              </w:rPr>
+              <w:instrText xml:space="preserve"> PAGEREF _Toc145467954 \h </w:instrText>
+            </w:r>
+            <w:r>
+              <w:rPr>
+                <w:noProof/>
+                <w:webHidden/>
+              </w:rPr>
+            </w:r>
+            <w:r>
+              <w:rPr>
+                <w:noProof/>
+                <w:webHidden/>
+              </w:rPr>
+              <w:fldChar w:fldCharType="separate"/>
+            </w:r>
+            <w:r>
+              <w:rPr>
+                <w:noProof/>
+                <w:webHidden/>
+              </w:rPr>
+              <w:t>19</w:t>
             </w:r>
             <w:r>
               <w:rPr>
@@ -1995,6 +2268,7 @@
               <w:bCs/>
               <w:noProof/>
             </w:rPr>
+            <w:lastRenderedPageBreak/>
             <w:fldChar w:fldCharType="end"/>
           </w:r>
         </w:p>
@@ -2002,41 +2276,320 @@
     </w:sdt>
     <w:p>
       <w:pPr>
-        <w:rPr>
-          <w:rFonts w:ascii="Arial" w:hAnsi="Arial" w:cs="Arial"/>
-          <w:sz w:val="32"/>
-          <w:szCs w:val="32"/>
-        </w:rPr>
-      </w:pPr>
-      <w:r>
-        <w:rPr>
-          <w:rFonts w:ascii="Arial" w:hAnsi="Arial" w:cs="Arial"/>
-          <w:sz w:val="32"/>
-          <w:szCs w:val="32"/>
-        </w:rPr>
-        <w:br w:type="page"/>
-      </w:r>
-    </w:p>
-    <w:p>
-      <w:pPr>
-        <w:rPr>
-          <w:rFonts w:ascii="Arial" w:hAnsi="Arial" w:cs="Arial"/>
-          <w:sz w:val="32"/>
-          <w:szCs w:val="32"/>
-          <w:lang w:val="el-GR"/>
-        </w:rPr>
-      </w:pPr>
-    </w:p>
-    <w:p>
-      <w:pPr>
         <w:pStyle w:val="Heading1"/>
-        <w:jc w:val="both"/>
-      </w:pPr>
-      <w:bookmarkStart w:id="0" w:name="_Toc145379073"/>
+      </w:pPr>
+      <w:bookmarkStart w:id="0" w:name="_Toc145467924"/>
+      <w:r>
+        <w:t>Introduction</w:t>
+      </w:r>
+      <w:bookmarkEnd w:id="0"/>
+    </w:p>
+    <w:p/>
+    <w:p>
+      <w:pPr>
+        <w:jc w:val="both"/>
+      </w:pPr>
+      <w:r>
+        <w:t xml:space="preserve">In this assignment </w:t>
+      </w:r>
+      <w:r>
+        <w:t xml:space="preserve">we created an online booking application </w:t>
+      </w:r>
+      <w:proofErr w:type="gramStart"/>
+      <w:r>
+        <w:t>similar to</w:t>
+      </w:r>
+      <w:proofErr w:type="gramEnd"/>
+      <w:r>
+        <w:t xml:space="preserve"> </w:t>
+      </w:r>
+      <w:r>
+        <w:t>Airbnb</w:t>
+      </w:r>
+      <w:r>
+        <w:t xml:space="preserve"> or Booking</w:t>
+      </w:r>
+      <w:r>
+        <w:t>.com</w:t>
+      </w:r>
+      <w:r>
+        <w:t xml:space="preserve">. Our app, called Bookify, </w:t>
+      </w:r>
+      <w:r>
+        <w:t xml:space="preserve">provides most of the features one would expect to see in an application of this type including but not limited to user registration and profile, profile pictures, an administrator page, room creation page, a page to view all the room details (description, map, photos), reviews, an availability and booking system and a search system that allows various filters and supports pagination. We implemented all the requirements of the assignment’s specification along with some extra features we considered useful. </w:t>
+      </w:r>
+    </w:p>
+    <w:p>
+      <w:pPr>
+        <w:jc w:val="both"/>
+      </w:pPr>
+      <w:r>
+        <w:t xml:space="preserve">The application is developed using the client-server model. The server was created using Spring Boot and offers a RESTful API that can be used by various client applications such as websites or mobile apps. The website, created using React and JavaScript, functions as the client, providing a nice and intuitive interface for the average user to interact with the app. In this document we will be providing installation and execution instructions as well as explaining the design of our codebase, along with the main design dilemmas that </w:t>
+      </w:r>
+      <w:r>
+        <w:t>led to our current design.</w:t>
+      </w:r>
+      <w:r>
+        <w:t xml:space="preserve"> Following is a brief rundown of the </w:t>
+      </w:r>
+      <w:r>
+        <w:t xml:space="preserve">following sections of this report: </w:t>
+      </w:r>
+    </w:p>
+    <w:p>
+      <w:pPr>
+        <w:pStyle w:val="ListParagraph"/>
+        <w:numPr>
+          <w:ilvl w:val="0"/>
+          <w:numId w:val="20"/>
+        </w:numPr>
+        <w:jc w:val="both"/>
+      </w:pPr>
+      <w:hyperlink w:anchor="_Installation_Guide" w:history="1">
+        <w:r>
+          <w:rPr>
+            <w:rStyle w:val="Hyperlink"/>
+          </w:rPr>
+          <w:t>Installation Gu</w:t>
+        </w:r>
+        <w:r>
+          <w:rPr>
+            <w:rStyle w:val="Hyperlink"/>
+          </w:rPr>
+          <w:t>i</w:t>
+        </w:r>
+        <w:r>
+          <w:rPr>
+            <w:rStyle w:val="Hyperlink"/>
+          </w:rPr>
+          <w:t>de</w:t>
+        </w:r>
+      </w:hyperlink>
+      <w:r>
+        <w:t>: all the information you need to know for the various ways to install and run Bookify.</w:t>
+      </w:r>
+    </w:p>
+    <w:p>
+      <w:pPr>
+        <w:pStyle w:val="ListParagraph"/>
+        <w:numPr>
+          <w:ilvl w:val="0"/>
+          <w:numId w:val="20"/>
+        </w:numPr>
+        <w:jc w:val="both"/>
+      </w:pPr>
+      <w:hyperlink w:anchor="_Application_Features" w:history="1">
+        <w:r>
+          <w:rPr>
+            <w:rStyle w:val="Hyperlink"/>
+          </w:rPr>
+          <w:t>Application Fe</w:t>
+        </w:r>
+        <w:r>
+          <w:rPr>
+            <w:rStyle w:val="Hyperlink"/>
+          </w:rPr>
+          <w:t>a</w:t>
+        </w:r>
+        <w:r>
+          <w:rPr>
+            <w:rStyle w:val="Hyperlink"/>
+          </w:rPr>
+          <w:t>tures</w:t>
+        </w:r>
+      </w:hyperlink>
+      <w:r>
+        <w:t>: in this section we will be presenting the various capabilities our app offers and how to use them.</w:t>
+      </w:r>
+    </w:p>
+    <w:p>
+      <w:pPr>
+        <w:pStyle w:val="ListParagraph"/>
+        <w:numPr>
+          <w:ilvl w:val="0"/>
+          <w:numId w:val="20"/>
+        </w:numPr>
+        <w:jc w:val="both"/>
+      </w:pPr>
+      <w:hyperlink w:anchor="_Architecture_Breakdown" w:history="1">
+        <w:r>
+          <w:rPr>
+            <w:rStyle w:val="Hyperlink"/>
+          </w:rPr>
+          <w:t>Architecture Breakdown</w:t>
+        </w:r>
+      </w:hyperlink>
+      <w:r>
+        <w:t xml:space="preserve">: next up we are breaking down the design of our codebase explaining the high-level structure of both the </w:t>
+      </w:r>
+      <w:hyperlink w:anchor="_Backend/Server" w:history="1">
+        <w:r>
+          <w:rPr>
+            <w:rStyle w:val="Hyperlink"/>
+          </w:rPr>
+          <w:t>server</w:t>
+        </w:r>
+      </w:hyperlink>
+      <w:r>
+        <w:t xml:space="preserve"> and the </w:t>
+      </w:r>
+      <w:hyperlink w:anchor="_Frontend/Website" w:history="1">
+        <w:r>
+          <w:rPr>
+            <w:rStyle w:val="Hyperlink"/>
+          </w:rPr>
+          <w:t>website</w:t>
+        </w:r>
+      </w:hyperlink>
+      <w:r>
+        <w:t xml:space="preserve"> as well as the </w:t>
+      </w:r>
+      <w:hyperlink w:anchor="_Database" w:history="1">
+        <w:r>
+          <w:rPr>
+            <w:rStyle w:val="Hyperlink"/>
+          </w:rPr>
+          <w:t>database</w:t>
+        </w:r>
+      </w:hyperlink>
+      <w:r>
+        <w:t xml:space="preserve"> and the </w:t>
+      </w:r>
+      <w:hyperlink w:anchor="_Security" w:history="1">
+        <w:r>
+          <w:rPr>
+            <w:rStyle w:val="Hyperlink"/>
+          </w:rPr>
+          <w:t>secu</w:t>
+        </w:r>
+        <w:r>
+          <w:rPr>
+            <w:rStyle w:val="Hyperlink"/>
+          </w:rPr>
+          <w:t>r</w:t>
+        </w:r>
+        <w:r>
+          <w:rPr>
+            <w:rStyle w:val="Hyperlink"/>
+          </w:rPr>
+          <w:t>ity</w:t>
+        </w:r>
+      </w:hyperlink>
+      <w:r>
+        <w:t xml:space="preserve"> methods we used.</w:t>
+      </w:r>
+    </w:p>
+    <w:p>
+      <w:pPr>
+        <w:pStyle w:val="ListParagraph"/>
+        <w:numPr>
+          <w:ilvl w:val="0"/>
+          <w:numId w:val="20"/>
+        </w:numPr>
+        <w:jc w:val="both"/>
+      </w:pPr>
+      <w:hyperlink w:anchor="_Setup_Scripts" w:history="1">
+        <w:r>
+          <w:rPr>
+            <w:rStyle w:val="Hyperlink"/>
+          </w:rPr>
+          <w:t>Setup Scripts</w:t>
+        </w:r>
+      </w:hyperlink>
+      <w:r>
+        <w:t>: in this section we will briefly be examining the scripts we created to populate the database using the provided datasets, what they do and how they work.</w:t>
+      </w:r>
+    </w:p>
+    <w:p>
+      <w:pPr>
+        <w:pStyle w:val="ListParagraph"/>
+        <w:numPr>
+          <w:ilvl w:val="0"/>
+          <w:numId w:val="20"/>
+        </w:numPr>
+        <w:jc w:val="both"/>
+      </w:pPr>
+      <w:hyperlink w:anchor="_Conclusion" w:history="1">
+        <w:r>
+          <w:rPr>
+            <w:rStyle w:val="Hyperlink"/>
+          </w:rPr>
+          <w:t>Concl</w:t>
+        </w:r>
+        <w:r>
+          <w:rPr>
+            <w:rStyle w:val="Hyperlink"/>
+          </w:rPr>
+          <w:t>u</w:t>
+        </w:r>
+        <w:r>
+          <w:rPr>
+            <w:rStyle w:val="Hyperlink"/>
+          </w:rPr>
+          <w:t>sion</w:t>
+        </w:r>
+      </w:hyperlink>
+      <w:r>
+        <w:t>: here we will be summing up the process of developing Bookify and the challenges we faced.</w:t>
+      </w:r>
+      <w:r>
+        <w:t xml:space="preserve"> </w:t>
+      </w:r>
+    </w:p>
+    <w:p>
+      <w:pPr>
+        <w:pStyle w:val="ListParagraph"/>
+        <w:numPr>
+          <w:ilvl w:val="0"/>
+          <w:numId w:val="20"/>
+        </w:numPr>
+        <w:jc w:val="both"/>
+      </w:pPr>
+      <w:hyperlink w:anchor="_Attributions" w:history="1">
+        <w:r>
+          <w:rPr>
+            <w:rStyle w:val="Hyperlink"/>
+          </w:rPr>
+          <w:t>Attributions</w:t>
+        </w:r>
+      </w:hyperlink>
+      <w:r>
+        <w:t>: we could not end this report without providing proper attribution to the creators of the various open-source libraries, APIs and icons we used.</w:t>
+      </w:r>
+    </w:p>
+    <w:p>
+      <w:pPr>
+        <w:pStyle w:val="ListParagraph"/>
+        <w:numPr>
+          <w:ilvl w:val="0"/>
+          <w:numId w:val="20"/>
+        </w:numPr>
+        <w:jc w:val="both"/>
+      </w:pPr>
+      <w:hyperlink w:anchor="_API_Reference" w:history="1">
+        <w:r>
+          <w:rPr>
+            <w:rStyle w:val="Hyperlink"/>
+          </w:rPr>
+          <w:t>API Reference</w:t>
+        </w:r>
+      </w:hyperlink>
+      <w:r>
+        <w:t>: this chapter includes the documentation of the server’s API and the permissions required to access each endpoint.</w:t>
+      </w:r>
+    </w:p>
+    <w:p>
+      <w:pPr>
+        <w:pStyle w:val="Heading1"/>
+        <w:jc w:val="both"/>
+      </w:pPr>
+      <w:bookmarkStart w:id="1" w:name="_Installation_Guide"/>
+      <w:bookmarkStart w:id="2" w:name="_Toc145467925"/>
+      <w:bookmarkEnd w:id="1"/>
       <w:r>
         <w:t>Installation Guide</w:t>
       </w:r>
-      <w:bookmarkEnd w:id="0"/>
+      <w:bookmarkEnd w:id="2"/>
     </w:p>
     <w:p>
       <w:pPr>
@@ -2077,6 +2630,7 @@
         <w:jc w:val="both"/>
       </w:pPr>
       <w:r>
+        <w:lastRenderedPageBreak/>
         <w:t>There are various ways to run the application:</w:t>
       </w:r>
     </w:p>
@@ -2190,11 +2744,11 @@
       <w:r>
         <w:t xml:space="preserve"> </w:t>
       </w:r>
-      <w:bookmarkStart w:id="1" w:name="_Toc145379074"/>
+      <w:bookmarkStart w:id="3" w:name="_Toc145467926"/>
       <w:r>
         <w:t>Run in the Cloud</w:t>
       </w:r>
-      <w:bookmarkEnd w:id="1"/>
+      <w:bookmarkEnd w:id="3"/>
     </w:p>
     <w:p>
       <w:pPr>
@@ -2211,7 +2765,7 @@
       <w:r>
         <w:t xml:space="preserve"> </w:t>
       </w:r>
-      <w:hyperlink r:id="rId6" w:history="1">
+      <w:hyperlink r:id="rId8" w:history="1">
         <w:r>
           <w:rPr>
             <w:rStyle w:val="Hyperlink"/>
@@ -2262,7 +2816,7 @@
         <w:pStyle w:val="Heading2"/>
         <w:jc w:val="both"/>
       </w:pPr>
-      <w:bookmarkStart w:id="2" w:name="_Toc145379075"/>
+      <w:bookmarkStart w:id="4" w:name="_Toc145467927"/>
       <w:r>
         <w:t xml:space="preserve">Run locally from pre-built </w:t>
       </w:r>
@@ -2270,7 +2824,7 @@
       <w:r>
         <w:t>files</w:t>
       </w:r>
-      <w:bookmarkEnd w:id="2"/>
+      <w:bookmarkEnd w:id="4"/>
       <w:proofErr w:type="gramEnd"/>
     </w:p>
     <w:p>
@@ -2386,7 +2940,6 @@
         <w:jc w:val="both"/>
       </w:pPr>
       <w:r>
-        <w:lastRenderedPageBreak/>
         <w:t xml:space="preserve">Install the Java </w:t>
       </w:r>
       <w:r>
@@ -2710,6 +3263,7 @@
         <w:jc w:val="both"/>
       </w:pPr>
       <w:r>
+        <w:lastRenderedPageBreak/>
         <w:t xml:space="preserve">You can now close the MySQL console and use the terminal of your operating system to navigate to the build folder of the deliverable we provided. An example, that still requires you to provide the appropriate path, is this command: </w:t>
       </w:r>
       <w:r>
@@ -2987,7 +3541,7 @@
       <w:r>
         <w:t xml:space="preserve"> provide all the pages of the website to the browser when requested. Therefore, it is not required to create any additional static server to serve the website content. The only thing that should be required to use the app once the server is running is to open your browser and type the following into the address bar: </w:t>
       </w:r>
-      <w:hyperlink r:id="rId7" w:history="1">
+      <w:hyperlink r:id="rId9" w:history="1">
         <w:r>
           <w:rPr>
             <w:rStyle w:val="Hyperlink"/>
@@ -3014,22 +3568,18 @@
         <w:t xml:space="preserve"> due to our SSL certificate being self-signed most of the browsers will reject those requests. It is therefore necessary to add an exception to the browser for our website. If the browser </w:t>
       </w:r>
       <w:r>
-        <w:t xml:space="preserve">shows you a message rejecting the request, click on the advanced options button and then click on proceed/add </w:t>
-      </w:r>
-      <w:r>
-        <w:lastRenderedPageBreak/>
-        <w:t>exception. If you do not manage to get the exception done this way, you will need to manually set it via your browser’s security settings.</w:t>
+        <w:t>shows you a message rejecting the request, click on the advanced options button and then click on proceed/add exception. If you do not manage to get the exception done this way, you will need to manually set it via your browser’s security settings.</w:t>
       </w:r>
     </w:p>
     <w:p>
       <w:pPr>
         <w:pStyle w:val="Heading2"/>
       </w:pPr>
-      <w:bookmarkStart w:id="3" w:name="_Toc145379076"/>
+      <w:bookmarkStart w:id="5" w:name="_Toc145467928"/>
       <w:r>
         <w:t>Build and Run Locally</w:t>
       </w:r>
-      <w:bookmarkEnd w:id="3"/>
+      <w:bookmarkEnd w:id="5"/>
     </w:p>
     <w:p/>
     <w:p>
@@ -3100,6 +3650,7 @@
         <w:jc w:val="both"/>
       </w:pPr>
       <w:r>
+        <w:lastRenderedPageBreak/>
         <w:t xml:space="preserve">In the terminal of your operating system, navigate to the </w:t>
       </w:r>
       <w:proofErr w:type="spellStart"/>
@@ -3280,13 +3831,13 @@
       <w:pPr>
         <w:pStyle w:val="Heading2"/>
       </w:pPr>
-      <w:bookmarkStart w:id="4" w:name="_Run_Setup_Scripts"/>
-      <w:bookmarkStart w:id="5" w:name="_Toc145379077"/>
-      <w:bookmarkEnd w:id="4"/>
+      <w:bookmarkStart w:id="6" w:name="_Run_Setup_Scripts"/>
+      <w:bookmarkStart w:id="7" w:name="_Toc145467929"/>
+      <w:bookmarkEnd w:id="6"/>
       <w:r>
         <w:t>Run Setup Scripts</w:t>
       </w:r>
-      <w:bookmarkEnd w:id="5"/>
+      <w:bookmarkEnd w:id="7"/>
     </w:p>
     <w:p/>
     <w:p>
@@ -3474,7 +4025,6 @@
         <w:jc w:val="both"/>
       </w:pPr>
       <w:r>
-        <w:lastRenderedPageBreak/>
         <w:t xml:space="preserve">Run the server application locally at least once following the instructions in the previous sections so that the spring application will create all the necessary tables in the database. </w:t>
       </w:r>
       <w:r>
@@ -3559,6 +4109,7 @@
         <w:jc w:val="both"/>
       </w:pPr>
       <w:r>
+        <w:lastRenderedPageBreak/>
         <w:t xml:space="preserve">Depending on how fast your machine is, this script should need a couple of minutes to load all the necessary data. When it is done, you will find that the website now includes </w:t>
       </w:r>
       <w:r>
@@ -3583,35 +4134,39 @@
       <w:pPr>
         <w:pStyle w:val="Heading1"/>
       </w:pPr>
-      <w:bookmarkStart w:id="6" w:name="_Toc145379078"/>
+      <w:bookmarkStart w:id="8" w:name="_Application_Features"/>
+      <w:bookmarkStart w:id="9" w:name="_Toc145467930"/>
+      <w:bookmarkEnd w:id="8"/>
       <w:r>
         <w:t>Application Features</w:t>
       </w:r>
-      <w:bookmarkEnd w:id="6"/>
+      <w:bookmarkEnd w:id="9"/>
     </w:p>
     <w:p/>
     <w:p>
       <w:pPr>
         <w:pStyle w:val="Heading1"/>
       </w:pPr>
-      <w:bookmarkStart w:id="7" w:name="_Toc145379079"/>
+      <w:bookmarkStart w:id="10" w:name="_Architecture_Breakdown"/>
+      <w:bookmarkStart w:id="11" w:name="_Toc145467931"/>
+      <w:bookmarkEnd w:id="10"/>
       <w:r>
         <w:t>Architecture Breakdown</w:t>
       </w:r>
-      <w:bookmarkEnd w:id="7"/>
+      <w:bookmarkEnd w:id="11"/>
     </w:p>
     <w:p/>
     <w:p>
       <w:pPr>
         <w:pStyle w:val="Heading2"/>
       </w:pPr>
-      <w:bookmarkStart w:id="8" w:name="_Security"/>
-      <w:bookmarkStart w:id="9" w:name="_Toc145379080"/>
-      <w:bookmarkEnd w:id="8"/>
+      <w:bookmarkStart w:id="12" w:name="_Security"/>
+      <w:bookmarkStart w:id="13" w:name="_Toc145467932"/>
+      <w:bookmarkEnd w:id="12"/>
       <w:r>
         <w:t>Security</w:t>
       </w:r>
-      <w:bookmarkEnd w:id="9"/>
+      <w:bookmarkEnd w:id="13"/>
     </w:p>
     <w:p/>
     <w:p>
@@ -3653,13 +4208,13 @@
         <w:pStyle w:val="Heading3"/>
         <w:jc w:val="both"/>
       </w:pPr>
-      <w:bookmarkStart w:id="10" w:name="_Authentication"/>
-      <w:bookmarkStart w:id="11" w:name="_Toc145379081"/>
-      <w:bookmarkEnd w:id="10"/>
+      <w:bookmarkStart w:id="14" w:name="_Authentication"/>
+      <w:bookmarkStart w:id="15" w:name="_Toc145467933"/>
+      <w:bookmarkEnd w:id="14"/>
       <w:r>
         <w:t>Authentication</w:t>
       </w:r>
-      <w:bookmarkEnd w:id="11"/>
+      <w:bookmarkEnd w:id="15"/>
     </w:p>
     <w:p>
       <w:pPr>
@@ -3673,7 +4228,7 @@
       <w:r>
         <w:t xml:space="preserve">As required by the assignment, the authentication in this application is performed using a mechanism called </w:t>
       </w:r>
-      <w:hyperlink r:id="rId8" w:history="1">
+      <w:hyperlink r:id="rId10" w:history="1">
         <w:r>
           <w:rPr>
             <w:rStyle w:val="Hyperlink"/>
@@ -3717,32 +4272,29 @@
         <w:t xml:space="preserve">thus </w:t>
       </w:r>
       <w:r>
-        <w:t xml:space="preserve">limiting the damage. In this context the JWT is called an access token. When the access token expires, the server will reject any request containing that token </w:t>
-      </w:r>
+        <w:t xml:space="preserve">limiting the damage. In this context the JWT is called an access token. When the access token expires, the server will reject any request containing that token as unauthenticated. When that happens, the client needs to ask the server to refresh their access token by hitting a special endpoint created for this purpose. </w:t>
+      </w:r>
+    </w:p>
+    <w:p>
+      <w:pPr>
+        <w:jc w:val="both"/>
+      </w:pPr>
+      <w:r>
+        <w:t>To issue a new access token, the server needs to verify that the user requesting the refresh is who they say they are. This is done by sending along the refresh request another kind of token, called a refresh token. The refresh token is created on application signup and is related only to one given user. The user gets that refresh token along with their access token when they log in</w:t>
+      </w:r>
+      <w:r>
+        <w:t xml:space="preserve"> or register</w:t>
+      </w:r>
+      <w:r>
+        <w:t>. The server can capture the refresh token from the request and check it against the user’s token from the database to issue a new access token if they match.</w:t>
+      </w:r>
+    </w:p>
+    <w:p>
+      <w:pPr>
+        <w:jc w:val="both"/>
+      </w:pPr>
       <w:r>
         <w:lastRenderedPageBreak/>
-        <w:t xml:space="preserve">as unauthenticated. When that happens, the client needs to ask the server to refresh their access token by hitting a special endpoint created for this purpose. </w:t>
-      </w:r>
-    </w:p>
-    <w:p>
-      <w:pPr>
-        <w:jc w:val="both"/>
-      </w:pPr>
-      <w:r>
-        <w:t>To issue a new access token, the server needs to verify that the user requesting the refresh is who they say they are. This is done by sending along the refresh request another kind of token, called a refresh token. The refresh token is created on application signup and is related only to one given user. The user gets that refresh token along with their access token when they log in</w:t>
-      </w:r>
-      <w:r>
-        <w:t xml:space="preserve"> or register</w:t>
-      </w:r>
-      <w:r>
-        <w:t>. The server can capture the refresh token from the request and check it against the user’s token from the database to issue a new access token if they match.</w:t>
-      </w:r>
-    </w:p>
-    <w:p>
-      <w:pPr>
-        <w:jc w:val="both"/>
-      </w:pPr>
-      <w:r>
         <w:t xml:space="preserve">To implement all this behavior in our server, we relied heavily on Spring Boot’s Spring Security Framework. </w:t>
       </w:r>
       <w:r>
@@ -3869,13 +4421,13 @@
       <w:pPr>
         <w:pStyle w:val="Heading3"/>
       </w:pPr>
-      <w:bookmarkStart w:id="12" w:name="_Authorization"/>
-      <w:bookmarkStart w:id="13" w:name="_Toc145379082"/>
-      <w:bookmarkEnd w:id="12"/>
+      <w:bookmarkStart w:id="16" w:name="_Authorization"/>
+      <w:bookmarkStart w:id="17" w:name="_Toc145467934"/>
+      <w:bookmarkEnd w:id="16"/>
       <w:r>
         <w:t>Authorization</w:t>
       </w:r>
-      <w:bookmarkEnd w:id="13"/>
+      <w:bookmarkEnd w:id="17"/>
     </w:p>
     <w:p/>
     <w:p>
@@ -3907,7 +4459,6 @@
         <w:rPr>
           <w:noProof/>
         </w:rPr>
-        <w:lastRenderedPageBreak/>
         <mc:AlternateContent>
           <mc:Choice Requires="wps">
             <w:drawing>
@@ -3962,15 +4513,7 @@
                               </w:r>
                             </w:fldSimple>
                             <w:r>
-                              <w:t xml:space="preserve">: The Security Filter Chain of the </w:t>
-                            </w:r>
-                            <w:proofErr w:type="spellStart"/>
-                            <w:r>
-                              <w:t>Bookify</w:t>
-                            </w:r>
-                            <w:proofErr w:type="spellEnd"/>
-                            <w:r>
-                              <w:t xml:space="preserve"> server</w:t>
+                              <w:t>: The Security Filter Chain of the Bookify server</w:t>
                             </w:r>
                           </w:p>
                         </w:txbxContent>
@@ -4013,15 +4556,7 @@
                         </w:r>
                       </w:fldSimple>
                       <w:r>
-                        <w:t xml:space="preserve">: The Security Filter Chain of the </w:t>
-                      </w:r>
-                      <w:proofErr w:type="spellStart"/>
-                      <w:r>
-                        <w:t>Bookify</w:t>
-                      </w:r>
-                      <w:proofErr w:type="spellEnd"/>
-                      <w:r>
-                        <w:t xml:space="preserve"> server</w:t>
+                        <w:t>: The Security Filter Chain of the Bookify server</w:t>
                       </w:r>
                     </w:p>
                   </w:txbxContent>
@@ -4060,7 +4595,7 @@
                     <pic:cNvPicPr/>
                   </pic:nvPicPr>
                   <pic:blipFill>
-                    <a:blip r:embed="rId9" cstate="print">
+                    <a:blip r:embed="rId11" cstate="print">
                       <a:extLst>
                         <a:ext uri="{28A0092B-C50C-407E-A947-70E740481C1C}">
                           <a14:useLocalDpi xmlns:a14="http://schemas.microsoft.com/office/drawing/2010/main" val="0"/>
@@ -4129,6 +4664,7 @@
         <w:jc w:val="both"/>
       </w:pPr>
       <w:r>
+        <w:lastRenderedPageBreak/>
         <w:t>Because most of the endpoint classes</w:t>
       </w:r>
       <w:r>
@@ -4186,7 +4722,7 @@
                     <pic:cNvPicPr/>
                   </pic:nvPicPr>
                   <pic:blipFill>
-                    <a:blip r:embed="rId10"/>
+                    <a:blip r:embed="rId12"/>
                     <a:stretch>
                       <a:fillRect/>
                     </a:stretch>
@@ -4268,7 +4804,6 @@
         <w:rPr>
           <w:noProof/>
         </w:rPr>
-        <w:lastRenderedPageBreak/>
         <w:drawing>
           <wp:inline distT="0" distB="0" distL="0" distR="0" wp14:anchorId="4B0C9BB3" wp14:editId="08DDCADC">
             <wp:extent cx="5492262" cy="694748"/>
@@ -4285,7 +4820,7 @@
                     <pic:cNvPicPr/>
                   </pic:nvPicPr>
                   <pic:blipFill>
-                    <a:blip r:embed="rId11"/>
+                    <a:blip r:embed="rId13"/>
                     <a:stretch>
                       <a:fillRect/>
                     </a:stretch>
@@ -4363,13 +4898,51 @@
     </w:p>
     <w:p>
       <w:pPr>
+        <w:pStyle w:val="Heading3"/>
+      </w:pPr>
+      <w:bookmarkStart w:id="18" w:name="_Toc145467935"/>
+      <w:r>
+        <w:t>HTTPS/TLS</w:t>
+      </w:r>
+      <w:bookmarkEnd w:id="18"/>
+    </w:p>
+    <w:p/>
+    <w:p>
+      <w:pPr>
+        <w:jc w:val="both"/>
+      </w:pPr>
+      <w:r>
+        <w:t xml:space="preserve">As per the specification of the assignment, all requests coming to and from the backend are encrypted using the </w:t>
+      </w:r>
+      <w:r>
+        <w:t xml:space="preserve">SSL/TLS protocol. This means that if a request was somehow stolen, sensitive data such as passwords or private messages would never be exposed as they are securely encrypted. Configuring Spring Boot to use TLS was a matter of adding a few attributes in the </w:t>
+      </w:r>
+      <w:proofErr w:type="spellStart"/>
+      <w:proofErr w:type="gramStart"/>
+      <w:r>
+        <w:t>application.properties</w:t>
+      </w:r>
+      <w:proofErr w:type="spellEnd"/>
+      <w:proofErr w:type="gramEnd"/>
+      <w:r>
+        <w:t xml:space="preserve"> file after creating a </w:t>
+      </w:r>
+      <w:r>
+        <w:lastRenderedPageBreak/>
+        <w:t>self-signed certificate. The problem with this certificate is that most browsers will initially reject it, requiring the user to add an exception to the browser.</w:t>
+      </w:r>
+    </w:p>
+    <w:p>
+      <w:pPr>
         <w:pStyle w:val="Heading2"/>
       </w:pPr>
-      <w:bookmarkStart w:id="14" w:name="_Toc145379083"/>
+      <w:bookmarkStart w:id="19" w:name="_Database"/>
+      <w:bookmarkStart w:id="20" w:name="_Toc145467936"/>
+      <w:bookmarkEnd w:id="19"/>
       <w:r>
         <w:t>Database</w:t>
       </w:r>
-      <w:bookmarkEnd w:id="14"/>
+      <w:bookmarkEnd w:id="20"/>
       <w:r>
         <w:t xml:space="preserve"> </w:t>
       </w:r>
@@ -4474,7 +5047,7 @@
                     <pic:cNvPicPr/>
                   </pic:nvPicPr>
                   <pic:blipFill>
-                    <a:blip r:embed="rId12"/>
+                    <a:blip r:embed="rId14"/>
                     <a:stretch>
                       <a:fillRect/>
                     </a:stretch>
@@ -4512,28 +5085,20 @@
         </w:r>
       </w:fldSimple>
       <w:r>
-        <w:t xml:space="preserve">: The database of the </w:t>
-      </w:r>
-      <w:proofErr w:type="spellStart"/>
-      <w:r>
-        <w:t>Bookify</w:t>
-      </w:r>
-      <w:proofErr w:type="spellEnd"/>
-      <w:r>
-        <w:t xml:space="preserve"> application</w:t>
+        <w:t>: The database of the Bookify application</w:t>
       </w:r>
     </w:p>
     <w:p>
       <w:pPr>
         <w:pStyle w:val="Heading2"/>
       </w:pPr>
-      <w:bookmarkStart w:id="15" w:name="_Backend/Server"/>
-      <w:bookmarkStart w:id="16" w:name="_Toc145379084"/>
-      <w:bookmarkEnd w:id="15"/>
+      <w:bookmarkStart w:id="21" w:name="_Backend/Server"/>
+      <w:bookmarkStart w:id="22" w:name="_Toc145467937"/>
+      <w:bookmarkEnd w:id="21"/>
       <w:r>
         <w:t>Backend/Server</w:t>
       </w:r>
-      <w:bookmarkEnd w:id="16"/>
+      <w:bookmarkEnd w:id="22"/>
     </w:p>
     <w:p/>
     <w:p>
@@ -4566,13 +5131,13 @@
       <w:pPr>
         <w:pStyle w:val="Heading3"/>
       </w:pPr>
-      <w:bookmarkStart w:id="17" w:name="_General_Architecture"/>
-      <w:bookmarkStart w:id="18" w:name="_Toc145379085"/>
-      <w:bookmarkEnd w:id="17"/>
+      <w:bookmarkStart w:id="23" w:name="_General_Architecture"/>
+      <w:bookmarkStart w:id="24" w:name="_Toc145467938"/>
+      <w:bookmarkEnd w:id="23"/>
       <w:r>
         <w:t>General Architecture</w:t>
       </w:r>
-      <w:bookmarkEnd w:id="18"/>
+      <w:bookmarkEnd w:id="24"/>
     </w:p>
     <w:p/>
     <w:p>
@@ -4691,73 +5256,510 @@
       <w:pPr>
         <w:pStyle w:val="Heading3"/>
       </w:pPr>
-      <w:bookmarkStart w:id="19" w:name="_Toc145379086"/>
+      <w:bookmarkStart w:id="25" w:name="_Toc145467939"/>
       <w:r>
         <w:t>Authentication</w:t>
       </w:r>
-      <w:bookmarkEnd w:id="19"/>
+      <w:bookmarkEnd w:id="25"/>
     </w:p>
     <w:p>
       <w:pPr>
         <w:pStyle w:val="Heading3"/>
       </w:pPr>
-      <w:bookmarkStart w:id="20" w:name="_Toc145379087"/>
+      <w:bookmarkStart w:id="26" w:name="_Toc145467940"/>
       <w:r>
         <w:t>Users</w:t>
       </w:r>
-      <w:bookmarkEnd w:id="20"/>
+      <w:bookmarkEnd w:id="26"/>
     </w:p>
     <w:p>
       <w:pPr>
         <w:pStyle w:val="Heading3"/>
       </w:pPr>
-      <w:bookmarkStart w:id="21" w:name="_Toc145379088"/>
+      <w:bookmarkStart w:id="27" w:name="_Toc145467941"/>
       <w:r>
         <w:t>Rooms</w:t>
       </w:r>
-      <w:bookmarkEnd w:id="21"/>
+      <w:bookmarkEnd w:id="27"/>
+    </w:p>
+    <w:p/>
+    <w:p>
+      <w:pPr>
+        <w:jc w:val="both"/>
+      </w:pPr>
+      <w:r>
+        <w:t xml:space="preserve">The room is the most fundamental entity of our application, as to be expected of an Airbnb clone. This entity is defined in the </w:t>
+      </w:r>
+      <w:r>
+        <w:rPr>
+          <w:i/>
+          <w:iCs/>
+        </w:rPr>
+        <w:t>Room</w:t>
+      </w:r>
+      <w:r>
+        <w:t xml:space="preserve"> class. It includes too many attributes to list here, such as the Room ID (primary key), name, description, location fields, space-related information (such as number of rooms and beds) etc. Instead</w:t>
+      </w:r>
+      <w:r>
+        <w:t>,</w:t>
+      </w:r>
+      <w:r>
+        <w:t xml:space="preserve"> we are going to focus more on the relationships with other entities, mapped using the Hibernate ORM framework:</w:t>
+      </w:r>
+    </w:p>
+    <w:p>
+      <w:pPr>
+        <w:pStyle w:val="ListParagraph"/>
+        <w:numPr>
+          <w:ilvl w:val="0"/>
+          <w:numId w:val="18"/>
+        </w:numPr>
+        <w:jc w:val="both"/>
+      </w:pPr>
+      <w:r>
+        <w:t xml:space="preserve">Many-to-many relationship with the </w:t>
+      </w:r>
+      <w:r>
+        <w:rPr>
+          <w:i/>
+          <w:iCs/>
+        </w:rPr>
+        <w:t xml:space="preserve">Amenities </w:t>
+      </w:r>
+      <w:r>
+        <w:t>table. Defines the amenities a room provides.</w:t>
+      </w:r>
+    </w:p>
+    <w:p>
+      <w:pPr>
+        <w:pStyle w:val="ListParagraph"/>
+        <w:numPr>
+          <w:ilvl w:val="0"/>
+          <w:numId w:val="18"/>
+        </w:numPr>
+        <w:jc w:val="both"/>
+      </w:pPr>
+      <w:r>
+        <w:lastRenderedPageBreak/>
+        <w:t xml:space="preserve">Many-to-one relationship with the </w:t>
+      </w:r>
+      <w:r>
+        <w:rPr>
+          <w:i/>
+          <w:iCs/>
+        </w:rPr>
+        <w:t>Image</w:t>
+      </w:r>
+      <w:r>
+        <w:t xml:space="preserve"> entity for the thumbnail (the default thumbnail can be used by more than one room).</w:t>
+      </w:r>
+    </w:p>
+    <w:p>
+      <w:pPr>
+        <w:pStyle w:val="ListParagraph"/>
+        <w:numPr>
+          <w:ilvl w:val="0"/>
+          <w:numId w:val="18"/>
+        </w:numPr>
+        <w:jc w:val="both"/>
+      </w:pPr>
+      <w:r>
+        <w:t xml:space="preserve">One-to-many relationship with the </w:t>
+      </w:r>
+      <w:r>
+        <w:rPr>
+          <w:i/>
+          <w:iCs/>
+        </w:rPr>
+        <w:t xml:space="preserve">Image </w:t>
+      </w:r>
+      <w:r>
+        <w:t>entity for the room photos</w:t>
+      </w:r>
+      <w:r>
+        <w:t xml:space="preserve"> (each room photo is unique to a given room).</w:t>
+      </w:r>
+    </w:p>
+    <w:p>
+      <w:pPr>
+        <w:pStyle w:val="ListParagraph"/>
+        <w:numPr>
+          <w:ilvl w:val="0"/>
+          <w:numId w:val="18"/>
+        </w:numPr>
+        <w:jc w:val="both"/>
+      </w:pPr>
+      <w:r>
+        <w:t xml:space="preserve">Many-to-one relationship with the </w:t>
+      </w:r>
+      <w:r>
+        <w:rPr>
+          <w:i/>
+          <w:iCs/>
+        </w:rPr>
+        <w:t xml:space="preserve">User </w:t>
+      </w:r>
+      <w:r>
+        <w:t>table to define the room’s host.</w:t>
+      </w:r>
+    </w:p>
+    <w:p>
+      <w:pPr>
+        <w:pStyle w:val="ListParagraph"/>
+        <w:numPr>
+          <w:ilvl w:val="0"/>
+          <w:numId w:val="18"/>
+        </w:numPr>
+        <w:jc w:val="both"/>
+      </w:pPr>
+      <w:r>
+        <w:t xml:space="preserve">One-to-many relationship with the </w:t>
+      </w:r>
+      <w:r>
+        <w:rPr>
+          <w:i/>
+          <w:iCs/>
+        </w:rPr>
+        <w:t>Bookings</w:t>
+      </w:r>
+      <w:r>
+        <w:t xml:space="preserve"> table to hold all the reservations for a given room.</w:t>
+      </w:r>
+    </w:p>
+    <w:p>
+      <w:pPr>
+        <w:pStyle w:val="ListParagraph"/>
+        <w:numPr>
+          <w:ilvl w:val="0"/>
+          <w:numId w:val="18"/>
+        </w:numPr>
+        <w:jc w:val="both"/>
+      </w:pPr>
+      <w:r>
+        <w:t xml:space="preserve">One-to-many relationship with the </w:t>
+      </w:r>
+      <w:r>
+        <w:rPr>
+          <w:i/>
+          <w:iCs/>
+        </w:rPr>
+        <w:t xml:space="preserve">Review </w:t>
+      </w:r>
+      <w:r>
+        <w:t>entity.</w:t>
+      </w:r>
+    </w:p>
+    <w:p>
+      <w:pPr>
+        <w:jc w:val="both"/>
+      </w:pPr>
+      <w:r>
+        <w:t xml:space="preserve">Apart from the room repository, controllers and various DTOs used to conveniently move data around, the </w:t>
+      </w:r>
+      <w:r>
+        <w:rPr>
+          <w:i/>
+          <w:iCs/>
+        </w:rPr>
+        <w:t>rooms</w:t>
+      </w:r>
+      <w:r>
+        <w:t xml:space="preserve"> package also contains the important service classes:</w:t>
+      </w:r>
+    </w:p>
+    <w:p>
+      <w:pPr>
+        <w:pStyle w:val="ListParagraph"/>
+        <w:numPr>
+          <w:ilvl w:val="0"/>
+          <w:numId w:val="19"/>
+        </w:numPr>
+        <w:jc w:val="both"/>
+      </w:pPr>
+      <w:proofErr w:type="spellStart"/>
+      <w:r>
+        <w:rPr>
+          <w:i/>
+          <w:iCs/>
+        </w:rPr>
+        <w:t>RoomService</w:t>
+      </w:r>
+      <w:proofErr w:type="spellEnd"/>
+      <w:r>
+        <w:rPr>
+          <w:i/>
+          <w:iCs/>
+        </w:rPr>
+        <w:t xml:space="preserve">: </w:t>
+      </w:r>
+      <w:r>
+        <w:t xml:space="preserve">handles the creation, editing and deletion of a room, allows the retrieval of room data and provides various useful functions related to rooms such as retrieving pages of rooms from a given host (used the populate the host dashboard on the website). </w:t>
+      </w:r>
+    </w:p>
+    <w:p>
+      <w:pPr>
+        <w:pStyle w:val="ListParagraph"/>
+        <w:numPr>
+          <w:ilvl w:val="0"/>
+          <w:numId w:val="19"/>
+        </w:numPr>
+        <w:jc w:val="both"/>
+      </w:pPr>
+      <w:proofErr w:type="spellStart"/>
+      <w:r>
+        <w:rPr>
+          <w:i/>
+          <w:iCs/>
+        </w:rPr>
+        <w:t>RoomPhotoService</w:t>
+      </w:r>
+      <w:proofErr w:type="spellEnd"/>
+      <w:r>
+        <w:rPr>
+          <w:i/>
+          <w:iCs/>
+        </w:rPr>
+        <w:t xml:space="preserve">: </w:t>
+      </w:r>
+      <w:r>
+        <w:t xml:space="preserve">handles </w:t>
+      </w:r>
+      <w:r>
+        <w:t>functionality related to the photos and thumbnails of the rooms such as adding, retrieving or deleting a photo and getting a list of all the rooms’ photo GUIDs.</w:t>
+      </w:r>
+    </w:p>
+    <w:p>
+      <w:pPr>
+        <w:jc w:val="both"/>
+      </w:pPr>
+      <w:r>
+        <w:t xml:space="preserve">Very special care needs to be taken so a bad actor will not be allowed to edit or delete a room that he has no access to (due to being unauthenticated or not being the host of that room). To this end, we use the </w:t>
+      </w:r>
+      <w:proofErr w:type="spellStart"/>
+      <w:r>
+        <w:rPr>
+          <w:i/>
+          <w:iCs/>
+        </w:rPr>
+        <w:t>RoomAuthenticationUtility</w:t>
+      </w:r>
+      <w:proofErr w:type="spellEnd"/>
+      <w:r>
+        <w:t xml:space="preserve"> to verify that the current user making the request has the required permissions to perform privileged operations.</w:t>
+      </w:r>
+    </w:p>
+    <w:p>
+      <w:pPr>
+        <w:jc w:val="both"/>
+      </w:pPr>
+      <w:r>
+        <w:t>Finally, we need to note that when creating a room, the photos are not included in the original request. Instead, the server accepts a room registration request with the required fields to create a room and then the client (the website) needs to add the photos to the newly created room one by one. This is also the case when viewing a room. The initial request returns only the various fields and descriptions of the room as well as a list of the thumbnail and all the photo GUIDs that need to be requested separately by the client.</w:t>
+      </w:r>
     </w:p>
     <w:p>
       <w:pPr>
         <w:pStyle w:val="Heading3"/>
       </w:pPr>
-      <w:bookmarkStart w:id="22" w:name="_Toc145379089"/>
+      <w:bookmarkStart w:id="28" w:name="_Toc145467942"/>
       <w:r>
         <w:t>Booking and Availability</w:t>
       </w:r>
-      <w:bookmarkEnd w:id="22"/>
+      <w:bookmarkEnd w:id="28"/>
     </w:p>
     <w:p>
       <w:pPr>
         <w:pStyle w:val="Heading3"/>
       </w:pPr>
-      <w:bookmarkStart w:id="23" w:name="_Toc145379090"/>
+      <w:bookmarkStart w:id="29" w:name="_Toc145467943"/>
       <w:r>
         <w:t>Search</w:t>
       </w:r>
-      <w:bookmarkEnd w:id="23"/>
+      <w:bookmarkEnd w:id="29"/>
     </w:p>
     <w:p>
       <w:pPr>
         <w:pStyle w:val="Heading3"/>
       </w:pPr>
-      <w:bookmarkStart w:id="24" w:name="_Toc145379091"/>
+      <w:bookmarkStart w:id="30" w:name="_Toc145467944"/>
       <w:r>
         <w:t>Reviews</w:t>
       </w:r>
-      <w:bookmarkEnd w:id="24"/>
+      <w:bookmarkEnd w:id="30"/>
+    </w:p>
+    <w:p/>
+    <w:p>
+      <w:pPr>
+        <w:jc w:val="both"/>
+      </w:pPr>
+      <w:r>
+        <w:t xml:space="preserve">Bookify allows its users to post reviews to various rooms. This is a feature very useful to the tenants that are looking for a room. It also allows for the generation of more accurate </w:t>
+      </w:r>
+      <w:hyperlink w:anchor="_Recommendation_System" w:history="1">
+        <w:r>
+          <w:rPr>
+            <w:rStyle w:val="Hyperlink"/>
+          </w:rPr>
+          <w:t>recommendations</w:t>
+        </w:r>
+      </w:hyperlink>
+      <w:r>
+        <w:t xml:space="preserve">. Reviews can only be posted by </w:t>
+      </w:r>
+      <w:r>
+        <w:t>logged-in users with the tenant role. However, any user - authenticated or not - is able to see them. For demonstration purposes we decided to allow the tenants to review rooms they have not booked before. A green verification checkmark is used on the website to indicate that the review is done by a user that has previously stayed in the room at the time their review was last edited.</w:t>
+      </w:r>
+    </w:p>
+    <w:p>
+      <w:pPr>
+        <w:jc w:val="both"/>
+      </w:pPr>
+      <w:r>
+        <w:t xml:space="preserve">The </w:t>
+      </w:r>
+      <w:r>
+        <w:rPr>
+          <w:i/>
+          <w:iCs/>
+        </w:rPr>
+        <w:t>Review</w:t>
+      </w:r>
+      <w:r>
+        <w:t xml:space="preserve"> class is </w:t>
+      </w:r>
+      <w:proofErr w:type="gramStart"/>
+      <w:r>
+        <w:t>fairly simple</w:t>
+      </w:r>
+      <w:proofErr w:type="gramEnd"/>
+      <w:r>
+        <w:t>. It contains an ID (primary key), a rating between 1-5 and a comment made by the user. It also contains a relationship to the user that created and to the room it refers to. We are also storing whether the review is made by a user that has previously booked that room. The rating of the room is for now calculated simply by averaging out the rating of all the reviews for that room. We considered giving greater weight to more recent or verified reviews, but we ran out of time.</w:t>
+      </w:r>
+    </w:p>
+    <w:p>
+      <w:pPr>
+        <w:jc w:val="both"/>
+      </w:pPr>
+      <w:r>
+        <w:lastRenderedPageBreak/>
+        <w:t xml:space="preserve">The </w:t>
+      </w:r>
+      <w:proofErr w:type="spellStart"/>
+      <w:r>
+        <w:rPr>
+          <w:i/>
+          <w:iCs/>
+        </w:rPr>
+        <w:t>ReviewService</w:t>
+      </w:r>
+      <w:proofErr w:type="spellEnd"/>
+      <w:r>
+        <w:t xml:space="preserve"> handles the logic for storing, retrieving and editing reviews, verifying the user has the privileges required to perform actions on existing reviews and handling special error cases such as trying to edit a review that is does not exist or has been deleted.</w:t>
+      </w:r>
+      <w:r>
+        <w:t xml:space="preserve"> The </w:t>
+      </w:r>
+      <w:proofErr w:type="spellStart"/>
+      <w:r>
+        <w:rPr>
+          <w:i/>
+          <w:iCs/>
+        </w:rPr>
+        <w:t>ReviewRepository</w:t>
+      </w:r>
+      <w:proofErr w:type="spellEnd"/>
+      <w:r>
+        <w:t xml:space="preserve"> provides useful queries to the </w:t>
+      </w:r>
+      <w:r>
+        <w:rPr>
+          <w:i/>
+          <w:iCs/>
+        </w:rPr>
+        <w:t>Reviews</w:t>
+      </w:r>
+      <w:r>
+        <w:t xml:space="preserve"> table such as calculating the average rating of a host and counting the reviews of a given host (used in the profile stats page of the website):</w:t>
+      </w:r>
+    </w:p>
+    <w:p>
+      <w:pPr>
+        <w:keepNext/>
+        <w:jc w:val="center"/>
+      </w:pPr>
+      <w:r>
+        <w:drawing>
+          <wp:inline distT="0" distB="0" distL="0" distR="0" wp14:anchorId="277AC59C" wp14:editId="2B7BEEDE">
+            <wp:extent cx="2766646" cy="1947535"/>
+            <wp:effectExtent l="0" t="0" r="0" b="0"/>
+            <wp:docPr id="1271615042" name="Picture 1" descr="A screenshot of a computer program&#10;&#10;Description automatically generated"/>
+            <wp:cNvGraphicFramePr>
+              <a:graphicFrameLocks xmlns:a="http://schemas.openxmlformats.org/drawingml/2006/main" noChangeAspect="1"/>
+            </wp:cNvGraphicFramePr>
+            <a:graphic xmlns:a="http://schemas.openxmlformats.org/drawingml/2006/main">
+              <a:graphicData uri="http://schemas.openxmlformats.org/drawingml/2006/picture">
+                <pic:pic xmlns:pic="http://schemas.openxmlformats.org/drawingml/2006/picture">
+                  <pic:nvPicPr>
+                    <pic:cNvPr id="1271615042" name="Picture 1" descr="A screenshot of a computer program&#10;&#10;Description automatically generated"/>
+                    <pic:cNvPicPr/>
+                  </pic:nvPicPr>
+                  <pic:blipFill>
+                    <a:blip r:embed="rId15"/>
+                    <a:stretch>
+                      <a:fillRect/>
+                    </a:stretch>
+                  </pic:blipFill>
+                  <pic:spPr>
+                    <a:xfrm>
+                      <a:off x="0" y="0"/>
+                      <a:ext cx="2781956" cy="1958312"/>
+                    </a:xfrm>
+                    <a:prstGeom prst="rect">
+                      <a:avLst/>
+                    </a:prstGeom>
+                  </pic:spPr>
+                </pic:pic>
+              </a:graphicData>
+            </a:graphic>
+          </wp:inline>
+        </w:drawing>
+      </w:r>
+    </w:p>
+    <w:p>
+      <w:pPr>
+        <w:pStyle w:val="Caption"/>
+        <w:jc w:val="center"/>
+      </w:pPr>
+      <w:r>
+        <w:t xml:space="preserve">Figure </w:t>
+      </w:r>
+      <w:fldSimple w:instr=" SEQ Figure \* ARABIC ">
+        <w:r>
+          <w:rPr>
+            <w:noProof/>
+          </w:rPr>
+          <w:t>5</w:t>
+        </w:r>
+      </w:fldSimple>
+      <w:r>
+        <w:t xml:space="preserve">: Examples of some useful custom queries in the </w:t>
+      </w:r>
+      <w:proofErr w:type="spellStart"/>
+      <w:r>
+        <w:t>ReviewRepository</w:t>
+      </w:r>
+      <w:proofErr w:type="spellEnd"/>
     </w:p>
     <w:p>
       <w:pPr>
         <w:pStyle w:val="Heading3"/>
       </w:pPr>
-      <w:bookmarkStart w:id="25" w:name="_Recommendation_System"/>
-      <w:bookmarkStart w:id="26" w:name="_Toc145379092"/>
-      <w:bookmarkEnd w:id="25"/>
+      <w:bookmarkStart w:id="31" w:name="_Recommendation_System"/>
+      <w:bookmarkStart w:id="32" w:name="_Toc145467945"/>
+      <w:bookmarkEnd w:id="31"/>
       <w:r>
         <w:t>Recommendation System</w:t>
       </w:r>
-      <w:bookmarkEnd w:id="26"/>
+      <w:bookmarkEnd w:id="32"/>
     </w:p>
     <w:p/>
     <w:p>
@@ -4777,7 +5779,7 @@
       <w:r>
         <w:t xml:space="preserve"> package, is responsible for providing a predefined number of rooms that may be relevant or of interest to the user. As required by the specification, the recommender is based on the </w:t>
       </w:r>
-      <w:hyperlink r:id="rId13" w:history="1">
+      <w:hyperlink r:id="rId16" w:history="1">
         <w:r>
           <w:rPr>
             <w:rStyle w:val="Hyperlink"/>
@@ -4788,7 +5790,7 @@
       <w:r>
         <w:t xml:space="preserve"> algorithm, implemented using </w:t>
       </w:r>
-      <w:hyperlink r:id="rId14" w:history="1">
+      <w:hyperlink r:id="rId17" w:history="1">
         <w:r>
           <w:rPr>
             <w:rStyle w:val="Hyperlink"/>
@@ -4863,7 +5865,11 @@
         <w:t>/column</w:t>
       </w:r>
       <w:r>
-        <w:t xml:space="preserve"> in the matrix, on disk for later use. Whenever the server needs to suggest rooms for a given user, it loads up the latest algorithm results from disk and runs the necessary calculations to return the most relevant rooms. This operation can be performed fast enough for the user to not notice any significant delay, with the small penalty </w:t>
+        <w:t xml:space="preserve"> in the matrix, on disk for later use. Whenever the server </w:t>
+      </w:r>
+      <w:r>
+        <w:lastRenderedPageBreak/>
+        <w:t xml:space="preserve">needs to suggest rooms for a given user, it loads up the latest algorithm results from disk and runs the necessary calculations to return the most relevant rooms. This operation can be performed fast enough for the user to not notice any significant delay, with the small penalty </w:t>
       </w:r>
       <w:proofErr w:type="gramStart"/>
       <w:r>
@@ -4926,12 +5932,95 @@
       <w:r>
         <w:t xml:space="preserve"> the home page.</w:t>
       </w:r>
+      <w:r>
+        <w:t xml:space="preserve"> The query that retrieves the best-rated rooms is contained in the </w:t>
+      </w:r>
+      <w:proofErr w:type="spellStart"/>
+      <w:r>
+        <w:rPr>
+          <w:i/>
+          <w:iCs/>
+        </w:rPr>
+        <w:t>RoomRepository</w:t>
+      </w:r>
+      <w:proofErr w:type="spellEnd"/>
+      <w:r>
+        <w:t xml:space="preserve"> and is shown below:</w:t>
+      </w:r>
+    </w:p>
+    <w:p>
+      <w:pPr>
+        <w:keepNext/>
+        <w:jc w:val="center"/>
+      </w:pPr>
+      <w:r>
+        <w:drawing>
+          <wp:inline distT="0" distB="0" distL="0" distR="0" wp14:anchorId="7E560034" wp14:editId="22AFAC91">
+            <wp:extent cx="4806462" cy="1086076"/>
+            <wp:effectExtent l="0" t="0" r="0" b="0"/>
+            <wp:docPr id="1076146755" name="Picture 1" descr="A screenshot of a computer program&#10;&#10;Description automatically generated"/>
+            <wp:cNvGraphicFramePr>
+              <a:graphicFrameLocks xmlns:a="http://schemas.openxmlformats.org/drawingml/2006/main" noChangeAspect="1"/>
+            </wp:cNvGraphicFramePr>
+            <a:graphic xmlns:a="http://schemas.openxmlformats.org/drawingml/2006/main">
+              <a:graphicData uri="http://schemas.openxmlformats.org/drawingml/2006/picture">
+                <pic:pic xmlns:pic="http://schemas.openxmlformats.org/drawingml/2006/picture">
+                  <pic:nvPicPr>
+                    <pic:cNvPr id="1076146755" name="Picture 1" descr="A screenshot of a computer program&#10;&#10;Description automatically generated"/>
+                    <pic:cNvPicPr/>
+                  </pic:nvPicPr>
+                  <pic:blipFill>
+                    <a:blip r:embed="rId18"/>
+                    <a:stretch>
+                      <a:fillRect/>
+                    </a:stretch>
+                  </pic:blipFill>
+                  <pic:spPr>
+                    <a:xfrm>
+                      <a:off x="0" y="0"/>
+                      <a:ext cx="4823136" cy="1089844"/>
+                    </a:xfrm>
+                    <a:prstGeom prst="rect">
+                      <a:avLst/>
+                    </a:prstGeom>
+                  </pic:spPr>
+                </pic:pic>
+              </a:graphicData>
+            </a:graphic>
+          </wp:inline>
+        </w:drawing>
+      </w:r>
+    </w:p>
+    <w:p>
+      <w:pPr>
+        <w:pStyle w:val="Caption"/>
+        <w:jc w:val="center"/>
+      </w:pPr>
+      <w:r>
+        <w:t xml:space="preserve">Figure </w:t>
+      </w:r>
+      <w:fldSimple w:instr=" SEQ Figure \* ARABIC ">
+        <w:r>
+          <w:rPr>
+            <w:noProof/>
+          </w:rPr>
+          <w:t>6</w:t>
+        </w:r>
+      </w:fldSimple>
+      <w:r>
+        <w:t xml:space="preserve">: The query for retrieving the rooms with the best </w:t>
+      </w:r>
+      <w:proofErr w:type="gramStart"/>
+      <w:r>
+        <w:t>rating</w:t>
+      </w:r>
+      <w:proofErr w:type="gramEnd"/>
     </w:p>
     <w:p>
       <w:r>
         <w:t xml:space="preserve">For shortness’ sake we will not cover the details of the matrix factorization algorithm here. </w:t>
       </w:r>
-      <w:hyperlink r:id="rId15" w:history="1">
+      <w:hyperlink r:id="rId19" w:history="1">
         <w:r>
           <w:rPr>
             <w:rStyle w:val="Hyperlink"/>
@@ -5013,7 +6102,6 @@
           <w:i/>
           <w:iCs/>
         </w:rPr>
-        <w:lastRenderedPageBreak/>
         <w:t>MatrixUtility</w:t>
       </w:r>
       <w:r>
@@ -5066,6 +6154,7 @@
         <w:jc w:val="both"/>
       </w:pPr>
       <w:r>
+        <w:lastRenderedPageBreak/>
         <w:t xml:space="preserve">Reviews: a user’s review of a room is a very accurate representation of how much they liked it. Those datapoints </w:t>
       </w:r>
       <w:r>
@@ -5145,7 +6234,7 @@
                     <pic:cNvPicPr/>
                   </pic:nvPicPr>
                   <pic:blipFill>
-                    <a:blip r:embed="rId16"/>
+                    <a:blip r:embed="rId20"/>
                     <a:stretch>
                       <a:fillRect/>
                     </a:stretch>
@@ -5179,7 +6268,7 @@
           <w:rPr>
             <w:noProof/>
           </w:rPr>
-          <w:t>5</w:t>
+          <w:t>7</w:t>
         </w:r>
       </w:fldSimple>
       <w:r>
@@ -5250,7 +6339,7 @@
                     <pic:cNvPicPr/>
                   </pic:nvPicPr>
                   <pic:blipFill>
-                    <a:blip r:embed="rId17"/>
+                    <a:blip r:embed="rId21"/>
                     <a:stretch>
                       <a:fillRect/>
                     </a:stretch>
@@ -5284,7 +6373,7 @@
           <w:rPr>
             <w:noProof/>
           </w:rPr>
-          <w:t>6</w:t>
+          <w:t>8</w:t>
         </w:r>
       </w:fldSimple>
       <w:r>
@@ -5317,48 +6406,48 @@
       <w:pPr>
         <w:pStyle w:val="Heading3"/>
       </w:pPr>
-      <w:bookmarkStart w:id="27" w:name="_Toc145379093"/>
+      <w:bookmarkStart w:id="33" w:name="_Toc145467946"/>
+      <w:r>
+        <w:t>Administrator</w:t>
+      </w:r>
+      <w:bookmarkEnd w:id="33"/>
+    </w:p>
+    <w:p>
+      <w:pPr>
+        <w:pStyle w:val="Heading3"/>
+      </w:pPr>
+      <w:bookmarkStart w:id="34" w:name="_Toc145467947"/>
+      <w:r>
+        <w:t>Images</w:t>
+      </w:r>
+      <w:bookmarkEnd w:id="34"/>
+    </w:p>
+    <w:p/>
+    <w:p>
+      <w:pPr>
+        <w:jc w:val="both"/>
+      </w:pPr>
+      <w:r>
+        <w:t xml:space="preserve">The requirements of our application mean that the server will need to store images that the users upload, such as profile pictures and room photos. Those images will inevitably need to be served back to the users when viewing a certain room or examine the profile of a host. </w:t>
+      </w:r>
+    </w:p>
+    <w:p>
+      <w:pPr>
+        <w:jc w:val="both"/>
+      </w:pPr>
+      <w:r>
+        <w:t>The most important design decision for this subsystem was whether to store the images directly in the database or on the disk. Storing large files such as an image in the database, especially MySQL, is far from optimal in terms of performance. Therefore, we decided to store the images on disk instead. There is a price to pay for that, in terms of horizontal scalability, but for the purposes of this assignment we judged that to be an acceptable compromise</w:t>
+      </w:r>
+      <w:r>
+        <w:t>.</w:t>
+      </w:r>
+    </w:p>
+    <w:p>
+      <w:pPr>
+        <w:jc w:val="both"/>
+      </w:pPr>
       <w:r>
         <w:lastRenderedPageBreak/>
-        <w:t>Administrator</w:t>
-      </w:r>
-      <w:bookmarkEnd w:id="27"/>
-    </w:p>
-    <w:p>
-      <w:pPr>
-        <w:pStyle w:val="Heading3"/>
-      </w:pPr>
-      <w:bookmarkStart w:id="28" w:name="_Toc145379094"/>
-      <w:r>
-        <w:t>Images</w:t>
-      </w:r>
-      <w:bookmarkEnd w:id="28"/>
-    </w:p>
-    <w:p/>
-    <w:p>
-      <w:pPr>
-        <w:jc w:val="both"/>
-      </w:pPr>
-      <w:r>
-        <w:t xml:space="preserve">The requirements of our application mean that the server will need to store images that the users upload, such as profile pictures and room photos. Those images will inevitably need to be served back to the users when viewing a certain room or examine the profile of a host. </w:t>
-      </w:r>
-    </w:p>
-    <w:p>
-      <w:pPr>
-        <w:jc w:val="both"/>
-      </w:pPr>
-      <w:r>
-        <w:t>The most important design decision for this subsystem was whether to store the images directly in the database or on the disk. Storing large files such as an image in the database, especially MySQL, is far from optimal in terms of performance. Therefore, we decided to store the images on disk instead. There is a price to pay for that, in terms of horizontal scalability, but for the purposes of this assignment we judged that to be an acceptable compromise</w:t>
-      </w:r>
-      <w:r>
-        <w:t>.</w:t>
-      </w:r>
-    </w:p>
-    <w:p>
-      <w:pPr>
-        <w:jc w:val="both"/>
-      </w:pPr>
-      <w:r>
         <w:t xml:space="preserve">However, we created an Image entity that is stored into the database so we can create relationships between images and other entities such as rooms and users. This entity includes a reference to the image file stored on disk rather than the whole content of the file. This reference is in the form of a unique </w:t>
       </w:r>
       <w:r>
@@ -5587,21 +6676,21 @@
       <w:pPr>
         <w:pStyle w:val="Heading3"/>
       </w:pPr>
-      <w:bookmarkStart w:id="29" w:name="_Toc145379095"/>
+      <w:bookmarkStart w:id="35" w:name="_Toc145467948"/>
       <w:r>
         <w:t>Messages</w:t>
       </w:r>
-      <w:bookmarkEnd w:id="29"/>
+      <w:bookmarkEnd w:id="35"/>
     </w:p>
     <w:p>
       <w:pPr>
         <w:pStyle w:val="Heading3"/>
       </w:pPr>
-      <w:bookmarkStart w:id="30" w:name="_Toc145379096"/>
+      <w:bookmarkStart w:id="36" w:name="_Toc145467949"/>
       <w:r>
         <w:t>Utilities and Configuration</w:t>
       </w:r>
-      <w:bookmarkEnd w:id="30"/>
+      <w:bookmarkEnd w:id="36"/>
     </w:p>
     <w:p/>
     <w:p>
@@ -5620,11 +6709,7 @@
         </w:r>
       </w:hyperlink>
       <w:r>
-        <w:t xml:space="preserve">. Those classes contain either utility functions and constants that are </w:t>
-      </w:r>
-      <w:r>
-        <w:lastRenderedPageBreak/>
-        <w:t xml:space="preserve">useful to other classes in the rest of the codebase, or configure a given part of Spring Boot to fit the needs of our application. The Utilities and Configuration classes are contained in their own packages, separated from but accessible to the rest of the code. </w:t>
+        <w:t xml:space="preserve">. Those classes contain either utility functions and constants that are useful to other classes in the rest of the codebase, or configure a given part of Spring Boot to fit the needs of our application. The Utilities and Configuration classes are contained in their own packages, separated from but accessible to the rest of the code. </w:t>
       </w:r>
     </w:p>
     <w:p>
@@ -5730,6 +6815,7 @@
           <w:i/>
           <w:iCs/>
         </w:rPr>
+        <w:lastRenderedPageBreak/>
         <w:t>CorsConfig</w:t>
       </w:r>
       <w:proofErr w:type="spellEnd"/>
@@ -6006,42 +7092,132 @@
       </w:r>
     </w:p>
     <w:p/>
+    <w:p>
+      <w:pPr>
+        <w:pStyle w:val="Heading2"/>
+      </w:pPr>
+      <w:bookmarkStart w:id="37" w:name="_Frontend/Website"/>
+      <w:bookmarkStart w:id="38" w:name="_Toc145467950"/>
+      <w:bookmarkEnd w:id="37"/>
+      <w:r>
+        <w:t>Frontend/Website</w:t>
+      </w:r>
+      <w:bookmarkEnd w:id="38"/>
+    </w:p>
+    <w:p>
+      <w:bookmarkStart w:id="39" w:name="_API_Documentation"/>
+      <w:bookmarkEnd w:id="39"/>
+    </w:p>
+    <w:p>
+      <w:pPr>
+        <w:pStyle w:val="Heading1"/>
+      </w:pPr>
+      <w:bookmarkStart w:id="40" w:name="_Setup_Scripts"/>
+      <w:bookmarkStart w:id="41" w:name="_Toc145467951"/>
+      <w:bookmarkEnd w:id="40"/>
+      <w:r>
+        <w:t>Setup Scripts</w:t>
+      </w:r>
+      <w:bookmarkEnd w:id="41"/>
+    </w:p>
+    <w:p>
+      <w:pPr>
+        <w:pStyle w:val="Heading1"/>
+      </w:pPr>
+      <w:bookmarkStart w:id="42" w:name="_Conclusion"/>
+      <w:bookmarkStart w:id="43" w:name="_Toc145467952"/>
+      <w:bookmarkEnd w:id="42"/>
+      <w:r>
+        <w:t>Conclusion</w:t>
+      </w:r>
+      <w:bookmarkEnd w:id="43"/>
+    </w:p>
     <w:p/>
     <w:p>
       <w:pPr>
-        <w:pStyle w:val="Heading2"/>
-      </w:pPr>
-      <w:bookmarkStart w:id="31" w:name="_Toc145379097"/>
+        <w:jc w:val="both"/>
+      </w:pPr>
+      <w:r>
+        <w:t>Developing Bookify has been a long process. We started by setting up a basic Spring Boot project and configuring Spring Security to handle authentication</w:t>
+      </w:r>
+      <w:r>
+        <w:t xml:space="preserve"> and role-based security</w:t>
+      </w:r>
+      <w:r>
+        <w:t xml:space="preserve"> using JWTs. </w:t>
+      </w:r>
+      <w:r>
+        <w:t xml:space="preserve">Once that was done, we could move onto creating the user entity and the registration and login related code. We tested our app using manual Postman HTTP requests and once we </w:t>
+      </w:r>
+      <w:proofErr w:type="gramStart"/>
+      <w:r>
+        <w:t>verified</w:t>
+      </w:r>
+      <w:proofErr w:type="gramEnd"/>
+      <w:r>
+        <w:t xml:space="preserve"> we got the basics right, we started expanding the backend with more features such as rooms, images, reviews and search. At the same time, we started experimenting with React and tried to make it interact with the server, starting again with registration and other authentication related features. Once we got the hang of React, the rest of the </w:t>
+      </w:r>
       <w:r>
         <w:lastRenderedPageBreak/>
-        <w:t>Frontend/Website</w:t>
-      </w:r>
-      <w:bookmarkEnd w:id="31"/>
-    </w:p>
-    <w:p>
-      <w:bookmarkStart w:id="32" w:name="_API_Documentation"/>
-      <w:bookmarkEnd w:id="32"/>
+        <w:t>development was a matter of implementing and testing all the requested features. We both worked on pretty much all parts of the code and were in constant contact with each other to synchronize our work. We used git and GitHub for version control as well as branches, pull requests and code reviews to maintain proper code quality and stay up to date with each other’s work.</w:t>
+      </w:r>
+    </w:p>
+    <w:p>
+      <w:pPr>
+        <w:jc w:val="both"/>
+      </w:pPr>
+      <w:r>
+        <w:t>The biggest challenge in developing Bookify was the mere scale of it.</w:t>
+      </w:r>
+      <w:r>
+        <w:t xml:space="preserve"> The assignment required a ton of features, each of them needing to be adequately tested, secured</w:t>
+      </w:r>
+      <w:r>
+        <w:t>,</w:t>
+      </w:r>
+      <w:r>
+        <w:t xml:space="preserve"> checked against edge cases and connected to an intuitive and nice to look at interface on the website. We felt that the </w:t>
+      </w:r>
+      <w:r>
+        <w:t>volume</w:t>
+      </w:r>
+      <w:r>
+        <w:t xml:space="preserve"> of</w:t>
+      </w:r>
+      <w:r>
+        <w:t xml:space="preserve"> different</w:t>
+      </w:r>
+      <w:r>
+        <w:t xml:space="preserve"> features that </w:t>
+      </w:r>
+      <w:r>
+        <w:t>needed to be implemented prevented us from looking into certain aspects of our app, such as efficiency and scalability, more closely. The second biggest challenge was the creation of the website and especially the styling of it. After creating the first few pages of the site, the process was painfully tedious and took up the bulk of the development time.</w:t>
+      </w:r>
     </w:p>
     <w:p>
       <w:pPr>
         <w:pStyle w:val="Heading1"/>
       </w:pPr>
-      <w:bookmarkStart w:id="33" w:name="_Toc145379099"/>
+      <w:bookmarkStart w:id="44" w:name="_Attributions"/>
+      <w:bookmarkStart w:id="45" w:name="_Toc145467953"/>
+      <w:bookmarkEnd w:id="44"/>
       <w:r>
         <w:t>Attributions</w:t>
       </w:r>
-      <w:bookmarkEnd w:id="33"/>
+      <w:bookmarkEnd w:id="45"/>
     </w:p>
     <w:p/>
     <w:p>
       <w:pPr>
         <w:pStyle w:val="Heading1"/>
       </w:pPr>
-      <w:bookmarkStart w:id="34" w:name="_Toc145379098"/>
+      <w:bookmarkStart w:id="46" w:name="_API_Reference"/>
+      <w:bookmarkStart w:id="47" w:name="_Toc145467954"/>
+      <w:bookmarkEnd w:id="46"/>
       <w:r>
         <w:t>API Reference</w:t>
       </w:r>
-      <w:bookmarkEnd w:id="34"/>
+      <w:bookmarkEnd w:id="47"/>
     </w:p>
     <w:p/>
     <w:p>
@@ -6071,6 +7247,56 @@
 </w:document>
 </file>
 
+<file path=word/endnotes.xml><?xml version="1.0" encoding="utf-8"?>
+<w:endnotes xmlns:wpc="http://schemas.microsoft.com/office/word/2010/wordprocessingCanvas" xmlns:cx="http://schemas.microsoft.com/office/drawing/2014/chartex" xmlns:cx1="http://schemas.microsoft.com/office/drawing/2015/9/8/chartex" xmlns:cx2="http://schemas.microsoft.com/office/drawing/2015/10/21/chartex" xmlns:cx3="http://schemas.microsoft.com/office/drawing/2016/5/9/chartex" xmlns:cx4="http://schemas.microsoft.com/office/drawing/2016/5/10/chartex" xmlns:cx5="http://schemas.microsoft.com/office/drawing/2016/5/11/chartex" xmlns:cx6="http://schemas.microsoft.com/office/drawing/2016/5/12/chartex" xmlns:cx7="http://schemas.microsoft.com/office/drawing/2016/5/13/chartex" xmlns:cx8="http://schemas.microsoft.com/office/drawing/2016/5/14/chartex" xmlns:mc="http://schemas.openxmlformats.org/markup-compatibility/2006" xmlns:aink="http://schemas.microsoft.com/office/drawing/2016/ink" xmlns:am3d="http://schemas.microsoft.com/office/drawing/2017/model3d" xmlns:o="urn:schemas-microsoft-com:office:office" xmlns:oel="http://schemas.microsoft.com/office/2019/extlst" xmlns:r="http://schemas.openxmlformats.org/officeDocument/2006/relationships" xmlns:m="http://schemas.openxmlformats.org/officeDocument/2006/math" xmlns:v="urn:schemas-microsoft-com:vml" xmlns:wp14="http://schemas.microsoft.com/office/word/2010/wordprocessingDrawing" xmlns:wp="http://schemas.openxmlformats.org/drawingml/2006/wordprocessingDrawing" xmlns:w10="urn:schemas-microsoft-com:office:word" xmlns:w="http://schemas.openxmlformats.org/wordprocessingml/2006/main" xmlns:w14="http://schemas.microsoft.com/office/word/2010/wordml" xmlns:w15="http://schemas.microsoft.com/office/word/2012/wordml" xmlns:w16cex="http://schemas.microsoft.com/office/word/2018/wordml/cex" xmlns:w16cid="http://schemas.microsoft.com/office/word/2016/wordml/cid" xmlns:w16="http://schemas.microsoft.com/office/word/2018/wordml" xmlns:w16sdtdh="http://schemas.microsoft.com/office/word/2020/wordml/sdtdatahash" xmlns:w16se="http://schemas.microsoft.com/office/word/2015/wordml/symex" xmlns:wpg="http://schemas.microsoft.com/office/word/2010/wordprocessingGroup" xmlns:wpi="http://schemas.microsoft.com/office/word/2010/wordprocessingInk" xmlns:wne="http://schemas.microsoft.com/office/word/2006/wordml" xmlns:wps="http://schemas.microsoft.com/office/word/2010/wordprocessingShape" mc:Ignorable="w14 w15 w16se w16cid w16 w16cex w16sdtdh wp14">
+  <w:endnote w:type="separator" w:id="-1">
+    <w:p>
+      <w:pPr>
+        <w:spacing w:after="0" w:line="240" w:lineRule="auto"/>
+      </w:pPr>
+      <w:r>
+        <w:separator/>
+      </w:r>
+    </w:p>
+  </w:endnote>
+  <w:endnote w:type="continuationSeparator" w:id="0">
+    <w:p>
+      <w:pPr>
+        <w:spacing w:after="0" w:line="240" w:lineRule="auto"/>
+      </w:pPr>
+      <w:r>
+        <w:continuationSeparator/>
+      </w:r>
+    </w:p>
+  </w:endnote>
+</w:endnotes>
+</file>
+
+<file path=word/footnotes.xml><?xml version="1.0" encoding="utf-8"?>
+<w:footnotes xmlns:wpc="http://schemas.microsoft.com/office/word/2010/wordprocessingCanvas" xmlns:cx="http://schemas.microsoft.com/office/drawing/2014/chartex" xmlns:cx1="http://schemas.microsoft.com/office/drawing/2015/9/8/chartex" xmlns:cx2="http://schemas.microsoft.com/office/drawing/2015/10/21/chartex" xmlns:cx3="http://schemas.microsoft.com/office/drawing/2016/5/9/chartex" xmlns:cx4="http://schemas.microsoft.com/office/drawing/2016/5/10/chartex" xmlns:cx5="http://schemas.microsoft.com/office/drawing/2016/5/11/chartex" xmlns:cx6="http://schemas.microsoft.com/office/drawing/2016/5/12/chartex" xmlns:cx7="http://schemas.microsoft.com/office/drawing/2016/5/13/chartex" xmlns:cx8="http://schemas.microsoft.com/office/drawing/2016/5/14/chartex" xmlns:mc="http://schemas.openxmlformats.org/markup-compatibility/2006" xmlns:aink="http://schemas.microsoft.com/office/drawing/2016/ink" xmlns:am3d="http://schemas.microsoft.com/office/drawing/2017/model3d" xmlns:o="urn:schemas-microsoft-com:office:office" xmlns:oel="http://schemas.microsoft.com/office/2019/extlst" xmlns:r="http://schemas.openxmlformats.org/officeDocument/2006/relationships" xmlns:m="http://schemas.openxmlformats.org/officeDocument/2006/math" xmlns:v="urn:schemas-microsoft-com:vml" xmlns:wp14="http://schemas.microsoft.com/office/word/2010/wordprocessingDrawing" xmlns:wp="http://schemas.openxmlformats.org/drawingml/2006/wordprocessingDrawing" xmlns:w10="urn:schemas-microsoft-com:office:word" xmlns:w="http://schemas.openxmlformats.org/wordprocessingml/2006/main" xmlns:w14="http://schemas.microsoft.com/office/word/2010/wordml" xmlns:w15="http://schemas.microsoft.com/office/word/2012/wordml" xmlns:w16cex="http://schemas.microsoft.com/office/word/2018/wordml/cex" xmlns:w16cid="http://schemas.microsoft.com/office/word/2016/wordml/cid" xmlns:w16="http://schemas.microsoft.com/office/word/2018/wordml" xmlns:w16sdtdh="http://schemas.microsoft.com/office/word/2020/wordml/sdtdatahash" xmlns:w16se="http://schemas.microsoft.com/office/word/2015/wordml/symex" xmlns:wpg="http://schemas.microsoft.com/office/word/2010/wordprocessingGroup" xmlns:wpi="http://schemas.microsoft.com/office/word/2010/wordprocessingInk" xmlns:wne="http://schemas.microsoft.com/office/word/2006/wordml" xmlns:wps="http://schemas.microsoft.com/office/word/2010/wordprocessingShape" mc:Ignorable="w14 w15 w16se w16cid w16 w16cex w16sdtdh wp14">
+  <w:footnote w:type="separator" w:id="-1">
+    <w:p>
+      <w:pPr>
+        <w:spacing w:after="0" w:line="240" w:lineRule="auto"/>
+      </w:pPr>
+      <w:r>
+        <w:separator/>
+      </w:r>
+    </w:p>
+  </w:footnote>
+  <w:footnote w:type="continuationSeparator" w:id="0">
+    <w:p>
+      <w:pPr>
+        <w:spacing w:after="0" w:line="240" w:lineRule="auto"/>
+      </w:pPr>
+      <w:r>
+        <w:continuationSeparator/>
+      </w:r>
+    </w:p>
+  </w:footnote>
+</w:footnotes>
+</file>
+
 <file path=word/numbering.xml><?xml version="1.0" encoding="utf-8"?>
 <w:numbering xmlns:wpc="http://schemas.microsoft.com/office/word/2010/wordprocessingCanvas" xmlns:cx="http://schemas.microsoft.com/office/drawing/2014/chartex" xmlns:cx1="http://schemas.microsoft.com/office/drawing/2015/9/8/chartex" xmlns:cx2="http://schemas.microsoft.com/office/drawing/2015/10/21/chartex" xmlns:cx3="http://schemas.microsoft.com/office/drawing/2016/5/9/chartex" xmlns:cx4="http://schemas.microsoft.com/office/drawing/2016/5/10/chartex" xmlns:cx5="http://schemas.microsoft.com/office/drawing/2016/5/11/chartex" xmlns:cx6="http://schemas.microsoft.com/office/drawing/2016/5/12/chartex" xmlns:cx7="http://schemas.microsoft.com/office/drawing/2016/5/13/chartex" xmlns:cx8="http://schemas.microsoft.com/office/drawing/2016/5/14/chartex" xmlns:mc="http://schemas.openxmlformats.org/markup-compatibility/2006" xmlns:aink="http://schemas.microsoft.com/office/drawing/2016/ink" xmlns:am3d="http://schemas.microsoft.com/office/drawing/2017/model3d" xmlns:o="urn:schemas-microsoft-com:office:office" xmlns:oel="http://schemas.microsoft.com/office/2019/extlst" xmlns:r="http://schemas.openxmlformats.org/officeDocument/2006/relationships" xmlns:m="http://schemas.openxmlformats.org/officeDocument/2006/math" xmlns:v="urn:schemas-microsoft-com:vml" xmlns:wp14="http://schemas.microsoft.com/office/word/2010/wordprocessingDrawing" xmlns:wp="http://schemas.openxmlformats.org/drawingml/2006/wordprocessingDrawing" xmlns:w10="urn:schemas-microsoft-com:office:word" xmlns:w="http://schemas.openxmlformats.org/wordprocessingml/2006/main" xmlns:w14="http://schemas.microsoft.com/office/word/2010/wordml" xmlns:w15="http://schemas.microsoft.com/office/word/2012/wordml" xmlns:w16cex="http://schemas.microsoft.com/office/word/2018/wordml/cex" xmlns:w16cid="http://schemas.microsoft.com/office/word/2016/wordml/cid" xmlns:w16="http://schemas.microsoft.com/office/word/2018/wordml" xmlns:w16sdtdh="http://schemas.microsoft.com/office/word/2020/wordml/sdtdatahash" xmlns:w16se="http://schemas.microsoft.com/office/word/2015/wordml/symex" xmlns:wpg="http://schemas.microsoft.com/office/word/2010/wordprocessingGroup" xmlns:wpi="http://schemas.microsoft.com/office/word/2010/wordprocessingInk" xmlns:wne="http://schemas.microsoft.com/office/word/2006/wordml" xmlns:wps="http://schemas.microsoft.com/office/word/2010/wordprocessingShape" mc:Ignorable="w14 w15 w16se w16cid w16 w16cex w16sdtdh wp14">
   <w:abstractNum w:abstractNumId="0" w15:restartNumberingAfterBreak="0">
@@ -6639,6 +7865,119 @@
     </w:lvl>
   </w:abstractNum>
   <w:abstractNum w:abstractNumId="5" w15:restartNumberingAfterBreak="0">
+    <w:nsid w:val="2EF077E3"/>
+    <w:multiLevelType w:val="hybridMultilevel"/>
+    <w:tmpl w:val="2BFE31C6"/>
+    <w:lvl w:ilvl="0" w:tplc="04090001">
+      <w:start w:val="1"/>
+      <w:numFmt w:val="bullet"/>
+      <w:lvlText w:val=""/>
+      <w:lvlJc w:val="left"/>
+      <w:pPr>
+        <w:ind w:left="720" w:hanging="360"/>
+      </w:pPr>
+      <w:rPr>
+        <w:rFonts w:ascii="Symbol" w:hAnsi="Symbol" w:hint="default"/>
+      </w:rPr>
+    </w:lvl>
+    <w:lvl w:ilvl="1" w:tplc="04090003" w:tentative="1">
+      <w:start w:val="1"/>
+      <w:numFmt w:val="bullet"/>
+      <w:lvlText w:val="o"/>
+      <w:lvlJc w:val="left"/>
+      <w:pPr>
+        <w:ind w:left="1440" w:hanging="360"/>
+      </w:pPr>
+      <w:rPr>
+        <w:rFonts w:ascii="Courier New" w:hAnsi="Courier New" w:cs="Courier New" w:hint="default"/>
+      </w:rPr>
+    </w:lvl>
+    <w:lvl w:ilvl="2" w:tplc="04090005" w:tentative="1">
+      <w:start w:val="1"/>
+      <w:numFmt w:val="bullet"/>
+      <w:lvlText w:val=""/>
+      <w:lvlJc w:val="left"/>
+      <w:pPr>
+        <w:ind w:left="2160" w:hanging="360"/>
+      </w:pPr>
+      <w:rPr>
+        <w:rFonts w:ascii="Wingdings" w:hAnsi="Wingdings" w:hint="default"/>
+      </w:rPr>
+    </w:lvl>
+    <w:lvl w:ilvl="3" w:tplc="04090001" w:tentative="1">
+      <w:start w:val="1"/>
+      <w:numFmt w:val="bullet"/>
+      <w:lvlText w:val=""/>
+      <w:lvlJc w:val="left"/>
+      <w:pPr>
+        <w:ind w:left="2880" w:hanging="360"/>
+      </w:pPr>
+      <w:rPr>
+        <w:rFonts w:ascii="Symbol" w:hAnsi="Symbol" w:hint="default"/>
+      </w:rPr>
+    </w:lvl>
+    <w:lvl w:ilvl="4" w:tplc="04090003" w:tentative="1">
+      <w:start w:val="1"/>
+      <w:numFmt w:val="bullet"/>
+      <w:lvlText w:val="o"/>
+      <w:lvlJc w:val="left"/>
+      <w:pPr>
+        <w:ind w:left="3600" w:hanging="360"/>
+      </w:pPr>
+      <w:rPr>
+        <w:rFonts w:ascii="Courier New" w:hAnsi="Courier New" w:cs="Courier New" w:hint="default"/>
+      </w:rPr>
+    </w:lvl>
+    <w:lvl w:ilvl="5" w:tplc="04090005" w:tentative="1">
+      <w:start w:val="1"/>
+      <w:numFmt w:val="bullet"/>
+      <w:lvlText w:val=""/>
+      <w:lvlJc w:val="left"/>
+      <w:pPr>
+        <w:ind w:left="4320" w:hanging="360"/>
+      </w:pPr>
+      <w:rPr>
+        <w:rFonts w:ascii="Wingdings" w:hAnsi="Wingdings" w:hint="default"/>
+      </w:rPr>
+    </w:lvl>
+    <w:lvl w:ilvl="6" w:tplc="04090001" w:tentative="1">
+      <w:start w:val="1"/>
+      <w:numFmt w:val="bullet"/>
+      <w:lvlText w:val=""/>
+      <w:lvlJc w:val="left"/>
+      <w:pPr>
+        <w:ind w:left="5040" w:hanging="360"/>
+      </w:pPr>
+      <w:rPr>
+        <w:rFonts w:ascii="Symbol" w:hAnsi="Symbol" w:hint="default"/>
+      </w:rPr>
+    </w:lvl>
+    <w:lvl w:ilvl="7" w:tplc="04090003" w:tentative="1">
+      <w:start w:val="1"/>
+      <w:numFmt w:val="bullet"/>
+      <w:lvlText w:val="o"/>
+      <w:lvlJc w:val="left"/>
+      <w:pPr>
+        <w:ind w:left="5760" w:hanging="360"/>
+      </w:pPr>
+      <w:rPr>
+        <w:rFonts w:ascii="Courier New" w:hAnsi="Courier New" w:cs="Courier New" w:hint="default"/>
+      </w:rPr>
+    </w:lvl>
+    <w:lvl w:ilvl="8" w:tplc="04090005" w:tentative="1">
+      <w:start w:val="1"/>
+      <w:numFmt w:val="bullet"/>
+      <w:lvlText w:val=""/>
+      <w:lvlJc w:val="left"/>
+      <w:pPr>
+        <w:ind w:left="6480" w:hanging="360"/>
+      </w:pPr>
+      <w:rPr>
+        <w:rFonts w:ascii="Wingdings" w:hAnsi="Wingdings" w:hint="default"/>
+      </w:rPr>
+    </w:lvl>
+  </w:abstractNum>
+  <w:abstractNum w:abstractNumId="6" w15:restartNumberingAfterBreak="0">
     <w:nsid w:val="377554AF"/>
     <w:multiLevelType w:val="hybridMultilevel"/>
     <w:tmpl w:val="FCBC3EC4"/>
@@ -6751,7 +8090,7 @@
       </w:rPr>
     </w:lvl>
   </w:abstractNum>
-  <w:abstractNum w:abstractNumId="6" w15:restartNumberingAfterBreak="0">
+  <w:abstractNum w:abstractNumId="7" w15:restartNumberingAfterBreak="0">
     <w:nsid w:val="3A6D369F"/>
     <w:multiLevelType w:val="hybridMultilevel"/>
     <w:tmpl w:val="713EF8F4"/>
@@ -6864,7 +8203,120 @@
       </w:rPr>
     </w:lvl>
   </w:abstractNum>
-  <w:abstractNum w:abstractNumId="7" w15:restartNumberingAfterBreak="0">
+  <w:abstractNum w:abstractNumId="8" w15:restartNumberingAfterBreak="0">
+    <w:nsid w:val="3AB61548"/>
+    <w:multiLevelType w:val="hybridMultilevel"/>
+    <w:tmpl w:val="4036D704"/>
+    <w:lvl w:ilvl="0" w:tplc="04090001">
+      <w:start w:val="1"/>
+      <w:numFmt w:val="bullet"/>
+      <w:lvlText w:val=""/>
+      <w:lvlJc w:val="left"/>
+      <w:pPr>
+        <w:ind w:left="720" w:hanging="360"/>
+      </w:pPr>
+      <w:rPr>
+        <w:rFonts w:ascii="Symbol" w:hAnsi="Symbol" w:hint="default"/>
+      </w:rPr>
+    </w:lvl>
+    <w:lvl w:ilvl="1" w:tplc="04090003" w:tentative="1">
+      <w:start w:val="1"/>
+      <w:numFmt w:val="bullet"/>
+      <w:lvlText w:val="o"/>
+      <w:lvlJc w:val="left"/>
+      <w:pPr>
+        <w:ind w:left="1440" w:hanging="360"/>
+      </w:pPr>
+      <w:rPr>
+        <w:rFonts w:ascii="Courier New" w:hAnsi="Courier New" w:cs="Courier New" w:hint="default"/>
+      </w:rPr>
+    </w:lvl>
+    <w:lvl w:ilvl="2" w:tplc="04090005" w:tentative="1">
+      <w:start w:val="1"/>
+      <w:numFmt w:val="bullet"/>
+      <w:lvlText w:val=""/>
+      <w:lvlJc w:val="left"/>
+      <w:pPr>
+        <w:ind w:left="2160" w:hanging="360"/>
+      </w:pPr>
+      <w:rPr>
+        <w:rFonts w:ascii="Wingdings" w:hAnsi="Wingdings" w:hint="default"/>
+      </w:rPr>
+    </w:lvl>
+    <w:lvl w:ilvl="3" w:tplc="04090001" w:tentative="1">
+      <w:start w:val="1"/>
+      <w:numFmt w:val="bullet"/>
+      <w:lvlText w:val=""/>
+      <w:lvlJc w:val="left"/>
+      <w:pPr>
+        <w:ind w:left="2880" w:hanging="360"/>
+      </w:pPr>
+      <w:rPr>
+        <w:rFonts w:ascii="Symbol" w:hAnsi="Symbol" w:hint="default"/>
+      </w:rPr>
+    </w:lvl>
+    <w:lvl w:ilvl="4" w:tplc="04090003" w:tentative="1">
+      <w:start w:val="1"/>
+      <w:numFmt w:val="bullet"/>
+      <w:lvlText w:val="o"/>
+      <w:lvlJc w:val="left"/>
+      <w:pPr>
+        <w:ind w:left="3600" w:hanging="360"/>
+      </w:pPr>
+      <w:rPr>
+        <w:rFonts w:ascii="Courier New" w:hAnsi="Courier New" w:cs="Courier New" w:hint="default"/>
+      </w:rPr>
+    </w:lvl>
+    <w:lvl w:ilvl="5" w:tplc="04090005" w:tentative="1">
+      <w:start w:val="1"/>
+      <w:numFmt w:val="bullet"/>
+      <w:lvlText w:val=""/>
+      <w:lvlJc w:val="left"/>
+      <w:pPr>
+        <w:ind w:left="4320" w:hanging="360"/>
+      </w:pPr>
+      <w:rPr>
+        <w:rFonts w:ascii="Wingdings" w:hAnsi="Wingdings" w:hint="default"/>
+      </w:rPr>
+    </w:lvl>
+    <w:lvl w:ilvl="6" w:tplc="04090001" w:tentative="1">
+      <w:start w:val="1"/>
+      <w:numFmt w:val="bullet"/>
+      <w:lvlText w:val=""/>
+      <w:lvlJc w:val="left"/>
+      <w:pPr>
+        <w:ind w:left="5040" w:hanging="360"/>
+      </w:pPr>
+      <w:rPr>
+        <w:rFonts w:ascii="Symbol" w:hAnsi="Symbol" w:hint="default"/>
+      </w:rPr>
+    </w:lvl>
+    <w:lvl w:ilvl="7" w:tplc="04090003" w:tentative="1">
+      <w:start w:val="1"/>
+      <w:numFmt w:val="bullet"/>
+      <w:lvlText w:val="o"/>
+      <w:lvlJc w:val="left"/>
+      <w:pPr>
+        <w:ind w:left="5760" w:hanging="360"/>
+      </w:pPr>
+      <w:rPr>
+        <w:rFonts w:ascii="Courier New" w:hAnsi="Courier New" w:cs="Courier New" w:hint="default"/>
+      </w:rPr>
+    </w:lvl>
+    <w:lvl w:ilvl="8" w:tplc="04090005" w:tentative="1">
+      <w:start w:val="1"/>
+      <w:numFmt w:val="bullet"/>
+      <w:lvlText w:val=""/>
+      <w:lvlJc w:val="left"/>
+      <w:pPr>
+        <w:ind w:left="6480" w:hanging="360"/>
+      </w:pPr>
+      <w:rPr>
+        <w:rFonts w:ascii="Wingdings" w:hAnsi="Wingdings" w:hint="default"/>
+      </w:rPr>
+    </w:lvl>
+  </w:abstractNum>
+  <w:abstractNum w:abstractNumId="9" w15:restartNumberingAfterBreak="0">
     <w:nsid w:val="3F502706"/>
     <w:multiLevelType w:val="hybridMultilevel"/>
     <w:tmpl w:val="8A6CE36E"/>
@@ -6950,7 +8402,7 @@
       </w:pPr>
     </w:lvl>
   </w:abstractNum>
-  <w:abstractNum w:abstractNumId="8" w15:restartNumberingAfterBreak="0">
+  <w:abstractNum w:abstractNumId="10" w15:restartNumberingAfterBreak="0">
     <w:nsid w:val="3F544C00"/>
     <w:multiLevelType w:val="hybridMultilevel"/>
     <w:tmpl w:val="DD80346A"/>
@@ -7036,7 +8488,7 @@
       </w:pPr>
     </w:lvl>
   </w:abstractNum>
-  <w:abstractNum w:abstractNumId="9" w15:restartNumberingAfterBreak="0">
+  <w:abstractNum w:abstractNumId="11" w15:restartNumberingAfterBreak="0">
     <w:nsid w:val="402D4922"/>
     <w:multiLevelType w:val="hybridMultilevel"/>
     <w:tmpl w:val="C436D416"/>
@@ -7122,7 +8574,7 @@
       </w:pPr>
     </w:lvl>
   </w:abstractNum>
-  <w:abstractNum w:abstractNumId="10" w15:restartNumberingAfterBreak="0">
+  <w:abstractNum w:abstractNumId="12" w15:restartNumberingAfterBreak="0">
     <w:nsid w:val="47D904C8"/>
     <w:multiLevelType w:val="hybridMultilevel"/>
     <w:tmpl w:val="19D0BC16"/>
@@ -7235,7 +8687,7 @@
       </w:rPr>
     </w:lvl>
   </w:abstractNum>
-  <w:abstractNum w:abstractNumId="11" w15:restartNumberingAfterBreak="0">
+  <w:abstractNum w:abstractNumId="13" w15:restartNumberingAfterBreak="0">
     <w:nsid w:val="495C13BD"/>
     <w:multiLevelType w:val="hybridMultilevel"/>
     <w:tmpl w:val="D0B082E0"/>
@@ -7321,7 +8773,7 @@
       </w:pPr>
     </w:lvl>
   </w:abstractNum>
-  <w:abstractNum w:abstractNumId="12" w15:restartNumberingAfterBreak="0">
+  <w:abstractNum w:abstractNumId="14" w15:restartNumberingAfterBreak="0">
     <w:nsid w:val="50B57976"/>
     <w:multiLevelType w:val="hybridMultilevel"/>
     <w:tmpl w:val="0B50636E"/>
@@ -7434,7 +8886,7 @@
       </w:rPr>
     </w:lvl>
   </w:abstractNum>
-  <w:abstractNum w:abstractNumId="13" w15:restartNumberingAfterBreak="0">
+  <w:abstractNum w:abstractNumId="15" w15:restartNumberingAfterBreak="0">
     <w:nsid w:val="5B261167"/>
     <w:multiLevelType w:val="hybridMultilevel"/>
     <w:tmpl w:val="AFF832F4"/>
@@ -7547,7 +8999,120 @@
       </w:rPr>
     </w:lvl>
   </w:abstractNum>
-  <w:abstractNum w:abstractNumId="14" w15:restartNumberingAfterBreak="0">
+  <w:abstractNum w:abstractNumId="16" w15:restartNumberingAfterBreak="0">
+    <w:nsid w:val="6B3C347C"/>
+    <w:multiLevelType w:val="hybridMultilevel"/>
+    <w:tmpl w:val="5D5025D0"/>
+    <w:lvl w:ilvl="0" w:tplc="04090001">
+      <w:start w:val="1"/>
+      <w:numFmt w:val="bullet"/>
+      <w:lvlText w:val=""/>
+      <w:lvlJc w:val="left"/>
+      <w:pPr>
+        <w:ind w:left="720" w:hanging="360"/>
+      </w:pPr>
+      <w:rPr>
+        <w:rFonts w:ascii="Symbol" w:hAnsi="Symbol" w:hint="default"/>
+      </w:rPr>
+    </w:lvl>
+    <w:lvl w:ilvl="1" w:tplc="04090003" w:tentative="1">
+      <w:start w:val="1"/>
+      <w:numFmt w:val="bullet"/>
+      <w:lvlText w:val="o"/>
+      <w:lvlJc w:val="left"/>
+      <w:pPr>
+        <w:ind w:left="1440" w:hanging="360"/>
+      </w:pPr>
+      <w:rPr>
+        <w:rFonts w:ascii="Courier New" w:hAnsi="Courier New" w:cs="Courier New" w:hint="default"/>
+      </w:rPr>
+    </w:lvl>
+    <w:lvl w:ilvl="2" w:tplc="04090005" w:tentative="1">
+      <w:start w:val="1"/>
+      <w:numFmt w:val="bullet"/>
+      <w:lvlText w:val=""/>
+      <w:lvlJc w:val="left"/>
+      <w:pPr>
+        <w:ind w:left="2160" w:hanging="360"/>
+      </w:pPr>
+      <w:rPr>
+        <w:rFonts w:ascii="Wingdings" w:hAnsi="Wingdings" w:hint="default"/>
+      </w:rPr>
+    </w:lvl>
+    <w:lvl w:ilvl="3" w:tplc="04090001" w:tentative="1">
+      <w:start w:val="1"/>
+      <w:numFmt w:val="bullet"/>
+      <w:lvlText w:val=""/>
+      <w:lvlJc w:val="left"/>
+      <w:pPr>
+        <w:ind w:left="2880" w:hanging="360"/>
+      </w:pPr>
+      <w:rPr>
+        <w:rFonts w:ascii="Symbol" w:hAnsi="Symbol" w:hint="default"/>
+      </w:rPr>
+    </w:lvl>
+    <w:lvl w:ilvl="4" w:tplc="04090003" w:tentative="1">
+      <w:start w:val="1"/>
+      <w:numFmt w:val="bullet"/>
+      <w:lvlText w:val="o"/>
+      <w:lvlJc w:val="left"/>
+      <w:pPr>
+        <w:ind w:left="3600" w:hanging="360"/>
+      </w:pPr>
+      <w:rPr>
+        <w:rFonts w:ascii="Courier New" w:hAnsi="Courier New" w:cs="Courier New" w:hint="default"/>
+      </w:rPr>
+    </w:lvl>
+    <w:lvl w:ilvl="5" w:tplc="04090005" w:tentative="1">
+      <w:start w:val="1"/>
+      <w:numFmt w:val="bullet"/>
+      <w:lvlText w:val=""/>
+      <w:lvlJc w:val="left"/>
+      <w:pPr>
+        <w:ind w:left="4320" w:hanging="360"/>
+      </w:pPr>
+      <w:rPr>
+        <w:rFonts w:ascii="Wingdings" w:hAnsi="Wingdings" w:hint="default"/>
+      </w:rPr>
+    </w:lvl>
+    <w:lvl w:ilvl="6" w:tplc="04090001" w:tentative="1">
+      <w:start w:val="1"/>
+      <w:numFmt w:val="bullet"/>
+      <w:lvlText w:val=""/>
+      <w:lvlJc w:val="left"/>
+      <w:pPr>
+        <w:ind w:left="5040" w:hanging="360"/>
+      </w:pPr>
+      <w:rPr>
+        <w:rFonts w:ascii="Symbol" w:hAnsi="Symbol" w:hint="default"/>
+      </w:rPr>
+    </w:lvl>
+    <w:lvl w:ilvl="7" w:tplc="04090003" w:tentative="1">
+      <w:start w:val="1"/>
+      <w:numFmt w:val="bullet"/>
+      <w:lvlText w:val="o"/>
+      <w:lvlJc w:val="left"/>
+      <w:pPr>
+        <w:ind w:left="5760" w:hanging="360"/>
+      </w:pPr>
+      <w:rPr>
+        <w:rFonts w:ascii="Courier New" w:hAnsi="Courier New" w:cs="Courier New" w:hint="default"/>
+      </w:rPr>
+    </w:lvl>
+    <w:lvl w:ilvl="8" w:tplc="04090005" w:tentative="1">
+      <w:start w:val="1"/>
+      <w:numFmt w:val="bullet"/>
+      <w:lvlText w:val=""/>
+      <w:lvlJc w:val="left"/>
+      <w:pPr>
+        <w:ind w:left="6480" w:hanging="360"/>
+      </w:pPr>
+      <w:rPr>
+        <w:rFonts w:ascii="Wingdings" w:hAnsi="Wingdings" w:hint="default"/>
+      </w:rPr>
+    </w:lvl>
+  </w:abstractNum>
+  <w:abstractNum w:abstractNumId="17" w15:restartNumberingAfterBreak="0">
     <w:nsid w:val="6F074219"/>
     <w:multiLevelType w:val="hybridMultilevel"/>
     <w:tmpl w:val="F2C63C9C"/>
@@ -7660,7 +9225,7 @@
       </w:rPr>
     </w:lvl>
   </w:abstractNum>
-  <w:abstractNum w:abstractNumId="15" w15:restartNumberingAfterBreak="0">
+  <w:abstractNum w:abstractNumId="18" w15:restartNumberingAfterBreak="0">
     <w:nsid w:val="6F833EC3"/>
     <w:multiLevelType w:val="hybridMultilevel"/>
     <w:tmpl w:val="ECA62ACE"/>
@@ -7773,7 +9338,7 @@
       </w:rPr>
     </w:lvl>
   </w:abstractNum>
-  <w:abstractNum w:abstractNumId="16" w15:restartNumberingAfterBreak="0">
+  <w:abstractNum w:abstractNumId="19" w15:restartNumberingAfterBreak="0">
     <w:nsid w:val="7E6D6ADA"/>
     <w:multiLevelType w:val="hybridMultilevel"/>
     <w:tmpl w:val="FCD882C8"/>
@@ -7860,28 +9425,28 @@
     </w:lvl>
   </w:abstractNum>
   <w:num w:numId="1" w16cid:durableId="1357121304">
-    <w:abstractNumId w:val="13"/>
+    <w:abstractNumId w:val="15"/>
   </w:num>
   <w:num w:numId="2" w16cid:durableId="95255057">
-    <w:abstractNumId w:val="9"/>
+    <w:abstractNumId w:val="11"/>
   </w:num>
   <w:num w:numId="3" w16cid:durableId="624312015">
-    <w:abstractNumId w:val="7"/>
+    <w:abstractNumId w:val="9"/>
   </w:num>
   <w:num w:numId="4" w16cid:durableId="527448588">
     <w:abstractNumId w:val="4"/>
   </w:num>
   <w:num w:numId="5" w16cid:durableId="308294093">
-    <w:abstractNumId w:val="5"/>
+    <w:abstractNumId w:val="6"/>
   </w:num>
   <w:num w:numId="6" w16cid:durableId="1771271367">
-    <w:abstractNumId w:val="8"/>
+    <w:abstractNumId w:val="10"/>
   </w:num>
   <w:num w:numId="7" w16cid:durableId="244608289">
-    <w:abstractNumId w:val="11"/>
+    <w:abstractNumId w:val="13"/>
   </w:num>
   <w:num w:numId="8" w16cid:durableId="2062317961">
-    <w:abstractNumId w:val="12"/>
+    <w:abstractNumId w:val="14"/>
   </w:num>
   <w:num w:numId="9" w16cid:durableId="769086116">
     <w:abstractNumId w:val="3"/>
@@ -7893,22 +9458,31 @@
     <w:abstractNumId w:val="2"/>
   </w:num>
   <w:num w:numId="12" w16cid:durableId="1304694422">
-    <w:abstractNumId w:val="10"/>
+    <w:abstractNumId w:val="12"/>
   </w:num>
   <w:num w:numId="13" w16cid:durableId="1522085777">
-    <w:abstractNumId w:val="16"/>
+    <w:abstractNumId w:val="19"/>
   </w:num>
   <w:num w:numId="14" w16cid:durableId="764419823">
-    <w:abstractNumId w:val="15"/>
+    <w:abstractNumId w:val="18"/>
   </w:num>
   <w:num w:numId="15" w16cid:durableId="1016149705">
-    <w:abstractNumId w:val="14"/>
+    <w:abstractNumId w:val="17"/>
   </w:num>
   <w:num w:numId="16" w16cid:durableId="336008036">
     <w:abstractNumId w:val="0"/>
   </w:num>
   <w:num w:numId="17" w16cid:durableId="594171490">
-    <w:abstractNumId w:val="6"/>
+    <w:abstractNumId w:val="7"/>
+  </w:num>
+  <w:num w:numId="18" w16cid:durableId="226111632">
+    <w:abstractNumId w:val="5"/>
+  </w:num>
+  <w:num w:numId="19" w16cid:durableId="526718074">
+    <w:abstractNumId w:val="8"/>
+  </w:num>
+  <w:num w:numId="20" w16cid:durableId="1667711853">
+    <w:abstractNumId w:val="16"/>
   </w:num>
 </w:numbering>
 </file>
@@ -8664,6 +10238,50 @@
       <w:szCs w:val="18"/>
     </w:rPr>
   </w:style>
+  <w:style w:type="paragraph" w:styleId="Header">
+    <w:name w:val="header"/>
+    <w:basedOn w:val="Normal"/>
+    <w:link w:val="HeaderChar"/>
+    <w:uiPriority w:val="99"/>
+    <w:unhideWhenUsed/>
+    <w:rsid w:val="003C6354"/>
+    <w:pPr>
+      <w:tabs>
+        <w:tab w:val="center" w:pos="4680"/>
+        <w:tab w:val="right" w:pos="9360"/>
+      </w:tabs>
+      <w:spacing w:after="0" w:line="240" w:lineRule="auto"/>
+    </w:pPr>
+  </w:style>
+  <w:style w:type="character" w:customStyle="1" w:styleId="HeaderChar">
+    <w:name w:val="Header Char"/>
+    <w:basedOn w:val="DefaultParagraphFont"/>
+    <w:link w:val="Header"/>
+    <w:uiPriority w:val="99"/>
+    <w:rsid w:val="003C6354"/>
+  </w:style>
+  <w:style w:type="paragraph" w:styleId="Footer">
+    <w:name w:val="footer"/>
+    <w:basedOn w:val="Normal"/>
+    <w:link w:val="FooterChar"/>
+    <w:uiPriority w:val="99"/>
+    <w:unhideWhenUsed/>
+    <w:rsid w:val="003C6354"/>
+    <w:pPr>
+      <w:tabs>
+        <w:tab w:val="center" w:pos="4680"/>
+        <w:tab w:val="right" w:pos="9360"/>
+      </w:tabs>
+      <w:spacing w:after="0" w:line="240" w:lineRule="auto"/>
+    </w:pPr>
+  </w:style>
+  <w:style w:type="character" w:customStyle="1" w:styleId="FooterChar">
+    <w:name w:val="Footer Char"/>
+    <w:basedOn w:val="DefaultParagraphFont"/>
+    <w:link w:val="Footer"/>
+    <w:uiPriority w:val="99"/>
+    <w:rsid w:val="003C6354"/>
+  </w:style>
 </w:styles>
 </file>
 

</xml_diff>

<commit_message>
Finished all sections of backend documentation
</commit_message>
<xml_diff>
--- a/documentation/documentation.docx
+++ b/documentation/documentation.docx
@@ -4780,21 +4780,374 @@
       <w:pPr>
         <w:pStyle w:val="Heading3"/>
       </w:pPr>
-      <w:bookmarkStart w:id="25" w:name="_Toc145470139"/>
-      <w:r>
-        <w:t>Authentication</w:t>
+      <w:r>
+        <w:t>Registration -Login</w:t>
+      </w:r>
+    </w:p>
+    <w:p/>
+    <w:p>
+      <w:pPr>
+        <w:jc w:val="both"/>
+      </w:pPr>
+      <w:r>
+        <w:t xml:space="preserve">Two of the most commonly used actions in Bookify are registering or logging in to the website. This is implemented by the code in the </w:t>
+      </w:r>
+      <w:r>
+        <w:rPr>
+          <w:i/>
+          <w:iCs/>
+        </w:rPr>
+        <w:t xml:space="preserve">registration </w:t>
+      </w:r>
+      <w:r>
+        <w:t xml:space="preserve">package and especially the </w:t>
+      </w:r>
+      <w:r>
+        <w:rPr>
+          <w:i/>
+          <w:iCs/>
+        </w:rPr>
+        <w:t>RegistrationService</w:t>
+      </w:r>
+      <w:r>
+        <w:t>.</w:t>
+      </w:r>
+      <w:r>
+        <w:t xml:space="preserve"> The following actions are provided by this service</w:t>
+      </w:r>
+      <w:r>
+        <w:t xml:space="preserve"> (make sure you give the </w:t>
+      </w:r>
+      <w:hyperlink w:anchor="_Security" w:history="1">
+        <w:r>
+          <w:rPr>
+            <w:rStyle w:val="Hyperlink"/>
+          </w:rPr>
+          <w:t>Security</w:t>
+        </w:r>
+      </w:hyperlink>
+      <w:r>
+        <w:t xml:space="preserve"> section a read first)</w:t>
+      </w:r>
+      <w:r>
+        <w:t xml:space="preserve">: </w:t>
+      </w:r>
+    </w:p>
+    <w:p>
+      <w:pPr>
+        <w:pStyle w:val="ListParagraph"/>
+        <w:numPr>
+          <w:ilvl w:val="0"/>
+          <w:numId w:val="23"/>
+        </w:numPr>
+        <w:jc w:val="both"/>
+      </w:pPr>
+      <w:r>
+        <w:t xml:space="preserve">Registration: this function needs to communicate with the UserService (described in more detail in </w:t>
+      </w:r>
+      <w:hyperlink w:anchor="_Users" w:history="1">
+        <w:r>
+          <w:rPr>
+            <w:rStyle w:val="Hyperlink"/>
+          </w:rPr>
+          <w:t>this</w:t>
+        </w:r>
+      </w:hyperlink>
+      <w:r>
+        <w:t xml:space="preserve"> section)</w:t>
+      </w:r>
+      <w:r>
+        <w:t xml:space="preserve"> to create a new User in the database with the specified attributes. It also needs to generate a refresh and access token that will be returned in the registration response. This response is the same as the login response to allow the user to be immediately signed in the website upon registration.</w:t>
+      </w:r>
+    </w:p>
+    <w:p>
+      <w:pPr>
+        <w:pStyle w:val="ListParagraph"/>
+        <w:numPr>
+          <w:ilvl w:val="0"/>
+          <w:numId w:val="23"/>
+        </w:numPr>
+        <w:jc w:val="both"/>
+      </w:pPr>
+      <w:r>
+        <w:lastRenderedPageBreak/>
+        <w:t xml:space="preserve">Login: the user can log in using either their username or email as well as their password. The </w:t>
+      </w:r>
+      <w:r>
+        <w:rPr>
+          <w:i/>
+          <w:iCs/>
+        </w:rPr>
+        <w:t>RegistrationService</w:t>
+      </w:r>
+      <w:r>
+        <w:t xml:space="preserve"> needs to ensure the provided credentials are valid and then issue a new access token and pull the refresh token from the database to generate the log in response.</w:t>
+      </w:r>
+    </w:p>
+    <w:p>
+      <w:pPr>
+        <w:pStyle w:val="ListParagraph"/>
+        <w:numPr>
+          <w:ilvl w:val="0"/>
+          <w:numId w:val="23"/>
+        </w:numPr>
+        <w:jc w:val="both"/>
+      </w:pPr>
+      <w:r>
+        <w:t>Refresh: the refresh function is an integral part of the security of our application. It accepts the refresh token of a user, checks it against the refresh token stored in the database and in the case they match the service issues a new access token that is then sent back to the user.</w:t>
+      </w:r>
+    </w:p>
+    <w:p>
+      <w:pPr>
+        <w:pStyle w:val="ListParagraph"/>
+        <w:numPr>
+          <w:ilvl w:val="0"/>
+          <w:numId w:val="23"/>
+        </w:numPr>
+        <w:jc w:val="both"/>
+      </w:pPr>
+      <w:r>
+        <w:t>Logout: when a user logs out of an application their refresh token needs to be invalidated or deleted from the database.</w:t>
+      </w:r>
+      <w:r>
+        <w:t xml:space="preserve"> </w:t>
+      </w:r>
+    </w:p>
+    <w:p>
+      <w:pPr>
+        <w:jc w:val="both"/>
+      </w:pPr>
+      <w:r>
+        <w:t xml:space="preserve">The </w:t>
+      </w:r>
+      <w:r>
+        <w:rPr>
+          <w:i/>
+          <w:iCs/>
+        </w:rPr>
+        <w:t xml:space="preserve">RegistrationController </w:t>
+      </w:r>
+      <w:r>
+        <w:t xml:space="preserve">class catches all authentication-related requests and passes them down to the </w:t>
+      </w:r>
+      <w:r>
+        <w:rPr>
+          <w:i/>
+          <w:iCs/>
+        </w:rPr>
+        <w:t>RegistrationService</w:t>
+      </w:r>
+      <w:r>
+        <w:rPr>
+          <w:i/>
+          <w:iCs/>
+        </w:rPr>
+        <w:t xml:space="preserve"> </w:t>
+      </w:r>
+      <w:r>
+        <w:t>that is responsible for handling them.</w:t>
+      </w:r>
+    </w:p>
+    <w:p>
+      <w:pPr>
+        <w:pStyle w:val="Heading3"/>
+      </w:pPr>
+      <w:bookmarkStart w:id="25" w:name="_Toc145470140"/>
+      <w:bookmarkStart w:id="26" w:name="_Users"/>
+      <w:bookmarkEnd w:id="26"/>
+      <w:r>
+        <w:t>Users</w:t>
       </w:r>
       <w:bookmarkEnd w:id="25"/>
     </w:p>
-    <w:p>
-      <w:pPr>
-        <w:pStyle w:val="Heading3"/>
-      </w:pPr>
-      <w:bookmarkStart w:id="26" w:name="_Toc145470140"/>
-      <w:r>
-        <w:t>Users</w:t>
-      </w:r>
-      <w:bookmarkEnd w:id="26"/>
+    <w:p/>
+    <w:p>
+      <w:pPr>
+        <w:jc w:val="both"/>
+      </w:pPr>
+      <w:r>
+        <w:t xml:space="preserve">The </w:t>
+      </w:r>
+      <w:r>
+        <w:rPr>
+          <w:i/>
+          <w:iCs/>
+        </w:rPr>
+        <w:t>User</w:t>
+      </w:r>
+      <w:r>
+        <w:t xml:space="preserve"> is one of the most fundamental entities in our application. It needs to hold all the relevant information such as username, email, first and last name, phone number, hashed password as well as relationships to the refresh token, the profile picture (many-to-one as the default profile picture is used by more than one users) and a user’s roles. </w:t>
+      </w:r>
+      <w:r>
+        <w:t xml:space="preserve">The roles that our application supports are administrator, tenant, host and inactive host (a host that still waiting for approval). The roles are defined in a separate database table and are connected to the </w:t>
+      </w:r>
+      <w:r>
+        <w:rPr>
+          <w:i/>
+          <w:iCs/>
+        </w:rPr>
+        <w:t xml:space="preserve">User </w:t>
+      </w:r>
+      <w:r>
+        <w:t>table with a many-to-many relationship (easy to see why).</w:t>
+      </w:r>
+      <w:r>
+        <w:t xml:space="preserve"> If not already stored, the roles are preloaded into the database on application startup.</w:t>
+      </w:r>
+    </w:p>
+    <w:p>
+      <w:pPr>
+        <w:jc w:val="both"/>
+      </w:pPr>
+      <w:r>
+        <w:t xml:space="preserve">The </w:t>
+      </w:r>
+      <w:r>
+        <w:rPr>
+          <w:i/>
+          <w:iCs/>
+        </w:rPr>
+        <w:t>UserService</w:t>
+      </w:r>
+      <w:r>
+        <w:t xml:space="preserve">, part of the </w:t>
+      </w:r>
+      <w:r>
+        <w:rPr>
+          <w:i/>
+          <w:iCs/>
+        </w:rPr>
+        <w:t xml:space="preserve">user </w:t>
+      </w:r>
+      <w:r>
+        <w:t xml:space="preserve">package, </w:t>
+      </w:r>
+      <w:r>
+        <w:t>needs to provide quite a few user-related operations to be used by the client or even other parts of the codebase. These operations include but are not limited to:</w:t>
+      </w:r>
+    </w:p>
+    <w:p>
+      <w:pPr>
+        <w:pStyle w:val="ListParagraph"/>
+        <w:numPr>
+          <w:ilvl w:val="0"/>
+          <w:numId w:val="24"/>
+        </w:numPr>
+        <w:jc w:val="both"/>
+      </w:pPr>
+      <w:r>
+        <w:t>Creating a new user: this function needs to ensure the requested username and email are not already in use or reserved for other purposes</w:t>
+      </w:r>
+      <w:r>
+        <w:t>, verify that the password is long enough and when all sanity checks pass, the service must</w:t>
+      </w:r>
+      <w:r>
+        <w:t xml:space="preserve"> encode the password,</w:t>
+      </w:r>
+      <w:r>
+        <w:t xml:space="preserve"> assign to the user the default profile picture, their requested roles (inactive host if they requested to be a host) and then create the corresponding new entry in the database.</w:t>
+      </w:r>
+    </w:p>
+    <w:p>
+      <w:pPr>
+        <w:pStyle w:val="ListParagraph"/>
+        <w:numPr>
+          <w:ilvl w:val="0"/>
+          <w:numId w:val="24"/>
+        </w:numPr>
+        <w:jc w:val="both"/>
+      </w:pPr>
+      <w:r>
+        <w:t>Retrieving the details and stats of a user: requires a query to the database as well as verifying that the requested user actually exists.</w:t>
+      </w:r>
+    </w:p>
+    <w:p>
+      <w:pPr>
+        <w:pStyle w:val="ListParagraph"/>
+        <w:numPr>
+          <w:ilvl w:val="0"/>
+          <w:numId w:val="24"/>
+        </w:numPr>
+        <w:jc w:val="both"/>
+      </w:pPr>
+      <w:r>
+        <w:t>Updating the user profile: this functionality is more complex than it may seem are first. The new email and username need to be checked, the roles need to be correctly updated taking care of edge cases (what happens to a host’s rooms when they decide to remove that role), and a new access token needs to be generated since the authentication credential might have changed.</w:t>
+      </w:r>
+    </w:p>
+    <w:p>
+      <w:pPr>
+        <w:pStyle w:val="ListParagraph"/>
+        <w:numPr>
+          <w:ilvl w:val="0"/>
+          <w:numId w:val="24"/>
+        </w:numPr>
+        <w:jc w:val="both"/>
+      </w:pPr>
+      <w:r>
+        <w:t>Changing password: needs to ensure the old password from the request matches the user’s password stored in the database and also ensure the new password is valid before encoding the new password and storing it in the database. A new access token also needs to be issued.</w:t>
+      </w:r>
+    </w:p>
+    <w:p>
+      <w:pPr>
+        <w:pStyle w:val="ListParagraph"/>
+        <w:numPr>
+          <w:ilvl w:val="0"/>
+          <w:numId w:val="24"/>
+        </w:numPr>
+        <w:jc w:val="both"/>
+      </w:pPr>
+      <w:r>
+        <w:t>Deleting a user: before deleting the entry from the database we need to make sure the entities related to a user, such as reviews, search history rooms etc. are appropriately handled.</w:t>
+      </w:r>
+    </w:p>
+    <w:p>
+      <w:pPr>
+        <w:jc w:val="both"/>
+      </w:pPr>
+      <w:r>
+        <w:t xml:space="preserve">We will conclude the review of the </w:t>
+      </w:r>
+      <w:r>
+        <w:rPr>
+          <w:i/>
+          <w:iCs/>
+        </w:rPr>
+        <w:t xml:space="preserve">user </w:t>
+      </w:r>
+      <w:r>
+        <w:t xml:space="preserve">package with the </w:t>
+      </w:r>
+      <w:r>
+        <w:rPr>
+          <w:i/>
+          <w:iCs/>
+        </w:rPr>
+        <w:t>ProfilePictureService</w:t>
+      </w:r>
+      <w:r>
+        <w:t xml:space="preserve"> that provides functionality for uploading, retrieving and deleting profile pictures. The bulk of this work is handled by the </w:t>
+      </w:r>
+      <w:hyperlink w:anchor="_Images" w:history="1">
+        <w:r>
+          <w:rPr>
+            <w:rStyle w:val="Hyperlink"/>
+          </w:rPr>
+          <w:t>Image Subsystem</w:t>
+        </w:r>
+      </w:hyperlink>
+      <w:r>
+        <w:t xml:space="preserve">, but certain edge cases need to be handled, such as automatically assigning the default profile </w:t>
+      </w:r>
+      <w:r>
+        <w:lastRenderedPageBreak/>
+        <w:t xml:space="preserve">picture to a user that chose to delete </w:t>
+      </w:r>
+      <w:r>
+        <w:t>theirs and making sure the previous profile picture is deleted when a new one is uploaded</w:t>
+      </w:r>
+      <w:r>
+        <w:t>.</w:t>
+      </w:r>
     </w:p>
     <w:p>
       <w:pPr>
@@ -4864,7 +5217,6 @@
         <w:jc w:val="both"/>
       </w:pPr>
       <w:r>
-        <w:lastRenderedPageBreak/>
         <w:t xml:space="preserve">Many-to-one relationship with the </w:t>
       </w:r>
       <w:r>
@@ -4978,6 +5330,9 @@
         <w:jc w:val="both"/>
       </w:pPr>
       <w:r>
+        <w:t xml:space="preserve">At this point we need to highlight that the room’s amenities and type are represented by separate entities, related to each room. This facilitates an easier implementation of the search system and allows for easily extending the app with more amenities or room types. </w:t>
+      </w:r>
+      <w:r>
         <w:t xml:space="preserve">Apart from the room repository, controllers and various DTOs used to conveniently move data around, the </w:t>
       </w:r>
       <w:r>
@@ -5070,6 +5425,292 @@
       </w:r>
       <w:bookmarkEnd w:id="28"/>
     </w:p>
+    <w:p/>
+    <w:p>
+      <w:pPr>
+        <w:jc w:val="both"/>
+      </w:pPr>
+      <w:r>
+        <w:lastRenderedPageBreak/>
+        <w:t xml:space="preserve">One of the toughest design challenges we faced when creating the backend was the representation of the availability of a room. This functionality is critical to an online booking application and needs to be carefully implemented as other crucial features of the app, such as search and bookings, depend on it. To represent the availability, we created a table of </w:t>
+      </w:r>
+      <w:r>
+        <w:rPr>
+          <w:i/>
+          <w:iCs/>
+        </w:rPr>
+        <w:t>Availability</w:t>
+      </w:r>
+      <w:r>
+        <w:t xml:space="preserve"> entries. Each entry consists of a date and a</w:t>
+      </w:r>
+      <w:r>
+        <w:t xml:space="preserve"> many-to-one</w:t>
+      </w:r>
+      <w:r>
+        <w:t xml:space="preserve"> relationship to the room it belongs to. When adding availability to a given room, we simply need to create one entry in this table for each day in the availability range. When a room is booked, we </w:t>
+      </w:r>
+      <w:r>
+        <w:t>only</w:t>
+      </w:r>
+      <w:r>
+        <w:t xml:space="preserve"> need to remove the Availability entries of that room that correspond to the requested stay. Checking whether a room is available or not in a given date range is also a matter of simply verifying that all the corresponding entries in the </w:t>
+      </w:r>
+      <w:r>
+        <w:rPr>
+          <w:i/>
+          <w:iCs/>
+        </w:rPr>
+        <w:softHyphen/>
+      </w:r>
+      <w:r>
+        <w:rPr>
+          <w:i/>
+          <w:iCs/>
+        </w:rPr>
+        <w:t xml:space="preserve">Availability </w:t>
+      </w:r>
+      <w:r>
+        <w:t xml:space="preserve">table for that room </w:t>
+      </w:r>
+      <w:r>
+        <w:t>exist</w:t>
+      </w:r>
+      <w:r>
+        <w:t>.</w:t>
+      </w:r>
+    </w:p>
+    <w:p>
+      <w:pPr>
+        <w:jc w:val="both"/>
+      </w:pPr>
+      <w:r>
+        <w:t xml:space="preserve">The </w:t>
+      </w:r>
+      <w:r>
+        <w:t xml:space="preserve">logic described here is implemented in the </w:t>
+      </w:r>
+      <w:r>
+        <w:softHyphen/>
+      </w:r>
+      <w:r>
+        <w:rPr>
+          <w:i/>
+          <w:iCs/>
+        </w:rPr>
+        <w:t>AvailabilityService</w:t>
+      </w:r>
+      <w:r>
+        <w:t xml:space="preserve"> which uses the </w:t>
+      </w:r>
+      <w:r>
+        <w:rPr>
+          <w:i/>
+          <w:iCs/>
+        </w:rPr>
+        <w:t>AvailabilityRepository</w:t>
+      </w:r>
+      <w:r>
+        <w:t xml:space="preserve"> to handle more complex database interactions with the </w:t>
+      </w:r>
+      <w:r>
+        <w:softHyphen/>
+      </w:r>
+      <w:r>
+        <w:rPr>
+          <w:i/>
+          <w:iCs/>
+        </w:rPr>
+        <w:t xml:space="preserve">Availability </w:t>
+      </w:r>
+      <w:r>
+        <w:t>table. In the following pictures we are showing the code that implements two availability-related functions: checking whether a room is available in the given date range and marking a room as unavailable for that range of dates.</w:t>
+      </w:r>
+    </w:p>
+    <w:p>
+      <w:pPr>
+        <w:keepNext/>
+        <w:jc w:val="center"/>
+      </w:pPr>
+      <w:r>
+        <w:drawing>
+          <wp:inline distT="0" distB="0" distL="0" distR="0" wp14:anchorId="1210ECD3" wp14:editId="157124E2">
+            <wp:extent cx="5070231" cy="1898628"/>
+            <wp:effectExtent l="0" t="0" r="0" b="6985"/>
+            <wp:docPr id="1726680682" name="Picture 1" descr="A screen shot of a computer code&#10;&#10;Description automatically generated"/>
+            <wp:cNvGraphicFramePr>
+              <a:graphicFrameLocks xmlns:a="http://schemas.openxmlformats.org/drawingml/2006/main" noChangeAspect="1"/>
+            </wp:cNvGraphicFramePr>
+            <a:graphic xmlns:a="http://schemas.openxmlformats.org/drawingml/2006/main">
+              <a:graphicData uri="http://schemas.openxmlformats.org/drawingml/2006/picture">
+                <pic:pic xmlns:pic="http://schemas.openxmlformats.org/drawingml/2006/picture">
+                  <pic:nvPicPr>
+                    <pic:cNvPr id="1726680682" name="Picture 1" descr="A screen shot of a computer code&#10;&#10;Description automatically generated"/>
+                    <pic:cNvPicPr/>
+                  </pic:nvPicPr>
+                  <pic:blipFill>
+                    <a:blip r:embed="rId15"/>
+                    <a:stretch>
+                      <a:fillRect/>
+                    </a:stretch>
+                  </pic:blipFill>
+                  <pic:spPr>
+                    <a:xfrm>
+                      <a:off x="0" y="0"/>
+                      <a:ext cx="5101889" cy="1910483"/>
+                    </a:xfrm>
+                    <a:prstGeom prst="rect">
+                      <a:avLst/>
+                    </a:prstGeom>
+                  </pic:spPr>
+                </pic:pic>
+              </a:graphicData>
+            </a:graphic>
+          </wp:inline>
+        </w:drawing>
+      </w:r>
+    </w:p>
+    <w:p>
+      <w:pPr>
+        <w:pStyle w:val="Caption"/>
+        <w:jc w:val="center"/>
+      </w:pPr>
+      <w:r>
+        <w:t xml:space="preserve">Figure </w:t>
+      </w:r>
+      <w:fldSimple w:instr=" SEQ Figure \* ARABIC ">
+        <w:r>
+          <w:rPr>
+            <w:noProof/>
+          </w:rPr>
+          <w:t>5</w:t>
+        </w:r>
+      </w:fldSimple>
+      <w:r>
+        <w:t>: A code snippet of the Availability Service</w:t>
+      </w:r>
+    </w:p>
+    <w:p>
+      <w:pPr>
+        <w:keepNext/>
+        <w:jc w:val="center"/>
+      </w:pPr>
+      <w:r>
+        <w:drawing>
+          <wp:inline distT="0" distB="0" distL="0" distR="0" wp14:anchorId="3FFF2135" wp14:editId="46F07314">
+            <wp:extent cx="5052646" cy="1749533"/>
+            <wp:effectExtent l="0" t="0" r="0" b="3175"/>
+            <wp:docPr id="2101543766" name="Picture 1" descr="A screen shot of a computer program&#10;&#10;Description automatically generated"/>
+            <wp:cNvGraphicFramePr>
+              <a:graphicFrameLocks xmlns:a="http://schemas.openxmlformats.org/drawingml/2006/main" noChangeAspect="1"/>
+            </wp:cNvGraphicFramePr>
+            <a:graphic xmlns:a="http://schemas.openxmlformats.org/drawingml/2006/main">
+              <a:graphicData uri="http://schemas.openxmlformats.org/drawingml/2006/picture">
+                <pic:pic xmlns:pic="http://schemas.openxmlformats.org/drawingml/2006/picture">
+                  <pic:nvPicPr>
+                    <pic:cNvPr id="2101543766" name="Picture 1" descr="A screen shot of a computer program&#10;&#10;Description automatically generated"/>
+                    <pic:cNvPicPr/>
+                  </pic:nvPicPr>
+                  <pic:blipFill>
+                    <a:blip r:embed="rId16"/>
+                    <a:stretch>
+                      <a:fillRect/>
+                    </a:stretch>
+                  </pic:blipFill>
+                  <pic:spPr>
+                    <a:xfrm>
+                      <a:off x="0" y="0"/>
+                      <a:ext cx="5079703" cy="1758902"/>
+                    </a:xfrm>
+                    <a:prstGeom prst="rect">
+                      <a:avLst/>
+                    </a:prstGeom>
+                  </pic:spPr>
+                </pic:pic>
+              </a:graphicData>
+            </a:graphic>
+          </wp:inline>
+        </w:drawing>
+      </w:r>
+    </w:p>
+    <w:p>
+      <w:pPr>
+        <w:pStyle w:val="Caption"/>
+        <w:jc w:val="center"/>
+      </w:pPr>
+      <w:r>
+        <w:t xml:space="preserve">Figure </w:t>
+      </w:r>
+      <w:fldSimple w:instr=" SEQ Figure \* ARABIC ">
+        <w:r>
+          <w:rPr>
+            <w:noProof/>
+          </w:rPr>
+          <w:t>6</w:t>
+        </w:r>
+      </w:fldSimple>
+      <w:r>
+        <w:t>: A code snippet of the Availability Repository</w:t>
+      </w:r>
+    </w:p>
+    <w:p>
+      <w:pPr>
+        <w:jc w:val="both"/>
+      </w:pPr>
+      <w:r>
+        <w:t xml:space="preserve">The Availability System we just described makes the implementation of the Booking System a lot easier. A </w:t>
+      </w:r>
+      <w:r>
+        <w:rPr>
+          <w:i/>
+          <w:iCs/>
+        </w:rPr>
+        <w:t xml:space="preserve">Booking </w:t>
+      </w:r>
+      <w:r>
+        <w:t xml:space="preserve">is an entity that represents a reservation and holds many-to-one relationships with the corresponding user and room as well as the check-in/check-out dates, the booking date, the number of tenants that will stay in the room and the final price. The functionality of booking a room is handled by the </w:t>
+      </w:r>
+      <w:r>
+        <w:rPr>
+          <w:i/>
+          <w:iCs/>
+        </w:rPr>
+        <w:t>BookingService.</w:t>
+      </w:r>
+      <w:r>
+        <w:t xml:space="preserve"> The logic required to book a room is trivial: the service needs to perform several sanity and security checks</w:t>
+      </w:r>
+      <w:r>
+        <w:t xml:space="preserve"> and </w:t>
+      </w:r>
+      <w:r>
+        <w:t xml:space="preserve">verify with the </w:t>
+      </w:r>
+      <w:r>
+        <w:rPr>
+          <w:i/>
+          <w:iCs/>
+        </w:rPr>
+        <w:t xml:space="preserve">AvailabilityService </w:t>
+      </w:r>
+      <w:r>
+        <w:t xml:space="preserve">that the room is indeed available. If no check </w:t>
+      </w:r>
+      <w:r>
+        <w:lastRenderedPageBreak/>
+        <w:t xml:space="preserve">fails, the service will ask the </w:t>
+      </w:r>
+      <w:r>
+        <w:rPr>
+          <w:i/>
+          <w:iCs/>
+        </w:rPr>
+        <w:t xml:space="preserve">AvailabilityService </w:t>
+      </w:r>
+      <w:r>
+        <w:t>to mark the room as unavailable for the requested date range and then create and save the Booking entry with the corresponding information. This information can be passed back to the user to confirm the reservation.</w:t>
+      </w:r>
+    </w:p>
     <w:p>
       <w:pPr>
         <w:pStyle w:val="Heading3"/>
@@ -5079,6 +5720,362 @@
         <w:t>Search</w:t>
       </w:r>
       <w:bookmarkEnd w:id="29"/>
+    </w:p>
+    <w:p/>
+    <w:p>
+      <w:r>
+        <w:t>There are two types of search our application needs to support:</w:t>
+      </w:r>
+    </w:p>
+    <w:p>
+      <w:pPr>
+        <w:pStyle w:val="ListParagraph"/>
+        <w:numPr>
+          <w:ilvl w:val="0"/>
+          <w:numId w:val="21"/>
+        </w:numPr>
+        <w:jc w:val="both"/>
+      </w:pPr>
+      <w:r>
+        <w:t>Searching rooms: the normal search functionality a user would expect a booking application to have. The user needs to be able to search for rooms in a given location and also apply filters such as maximum price, amenities and room type.</w:t>
+      </w:r>
+    </w:p>
+    <w:p>
+      <w:pPr>
+        <w:pStyle w:val="ListParagraph"/>
+        <w:numPr>
+          <w:ilvl w:val="0"/>
+          <w:numId w:val="21"/>
+        </w:numPr>
+        <w:jc w:val="both"/>
+      </w:pPr>
+      <w:r>
+        <w:t xml:space="preserve">Location autocomplete: in order for the location-based search to work appropriately, the location attribute given to the backend needs to have a given format so that it can be compared against the entries in the database. For this reason, we decided to implement an </w:t>
+      </w:r>
+      <w:r>
+        <w:t>a</w:t>
+      </w:r>
+      <w:r>
+        <w:t>utocomplete feature for the location search bar on the website</w:t>
+      </w:r>
+      <w:r>
+        <w:t xml:space="preserve"> to guarantee consistent location queries. </w:t>
+      </w:r>
+    </w:p>
+    <w:p>
+      <w:pPr>
+        <w:jc w:val="both"/>
+      </w:pPr>
+      <w:r>
+        <w:t xml:space="preserve">Let’s dive more into how the autocomplete search feature works. To generate the list of autocomplete suggestions, the server accepts the input of the user and looks for entries in the database that match the already typed input. This is done using the following query in the </w:t>
+      </w:r>
+      <w:r>
+        <w:rPr>
+          <w:i/>
+          <w:iCs/>
+        </w:rPr>
+        <w:t>RoomRepository</w:t>
+      </w:r>
+      <w:r>
+        <w:t xml:space="preserve">. </w:t>
+      </w:r>
+    </w:p>
+    <w:p>
+      <w:pPr>
+        <w:keepNext/>
+        <w:jc w:val="center"/>
+      </w:pPr>
+      <w:r>
+        <w:drawing>
+          <wp:inline distT="0" distB="0" distL="0" distR="0" wp14:anchorId="5F5A2E0C" wp14:editId="24D4BC6C">
+            <wp:extent cx="4982308" cy="1295081"/>
+            <wp:effectExtent l="0" t="0" r="0" b="635"/>
+            <wp:docPr id="686607666" name="Picture 1" descr="A screen shot of a computer program&#10;&#10;Description automatically generated"/>
+            <wp:cNvGraphicFramePr>
+              <a:graphicFrameLocks xmlns:a="http://schemas.openxmlformats.org/drawingml/2006/main" noChangeAspect="1"/>
+            </wp:cNvGraphicFramePr>
+            <a:graphic xmlns:a="http://schemas.openxmlformats.org/drawingml/2006/main">
+              <a:graphicData uri="http://schemas.openxmlformats.org/drawingml/2006/picture">
+                <pic:pic xmlns:pic="http://schemas.openxmlformats.org/drawingml/2006/picture">
+                  <pic:nvPicPr>
+                    <pic:cNvPr id="686607666" name="Picture 1" descr="A screen shot of a computer program&#10;&#10;Description automatically generated"/>
+                    <pic:cNvPicPr/>
+                  </pic:nvPicPr>
+                  <pic:blipFill>
+                    <a:blip r:embed="rId17"/>
+                    <a:stretch>
+                      <a:fillRect/>
+                    </a:stretch>
+                  </pic:blipFill>
+                  <pic:spPr>
+                    <a:xfrm>
+                      <a:off x="0" y="0"/>
+                      <a:ext cx="5017845" cy="1304318"/>
+                    </a:xfrm>
+                    <a:prstGeom prst="rect">
+                      <a:avLst/>
+                    </a:prstGeom>
+                  </pic:spPr>
+                </pic:pic>
+              </a:graphicData>
+            </a:graphic>
+          </wp:inline>
+        </w:drawing>
+      </w:r>
+    </w:p>
+    <w:p>
+      <w:pPr>
+        <w:pStyle w:val="Caption"/>
+        <w:jc w:val="center"/>
+      </w:pPr>
+      <w:r>
+        <w:t xml:space="preserve">Figure </w:t>
+      </w:r>
+      <w:fldSimple w:instr=" SEQ Figure \* ARABIC ">
+        <w:r>
+          <w:rPr>
+            <w:noProof/>
+          </w:rPr>
+          <w:t>7</w:t>
+        </w:r>
+      </w:fldSimple>
+      <w:r>
+        <w:t>: The autocomplete database query</w:t>
+      </w:r>
+    </w:p>
+    <w:p>
+      <w:pPr>
+        <w:jc w:val="both"/>
+      </w:pPr>
+      <w:r>
+        <w:t xml:space="preserve">Since the autocomplete suggestions come from the database itself, it is guaranteed that whatever input the user selects will have matching results to return. This also has the side effect of not allowing the user to search for locations there are no rooms for. </w:t>
+      </w:r>
+    </w:p>
+    <w:p>
+      <w:pPr>
+        <w:jc w:val="both"/>
+      </w:pPr>
+      <w:r>
+        <w:t xml:space="preserve">Let’s now examine more closely the inner workings of the normal room search. The results need to be paginated, so we are making use of Spring’s built-in pagination system when querying the database. The </w:t>
+      </w:r>
+      <w:r>
+        <w:rPr>
+          <w:i/>
+          <w:iCs/>
+        </w:rPr>
+        <w:t xml:space="preserve">SearchController </w:t>
+      </w:r>
+      <w:r>
+        <w:t xml:space="preserve">needs to accept and pass down to the </w:t>
+      </w:r>
+      <w:r>
+        <w:rPr>
+          <w:i/>
+          <w:iCs/>
+        </w:rPr>
+        <w:t xml:space="preserve">SearchService </w:t>
+      </w:r>
+      <w:r>
+        <w:t>all the pagination parameters (current page, page size), the requested filters and whether they wish their results to be ordered in ascending or descending price order. The price is calculated dynamically based on the length of the requested stay</w:t>
+      </w:r>
+      <w:r>
+        <w:t xml:space="preserve"> and the number of tenants. The </w:t>
+      </w:r>
+      <w:r>
+        <w:rPr>
+          <w:i/>
+          <w:iCs/>
+        </w:rPr>
+        <w:t>SearchService</w:t>
+      </w:r>
+      <w:r>
+        <w:rPr>
+          <w:i/>
+          <w:iCs/>
+        </w:rPr>
+        <w:t xml:space="preserve"> </w:t>
+      </w:r>
+      <w:r>
+        <w:t xml:space="preserve">then makes use of this long query in the </w:t>
+      </w:r>
+      <w:r>
+        <w:rPr>
+          <w:i/>
+          <w:iCs/>
+        </w:rPr>
+        <w:t>RoomRepository</w:t>
+      </w:r>
+      <w:r>
+        <w:t xml:space="preserve"> to return a page of matching rooms.</w:t>
+      </w:r>
+    </w:p>
+    <w:p>
+      <w:pPr>
+        <w:keepNext/>
+        <w:jc w:val="center"/>
+      </w:pPr>
+      <w:r>
+        <w:lastRenderedPageBreak/>
+        <w:drawing>
+          <wp:inline distT="0" distB="0" distL="0" distR="0" wp14:anchorId="2C8BBC45" wp14:editId="793807AB">
+            <wp:extent cx="5943600" cy="2346325"/>
+            <wp:effectExtent l="0" t="0" r="0" b="0"/>
+            <wp:docPr id="23080281" name="Picture 1" descr="A screenshot of a computer code&#10;&#10;Description automatically generated"/>
+            <wp:cNvGraphicFramePr>
+              <a:graphicFrameLocks xmlns:a="http://schemas.openxmlformats.org/drawingml/2006/main" noChangeAspect="1"/>
+            </wp:cNvGraphicFramePr>
+            <a:graphic xmlns:a="http://schemas.openxmlformats.org/drawingml/2006/main">
+              <a:graphicData uri="http://schemas.openxmlformats.org/drawingml/2006/picture">
+                <pic:pic xmlns:pic="http://schemas.openxmlformats.org/drawingml/2006/picture">
+                  <pic:nvPicPr>
+                    <pic:cNvPr id="23080281" name="Picture 1" descr="A screenshot of a computer code&#10;&#10;Description automatically generated"/>
+                    <pic:cNvPicPr/>
+                  </pic:nvPicPr>
+                  <pic:blipFill>
+                    <a:blip r:embed="rId18"/>
+                    <a:stretch>
+                      <a:fillRect/>
+                    </a:stretch>
+                  </pic:blipFill>
+                  <pic:spPr>
+                    <a:xfrm>
+                      <a:off x="0" y="0"/>
+                      <a:ext cx="5943600" cy="2346325"/>
+                    </a:xfrm>
+                    <a:prstGeom prst="rect">
+                      <a:avLst/>
+                    </a:prstGeom>
+                  </pic:spPr>
+                </pic:pic>
+              </a:graphicData>
+            </a:graphic>
+          </wp:inline>
+        </w:drawing>
+      </w:r>
+    </w:p>
+    <w:p>
+      <w:pPr>
+        <w:pStyle w:val="Caption"/>
+        <w:jc w:val="center"/>
+      </w:pPr>
+      <w:r>
+        <w:t xml:space="preserve">Figure </w:t>
+      </w:r>
+      <w:fldSimple w:instr=" SEQ Figure \* ARABIC ">
+        <w:r>
+          <w:rPr>
+            <w:noProof/>
+          </w:rPr>
+          <w:t>8</w:t>
+        </w:r>
+      </w:fldSimple>
+      <w:r>
+        <w:t>: The query that makes Bookify's search functionality work</w:t>
+      </w:r>
+    </w:p>
+    <w:p>
+      <w:pPr>
+        <w:jc w:val="both"/>
+      </w:pPr>
+      <w:r>
+        <w:t>This query does the following for each room in the database:</w:t>
+      </w:r>
+    </w:p>
+    <w:p>
+      <w:pPr>
+        <w:pStyle w:val="ListParagraph"/>
+        <w:numPr>
+          <w:ilvl w:val="0"/>
+          <w:numId w:val="22"/>
+        </w:numPr>
+        <w:jc w:val="both"/>
+      </w:pPr>
+      <w:r>
+        <w:t xml:space="preserve">Checks whether the room provides </w:t>
+      </w:r>
+      <w:r>
+        <w:rPr>
+          <w:b/>
+          <w:bCs/>
+        </w:rPr>
+        <w:t>all</w:t>
+      </w:r>
+      <w:r>
+        <w:t xml:space="preserve"> the requested amenities.</w:t>
+      </w:r>
+    </w:p>
+    <w:p>
+      <w:pPr>
+        <w:pStyle w:val="ListParagraph"/>
+        <w:numPr>
+          <w:ilvl w:val="0"/>
+          <w:numId w:val="22"/>
+        </w:numPr>
+        <w:jc w:val="both"/>
+      </w:pPr>
+      <w:r>
+        <w:t>Verifies that the room matches the requested room type.</w:t>
+      </w:r>
+    </w:p>
+    <w:p>
+      <w:pPr>
+        <w:pStyle w:val="ListParagraph"/>
+        <w:numPr>
+          <w:ilvl w:val="0"/>
+          <w:numId w:val="22"/>
+        </w:numPr>
+        <w:jc w:val="both"/>
+      </w:pPr>
+      <w:r>
+        <w:t>Ensures that the given date range is longer than the minimum stay of the room.</w:t>
+      </w:r>
+    </w:p>
+    <w:p>
+      <w:pPr>
+        <w:pStyle w:val="ListParagraph"/>
+        <w:numPr>
+          <w:ilvl w:val="0"/>
+          <w:numId w:val="22"/>
+        </w:numPr>
+        <w:jc w:val="both"/>
+      </w:pPr>
+      <w:r>
+        <w:t>Verifies that the price (calculated dynamically) is lower than the max price requested by the user.</w:t>
+      </w:r>
+    </w:p>
+    <w:p>
+      <w:pPr>
+        <w:pStyle w:val="ListParagraph"/>
+        <w:numPr>
+          <w:ilvl w:val="0"/>
+          <w:numId w:val="22"/>
+        </w:numPr>
+        <w:jc w:val="both"/>
+      </w:pPr>
+      <w:r>
+        <w:t>Checks that the room is available in the requested date range.</w:t>
+      </w:r>
+    </w:p>
+    <w:p>
+      <w:pPr>
+        <w:pStyle w:val="ListParagraph"/>
+        <w:numPr>
+          <w:ilvl w:val="0"/>
+          <w:numId w:val="22"/>
+        </w:numPr>
+        <w:jc w:val="both"/>
+      </w:pPr>
+      <w:r>
+        <w:t>Sorts the results in ascending or descending price order. Please note that due to JPL not allowing named parameters to be used in the ORDER BY section of the query, we had to create and maintain two otherwise identical copies of the search query, one for each direction of price ordering.</w:t>
+      </w:r>
+    </w:p>
+    <w:p>
+      <w:pPr>
+        <w:jc w:val="both"/>
+      </w:pPr>
+      <w:r>
+        <w:t>For each result by the aforementioned query, the server collects the preview info (thumbnail, number of beds, rating etc.) and sends them back to the user.</w:t>
+      </w:r>
     </w:p>
     <w:p>
       <w:pPr>
@@ -5136,18 +6133,21 @@
         <w:jc w:val="both"/>
       </w:pPr>
       <w:r>
+        <w:t xml:space="preserve">The </w:t>
+      </w:r>
+      <w:r>
+        <w:rPr>
+          <w:i/>
+          <w:iCs/>
+        </w:rPr>
+        <w:t>ReviewService</w:t>
+      </w:r>
+      <w:r>
+        <w:t xml:space="preserve"> handles the logic for storing, retrieving and editing reviews, verifying the user has the privileges required to perform actions on existing reviews and handling special error cases such as trying </w:t>
+      </w:r>
+      <w:r>
         <w:lastRenderedPageBreak/>
-        <w:t xml:space="preserve">The </w:t>
-      </w:r>
-      <w:r>
-        <w:rPr>
-          <w:i/>
-          <w:iCs/>
-        </w:rPr>
-        <w:t>ReviewService</w:t>
-      </w:r>
-      <w:r>
-        <w:t xml:space="preserve"> handles the logic for storing, retrieving and editing reviews, verifying the user has the privileges required to perform actions on existing reviews and handling special error cases such as trying to edit a review that is does not exist or has been deleted.</w:t>
+        <w:t>to edit a review that is does not exist or has been deleted.</w:t>
       </w:r>
       <w:r>
         <w:t xml:space="preserve"> The </w:t>
@@ -5195,7 +6195,7 @@
                     <pic:cNvPicPr/>
                   </pic:nvPicPr>
                   <pic:blipFill>
-                    <a:blip r:embed="rId15"/>
+                    <a:blip r:embed="rId19"/>
                     <a:stretch>
                       <a:fillRect/>
                     </a:stretch>
@@ -5229,7 +6229,7 @@
           <w:rPr>
             <w:noProof/>
           </w:rPr>
-          <w:t>5</w:t>
+          <w:t>9</w:t>
         </w:r>
       </w:fldSimple>
       <w:r>
@@ -5266,7 +6266,7 @@
       <w:r>
         <w:t xml:space="preserve"> package, is responsible for providing a predefined number of rooms that may be relevant or of interest to the user. As required by the specification, the recommender is based on the </w:t>
       </w:r>
-      <w:hyperlink r:id="rId16" w:history="1">
+      <w:hyperlink r:id="rId20" w:history="1">
         <w:r>
           <w:rPr>
             <w:rStyle w:val="Hyperlink"/>
@@ -5277,7 +6277,7 @@
       <w:r>
         <w:t xml:space="preserve"> algorithm, implemented using </w:t>
       </w:r>
-      <w:hyperlink r:id="rId17" w:history="1">
+      <w:hyperlink r:id="rId21" w:history="1">
         <w:r>
           <w:rPr>
             <w:rStyle w:val="Hyperlink"/>
@@ -5352,11 +6352,11 @@
         <w:t>/column</w:t>
       </w:r>
       <w:r>
-        <w:t xml:space="preserve"> in the matrix, on disk for later use. Whenever the server </w:t>
+        <w:t xml:space="preserve"> in the matrix, on disk for later use. Whenever the server needs to suggest rooms for a given user, it loads up the latest algorithm results from disk and runs the necessary calculations to return the most relevant rooms. This operation can be performed fast enough </w:t>
       </w:r>
       <w:r>
         <w:lastRenderedPageBreak/>
-        <w:t>needs to suggest rooms for a given user, it loads up the latest algorithm results from disk and runs the necessary calculations to return the most relevant rooms. This operation can be performed fast enough for the user to not notice any significant delay, with the small penalty of the recommendations being slightly out of date. However, there are a few edge cases we need to consider:</w:t>
+        <w:t>for the user to not notice any significant delay, with the small penalty of the recommendations being slightly out of date. However, there are a few edge cases we need to consider:</w:t>
       </w:r>
     </w:p>
     <w:p>
@@ -5447,7 +6447,7 @@
                     <pic:cNvPicPr/>
                   </pic:nvPicPr>
                   <pic:blipFill>
-                    <a:blip r:embed="rId18"/>
+                    <a:blip r:embed="rId22"/>
                     <a:stretch>
                       <a:fillRect/>
                     </a:stretch>
@@ -5481,7 +6481,7 @@
           <w:rPr>
             <w:noProof/>
           </w:rPr>
-          <w:t>6</w:t>
+          <w:t>10</w:t>
         </w:r>
       </w:fldSimple>
       <w:r>
@@ -5492,7 +6492,7 @@
       <w:r>
         <w:t xml:space="preserve">For shortness’ sake we will not cover the details of the matrix factorization algorithm here. </w:t>
       </w:r>
-      <w:hyperlink r:id="rId19" w:history="1">
+      <w:hyperlink r:id="rId23" w:history="1">
         <w:r>
           <w:rPr>
             <w:rStyle w:val="Hyperlink"/>
@@ -5622,7 +6622,6 @@
         <w:jc w:val="both"/>
       </w:pPr>
       <w:r>
-        <w:lastRenderedPageBreak/>
         <w:t xml:space="preserve">Reviews: a user’s review of a room is a very accurate representation of how much they liked it. Those datapoints </w:t>
       </w:r>
       <w:r>
@@ -5642,6 +6641,7 @@
         <w:jc w:val="both"/>
       </w:pPr>
       <w:r>
+        <w:lastRenderedPageBreak/>
         <w:t xml:space="preserve">Viewed Room: if the user has clicked on and viewed the details of a room, it is likely they are interested in it and possibly like it. However, this is not as clear cut as the previous two cases, so it will receive a lower weight. To get the necessary data for this datapoint we need to keep track of all the rooms a user has viewed. This is done in a separate table contained in the </w:t>
       </w:r>
       <w:r>
@@ -5693,7 +6693,7 @@
                     <pic:cNvPicPr/>
                   </pic:nvPicPr>
                   <pic:blipFill>
-                    <a:blip r:embed="rId20"/>
+                    <a:blip r:embed="rId24"/>
                     <a:stretch>
                       <a:fillRect/>
                     </a:stretch>
@@ -5727,7 +6727,7 @@
           <w:rPr>
             <w:noProof/>
           </w:rPr>
-          <w:t>7</w:t>
+          <w:t>11</w:t>
         </w:r>
       </w:fldSimple>
       <w:r>
@@ -5791,7 +6791,7 @@
                     <pic:cNvPicPr/>
                   </pic:nvPicPr>
                   <pic:blipFill>
-                    <a:blip r:embed="rId21"/>
+                    <a:blip r:embed="rId25"/>
                     <a:stretch>
                       <a:fillRect/>
                     </a:stretch>
@@ -5825,7 +6825,7 @@
           <w:rPr>
             <w:noProof/>
           </w:rPr>
-          <w:t>8</w:t>
+          <w:t>12</w:t>
         </w:r>
       </w:fldSimple>
       <w:r>
@@ -5913,24 +6913,21 @@
         </w:r>
       </w:hyperlink>
       <w:r>
-        <w:t xml:space="preserve"> system is also instructed to send a message to the user to inform them that their application has been </w:t>
-      </w:r>
+        <w:t xml:space="preserve"> system is also instructed to send a message to the user to inform them that their application has been processed. This service also provides the endpoints required to populate the admin</w:t>
+      </w:r>
+      <w:r>
+        <w:t>’s</w:t>
+      </w:r>
+      <w:r>
+        <w:t xml:space="preserve"> dashboard with paginated users, possibly filtered by having their host application pending. </w:t>
+      </w:r>
+    </w:p>
+    <w:p>
+      <w:pPr>
+        <w:jc w:val="both"/>
+      </w:pPr>
       <w:r>
         <w:lastRenderedPageBreak/>
-        <w:t>processed. This service also provides the endpoints required to populate the admin</w:t>
-      </w:r>
-      <w:r>
-        <w:t>’s</w:t>
-      </w:r>
-      <w:r>
-        <w:t xml:space="preserve"> dashboard with paginated users, possibly filtered by having their host application pending. </w:t>
-      </w:r>
-    </w:p>
-    <w:p>
-      <w:pPr>
-        <w:jc w:val="both"/>
-      </w:pPr>
-      <w:r>
         <w:t>Creating the XML and JSON files is done using the Jackson Library that recursively traverses the database hierarchy and serializes the objects</w:t>
       </w:r>
       <w:r>
@@ -5977,6 +6974,8 @@
         <w:pStyle w:val="Heading3"/>
       </w:pPr>
       <w:bookmarkStart w:id="34" w:name="_Toc145470147"/>
+      <w:bookmarkStart w:id="35" w:name="_Images"/>
+      <w:bookmarkEnd w:id="35"/>
       <w:r>
         <w:t>Images</w:t>
       </w:r>
@@ -6147,7 +7146,6 @@
           <w:i/>
           <w:iCs/>
         </w:rPr>
-        <w:lastRenderedPageBreak/>
         <w:t>deleteImage</w:t>
       </w:r>
       <w:r>
@@ -6174,6 +7172,7 @@
           <w:i/>
           <w:iCs/>
         </w:rPr>
+        <w:lastRenderedPageBreak/>
         <w:t>deleteImages</w:t>
       </w:r>
       <w:r>
@@ -6201,29 +7200,57 @@
       <w:pPr>
         <w:pStyle w:val="Heading3"/>
       </w:pPr>
-      <w:bookmarkStart w:id="35" w:name="_Toc145470148"/>
-      <w:bookmarkStart w:id="36" w:name="_Messages"/>
+      <w:bookmarkStart w:id="36" w:name="_Toc145470148"/>
+      <w:bookmarkStart w:id="37" w:name="_Messages"/>
+      <w:bookmarkEnd w:id="37"/>
+      <w:r>
+        <w:t>Messages</w:t>
+      </w:r>
       <w:bookmarkEnd w:id="36"/>
-      <w:r>
+    </w:p>
+    <w:p/>
+    <w:p>
+      <w:pPr>
+        <w:jc w:val="both"/>
+      </w:pPr>
+      <w:r>
+        <w:t>As the specification requested the feature of allowing potential tenants to message hosts for more information about their rooms, we decided to add an in-app messaging system that works like an email application. For the purposes of this project, we decided to allow all the users to message each provided they know the recipient’s username. We added a button in the room view page of the website to message the host, which will redirect the user to the messaging page similar to clicking an email link.</w:t>
+      </w:r>
+    </w:p>
+    <w:p>
+      <w:pPr>
+        <w:jc w:val="both"/>
+      </w:pPr>
+      <w:r>
+        <w:t xml:space="preserve">When sending a message to the user using the compose button on the website, a new </w:t>
+      </w:r>
+      <w:r>
+        <w:rPr>
+          <w:i/>
+          <w:iCs/>
+        </w:rPr>
+        <w:t xml:space="preserve">Conversation </w:t>
+      </w:r>
+      <w:r>
+        <w:t xml:space="preserve">will be started. This conversation can contain many </w:t>
+      </w:r>
+      <w:r>
+        <w:rPr>
+          <w:i/>
+          <w:iCs/>
+        </w:rPr>
         <w:t>Messages</w:t>
       </w:r>
-      <w:bookmarkEnd w:id="35"/>
-    </w:p>
-    <w:p/>
-    <w:p>
-      <w:pPr>
-        <w:jc w:val="both"/>
-      </w:pPr>
-      <w:r>
-        <w:t>As the specification requested the feature of allowing potential tenants to message hosts for more information about their rooms, we decided to add an in-app messaging system that works like an email application. For the purposes of this project, we decided to allow all the users to message each provided they know the recipient’s username. We added a button in the room view page of the website to message the host, which will redirect the user to the messaging page similar to clicking an email link.</w:t>
-      </w:r>
-    </w:p>
-    <w:p>
-      <w:pPr>
-        <w:jc w:val="both"/>
-      </w:pPr>
-      <w:r>
-        <w:t xml:space="preserve">When sending a message to the user using the compose button on the website, a new </w:t>
+      <w:r>
+        <w:t xml:space="preserve"> as the users are replying to each other. It is important to highlight that a Message can not exist outside the context of a Conversation. Furthermore, a conversation can be marked as read-only, such as the welcome messages when registering to Bookify. A user can not post a reply to a read only conversation.</w:t>
+      </w:r>
+    </w:p>
+    <w:p>
+      <w:pPr>
+        <w:jc w:val="both"/>
+      </w:pPr>
+      <w:r>
+        <w:t xml:space="preserve">The </w:t>
       </w:r>
       <w:r>
         <w:rPr>
@@ -6233,34 +7260,6 @@
         <w:t xml:space="preserve">Conversation </w:t>
       </w:r>
       <w:r>
-        <w:t xml:space="preserve">will be started. This conversation can contain many </w:t>
-      </w:r>
-      <w:r>
-        <w:rPr>
-          <w:i/>
-          <w:iCs/>
-        </w:rPr>
-        <w:t>Messages</w:t>
-      </w:r>
-      <w:r>
-        <w:t xml:space="preserve"> as the users are replying to each other. It is important to highlight that a Message can not exist outside the context of a Conversation. Furthermore, a conversation can be marked as read-only, such as the welcome messages when registering to Bookify. A user can not post a reply to a read only conversation.</w:t>
-      </w:r>
-    </w:p>
-    <w:p>
-      <w:pPr>
-        <w:jc w:val="both"/>
-      </w:pPr>
-      <w:r>
-        <w:t xml:space="preserve">The </w:t>
-      </w:r>
-      <w:r>
-        <w:rPr>
-          <w:i/>
-          <w:iCs/>
-        </w:rPr>
-        <w:t xml:space="preserve">Conversation </w:t>
-      </w:r>
-      <w:r>
         <w:t>is represented by a database entity containing the topic, the last-updated timestamp, the read-only status and relationships to the two users of this conversation.</w:t>
       </w:r>
       <w:r>
@@ -6357,21 +7356,18 @@
         <w:t>exists</w:t>
       </w:r>
       <w:r>
-        <w:t xml:space="preserve"> and that the user is a party of this conversation and thus </w:t>
-      </w:r>
+        <w:t xml:space="preserve"> and that the user is a party of this conversation and thus allowed to actually reply.</w:t>
+      </w:r>
+      <w:r>
+        <w:t xml:space="preserve"> Please refer to the code in this class for more details on the implementation of this system.</w:t>
+      </w:r>
+    </w:p>
+    <w:p>
+      <w:pPr>
+        <w:jc w:val="both"/>
+      </w:pPr>
       <w:r>
         <w:lastRenderedPageBreak/>
-        <w:t>allowed to actually reply.</w:t>
-      </w:r>
-      <w:r>
-        <w:t xml:space="preserve"> Please refer to the code in this class for more details on the implementation of this system.</w:t>
-      </w:r>
-    </w:p>
-    <w:p>
-      <w:pPr>
-        <w:jc w:val="both"/>
-      </w:pPr>
-      <w:r>
         <w:t>This is by no means a fully fledged messaging system. There are many more features we could have added, such as editing or deleting individual messages. Since the messaging part is not the main concern of the application though, we decided to offer only the basic features.</w:t>
       </w:r>
     </w:p>
@@ -6379,11 +7375,11 @@
       <w:pPr>
         <w:pStyle w:val="Heading3"/>
       </w:pPr>
-      <w:bookmarkStart w:id="37" w:name="_Toc145470149"/>
+      <w:bookmarkStart w:id="38" w:name="_Toc145470149"/>
       <w:r>
         <w:t>Utilities and Configuration</w:t>
       </w:r>
-      <w:bookmarkEnd w:id="37"/>
+      <w:bookmarkEnd w:id="38"/>
     </w:p>
     <w:p/>
     <w:p>
@@ -6720,14 +7716,17 @@
           <w:i/>
           <w:iCs/>
         </w:rPr>
+        <w:t>UtilityComponent</w:t>
+      </w:r>
+      <w:r>
+        <w:t>: contains functions that are useful throughout the program such as getting the current authenticated user or creating a Search Re</w:t>
+      </w:r>
+      <w:r>
+        <w:t xml:space="preserve">sponse DTO from a given Room object. We need </w:t>
+      </w:r>
+      <w:r>
         <w:lastRenderedPageBreak/>
-        <w:t>UtilityComponent</w:t>
-      </w:r>
-      <w:r>
-        <w:t>: contains functions that are useful throughout the program such as getting the current authenticated user or creating a Search Re</w:t>
-      </w:r>
-      <w:r>
-        <w:t>sponse DTO from a given Room object. We need to note at this point that this class is a Spring Component as it needs to make use of Spring Boot’s built-in dependency injection framework to access various repositories.</w:t>
+        <w:t>to note at this point that this class is a Spring Component as it needs to make use of Spring Boot’s built-in dependency injection framework to access various repositories.</w:t>
       </w:r>
     </w:p>
     <w:p>
@@ -6740,41 +7739,41 @@
       <w:pPr>
         <w:pStyle w:val="Heading2"/>
       </w:pPr>
-      <w:bookmarkStart w:id="38" w:name="_Frontend/Website"/>
-      <w:bookmarkStart w:id="39" w:name="_Toc145470150"/>
-      <w:bookmarkEnd w:id="38"/>
+      <w:bookmarkStart w:id="39" w:name="_Frontend/Website"/>
+      <w:bookmarkStart w:id="40" w:name="_Toc145470150"/>
+      <w:bookmarkEnd w:id="39"/>
       <w:r>
         <w:t>Frontend/Website</w:t>
       </w:r>
-      <w:bookmarkEnd w:id="39"/>
-    </w:p>
-    <w:p>
-      <w:bookmarkStart w:id="40" w:name="_API_Documentation"/>
       <w:bookmarkEnd w:id="40"/>
     </w:p>
     <w:p>
+      <w:bookmarkStart w:id="41" w:name="_API_Documentation"/>
+      <w:bookmarkEnd w:id="41"/>
+    </w:p>
+    <w:p>
       <w:pPr>
         <w:pStyle w:val="Heading1"/>
       </w:pPr>
-      <w:bookmarkStart w:id="41" w:name="_Setup_Scripts"/>
-      <w:bookmarkStart w:id="42" w:name="_Toc145470151"/>
-      <w:bookmarkEnd w:id="41"/>
+      <w:bookmarkStart w:id="42" w:name="_Setup_Scripts"/>
+      <w:bookmarkStart w:id="43" w:name="_Toc145470151"/>
+      <w:bookmarkEnd w:id="42"/>
       <w:r>
         <w:t>Setup Scripts</w:t>
       </w:r>
-      <w:bookmarkEnd w:id="42"/>
+      <w:bookmarkEnd w:id="43"/>
     </w:p>
     <w:p>
       <w:pPr>
         <w:pStyle w:val="Heading1"/>
       </w:pPr>
-      <w:bookmarkStart w:id="43" w:name="_Conclusion"/>
-      <w:bookmarkStart w:id="44" w:name="_Toc145470152"/>
-      <w:bookmarkEnd w:id="43"/>
+      <w:bookmarkStart w:id="44" w:name="_Conclusion"/>
+      <w:bookmarkStart w:id="45" w:name="_Toc145470152"/>
+      <w:bookmarkEnd w:id="44"/>
       <w:r>
         <w:t>Conclusion</w:t>
       </w:r>
-      <w:bookmarkEnd w:id="44"/>
+      <w:bookmarkEnd w:id="45"/>
     </w:p>
     <w:p/>
     <w:p>
@@ -6830,26 +7829,26 @@
       <w:pPr>
         <w:pStyle w:val="Heading1"/>
       </w:pPr>
-      <w:bookmarkStart w:id="45" w:name="_Attributions"/>
-      <w:bookmarkStart w:id="46" w:name="_Toc145470153"/>
-      <w:bookmarkEnd w:id="45"/>
+      <w:bookmarkStart w:id="46" w:name="_Attributions"/>
+      <w:bookmarkStart w:id="47" w:name="_Toc145470153"/>
+      <w:bookmarkEnd w:id="46"/>
       <w:r>
         <w:t>Attributions</w:t>
       </w:r>
-      <w:bookmarkEnd w:id="46"/>
+      <w:bookmarkEnd w:id="47"/>
     </w:p>
     <w:p/>
     <w:p>
       <w:pPr>
         <w:pStyle w:val="Heading1"/>
       </w:pPr>
-      <w:bookmarkStart w:id="47" w:name="_API_Reference"/>
-      <w:bookmarkStart w:id="48" w:name="_Toc145470154"/>
-      <w:bookmarkEnd w:id="47"/>
+      <w:bookmarkStart w:id="48" w:name="_API_Reference"/>
+      <w:bookmarkStart w:id="49" w:name="_Toc145470154"/>
+      <w:bookmarkEnd w:id="48"/>
       <w:r>
         <w:t>API Reference</w:t>
       </w:r>
-      <w:bookmarkEnd w:id="48"/>
+      <w:bookmarkEnd w:id="49"/>
     </w:p>
     <w:p/>
     <w:p>
@@ -7610,6 +8609,119 @@
     </w:lvl>
   </w:abstractNum>
   <w:abstractNum w:abstractNumId="6" w15:restartNumberingAfterBreak="0">
+    <w:nsid w:val="320C33A7"/>
+    <w:multiLevelType w:val="hybridMultilevel"/>
+    <w:tmpl w:val="A8CAC29A"/>
+    <w:lvl w:ilvl="0" w:tplc="04090001">
+      <w:start w:val="1"/>
+      <w:numFmt w:val="bullet"/>
+      <w:lvlText w:val=""/>
+      <w:lvlJc w:val="left"/>
+      <w:pPr>
+        <w:ind w:left="720" w:hanging="360"/>
+      </w:pPr>
+      <w:rPr>
+        <w:rFonts w:ascii="Symbol" w:hAnsi="Symbol" w:hint="default"/>
+      </w:rPr>
+    </w:lvl>
+    <w:lvl w:ilvl="1" w:tplc="04090003" w:tentative="1">
+      <w:start w:val="1"/>
+      <w:numFmt w:val="bullet"/>
+      <w:lvlText w:val="o"/>
+      <w:lvlJc w:val="left"/>
+      <w:pPr>
+        <w:ind w:left="1440" w:hanging="360"/>
+      </w:pPr>
+      <w:rPr>
+        <w:rFonts w:ascii="Courier New" w:hAnsi="Courier New" w:cs="Courier New" w:hint="default"/>
+      </w:rPr>
+    </w:lvl>
+    <w:lvl w:ilvl="2" w:tplc="04090005" w:tentative="1">
+      <w:start w:val="1"/>
+      <w:numFmt w:val="bullet"/>
+      <w:lvlText w:val=""/>
+      <w:lvlJc w:val="left"/>
+      <w:pPr>
+        <w:ind w:left="2160" w:hanging="360"/>
+      </w:pPr>
+      <w:rPr>
+        <w:rFonts w:ascii="Wingdings" w:hAnsi="Wingdings" w:hint="default"/>
+      </w:rPr>
+    </w:lvl>
+    <w:lvl w:ilvl="3" w:tplc="04090001" w:tentative="1">
+      <w:start w:val="1"/>
+      <w:numFmt w:val="bullet"/>
+      <w:lvlText w:val=""/>
+      <w:lvlJc w:val="left"/>
+      <w:pPr>
+        <w:ind w:left="2880" w:hanging="360"/>
+      </w:pPr>
+      <w:rPr>
+        <w:rFonts w:ascii="Symbol" w:hAnsi="Symbol" w:hint="default"/>
+      </w:rPr>
+    </w:lvl>
+    <w:lvl w:ilvl="4" w:tplc="04090003" w:tentative="1">
+      <w:start w:val="1"/>
+      <w:numFmt w:val="bullet"/>
+      <w:lvlText w:val="o"/>
+      <w:lvlJc w:val="left"/>
+      <w:pPr>
+        <w:ind w:left="3600" w:hanging="360"/>
+      </w:pPr>
+      <w:rPr>
+        <w:rFonts w:ascii="Courier New" w:hAnsi="Courier New" w:cs="Courier New" w:hint="default"/>
+      </w:rPr>
+    </w:lvl>
+    <w:lvl w:ilvl="5" w:tplc="04090005" w:tentative="1">
+      <w:start w:val="1"/>
+      <w:numFmt w:val="bullet"/>
+      <w:lvlText w:val=""/>
+      <w:lvlJc w:val="left"/>
+      <w:pPr>
+        <w:ind w:left="4320" w:hanging="360"/>
+      </w:pPr>
+      <w:rPr>
+        <w:rFonts w:ascii="Wingdings" w:hAnsi="Wingdings" w:hint="default"/>
+      </w:rPr>
+    </w:lvl>
+    <w:lvl w:ilvl="6" w:tplc="04090001" w:tentative="1">
+      <w:start w:val="1"/>
+      <w:numFmt w:val="bullet"/>
+      <w:lvlText w:val=""/>
+      <w:lvlJc w:val="left"/>
+      <w:pPr>
+        <w:ind w:left="5040" w:hanging="360"/>
+      </w:pPr>
+      <w:rPr>
+        <w:rFonts w:ascii="Symbol" w:hAnsi="Symbol" w:hint="default"/>
+      </w:rPr>
+    </w:lvl>
+    <w:lvl w:ilvl="7" w:tplc="04090003" w:tentative="1">
+      <w:start w:val="1"/>
+      <w:numFmt w:val="bullet"/>
+      <w:lvlText w:val="o"/>
+      <w:lvlJc w:val="left"/>
+      <w:pPr>
+        <w:ind w:left="5760" w:hanging="360"/>
+      </w:pPr>
+      <w:rPr>
+        <w:rFonts w:ascii="Courier New" w:hAnsi="Courier New" w:cs="Courier New" w:hint="default"/>
+      </w:rPr>
+    </w:lvl>
+    <w:lvl w:ilvl="8" w:tplc="04090005" w:tentative="1">
+      <w:start w:val="1"/>
+      <w:numFmt w:val="bullet"/>
+      <w:lvlText w:val=""/>
+      <w:lvlJc w:val="left"/>
+      <w:pPr>
+        <w:ind w:left="6480" w:hanging="360"/>
+      </w:pPr>
+      <w:rPr>
+        <w:rFonts w:ascii="Wingdings" w:hAnsi="Wingdings" w:hint="default"/>
+      </w:rPr>
+    </w:lvl>
+  </w:abstractNum>
+  <w:abstractNum w:abstractNumId="7" w15:restartNumberingAfterBreak="0">
     <w:nsid w:val="377554AF"/>
     <w:multiLevelType w:val="hybridMultilevel"/>
     <w:tmpl w:val="FCBC3EC4"/>
@@ -7722,7 +8834,7 @@
       </w:rPr>
     </w:lvl>
   </w:abstractNum>
-  <w:abstractNum w:abstractNumId="7" w15:restartNumberingAfterBreak="0">
+  <w:abstractNum w:abstractNumId="8" w15:restartNumberingAfterBreak="0">
     <w:nsid w:val="3A6D369F"/>
     <w:multiLevelType w:val="hybridMultilevel"/>
     <w:tmpl w:val="713EF8F4"/>
@@ -7835,7 +8947,7 @@
       </w:rPr>
     </w:lvl>
   </w:abstractNum>
-  <w:abstractNum w:abstractNumId="8" w15:restartNumberingAfterBreak="0">
+  <w:abstractNum w:abstractNumId="9" w15:restartNumberingAfterBreak="0">
     <w:nsid w:val="3AB61548"/>
     <w:multiLevelType w:val="hybridMultilevel"/>
     <w:tmpl w:val="4036D704"/>
@@ -7948,7 +9060,7 @@
       </w:rPr>
     </w:lvl>
   </w:abstractNum>
-  <w:abstractNum w:abstractNumId="9" w15:restartNumberingAfterBreak="0">
+  <w:abstractNum w:abstractNumId="10" w15:restartNumberingAfterBreak="0">
     <w:nsid w:val="3F502706"/>
     <w:multiLevelType w:val="hybridMultilevel"/>
     <w:tmpl w:val="8A6CE36E"/>
@@ -8034,7 +9146,7 @@
       </w:pPr>
     </w:lvl>
   </w:abstractNum>
-  <w:abstractNum w:abstractNumId="10" w15:restartNumberingAfterBreak="0">
+  <w:abstractNum w:abstractNumId="11" w15:restartNumberingAfterBreak="0">
     <w:nsid w:val="3F544C00"/>
     <w:multiLevelType w:val="hybridMultilevel"/>
     <w:tmpl w:val="DD80346A"/>
@@ -8120,7 +9232,7 @@
       </w:pPr>
     </w:lvl>
   </w:abstractNum>
-  <w:abstractNum w:abstractNumId="11" w15:restartNumberingAfterBreak="0">
+  <w:abstractNum w:abstractNumId="12" w15:restartNumberingAfterBreak="0">
     <w:nsid w:val="402D4922"/>
     <w:multiLevelType w:val="hybridMultilevel"/>
     <w:tmpl w:val="C436D416"/>
@@ -8206,7 +9318,120 @@
       </w:pPr>
     </w:lvl>
   </w:abstractNum>
-  <w:abstractNum w:abstractNumId="12" w15:restartNumberingAfterBreak="0">
+  <w:abstractNum w:abstractNumId="13" w15:restartNumberingAfterBreak="0">
+    <w:nsid w:val="45BA3A93"/>
+    <w:multiLevelType w:val="hybridMultilevel"/>
+    <w:tmpl w:val="CC2440A2"/>
+    <w:lvl w:ilvl="0" w:tplc="04090001">
+      <w:start w:val="1"/>
+      <w:numFmt w:val="bullet"/>
+      <w:lvlText w:val=""/>
+      <w:lvlJc w:val="left"/>
+      <w:pPr>
+        <w:ind w:left="720" w:hanging="360"/>
+      </w:pPr>
+      <w:rPr>
+        <w:rFonts w:ascii="Symbol" w:hAnsi="Symbol" w:hint="default"/>
+      </w:rPr>
+    </w:lvl>
+    <w:lvl w:ilvl="1" w:tplc="04090003" w:tentative="1">
+      <w:start w:val="1"/>
+      <w:numFmt w:val="bullet"/>
+      <w:lvlText w:val="o"/>
+      <w:lvlJc w:val="left"/>
+      <w:pPr>
+        <w:ind w:left="1440" w:hanging="360"/>
+      </w:pPr>
+      <w:rPr>
+        <w:rFonts w:ascii="Courier New" w:hAnsi="Courier New" w:cs="Courier New" w:hint="default"/>
+      </w:rPr>
+    </w:lvl>
+    <w:lvl w:ilvl="2" w:tplc="04090005" w:tentative="1">
+      <w:start w:val="1"/>
+      <w:numFmt w:val="bullet"/>
+      <w:lvlText w:val=""/>
+      <w:lvlJc w:val="left"/>
+      <w:pPr>
+        <w:ind w:left="2160" w:hanging="360"/>
+      </w:pPr>
+      <w:rPr>
+        <w:rFonts w:ascii="Wingdings" w:hAnsi="Wingdings" w:hint="default"/>
+      </w:rPr>
+    </w:lvl>
+    <w:lvl w:ilvl="3" w:tplc="04090001" w:tentative="1">
+      <w:start w:val="1"/>
+      <w:numFmt w:val="bullet"/>
+      <w:lvlText w:val=""/>
+      <w:lvlJc w:val="left"/>
+      <w:pPr>
+        <w:ind w:left="2880" w:hanging="360"/>
+      </w:pPr>
+      <w:rPr>
+        <w:rFonts w:ascii="Symbol" w:hAnsi="Symbol" w:hint="default"/>
+      </w:rPr>
+    </w:lvl>
+    <w:lvl w:ilvl="4" w:tplc="04090003" w:tentative="1">
+      <w:start w:val="1"/>
+      <w:numFmt w:val="bullet"/>
+      <w:lvlText w:val="o"/>
+      <w:lvlJc w:val="left"/>
+      <w:pPr>
+        <w:ind w:left="3600" w:hanging="360"/>
+      </w:pPr>
+      <w:rPr>
+        <w:rFonts w:ascii="Courier New" w:hAnsi="Courier New" w:cs="Courier New" w:hint="default"/>
+      </w:rPr>
+    </w:lvl>
+    <w:lvl w:ilvl="5" w:tplc="04090005" w:tentative="1">
+      <w:start w:val="1"/>
+      <w:numFmt w:val="bullet"/>
+      <w:lvlText w:val=""/>
+      <w:lvlJc w:val="left"/>
+      <w:pPr>
+        <w:ind w:left="4320" w:hanging="360"/>
+      </w:pPr>
+      <w:rPr>
+        <w:rFonts w:ascii="Wingdings" w:hAnsi="Wingdings" w:hint="default"/>
+      </w:rPr>
+    </w:lvl>
+    <w:lvl w:ilvl="6" w:tplc="04090001" w:tentative="1">
+      <w:start w:val="1"/>
+      <w:numFmt w:val="bullet"/>
+      <w:lvlText w:val=""/>
+      <w:lvlJc w:val="left"/>
+      <w:pPr>
+        <w:ind w:left="5040" w:hanging="360"/>
+      </w:pPr>
+      <w:rPr>
+        <w:rFonts w:ascii="Symbol" w:hAnsi="Symbol" w:hint="default"/>
+      </w:rPr>
+    </w:lvl>
+    <w:lvl w:ilvl="7" w:tplc="04090003" w:tentative="1">
+      <w:start w:val="1"/>
+      <w:numFmt w:val="bullet"/>
+      <w:lvlText w:val="o"/>
+      <w:lvlJc w:val="left"/>
+      <w:pPr>
+        <w:ind w:left="5760" w:hanging="360"/>
+      </w:pPr>
+      <w:rPr>
+        <w:rFonts w:ascii="Courier New" w:hAnsi="Courier New" w:cs="Courier New" w:hint="default"/>
+      </w:rPr>
+    </w:lvl>
+    <w:lvl w:ilvl="8" w:tplc="04090005" w:tentative="1">
+      <w:start w:val="1"/>
+      <w:numFmt w:val="bullet"/>
+      <w:lvlText w:val=""/>
+      <w:lvlJc w:val="left"/>
+      <w:pPr>
+        <w:ind w:left="6480" w:hanging="360"/>
+      </w:pPr>
+      <w:rPr>
+        <w:rFonts w:ascii="Wingdings" w:hAnsi="Wingdings" w:hint="default"/>
+      </w:rPr>
+    </w:lvl>
+  </w:abstractNum>
+  <w:abstractNum w:abstractNumId="14" w15:restartNumberingAfterBreak="0">
     <w:nsid w:val="47D904C8"/>
     <w:multiLevelType w:val="hybridMultilevel"/>
     <w:tmpl w:val="19D0BC16"/>
@@ -8319,7 +9544,7 @@
       </w:rPr>
     </w:lvl>
   </w:abstractNum>
-  <w:abstractNum w:abstractNumId="13" w15:restartNumberingAfterBreak="0">
+  <w:abstractNum w:abstractNumId="15" w15:restartNumberingAfterBreak="0">
     <w:nsid w:val="495C13BD"/>
     <w:multiLevelType w:val="hybridMultilevel"/>
     <w:tmpl w:val="D0B082E0"/>
@@ -8405,7 +9630,7 @@
       </w:pPr>
     </w:lvl>
   </w:abstractNum>
-  <w:abstractNum w:abstractNumId="14" w15:restartNumberingAfterBreak="0">
+  <w:abstractNum w:abstractNumId="16" w15:restartNumberingAfterBreak="0">
     <w:nsid w:val="50B57976"/>
     <w:multiLevelType w:val="hybridMultilevel"/>
     <w:tmpl w:val="0B50636E"/>
@@ -8518,7 +9743,7 @@
       </w:rPr>
     </w:lvl>
   </w:abstractNum>
-  <w:abstractNum w:abstractNumId="15" w15:restartNumberingAfterBreak="0">
+  <w:abstractNum w:abstractNumId="17" w15:restartNumberingAfterBreak="0">
     <w:nsid w:val="5B261167"/>
     <w:multiLevelType w:val="hybridMultilevel"/>
     <w:tmpl w:val="AFF832F4"/>
@@ -8631,7 +9856,7 @@
       </w:rPr>
     </w:lvl>
   </w:abstractNum>
-  <w:abstractNum w:abstractNumId="16" w15:restartNumberingAfterBreak="0">
+  <w:abstractNum w:abstractNumId="18" w15:restartNumberingAfterBreak="0">
     <w:nsid w:val="6B3C347C"/>
     <w:multiLevelType w:val="hybridMultilevel"/>
     <w:tmpl w:val="5D5025D0"/>
@@ -8744,7 +9969,7 @@
       </w:rPr>
     </w:lvl>
   </w:abstractNum>
-  <w:abstractNum w:abstractNumId="17" w15:restartNumberingAfterBreak="0">
+  <w:abstractNum w:abstractNumId="19" w15:restartNumberingAfterBreak="0">
     <w:nsid w:val="6F074219"/>
     <w:multiLevelType w:val="hybridMultilevel"/>
     <w:tmpl w:val="F2C63C9C"/>
@@ -8857,7 +10082,7 @@
       </w:rPr>
     </w:lvl>
   </w:abstractNum>
-  <w:abstractNum w:abstractNumId="18" w15:restartNumberingAfterBreak="0">
+  <w:abstractNum w:abstractNumId="20" w15:restartNumberingAfterBreak="0">
     <w:nsid w:val="6F833EC3"/>
     <w:multiLevelType w:val="hybridMultilevel"/>
     <w:tmpl w:val="ECA62ACE"/>
@@ -8970,7 +10195,233 @@
       </w:rPr>
     </w:lvl>
   </w:abstractNum>
-  <w:abstractNum w:abstractNumId="19" w15:restartNumberingAfterBreak="0">
+  <w:abstractNum w:abstractNumId="21" w15:restartNumberingAfterBreak="0">
+    <w:nsid w:val="75ED66AA"/>
+    <w:multiLevelType w:val="hybridMultilevel"/>
+    <w:tmpl w:val="CC9ABEF6"/>
+    <w:lvl w:ilvl="0" w:tplc="04090001">
+      <w:start w:val="1"/>
+      <w:numFmt w:val="bullet"/>
+      <w:lvlText w:val=""/>
+      <w:lvlJc w:val="left"/>
+      <w:pPr>
+        <w:ind w:left="720" w:hanging="360"/>
+      </w:pPr>
+      <w:rPr>
+        <w:rFonts w:ascii="Symbol" w:hAnsi="Symbol" w:hint="default"/>
+      </w:rPr>
+    </w:lvl>
+    <w:lvl w:ilvl="1" w:tplc="04090003" w:tentative="1">
+      <w:start w:val="1"/>
+      <w:numFmt w:val="bullet"/>
+      <w:lvlText w:val="o"/>
+      <w:lvlJc w:val="left"/>
+      <w:pPr>
+        <w:ind w:left="1440" w:hanging="360"/>
+      </w:pPr>
+      <w:rPr>
+        <w:rFonts w:ascii="Courier New" w:hAnsi="Courier New" w:cs="Courier New" w:hint="default"/>
+      </w:rPr>
+    </w:lvl>
+    <w:lvl w:ilvl="2" w:tplc="04090005" w:tentative="1">
+      <w:start w:val="1"/>
+      <w:numFmt w:val="bullet"/>
+      <w:lvlText w:val=""/>
+      <w:lvlJc w:val="left"/>
+      <w:pPr>
+        <w:ind w:left="2160" w:hanging="360"/>
+      </w:pPr>
+      <w:rPr>
+        <w:rFonts w:ascii="Wingdings" w:hAnsi="Wingdings" w:hint="default"/>
+      </w:rPr>
+    </w:lvl>
+    <w:lvl w:ilvl="3" w:tplc="04090001" w:tentative="1">
+      <w:start w:val="1"/>
+      <w:numFmt w:val="bullet"/>
+      <w:lvlText w:val=""/>
+      <w:lvlJc w:val="left"/>
+      <w:pPr>
+        <w:ind w:left="2880" w:hanging="360"/>
+      </w:pPr>
+      <w:rPr>
+        <w:rFonts w:ascii="Symbol" w:hAnsi="Symbol" w:hint="default"/>
+      </w:rPr>
+    </w:lvl>
+    <w:lvl w:ilvl="4" w:tplc="04090003" w:tentative="1">
+      <w:start w:val="1"/>
+      <w:numFmt w:val="bullet"/>
+      <w:lvlText w:val="o"/>
+      <w:lvlJc w:val="left"/>
+      <w:pPr>
+        <w:ind w:left="3600" w:hanging="360"/>
+      </w:pPr>
+      <w:rPr>
+        <w:rFonts w:ascii="Courier New" w:hAnsi="Courier New" w:cs="Courier New" w:hint="default"/>
+      </w:rPr>
+    </w:lvl>
+    <w:lvl w:ilvl="5" w:tplc="04090005" w:tentative="1">
+      <w:start w:val="1"/>
+      <w:numFmt w:val="bullet"/>
+      <w:lvlText w:val=""/>
+      <w:lvlJc w:val="left"/>
+      <w:pPr>
+        <w:ind w:left="4320" w:hanging="360"/>
+      </w:pPr>
+      <w:rPr>
+        <w:rFonts w:ascii="Wingdings" w:hAnsi="Wingdings" w:hint="default"/>
+      </w:rPr>
+    </w:lvl>
+    <w:lvl w:ilvl="6" w:tplc="04090001" w:tentative="1">
+      <w:start w:val="1"/>
+      <w:numFmt w:val="bullet"/>
+      <w:lvlText w:val=""/>
+      <w:lvlJc w:val="left"/>
+      <w:pPr>
+        <w:ind w:left="5040" w:hanging="360"/>
+      </w:pPr>
+      <w:rPr>
+        <w:rFonts w:ascii="Symbol" w:hAnsi="Symbol" w:hint="default"/>
+      </w:rPr>
+    </w:lvl>
+    <w:lvl w:ilvl="7" w:tplc="04090003" w:tentative="1">
+      <w:start w:val="1"/>
+      <w:numFmt w:val="bullet"/>
+      <w:lvlText w:val="o"/>
+      <w:lvlJc w:val="left"/>
+      <w:pPr>
+        <w:ind w:left="5760" w:hanging="360"/>
+      </w:pPr>
+      <w:rPr>
+        <w:rFonts w:ascii="Courier New" w:hAnsi="Courier New" w:cs="Courier New" w:hint="default"/>
+      </w:rPr>
+    </w:lvl>
+    <w:lvl w:ilvl="8" w:tplc="04090005" w:tentative="1">
+      <w:start w:val="1"/>
+      <w:numFmt w:val="bullet"/>
+      <w:lvlText w:val=""/>
+      <w:lvlJc w:val="left"/>
+      <w:pPr>
+        <w:ind w:left="6480" w:hanging="360"/>
+      </w:pPr>
+      <w:rPr>
+        <w:rFonts w:ascii="Wingdings" w:hAnsi="Wingdings" w:hint="default"/>
+      </w:rPr>
+    </w:lvl>
+  </w:abstractNum>
+  <w:abstractNum w:abstractNumId="22" w15:restartNumberingAfterBreak="0">
+    <w:nsid w:val="78DE38D0"/>
+    <w:multiLevelType w:val="hybridMultilevel"/>
+    <w:tmpl w:val="9A2E5254"/>
+    <w:lvl w:ilvl="0" w:tplc="04090001">
+      <w:start w:val="1"/>
+      <w:numFmt w:val="bullet"/>
+      <w:lvlText w:val=""/>
+      <w:lvlJc w:val="left"/>
+      <w:pPr>
+        <w:ind w:left="720" w:hanging="360"/>
+      </w:pPr>
+      <w:rPr>
+        <w:rFonts w:ascii="Symbol" w:hAnsi="Symbol" w:hint="default"/>
+      </w:rPr>
+    </w:lvl>
+    <w:lvl w:ilvl="1" w:tplc="04090003" w:tentative="1">
+      <w:start w:val="1"/>
+      <w:numFmt w:val="bullet"/>
+      <w:lvlText w:val="o"/>
+      <w:lvlJc w:val="left"/>
+      <w:pPr>
+        <w:ind w:left="1440" w:hanging="360"/>
+      </w:pPr>
+      <w:rPr>
+        <w:rFonts w:ascii="Courier New" w:hAnsi="Courier New" w:cs="Courier New" w:hint="default"/>
+      </w:rPr>
+    </w:lvl>
+    <w:lvl w:ilvl="2" w:tplc="04090005" w:tentative="1">
+      <w:start w:val="1"/>
+      <w:numFmt w:val="bullet"/>
+      <w:lvlText w:val=""/>
+      <w:lvlJc w:val="left"/>
+      <w:pPr>
+        <w:ind w:left="2160" w:hanging="360"/>
+      </w:pPr>
+      <w:rPr>
+        <w:rFonts w:ascii="Wingdings" w:hAnsi="Wingdings" w:hint="default"/>
+      </w:rPr>
+    </w:lvl>
+    <w:lvl w:ilvl="3" w:tplc="04090001" w:tentative="1">
+      <w:start w:val="1"/>
+      <w:numFmt w:val="bullet"/>
+      <w:lvlText w:val=""/>
+      <w:lvlJc w:val="left"/>
+      <w:pPr>
+        <w:ind w:left="2880" w:hanging="360"/>
+      </w:pPr>
+      <w:rPr>
+        <w:rFonts w:ascii="Symbol" w:hAnsi="Symbol" w:hint="default"/>
+      </w:rPr>
+    </w:lvl>
+    <w:lvl w:ilvl="4" w:tplc="04090003" w:tentative="1">
+      <w:start w:val="1"/>
+      <w:numFmt w:val="bullet"/>
+      <w:lvlText w:val="o"/>
+      <w:lvlJc w:val="left"/>
+      <w:pPr>
+        <w:ind w:left="3600" w:hanging="360"/>
+      </w:pPr>
+      <w:rPr>
+        <w:rFonts w:ascii="Courier New" w:hAnsi="Courier New" w:cs="Courier New" w:hint="default"/>
+      </w:rPr>
+    </w:lvl>
+    <w:lvl w:ilvl="5" w:tplc="04090005" w:tentative="1">
+      <w:start w:val="1"/>
+      <w:numFmt w:val="bullet"/>
+      <w:lvlText w:val=""/>
+      <w:lvlJc w:val="left"/>
+      <w:pPr>
+        <w:ind w:left="4320" w:hanging="360"/>
+      </w:pPr>
+      <w:rPr>
+        <w:rFonts w:ascii="Wingdings" w:hAnsi="Wingdings" w:hint="default"/>
+      </w:rPr>
+    </w:lvl>
+    <w:lvl w:ilvl="6" w:tplc="04090001" w:tentative="1">
+      <w:start w:val="1"/>
+      <w:numFmt w:val="bullet"/>
+      <w:lvlText w:val=""/>
+      <w:lvlJc w:val="left"/>
+      <w:pPr>
+        <w:ind w:left="5040" w:hanging="360"/>
+      </w:pPr>
+      <w:rPr>
+        <w:rFonts w:ascii="Symbol" w:hAnsi="Symbol" w:hint="default"/>
+      </w:rPr>
+    </w:lvl>
+    <w:lvl w:ilvl="7" w:tplc="04090003" w:tentative="1">
+      <w:start w:val="1"/>
+      <w:numFmt w:val="bullet"/>
+      <w:lvlText w:val="o"/>
+      <w:lvlJc w:val="left"/>
+      <w:pPr>
+        <w:ind w:left="5760" w:hanging="360"/>
+      </w:pPr>
+      <w:rPr>
+        <w:rFonts w:ascii="Courier New" w:hAnsi="Courier New" w:cs="Courier New" w:hint="default"/>
+      </w:rPr>
+    </w:lvl>
+    <w:lvl w:ilvl="8" w:tplc="04090005" w:tentative="1">
+      <w:start w:val="1"/>
+      <w:numFmt w:val="bullet"/>
+      <w:lvlText w:val=""/>
+      <w:lvlJc w:val="left"/>
+      <w:pPr>
+        <w:ind w:left="6480" w:hanging="360"/>
+      </w:pPr>
+      <w:rPr>
+        <w:rFonts w:ascii="Wingdings" w:hAnsi="Wingdings" w:hint="default"/>
+      </w:rPr>
+    </w:lvl>
+  </w:abstractNum>
+  <w:abstractNum w:abstractNumId="23" w15:restartNumberingAfterBreak="0">
     <w:nsid w:val="7E6D6ADA"/>
     <w:multiLevelType w:val="hybridMultilevel"/>
     <w:tmpl w:val="FCD882C8"/>
@@ -9057,28 +10508,28 @@
     </w:lvl>
   </w:abstractNum>
   <w:num w:numId="1" w16cid:durableId="1357121304">
-    <w:abstractNumId w:val="15"/>
+    <w:abstractNumId w:val="17"/>
   </w:num>
   <w:num w:numId="2" w16cid:durableId="95255057">
-    <w:abstractNumId w:val="11"/>
+    <w:abstractNumId w:val="12"/>
   </w:num>
   <w:num w:numId="3" w16cid:durableId="624312015">
-    <w:abstractNumId w:val="9"/>
+    <w:abstractNumId w:val="10"/>
   </w:num>
   <w:num w:numId="4" w16cid:durableId="527448588">
     <w:abstractNumId w:val="4"/>
   </w:num>
   <w:num w:numId="5" w16cid:durableId="308294093">
-    <w:abstractNumId w:val="6"/>
+    <w:abstractNumId w:val="7"/>
   </w:num>
   <w:num w:numId="6" w16cid:durableId="1771271367">
-    <w:abstractNumId w:val="10"/>
+    <w:abstractNumId w:val="11"/>
   </w:num>
   <w:num w:numId="7" w16cid:durableId="244608289">
-    <w:abstractNumId w:val="13"/>
+    <w:abstractNumId w:val="15"/>
   </w:num>
   <w:num w:numId="8" w16cid:durableId="2062317961">
-    <w:abstractNumId w:val="14"/>
+    <w:abstractNumId w:val="16"/>
   </w:num>
   <w:num w:numId="9" w16cid:durableId="769086116">
     <w:abstractNumId w:val="3"/>
@@ -9090,31 +10541,43 @@
     <w:abstractNumId w:val="2"/>
   </w:num>
   <w:num w:numId="12" w16cid:durableId="1304694422">
-    <w:abstractNumId w:val="12"/>
+    <w:abstractNumId w:val="14"/>
   </w:num>
   <w:num w:numId="13" w16cid:durableId="1522085777">
-    <w:abstractNumId w:val="19"/>
+    <w:abstractNumId w:val="23"/>
   </w:num>
   <w:num w:numId="14" w16cid:durableId="764419823">
-    <w:abstractNumId w:val="18"/>
+    <w:abstractNumId w:val="20"/>
   </w:num>
   <w:num w:numId="15" w16cid:durableId="1016149705">
-    <w:abstractNumId w:val="17"/>
+    <w:abstractNumId w:val="19"/>
   </w:num>
   <w:num w:numId="16" w16cid:durableId="336008036">
     <w:abstractNumId w:val="0"/>
   </w:num>
   <w:num w:numId="17" w16cid:durableId="594171490">
-    <w:abstractNumId w:val="7"/>
+    <w:abstractNumId w:val="8"/>
   </w:num>
   <w:num w:numId="18" w16cid:durableId="226111632">
     <w:abstractNumId w:val="5"/>
   </w:num>
   <w:num w:numId="19" w16cid:durableId="526718074">
-    <w:abstractNumId w:val="8"/>
+    <w:abstractNumId w:val="9"/>
   </w:num>
   <w:num w:numId="20" w16cid:durableId="1667711853">
-    <w:abstractNumId w:val="16"/>
+    <w:abstractNumId w:val="18"/>
+  </w:num>
+  <w:num w:numId="21" w16cid:durableId="1783527478">
+    <w:abstractNumId w:val="22"/>
+  </w:num>
+  <w:num w:numId="22" w16cid:durableId="198861675">
+    <w:abstractNumId w:val="13"/>
+  </w:num>
+  <w:num w:numId="23" w16cid:durableId="83846707">
+    <w:abstractNumId w:val="21"/>
+  </w:num>
+  <w:num w:numId="24" w16cid:durableId="63333356">
+    <w:abstractNumId w:val="6"/>
   </w:num>
 </w:numbering>
 </file>
@@ -9610,7 +11073,6 @@
   <w:style w:type="character" w:default="1" w:styleId="DefaultParagraphFont">
     <w:name w:val="Default Paragraph Font"/>
     <w:uiPriority w:val="1"/>
-    <w:semiHidden/>
     <w:unhideWhenUsed/>
   </w:style>
   <w:style w:type="table" w:default="1" w:styleId="TableNormal">

</xml_diff>

<commit_message>
Frontend chapter of documentation added
</commit_message>
<xml_diff>
--- a/documentation/documentation.docx
+++ b/documentation/documentation.docx
@@ -35,15 +35,7 @@
         <w:jc w:val="center"/>
       </w:pPr>
       <w:r>
-        <w:t xml:space="preserve">Created By:  Konstantinos </w:t>
-      </w:r>
-      <w:proofErr w:type="spellStart"/>
-      <w:r>
-        <w:t>Arkoulis</w:t>
-      </w:r>
-      <w:proofErr w:type="spellEnd"/>
-      <w:r>
-        <w:t>, Georgios-Alexandros Kostas</w:t>
+        <w:t>Created By:  Konstantinos Arkoulis, Georgios-Alexandros Kostas</w:t>
       </w:r>
     </w:p>
     <w:p>
@@ -2342,19 +2334,7 @@
           <w:rPr>
             <w:rStyle w:val="Hyperlink"/>
           </w:rPr>
-          <w:t>Installation Gu</w:t>
-        </w:r>
-        <w:r>
-          <w:rPr>
-            <w:rStyle w:val="Hyperlink"/>
-          </w:rPr>
-          <w:t>i</w:t>
-        </w:r>
-        <w:r>
-          <w:rPr>
-            <w:rStyle w:val="Hyperlink"/>
-          </w:rPr>
-          <w:t>de</w:t>
+          <w:t>Installation Guide</w:t>
         </w:r>
       </w:hyperlink>
       <w:r>
@@ -2375,19 +2355,7 @@
           <w:rPr>
             <w:rStyle w:val="Hyperlink"/>
           </w:rPr>
-          <w:t>Application Fe</w:t>
-        </w:r>
-        <w:r>
-          <w:rPr>
-            <w:rStyle w:val="Hyperlink"/>
-          </w:rPr>
-          <w:t>a</w:t>
-        </w:r>
-        <w:r>
-          <w:rPr>
-            <w:rStyle w:val="Hyperlink"/>
-          </w:rPr>
-          <w:t>tures</w:t>
+          <w:t>Application Features</w:t>
         </w:r>
       </w:hyperlink>
       <w:r>
@@ -2452,19 +2420,7 @@
           <w:rPr>
             <w:rStyle w:val="Hyperlink"/>
           </w:rPr>
-          <w:t>secu</w:t>
-        </w:r>
-        <w:r>
-          <w:rPr>
-            <w:rStyle w:val="Hyperlink"/>
-          </w:rPr>
-          <w:t>r</w:t>
-        </w:r>
-        <w:r>
-          <w:rPr>
-            <w:rStyle w:val="Hyperlink"/>
-          </w:rPr>
-          <w:t>ity</w:t>
+          <w:t>security</w:t>
         </w:r>
       </w:hyperlink>
       <w:r>
@@ -2506,19 +2462,7 @@
           <w:rPr>
             <w:rStyle w:val="Hyperlink"/>
           </w:rPr>
-          <w:t>Concl</w:t>
-        </w:r>
-        <w:r>
-          <w:rPr>
-            <w:rStyle w:val="Hyperlink"/>
-          </w:rPr>
-          <w:t>u</w:t>
-        </w:r>
-        <w:r>
-          <w:rPr>
-            <w:rStyle w:val="Hyperlink"/>
-          </w:rPr>
-          <w:t>sion</w:t>
+          <w:t>Conclusion</w:t>
         </w:r>
       </w:hyperlink>
       <w:r>
@@ -2781,15 +2725,7 @@
         <w:t xml:space="preserve"> </w:t>
       </w:r>
       <w:r>
-        <w:t xml:space="preserve">- you will be able to use it as if it was running on your local machine. Please note that the application is running on our own rented virtual machine in the cloud which has very limited resources. Therefore, we </w:t>
-      </w:r>
-      <w:proofErr w:type="spellStart"/>
-      <w:r>
-        <w:t>can not</w:t>
-      </w:r>
-      <w:proofErr w:type="spellEnd"/>
-      <w:r>
-        <w:t xml:space="preserve"> guarantee uptime or response time when using this method. We also ask that you do not overload the server with a lot of big image files, as storage space is already limited. </w:t>
+        <w:t xml:space="preserve">- you will be able to use it as if it was running on your local machine. Please note that the application is running on our own rented virtual machine in the cloud which has very limited resources. Therefore, we can not guarantee uptime or response time when using this method. We also ask that you do not overload the server with a lot of big image files, as storage space is already limited. </w:t>
       </w:r>
       <w:r>
         <w:t>However,</w:t>
@@ -2900,21 +2836,12 @@
           <w:iCs/>
         </w:rPr>
       </w:pPr>
-      <w:proofErr w:type="spellStart"/>
-      <w:r>
-        <w:rPr>
-          <w:i/>
-          <w:iCs/>
-        </w:rPr>
-        <w:t>sudo</w:t>
-      </w:r>
-      <w:proofErr w:type="spellEnd"/>
-      <w:r>
-        <w:rPr>
-          <w:i/>
-          <w:iCs/>
-        </w:rPr>
-        <w:t xml:space="preserve"> apt update</w:t>
+      <w:r>
+        <w:rPr>
+          <w:i/>
+          <w:iCs/>
+        </w:rPr>
+        <w:t>sudo apt update</w:t>
       </w:r>
     </w:p>
     <w:p>
@@ -2957,21 +2884,12 @@
           <w:iCs/>
         </w:rPr>
       </w:pPr>
-      <w:proofErr w:type="spellStart"/>
-      <w:r>
-        <w:rPr>
-          <w:i/>
-          <w:iCs/>
-        </w:rPr>
-        <w:t>sudo</w:t>
-      </w:r>
-      <w:proofErr w:type="spellEnd"/>
-      <w:r>
-        <w:rPr>
-          <w:i/>
-          <w:iCs/>
-        </w:rPr>
-        <w:t xml:space="preserve"> apt install openjdk-18-j</w:t>
+      <w:r>
+        <w:rPr>
+          <w:i/>
+          <w:iCs/>
+        </w:rPr>
+        <w:t>sudo apt install openjdk-18-j</w:t>
       </w:r>
       <w:r>
         <w:rPr>
@@ -3009,37 +2927,12 @@
           <w:iCs/>
         </w:rPr>
       </w:pPr>
-      <w:proofErr w:type="spellStart"/>
-      <w:r>
-        <w:rPr>
-          <w:i/>
-          <w:iCs/>
-        </w:rPr>
-        <w:t>sudo</w:t>
-      </w:r>
-      <w:proofErr w:type="spellEnd"/>
-      <w:r>
-        <w:rPr>
-          <w:i/>
-          <w:iCs/>
-        </w:rPr>
-        <w:t xml:space="preserve"> apt install </w:t>
-      </w:r>
-      <w:proofErr w:type="spellStart"/>
-      <w:r>
-        <w:rPr>
-          <w:i/>
-          <w:iCs/>
-        </w:rPr>
-        <w:t>mysql</w:t>
-      </w:r>
-      <w:proofErr w:type="spellEnd"/>
-      <w:r>
-        <w:rPr>
-          <w:i/>
-          <w:iCs/>
-        </w:rPr>
-        <w:t>-server</w:t>
+      <w:r>
+        <w:rPr>
+          <w:i/>
+          <w:iCs/>
+        </w:rPr>
+        <w:t>sudo apt install mysql-server</w:t>
       </w:r>
     </w:p>
     <w:p>
@@ -3060,37 +2953,12 @@
       <w:r>
         <w:t xml:space="preserve"> console if you are on Windows or execute the following command on Linux: </w:t>
       </w:r>
-      <w:proofErr w:type="spellStart"/>
-      <w:r>
-        <w:rPr>
-          <w:i/>
-          <w:iCs/>
-        </w:rPr>
-        <w:t>sudo</w:t>
-      </w:r>
-      <w:proofErr w:type="spellEnd"/>
-      <w:r>
-        <w:rPr>
-          <w:i/>
-          <w:iCs/>
-        </w:rPr>
-        <w:t xml:space="preserve"> </w:t>
-      </w:r>
-      <w:proofErr w:type="spellStart"/>
-      <w:r>
-        <w:rPr>
-          <w:i/>
-          <w:iCs/>
-        </w:rPr>
-        <w:t>mysql</w:t>
-      </w:r>
-      <w:proofErr w:type="spellEnd"/>
-      <w:r>
-        <w:rPr>
-          <w:i/>
-          <w:iCs/>
-        </w:rPr>
-        <w:t xml:space="preserve">. </w:t>
+      <w:r>
+        <w:rPr>
+          <w:i/>
+          <w:iCs/>
+        </w:rPr>
+        <w:t xml:space="preserve">sudo mysql. </w:t>
       </w:r>
       <w:r>
         <w:t>You will then need to execute the following commands (same in both operating systems):</w:t>
@@ -3110,17 +2978,8 @@
           <w:i/>
           <w:iCs/>
         </w:rPr>
-        <w:t xml:space="preserve">create database </w:t>
-      </w:r>
-      <w:proofErr w:type="spellStart"/>
-      <w:r>
-        <w:rPr>
-          <w:i/>
-          <w:iCs/>
-        </w:rPr>
-        <w:t>db_bookify</w:t>
-      </w:r>
-      <w:proofErr w:type="spellEnd"/>
+        <w:t>create database db_bookify</w:t>
+      </w:r>
       <w:r>
         <w:rPr>
           <w:i/>
@@ -3143,30 +3002,14 @@
           <w:i/>
           <w:iCs/>
         </w:rPr>
-        <w:t>create user ‘</w:t>
-      </w:r>
-      <w:proofErr w:type="spellStart"/>
-      <w:r>
-        <w:rPr>
-          <w:i/>
-          <w:iCs/>
-        </w:rPr>
-        <w:t>admin’</w:t>
-      </w:r>
-      <w:r>
-        <w:rPr>
-          <w:i/>
-          <w:iCs/>
-        </w:rPr>
-        <w:t>@’localhost</w:t>
-      </w:r>
-      <w:proofErr w:type="spellEnd"/>
-      <w:r>
-        <w:rPr>
-          <w:i/>
-          <w:iCs/>
-        </w:rPr>
-        <w:t xml:space="preserve">’ identified by ‘[password]’; </w:t>
+        <w:t>create user ‘admin’</w:t>
+      </w:r>
+      <w:r>
+        <w:rPr>
+          <w:i/>
+          <w:iCs/>
+        </w:rPr>
+        <w:t xml:space="preserve">@’localhost’ identified by ‘[password]’; </w:t>
       </w:r>
       <w:r>
         <w:t xml:space="preserve">where </w:t>
@@ -3196,23 +3039,7 @@
           <w:i/>
           <w:iCs/>
         </w:rPr>
-        <w:t>grant all privileges on *.* to ‘</w:t>
-      </w:r>
-      <w:proofErr w:type="spellStart"/>
-      <w:r>
-        <w:rPr>
-          <w:i/>
-          <w:iCs/>
-        </w:rPr>
-        <w:t>admin’@’localhost</w:t>
-      </w:r>
-      <w:proofErr w:type="spellEnd"/>
-      <w:r>
-        <w:rPr>
-          <w:i/>
-          <w:iCs/>
-        </w:rPr>
-        <w:t>’;</w:t>
+        <w:t>grant all privileges on *.* to ‘admin’@’localhost’;</w:t>
       </w:r>
     </w:p>
     <w:p>
@@ -3283,15 +3110,7 @@
         <w:pStyle w:val="ListParagraph"/>
       </w:pPr>
       <w:r>
-        <w:t>java -jar bookify-0.0.1-SNAPSHOT.jar --</w:t>
-      </w:r>
-      <w:proofErr w:type="spellStart"/>
-      <w:r>
-        <w:t>upload.directory.root</w:t>
-      </w:r>
-      <w:proofErr w:type="spellEnd"/>
-      <w:r>
-        <w:t>=</w:t>
+        <w:t>java -jar bookify-0.0.1-SNAPSHOT.jar --upload.directory.root=</w:t>
       </w:r>
       <w:r>
         <w:rPr>
@@ -3313,11 +3132,9 @@
       <w:r>
         <w:t>--</w:t>
       </w:r>
-      <w:proofErr w:type="spellStart"/>
       <w:r>
         <w:t>spring.datasource.password</w:t>
       </w:r>
-      <w:proofErr w:type="spellEnd"/>
       <w:r>
         <w:t>=[password]</w:t>
       </w:r>
@@ -3338,13 +3155,8 @@
       <w:r>
         <w:t>--</w:t>
       </w:r>
-      <w:proofErr w:type="spellStart"/>
-      <w:r>
-        <w:t>upload.directory.root</w:t>
-      </w:r>
-      <w:proofErr w:type="spellEnd"/>
-      <w:r>
-        <w:t xml:space="preserve"> defines a path to the parent folder the application can use to store the required data such as images, recommendation results etc. If the given path does not exist, the application will create it </w:t>
+      <w:r>
+        <w:t xml:space="preserve">upload.directory.root defines a path to the parent folder the application can use to store the required data such as images, recommendation results etc. If the given path does not exist, the application will create it </w:t>
       </w:r>
       <w:r>
         <w:rPr>
@@ -3377,11 +3189,9 @@
       <w:r>
         <w:t>The --</w:t>
       </w:r>
-      <w:proofErr w:type="spellStart"/>
       <w:r>
         <w:t>spring.datasource.password</w:t>
       </w:r>
-      <w:proofErr w:type="spellEnd"/>
       <w:r>
         <w:t xml:space="preserve"> option defines the password of the database user</w:t>
       </w:r>
@@ -3398,11 +3208,9 @@
         </w:numPr>
         <w:jc w:val="both"/>
       </w:pPr>
-      <w:proofErr w:type="spellStart"/>
       <w:r>
         <w:t>spring.datasource.username</w:t>
       </w:r>
-      <w:proofErr w:type="spellEnd"/>
       <w:r>
         <w:t xml:space="preserve"> which defines the username of the database user (default: admin).</w:t>
       </w:r>
@@ -3416,13 +3224,8 @@
         </w:numPr>
         <w:jc w:val="both"/>
       </w:pPr>
-      <w:proofErr w:type="spellStart"/>
-      <w:r>
-        <w:t>server.port</w:t>
-      </w:r>
-      <w:proofErr w:type="spellEnd"/>
-      <w:r>
-        <w:t>=8443</w:t>
+      <w:r>
+        <w:t>server.port=8443</w:t>
       </w:r>
       <w:r>
         <w:t xml:space="preserve"> which defines the port the server will be listening to (default: 8443).</w:t>
@@ -3519,21 +3322,12 @@
       <w:r>
         <w:t xml:space="preserve">Install Maven (the build tool). In Linux this can be done with this command: </w:t>
       </w:r>
-      <w:proofErr w:type="spellStart"/>
-      <w:r>
-        <w:rPr>
-          <w:i/>
-          <w:iCs/>
-        </w:rPr>
-        <w:t>sudo</w:t>
-      </w:r>
-      <w:proofErr w:type="spellEnd"/>
-      <w:r>
-        <w:rPr>
-          <w:i/>
-          <w:iCs/>
-        </w:rPr>
-        <w:t xml:space="preserve"> apt install maven</w:t>
+      <w:r>
+        <w:rPr>
+          <w:i/>
+          <w:iCs/>
+        </w:rPr>
+        <w:t>sudo apt install maven</w:t>
       </w:r>
       <w:r>
         <w:rPr>
@@ -3554,15 +3348,7 @@
       </w:pPr>
       <w:r>
         <w:lastRenderedPageBreak/>
-        <w:t xml:space="preserve">In the terminal of your operating system, navigate to the </w:t>
-      </w:r>
-      <w:proofErr w:type="spellStart"/>
-      <w:r>
-        <w:t>bookifySystem</w:t>
-      </w:r>
-      <w:proofErr w:type="spellEnd"/>
-      <w:r>
-        <w:t xml:space="preserve"> subfolder in the provided deliverable. An example of this command, that still requires you to provide the correct path, is the following: </w:t>
+        <w:t xml:space="preserve">In the terminal of your operating system, navigate to the bookifySystem subfolder in the provided deliverable. An example of this command, that still requires you to provide the correct path, is the following: </w:t>
       </w:r>
       <w:r>
         <w:rPr>
@@ -3590,31 +3376,13 @@
       <w:r>
         <w:t xml:space="preserve">to build and run the project: </w:t>
       </w:r>
-      <w:proofErr w:type="spellStart"/>
-      <w:r>
-        <w:rPr>
-          <w:i/>
-          <w:iCs/>
-        </w:rPr>
-        <w:t>mvn</w:t>
-      </w:r>
-      <w:proofErr w:type="spellEnd"/>
-      <w:r>
-        <w:rPr>
-          <w:i/>
-          <w:iCs/>
-        </w:rPr>
-        <w:t xml:space="preserve"> </w:t>
-      </w:r>
-      <w:proofErr w:type="spellStart"/>
-      <w:r>
-        <w:rPr>
-          <w:i/>
-          <w:iCs/>
-        </w:rPr>
-        <w:t>spring-boot:run</w:t>
-      </w:r>
-      <w:proofErr w:type="spellEnd"/>
+      <w:r>
+        <w:rPr>
+          <w:i/>
+          <w:iCs/>
+        </w:rPr>
+        <w:t>mvn spring-boot:run</w:t>
+      </w:r>
       <w:r>
         <w:rPr>
           <w:i/>
@@ -3651,21 +3419,12 @@
         </w:numPr>
         <w:jc w:val="both"/>
       </w:pPr>
-      <w:proofErr w:type="spellStart"/>
-      <w:r>
-        <w:rPr>
-          <w:i/>
-          <w:iCs/>
-        </w:rPr>
-        <w:t>mvn</w:t>
-      </w:r>
-      <w:proofErr w:type="spellEnd"/>
-      <w:r>
-        <w:rPr>
-          <w:i/>
-          <w:iCs/>
-        </w:rPr>
-        <w:t xml:space="preserve"> clean: </w:t>
+      <w:r>
+        <w:rPr>
+          <w:i/>
+          <w:iCs/>
+        </w:rPr>
+        <w:t xml:space="preserve">mvn clean: </w:t>
       </w:r>
       <w:r>
         <w:t>cleans up all the build files.</w:t>
@@ -3680,21 +3439,12 @@
         </w:numPr>
         <w:jc w:val="both"/>
       </w:pPr>
-      <w:proofErr w:type="spellStart"/>
-      <w:r>
-        <w:rPr>
-          <w:i/>
-          <w:iCs/>
-        </w:rPr>
-        <w:t>mvn</w:t>
-      </w:r>
-      <w:proofErr w:type="spellEnd"/>
-      <w:r>
-        <w:rPr>
-          <w:i/>
-          <w:iCs/>
-        </w:rPr>
-        <w:t xml:space="preserve"> package: </w:t>
+      <w:r>
+        <w:rPr>
+          <w:i/>
+          <w:iCs/>
+        </w:rPr>
+        <w:t xml:space="preserve">mvn package: </w:t>
       </w:r>
       <w:r>
         <w:t>packages the application into a .jar file that can be easily distributed, deployed or moved around.</w:t>
@@ -3784,21 +3534,12 @@
       <w:r>
         <w:t xml:space="preserve">Install Python 3 via the official website or using this Linux command: </w:t>
       </w:r>
-      <w:proofErr w:type="spellStart"/>
-      <w:r>
-        <w:rPr>
-          <w:i/>
-          <w:iCs/>
-        </w:rPr>
-        <w:t>sudo</w:t>
-      </w:r>
-      <w:proofErr w:type="spellEnd"/>
-      <w:r>
-        <w:rPr>
-          <w:i/>
-          <w:iCs/>
-        </w:rPr>
-        <w:t xml:space="preserve"> apt install python3-pip</w:t>
+      <w:r>
+        <w:rPr>
+          <w:i/>
+          <w:iCs/>
+        </w:rPr>
+        <w:t>sudo apt install python3-pip</w:t>
       </w:r>
       <w:r>
         <w:rPr>
@@ -3844,23 +3585,7 @@
           <w:i/>
           <w:iCs/>
         </w:rPr>
-        <w:t xml:space="preserve">pip install </w:t>
-      </w:r>
-      <w:proofErr w:type="spellStart"/>
-      <w:r>
-        <w:rPr>
-          <w:i/>
-          <w:iCs/>
-        </w:rPr>
-        <w:t>mysql</w:t>
-      </w:r>
-      <w:proofErr w:type="spellEnd"/>
-      <w:r>
-        <w:rPr>
-          <w:i/>
-          <w:iCs/>
-        </w:rPr>
-        <w:t>-connector-python</w:t>
+        <w:t>pip install mysql-connector-python</w:t>
       </w:r>
     </w:p>
     <w:p>
@@ -3873,15 +3598,7 @@
         <w:jc w:val="both"/>
       </w:pPr>
       <w:r>
-        <w:t>Open the populateDatabase.py script in any text editor and scroll down to the main function. At the start of this function, you will need to edit the database credentials to match those you set up when creating the database. The default host is “localhost”, the default username “admin”, default password is “1234” and the database username is “</w:t>
-      </w:r>
-      <w:proofErr w:type="spellStart"/>
-      <w:r>
-        <w:t>db_bookify</w:t>
-      </w:r>
-      <w:proofErr w:type="spellEnd"/>
-      <w:r>
-        <w:t>”. If any of these are different to your settings, you will need to change them in the script and save any modifications.</w:t>
+        <w:t>Open the populateDatabase.py script in any text editor and scroll down to the main function. At the start of this function, you will need to edit the database credentials to match those you set up when creating the database. The default host is “localhost”, the default username “admin”, default password is “1234” and the database username is “db_bookify”. If any of these are different to your settings, you will need to change them in the script and save any modifications.</w:t>
       </w:r>
     </w:p>
     <w:p>
@@ -4222,7 +3939,6 @@
       <w:r>
         <w:t xml:space="preserve">package and the </w:t>
       </w:r>
-      <w:proofErr w:type="spellStart"/>
       <w:r>
         <w:rPr>
           <w:i/>
@@ -4230,7 +3946,6 @@
         </w:rPr>
         <w:t>SecurityConfiguration</w:t>
       </w:r>
-      <w:proofErr w:type="spellEnd"/>
       <w:r>
         <w:t xml:space="preserve"> class in our source code contain code related to the implementation of this functionality. Of particular note in this section are the following classes:</w:t>
       </w:r>
@@ -4244,7 +3959,6 @@
         </w:numPr>
         <w:jc w:val="both"/>
       </w:pPr>
-      <w:proofErr w:type="spellStart"/>
       <w:r>
         <w:rPr>
           <w:i/>
@@ -4252,7 +3966,6 @@
         </w:rPr>
         <w:t>TokenService</w:t>
       </w:r>
-      <w:proofErr w:type="spellEnd"/>
       <w:r>
         <w:t>: encapsulates the logic related to creating new JWT Tokens. The claims of our JWTs include but are not limited to issue datetime, expiration date, subject (concerned user), expiration date and roles that are used to decide permissions.</w:t>
       </w:r>
@@ -4266,21 +3979,8 @@
         </w:numPr>
         <w:jc w:val="both"/>
       </w:pPr>
-      <w:proofErr w:type="spellStart"/>
-      <w:r>
-        <w:t>SecurityConfiguration</w:t>
-      </w:r>
-      <w:proofErr w:type="spellEnd"/>
-      <w:r>
-        <w:t xml:space="preserve">: contains Spring beans that handle authentication related components such as </w:t>
-      </w:r>
-      <w:proofErr w:type="spellStart"/>
-      <w:r>
-        <w:t>AuthenticationManagers</w:t>
-      </w:r>
-      <w:proofErr w:type="spellEnd"/>
-      <w:r>
-        <w:t xml:space="preserve"> and JWT </w:t>
+      <w:r>
+        <w:t xml:space="preserve">SecurityConfiguration: contains Spring beans that handle authentication related components such as AuthenticationManagers and JWT </w:t>
       </w:r>
       <w:r>
         <w:t xml:space="preserve">or password </w:t>
@@ -4336,13 +4036,8 @@
         </w:numPr>
         <w:jc w:val="both"/>
       </w:pPr>
-      <w:proofErr w:type="spellStart"/>
-      <w:r>
-        <w:t>SecurityFilterChain</w:t>
-      </w:r>
-      <w:proofErr w:type="spellEnd"/>
-      <w:r>
-        <w:t xml:space="preserve">: the filter chain is a part of the Spring Security framework that allows us to define a set of security filters for any incoming request. This is a very powerful tool, but we used only a small subset to allow us to lock out a whole category of API endpoints to the users that do not have permission to see them. Following is a screenshot of our Security Filter Chain defined in </w:t>
+      <w:r>
+        <w:t xml:space="preserve">SecurityFilterChain: the filter chain is a part of the Spring Security framework that allows us to define a set of security filters for any incoming request. This is a very powerful tool, but we used only a small subset to allow us to lock out a whole category of API endpoints to the users that do not have permission to see them. Following is a screenshot of our Security Filter Chain defined in </w:t>
       </w:r>
       <w:r>
         <w:rPr>
@@ -4462,7 +4157,7 @@
           <w:noProof/>
         </w:rPr>
         <w:drawing>
-          <wp:anchor distT="0" distB="0" distL="114300" distR="114300" simplePos="0" relativeHeight="251658240" behindDoc="0" locked="0" layoutInCell="1" allowOverlap="1" wp14:anchorId="0E524067" wp14:editId="6BDA7CBB">
+          <wp:anchor distT="0" distB="0" distL="114300" distR="114300" simplePos="0" relativeHeight="251658240" behindDoc="0" locked="0" layoutInCell="1" allowOverlap="1" wp14:anchorId="0E524067" wp14:editId="3E6FF5CF">
             <wp:simplePos x="0" y="0"/>
             <wp:positionH relativeFrom="margin">
               <wp:posOffset>1177680</wp:posOffset>
@@ -4520,7 +4215,6 @@
       <w:r>
         <w:t xml:space="preserve">the </w:t>
       </w:r>
-      <w:proofErr w:type="spellStart"/>
       <w:r>
         <w:rPr>
           <w:i/>
@@ -4528,17 +4222,8 @@
         </w:rPr>
         <w:t>SecurityConfiguration</w:t>
       </w:r>
-      <w:proofErr w:type="spellEnd"/>
-      <w:r>
-        <w:t xml:space="preserve"> class. It clearly shows how it can be used to permit only users with the given role to access endpoint classes such as /</w:t>
-      </w:r>
-      <w:proofErr w:type="spellStart"/>
-      <w:r>
-        <w:t>api</w:t>
-      </w:r>
-      <w:proofErr w:type="spellEnd"/>
-      <w:r>
-        <w:t>/admin, that is only accessible to users with the admin role.</w:t>
+      <w:r>
+        <w:t xml:space="preserve"> class. It clearly shows how it can be used to permit only users with the given role to access endpoint classes such as /api/admin, that is only accessible to users with the admin role.</w:t>
       </w:r>
       <w:r>
         <w:t xml:space="preserve"> It is also important to note that, unless defined differently, the default endpoint behavior is to allow all incoming requests. This is done to allow users to access static resources served by the backend, such as the different website pages.</w:t>
@@ -4560,15 +4245,7 @@
         <w:t xml:space="preserve"> </w:t>
       </w:r>
       <w:r>
-        <w:t xml:space="preserve">contain endpoints that differ from each other as to which roles have permission to access them, we need a way to define permissions at the endpoint level. This is done using Method-Level security and @PreAuthorize annotations. The following screenshot shows those annotations in action. It allows the </w:t>
-      </w:r>
-      <w:proofErr w:type="spellStart"/>
-      <w:r>
-        <w:t>deleteRoom</w:t>
-      </w:r>
-      <w:proofErr w:type="spellEnd"/>
-      <w:r>
-        <w:t xml:space="preserve"> endpoint to be accessed only be users with the admin or host role.</w:t>
+        <w:t>contain endpoints that differ from each other as to which roles have permission to access them, we need a way to define permissions at the endpoint level. This is done using Method-Level security and @PreAuthorize annotations. The following screenshot shows those annotations in action. It allows the deleteRoom endpoint to be accessed only be users with the admin or host role.</w:t>
       </w:r>
       <w:r>
         <w:rPr>
@@ -4779,15 +4456,7 @@
         <w:t xml:space="preserve">As per the specification of the assignment, all requests coming to and from the backend are encrypted using the </w:t>
       </w:r>
       <w:r>
-        <w:t xml:space="preserve">SSL/TLS protocol. This means that if a request was somehow stolen, sensitive data such as passwords or private messages would never be exposed as they are securely encrypted. Configuring Spring Boot to use TLS was a matter of adding a few attributes in the </w:t>
-      </w:r>
-      <w:proofErr w:type="spellStart"/>
-      <w:r>
-        <w:t>application.properties</w:t>
-      </w:r>
-      <w:proofErr w:type="spellEnd"/>
-      <w:r>
-        <w:t xml:space="preserve"> file after creating a self-signed certificate. The problem with this certificate is that most browsers will initially reject it, requiring the user to add an exception to the browser.</w:t>
+        <w:t>SSL/TLS protocol. This means that if a request was somehow stolen, sensitive data such as passwords or private messages would never be exposed as they are securely encrypted. Configuring Spring Boot to use TLS was a matter of adding a few attributes in the application.properties file after creating a self-signed certificate. The problem with this certificate is that most browsers will initially reject it, requiring the user to add an exception to the browser.</w:t>
       </w:r>
     </w:p>
     <w:p>
@@ -4888,6 +4557,9 @@
         <w:jc w:val="both"/>
       </w:pPr>
       <w:r>
+        <w:rPr>
+          <w:noProof/>
+        </w:rPr>
         <w:drawing>
           <wp:inline distT="0" distB="0" distL="0" distR="0" wp14:anchorId="5D8E84A4" wp14:editId="574776B5">
             <wp:extent cx="5943600" cy="4861560"/>
@@ -5008,15 +4680,7 @@
         <w:jc w:val="both"/>
       </w:pPr>
       <w:r>
-        <w:t>The backend code can be found in the /</w:t>
-      </w:r>
-      <w:proofErr w:type="spellStart"/>
-      <w:r>
-        <w:t>bookifySystem</w:t>
-      </w:r>
-      <w:proofErr w:type="spellEnd"/>
-      <w:r>
-        <w:t xml:space="preserve"> subfolder of the deliverable and is organized into packages. Each main subsystem or feature is contained in its own package, so that all the classes and code </w:t>
+        <w:t xml:space="preserve">The backend code can be found in the /bookifySystem subfolder of the deliverable and is organized into packages. Each main subsystem or feature is contained in its own package, so that all the classes and code </w:t>
       </w:r>
       <w:r>
         <w:lastRenderedPageBreak/>
@@ -5138,7 +4802,6 @@
       <w:r>
         <w:t xml:space="preserve">package and especially the </w:t>
       </w:r>
-      <w:proofErr w:type="spellStart"/>
       <w:r>
         <w:rPr>
           <w:i/>
@@ -5146,7 +4809,6 @@
         </w:rPr>
         <w:t>RegistrationService</w:t>
       </w:r>
-      <w:proofErr w:type="spellEnd"/>
       <w:r>
         <w:t>.</w:t>
       </w:r>
@@ -5181,15 +4843,7 @@
         <w:jc w:val="both"/>
       </w:pPr>
       <w:r>
-        <w:t xml:space="preserve">Registration: this function needs to communicate with the </w:t>
-      </w:r>
-      <w:proofErr w:type="spellStart"/>
-      <w:r>
-        <w:t>UserService</w:t>
-      </w:r>
-      <w:proofErr w:type="spellEnd"/>
-      <w:r>
-        <w:t xml:space="preserve"> (described in more detail in </w:t>
+        <w:t xml:space="preserve">Registration: this function needs to communicate with the UserService (described in more detail in </w:t>
       </w:r>
       <w:hyperlink w:anchor="_Users" w:history="1">
         <w:r>
@@ -5222,7 +4876,6 @@
       <w:r>
         <w:t xml:space="preserve">Login: the user can log in using either their username or email as well as their password. The </w:t>
       </w:r>
-      <w:proofErr w:type="spellStart"/>
       <w:r>
         <w:rPr>
           <w:i/>
@@ -5230,7 +4883,6 @@
         </w:rPr>
         <w:t>RegistrationService</w:t>
       </w:r>
-      <w:proofErr w:type="spellEnd"/>
       <w:r>
         <w:t xml:space="preserve"> needs to ensure the provided credentials are valid and then issue a new access token and pull the refresh token from the database to generate the log in response.</w:t>
       </w:r>
@@ -5271,40 +4923,22 @@
       <w:r>
         <w:t xml:space="preserve">The </w:t>
       </w:r>
-      <w:proofErr w:type="spellStart"/>
-      <w:r>
-        <w:rPr>
-          <w:i/>
-          <w:iCs/>
-        </w:rPr>
-        <w:t>RegistrationController</w:t>
-      </w:r>
-      <w:proofErr w:type="spellEnd"/>
-      <w:r>
-        <w:rPr>
-          <w:i/>
-          <w:iCs/>
-        </w:rPr>
-        <w:t xml:space="preserve"> </w:t>
+      <w:r>
+        <w:rPr>
+          <w:i/>
+          <w:iCs/>
+        </w:rPr>
+        <w:t xml:space="preserve">RegistrationController </w:t>
       </w:r>
       <w:r>
         <w:t xml:space="preserve">class catches all authentication-related requests and passes them down to the </w:t>
       </w:r>
-      <w:proofErr w:type="spellStart"/>
-      <w:r>
-        <w:rPr>
-          <w:i/>
-          <w:iCs/>
-        </w:rPr>
-        <w:t>RegistrationService</w:t>
-      </w:r>
-      <w:proofErr w:type="spellEnd"/>
-      <w:r>
-        <w:rPr>
-          <w:i/>
-          <w:iCs/>
-        </w:rPr>
-        <w:t xml:space="preserve"> </w:t>
+      <w:r>
+        <w:rPr>
+          <w:i/>
+          <w:iCs/>
+        </w:rPr>
+        <w:t xml:space="preserve">RegistrationService </w:t>
       </w:r>
       <w:r>
         <w:t>that is responsible for handling them.</w:t>
@@ -5364,7 +4998,6 @@
       <w:r>
         <w:t xml:space="preserve">The </w:t>
       </w:r>
-      <w:proofErr w:type="spellStart"/>
       <w:r>
         <w:rPr>
           <w:i/>
@@ -5372,7 +5005,6 @@
         </w:rPr>
         <w:t>UserService</w:t>
       </w:r>
-      <w:proofErr w:type="spellEnd"/>
       <w:r>
         <w:t xml:space="preserve">, part of the </w:t>
       </w:r>
@@ -5481,7 +5113,6 @@
       <w:r>
         <w:t xml:space="preserve">package with the </w:t>
       </w:r>
-      <w:proofErr w:type="spellStart"/>
       <w:r>
         <w:rPr>
           <w:i/>
@@ -5489,7 +5120,6 @@
         </w:rPr>
         <w:t>ProfilePictureService</w:t>
       </w:r>
-      <w:proofErr w:type="spellEnd"/>
       <w:r>
         <w:t xml:space="preserve"> that provides functionality for uploading, retrieving and deleting profile pictures. The bulk of this work is handled by the </w:t>
       </w:r>
@@ -5724,21 +5354,12 @@
         </w:numPr>
         <w:jc w:val="both"/>
       </w:pPr>
-      <w:proofErr w:type="spellStart"/>
-      <w:r>
-        <w:rPr>
-          <w:i/>
-          <w:iCs/>
-        </w:rPr>
-        <w:t>RoomService</w:t>
-      </w:r>
-      <w:proofErr w:type="spellEnd"/>
-      <w:r>
-        <w:rPr>
-          <w:i/>
-          <w:iCs/>
-        </w:rPr>
-        <w:t xml:space="preserve">: </w:t>
+      <w:r>
+        <w:rPr>
+          <w:i/>
+          <w:iCs/>
+        </w:rPr>
+        <w:t xml:space="preserve">RoomService: </w:t>
       </w:r>
       <w:r>
         <w:t xml:space="preserve">handles the creation, editing and deletion of a room, allows the retrieval of room data and provides various useful functions related to rooms such as retrieving pages of rooms from a given host (used the populate the host dashboard on the website). </w:t>
@@ -5753,21 +5374,12 @@
         </w:numPr>
         <w:jc w:val="both"/>
       </w:pPr>
-      <w:proofErr w:type="spellStart"/>
-      <w:r>
-        <w:rPr>
-          <w:i/>
-          <w:iCs/>
-        </w:rPr>
-        <w:t>RoomPhotoService</w:t>
-      </w:r>
-      <w:proofErr w:type="spellEnd"/>
-      <w:r>
-        <w:rPr>
-          <w:i/>
-          <w:iCs/>
-        </w:rPr>
-        <w:t xml:space="preserve">: </w:t>
+      <w:r>
+        <w:rPr>
+          <w:i/>
+          <w:iCs/>
+        </w:rPr>
+        <w:t xml:space="preserve">RoomPhotoService: </w:t>
       </w:r>
       <w:r>
         <w:t xml:space="preserve">handles </w:t>
@@ -5783,7 +5395,6 @@
       <w:r>
         <w:t xml:space="preserve">Very special care needs to be taken so a bad actor will not be allowed to edit or delete a room that he has no access to (due to being unauthenticated or not being the host of that room). To this end, we use the </w:t>
       </w:r>
-      <w:proofErr w:type="spellStart"/>
       <w:r>
         <w:rPr>
           <w:i/>
@@ -5791,7 +5402,6 @@
         </w:rPr>
         <w:t>RoomAuthenticationUtility</w:t>
       </w:r>
-      <w:proofErr w:type="spellEnd"/>
       <w:r>
         <w:t xml:space="preserve"> to verify that the current user making the request has the required permissions to perform privileged operations.</w:t>
       </w:r>
@@ -5882,7 +5492,6 @@
       <w:r>
         <w:softHyphen/>
       </w:r>
-      <w:proofErr w:type="spellStart"/>
       <w:r>
         <w:rPr>
           <w:i/>
@@ -5890,11 +5499,9 @@
         </w:rPr>
         <w:t>AvailabilityService</w:t>
       </w:r>
-      <w:proofErr w:type="spellEnd"/>
       <w:r>
         <w:t xml:space="preserve"> which uses the </w:t>
       </w:r>
-      <w:proofErr w:type="spellStart"/>
       <w:r>
         <w:rPr>
           <w:i/>
@@ -5902,7 +5509,6 @@
         </w:rPr>
         <w:t>AvailabilityRepository</w:t>
       </w:r>
-      <w:proofErr w:type="spellEnd"/>
       <w:r>
         <w:t xml:space="preserve"> to handle more complex database interactions with the </w:t>
       </w:r>
@@ -5926,6 +5532,9 @@
         <w:jc w:val="center"/>
       </w:pPr>
       <w:r>
+        <w:rPr>
+          <w:noProof/>
+        </w:rPr>
         <w:drawing>
           <wp:inline distT="0" distB="0" distL="0" distR="0" wp14:anchorId="1210ECD3" wp14:editId="157124E2">
             <wp:extent cx="5070231" cy="1898628"/>
@@ -5989,6 +5598,9 @@
         <w:jc w:val="center"/>
       </w:pPr>
       <w:r>
+        <w:rPr>
+          <w:noProof/>
+        </w:rPr>
         <w:drawing>
           <wp:inline distT="0" distB="0" distL="0" distR="0" wp14:anchorId="3FFF2135" wp14:editId="46F07314">
             <wp:extent cx="5052646" cy="1749533"/>
@@ -6067,21 +5679,12 @@
         <w:lastRenderedPageBreak/>
         <w:t xml:space="preserve">the </w:t>
       </w:r>
-      <w:proofErr w:type="spellStart"/>
-      <w:r>
-        <w:rPr>
-          <w:i/>
-          <w:iCs/>
-        </w:rPr>
-        <w:t>BookingService</w:t>
-      </w:r>
-      <w:proofErr w:type="spellEnd"/>
-      <w:r>
-        <w:rPr>
-          <w:i/>
-          <w:iCs/>
-        </w:rPr>
-        <w:t>.</w:t>
+      <w:r>
+        <w:rPr>
+          <w:i/>
+          <w:iCs/>
+        </w:rPr>
+        <w:t>BookingService.</w:t>
       </w:r>
       <w:r>
         <w:t xml:space="preserve"> The logic required to book a room is trivial: the service needs to perform several sanity and security checks</w:t>
@@ -6092,40 +5695,22 @@
       <w:r>
         <w:t xml:space="preserve">verify with the </w:t>
       </w:r>
-      <w:proofErr w:type="spellStart"/>
-      <w:r>
-        <w:rPr>
-          <w:i/>
-          <w:iCs/>
-        </w:rPr>
-        <w:t>AvailabilityService</w:t>
-      </w:r>
-      <w:proofErr w:type="spellEnd"/>
-      <w:r>
-        <w:rPr>
-          <w:i/>
-          <w:iCs/>
-        </w:rPr>
-        <w:t xml:space="preserve"> </w:t>
+      <w:r>
+        <w:rPr>
+          <w:i/>
+          <w:iCs/>
+        </w:rPr>
+        <w:t xml:space="preserve">AvailabilityService </w:t>
       </w:r>
       <w:r>
         <w:t xml:space="preserve">that the room is indeed available. If no check fails, the service will ask the </w:t>
       </w:r>
-      <w:proofErr w:type="spellStart"/>
-      <w:r>
-        <w:rPr>
-          <w:i/>
-          <w:iCs/>
-        </w:rPr>
-        <w:t>AvailabilityService</w:t>
-      </w:r>
-      <w:proofErr w:type="spellEnd"/>
-      <w:r>
-        <w:rPr>
-          <w:i/>
-          <w:iCs/>
-        </w:rPr>
-        <w:t xml:space="preserve"> </w:t>
+      <w:r>
+        <w:rPr>
+          <w:i/>
+          <w:iCs/>
+        </w:rPr>
+        <w:t xml:space="preserve">AvailabilityService </w:t>
       </w:r>
       <w:r>
         <w:t>to mark the room as unavailable for the requested date range and then create and save the Booking entry with the corresponding information. This information can be passed back to the user to confirm the reservation.</w:t>
@@ -6135,13 +5720,13 @@
       <w:pPr>
         <w:pStyle w:val="Heading3"/>
       </w:pPr>
-      <w:bookmarkStart w:id="30" w:name="_Toc145547782"/>
-      <w:bookmarkStart w:id="31" w:name="_Search"/>
+      <w:bookmarkStart w:id="30" w:name="_Search"/>
+      <w:bookmarkStart w:id="31" w:name="_Toc145547782"/>
+      <w:bookmarkEnd w:id="30"/>
+      <w:r>
+        <w:t>Search</w:t>
+      </w:r>
       <w:bookmarkEnd w:id="31"/>
-      <w:r>
-        <w:t>Search</w:t>
-      </w:r>
-      <w:bookmarkEnd w:id="30"/>
     </w:p>
     <w:p/>
     <w:p>
@@ -6191,7 +5776,6 @@
       <w:r>
         <w:t xml:space="preserve">Let’s dive more into how the autocomplete search feature works. To generate the list of autocomplete suggestions, the server accepts the input of the user and looks for entries in the database that match the already typed input. This is done using the following query in the </w:t>
       </w:r>
-      <w:proofErr w:type="spellStart"/>
       <w:r>
         <w:rPr>
           <w:i/>
@@ -6199,7 +5783,6 @@
         </w:rPr>
         <w:t>RoomRepository</w:t>
       </w:r>
-      <w:proofErr w:type="spellEnd"/>
       <w:r>
         <w:t xml:space="preserve">. </w:t>
       </w:r>
@@ -6210,6 +5793,9 @@
         <w:jc w:val="center"/>
       </w:pPr>
       <w:r>
+        <w:rPr>
+          <w:noProof/>
+        </w:rPr>
         <w:drawing>
           <wp:inline distT="0" distB="0" distL="0" distR="0" wp14:anchorId="5F5A2E0C" wp14:editId="24D4BC6C">
             <wp:extent cx="4982308" cy="1295081"/>
@@ -6282,40 +5868,22 @@
       <w:r>
         <w:t xml:space="preserve">Let’s now examine more closely the inner workings of the normal room search. The results need to be paginated, so we are making use of Spring’s built-in pagination system when querying the database. The </w:t>
       </w:r>
-      <w:proofErr w:type="spellStart"/>
-      <w:r>
-        <w:rPr>
-          <w:i/>
-          <w:iCs/>
-        </w:rPr>
-        <w:t>SearchController</w:t>
-      </w:r>
-      <w:proofErr w:type="spellEnd"/>
-      <w:r>
-        <w:rPr>
-          <w:i/>
-          <w:iCs/>
-        </w:rPr>
-        <w:t xml:space="preserve"> </w:t>
+      <w:r>
+        <w:rPr>
+          <w:i/>
+          <w:iCs/>
+        </w:rPr>
+        <w:t xml:space="preserve">SearchController </w:t>
       </w:r>
       <w:r>
         <w:t xml:space="preserve">needs to accept and pass down to the </w:t>
       </w:r>
-      <w:proofErr w:type="spellStart"/>
-      <w:r>
-        <w:rPr>
-          <w:i/>
-          <w:iCs/>
-        </w:rPr>
-        <w:t>SearchService</w:t>
-      </w:r>
-      <w:proofErr w:type="spellEnd"/>
-      <w:r>
-        <w:rPr>
-          <w:i/>
-          <w:iCs/>
-        </w:rPr>
-        <w:t xml:space="preserve"> </w:t>
+      <w:r>
+        <w:rPr>
+          <w:i/>
+          <w:iCs/>
+        </w:rPr>
+        <w:t xml:space="preserve">SearchService </w:t>
       </w:r>
       <w:r>
         <w:t>all the pagination parameters (current page, page size), the requested filters and whether they wish their results to be ordered in ascending or descending price order. The price is calculated dynamically based on the length of the requested stay</w:t>
@@ -6323,26 +5891,16 @@
       <w:r>
         <w:t xml:space="preserve"> and the number of tenants. The </w:t>
       </w:r>
-      <w:proofErr w:type="spellStart"/>
-      <w:r>
-        <w:rPr>
-          <w:i/>
-          <w:iCs/>
-        </w:rPr>
-        <w:t>SearchService</w:t>
-      </w:r>
-      <w:proofErr w:type="spellEnd"/>
-      <w:r>
-        <w:rPr>
-          <w:i/>
-          <w:iCs/>
-        </w:rPr>
-        <w:t xml:space="preserve"> </w:t>
+      <w:r>
+        <w:rPr>
+          <w:i/>
+          <w:iCs/>
+        </w:rPr>
+        <w:t xml:space="preserve">SearchService </w:t>
       </w:r>
       <w:r>
         <w:t xml:space="preserve">then makes use of this long query in the </w:t>
       </w:r>
-      <w:proofErr w:type="spellStart"/>
       <w:r>
         <w:rPr>
           <w:i/>
@@ -6350,7 +5908,6 @@
         </w:rPr>
         <w:t>RoomRepository</w:t>
       </w:r>
-      <w:proofErr w:type="spellEnd"/>
       <w:r>
         <w:t xml:space="preserve"> to return a page of matching rooms.</w:t>
       </w:r>
@@ -6361,6 +5918,9 @@
         <w:jc w:val="center"/>
       </w:pPr>
       <w:r>
+        <w:rPr>
+          <w:noProof/>
+        </w:rPr>
         <w:lastRenderedPageBreak/>
         <w:drawing>
           <wp:inline distT="0" distB="0" distL="0" distR="0" wp14:anchorId="2C8BBC45" wp14:editId="793807AB">
@@ -6416,15 +5976,7 @@
         </w:r>
       </w:fldSimple>
       <w:r>
-        <w:t xml:space="preserve">: The query that makes </w:t>
-      </w:r>
-      <w:proofErr w:type="spellStart"/>
-      <w:r>
-        <w:t>Bookify's</w:t>
-      </w:r>
-      <w:proofErr w:type="spellEnd"/>
-      <w:r>
-        <w:t xml:space="preserve"> search functionality work</w:t>
+        <w:t>: The query that makes Bookify's search functionality work</w:t>
       </w:r>
     </w:p>
     <w:p>
@@ -6589,7 +6141,6 @@
       <w:r>
         <w:t xml:space="preserve">The </w:t>
       </w:r>
-      <w:proofErr w:type="spellStart"/>
       <w:r>
         <w:rPr>
           <w:i/>
@@ -6597,7 +6148,6 @@
         </w:rPr>
         <w:t>ReviewService</w:t>
       </w:r>
-      <w:proofErr w:type="spellEnd"/>
       <w:r>
         <w:t xml:space="preserve"> handles the logic for storing, retrieving and editing reviews, verifying the user has the privileges required to perform actions on existing reviews and handling special error cases such as trying </w:t>
       </w:r>
@@ -6608,7 +6158,6 @@
       <w:r>
         <w:t xml:space="preserve"> The </w:t>
       </w:r>
-      <w:proofErr w:type="spellStart"/>
       <w:r>
         <w:rPr>
           <w:i/>
@@ -6616,7 +6165,6 @@
         </w:rPr>
         <w:t>ReviewRepository</w:t>
       </w:r>
-      <w:proofErr w:type="spellEnd"/>
       <w:r>
         <w:t xml:space="preserve"> provides useful queries to the </w:t>
       </w:r>
@@ -6637,6 +6185,9 @@
         <w:jc w:val="center"/>
       </w:pPr>
       <w:r>
+        <w:rPr>
+          <w:noProof/>
+        </w:rPr>
         <w:drawing>
           <wp:inline distT="0" distB="0" distL="0" distR="0" wp14:anchorId="277AC59C" wp14:editId="2B7BEEDE">
             <wp:extent cx="2766646" cy="1947535"/>
@@ -6691,13 +6242,8 @@
         </w:r>
       </w:fldSimple>
       <w:r>
-        <w:t xml:space="preserve">: Examples of some useful custom queries in the </w:t>
-      </w:r>
-      <w:proofErr w:type="spellStart"/>
-      <w:r>
-        <w:t>ReviewRepository</w:t>
-      </w:r>
-      <w:proofErr w:type="spellEnd"/>
+        <w:t>: Examples of some useful custom queries in the ReviewRepository</w:t>
+      </w:r>
     </w:p>
     <w:p>
       <w:pPr>
@@ -6877,7 +6423,6 @@
       <w:r>
         <w:t xml:space="preserve"> The query that retrieves the best-rated rooms is contained in the </w:t>
       </w:r>
-      <w:proofErr w:type="spellStart"/>
       <w:r>
         <w:rPr>
           <w:i/>
@@ -6885,7 +6430,6 @@
         </w:rPr>
         <w:t>RoomRepository</w:t>
       </w:r>
-      <w:proofErr w:type="spellEnd"/>
       <w:r>
         <w:t xml:space="preserve"> and is shown below:</w:t>
       </w:r>
@@ -6896,6 +6440,9 @@
         <w:jc w:val="center"/>
       </w:pPr>
       <w:r>
+        <w:rPr>
+          <w:noProof/>
+        </w:rPr>
         <w:drawing>
           <wp:inline distT="0" distB="0" distL="0" distR="0" wp14:anchorId="7E560034" wp14:editId="22AFAC91">
             <wp:extent cx="4806462" cy="1086076"/>
@@ -6978,7 +6525,6 @@
         </w:numPr>
         <w:jc w:val="both"/>
       </w:pPr>
-      <w:proofErr w:type="spellStart"/>
       <w:r>
         <w:rPr>
           <w:i/>
@@ -6986,7 +6532,6 @@
         </w:rPr>
         <w:t>RecommendationService</w:t>
       </w:r>
-      <w:proofErr w:type="spellEnd"/>
       <w:r>
         <w:t>: provides the main logic for generating the suggested rooms for the various cases described above and periodically runs the recommendation algorithm</w:t>
       </w:r>
@@ -7006,7 +6551,6 @@
         </w:numPr>
         <w:jc w:val="both"/>
       </w:pPr>
-      <w:proofErr w:type="spellStart"/>
       <w:r>
         <w:rPr>
           <w:i/>
@@ -7014,7 +6558,6 @@
         </w:rPr>
         <w:t>MatrixFactorizer</w:t>
       </w:r>
-      <w:proofErr w:type="spellEnd"/>
       <w:r>
         <w:t>: this is the class that performs the actual computations needed to factorize the initial rating matrix. Having this in a separate class allows us to abstract away from the computation-heavy factorizing code and to focus on the business logic of the recommendation generation. This class also include</w:t>
       </w:r>
@@ -7113,21 +6656,12 @@
         <w:lastRenderedPageBreak/>
         <w:t xml:space="preserve">Viewed Room: if the user has clicked on and viewed the details of a room, it is likely they are interested in it and possibly like it. However, this is not as clear cut as the previous two cases, so it will receive a lower weight. To get the necessary data for this datapoint we need to keep track of all the rooms a user has viewed. This is done in a separate table contained in the </w:t>
       </w:r>
-      <w:proofErr w:type="spellStart"/>
-      <w:r>
-        <w:rPr>
-          <w:i/>
-          <w:iCs/>
-        </w:rPr>
-        <w:t>rooms_viewed</w:t>
-      </w:r>
-      <w:proofErr w:type="spellEnd"/>
-      <w:r>
-        <w:rPr>
-          <w:i/>
-          <w:iCs/>
-        </w:rPr>
-        <w:t xml:space="preserve"> </w:t>
+      <w:r>
+        <w:rPr>
+          <w:i/>
+          <w:iCs/>
+        </w:rPr>
+        <w:t xml:space="preserve">rooms_viewed </w:t>
       </w:r>
       <w:r>
         <w:t>package. We created the following query in the corresponding repository to count how many times a user has viewed each room:</w:t>
@@ -7227,7 +6761,6 @@
       <w:r>
         <w:t xml:space="preserve">A user might be interested in a room if they have previously made a search for the same location. However, this is far from certain therefore, this data point will receive the lowest weight. Similarly, to the previous case, we need to keep track of all the searches made by the authenticated users. This is done in </w:t>
       </w:r>
-      <w:proofErr w:type="spellStart"/>
       <w:r>
         <w:rPr>
           <w:i/>
@@ -7235,7 +6768,6 @@
         </w:rPr>
         <w:t>SearchEntry</w:t>
       </w:r>
-      <w:proofErr w:type="spellEnd"/>
       <w:r>
         <w:t xml:space="preserve"> table and the number of relevant searches for a given user and room are retrieved using the following query:</w:t>
       </w:r>
@@ -7364,7 +6896,6 @@
       <w:r>
         <w:t xml:space="preserve">The </w:t>
       </w:r>
-      <w:proofErr w:type="spellStart"/>
       <w:r>
         <w:rPr>
           <w:i/>
@@ -7372,7 +6903,6 @@
         </w:rPr>
         <w:t>AdminService</w:t>
       </w:r>
-      <w:proofErr w:type="spellEnd"/>
       <w:r>
         <w:t xml:space="preserve"> class in the </w:t>
       </w:r>
@@ -7507,7 +7037,6 @@
       <w:r>
         <w:t xml:space="preserve">To encapsulate all this image-related logic we created the </w:t>
       </w:r>
-      <w:proofErr w:type="spellStart"/>
       <w:r>
         <w:rPr>
           <w:i/>
@@ -7515,7 +7044,6 @@
         </w:rPr>
         <w:t>ImageStorage</w:t>
       </w:r>
-      <w:proofErr w:type="spellEnd"/>
       <w:r>
         <w:t xml:space="preserve"> class inside the </w:t>
       </w:r>
@@ -7539,21 +7067,12 @@
         </w:numPr>
         <w:jc w:val="both"/>
       </w:pPr>
-      <w:proofErr w:type="spellStart"/>
-      <w:r>
-        <w:rPr>
-          <w:i/>
-          <w:iCs/>
-        </w:rPr>
-        <w:t>saveImage</w:t>
-      </w:r>
-      <w:proofErr w:type="spellEnd"/>
-      <w:r>
-        <w:rPr>
-          <w:i/>
-          <w:iCs/>
-        </w:rPr>
-        <w:t xml:space="preserve">: </w:t>
+      <w:r>
+        <w:rPr>
+          <w:i/>
+          <w:iCs/>
+        </w:rPr>
+        <w:t xml:space="preserve">saveImage: </w:t>
       </w:r>
       <w:r>
         <w:t>takes an image file as a parameter and saves it to the appropriate directory for later access, as well as creating and returning the corresponding Image entity in the database.</w:t>
@@ -7568,21 +7087,12 @@
         </w:numPr>
         <w:jc w:val="both"/>
       </w:pPr>
-      <w:proofErr w:type="spellStart"/>
-      <w:r>
-        <w:rPr>
-          <w:i/>
-          <w:iCs/>
-        </w:rPr>
-        <w:t>loadImage</w:t>
-      </w:r>
-      <w:proofErr w:type="spellEnd"/>
-      <w:r>
-        <w:rPr>
-          <w:i/>
-          <w:iCs/>
-        </w:rPr>
-        <w:t>:</w:t>
+      <w:r>
+        <w:rPr>
+          <w:i/>
+          <w:iCs/>
+        </w:rPr>
+        <w:t>loadImage:</w:t>
       </w:r>
       <w:r>
         <w:t xml:space="preserve"> returns the Image entity from the database for a given image identifier (GUID).</w:t>
@@ -7597,21 +7107,12 @@
         </w:numPr>
         <w:jc w:val="both"/>
       </w:pPr>
-      <w:proofErr w:type="spellStart"/>
-      <w:r>
-        <w:rPr>
-          <w:i/>
-          <w:iCs/>
-        </w:rPr>
-        <w:t>loadImageFileByGUID</w:t>
-      </w:r>
-      <w:proofErr w:type="spellEnd"/>
-      <w:r>
-        <w:rPr>
-          <w:i/>
-          <w:iCs/>
-        </w:rPr>
-        <w:t xml:space="preserve">: </w:t>
+      <w:r>
+        <w:rPr>
+          <w:i/>
+          <w:iCs/>
+        </w:rPr>
+        <w:t xml:space="preserve">loadImageFileByGUID: </w:t>
       </w:r>
       <w:r>
         <w:t>like the function above, but it returns the image file instead.</w:t>
@@ -7626,7 +7127,6 @@
         </w:numPr>
         <w:jc w:val="both"/>
       </w:pPr>
-      <w:proofErr w:type="spellStart"/>
       <w:r>
         <w:rPr>
           <w:i/>
@@ -7634,7 +7134,6 @@
         </w:rPr>
         <w:t>loadImageFile</w:t>
       </w:r>
-      <w:proofErr w:type="spellEnd"/>
       <w:r>
         <w:t xml:space="preserve">: takes an Image entity as </w:t>
       </w:r>
@@ -7654,7 +7153,6 @@
         </w:numPr>
         <w:jc w:val="both"/>
       </w:pPr>
-      <w:proofErr w:type="spellStart"/>
       <w:r>
         <w:rPr>
           <w:i/>
@@ -7662,7 +7160,6 @@
         </w:rPr>
         <w:t>deleteImage</w:t>
       </w:r>
-      <w:proofErr w:type="spellEnd"/>
       <w:r>
         <w:t>:</w:t>
       </w:r>
@@ -7682,7 +7179,6 @@
         </w:numPr>
         <w:jc w:val="both"/>
       </w:pPr>
-      <w:proofErr w:type="spellStart"/>
       <w:r>
         <w:rPr>
           <w:i/>
@@ -7691,7 +7187,6 @@
         <w:lastRenderedPageBreak/>
         <w:t>deleteImages</w:t>
       </w:r>
-      <w:proofErr w:type="spellEnd"/>
       <w:r>
         <w:t>:</w:t>
       </w:r>
@@ -7817,7 +7312,6 @@
       <w:r>
         <w:t xml:space="preserve">Our solution to this problem was to create a separate table of </w:t>
       </w:r>
-      <w:proofErr w:type="spellStart"/>
       <w:r>
         <w:rPr>
           <w:i/>
@@ -7825,7 +7319,6 @@
         </w:rPr>
         <w:t>InboxEntries</w:t>
       </w:r>
-      <w:proofErr w:type="spellEnd"/>
       <w:r>
         <w:rPr>
           <w:i/>
@@ -7836,7 +7329,6 @@
       <w:r>
         <w:t xml:space="preserve">When a new conversation is started, the server creates two inbox entries for that conversation, one associated with each user. Those entries hold the read and delete status variables. A user can only see conversations for which their corresponding inbox entry has the </w:t>
       </w:r>
-      <w:proofErr w:type="spellStart"/>
       <w:r>
         <w:rPr>
           <w:i/>
@@ -7844,7 +7336,6 @@
         </w:rPr>
         <w:t>isDeleted</w:t>
       </w:r>
-      <w:proofErr w:type="spellEnd"/>
       <w:r>
         <w:rPr>
           <w:i/>
@@ -7863,7 +7354,6 @@
       <w:r>
         <w:t xml:space="preserve">The bulk of the logic that makes the messaging system work is contained in the </w:t>
       </w:r>
-      <w:proofErr w:type="spellStart"/>
       <w:r>
         <w:rPr>
           <w:i/>
@@ -7871,7 +7361,6 @@
         </w:rPr>
         <w:t>MessageService</w:t>
       </w:r>
-      <w:proofErr w:type="spellEnd"/>
       <w:r>
         <w:t xml:space="preserve"> class. This class is responsible for creating and retrieving the corresponding database entries according to the method described above. It also needs to perform various sanity and security checks, such as ensuring that the conversation a user is trying to reply to </w:t>
       </w:r>
@@ -7957,7 +7446,6 @@
         </w:numPr>
         <w:jc w:val="both"/>
       </w:pPr>
-      <w:proofErr w:type="spellStart"/>
       <w:r>
         <w:rPr>
           <w:i/>
@@ -7965,7 +7453,6 @@
         </w:rPr>
         <w:t>AsyncConfig</w:t>
       </w:r>
-      <w:proofErr w:type="spellEnd"/>
       <w:r>
         <w:t xml:space="preserve">: enables and configures the execution of asynchronous tasks in the Spring framework, such as the recommendation algorithm described </w:t>
       </w:r>
@@ -8021,7 +7508,6 @@
         </w:numPr>
         <w:jc w:val="both"/>
       </w:pPr>
-      <w:proofErr w:type="spellStart"/>
       <w:r>
         <w:rPr>
           <w:i/>
@@ -8029,7 +7515,6 @@
         </w:rPr>
         <w:t>CorsConfig</w:t>
       </w:r>
-      <w:proofErr w:type="spellEnd"/>
       <w:r>
         <w:t xml:space="preserve">: allows Cross Origin Resource Sharing (CORS) for development purposes and only from the local host in the port 3000. This is not necessary for the app to function when it is built and deployed but is left regardless in case someone wants to run the frontend from </w:t>
       </w:r>
@@ -8037,15 +7522,7 @@
         <w:t>a</w:t>
       </w:r>
       <w:r>
-        <w:t xml:space="preserve"> </w:t>
-      </w:r>
-      <w:proofErr w:type="spellStart"/>
-      <w:r>
-        <w:t>npm</w:t>
-      </w:r>
-      <w:proofErr w:type="spellEnd"/>
-      <w:r>
-        <w:t xml:space="preserve"> development server.</w:t>
+        <w:t xml:space="preserve"> npm development server.</w:t>
       </w:r>
     </w:p>
     <w:p>
@@ -8057,7 +7534,6 @@
         </w:numPr>
         <w:jc w:val="both"/>
       </w:pPr>
-      <w:proofErr w:type="spellStart"/>
       <w:r>
         <w:rPr>
           <w:i/>
@@ -8065,7 +7541,6 @@
         </w:rPr>
         <w:t>InitializeDatabase</w:t>
       </w:r>
-      <w:proofErr w:type="spellEnd"/>
       <w:r>
         <w:t>: the code in this classes is executed immediately after application st</w:t>
       </w:r>
@@ -8082,7 +7557,6 @@
         </w:numPr>
         <w:jc w:val="both"/>
       </w:pPr>
-      <w:proofErr w:type="spellStart"/>
       <w:r>
         <w:rPr>
           <w:i/>
@@ -8090,7 +7564,6 @@
         </w:rPr>
         <w:t>MethodSecurityConfig</w:t>
       </w:r>
-      <w:proofErr w:type="spellEnd"/>
       <w:r>
         <w:t xml:space="preserve">: enables method-level security annotations such as those described </w:t>
       </w:r>
@@ -8115,7 +7588,6 @@
         </w:numPr>
         <w:jc w:val="both"/>
       </w:pPr>
-      <w:proofErr w:type="spellStart"/>
       <w:r>
         <w:rPr>
           <w:i/>
@@ -8123,7 +7595,6 @@
         </w:rPr>
         <w:t>SecurityConfiguration</w:t>
       </w:r>
-      <w:proofErr w:type="spellEnd"/>
       <w:r>
         <w:t xml:space="preserve">: defines security-related beans and the security filter chain. More details can be found in the </w:t>
       </w:r>
@@ -8148,13 +7619,8 @@
         </w:numPr>
         <w:jc w:val="both"/>
       </w:pPr>
-      <w:proofErr w:type="spellStart"/>
-      <w:r>
-        <w:t>WebConfig</w:t>
-      </w:r>
-      <w:proofErr w:type="spellEnd"/>
-      <w:r>
-        <w:t>: redirects any non-API request to root path (‘/’) in order to allow the backend to correctly serve react router pages.</w:t>
+      <w:r>
+        <w:t>WebConfig: redirects any non-API request to root path (‘/’) in order to allow the backend to correctly serve react router pages.</w:t>
       </w:r>
     </w:p>
     <w:p>
@@ -8194,7 +7660,6 @@
         </w:numPr>
         <w:jc w:val="both"/>
       </w:pPr>
-      <w:proofErr w:type="spellStart"/>
       <w:r>
         <w:rPr>
           <w:i/>
@@ -8202,7 +7667,6 @@
         </w:rPr>
         <w:t>GUIDGenerator</w:t>
       </w:r>
-      <w:proofErr w:type="spellEnd"/>
       <w:r>
         <w:t>: provides functionality to generate Global Unique Identifiers (GUIDs) that are used as filenames for images or refresh tokens for the users.</w:t>
       </w:r>
@@ -8216,7 +7680,6 @@
         </w:numPr>
         <w:jc w:val="both"/>
       </w:pPr>
-      <w:proofErr w:type="spellStart"/>
       <w:r>
         <w:rPr>
           <w:i/>
@@ -8224,7 +7687,6 @@
         </w:rPr>
         <w:t>ImageFormatDetector</w:t>
       </w:r>
-      <w:proofErr w:type="spellEnd"/>
       <w:r>
         <w:t>: detects whether a given image file is a PNG or JPEG image</w:t>
       </w:r>
@@ -8241,7 +7703,6 @@
         </w:numPr>
         <w:jc w:val="both"/>
       </w:pPr>
-      <w:proofErr w:type="spellStart"/>
       <w:r>
         <w:rPr>
           <w:i/>
@@ -8249,7 +7710,6 @@
         </w:rPr>
         <w:t>IOUtility</w:t>
       </w:r>
-      <w:proofErr w:type="spellEnd"/>
       <w:r>
         <w:t>: encapsulates Input/Output related operations such as creating the path where the application can write its data and saving and retrieving the recommendation files from disk.</w:t>
       </w:r>
@@ -8263,7 +7723,6 @@
         </w:numPr>
         <w:jc w:val="both"/>
       </w:pPr>
-      <w:proofErr w:type="spellStart"/>
       <w:r>
         <w:rPr>
           <w:i/>
@@ -8271,7 +7730,6 @@
         </w:rPr>
         <w:t>UtilityComponent</w:t>
       </w:r>
-      <w:proofErr w:type="spellEnd"/>
       <w:r>
         <w:t>: contains functions that are useful throughout the program such as getting the current authenticated user or creating a Search Re</w:t>
       </w:r>
@@ -8305,9 +7763,6 @@
     <w:p>
       <w:pPr>
         <w:jc w:val="both"/>
-        <w:rPr>
-          <w:lang w:val="el-GR"/>
-        </w:rPr>
       </w:pPr>
       <w:r>
         <w:t xml:space="preserve">The website is a crucial part of Bookify and also the only (convenient) way for any user to interact with the application. Therefore, the site needs to look as nice as possible and </w:t>
@@ -8380,6 +7835,589 @@
       </w:r>
       <w:r>
         <w:t xml:space="preserve">. </w:t>
+      </w:r>
+    </w:p>
+    <w:p>
+      <w:pPr>
+        <w:pStyle w:val="Heading3"/>
+      </w:pPr>
+      <w:r>
+        <w:t>General Structure</w:t>
+      </w:r>
+    </w:p>
+    <w:p/>
+    <w:p>
+      <w:pPr>
+        <w:jc w:val="both"/>
+      </w:pPr>
+      <w:r>
+        <w:t xml:space="preserve">The code for the website is located in the </w:t>
+      </w:r>
+      <w:r>
+        <w:rPr>
+          <w:i/>
+          <w:iCs/>
+        </w:rPr>
+        <w:t xml:space="preserve">/bookifyFrontend </w:t>
+      </w:r>
+      <w:r>
+        <w:t xml:space="preserve">folder of the deliverable we provided. The source code can be found in the </w:t>
+      </w:r>
+      <w:r>
+        <w:rPr>
+          <w:i/>
+          <w:iCs/>
+        </w:rPr>
+        <w:t xml:space="preserve">/bookifyFronted/src </w:t>
+      </w:r>
+      <w:r>
+        <w:t>subfolder. It is organized in the following folders:</w:t>
+      </w:r>
+    </w:p>
+    <w:p>
+      <w:pPr>
+        <w:pStyle w:val="ListParagraph"/>
+        <w:numPr>
+          <w:ilvl w:val="0"/>
+          <w:numId w:val="25"/>
+        </w:numPr>
+        <w:jc w:val="both"/>
+      </w:pPr>
+      <w:r>
+        <w:t>api: contains the script that configures Axios (the library we used to send requests) to communicate with the backend.  The URL to the server is also defined here.</w:t>
+      </w:r>
+    </w:p>
+    <w:p>
+      <w:pPr>
+        <w:pStyle w:val="ListParagraph"/>
+        <w:numPr>
+          <w:ilvl w:val="0"/>
+          <w:numId w:val="25"/>
+        </w:numPr>
+        <w:jc w:val="both"/>
+      </w:pPr>
+      <w:r>
+        <w:t>components: includes all the components that make up our website. Each component is contained in its own folder along with the CSS file that defines its styling.</w:t>
+      </w:r>
+    </w:p>
+    <w:p>
+      <w:pPr>
+        <w:pStyle w:val="ListParagraph"/>
+        <w:numPr>
+          <w:ilvl w:val="0"/>
+          <w:numId w:val="25"/>
+        </w:numPr>
+        <w:jc w:val="both"/>
+      </w:pPr>
+      <w:r>
+        <w:t>context: the definitions of the various React contexts we used are included here. A context is a React feature that allows us to pass parameters, called props in React, to all the children components without actually having to pass them manually at each level of the nested component tree.</w:t>
+      </w:r>
+    </w:p>
+    <w:p>
+      <w:pPr>
+        <w:pStyle w:val="ListParagraph"/>
+        <w:numPr>
+          <w:ilvl w:val="0"/>
+          <w:numId w:val="25"/>
+        </w:numPr>
+        <w:jc w:val="both"/>
+      </w:pPr>
+      <w:r>
+        <w:t>hooks: contains various useful React hooks that provide easy access to functionality like fetching various data from the backend, such as images, user info or performing other kinds of operations such as logging out, refreshing a token etc.</w:t>
+      </w:r>
+    </w:p>
+    <w:p>
+      <w:pPr>
+        <w:pStyle w:val="ListParagraph"/>
+        <w:numPr>
+          <w:ilvl w:val="0"/>
+          <w:numId w:val="25"/>
+        </w:numPr>
+        <w:jc w:val="both"/>
+      </w:pPr>
+      <w:r>
+        <w:t>images: contains a few custom icons that we use throughout the app.</w:t>
+      </w:r>
+    </w:p>
+    <w:p>
+      <w:pPr>
+        <w:pStyle w:val="ListParagraph"/>
+        <w:numPr>
+          <w:ilvl w:val="0"/>
+          <w:numId w:val="25"/>
+        </w:numPr>
+        <w:jc w:val="both"/>
+      </w:pPr>
+      <w:r>
+        <w:lastRenderedPageBreak/>
+        <w:t>pages: this folder contains the components that define the various pages of the application. Each page is a component on its own and can also contain other components inside it.</w:t>
+      </w:r>
+      <w:r>
+        <w:t xml:space="preserve"> </w:t>
+      </w:r>
+      <w:r>
+        <w:t>Some pages also need their own styling sheets, which are contained in the /</w:t>
+      </w:r>
+      <w:r>
+        <w:rPr>
+          <w:i/>
+          <w:iCs/>
+        </w:rPr>
+        <w:t>styles</w:t>
+      </w:r>
+      <w:r>
+        <w:rPr>
+          <w:i/>
+          <w:iCs/>
+        </w:rPr>
+        <w:t xml:space="preserve"> </w:t>
+      </w:r>
+      <w:r>
+        <w:t>subfolder.</w:t>
+      </w:r>
+    </w:p>
+    <w:p>
+      <w:pPr>
+        <w:jc w:val="both"/>
+      </w:pPr>
+      <w:r>
+        <w:t>Two very important scripts that hold the whole app together are the following:</w:t>
+      </w:r>
+    </w:p>
+    <w:p>
+      <w:pPr>
+        <w:pStyle w:val="ListParagraph"/>
+        <w:numPr>
+          <w:ilvl w:val="0"/>
+          <w:numId w:val="26"/>
+        </w:numPr>
+        <w:jc w:val="both"/>
+      </w:pPr>
+      <w:r>
+        <w:t xml:space="preserve">index.js: this file asks the </w:t>
+      </w:r>
+      <w:r>
+        <w:rPr>
+          <w:i/>
+          <w:iCs/>
+        </w:rPr>
+        <w:t>ReactDOM</w:t>
+      </w:r>
+      <w:r>
+        <w:t xml:space="preserve"> to render our app. It needs to include certain custom components such as the Auth and </w:t>
+      </w:r>
+      <w:r>
+        <w:rPr>
+          <w:i/>
+          <w:iCs/>
+        </w:rPr>
+        <w:t>SearchProvider</w:t>
+      </w:r>
+      <w:r>
+        <w:t xml:space="preserve"> and Filter contexts we created. It also includes </w:t>
+      </w:r>
+      <w:r>
+        <w:t xml:space="preserve">some built-in components such as the </w:t>
+      </w:r>
+      <w:r>
+        <w:rPr>
+          <w:i/>
+          <w:iCs/>
+        </w:rPr>
+        <w:t>BrowserRouter</w:t>
+      </w:r>
+      <w:r>
+        <w:t xml:space="preserve"> from </w:t>
+      </w:r>
+      <w:r>
+        <w:rPr>
+          <w:i/>
+          <w:iCs/>
+        </w:rPr>
+        <w:t>react-router-dom</w:t>
+      </w:r>
+      <w:r>
+        <w:t>, that is used to allow us to navigate to different pages of the app.</w:t>
+      </w:r>
+    </w:p>
+    <w:p>
+      <w:pPr>
+        <w:pStyle w:val="ListParagraph"/>
+        <w:numPr>
+          <w:ilvl w:val="0"/>
+          <w:numId w:val="26"/>
+        </w:numPr>
+        <w:jc w:val="both"/>
+      </w:pPr>
+      <w:r>
+        <w:t>App.jsx: this crucial script defines all the different pages of the website, the path to each page, the custom component that defines that page as well as what roles have access to it.</w:t>
+      </w:r>
+    </w:p>
+    <w:p>
+      <w:pPr>
+        <w:pStyle w:val="Heading3"/>
+      </w:pPr>
+      <w:r>
+        <w:t>Security and Authentication</w:t>
+      </w:r>
+    </w:p>
+    <w:p/>
+    <w:p>
+      <w:pPr>
+        <w:jc w:val="both"/>
+      </w:pPr>
+      <w:r>
+        <w:t xml:space="preserve">In the frontend part of Bookify implementing Security was a matter of locking users out of pages they are not allowed to access using </w:t>
+      </w:r>
+      <w:r>
+        <w:rPr>
+          <w:i/>
+          <w:iCs/>
+        </w:rPr>
+        <w:t>react-router-dom</w:t>
+      </w:r>
+      <w:r>
+        <w:t>’s protected routes and disabling</w:t>
+      </w:r>
+      <w:r>
+        <w:t>/hiding</w:t>
+      </w:r>
+      <w:r>
+        <w:t xml:space="preserve"> buttons or options that perform operations the user is not authorized to do. Some examples of this are booking a room without being logged in, trying to book your own room</w:t>
+      </w:r>
+      <w:r>
+        <w:t xml:space="preserve"> or</w:t>
+      </w:r>
+      <w:r>
+        <w:t xml:space="preserve"> trying to post a review without being a tenant. It is also important to mention again that these checks are also performed in the backend</w:t>
+      </w:r>
+      <w:r>
+        <w:t xml:space="preserve"> to ensure a bad actor can not perform an unauthorized operation by bypassing the website </w:t>
+      </w:r>
+      <w:r>
+        <w:t>restrictions</w:t>
+      </w:r>
+      <w:r>
+        <w:t>.</w:t>
+      </w:r>
+    </w:p>
+    <w:p>
+      <w:pPr>
+        <w:jc w:val="both"/>
+      </w:pPr>
+      <w:r>
+        <w:t xml:space="preserve">To implement the techniques mentioned above, however, we need a way to know </w:t>
+      </w:r>
+      <w:r>
+        <w:t>whether a user is authenticated as well as their application roles. This is the responsibility of the Authentication system which also enables us to send authenticated requests to protected API endpoints to perform critical operations available only to certain user or user roles.</w:t>
+      </w:r>
+    </w:p>
+    <w:p>
+      <w:pPr>
+        <w:jc w:val="both"/>
+      </w:pPr>
+      <w:r>
+        <w:t xml:space="preserve">The website’s authentication system stores all authentication-related information (refresh and access tokens, username and roles) in a global React context called </w:t>
+      </w:r>
+      <w:r>
+        <w:rPr>
+          <w:i/>
+          <w:iCs/>
+        </w:rPr>
+        <w:t>AuthContext</w:t>
+      </w:r>
+      <w:r>
+        <w:t xml:space="preserve">. The </w:t>
+      </w:r>
+      <w:r>
+        <w:rPr>
+          <w:i/>
+          <w:iCs/>
+        </w:rPr>
+        <w:t xml:space="preserve">useAuth </w:t>
+      </w:r>
+      <w:r>
+        <w:t xml:space="preserve">hook provides functions to retrieve and edit the authentication information from any component that may need to do so. With this system, the process of verifying a user is logged in (so they can perform a certain privileged operation) is reduced to checking whether the username of the current logged in user, retrieved from the </w:t>
+      </w:r>
+      <w:r>
+        <w:rPr>
+          <w:i/>
+          <w:iCs/>
+        </w:rPr>
+        <w:t>useAuth</w:t>
+      </w:r>
+      <w:r>
+        <w:rPr>
+          <w:i/>
+          <w:iCs/>
+        </w:rPr>
+        <w:t xml:space="preserve"> </w:t>
+      </w:r>
+      <w:r>
+        <w:t>hook, is not empty</w:t>
+      </w:r>
+      <w:r>
+        <w:t xml:space="preserve"> or null</w:t>
+      </w:r>
+      <w:r>
+        <w:t>. Similarly, the process of logging a user in</w:t>
+      </w:r>
+      <w:r>
+        <w:t>to</w:t>
+      </w:r>
+      <w:r>
+        <w:t xml:space="preserve"> the website is a matter of retrieving the authentication information by a request from the backend, and then using the </w:t>
+      </w:r>
+      <w:r>
+        <w:rPr>
+          <w:i/>
+          <w:iCs/>
+        </w:rPr>
+        <w:t>useAuth</w:t>
+      </w:r>
+      <w:r>
+        <w:rPr>
+          <w:i/>
+          <w:iCs/>
+        </w:rPr>
+        <w:t xml:space="preserve"> </w:t>
+      </w:r>
+      <w:r>
+        <w:t xml:space="preserve">hook to store them into the global authentication context. </w:t>
+      </w:r>
+      <w:r>
+        <w:t xml:space="preserve">Finally, the logout functionality, implemented in its own </w:t>
+      </w:r>
+      <w:r>
+        <w:rPr>
+          <w:i/>
+          <w:iCs/>
+        </w:rPr>
+        <w:t>useLogout</w:t>
+      </w:r>
+      <w:r>
+        <w:t xml:space="preserve"> hook, needs to perform the necessary request to log out from the backend and then reset the authentication information in the AuthContext and redirect the user to the home page.</w:t>
+      </w:r>
+    </w:p>
+    <w:p>
+      <w:pPr>
+        <w:jc w:val="both"/>
+      </w:pPr>
+      <w:r>
+        <w:t xml:space="preserve">Performing a request to an unprotected endpoint is a matter of simply calling in the appropriate Axios function and filling in the required parameters such as endpoint URL and body parameters. Performing an authenticated request, however, using the JWT token described in </w:t>
+      </w:r>
+      <w:hyperlink w:anchor="_Security" w:history="1">
+        <w:r>
+          <w:rPr>
+            <w:rStyle w:val="Hyperlink"/>
+          </w:rPr>
+          <w:t>this</w:t>
+        </w:r>
+      </w:hyperlink>
+      <w:r>
+        <w:t xml:space="preserve"> section, is a much more complicated process. The access token needs to be retrieved from the authentication context and passed along with the request. If the server rejects the request, it is possible the access token expired and we need to refresh it and resend the request with the new access token instead</w:t>
+      </w:r>
+      <w:r>
+        <w:t>. If the refresh request fails we need to completely log the user out of the application since their refresh token expired</w:t>
+      </w:r>
+      <w:r>
+        <w:t xml:space="preserve">. </w:t>
+      </w:r>
+      <w:r>
+        <w:t xml:space="preserve">This whole process is automated using the </w:t>
+      </w:r>
+      <w:r>
+        <w:rPr>
+          <w:i/>
+          <w:iCs/>
+        </w:rPr>
+        <w:t xml:space="preserve">useAxiosPrivate </w:t>
+      </w:r>
+      <w:r>
+        <w:t xml:space="preserve">hook. This hook will return an object called </w:t>
+      </w:r>
+      <w:r>
+        <w:rPr>
+          <w:i/>
+          <w:iCs/>
+        </w:rPr>
+        <w:t>axiosPrivate</w:t>
+      </w:r>
+      <w:r>
+        <w:t xml:space="preserve"> </w:t>
+      </w:r>
+      <w:r>
+        <w:lastRenderedPageBreak/>
+        <w:t xml:space="preserve">that can be used to send authenticated requests to the server wherever necessary, just like a normal </w:t>
+      </w:r>
+      <w:r>
+        <w:rPr>
+          <w:i/>
+          <w:iCs/>
+        </w:rPr>
+        <w:t>axios</w:t>
+      </w:r>
+      <w:r>
+        <w:t xml:space="preserve"> object. </w:t>
+      </w:r>
+      <w:r>
+        <w:t xml:space="preserve">To make this happen, </w:t>
+      </w:r>
+      <w:r>
+        <w:rPr>
+          <w:i/>
+          <w:iCs/>
+        </w:rPr>
+        <w:t>useAxiosPrivate</w:t>
+      </w:r>
+      <w:r>
+        <w:rPr>
+          <w:i/>
+          <w:iCs/>
+        </w:rPr>
+        <w:t xml:space="preserve"> </w:t>
+      </w:r>
+      <w:r>
+        <w:t xml:space="preserve">makes use of the </w:t>
+      </w:r>
+      <w:r>
+        <w:rPr>
+          <w:i/>
+          <w:iCs/>
+        </w:rPr>
+        <w:t xml:space="preserve">useRefreshToken </w:t>
+      </w:r>
+      <w:r>
+        <w:t>hook that makes the refresh request to the server, updates the authentication context and returns the new access token issued by the server.</w:t>
+      </w:r>
+    </w:p>
+    <w:p>
+      <w:pPr>
+        <w:jc w:val="both"/>
+      </w:pPr>
+      <w:r>
+        <w:t xml:space="preserve">The few hooks described above take care of all the work necessary to handle all authentication-related functionality allowing us to implement the rest of the website without having to constantly worry about authentication details. </w:t>
+      </w:r>
+      <w:r>
+        <w:t xml:space="preserve">Our implementation was inspired by </w:t>
+      </w:r>
+      <w:hyperlink r:id="rId26" w:history="1">
+        <w:r>
+          <w:rPr>
+            <w:rStyle w:val="Hyperlink"/>
+          </w:rPr>
+          <w:t>th</w:t>
+        </w:r>
+        <w:r>
+          <w:rPr>
+            <w:rStyle w:val="Hyperlink"/>
+          </w:rPr>
+          <w:t>i</w:t>
+        </w:r>
+        <w:r>
+          <w:rPr>
+            <w:rStyle w:val="Hyperlink"/>
+          </w:rPr>
+          <w:t>s</w:t>
+        </w:r>
+      </w:hyperlink>
+      <w:r>
+        <w:t xml:space="preserve"> tutorial.</w:t>
+      </w:r>
+    </w:p>
+    <w:p>
+      <w:pPr>
+        <w:pStyle w:val="Heading3"/>
+      </w:pPr>
+      <w:r>
+        <w:t>Other Contexts</w:t>
+      </w:r>
+    </w:p>
+    <w:p/>
+    <w:p>
+      <w:pPr>
+        <w:jc w:val="both"/>
+      </w:pPr>
+      <w:r>
+        <w:t xml:space="preserve">As we saw, React’s contexts are an incredibly useful tool that can make the implementation of certain features a much easier process. Here are two </w:t>
+      </w:r>
+      <w:r>
+        <w:t>other examples of React contexts we created:</w:t>
+      </w:r>
+    </w:p>
+    <w:p>
+      <w:pPr>
+        <w:pStyle w:val="ListParagraph"/>
+        <w:numPr>
+          <w:ilvl w:val="0"/>
+          <w:numId w:val="27"/>
+        </w:numPr>
+        <w:jc w:val="both"/>
+      </w:pPr>
+      <w:r>
+        <w:rPr>
+          <w:i/>
+          <w:iCs/>
+        </w:rPr>
+        <w:t>SearchContext</w:t>
+      </w:r>
+      <w:r>
+        <w:t>: when a user makes a search for a room in a given range of dates and for a specified number of tenants and then clicks to see more details of one of the search results, it is probably a good idea to not ask them to enter that information again when booking the room, as they can easily be inferred from the search the user made. To that end, when making a search we store the parameters the user entered into a global search context to allow the booking options panel to be automatically preloaded with that information, if available. We need to ensure we reset this information when making a new search or visiting the home page.</w:t>
+      </w:r>
+    </w:p>
+    <w:p>
+      <w:pPr>
+        <w:pStyle w:val="ListParagraph"/>
+        <w:numPr>
+          <w:ilvl w:val="0"/>
+          <w:numId w:val="27"/>
+        </w:numPr>
+        <w:jc w:val="both"/>
+      </w:pPr>
+      <w:r>
+        <w:rPr>
+          <w:i/>
+          <w:iCs/>
+        </w:rPr>
+        <w:t>FilterOptionsContext</w:t>
+      </w:r>
+      <w:r>
+        <w:t>: in this context, we are storing the various filters and pagination options of the user when they visit a room. This enables the user to view and room and then return to the search page without having to r</w:t>
+      </w:r>
+      <w:r>
+        <w:t>e-</w:t>
+      </w:r>
+      <w:r>
+        <w:t xml:space="preserve">enter all the </w:t>
+      </w:r>
+      <w:r>
+        <w:t>desired filters or manually navigating to the page they were previously on. We are also saving this info to session storage, so they persist if the user refreshes the page.</w:t>
+      </w:r>
+    </w:p>
+    <w:p>
+      <w:pPr>
+        <w:jc w:val="both"/>
+      </w:pPr>
+      <w:r>
+        <w:t>This concludes our short overview of the front-end’s architecture. As promised, this section was short</w:t>
+      </w:r>
+      <w:r>
+        <w:t>,</w:t>
+      </w:r>
+      <w:r>
+        <w:t xml:space="preserve"> </w:t>
+      </w:r>
+      <w:r>
+        <w:t xml:space="preserve">as </w:t>
+      </w:r>
+      <w:r>
+        <w:t xml:space="preserve">explaining how each of the dozens of individual components work would fill a whole book as well as not providing any real value to understanding the front-end code. Instead, we focused </w:t>
+      </w:r>
+      <w:r>
+        <w:t>only on</w:t>
+      </w:r>
+      <w:r>
+        <w:t xml:space="preserve"> the few crucial systems, such as authentication and sending requests, that form the core of all the functionality of the website.</w:t>
       </w:r>
     </w:p>
     <w:p>
@@ -8414,7 +8452,11 @@
         <w:t>We had to manually go through the provided spreadsheets and figure out which columns we would use as well as match each column of our csv to the corresponding column of the database.</w:t>
       </w:r>
       <w:r>
-        <w:t xml:space="preserve"> We then needed to write custom SQL queries to insert the data from the csv into the database. We did not make use of the calendar.csv file at all but we used many of the columns of the other two files (listings and reviews). </w:t>
+        <w:t xml:space="preserve"> We then needed to write custom SQL queries to insert the data from the csv into the database. We did not make use of the </w:t>
+      </w:r>
+      <w:r>
+        <w:lastRenderedPageBreak/>
+        <w:t xml:space="preserve">calendar.csv file at all but we used many of the columns of the other two files (listings and reviews). </w:t>
       </w:r>
       <w:r>
         <w:t xml:space="preserve">Since each review and room needs to be associated with a user, we used whatever data was available in the spreadsheet to create the corresponding user for each review or room. Therefore, we first go through the two spreadsheets to create the users </w:t>
@@ -8423,11 +8465,7 @@
         <w:t xml:space="preserve">and assign to them the appropriate roles </w:t>
       </w:r>
       <w:r>
-        <w:t xml:space="preserve">and then go through them </w:t>
-      </w:r>
-      <w:r>
-        <w:lastRenderedPageBreak/>
-        <w:t>again to generate the reviews and listings.</w:t>
+        <w:t>and then go through them again to generate the reviews and listings.</w:t>
       </w:r>
       <w:r>
         <w:t xml:space="preserve"> We also note that the setup scripts will mark any listing it adds as available for the next 30 days after the current date for demonstration purposes.</w:t>
@@ -8451,7 +8489,6 @@
       <w:r>
         <w:t xml:space="preserve">. We solved that problem by using the Geoapify Reverse Geocoding API to figure out the city, state and country of each listing from the provided coordinates. This ensured consistent, although slightly inaccurate, location data for each listing. The Geoapify API is rate-limited, so we had to create a separate script to perform the reverse geocoding requests and save the results into the </w:t>
       </w:r>
-      <w:proofErr w:type="spellStart"/>
       <w:r>
         <w:rPr>
           <w:i/>
@@ -8459,7 +8496,6 @@
         </w:rPr>
         <w:t>locations.json</w:t>
       </w:r>
-      <w:proofErr w:type="spellEnd"/>
       <w:r>
         <w:t xml:space="preserve"> file. The setup script can then access this file whenever it needs to, since the spreadsheet data stays the same, without needing to request any information from Geoapify.</w:t>
       </w:r>
@@ -8550,17 +8586,60 @@
     <w:p>
       <w:pPr>
         <w:pStyle w:val="Heading1"/>
-        <w:rPr>
-          <w:lang w:val="el-GR"/>
-        </w:rPr>
       </w:pPr>
       <w:bookmarkStart w:id="48" w:name="_Attributions"/>
       <w:bookmarkStart w:id="49" w:name="_Toc145547792"/>
       <w:bookmarkEnd w:id="48"/>
       <w:r>
+        <w:lastRenderedPageBreak/>
         <w:t>Attributions</w:t>
       </w:r>
       <w:bookmarkEnd w:id="49"/>
+    </w:p>
+    <w:p/>
+    <w:p>
+      <w:r>
+        <w:t>Our many thanks to:</w:t>
+      </w:r>
+    </w:p>
+    <w:p>
+      <w:pPr>
+        <w:pStyle w:val="ListParagraph"/>
+        <w:numPr>
+          <w:ilvl w:val="0"/>
+          <w:numId w:val="28"/>
+        </w:numPr>
+        <w:jc w:val="both"/>
+      </w:pPr>
+      <w:r>
+        <w:t>Openstreetmap, Geoapify and Nominatim contributors for their map data and reverse geocoding services.</w:t>
+      </w:r>
+    </w:p>
+    <w:p>
+      <w:pPr>
+        <w:pStyle w:val="ListParagraph"/>
+        <w:numPr>
+          <w:ilvl w:val="0"/>
+          <w:numId w:val="28"/>
+        </w:numPr>
+        <w:jc w:val="both"/>
+      </w:pPr>
+      <w:r>
+        <w:t>Font Awesome, Iconscout and flaticon for the free icons they provide.</w:t>
+      </w:r>
+    </w:p>
+    <w:p>
+      <w:pPr>
+        <w:pStyle w:val="ListParagraph"/>
+        <w:numPr>
+          <w:ilvl w:val="0"/>
+          <w:numId w:val="28"/>
+        </w:numPr>
+        <w:jc w:val="both"/>
+      </w:pPr>
+      <w:r>
+        <w:t xml:space="preserve">Material UI for their templates, icons and various React components that we used heavily on our website. </w:t>
+      </w:r>
     </w:p>
     <w:p/>
     <w:p>
@@ -8571,7 +8650,6 @@
       <w:bookmarkStart w:id="51" w:name="_Toc145547793"/>
       <w:bookmarkEnd w:id="50"/>
       <w:r>
-        <w:lastRenderedPageBreak/>
         <w:t>API Reference</w:t>
       </w:r>
       <w:bookmarkEnd w:id="51"/>
@@ -9222,6 +9300,119 @@
     </w:lvl>
   </w:abstractNum>
   <w:abstractNum w:abstractNumId="5" w15:restartNumberingAfterBreak="0">
+    <w:nsid w:val="2D3F10EF"/>
+    <w:multiLevelType w:val="hybridMultilevel"/>
+    <w:tmpl w:val="BB006F1C"/>
+    <w:lvl w:ilvl="0" w:tplc="04090001">
+      <w:start w:val="1"/>
+      <w:numFmt w:val="bullet"/>
+      <w:lvlText w:val=""/>
+      <w:lvlJc w:val="left"/>
+      <w:pPr>
+        <w:ind w:left="720" w:hanging="360"/>
+      </w:pPr>
+      <w:rPr>
+        <w:rFonts w:ascii="Symbol" w:hAnsi="Symbol" w:hint="default"/>
+      </w:rPr>
+    </w:lvl>
+    <w:lvl w:ilvl="1" w:tplc="04090003" w:tentative="1">
+      <w:start w:val="1"/>
+      <w:numFmt w:val="bullet"/>
+      <w:lvlText w:val="o"/>
+      <w:lvlJc w:val="left"/>
+      <w:pPr>
+        <w:ind w:left="1440" w:hanging="360"/>
+      </w:pPr>
+      <w:rPr>
+        <w:rFonts w:ascii="Courier New" w:hAnsi="Courier New" w:cs="Courier New" w:hint="default"/>
+      </w:rPr>
+    </w:lvl>
+    <w:lvl w:ilvl="2" w:tplc="04090005" w:tentative="1">
+      <w:start w:val="1"/>
+      <w:numFmt w:val="bullet"/>
+      <w:lvlText w:val=""/>
+      <w:lvlJc w:val="left"/>
+      <w:pPr>
+        <w:ind w:left="2160" w:hanging="360"/>
+      </w:pPr>
+      <w:rPr>
+        <w:rFonts w:ascii="Wingdings" w:hAnsi="Wingdings" w:hint="default"/>
+      </w:rPr>
+    </w:lvl>
+    <w:lvl w:ilvl="3" w:tplc="04090001" w:tentative="1">
+      <w:start w:val="1"/>
+      <w:numFmt w:val="bullet"/>
+      <w:lvlText w:val=""/>
+      <w:lvlJc w:val="left"/>
+      <w:pPr>
+        <w:ind w:left="2880" w:hanging="360"/>
+      </w:pPr>
+      <w:rPr>
+        <w:rFonts w:ascii="Symbol" w:hAnsi="Symbol" w:hint="default"/>
+      </w:rPr>
+    </w:lvl>
+    <w:lvl w:ilvl="4" w:tplc="04090003" w:tentative="1">
+      <w:start w:val="1"/>
+      <w:numFmt w:val="bullet"/>
+      <w:lvlText w:val="o"/>
+      <w:lvlJc w:val="left"/>
+      <w:pPr>
+        <w:ind w:left="3600" w:hanging="360"/>
+      </w:pPr>
+      <w:rPr>
+        <w:rFonts w:ascii="Courier New" w:hAnsi="Courier New" w:cs="Courier New" w:hint="default"/>
+      </w:rPr>
+    </w:lvl>
+    <w:lvl w:ilvl="5" w:tplc="04090005" w:tentative="1">
+      <w:start w:val="1"/>
+      <w:numFmt w:val="bullet"/>
+      <w:lvlText w:val=""/>
+      <w:lvlJc w:val="left"/>
+      <w:pPr>
+        <w:ind w:left="4320" w:hanging="360"/>
+      </w:pPr>
+      <w:rPr>
+        <w:rFonts w:ascii="Wingdings" w:hAnsi="Wingdings" w:hint="default"/>
+      </w:rPr>
+    </w:lvl>
+    <w:lvl w:ilvl="6" w:tplc="04090001" w:tentative="1">
+      <w:start w:val="1"/>
+      <w:numFmt w:val="bullet"/>
+      <w:lvlText w:val=""/>
+      <w:lvlJc w:val="left"/>
+      <w:pPr>
+        <w:ind w:left="5040" w:hanging="360"/>
+      </w:pPr>
+      <w:rPr>
+        <w:rFonts w:ascii="Symbol" w:hAnsi="Symbol" w:hint="default"/>
+      </w:rPr>
+    </w:lvl>
+    <w:lvl w:ilvl="7" w:tplc="04090003" w:tentative="1">
+      <w:start w:val="1"/>
+      <w:numFmt w:val="bullet"/>
+      <w:lvlText w:val="o"/>
+      <w:lvlJc w:val="left"/>
+      <w:pPr>
+        <w:ind w:left="5760" w:hanging="360"/>
+      </w:pPr>
+      <w:rPr>
+        <w:rFonts w:ascii="Courier New" w:hAnsi="Courier New" w:cs="Courier New" w:hint="default"/>
+      </w:rPr>
+    </w:lvl>
+    <w:lvl w:ilvl="8" w:tplc="04090005" w:tentative="1">
+      <w:start w:val="1"/>
+      <w:numFmt w:val="bullet"/>
+      <w:lvlText w:val=""/>
+      <w:lvlJc w:val="left"/>
+      <w:pPr>
+        <w:ind w:left="6480" w:hanging="360"/>
+      </w:pPr>
+      <w:rPr>
+        <w:rFonts w:ascii="Wingdings" w:hAnsi="Wingdings" w:hint="default"/>
+      </w:rPr>
+    </w:lvl>
+  </w:abstractNum>
+  <w:abstractNum w:abstractNumId="6" w15:restartNumberingAfterBreak="0">
     <w:nsid w:val="2EF077E3"/>
     <w:multiLevelType w:val="hybridMultilevel"/>
     <w:tmpl w:val="2BFE31C6"/>
@@ -9334,7 +9525,7 @@
       </w:rPr>
     </w:lvl>
   </w:abstractNum>
-  <w:abstractNum w:abstractNumId="6" w15:restartNumberingAfterBreak="0">
+  <w:abstractNum w:abstractNumId="7" w15:restartNumberingAfterBreak="0">
     <w:nsid w:val="320C33A7"/>
     <w:multiLevelType w:val="hybridMultilevel"/>
     <w:tmpl w:val="A8CAC29A"/>
@@ -9447,7 +9638,120 @@
       </w:rPr>
     </w:lvl>
   </w:abstractNum>
-  <w:abstractNum w:abstractNumId="7" w15:restartNumberingAfterBreak="0">
+  <w:abstractNum w:abstractNumId="8" w15:restartNumberingAfterBreak="0">
+    <w:nsid w:val="36E246FE"/>
+    <w:multiLevelType w:val="hybridMultilevel"/>
+    <w:tmpl w:val="7DA6EBA6"/>
+    <w:lvl w:ilvl="0" w:tplc="04090001">
+      <w:start w:val="1"/>
+      <w:numFmt w:val="bullet"/>
+      <w:lvlText w:val=""/>
+      <w:lvlJc w:val="left"/>
+      <w:pPr>
+        <w:ind w:left="720" w:hanging="360"/>
+      </w:pPr>
+      <w:rPr>
+        <w:rFonts w:ascii="Symbol" w:hAnsi="Symbol" w:hint="default"/>
+      </w:rPr>
+    </w:lvl>
+    <w:lvl w:ilvl="1" w:tplc="04090003" w:tentative="1">
+      <w:start w:val="1"/>
+      <w:numFmt w:val="bullet"/>
+      <w:lvlText w:val="o"/>
+      <w:lvlJc w:val="left"/>
+      <w:pPr>
+        <w:ind w:left="1440" w:hanging="360"/>
+      </w:pPr>
+      <w:rPr>
+        <w:rFonts w:ascii="Courier New" w:hAnsi="Courier New" w:cs="Courier New" w:hint="default"/>
+      </w:rPr>
+    </w:lvl>
+    <w:lvl w:ilvl="2" w:tplc="04090005" w:tentative="1">
+      <w:start w:val="1"/>
+      <w:numFmt w:val="bullet"/>
+      <w:lvlText w:val=""/>
+      <w:lvlJc w:val="left"/>
+      <w:pPr>
+        <w:ind w:left="2160" w:hanging="360"/>
+      </w:pPr>
+      <w:rPr>
+        <w:rFonts w:ascii="Wingdings" w:hAnsi="Wingdings" w:hint="default"/>
+      </w:rPr>
+    </w:lvl>
+    <w:lvl w:ilvl="3" w:tplc="04090001" w:tentative="1">
+      <w:start w:val="1"/>
+      <w:numFmt w:val="bullet"/>
+      <w:lvlText w:val=""/>
+      <w:lvlJc w:val="left"/>
+      <w:pPr>
+        <w:ind w:left="2880" w:hanging="360"/>
+      </w:pPr>
+      <w:rPr>
+        <w:rFonts w:ascii="Symbol" w:hAnsi="Symbol" w:hint="default"/>
+      </w:rPr>
+    </w:lvl>
+    <w:lvl w:ilvl="4" w:tplc="04090003" w:tentative="1">
+      <w:start w:val="1"/>
+      <w:numFmt w:val="bullet"/>
+      <w:lvlText w:val="o"/>
+      <w:lvlJc w:val="left"/>
+      <w:pPr>
+        <w:ind w:left="3600" w:hanging="360"/>
+      </w:pPr>
+      <w:rPr>
+        <w:rFonts w:ascii="Courier New" w:hAnsi="Courier New" w:cs="Courier New" w:hint="default"/>
+      </w:rPr>
+    </w:lvl>
+    <w:lvl w:ilvl="5" w:tplc="04090005" w:tentative="1">
+      <w:start w:val="1"/>
+      <w:numFmt w:val="bullet"/>
+      <w:lvlText w:val=""/>
+      <w:lvlJc w:val="left"/>
+      <w:pPr>
+        <w:ind w:left="4320" w:hanging="360"/>
+      </w:pPr>
+      <w:rPr>
+        <w:rFonts w:ascii="Wingdings" w:hAnsi="Wingdings" w:hint="default"/>
+      </w:rPr>
+    </w:lvl>
+    <w:lvl w:ilvl="6" w:tplc="04090001" w:tentative="1">
+      <w:start w:val="1"/>
+      <w:numFmt w:val="bullet"/>
+      <w:lvlText w:val=""/>
+      <w:lvlJc w:val="left"/>
+      <w:pPr>
+        <w:ind w:left="5040" w:hanging="360"/>
+      </w:pPr>
+      <w:rPr>
+        <w:rFonts w:ascii="Symbol" w:hAnsi="Symbol" w:hint="default"/>
+      </w:rPr>
+    </w:lvl>
+    <w:lvl w:ilvl="7" w:tplc="04090003" w:tentative="1">
+      <w:start w:val="1"/>
+      <w:numFmt w:val="bullet"/>
+      <w:lvlText w:val="o"/>
+      <w:lvlJc w:val="left"/>
+      <w:pPr>
+        <w:ind w:left="5760" w:hanging="360"/>
+      </w:pPr>
+      <w:rPr>
+        <w:rFonts w:ascii="Courier New" w:hAnsi="Courier New" w:cs="Courier New" w:hint="default"/>
+      </w:rPr>
+    </w:lvl>
+    <w:lvl w:ilvl="8" w:tplc="04090005" w:tentative="1">
+      <w:start w:val="1"/>
+      <w:numFmt w:val="bullet"/>
+      <w:lvlText w:val=""/>
+      <w:lvlJc w:val="left"/>
+      <w:pPr>
+        <w:ind w:left="6480" w:hanging="360"/>
+      </w:pPr>
+      <w:rPr>
+        <w:rFonts w:ascii="Wingdings" w:hAnsi="Wingdings" w:hint="default"/>
+      </w:rPr>
+    </w:lvl>
+  </w:abstractNum>
+  <w:abstractNum w:abstractNumId="9" w15:restartNumberingAfterBreak="0">
     <w:nsid w:val="377554AF"/>
     <w:multiLevelType w:val="hybridMultilevel"/>
     <w:tmpl w:val="FCBC3EC4"/>
@@ -9560,7 +9864,7 @@
       </w:rPr>
     </w:lvl>
   </w:abstractNum>
-  <w:abstractNum w:abstractNumId="8" w15:restartNumberingAfterBreak="0">
+  <w:abstractNum w:abstractNumId="10" w15:restartNumberingAfterBreak="0">
     <w:nsid w:val="3A6D369F"/>
     <w:multiLevelType w:val="hybridMultilevel"/>
     <w:tmpl w:val="713EF8F4"/>
@@ -9673,7 +9977,7 @@
       </w:rPr>
     </w:lvl>
   </w:abstractNum>
-  <w:abstractNum w:abstractNumId="9" w15:restartNumberingAfterBreak="0">
+  <w:abstractNum w:abstractNumId="11" w15:restartNumberingAfterBreak="0">
     <w:nsid w:val="3AB61548"/>
     <w:multiLevelType w:val="hybridMultilevel"/>
     <w:tmpl w:val="4036D704"/>
@@ -9786,7 +10090,120 @@
       </w:rPr>
     </w:lvl>
   </w:abstractNum>
-  <w:abstractNum w:abstractNumId="10" w15:restartNumberingAfterBreak="0">
+  <w:abstractNum w:abstractNumId="12" w15:restartNumberingAfterBreak="0">
+    <w:nsid w:val="3CE438F7"/>
+    <w:multiLevelType w:val="hybridMultilevel"/>
+    <w:tmpl w:val="578CEF94"/>
+    <w:lvl w:ilvl="0" w:tplc="04090001">
+      <w:start w:val="1"/>
+      <w:numFmt w:val="bullet"/>
+      <w:lvlText w:val=""/>
+      <w:lvlJc w:val="left"/>
+      <w:pPr>
+        <w:ind w:left="720" w:hanging="360"/>
+      </w:pPr>
+      <w:rPr>
+        <w:rFonts w:ascii="Symbol" w:hAnsi="Symbol" w:hint="default"/>
+      </w:rPr>
+    </w:lvl>
+    <w:lvl w:ilvl="1" w:tplc="04090003" w:tentative="1">
+      <w:start w:val="1"/>
+      <w:numFmt w:val="bullet"/>
+      <w:lvlText w:val="o"/>
+      <w:lvlJc w:val="left"/>
+      <w:pPr>
+        <w:ind w:left="1440" w:hanging="360"/>
+      </w:pPr>
+      <w:rPr>
+        <w:rFonts w:ascii="Courier New" w:hAnsi="Courier New" w:cs="Courier New" w:hint="default"/>
+      </w:rPr>
+    </w:lvl>
+    <w:lvl w:ilvl="2" w:tplc="04090005" w:tentative="1">
+      <w:start w:val="1"/>
+      <w:numFmt w:val="bullet"/>
+      <w:lvlText w:val=""/>
+      <w:lvlJc w:val="left"/>
+      <w:pPr>
+        <w:ind w:left="2160" w:hanging="360"/>
+      </w:pPr>
+      <w:rPr>
+        <w:rFonts w:ascii="Wingdings" w:hAnsi="Wingdings" w:hint="default"/>
+      </w:rPr>
+    </w:lvl>
+    <w:lvl w:ilvl="3" w:tplc="04090001" w:tentative="1">
+      <w:start w:val="1"/>
+      <w:numFmt w:val="bullet"/>
+      <w:lvlText w:val=""/>
+      <w:lvlJc w:val="left"/>
+      <w:pPr>
+        <w:ind w:left="2880" w:hanging="360"/>
+      </w:pPr>
+      <w:rPr>
+        <w:rFonts w:ascii="Symbol" w:hAnsi="Symbol" w:hint="default"/>
+      </w:rPr>
+    </w:lvl>
+    <w:lvl w:ilvl="4" w:tplc="04090003" w:tentative="1">
+      <w:start w:val="1"/>
+      <w:numFmt w:val="bullet"/>
+      <w:lvlText w:val="o"/>
+      <w:lvlJc w:val="left"/>
+      <w:pPr>
+        <w:ind w:left="3600" w:hanging="360"/>
+      </w:pPr>
+      <w:rPr>
+        <w:rFonts w:ascii="Courier New" w:hAnsi="Courier New" w:cs="Courier New" w:hint="default"/>
+      </w:rPr>
+    </w:lvl>
+    <w:lvl w:ilvl="5" w:tplc="04090005" w:tentative="1">
+      <w:start w:val="1"/>
+      <w:numFmt w:val="bullet"/>
+      <w:lvlText w:val=""/>
+      <w:lvlJc w:val="left"/>
+      <w:pPr>
+        <w:ind w:left="4320" w:hanging="360"/>
+      </w:pPr>
+      <w:rPr>
+        <w:rFonts w:ascii="Wingdings" w:hAnsi="Wingdings" w:hint="default"/>
+      </w:rPr>
+    </w:lvl>
+    <w:lvl w:ilvl="6" w:tplc="04090001" w:tentative="1">
+      <w:start w:val="1"/>
+      <w:numFmt w:val="bullet"/>
+      <w:lvlText w:val=""/>
+      <w:lvlJc w:val="left"/>
+      <w:pPr>
+        <w:ind w:left="5040" w:hanging="360"/>
+      </w:pPr>
+      <w:rPr>
+        <w:rFonts w:ascii="Symbol" w:hAnsi="Symbol" w:hint="default"/>
+      </w:rPr>
+    </w:lvl>
+    <w:lvl w:ilvl="7" w:tplc="04090003" w:tentative="1">
+      <w:start w:val="1"/>
+      <w:numFmt w:val="bullet"/>
+      <w:lvlText w:val="o"/>
+      <w:lvlJc w:val="left"/>
+      <w:pPr>
+        <w:ind w:left="5760" w:hanging="360"/>
+      </w:pPr>
+      <w:rPr>
+        <w:rFonts w:ascii="Courier New" w:hAnsi="Courier New" w:cs="Courier New" w:hint="default"/>
+      </w:rPr>
+    </w:lvl>
+    <w:lvl w:ilvl="8" w:tplc="04090005" w:tentative="1">
+      <w:start w:val="1"/>
+      <w:numFmt w:val="bullet"/>
+      <w:lvlText w:val=""/>
+      <w:lvlJc w:val="left"/>
+      <w:pPr>
+        <w:ind w:left="6480" w:hanging="360"/>
+      </w:pPr>
+      <w:rPr>
+        <w:rFonts w:ascii="Wingdings" w:hAnsi="Wingdings" w:hint="default"/>
+      </w:rPr>
+    </w:lvl>
+  </w:abstractNum>
+  <w:abstractNum w:abstractNumId="13" w15:restartNumberingAfterBreak="0">
     <w:nsid w:val="3F502706"/>
     <w:multiLevelType w:val="hybridMultilevel"/>
     <w:tmpl w:val="8A6CE36E"/>
@@ -9872,7 +10289,7 @@
       </w:pPr>
     </w:lvl>
   </w:abstractNum>
-  <w:abstractNum w:abstractNumId="11" w15:restartNumberingAfterBreak="0">
+  <w:abstractNum w:abstractNumId="14" w15:restartNumberingAfterBreak="0">
     <w:nsid w:val="3F544C00"/>
     <w:multiLevelType w:val="hybridMultilevel"/>
     <w:tmpl w:val="DD80346A"/>
@@ -9958,7 +10375,7 @@
       </w:pPr>
     </w:lvl>
   </w:abstractNum>
-  <w:abstractNum w:abstractNumId="12" w15:restartNumberingAfterBreak="0">
+  <w:abstractNum w:abstractNumId="15" w15:restartNumberingAfterBreak="0">
     <w:nsid w:val="402D4922"/>
     <w:multiLevelType w:val="hybridMultilevel"/>
     <w:tmpl w:val="C436D416"/>
@@ -10044,7 +10461,7 @@
       </w:pPr>
     </w:lvl>
   </w:abstractNum>
-  <w:abstractNum w:abstractNumId="13" w15:restartNumberingAfterBreak="0">
+  <w:abstractNum w:abstractNumId="16" w15:restartNumberingAfterBreak="0">
     <w:nsid w:val="45BA3A93"/>
     <w:multiLevelType w:val="hybridMultilevel"/>
     <w:tmpl w:val="CC2440A2"/>
@@ -10157,7 +10574,7 @@
       </w:rPr>
     </w:lvl>
   </w:abstractNum>
-  <w:abstractNum w:abstractNumId="14" w15:restartNumberingAfterBreak="0">
+  <w:abstractNum w:abstractNumId="17" w15:restartNumberingAfterBreak="0">
     <w:nsid w:val="47D904C8"/>
     <w:multiLevelType w:val="hybridMultilevel"/>
     <w:tmpl w:val="19D0BC16"/>
@@ -10270,7 +10687,7 @@
       </w:rPr>
     </w:lvl>
   </w:abstractNum>
-  <w:abstractNum w:abstractNumId="15" w15:restartNumberingAfterBreak="0">
+  <w:abstractNum w:abstractNumId="18" w15:restartNumberingAfterBreak="0">
     <w:nsid w:val="495C13BD"/>
     <w:multiLevelType w:val="hybridMultilevel"/>
     <w:tmpl w:val="D0B082E0"/>
@@ -10356,7 +10773,120 @@
       </w:pPr>
     </w:lvl>
   </w:abstractNum>
-  <w:abstractNum w:abstractNumId="16" w15:restartNumberingAfterBreak="0">
+  <w:abstractNum w:abstractNumId="19" w15:restartNumberingAfterBreak="0">
+    <w:nsid w:val="4F617F41"/>
+    <w:multiLevelType w:val="hybridMultilevel"/>
+    <w:tmpl w:val="7162590A"/>
+    <w:lvl w:ilvl="0" w:tplc="04090001">
+      <w:start w:val="1"/>
+      <w:numFmt w:val="bullet"/>
+      <w:lvlText w:val=""/>
+      <w:lvlJc w:val="left"/>
+      <w:pPr>
+        <w:ind w:left="720" w:hanging="360"/>
+      </w:pPr>
+      <w:rPr>
+        <w:rFonts w:ascii="Symbol" w:hAnsi="Symbol" w:hint="default"/>
+      </w:rPr>
+    </w:lvl>
+    <w:lvl w:ilvl="1" w:tplc="04090003" w:tentative="1">
+      <w:start w:val="1"/>
+      <w:numFmt w:val="bullet"/>
+      <w:lvlText w:val="o"/>
+      <w:lvlJc w:val="left"/>
+      <w:pPr>
+        <w:ind w:left="1440" w:hanging="360"/>
+      </w:pPr>
+      <w:rPr>
+        <w:rFonts w:ascii="Courier New" w:hAnsi="Courier New" w:cs="Courier New" w:hint="default"/>
+      </w:rPr>
+    </w:lvl>
+    <w:lvl w:ilvl="2" w:tplc="04090005" w:tentative="1">
+      <w:start w:val="1"/>
+      <w:numFmt w:val="bullet"/>
+      <w:lvlText w:val=""/>
+      <w:lvlJc w:val="left"/>
+      <w:pPr>
+        <w:ind w:left="2160" w:hanging="360"/>
+      </w:pPr>
+      <w:rPr>
+        <w:rFonts w:ascii="Wingdings" w:hAnsi="Wingdings" w:hint="default"/>
+      </w:rPr>
+    </w:lvl>
+    <w:lvl w:ilvl="3" w:tplc="04090001" w:tentative="1">
+      <w:start w:val="1"/>
+      <w:numFmt w:val="bullet"/>
+      <w:lvlText w:val=""/>
+      <w:lvlJc w:val="left"/>
+      <w:pPr>
+        <w:ind w:left="2880" w:hanging="360"/>
+      </w:pPr>
+      <w:rPr>
+        <w:rFonts w:ascii="Symbol" w:hAnsi="Symbol" w:hint="default"/>
+      </w:rPr>
+    </w:lvl>
+    <w:lvl w:ilvl="4" w:tplc="04090003" w:tentative="1">
+      <w:start w:val="1"/>
+      <w:numFmt w:val="bullet"/>
+      <w:lvlText w:val="o"/>
+      <w:lvlJc w:val="left"/>
+      <w:pPr>
+        <w:ind w:left="3600" w:hanging="360"/>
+      </w:pPr>
+      <w:rPr>
+        <w:rFonts w:ascii="Courier New" w:hAnsi="Courier New" w:cs="Courier New" w:hint="default"/>
+      </w:rPr>
+    </w:lvl>
+    <w:lvl w:ilvl="5" w:tplc="04090005" w:tentative="1">
+      <w:start w:val="1"/>
+      <w:numFmt w:val="bullet"/>
+      <w:lvlText w:val=""/>
+      <w:lvlJc w:val="left"/>
+      <w:pPr>
+        <w:ind w:left="4320" w:hanging="360"/>
+      </w:pPr>
+      <w:rPr>
+        <w:rFonts w:ascii="Wingdings" w:hAnsi="Wingdings" w:hint="default"/>
+      </w:rPr>
+    </w:lvl>
+    <w:lvl w:ilvl="6" w:tplc="04090001" w:tentative="1">
+      <w:start w:val="1"/>
+      <w:numFmt w:val="bullet"/>
+      <w:lvlText w:val=""/>
+      <w:lvlJc w:val="left"/>
+      <w:pPr>
+        <w:ind w:left="5040" w:hanging="360"/>
+      </w:pPr>
+      <w:rPr>
+        <w:rFonts w:ascii="Symbol" w:hAnsi="Symbol" w:hint="default"/>
+      </w:rPr>
+    </w:lvl>
+    <w:lvl w:ilvl="7" w:tplc="04090003" w:tentative="1">
+      <w:start w:val="1"/>
+      <w:numFmt w:val="bullet"/>
+      <w:lvlText w:val="o"/>
+      <w:lvlJc w:val="left"/>
+      <w:pPr>
+        <w:ind w:left="5760" w:hanging="360"/>
+      </w:pPr>
+      <w:rPr>
+        <w:rFonts w:ascii="Courier New" w:hAnsi="Courier New" w:cs="Courier New" w:hint="default"/>
+      </w:rPr>
+    </w:lvl>
+    <w:lvl w:ilvl="8" w:tplc="04090005" w:tentative="1">
+      <w:start w:val="1"/>
+      <w:numFmt w:val="bullet"/>
+      <w:lvlText w:val=""/>
+      <w:lvlJc w:val="left"/>
+      <w:pPr>
+        <w:ind w:left="6480" w:hanging="360"/>
+      </w:pPr>
+      <w:rPr>
+        <w:rFonts w:ascii="Wingdings" w:hAnsi="Wingdings" w:hint="default"/>
+      </w:rPr>
+    </w:lvl>
+  </w:abstractNum>
+  <w:abstractNum w:abstractNumId="20" w15:restartNumberingAfterBreak="0">
     <w:nsid w:val="50B57976"/>
     <w:multiLevelType w:val="hybridMultilevel"/>
     <w:tmpl w:val="0B50636E"/>
@@ -10469,7 +10999,7 @@
       </w:rPr>
     </w:lvl>
   </w:abstractNum>
-  <w:abstractNum w:abstractNumId="17" w15:restartNumberingAfterBreak="0">
+  <w:abstractNum w:abstractNumId="21" w15:restartNumberingAfterBreak="0">
     <w:nsid w:val="5B261167"/>
     <w:multiLevelType w:val="hybridMultilevel"/>
     <w:tmpl w:val="AFF832F4"/>
@@ -10582,7 +11112,7 @@
       </w:rPr>
     </w:lvl>
   </w:abstractNum>
-  <w:abstractNum w:abstractNumId="18" w15:restartNumberingAfterBreak="0">
+  <w:abstractNum w:abstractNumId="22" w15:restartNumberingAfterBreak="0">
     <w:nsid w:val="6B3C347C"/>
     <w:multiLevelType w:val="hybridMultilevel"/>
     <w:tmpl w:val="5D5025D0"/>
@@ -10695,7 +11225,7 @@
       </w:rPr>
     </w:lvl>
   </w:abstractNum>
-  <w:abstractNum w:abstractNumId="19" w15:restartNumberingAfterBreak="0">
+  <w:abstractNum w:abstractNumId="23" w15:restartNumberingAfterBreak="0">
     <w:nsid w:val="6F074219"/>
     <w:multiLevelType w:val="hybridMultilevel"/>
     <w:tmpl w:val="F2C63C9C"/>
@@ -10808,7 +11338,7 @@
       </w:rPr>
     </w:lvl>
   </w:abstractNum>
-  <w:abstractNum w:abstractNumId="20" w15:restartNumberingAfterBreak="0">
+  <w:abstractNum w:abstractNumId="24" w15:restartNumberingAfterBreak="0">
     <w:nsid w:val="6F833EC3"/>
     <w:multiLevelType w:val="hybridMultilevel"/>
     <w:tmpl w:val="ECA62ACE"/>
@@ -10921,7 +11451,7 @@
       </w:rPr>
     </w:lvl>
   </w:abstractNum>
-  <w:abstractNum w:abstractNumId="21" w15:restartNumberingAfterBreak="0">
+  <w:abstractNum w:abstractNumId="25" w15:restartNumberingAfterBreak="0">
     <w:nsid w:val="75ED66AA"/>
     <w:multiLevelType w:val="hybridMultilevel"/>
     <w:tmpl w:val="CC9ABEF6"/>
@@ -11034,7 +11564,7 @@
       </w:rPr>
     </w:lvl>
   </w:abstractNum>
-  <w:abstractNum w:abstractNumId="22" w15:restartNumberingAfterBreak="0">
+  <w:abstractNum w:abstractNumId="26" w15:restartNumberingAfterBreak="0">
     <w:nsid w:val="78DE38D0"/>
     <w:multiLevelType w:val="hybridMultilevel"/>
     <w:tmpl w:val="9A2E5254"/>
@@ -11147,7 +11677,7 @@
       </w:rPr>
     </w:lvl>
   </w:abstractNum>
-  <w:abstractNum w:abstractNumId="23" w15:restartNumberingAfterBreak="0">
+  <w:abstractNum w:abstractNumId="27" w15:restartNumberingAfterBreak="0">
     <w:nsid w:val="7E6D6ADA"/>
     <w:multiLevelType w:val="hybridMultilevel"/>
     <w:tmpl w:val="FCD882C8"/>
@@ -11234,28 +11764,28 @@
     </w:lvl>
   </w:abstractNum>
   <w:num w:numId="1" w16cid:durableId="1357121304">
-    <w:abstractNumId w:val="17"/>
+    <w:abstractNumId w:val="21"/>
   </w:num>
   <w:num w:numId="2" w16cid:durableId="95255057">
-    <w:abstractNumId w:val="12"/>
+    <w:abstractNumId w:val="15"/>
   </w:num>
   <w:num w:numId="3" w16cid:durableId="624312015">
-    <w:abstractNumId w:val="10"/>
+    <w:abstractNumId w:val="13"/>
   </w:num>
   <w:num w:numId="4" w16cid:durableId="527448588">
     <w:abstractNumId w:val="4"/>
   </w:num>
   <w:num w:numId="5" w16cid:durableId="308294093">
-    <w:abstractNumId w:val="7"/>
+    <w:abstractNumId w:val="9"/>
   </w:num>
   <w:num w:numId="6" w16cid:durableId="1771271367">
-    <w:abstractNumId w:val="11"/>
+    <w:abstractNumId w:val="14"/>
   </w:num>
   <w:num w:numId="7" w16cid:durableId="244608289">
-    <w:abstractNumId w:val="15"/>
+    <w:abstractNumId w:val="18"/>
   </w:num>
   <w:num w:numId="8" w16cid:durableId="2062317961">
-    <w:abstractNumId w:val="16"/>
+    <w:abstractNumId w:val="20"/>
   </w:num>
   <w:num w:numId="9" w16cid:durableId="769086116">
     <w:abstractNumId w:val="3"/>
@@ -11267,43 +11797,55 @@
     <w:abstractNumId w:val="2"/>
   </w:num>
   <w:num w:numId="12" w16cid:durableId="1304694422">
-    <w:abstractNumId w:val="14"/>
+    <w:abstractNumId w:val="17"/>
   </w:num>
   <w:num w:numId="13" w16cid:durableId="1522085777">
-    <w:abstractNumId w:val="23"/>
+    <w:abstractNumId w:val="27"/>
   </w:num>
   <w:num w:numId="14" w16cid:durableId="764419823">
-    <w:abstractNumId w:val="20"/>
+    <w:abstractNumId w:val="24"/>
   </w:num>
   <w:num w:numId="15" w16cid:durableId="1016149705">
-    <w:abstractNumId w:val="19"/>
+    <w:abstractNumId w:val="23"/>
   </w:num>
   <w:num w:numId="16" w16cid:durableId="336008036">
     <w:abstractNumId w:val="0"/>
   </w:num>
   <w:num w:numId="17" w16cid:durableId="594171490">
+    <w:abstractNumId w:val="10"/>
+  </w:num>
+  <w:num w:numId="18" w16cid:durableId="226111632">
+    <w:abstractNumId w:val="6"/>
+  </w:num>
+  <w:num w:numId="19" w16cid:durableId="526718074">
+    <w:abstractNumId w:val="11"/>
+  </w:num>
+  <w:num w:numId="20" w16cid:durableId="1667711853">
+    <w:abstractNumId w:val="22"/>
+  </w:num>
+  <w:num w:numId="21" w16cid:durableId="1783527478">
+    <w:abstractNumId w:val="26"/>
+  </w:num>
+  <w:num w:numId="22" w16cid:durableId="198861675">
+    <w:abstractNumId w:val="16"/>
+  </w:num>
+  <w:num w:numId="23" w16cid:durableId="83846707">
+    <w:abstractNumId w:val="25"/>
+  </w:num>
+  <w:num w:numId="24" w16cid:durableId="63333356">
+    <w:abstractNumId w:val="7"/>
+  </w:num>
+  <w:num w:numId="25" w16cid:durableId="405764608">
+    <w:abstractNumId w:val="5"/>
+  </w:num>
+  <w:num w:numId="26" w16cid:durableId="1022363712">
     <w:abstractNumId w:val="8"/>
   </w:num>
-  <w:num w:numId="18" w16cid:durableId="226111632">
-    <w:abstractNumId w:val="5"/>
+  <w:num w:numId="27" w16cid:durableId="770441527">
+    <w:abstractNumId w:val="12"/>
   </w:num>
-  <w:num w:numId="19" w16cid:durableId="526718074">
-    <w:abstractNumId w:val="9"/>
-  </w:num>
-  <w:num w:numId="20" w16cid:durableId="1667711853">
-    <w:abstractNumId w:val="18"/>
-  </w:num>
-  <w:num w:numId="21" w16cid:durableId="1783527478">
-    <w:abstractNumId w:val="22"/>
-  </w:num>
-  <w:num w:numId="22" w16cid:durableId="198861675">
-    <w:abstractNumId w:val="13"/>
-  </w:num>
-  <w:num w:numId="23" w16cid:durableId="83846707">
-    <w:abstractNumId w:val="21"/>
-  </w:num>
-  <w:num w:numId="24" w16cid:durableId="63333356">
-    <w:abstractNumId w:val="6"/>
+  <w:num w:numId="28" w16cid:durableId="84306432">
+    <w:abstractNumId w:val="19"/>
   </w:num>
 </w:numbering>
 </file>
@@ -11799,6 +12341,7 @@
   <w:style w:type="character" w:default="1" w:styleId="DefaultParagraphFont">
     <w:name w:val="Default Paragraph Font"/>
     <w:uiPriority w:val="1"/>
+    <w:semiHidden/>
     <w:unhideWhenUsed/>
   </w:style>
   <w:style w:type="table" w:default="1" w:styleId="TableNormal">

</xml_diff>

<commit_message>
Fixed error when creating admin's export files
</commit_message>
<xml_diff>
--- a/documentation/documentation.docx
+++ b/documentation/documentation.docx
@@ -270,7 +270,7 @@
           <w:r>
             <w:fldChar w:fldCharType="separate"/>
           </w:r>
-          <w:hyperlink w:anchor="_Toc146244592" w:history="1">
+          <w:hyperlink w:anchor="_Toc146328552" w:history="1">
             <w:r>
               <w:rPr>
                 <w:rStyle w:val="Hyperlink"/>
@@ -297,7 +297,7 @@
                 <w:noProof/>
                 <w:webHidden/>
               </w:rPr>
-              <w:instrText xml:space="preserve"> PAGEREF _Toc146244592 \h </w:instrText>
+              <w:instrText xml:space="preserve"> PAGEREF _Toc146328552 \h </w:instrText>
             </w:r>
             <w:r>
               <w:rPr>
@@ -336,7 +336,7 @@
               <w:noProof/>
             </w:rPr>
           </w:pPr>
-          <w:hyperlink w:anchor="_Toc146244593" w:history="1">
+          <w:hyperlink w:anchor="_Toc146328553" w:history="1">
             <w:r>
               <w:rPr>
                 <w:rStyle w:val="Hyperlink"/>
@@ -363,7 +363,7 @@
                 <w:noProof/>
                 <w:webHidden/>
               </w:rPr>
-              <w:instrText xml:space="preserve"> PAGEREF _Toc146244593 \h </w:instrText>
+              <w:instrText xml:space="preserve"> PAGEREF _Toc146328553 \h </w:instrText>
             </w:r>
             <w:r>
               <w:rPr>
@@ -405,7 +405,7 @@
               <w:noProof/>
             </w:rPr>
           </w:pPr>
-          <w:hyperlink w:anchor="_Toc146244594" w:history="1">
+          <w:hyperlink w:anchor="_Toc146328554" w:history="1">
             <w:r>
               <w:rPr>
                 <w:rStyle w:val="Hyperlink"/>
@@ -432,7 +432,7 @@
                 <w:noProof/>
                 <w:webHidden/>
               </w:rPr>
-              <w:instrText xml:space="preserve"> PAGEREF _Toc146244594 \h </w:instrText>
+              <w:instrText xml:space="preserve"> PAGEREF _Toc146328554 \h </w:instrText>
             </w:r>
             <w:r>
               <w:rPr>
@@ -474,7 +474,7 @@
               <w:noProof/>
             </w:rPr>
           </w:pPr>
-          <w:hyperlink w:anchor="_Toc146244595" w:history="1">
+          <w:hyperlink w:anchor="_Toc146328555" w:history="1">
             <w:r>
               <w:rPr>
                 <w:rStyle w:val="Hyperlink"/>
@@ -501,7 +501,7 @@
                 <w:noProof/>
                 <w:webHidden/>
               </w:rPr>
-              <w:instrText xml:space="preserve"> PAGEREF _Toc146244595 \h </w:instrText>
+              <w:instrText xml:space="preserve"> PAGEREF _Toc146328555 \h </w:instrText>
             </w:r>
             <w:r>
               <w:rPr>
@@ -543,7 +543,7 @@
               <w:noProof/>
             </w:rPr>
           </w:pPr>
-          <w:hyperlink w:anchor="_Toc146244596" w:history="1">
+          <w:hyperlink w:anchor="_Toc146328556" w:history="1">
             <w:r>
               <w:rPr>
                 <w:rStyle w:val="Hyperlink"/>
@@ -570,7 +570,7 @@
                 <w:noProof/>
                 <w:webHidden/>
               </w:rPr>
-              <w:instrText xml:space="preserve"> PAGEREF _Toc146244596 \h </w:instrText>
+              <w:instrText xml:space="preserve"> PAGEREF _Toc146328556 \h </w:instrText>
             </w:r>
             <w:r>
               <w:rPr>
@@ -590,7 +590,7 @@
                 <w:noProof/>
                 <w:webHidden/>
               </w:rPr>
-              <w:t>7</w:t>
+              <w:t>6</w:t>
             </w:r>
             <w:r>
               <w:rPr>
@@ -612,7 +612,7 @@
               <w:noProof/>
             </w:rPr>
           </w:pPr>
-          <w:hyperlink w:anchor="_Toc146244597" w:history="1">
+          <w:hyperlink w:anchor="_Toc146328557" w:history="1">
             <w:r>
               <w:rPr>
                 <w:rStyle w:val="Hyperlink"/>
@@ -639,7 +639,7 @@
                 <w:noProof/>
                 <w:webHidden/>
               </w:rPr>
-              <w:instrText xml:space="preserve"> PAGEREF _Toc146244597 \h </w:instrText>
+              <w:instrText xml:space="preserve"> PAGEREF _Toc146328557 \h </w:instrText>
             </w:r>
             <w:r>
               <w:rPr>
@@ -681,7 +681,7 @@
               <w:noProof/>
             </w:rPr>
           </w:pPr>
-          <w:hyperlink w:anchor="_Toc146244598" w:history="1">
+          <w:hyperlink w:anchor="_Toc146328558" w:history="1">
             <w:r>
               <w:rPr>
                 <w:rStyle w:val="Hyperlink"/>
@@ -708,7 +708,7 @@
                 <w:noProof/>
                 <w:webHidden/>
               </w:rPr>
-              <w:instrText xml:space="preserve"> PAGEREF _Toc146244598 \h </w:instrText>
+              <w:instrText xml:space="preserve"> PAGEREF _Toc146328558 \h </w:instrText>
             </w:r>
             <w:r>
               <w:rPr>
@@ -747,7 +747,7 @@
               <w:noProof/>
             </w:rPr>
           </w:pPr>
-          <w:hyperlink w:anchor="_Toc146244599" w:history="1">
+          <w:hyperlink w:anchor="_Toc146328559" w:history="1">
             <w:r>
               <w:rPr>
                 <w:rStyle w:val="Hyperlink"/>
@@ -774,7 +774,7 @@
                 <w:noProof/>
                 <w:webHidden/>
               </w:rPr>
-              <w:instrText xml:space="preserve"> PAGEREF _Toc146244599 \h </w:instrText>
+              <w:instrText xml:space="preserve"> PAGEREF _Toc146328559 \h </w:instrText>
             </w:r>
             <w:r>
               <w:rPr>
@@ -813,7 +813,7 @@
               <w:noProof/>
             </w:rPr>
           </w:pPr>
-          <w:hyperlink w:anchor="_Toc146244600" w:history="1">
+          <w:hyperlink w:anchor="_Toc146328560" w:history="1">
             <w:r>
               <w:rPr>
                 <w:rStyle w:val="Hyperlink"/>
@@ -840,7 +840,7 @@
                 <w:noProof/>
                 <w:webHidden/>
               </w:rPr>
-              <w:instrText xml:space="preserve"> PAGEREF _Toc146244600 \h </w:instrText>
+              <w:instrText xml:space="preserve"> PAGEREF _Toc146328560 \h </w:instrText>
             </w:r>
             <w:r>
               <w:rPr>
@@ -882,7 +882,7 @@
               <w:noProof/>
             </w:rPr>
           </w:pPr>
-          <w:hyperlink w:anchor="_Toc146244601" w:history="1">
+          <w:hyperlink w:anchor="_Toc146328561" w:history="1">
             <w:r>
               <w:rPr>
                 <w:rStyle w:val="Hyperlink"/>
@@ -909,7 +909,7 @@
                 <w:noProof/>
                 <w:webHidden/>
               </w:rPr>
-              <w:instrText xml:space="preserve"> PAGEREF _Toc146244601 \h </w:instrText>
+              <w:instrText xml:space="preserve"> PAGEREF _Toc146328561 \h </w:instrText>
             </w:r>
             <w:r>
               <w:rPr>
@@ -929,7 +929,7 @@
                 <w:noProof/>
                 <w:webHidden/>
               </w:rPr>
-              <w:t>9</w:t>
+              <w:t>8</w:t>
             </w:r>
             <w:r>
               <w:rPr>
@@ -951,7 +951,7 @@
               <w:noProof/>
             </w:rPr>
           </w:pPr>
-          <w:hyperlink w:anchor="_Toc146244602" w:history="1">
+          <w:hyperlink w:anchor="_Toc146328562" w:history="1">
             <w:r>
               <w:rPr>
                 <w:rStyle w:val="Hyperlink"/>
@@ -978,7 +978,7 @@
                 <w:noProof/>
                 <w:webHidden/>
               </w:rPr>
-              <w:instrText xml:space="preserve"> PAGEREF _Toc146244602 \h </w:instrText>
+              <w:instrText xml:space="preserve"> PAGEREF _Toc146328562 \h </w:instrText>
             </w:r>
             <w:r>
               <w:rPr>
@@ -1020,7 +1020,7 @@
               <w:noProof/>
             </w:rPr>
           </w:pPr>
-          <w:hyperlink w:anchor="_Toc146244603" w:history="1">
+          <w:hyperlink w:anchor="_Toc146328563" w:history="1">
             <w:r>
               <w:rPr>
                 <w:rStyle w:val="Hyperlink"/>
@@ -1047,7 +1047,7 @@
                 <w:noProof/>
                 <w:webHidden/>
               </w:rPr>
-              <w:instrText xml:space="preserve"> PAGEREF _Toc146244603 \h </w:instrText>
+              <w:instrText xml:space="preserve"> PAGEREF _Toc146328563 \h </w:instrText>
             </w:r>
             <w:r>
               <w:rPr>
@@ -1067,7 +1067,7 @@
                 <w:noProof/>
                 <w:webHidden/>
               </w:rPr>
-              <w:t>10</w:t>
+              <w:t>9</w:t>
             </w:r>
             <w:r>
               <w:rPr>
@@ -1089,7 +1089,7 @@
               <w:noProof/>
             </w:rPr>
           </w:pPr>
-          <w:hyperlink w:anchor="_Toc146244604" w:history="1">
+          <w:hyperlink w:anchor="_Toc146328564" w:history="1">
             <w:r>
               <w:rPr>
                 <w:rStyle w:val="Hyperlink"/>
@@ -1116,7 +1116,7 @@
                 <w:noProof/>
                 <w:webHidden/>
               </w:rPr>
-              <w:instrText xml:space="preserve"> PAGEREF _Toc146244604 \h </w:instrText>
+              <w:instrText xml:space="preserve"> PAGEREF _Toc146328564 \h </w:instrText>
             </w:r>
             <w:r>
               <w:rPr>
@@ -1158,7 +1158,7 @@
               <w:noProof/>
             </w:rPr>
           </w:pPr>
-          <w:hyperlink w:anchor="_Toc146244605" w:history="1">
+          <w:hyperlink w:anchor="_Toc146328565" w:history="1">
             <w:r>
               <w:rPr>
                 <w:rStyle w:val="Hyperlink"/>
@@ -1185,7 +1185,7 @@
                 <w:noProof/>
                 <w:webHidden/>
               </w:rPr>
-              <w:instrText xml:space="preserve"> PAGEREF _Toc146244605 \h </w:instrText>
+              <w:instrText xml:space="preserve"> PAGEREF _Toc146328565 \h </w:instrText>
             </w:r>
             <w:r>
               <w:rPr>
@@ -1205,7 +1205,7 @@
                 <w:noProof/>
                 <w:webHidden/>
               </w:rPr>
-              <w:t>12</w:t>
+              <w:t>11</w:t>
             </w:r>
             <w:r>
               <w:rPr>
@@ -1227,7 +1227,7 @@
               <w:noProof/>
             </w:rPr>
           </w:pPr>
-          <w:hyperlink w:anchor="_Toc146244606" w:history="1">
+          <w:hyperlink w:anchor="_Toc146328566" w:history="1">
             <w:r>
               <w:rPr>
                 <w:rStyle w:val="Hyperlink"/>
@@ -1254,7 +1254,7 @@
                 <w:noProof/>
                 <w:webHidden/>
               </w:rPr>
-              <w:instrText xml:space="preserve"> PAGEREF _Toc146244606 \h </w:instrText>
+              <w:instrText xml:space="preserve"> PAGEREF _Toc146328566 \h </w:instrText>
             </w:r>
             <w:r>
               <w:rPr>
@@ -1274,7 +1274,7 @@
                 <w:noProof/>
                 <w:webHidden/>
               </w:rPr>
-              <w:t>13</w:t>
+              <w:t>12</w:t>
             </w:r>
             <w:r>
               <w:rPr>
@@ -1296,7 +1296,7 @@
               <w:noProof/>
             </w:rPr>
           </w:pPr>
-          <w:hyperlink w:anchor="_Toc146244607" w:history="1">
+          <w:hyperlink w:anchor="_Toc146328567" w:history="1">
             <w:r>
               <w:rPr>
                 <w:rStyle w:val="Hyperlink"/>
@@ -1323,7 +1323,7 @@
                 <w:noProof/>
                 <w:webHidden/>
               </w:rPr>
-              <w:instrText xml:space="preserve"> PAGEREF _Toc146244607 \h </w:instrText>
+              <w:instrText xml:space="preserve"> PAGEREF _Toc146328567 \h </w:instrText>
             </w:r>
             <w:r>
               <w:rPr>
@@ -1343,7 +1343,7 @@
                 <w:noProof/>
                 <w:webHidden/>
               </w:rPr>
-              <w:t>13</w:t>
+              <w:t>12</w:t>
             </w:r>
             <w:r>
               <w:rPr>
@@ -1365,7 +1365,7 @@
               <w:noProof/>
             </w:rPr>
           </w:pPr>
-          <w:hyperlink w:anchor="_Toc146244608" w:history="1">
+          <w:hyperlink w:anchor="_Toc146328568" w:history="1">
             <w:r>
               <w:rPr>
                 <w:rStyle w:val="Hyperlink"/>
@@ -1392,7 +1392,7 @@
                 <w:noProof/>
                 <w:webHidden/>
               </w:rPr>
-              <w:instrText xml:space="preserve"> PAGEREF _Toc146244608 \h </w:instrText>
+              <w:instrText xml:space="preserve"> PAGEREF _Toc146328568 \h </w:instrText>
             </w:r>
             <w:r>
               <w:rPr>
@@ -1412,7 +1412,7 @@
                 <w:noProof/>
                 <w:webHidden/>
               </w:rPr>
-              <w:t>14</w:t>
+              <w:t>13</w:t>
             </w:r>
             <w:r>
               <w:rPr>
@@ -1434,7 +1434,7 @@
               <w:noProof/>
             </w:rPr>
           </w:pPr>
-          <w:hyperlink w:anchor="_Toc146244609" w:history="1">
+          <w:hyperlink w:anchor="_Toc146328569" w:history="1">
             <w:r>
               <w:rPr>
                 <w:rStyle w:val="Hyperlink"/>
@@ -1461,7 +1461,7 @@
                 <w:noProof/>
                 <w:webHidden/>
               </w:rPr>
-              <w:instrText xml:space="preserve"> PAGEREF _Toc146244609 \h </w:instrText>
+              <w:instrText xml:space="preserve"> PAGEREF _Toc146328569 \h </w:instrText>
             </w:r>
             <w:r>
               <w:rPr>
@@ -1481,7 +1481,7 @@
                 <w:noProof/>
                 <w:webHidden/>
               </w:rPr>
-              <w:t>15</w:t>
+              <w:t>14</w:t>
             </w:r>
             <w:r>
               <w:rPr>
@@ -1503,7 +1503,7 @@
               <w:noProof/>
             </w:rPr>
           </w:pPr>
-          <w:hyperlink w:anchor="_Toc146244610" w:history="1">
+          <w:hyperlink w:anchor="_Toc146328570" w:history="1">
             <w:r>
               <w:rPr>
                 <w:rStyle w:val="Hyperlink"/>
@@ -1530,7 +1530,7 @@
                 <w:noProof/>
                 <w:webHidden/>
               </w:rPr>
-              <w:instrText xml:space="preserve"> PAGEREF _Toc146244610 \h </w:instrText>
+              <w:instrText xml:space="preserve"> PAGEREF _Toc146328570 \h </w:instrText>
             </w:r>
             <w:r>
               <w:rPr>
@@ -1550,7 +1550,7 @@
                 <w:noProof/>
                 <w:webHidden/>
               </w:rPr>
-              <w:t>16</w:t>
+              <w:t>15</w:t>
             </w:r>
             <w:r>
               <w:rPr>
@@ -1572,7 +1572,7 @@
               <w:noProof/>
             </w:rPr>
           </w:pPr>
-          <w:hyperlink w:anchor="_Toc146244611" w:history="1">
+          <w:hyperlink w:anchor="_Toc146328571" w:history="1">
             <w:r>
               <w:rPr>
                 <w:rStyle w:val="Hyperlink"/>
@@ -1599,7 +1599,7 @@
                 <w:noProof/>
                 <w:webHidden/>
               </w:rPr>
-              <w:instrText xml:space="preserve"> PAGEREF _Toc146244611 \h </w:instrText>
+              <w:instrText xml:space="preserve"> PAGEREF _Toc146328571 \h </w:instrText>
             </w:r>
             <w:r>
               <w:rPr>
@@ -1641,7 +1641,7 @@
               <w:noProof/>
             </w:rPr>
           </w:pPr>
-          <w:hyperlink w:anchor="_Toc146244612" w:history="1">
+          <w:hyperlink w:anchor="_Toc146328572" w:history="1">
             <w:r>
               <w:rPr>
                 <w:rStyle w:val="Hyperlink"/>
@@ -1668,7 +1668,7 @@
                 <w:noProof/>
                 <w:webHidden/>
               </w:rPr>
-              <w:instrText xml:space="preserve"> PAGEREF _Toc146244612 \h </w:instrText>
+              <w:instrText xml:space="preserve"> PAGEREF _Toc146328572 \h </w:instrText>
             </w:r>
             <w:r>
               <w:rPr>
@@ -1688,7 +1688,7 @@
                 <w:noProof/>
                 <w:webHidden/>
               </w:rPr>
-              <w:t>18</w:t>
+              <w:t>17</w:t>
             </w:r>
             <w:r>
               <w:rPr>
@@ -1710,7 +1710,7 @@
               <w:noProof/>
             </w:rPr>
           </w:pPr>
-          <w:hyperlink w:anchor="_Toc146244613" w:history="1">
+          <w:hyperlink w:anchor="_Toc146328573" w:history="1">
             <w:r>
               <w:rPr>
                 <w:rStyle w:val="Hyperlink"/>
@@ -1737,7 +1737,7 @@
                 <w:noProof/>
                 <w:webHidden/>
               </w:rPr>
-              <w:instrText xml:space="preserve"> PAGEREF _Toc146244613 \h </w:instrText>
+              <w:instrText xml:space="preserve"> PAGEREF _Toc146328573 \h </w:instrText>
             </w:r>
             <w:r>
               <w:rPr>
@@ -1757,7 +1757,7 @@
                 <w:noProof/>
                 <w:webHidden/>
               </w:rPr>
-              <w:t>19</w:t>
+              <w:t>18</w:t>
             </w:r>
             <w:r>
               <w:rPr>
@@ -1779,7 +1779,7 @@
               <w:noProof/>
             </w:rPr>
           </w:pPr>
-          <w:hyperlink w:anchor="_Toc146244614" w:history="1">
+          <w:hyperlink w:anchor="_Toc146328574" w:history="1">
             <w:r>
               <w:rPr>
                 <w:rStyle w:val="Hyperlink"/>
@@ -1806,7 +1806,7 @@
                 <w:noProof/>
                 <w:webHidden/>
               </w:rPr>
-              <w:instrText xml:space="preserve"> PAGEREF _Toc146244614 \h </w:instrText>
+              <w:instrText xml:space="preserve"> PAGEREF _Toc146328574 \h </w:instrText>
             </w:r>
             <w:r>
               <w:rPr>
@@ -1826,7 +1826,7 @@
                 <w:noProof/>
                 <w:webHidden/>
               </w:rPr>
-              <w:t>20</w:t>
+              <w:t>19</w:t>
             </w:r>
             <w:r>
               <w:rPr>
@@ -1848,7 +1848,7 @@
               <w:noProof/>
             </w:rPr>
           </w:pPr>
-          <w:hyperlink w:anchor="_Toc146244615" w:history="1">
+          <w:hyperlink w:anchor="_Toc146328575" w:history="1">
             <w:r>
               <w:rPr>
                 <w:rStyle w:val="Hyperlink"/>
@@ -1875,7 +1875,7 @@
                 <w:noProof/>
                 <w:webHidden/>
               </w:rPr>
-              <w:instrText xml:space="preserve"> PAGEREF _Toc146244615 \h </w:instrText>
+              <w:instrText xml:space="preserve"> PAGEREF _Toc146328575 \h </w:instrText>
             </w:r>
             <w:r>
               <w:rPr>
@@ -1895,7 +1895,7 @@
                 <w:noProof/>
                 <w:webHidden/>
               </w:rPr>
-              <w:t>22</w:t>
+              <w:t>21</w:t>
             </w:r>
             <w:r>
               <w:rPr>
@@ -1917,7 +1917,7 @@
               <w:noProof/>
             </w:rPr>
           </w:pPr>
-          <w:hyperlink w:anchor="_Toc146244616" w:history="1">
+          <w:hyperlink w:anchor="_Toc146328576" w:history="1">
             <w:r>
               <w:rPr>
                 <w:rStyle w:val="Hyperlink"/>
@@ -1944,7 +1944,7 @@
                 <w:noProof/>
                 <w:webHidden/>
               </w:rPr>
-              <w:instrText xml:space="preserve"> PAGEREF _Toc146244616 \h </w:instrText>
+              <w:instrText xml:space="preserve"> PAGEREF _Toc146328576 \h </w:instrText>
             </w:r>
             <w:r>
               <w:rPr>
@@ -1964,7 +1964,7 @@
                 <w:noProof/>
                 <w:webHidden/>
               </w:rPr>
-              <w:t>23</w:t>
+              <w:t>22</w:t>
             </w:r>
             <w:r>
               <w:rPr>
@@ -1986,7 +1986,7 @@
               <w:noProof/>
             </w:rPr>
           </w:pPr>
-          <w:hyperlink w:anchor="_Toc146244617" w:history="1">
+          <w:hyperlink w:anchor="_Toc146328577" w:history="1">
             <w:r>
               <w:rPr>
                 <w:rStyle w:val="Hyperlink"/>
@@ -2013,7 +2013,7 @@
                 <w:noProof/>
                 <w:webHidden/>
               </w:rPr>
-              <w:instrText xml:space="preserve"> PAGEREF _Toc146244617 \h </w:instrText>
+              <w:instrText xml:space="preserve"> PAGEREF _Toc146328577 \h </w:instrText>
             </w:r>
             <w:r>
               <w:rPr>
@@ -2033,7 +2033,7 @@
                 <w:noProof/>
                 <w:webHidden/>
               </w:rPr>
-              <w:t>24</w:t>
+              <w:t>23</w:t>
             </w:r>
             <w:r>
               <w:rPr>
@@ -2055,7 +2055,7 @@
               <w:noProof/>
             </w:rPr>
           </w:pPr>
-          <w:hyperlink w:anchor="_Toc146244618" w:history="1">
+          <w:hyperlink w:anchor="_Toc146328578" w:history="1">
             <w:r>
               <w:rPr>
                 <w:rStyle w:val="Hyperlink"/>
@@ -2082,7 +2082,7 @@
                 <w:noProof/>
                 <w:webHidden/>
               </w:rPr>
-              <w:instrText xml:space="preserve"> PAGEREF _Toc146244618 \h </w:instrText>
+              <w:instrText xml:space="preserve"> PAGEREF _Toc146328578 \h </w:instrText>
             </w:r>
             <w:r>
               <w:rPr>
@@ -2102,7 +2102,7 @@
                 <w:noProof/>
                 <w:webHidden/>
               </w:rPr>
-              <w:t>25</w:t>
+              <w:t>24</w:t>
             </w:r>
             <w:r>
               <w:rPr>
@@ -2124,7 +2124,7 @@
               <w:noProof/>
             </w:rPr>
           </w:pPr>
-          <w:hyperlink w:anchor="_Toc146244619" w:history="1">
+          <w:hyperlink w:anchor="_Toc146328579" w:history="1">
             <w:r>
               <w:rPr>
                 <w:rStyle w:val="Hyperlink"/>
@@ -2151,7 +2151,7 @@
                 <w:noProof/>
                 <w:webHidden/>
               </w:rPr>
-              <w:instrText xml:space="preserve"> PAGEREF _Toc146244619 \h </w:instrText>
+              <w:instrText xml:space="preserve"> PAGEREF _Toc146328579 \h </w:instrText>
             </w:r>
             <w:r>
               <w:rPr>
@@ -2171,7 +2171,7 @@
                 <w:noProof/>
                 <w:webHidden/>
               </w:rPr>
-              <w:t>26</w:t>
+              <w:t>25</w:t>
             </w:r>
             <w:r>
               <w:rPr>
@@ -2193,7 +2193,7 @@
               <w:noProof/>
             </w:rPr>
           </w:pPr>
-          <w:hyperlink w:anchor="_Toc146244620" w:history="1">
+          <w:hyperlink w:anchor="_Toc146328580" w:history="1">
             <w:r>
               <w:rPr>
                 <w:rStyle w:val="Hyperlink"/>
@@ -2220,7 +2220,7 @@
                 <w:noProof/>
                 <w:webHidden/>
               </w:rPr>
-              <w:instrText xml:space="preserve"> PAGEREF _Toc146244620 \h </w:instrText>
+              <w:instrText xml:space="preserve"> PAGEREF _Toc146328580 \h </w:instrText>
             </w:r>
             <w:r>
               <w:rPr>
@@ -2240,7 +2240,7 @@
                 <w:noProof/>
                 <w:webHidden/>
               </w:rPr>
-              <w:t>26</w:t>
+              <w:t>25</w:t>
             </w:r>
             <w:r>
               <w:rPr>
@@ -2262,7 +2262,7 @@
               <w:noProof/>
             </w:rPr>
           </w:pPr>
-          <w:hyperlink w:anchor="_Toc146244621" w:history="1">
+          <w:hyperlink w:anchor="_Toc146328581" w:history="1">
             <w:r>
               <w:rPr>
                 <w:rStyle w:val="Hyperlink"/>
@@ -2289,7 +2289,7 @@
                 <w:noProof/>
                 <w:webHidden/>
               </w:rPr>
-              <w:instrText xml:space="preserve"> PAGEREF _Toc146244621 \h </w:instrText>
+              <w:instrText xml:space="preserve"> PAGEREF _Toc146328581 \h </w:instrText>
             </w:r>
             <w:r>
               <w:rPr>
@@ -2309,7 +2309,7 @@
                 <w:noProof/>
                 <w:webHidden/>
               </w:rPr>
-              <w:t>27</w:t>
+              <w:t>26</w:t>
             </w:r>
             <w:r>
               <w:rPr>
@@ -2331,7 +2331,7 @@
               <w:noProof/>
             </w:rPr>
           </w:pPr>
-          <w:hyperlink w:anchor="_Toc146244622" w:history="1">
+          <w:hyperlink w:anchor="_Toc146328582" w:history="1">
             <w:r>
               <w:rPr>
                 <w:rStyle w:val="Hyperlink"/>
@@ -2358,7 +2358,7 @@
                 <w:noProof/>
                 <w:webHidden/>
               </w:rPr>
-              <w:instrText xml:space="preserve"> PAGEREF _Toc146244622 \h </w:instrText>
+              <w:instrText xml:space="preserve"> PAGEREF _Toc146328582 \h </w:instrText>
             </w:r>
             <w:r>
               <w:rPr>
@@ -2378,7 +2378,7 @@
                 <w:noProof/>
                 <w:webHidden/>
               </w:rPr>
-              <w:t>28</w:t>
+              <w:t>27</w:t>
             </w:r>
             <w:r>
               <w:rPr>
@@ -2397,7 +2397,7 @@
               <w:noProof/>
             </w:rPr>
           </w:pPr>
-          <w:hyperlink w:anchor="_Toc146244623" w:history="1">
+          <w:hyperlink w:anchor="_Toc146328583" w:history="1">
             <w:r>
               <w:rPr>
                 <w:rStyle w:val="Hyperlink"/>
@@ -2424,7 +2424,7 @@
                 <w:noProof/>
                 <w:webHidden/>
               </w:rPr>
-              <w:instrText xml:space="preserve"> PAGEREF _Toc146244623 \h </w:instrText>
+              <w:instrText xml:space="preserve"> PAGEREF _Toc146328583 \h </w:instrText>
             </w:r>
             <w:r>
               <w:rPr>
@@ -2444,7 +2444,7 @@
                 <w:noProof/>
                 <w:webHidden/>
               </w:rPr>
-              <w:t>28</w:t>
+              <w:t>27</w:t>
             </w:r>
             <w:r>
               <w:rPr>
@@ -2463,7 +2463,7 @@
               <w:noProof/>
             </w:rPr>
           </w:pPr>
-          <w:hyperlink w:anchor="_Toc146244624" w:history="1">
+          <w:hyperlink w:anchor="_Toc146328584" w:history="1">
             <w:r>
               <w:rPr>
                 <w:rStyle w:val="Hyperlink"/>
@@ -2490,7 +2490,7 @@
                 <w:noProof/>
                 <w:webHidden/>
               </w:rPr>
-              <w:instrText xml:space="preserve"> PAGEREF _Toc146244624 \h </w:instrText>
+              <w:instrText xml:space="preserve"> PAGEREF _Toc146328584 \h </w:instrText>
             </w:r>
             <w:r>
               <w:rPr>
@@ -2510,7 +2510,7 @@
                 <w:noProof/>
                 <w:webHidden/>
               </w:rPr>
-              <w:t>29</w:t>
+              <w:t>28</w:t>
             </w:r>
             <w:r>
               <w:rPr>
@@ -2529,7 +2529,7 @@
               <w:noProof/>
             </w:rPr>
           </w:pPr>
-          <w:hyperlink w:anchor="_Toc146244625" w:history="1">
+          <w:hyperlink w:anchor="_Toc146328585" w:history="1">
             <w:r>
               <w:rPr>
                 <w:rStyle w:val="Hyperlink"/>
@@ -2556,7 +2556,7 @@
                 <w:noProof/>
                 <w:webHidden/>
               </w:rPr>
-              <w:instrText xml:space="preserve"> PAGEREF _Toc146244625 \h </w:instrText>
+              <w:instrText xml:space="preserve"> PAGEREF _Toc146328585 \h </w:instrText>
             </w:r>
             <w:r>
               <w:rPr>
@@ -2576,7 +2576,7 @@
                 <w:noProof/>
                 <w:webHidden/>
               </w:rPr>
-              <w:t>30</w:t>
+              <w:t>29</w:t>
             </w:r>
             <w:r>
               <w:rPr>
@@ -2595,7 +2595,7 @@
               <w:noProof/>
             </w:rPr>
           </w:pPr>
-          <w:hyperlink w:anchor="_Toc146244626" w:history="1">
+          <w:hyperlink w:anchor="_Toc146328586" w:history="1">
             <w:r>
               <w:rPr>
                 <w:rStyle w:val="Hyperlink"/>
@@ -2622,7 +2622,7 @@
                 <w:noProof/>
                 <w:webHidden/>
               </w:rPr>
-              <w:instrText xml:space="preserve"> PAGEREF _Toc146244626 \h </w:instrText>
+              <w:instrText xml:space="preserve"> PAGEREF _Toc146328586 \h </w:instrText>
             </w:r>
             <w:r>
               <w:rPr>
@@ -2642,7 +2642,7 @@
                 <w:noProof/>
                 <w:webHidden/>
               </w:rPr>
-              <w:t>30</w:t>
+              <w:t>29</w:t>
             </w:r>
             <w:r>
               <w:rPr>
@@ -2682,7 +2682,7 @@
       <w:pPr>
         <w:pStyle w:val="Heading1"/>
       </w:pPr>
-      <w:bookmarkStart w:id="0" w:name="_Toc146244592"/>
+      <w:bookmarkStart w:id="0" w:name="_Toc146328552"/>
       <w:r>
         <w:lastRenderedPageBreak/>
         <w:t>Introduction</w:t>
@@ -2947,7 +2947,7 @@
         <w:jc w:val="both"/>
       </w:pPr>
       <w:bookmarkStart w:id="1" w:name="_Installation_Guide"/>
-      <w:bookmarkStart w:id="2" w:name="_Toc146244593"/>
+      <w:bookmarkStart w:id="2" w:name="_Toc146328553"/>
       <w:bookmarkEnd w:id="1"/>
       <w:r>
         <w:t>Installation Guide</w:t>
@@ -3126,7 +3126,7 @@
       <w:r>
         <w:t xml:space="preserve"> </w:t>
       </w:r>
-      <w:bookmarkStart w:id="3" w:name="_Toc146244594"/>
+      <w:bookmarkStart w:id="3" w:name="_Toc146328554"/>
       <w:r>
         <w:t>Run in the Cloud</w:t>
       </w:r>
@@ -3166,15 +3166,7 @@
         <w:t xml:space="preserve"> </w:t>
       </w:r>
       <w:r>
-        <w:t xml:space="preserve">- you will be able to use it as if it was running on your local machine. Please note that the application is running on our own rented virtual machine in the cloud which has very limited resources. Therefore, we </w:t>
-      </w:r>
-      <w:proofErr w:type="spellStart"/>
-      <w:r>
-        <w:t>can not</w:t>
-      </w:r>
-      <w:proofErr w:type="spellEnd"/>
-      <w:r>
-        <w:t xml:space="preserve"> guarantee uptime or response time when using this method. We also ask that you do not overload the server with a lot of big image files, as storage space is already limited</w:t>
+        <w:t>- you will be able to use it as if it was running on your local machine. Please note that the application is running on our own rented virtual machine in the cloud which has very limited resources. Therefore, we can not guarantee uptime or response time when using this method. We also ask that you do not overload the server with a lot of big image files, as storage space is already limited</w:t>
       </w:r>
       <w:r>
         <w:t xml:space="preserve"> (uploading a few images is fine of course)</w:t>
@@ -3195,7 +3187,7 @@
         <w:jc w:val="both"/>
       </w:pPr>
       <w:bookmarkStart w:id="4" w:name="_Run_locally_from"/>
-      <w:bookmarkStart w:id="5" w:name="_Toc146244595"/>
+      <w:bookmarkStart w:id="5" w:name="_Toc146328555"/>
       <w:bookmarkEnd w:id="4"/>
       <w:r>
         <w:t>Run locally from pre-built files</w:t>
@@ -3297,21 +3289,12 @@
           <w:iCs/>
         </w:rPr>
       </w:pPr>
-      <w:proofErr w:type="spellStart"/>
-      <w:r>
-        <w:rPr>
-          <w:i/>
-          <w:iCs/>
-        </w:rPr>
-        <w:t>sudo</w:t>
-      </w:r>
-      <w:proofErr w:type="spellEnd"/>
-      <w:r>
-        <w:rPr>
-          <w:i/>
-          <w:iCs/>
-        </w:rPr>
-        <w:t xml:space="preserve"> apt update</w:t>
+      <w:r>
+        <w:rPr>
+          <w:i/>
+          <w:iCs/>
+        </w:rPr>
+        <w:t>sudo apt update</w:t>
       </w:r>
     </w:p>
     <w:p>
@@ -3354,21 +3337,12 @@
           <w:iCs/>
         </w:rPr>
       </w:pPr>
-      <w:proofErr w:type="spellStart"/>
-      <w:r>
-        <w:rPr>
-          <w:i/>
-          <w:iCs/>
-        </w:rPr>
-        <w:t>sudo</w:t>
-      </w:r>
-      <w:proofErr w:type="spellEnd"/>
-      <w:r>
-        <w:rPr>
-          <w:i/>
-          <w:iCs/>
-        </w:rPr>
-        <w:t xml:space="preserve"> apt install openjdk-18-j</w:t>
+      <w:r>
+        <w:rPr>
+          <w:i/>
+          <w:iCs/>
+        </w:rPr>
+        <w:t>sudo apt install openjdk-18-j</w:t>
       </w:r>
       <w:r>
         <w:rPr>
@@ -3408,21 +3382,12 @@
       <w:r>
         <w:t xml:space="preserve">try running this command instead: </w:t>
       </w:r>
-      <w:proofErr w:type="spellStart"/>
-      <w:r>
-        <w:rPr>
-          <w:i/>
-          <w:iCs/>
-        </w:rPr>
-        <w:t>sudo</w:t>
-      </w:r>
-      <w:proofErr w:type="spellEnd"/>
-      <w:r>
-        <w:rPr>
-          <w:i/>
-          <w:iCs/>
-        </w:rPr>
-        <w:t xml:space="preserve"> apt-get install openjdk-18-jdk</w:t>
+      <w:r>
+        <w:rPr>
+          <w:i/>
+          <w:iCs/>
+        </w:rPr>
+        <w:t>sudo apt-get install openjdk-18-jdk</w:t>
       </w:r>
       <w:r>
         <w:t xml:space="preserve"> </w:t>
@@ -3498,37 +3463,12 @@
           <w:iCs/>
         </w:rPr>
       </w:pPr>
-      <w:proofErr w:type="spellStart"/>
-      <w:r>
-        <w:rPr>
-          <w:i/>
-          <w:iCs/>
-        </w:rPr>
-        <w:t>sudo</w:t>
-      </w:r>
-      <w:proofErr w:type="spellEnd"/>
-      <w:r>
-        <w:rPr>
-          <w:i/>
-          <w:iCs/>
-        </w:rPr>
-        <w:t xml:space="preserve"> apt install </w:t>
-      </w:r>
-      <w:proofErr w:type="spellStart"/>
-      <w:r>
-        <w:rPr>
-          <w:i/>
-          <w:iCs/>
-        </w:rPr>
-        <w:t>mysql</w:t>
-      </w:r>
-      <w:proofErr w:type="spellEnd"/>
-      <w:r>
-        <w:rPr>
-          <w:i/>
-          <w:iCs/>
-        </w:rPr>
-        <w:t>-server</w:t>
+      <w:r>
+        <w:rPr>
+          <w:i/>
+          <w:iCs/>
+        </w:rPr>
+        <w:t>sudo apt install mysql-server</w:t>
       </w:r>
     </w:p>
     <w:p>
@@ -3549,37 +3489,12 @@
       <w:r>
         <w:t xml:space="preserve">up the MySQL Service with the command: </w:t>
       </w:r>
-      <w:proofErr w:type="spellStart"/>
-      <w:r>
-        <w:rPr>
-          <w:i/>
-          <w:iCs/>
-        </w:rPr>
-        <w:t>sudo</w:t>
-      </w:r>
-      <w:proofErr w:type="spellEnd"/>
-      <w:r>
-        <w:rPr>
-          <w:i/>
-          <w:iCs/>
-        </w:rPr>
-        <w:t xml:space="preserve"> service </w:t>
-      </w:r>
-      <w:proofErr w:type="spellStart"/>
-      <w:r>
-        <w:rPr>
-          <w:i/>
-          <w:iCs/>
-        </w:rPr>
-        <w:t>mysql</w:t>
-      </w:r>
-      <w:proofErr w:type="spellEnd"/>
-      <w:r>
-        <w:rPr>
-          <w:i/>
-          <w:iCs/>
-        </w:rPr>
-        <w:t xml:space="preserve"> start</w:t>
+      <w:r>
+        <w:rPr>
+          <w:i/>
+          <w:iCs/>
+        </w:rPr>
+        <w:t>sudo service mysql start</w:t>
       </w:r>
     </w:p>
     <w:p>
@@ -3600,37 +3515,12 @@
       <w:r>
         <w:t xml:space="preserve"> console if you are on Windows or execute the following command on Linux: </w:t>
       </w:r>
-      <w:proofErr w:type="spellStart"/>
-      <w:r>
-        <w:rPr>
-          <w:i/>
-          <w:iCs/>
-        </w:rPr>
-        <w:t>sudo</w:t>
-      </w:r>
-      <w:proofErr w:type="spellEnd"/>
-      <w:r>
-        <w:rPr>
-          <w:i/>
-          <w:iCs/>
-        </w:rPr>
-        <w:t xml:space="preserve"> </w:t>
-      </w:r>
-      <w:proofErr w:type="spellStart"/>
-      <w:r>
-        <w:rPr>
-          <w:i/>
-          <w:iCs/>
-        </w:rPr>
-        <w:t>mysql</w:t>
-      </w:r>
-      <w:proofErr w:type="spellEnd"/>
-      <w:r>
-        <w:rPr>
-          <w:i/>
-          <w:iCs/>
-        </w:rPr>
-        <w:t xml:space="preserve">. </w:t>
+      <w:r>
+        <w:rPr>
+          <w:i/>
+          <w:iCs/>
+        </w:rPr>
+        <w:t xml:space="preserve">sudo mysql. </w:t>
       </w:r>
       <w:r>
         <w:t>You will then need to execute the following commands (same in both operating systems):</w:t>
@@ -3650,17 +3540,8 @@
           <w:i/>
           <w:iCs/>
         </w:rPr>
-        <w:t xml:space="preserve">create database </w:t>
-      </w:r>
-      <w:proofErr w:type="spellStart"/>
-      <w:r>
-        <w:rPr>
-          <w:i/>
-          <w:iCs/>
-        </w:rPr>
-        <w:t>db_bookify</w:t>
-      </w:r>
-      <w:proofErr w:type="spellEnd"/>
+        <w:t>create database db_bookify</w:t>
+      </w:r>
       <w:r>
         <w:rPr>
           <w:i/>
@@ -3684,30 +3565,14 @@
           <w:iCs/>
         </w:rPr>
         <w:lastRenderedPageBreak/>
-        <w:t>create user ‘</w:t>
-      </w:r>
-      <w:proofErr w:type="spellStart"/>
-      <w:r>
-        <w:rPr>
-          <w:i/>
-          <w:iCs/>
-        </w:rPr>
-        <w:t>admin’</w:t>
-      </w:r>
-      <w:r>
-        <w:rPr>
-          <w:i/>
-          <w:iCs/>
-        </w:rPr>
-        <w:t>@’localhost</w:t>
-      </w:r>
-      <w:proofErr w:type="spellEnd"/>
-      <w:r>
-        <w:rPr>
-          <w:i/>
-          <w:iCs/>
-        </w:rPr>
-        <w:t xml:space="preserve">’ identified by ‘[password]’; </w:t>
+        <w:t>create user ‘admin’</w:t>
+      </w:r>
+      <w:r>
+        <w:rPr>
+          <w:i/>
+          <w:iCs/>
+        </w:rPr>
+        <w:t xml:space="preserve">@’localhost’ identified by ‘[password]’; </w:t>
       </w:r>
       <w:r>
         <w:t xml:space="preserve">where </w:t>
@@ -3737,23 +3602,7 @@
           <w:i/>
           <w:iCs/>
         </w:rPr>
-        <w:t>grant all privileges on *.* to ‘</w:t>
-      </w:r>
-      <w:proofErr w:type="spellStart"/>
-      <w:r>
-        <w:rPr>
-          <w:i/>
-          <w:iCs/>
-        </w:rPr>
-        <w:t>admin’@’localhost</w:t>
-      </w:r>
-      <w:proofErr w:type="spellEnd"/>
-      <w:r>
-        <w:rPr>
-          <w:i/>
-          <w:iCs/>
-        </w:rPr>
-        <w:t>’;</w:t>
+        <w:t>grant all privileges on *.* to ‘admin’@’localhost’;</w:t>
       </w:r>
     </w:p>
     <w:p>
@@ -3823,15 +3672,7 @@
         <w:pStyle w:val="ListParagraph"/>
       </w:pPr>
       <w:r>
-        <w:t>java -jar bookify-0.0.1-SNAPSHOT.jar --</w:t>
-      </w:r>
-      <w:proofErr w:type="spellStart"/>
-      <w:r>
-        <w:t>upload.directory.root</w:t>
-      </w:r>
-      <w:proofErr w:type="spellEnd"/>
-      <w:r>
-        <w:t>=</w:t>
+        <w:t>java -jar bookify-0.0.1-SNAPSHOT.jar --upload.directory.root=</w:t>
       </w:r>
       <w:r>
         <w:rPr>
@@ -3853,11 +3694,9 @@
       <w:r>
         <w:t>--</w:t>
       </w:r>
-      <w:proofErr w:type="spellStart"/>
       <w:r>
         <w:t>spring.datasource.password</w:t>
       </w:r>
-      <w:proofErr w:type="spellEnd"/>
       <w:r>
         <w:t>=[password]</w:t>
       </w:r>
@@ -3878,13 +3717,8 @@
       <w:r>
         <w:t>--</w:t>
       </w:r>
-      <w:proofErr w:type="spellStart"/>
-      <w:r>
-        <w:t>upload.directory.root</w:t>
-      </w:r>
-      <w:proofErr w:type="spellEnd"/>
-      <w:r>
-        <w:t xml:space="preserve"> defines a path to the parent folder the application can use to store the required data such as images, recommendation results etc. If the given path does not exist, the application will create it </w:t>
+      <w:r>
+        <w:t xml:space="preserve">upload.directory.root defines a path to the parent folder the application can use to store the required data such as images, recommendation results etc. If the given path does not exist, the application will create it </w:t>
       </w:r>
       <w:r>
         <w:rPr>
@@ -3917,11 +3751,9 @@
       <w:r>
         <w:t>The --</w:t>
       </w:r>
-      <w:proofErr w:type="spellStart"/>
       <w:r>
         <w:t>spring.datasource.password</w:t>
       </w:r>
-      <w:proofErr w:type="spellEnd"/>
       <w:r>
         <w:t xml:space="preserve"> option defines the password of the database user</w:t>
       </w:r>
@@ -3947,11 +3779,9 @@
       <w:r>
         <w:t>--</w:t>
       </w:r>
-      <w:proofErr w:type="spellStart"/>
       <w:r>
         <w:t>spring.datasource.username</w:t>
       </w:r>
-      <w:proofErr w:type="spellEnd"/>
       <w:r>
         <w:t xml:space="preserve"> which defines the username of the database user (default: admin).</w:t>
       </w:r>
@@ -3968,11 +3798,9 @@
       <w:r>
         <w:t>--</w:t>
       </w:r>
-      <w:proofErr w:type="spellStart"/>
       <w:r>
         <w:t>server.port</w:t>
       </w:r>
-      <w:proofErr w:type="spellEnd"/>
       <w:r>
         <w:t xml:space="preserve"> which defines the port the server will be listening to (default: 8443).</w:t>
       </w:r>
@@ -4066,7 +3894,7 @@
       <w:pPr>
         <w:pStyle w:val="Heading2"/>
       </w:pPr>
-      <w:bookmarkStart w:id="6" w:name="_Toc146244596"/>
+      <w:bookmarkStart w:id="6" w:name="_Toc146328556"/>
       <w:r>
         <w:t>Build and Run Locally</w:t>
       </w:r>
@@ -4116,21 +3944,12 @@
         <w:lastRenderedPageBreak/>
         <w:t xml:space="preserve">Install Maven (the build tool). In Linux this can be done with this command: </w:t>
       </w:r>
-      <w:proofErr w:type="spellStart"/>
-      <w:r>
-        <w:rPr>
-          <w:i/>
-          <w:iCs/>
-        </w:rPr>
-        <w:t>sudo</w:t>
-      </w:r>
-      <w:proofErr w:type="spellEnd"/>
-      <w:r>
-        <w:rPr>
-          <w:i/>
-          <w:iCs/>
-        </w:rPr>
-        <w:t xml:space="preserve"> apt install maven</w:t>
+      <w:r>
+        <w:rPr>
+          <w:i/>
+          <w:iCs/>
+        </w:rPr>
+        <w:t>sudo apt install maven</w:t>
       </w:r>
       <w:r>
         <w:rPr>
@@ -4150,15 +3969,7 @@
         <w:jc w:val="both"/>
       </w:pPr>
       <w:r>
-        <w:t xml:space="preserve">In the terminal of your operating system, navigate to the </w:t>
-      </w:r>
-      <w:proofErr w:type="spellStart"/>
-      <w:r>
-        <w:t>bookifySystem</w:t>
-      </w:r>
-      <w:proofErr w:type="spellEnd"/>
-      <w:r>
-        <w:t xml:space="preserve"> subfolder in the provided deliverable.</w:t>
+        <w:t>In the terminal of your operating system, navigate to the bookifySystem subfolder in the provided deliverable.</w:t>
       </w:r>
     </w:p>
     <w:p>
@@ -4199,107 +4010,70 @@
           <w:iCs/>
         </w:rPr>
       </w:pPr>
-      <w:proofErr w:type="spellStart"/>
-      <w:r>
-        <w:rPr>
-          <w:i/>
-          <w:iCs/>
-        </w:rPr>
-        <w:t>mvn</w:t>
-      </w:r>
-      <w:proofErr w:type="spellEnd"/>
-      <w:r>
-        <w:rPr>
-          <w:i/>
-          <w:iCs/>
-        </w:rPr>
+      <w:r>
+        <w:rPr>
+          <w:i/>
+          <w:iCs/>
+        </w:rPr>
+        <w:t>mvn spring-boot:run</w:t>
+      </w:r>
+    </w:p>
+    <w:p>
+      <w:pPr>
+        <w:pStyle w:val="ListParagraph"/>
+      </w:pPr>
+      <w:r>
+        <w:rPr>
+          <w:i/>
+          <w:iCs/>
+        </w:rPr>
+        <w:t xml:space="preserve"> -</w:t>
+      </w:r>
+      <w:r>
+        <w:rPr>
+          <w:i/>
+          <w:iCs/>
+        </w:rPr>
+        <w:t>Dspring-boot.</w:t>
+      </w:r>
+      <w:r>
+        <w:rPr>
+          <w:i/>
+          <w:iCs/>
+        </w:rPr>
+        <w:t>run.arguments="</w:t>
+      </w:r>
+      <w:r>
+        <w:t>--upload.directory.root=</w:t>
+      </w:r>
+      <w:r>
+        <w:rPr>
+          <w:i/>
+          <w:iCs/>
+        </w:rPr>
+        <w:t>C:/Users/[USER]/Documents/</w:t>
+      </w:r>
+      <w:r>
+        <w:t>Bookify</w:t>
+      </w:r>
+      <w:r>
         <w:t xml:space="preserve"> </w:t>
       </w:r>
-      <w:proofErr w:type="spellStart"/>
-      <w:r>
-        <w:rPr>
-          <w:i/>
-          <w:iCs/>
-        </w:rPr>
-        <w:t>spring-boot:run</w:t>
-      </w:r>
-      <w:proofErr w:type="spellEnd"/>
     </w:p>
     <w:p>
       <w:pPr>
         <w:pStyle w:val="ListParagraph"/>
-      </w:pPr>
-      <w:r>
-        <w:rPr>
-          <w:i/>
-          <w:iCs/>
-        </w:rPr>
-        <w:t xml:space="preserve"> -</w:t>
-      </w:r>
-      <w:proofErr w:type="spellStart"/>
-      <w:r>
-        <w:rPr>
-          <w:i/>
-          <w:iCs/>
-        </w:rPr>
-        <w:t>Dspring-boot.</w:t>
-      </w:r>
-      <w:r>
-        <w:rPr>
-          <w:i/>
-          <w:iCs/>
-        </w:rPr>
-        <w:t>run.arguments</w:t>
-      </w:r>
-      <w:proofErr w:type="spellEnd"/>
-      <w:r>
-        <w:rPr>
-          <w:i/>
-          <w:iCs/>
-        </w:rPr>
-        <w:t>="</w:t>
-      </w:r>
+        <w:rPr>
+          <w:i/>
+          <w:iCs/>
+        </w:rPr>
+      </w:pPr>
       <w:r>
         <w:t>--</w:t>
       </w:r>
-      <w:proofErr w:type="spellStart"/>
-      <w:r>
-        <w:t>upload.directory.root</w:t>
-      </w:r>
-      <w:proofErr w:type="spellEnd"/>
-      <w:r>
-        <w:t>=</w:t>
-      </w:r>
-      <w:r>
-        <w:rPr>
-          <w:i/>
-          <w:iCs/>
-        </w:rPr>
-        <w:t>C:/Users/[USER]/Documents/</w:t>
-      </w:r>
-      <w:r>
-        <w:t>Bookify</w:t>
-      </w:r>
-      <w:r>
-        <w:t xml:space="preserve"> </w:t>
-      </w:r>
-    </w:p>
-    <w:p>
-      <w:pPr>
-        <w:pStyle w:val="ListParagraph"/>
-        <w:rPr>
-          <w:i/>
-          <w:iCs/>
-        </w:rPr>
-      </w:pPr>
-      <w:r>
-        <w:t>--</w:t>
-      </w:r>
-      <w:proofErr w:type="spellStart"/>
       <w:r>
         <w:t>spring.datasource.password</w:t>
       </w:r>
-      <w:proofErr w:type="spellEnd"/>
       <w:r>
         <w:t>=[password]</w:t>
       </w:r>
@@ -4380,21 +4154,12 @@
         </w:numPr>
         <w:jc w:val="both"/>
       </w:pPr>
-      <w:proofErr w:type="spellStart"/>
-      <w:r>
-        <w:rPr>
-          <w:i/>
-          <w:iCs/>
-        </w:rPr>
-        <w:t>mvn</w:t>
-      </w:r>
-      <w:proofErr w:type="spellEnd"/>
-      <w:r>
-        <w:rPr>
-          <w:i/>
-          <w:iCs/>
-        </w:rPr>
-        <w:t xml:space="preserve"> clean: </w:t>
+      <w:r>
+        <w:rPr>
+          <w:i/>
+          <w:iCs/>
+        </w:rPr>
+        <w:t xml:space="preserve">mvn clean: </w:t>
       </w:r>
       <w:r>
         <w:t>cleans up all the build files.</w:t>
@@ -4409,21 +4174,12 @@
         </w:numPr>
         <w:jc w:val="both"/>
       </w:pPr>
-      <w:proofErr w:type="spellStart"/>
-      <w:r>
-        <w:rPr>
-          <w:i/>
-          <w:iCs/>
-        </w:rPr>
-        <w:t>mvn</w:t>
-      </w:r>
-      <w:proofErr w:type="spellEnd"/>
-      <w:r>
-        <w:rPr>
-          <w:i/>
-          <w:iCs/>
-        </w:rPr>
-        <w:t xml:space="preserve"> package: </w:t>
+      <w:r>
+        <w:rPr>
+          <w:i/>
+          <w:iCs/>
+        </w:rPr>
+        <w:t xml:space="preserve">mvn package: </w:t>
       </w:r>
       <w:r>
         <w:t>packages the application into a .jar file that can be easily distributed, deployed or moved around.</w:t>
@@ -4434,7 +4190,7 @@
         <w:pStyle w:val="Heading2"/>
       </w:pPr>
       <w:bookmarkStart w:id="7" w:name="_Run_Setup_Scripts"/>
-      <w:bookmarkStart w:id="8" w:name="_Toc146244597"/>
+      <w:bookmarkStart w:id="8" w:name="_Toc146328557"/>
       <w:bookmarkEnd w:id="7"/>
       <w:r>
         <w:t>Run Setup Scripts</w:t>
@@ -4532,21 +4288,12 @@
       <w:r>
         <w:t xml:space="preserve">Install Python 3 via the official website or using this Linux command: </w:t>
       </w:r>
-      <w:proofErr w:type="spellStart"/>
-      <w:r>
-        <w:rPr>
-          <w:i/>
-          <w:iCs/>
-        </w:rPr>
-        <w:t>sudo</w:t>
-      </w:r>
-      <w:proofErr w:type="spellEnd"/>
-      <w:r>
-        <w:rPr>
-          <w:i/>
-          <w:iCs/>
-        </w:rPr>
-        <w:t xml:space="preserve"> apt install python3-pip</w:t>
+      <w:r>
+        <w:rPr>
+          <w:i/>
+          <w:iCs/>
+        </w:rPr>
+        <w:t>sudo apt install python3-pip</w:t>
       </w:r>
       <w:r>
         <w:rPr>
@@ -4592,23 +4339,7 @@
           <w:i/>
           <w:iCs/>
         </w:rPr>
-        <w:t xml:space="preserve">pip install </w:t>
-      </w:r>
-      <w:proofErr w:type="spellStart"/>
-      <w:r>
-        <w:rPr>
-          <w:i/>
-          <w:iCs/>
-        </w:rPr>
-        <w:t>mysql</w:t>
-      </w:r>
-      <w:proofErr w:type="spellEnd"/>
-      <w:r>
-        <w:rPr>
-          <w:i/>
-          <w:iCs/>
-        </w:rPr>
-        <w:t>-connector-python</w:t>
+        <w:t>pip install mysql-connector-python</w:t>
       </w:r>
     </w:p>
     <w:p>
@@ -4637,15 +4368,7 @@
         <w:t xml:space="preserve">folder of the deliverable) </w:t>
       </w:r>
       <w:r>
-        <w:t>in any text editor and scroll down to the main function. At the start of this function, you will need to edit the database credentials to match those you set up when creating the database. The default host is “localhost”, the default username “admin”, default password is “1234” and the database username is “</w:t>
-      </w:r>
-      <w:proofErr w:type="spellStart"/>
-      <w:r>
-        <w:t>db_bookify</w:t>
-      </w:r>
-      <w:proofErr w:type="spellEnd"/>
-      <w:r>
-        <w:t>”. If any of these are different to your settings, you will need to change them in the script and save any modifications</w:t>
+        <w:t>in any text editor and scroll down to the main function. At the start of this function, you will need to edit the database credentials to match those you set up when creating the database. The default host is “localhost”, the default username “admin”, default password is “1234” and the database username is “db_bookify”. If any of these are different to your settings, you will need to change them in the script and save any modifications</w:t>
       </w:r>
       <w:r>
         <w:t xml:space="preserve"> before moving on to the next step</w:t>
@@ -4770,16 +4493,16 @@
       <w:pPr>
         <w:pStyle w:val="Heading2"/>
       </w:pPr>
-      <w:bookmarkStart w:id="9" w:name="_Toc146244598"/>
-      <w:bookmarkStart w:id="10" w:name="_Build_the_Website"/>
+      <w:bookmarkStart w:id="9" w:name="_Build_the_Website"/>
+      <w:bookmarkStart w:id="10" w:name="_Toc146328558"/>
+      <w:bookmarkEnd w:id="9"/>
+      <w:r>
+        <w:t xml:space="preserve">Build the </w:t>
+      </w:r>
+      <w:r>
+        <w:t>Website</w:t>
+      </w:r>
       <w:bookmarkEnd w:id="10"/>
-      <w:r>
-        <w:t xml:space="preserve">Build the </w:t>
-      </w:r>
-      <w:r>
-        <w:t>Website</w:t>
-      </w:r>
-      <w:bookmarkEnd w:id="9"/>
     </w:p>
     <w:p>
       <w:pPr>
@@ -4792,15 +4515,7 @@
         <w:t>-</w:t>
       </w:r>
       <w:r>
-        <w:t xml:space="preserve">end yourself. The website is already built directly into the </w:t>
-      </w:r>
-      <w:proofErr w:type="spellStart"/>
-      <w:r>
-        <w:t>backend’s</w:t>
-      </w:r>
-      <w:proofErr w:type="spellEnd"/>
-      <w:r>
-        <w:t xml:space="preserve"> </w:t>
+        <w:t xml:space="preserve">end yourself. The website is already built directly into the backend’s </w:t>
       </w:r>
       <w:r>
         <w:rPr>
@@ -4831,44 +4546,18 @@
         </w:numPr>
       </w:pPr>
       <w:r>
-        <w:t xml:space="preserve">Install </w:t>
-      </w:r>
-      <w:proofErr w:type="spellStart"/>
-      <w:r>
-        <w:t>nodejs</w:t>
-      </w:r>
-      <w:proofErr w:type="spellEnd"/>
-      <w:r>
-        <w:t xml:space="preserve"> directly from the website or using the following command in Linux: </w:t>
+        <w:t xml:space="preserve">Install nodejs directly from the website or using the following command in Linux: </w:t>
       </w:r>
       <w:r>
         <w:br/>
       </w:r>
-      <w:proofErr w:type="spellStart"/>
-      <w:r>
-        <w:rPr>
-          <w:i/>
-          <w:iCs/>
-        </w:rPr>
-        <w:t>sudo</w:t>
-      </w:r>
-      <w:proofErr w:type="spellEnd"/>
-      <w:r>
-        <w:rPr>
-          <w:i/>
-          <w:iCs/>
-        </w:rPr>
-        <w:t xml:space="preserve"> apt install </w:t>
-      </w:r>
-      <w:proofErr w:type="spellStart"/>
-      <w:r>
-        <w:rPr>
-          <w:i/>
-          <w:iCs/>
-        </w:rPr>
-        <w:t>nodejs</w:t>
-      </w:r>
-      <w:proofErr w:type="spellEnd"/>
+      <w:r>
+        <w:rPr>
+          <w:i/>
+          <w:iCs/>
+        </w:rPr>
+        <w:t>sudo apt install nodejs</w:t>
+      </w:r>
     </w:p>
     <w:p>
       <w:pPr>
@@ -4885,21 +4574,12 @@
       <w:r>
         <w:br/>
       </w:r>
-      <w:proofErr w:type="spellStart"/>
-      <w:r>
-        <w:rPr>
-          <w:i/>
-          <w:iCs/>
-        </w:rPr>
-        <w:t>sudo</w:t>
-      </w:r>
-      <w:proofErr w:type="spellEnd"/>
-      <w:r>
-        <w:rPr>
-          <w:i/>
-          <w:iCs/>
-        </w:rPr>
-        <w:t xml:space="preserve"> apt install npm</w:t>
+      <w:r>
+        <w:rPr>
+          <w:i/>
+          <w:iCs/>
+        </w:rPr>
+        <w:t>sudo apt install npm</w:t>
       </w:r>
     </w:p>
     <w:p>
@@ -4914,21 +4594,12 @@
       <w:r>
         <w:t xml:space="preserve">Navigate to the </w:t>
       </w:r>
-      <w:proofErr w:type="spellStart"/>
-      <w:r>
-        <w:rPr>
-          <w:i/>
-          <w:iCs/>
-        </w:rPr>
-        <w:t>bookifyfrontend</w:t>
-      </w:r>
-      <w:proofErr w:type="spellEnd"/>
-      <w:r>
-        <w:rPr>
-          <w:i/>
-          <w:iCs/>
-        </w:rPr>
-        <w:t xml:space="preserve"> </w:t>
+      <w:r>
+        <w:rPr>
+          <w:i/>
+          <w:iCs/>
+        </w:rPr>
+        <w:t xml:space="preserve">bookifyfrontend </w:t>
       </w:r>
       <w:r>
         <w:t>folder of the deliverable in the terminal of your operating system.</w:t>
@@ -5032,21 +4703,12 @@
       <w:r>
         <w:t xml:space="preserve"> file in the </w:t>
       </w:r>
-      <w:proofErr w:type="spellStart"/>
-      <w:r>
-        <w:rPr>
-          <w:i/>
-          <w:iCs/>
-        </w:rPr>
-        <w:t>bookifyfrontend</w:t>
-      </w:r>
-      <w:proofErr w:type="spellEnd"/>
-      <w:r>
-        <w:rPr>
-          <w:i/>
-          <w:iCs/>
-        </w:rPr>
-        <w:t xml:space="preserve"> </w:t>
+      <w:r>
+        <w:rPr>
+          <w:i/>
+          <w:iCs/>
+        </w:rPr>
+        <w:t xml:space="preserve">bookifyfrontend </w:t>
       </w:r>
       <w:r>
         <w:t>folder.</w:t>
@@ -5057,7 +4719,7 @@
         <w:pStyle w:val="Heading1"/>
       </w:pPr>
       <w:bookmarkStart w:id="11" w:name="_Application_Features"/>
-      <w:bookmarkStart w:id="12" w:name="_Toc146244599"/>
+      <w:bookmarkStart w:id="12" w:name="_Toc146328559"/>
       <w:bookmarkEnd w:id="11"/>
       <w:r>
         <w:t>Application Features</w:t>
@@ -5070,7 +4732,7 @@
         <w:pStyle w:val="Heading1"/>
       </w:pPr>
       <w:bookmarkStart w:id="13" w:name="_Architecture_Breakdown"/>
-      <w:bookmarkStart w:id="14" w:name="_Toc146244600"/>
+      <w:bookmarkStart w:id="14" w:name="_Toc146328560"/>
       <w:bookmarkEnd w:id="13"/>
       <w:r>
         <w:t>Architecture Breakdown</w:t>
@@ -5082,7 +4744,7 @@
         <w:pStyle w:val="Heading2"/>
       </w:pPr>
       <w:bookmarkStart w:id="15" w:name="_Security"/>
-      <w:bookmarkStart w:id="16" w:name="_Toc146244601"/>
+      <w:bookmarkStart w:id="16" w:name="_Toc146328561"/>
       <w:bookmarkEnd w:id="15"/>
       <w:r>
         <w:t>Security</w:t>
@@ -5131,10 +4793,7 @@
         <w:t xml:space="preserve">Before looking into those two sections in more detail, we need to highlight that security and access control are implemented in both the server and the website. The server will not allow </w:t>
       </w:r>
       <w:r>
-        <w:t xml:space="preserve">unauthorized users </w:t>
-      </w:r>
-      <w:r>
-        <w:t xml:space="preserve">to </w:t>
+        <w:t xml:space="preserve">unauthorized users to </w:t>
       </w:r>
       <w:r>
         <w:t xml:space="preserve">access protected endpoints and will also perform all the required security and sanity checks (that we could think </w:t>
@@ -5189,7 +4848,7 @@
         <w:jc w:val="both"/>
       </w:pPr>
       <w:bookmarkStart w:id="17" w:name="_Authentication"/>
-      <w:bookmarkStart w:id="18" w:name="_Toc146244602"/>
+      <w:bookmarkStart w:id="18" w:name="_Toc146328562"/>
       <w:bookmarkEnd w:id="17"/>
       <w:r>
         <w:t>Authentication</w:t>
@@ -5297,7 +4956,6 @@
       <w:r>
         <w:t xml:space="preserve">package and the </w:t>
       </w:r>
-      <w:proofErr w:type="spellStart"/>
       <w:r>
         <w:rPr>
           <w:i/>
@@ -5305,7 +4963,6 @@
         </w:rPr>
         <w:t>SecurityConfiguration</w:t>
       </w:r>
-      <w:proofErr w:type="spellEnd"/>
       <w:r>
         <w:t xml:space="preserve"> class in our source code contain code related to the implementation of this functionality. Of particular note in this section are the following classes:</w:t>
       </w:r>
@@ -5319,7 +4976,6 @@
         </w:numPr>
         <w:jc w:val="both"/>
       </w:pPr>
-      <w:proofErr w:type="spellStart"/>
       <w:r>
         <w:rPr>
           <w:i/>
@@ -5327,7 +4983,6 @@
         </w:rPr>
         <w:t>TokenService</w:t>
       </w:r>
-      <w:proofErr w:type="spellEnd"/>
       <w:r>
         <w:t>: encapsulates the logic related to creating new JWT Tokens. The claims of our JWTs include issue datetime, expiration date, subject (concerned user), expiration date and roles that are used to decide permissions</w:t>
       </w:r>
@@ -5347,21 +5002,8 @@
         </w:numPr>
         <w:jc w:val="both"/>
       </w:pPr>
-      <w:proofErr w:type="spellStart"/>
-      <w:r>
-        <w:t>SecurityConfiguration</w:t>
-      </w:r>
-      <w:proofErr w:type="spellEnd"/>
-      <w:r>
-        <w:t xml:space="preserve">: contains Spring beans that handle authentication related components such as </w:t>
-      </w:r>
-      <w:proofErr w:type="spellStart"/>
-      <w:r>
-        <w:t>AuthenticationManagers</w:t>
-      </w:r>
-      <w:proofErr w:type="spellEnd"/>
-      <w:r>
-        <w:t xml:space="preserve"> and JWT </w:t>
+      <w:r>
+        <w:t xml:space="preserve">SecurityConfiguration: contains Spring beans that handle authentication related components such as AuthenticationManagers and JWT </w:t>
       </w:r>
       <w:r>
         <w:t xml:space="preserve">or password </w:t>
@@ -5392,7 +5034,7 @@
         <w:pStyle w:val="Heading3"/>
       </w:pPr>
       <w:bookmarkStart w:id="19" w:name="_Authorization"/>
-      <w:bookmarkStart w:id="20" w:name="_Toc146244603"/>
+      <w:bookmarkStart w:id="20" w:name="_Toc146328563"/>
       <w:bookmarkEnd w:id="19"/>
       <w:r>
         <w:t>Authorization</w:t>
@@ -5420,13 +5062,8 @@
         </w:numPr>
         <w:jc w:val="both"/>
       </w:pPr>
-      <w:proofErr w:type="spellStart"/>
-      <w:r>
-        <w:t>SecurityFilterChain</w:t>
-      </w:r>
-      <w:proofErr w:type="spellEnd"/>
-      <w:r>
-        <w:t xml:space="preserve">: the filter chain is a part of the Spring Security framework that allows us to define a set of security filters for any incoming request. This is a very powerful tool, but we used only a small subset to allow us to lock out a whole category of API endpoints to the users that do not have permission to see them. Following is a screenshot of our Security Filter Chain defined in </w:t>
+      <w:r>
+        <w:t xml:space="preserve">SecurityFilterChain: the filter chain is a part of the Spring Security framework that allows us to define a set of security filters for any incoming request. This is a very powerful tool, but we used only a small subset to allow us to lock out a whole category of API endpoints to the users that do not have permission to see them. Following is a screenshot of our Security Filter Chain defined in </w:t>
       </w:r>
       <w:r>
         <w:rPr>
@@ -5551,7 +5188,7 @@
           <w:noProof/>
         </w:rPr>
         <w:drawing>
-          <wp:anchor distT="0" distB="0" distL="114300" distR="114300" simplePos="0" relativeHeight="251658240" behindDoc="0" locked="0" layoutInCell="1" allowOverlap="1" wp14:anchorId="0E524067" wp14:editId="2CE5074E">
+          <wp:anchor distT="0" distB="0" distL="114300" distR="114300" simplePos="0" relativeHeight="251658240" behindDoc="0" locked="0" layoutInCell="1" allowOverlap="1" wp14:anchorId="0E524067" wp14:editId="6948EA75">
             <wp:simplePos x="0" y="0"/>
             <wp:positionH relativeFrom="margin">
               <wp:posOffset>1177680</wp:posOffset>
@@ -5609,7 +5246,6 @@
       <w:r>
         <w:t xml:space="preserve">the </w:t>
       </w:r>
-      <w:proofErr w:type="spellStart"/>
       <w:r>
         <w:rPr>
           <w:i/>
@@ -5617,7 +5253,6 @@
         </w:rPr>
         <w:t>SecurityConfiguration</w:t>
       </w:r>
-      <w:proofErr w:type="spellEnd"/>
       <w:r>
         <w:t xml:space="preserve"> class. It clearly shows how it can be used to permit only users with the </w:t>
       </w:r>
@@ -5625,15 +5260,7 @@
         <w:t>appropriate</w:t>
       </w:r>
       <w:r>
-        <w:t xml:space="preserve"> role to access endpoint classes such as /</w:t>
-      </w:r>
-      <w:proofErr w:type="spellStart"/>
-      <w:r>
-        <w:t>api</w:t>
-      </w:r>
-      <w:proofErr w:type="spellEnd"/>
-      <w:r>
-        <w:t xml:space="preserve">/admin, </w:t>
+        <w:t xml:space="preserve"> role to access endpoint classes such as /api/admin, </w:t>
       </w:r>
       <w:r>
         <w:t>which</w:t>
@@ -5661,15 +5288,7 @@
         <w:t xml:space="preserve"> </w:t>
       </w:r>
       <w:r>
-        <w:t xml:space="preserve">contain endpoints that differ from each other as to which roles have permission to access them, we need a way to define permissions at the endpoint level. This is done using Method-Level security and @PreAuthorize annotations. The following screenshot shows those annotations in action. It allows the </w:t>
-      </w:r>
-      <w:proofErr w:type="spellStart"/>
-      <w:r>
-        <w:t>deleteRoom</w:t>
-      </w:r>
-      <w:proofErr w:type="spellEnd"/>
-      <w:r>
-        <w:t xml:space="preserve"> endpoint to be accessed only </w:t>
+        <w:t xml:space="preserve">contain endpoints that differ from each other as to which roles have permission to access them, we need a way to define permissions at the endpoint level. This is done using Method-Level security and @PreAuthorize annotations. The following screenshot shows those annotations in action. It allows the deleteRoom endpoint to be accessed only </w:t>
       </w:r>
       <w:r>
         <w:t>by</w:t>
@@ -5881,7 +5500,7 @@
       <w:pPr>
         <w:pStyle w:val="Heading3"/>
       </w:pPr>
-      <w:bookmarkStart w:id="21" w:name="_Toc146244604"/>
+      <w:bookmarkStart w:id="21" w:name="_Toc146328564"/>
       <w:r>
         <w:t>HTTPS/TLS</w:t>
       </w:r>
@@ -5895,15 +5514,7 @@
         <w:t xml:space="preserve">As per the specification of the assignment, all requests coming to and from the backend are encrypted using the </w:t>
       </w:r>
       <w:r>
-        <w:t xml:space="preserve">SSL/TLS protocol. This means that if a request was somehow stolen, sensitive data such as passwords or private messages would never be exposed as they are securely encrypted. Configuring Spring Boot to use TLS was a matter of adding a few attributes in the </w:t>
-      </w:r>
-      <w:proofErr w:type="spellStart"/>
-      <w:r>
-        <w:t>application.properties</w:t>
-      </w:r>
-      <w:proofErr w:type="spellEnd"/>
-      <w:r>
-        <w:t xml:space="preserve"> file after creating a self-signed certificate</w:t>
+        <w:t>SSL/TLS protocol. This means that if a request was somehow stolen, sensitive data such as passwords or private messages would never be exposed as they are securely encrypted. Configuring Spring Boot to use TLS was a matter of adding a few attributes in the application.properties file after creating a self-signed certificate</w:t>
       </w:r>
       <w:r>
         <w:t xml:space="preserve"> (stored in </w:t>
@@ -5913,39 +5524,7 @@
           <w:i/>
           <w:iCs/>
         </w:rPr>
-        <w:t>/</w:t>
-      </w:r>
-      <w:proofErr w:type="spellStart"/>
-      <w:r>
-        <w:rPr>
-          <w:i/>
-          <w:iCs/>
-        </w:rPr>
-        <w:t>bookifySystem</w:t>
-      </w:r>
-      <w:proofErr w:type="spellEnd"/>
-      <w:r>
-        <w:rPr>
-          <w:i/>
-          <w:iCs/>
-        </w:rPr>
-        <w:t>/</w:t>
-      </w:r>
-      <w:proofErr w:type="spellStart"/>
-      <w:r>
-        <w:rPr>
-          <w:i/>
-          <w:iCs/>
-        </w:rPr>
-        <w:t>src</w:t>
-      </w:r>
-      <w:proofErr w:type="spellEnd"/>
-      <w:r>
-        <w:rPr>
-          <w:i/>
-          <w:iCs/>
-        </w:rPr>
-        <w:t xml:space="preserve">/main/resources/keystore </w:t>
+        <w:t xml:space="preserve">/bookifySystem/src/main/resources/keystore </w:t>
       </w:r>
       <w:r>
         <w:t>folder of the deliverable)</w:t>
@@ -5962,7 +5541,7 @@
         <w:pStyle w:val="Heading2"/>
       </w:pPr>
       <w:bookmarkStart w:id="22" w:name="_Database"/>
-      <w:bookmarkStart w:id="23" w:name="_Toc146244605"/>
+      <w:bookmarkStart w:id="23" w:name="_Toc146328565"/>
       <w:bookmarkEnd w:id="22"/>
       <w:r>
         <w:t>Database</w:t>
@@ -5980,13 +5559,7 @@
         <w:t>The database is an integral part of any application of this size. One of the first questions we ran into was whether to use a relational or non-relational database. Upon careful consideration, we decided that the data and entities we would need to create contain a lot of relationships between each other. Therefore, in our judgment, a relational database was the best way to represent our application’s data. We decided to use MySQL for our database, as</w:t>
       </w:r>
       <w:r>
-        <w:t xml:space="preserve"> </w:t>
-      </w:r>
-      <w:r>
-        <w:t>it is a very mature and well documented database management system</w:t>
-      </w:r>
-      <w:r>
-        <w:t xml:space="preserve"> that</w:t>
+        <w:t xml:space="preserve"> it is a very mature and well documented database management system that</w:t>
       </w:r>
       <w:r>
         <w:t xml:space="preserve"> we were already familiar with</w:t>
@@ -6153,7 +5726,7 @@
         <w:pStyle w:val="Heading2"/>
       </w:pPr>
       <w:bookmarkStart w:id="24" w:name="_Backend/Server"/>
-      <w:bookmarkStart w:id="25" w:name="_Toc146244606"/>
+      <w:bookmarkStart w:id="25" w:name="_Toc146328566"/>
       <w:bookmarkEnd w:id="24"/>
       <w:r>
         <w:t>Backend/Server</w:t>
@@ -6194,7 +5767,7 @@
         <w:pStyle w:val="Heading3"/>
       </w:pPr>
       <w:bookmarkStart w:id="26" w:name="_General_Architecture"/>
-      <w:bookmarkStart w:id="27" w:name="_Toc146244607"/>
+      <w:bookmarkStart w:id="27" w:name="_Toc146328567"/>
       <w:bookmarkEnd w:id="26"/>
       <w:r>
         <w:t>General Architecture</w:t>
@@ -6213,17 +5786,8 @@
           <w:i/>
           <w:iCs/>
         </w:rPr>
-        <w:t>/</w:t>
-      </w:r>
-      <w:proofErr w:type="spellStart"/>
-      <w:r>
-        <w:rPr>
-          <w:i/>
-          <w:iCs/>
-        </w:rPr>
-        <w:t>bookifySystem</w:t>
-      </w:r>
-      <w:proofErr w:type="spellEnd"/>
+        <w:t>/bookifySystem</w:t>
+      </w:r>
       <w:r>
         <w:t xml:space="preserve"> subfolder of the deliverable and is organized into packages. Each main subsystem or feature is contained in its own package, so that all the classes and code </w:t>
       </w:r>
@@ -6350,7 +5914,7 @@
       <w:pPr>
         <w:pStyle w:val="Heading3"/>
       </w:pPr>
-      <w:bookmarkStart w:id="28" w:name="_Toc146244608"/>
+      <w:bookmarkStart w:id="28" w:name="_Toc146328568"/>
       <w:r>
         <w:t>Registration -Login</w:t>
       </w:r>
@@ -6373,7 +5937,6 @@
       <w:r>
         <w:t xml:space="preserve">package and especially the </w:t>
       </w:r>
-      <w:proofErr w:type="spellStart"/>
       <w:r>
         <w:rPr>
           <w:i/>
@@ -6381,7 +5944,6 @@
         </w:rPr>
         <w:t>RegistrationService</w:t>
       </w:r>
-      <w:proofErr w:type="spellEnd"/>
       <w:r>
         <w:t>.</w:t>
       </w:r>
@@ -6416,15 +5978,7 @@
         <w:jc w:val="both"/>
       </w:pPr>
       <w:r>
-        <w:t xml:space="preserve">Registration: this function needs to communicate with the </w:t>
-      </w:r>
-      <w:proofErr w:type="spellStart"/>
-      <w:r>
-        <w:t>UserService</w:t>
-      </w:r>
-      <w:proofErr w:type="spellEnd"/>
-      <w:r>
-        <w:t xml:space="preserve"> (described in more detail in </w:t>
+        <w:t xml:space="preserve">Registration: this function needs to communicate with the UserService (described in more detail in </w:t>
       </w:r>
       <w:hyperlink w:anchor="_Users" w:history="1">
         <w:r>
@@ -6460,7 +6014,6 @@
         <w:lastRenderedPageBreak/>
         <w:t xml:space="preserve">Login: the user can log in using either their username or email as well as their password. The </w:t>
       </w:r>
-      <w:proofErr w:type="spellStart"/>
       <w:r>
         <w:rPr>
           <w:i/>
@@ -6468,7 +6021,6 @@
         </w:rPr>
         <w:t>RegistrationService</w:t>
       </w:r>
-      <w:proofErr w:type="spellEnd"/>
       <w:r>
         <w:t xml:space="preserve"> needs to ensure the provided credentials are valid and then issue a new access token and pull the refresh token from the database to generate the log in response.</w:t>
       </w:r>
@@ -6524,40 +6076,22 @@
       <w:r>
         <w:t xml:space="preserve">The </w:t>
       </w:r>
-      <w:proofErr w:type="spellStart"/>
-      <w:r>
-        <w:rPr>
-          <w:i/>
-          <w:iCs/>
-        </w:rPr>
-        <w:t>RegistrationController</w:t>
-      </w:r>
-      <w:proofErr w:type="spellEnd"/>
-      <w:r>
-        <w:rPr>
-          <w:i/>
-          <w:iCs/>
-        </w:rPr>
-        <w:t xml:space="preserve"> </w:t>
+      <w:r>
+        <w:rPr>
+          <w:i/>
+          <w:iCs/>
+        </w:rPr>
+        <w:t xml:space="preserve">RegistrationController </w:t>
       </w:r>
       <w:r>
         <w:t xml:space="preserve">class catches all authentication-related requests and passes them down to the </w:t>
       </w:r>
-      <w:proofErr w:type="spellStart"/>
-      <w:r>
-        <w:rPr>
-          <w:i/>
-          <w:iCs/>
-        </w:rPr>
-        <w:t>RegistrationService</w:t>
-      </w:r>
-      <w:proofErr w:type="spellEnd"/>
-      <w:r>
-        <w:rPr>
-          <w:i/>
-          <w:iCs/>
-        </w:rPr>
-        <w:t xml:space="preserve"> </w:t>
+      <w:r>
+        <w:rPr>
+          <w:i/>
+          <w:iCs/>
+        </w:rPr>
+        <w:t xml:space="preserve">RegistrationService </w:t>
       </w:r>
       <w:r>
         <w:t>that is responsible for handling them.</w:t>
@@ -6568,7 +6102,7 @@
         <w:pStyle w:val="Heading3"/>
       </w:pPr>
       <w:bookmarkStart w:id="29" w:name="_Users"/>
-      <w:bookmarkStart w:id="30" w:name="_Toc146244609"/>
+      <w:bookmarkStart w:id="30" w:name="_Toc146328569"/>
       <w:bookmarkEnd w:id="29"/>
       <w:r>
         <w:t>Users</w:t>
@@ -6628,7 +6162,6 @@
       <w:r>
         <w:t xml:space="preserve">The </w:t>
       </w:r>
-      <w:proofErr w:type="spellStart"/>
       <w:r>
         <w:rPr>
           <w:i/>
@@ -6636,7 +6169,6 @@
         </w:rPr>
         <w:t>UserService</w:t>
       </w:r>
-      <w:proofErr w:type="spellEnd"/>
       <w:r>
         <w:t xml:space="preserve">, part of the </w:t>
       </w:r>
@@ -6795,7 +6327,6 @@
       <w:r>
         <w:t xml:space="preserve">package with the </w:t>
       </w:r>
-      <w:proofErr w:type="spellStart"/>
       <w:r>
         <w:rPr>
           <w:i/>
@@ -6803,7 +6334,6 @@
         </w:rPr>
         <w:t>ProfilePictureService</w:t>
       </w:r>
-      <w:proofErr w:type="spellEnd"/>
       <w:r>
         <w:t xml:space="preserve"> that provides functionality for uploading, retrieving and deleting profile pictures. The bulk of this work is handled by the </w:t>
       </w:r>
@@ -6829,7 +6359,7 @@
       <w:pPr>
         <w:pStyle w:val="Heading3"/>
       </w:pPr>
-      <w:bookmarkStart w:id="31" w:name="_Toc146244610"/>
+      <w:bookmarkStart w:id="31" w:name="_Toc146328570"/>
       <w:r>
         <w:t>Rooms</w:t>
       </w:r>
@@ -7036,21 +6566,12 @@
         </w:numPr>
         <w:jc w:val="both"/>
       </w:pPr>
-      <w:proofErr w:type="spellStart"/>
-      <w:r>
-        <w:rPr>
-          <w:i/>
-          <w:iCs/>
-        </w:rPr>
-        <w:t>RoomService</w:t>
-      </w:r>
-      <w:proofErr w:type="spellEnd"/>
-      <w:r>
-        <w:rPr>
-          <w:i/>
-          <w:iCs/>
-        </w:rPr>
-        <w:t xml:space="preserve">: </w:t>
+      <w:r>
+        <w:rPr>
+          <w:i/>
+          <w:iCs/>
+        </w:rPr>
+        <w:t xml:space="preserve">RoomService: </w:t>
       </w:r>
       <w:r>
         <w:t xml:space="preserve">handles the creation, editing and deletion of a room, allows the retrieval of room data and provides various useful functions related to rooms such as retrieving pages of rooms from a given host (used the populate the host dashboard on the website). </w:t>
@@ -7065,21 +6586,12 @@
         </w:numPr>
         <w:jc w:val="both"/>
       </w:pPr>
-      <w:proofErr w:type="spellStart"/>
-      <w:r>
-        <w:rPr>
-          <w:i/>
-          <w:iCs/>
-        </w:rPr>
-        <w:t>RoomPhotoService</w:t>
-      </w:r>
-      <w:proofErr w:type="spellEnd"/>
-      <w:r>
-        <w:rPr>
-          <w:i/>
-          <w:iCs/>
-        </w:rPr>
-        <w:t xml:space="preserve">: </w:t>
+      <w:r>
+        <w:rPr>
+          <w:i/>
+          <w:iCs/>
+        </w:rPr>
+        <w:t xml:space="preserve">RoomPhotoService: </w:t>
       </w:r>
       <w:r>
         <w:t xml:space="preserve">handles </w:t>
@@ -7095,7 +6607,6 @@
       <w:r>
         <w:t xml:space="preserve">Very special care needs to be taken so a bad actor will not be allowed to edit or delete a room that he has no access to (due to being unauthenticated or not being the host of that room). To this end, we use the </w:t>
       </w:r>
-      <w:proofErr w:type="spellStart"/>
       <w:r>
         <w:rPr>
           <w:i/>
@@ -7103,7 +6614,6 @@
         </w:rPr>
         <w:t>RoomAuthenticationUtility</w:t>
       </w:r>
-      <w:proofErr w:type="spellEnd"/>
       <w:r>
         <w:t xml:space="preserve"> to verify that the current user making the request has the required permissions to perform privileged operations.</w:t>
       </w:r>
@@ -7126,7 +6636,7 @@
       <w:pPr>
         <w:pStyle w:val="Heading3"/>
       </w:pPr>
-      <w:bookmarkStart w:id="32" w:name="_Toc146244611"/>
+      <w:bookmarkStart w:id="32" w:name="_Toc146328571"/>
       <w:r>
         <w:lastRenderedPageBreak/>
         <w:t>Booking and Availability</w:t>
@@ -7199,7 +6709,6 @@
       <w:r>
         <w:softHyphen/>
       </w:r>
-      <w:proofErr w:type="spellStart"/>
       <w:r>
         <w:rPr>
           <w:i/>
@@ -7207,11 +6716,9 @@
         </w:rPr>
         <w:t>AvailabilityService</w:t>
       </w:r>
-      <w:proofErr w:type="spellEnd"/>
       <w:r>
         <w:t xml:space="preserve"> which uses the </w:t>
       </w:r>
-      <w:proofErr w:type="spellStart"/>
       <w:r>
         <w:rPr>
           <w:i/>
@@ -7219,7 +6726,6 @@
         </w:rPr>
         <w:t>AvailabilityRepository</w:t>
       </w:r>
-      <w:proofErr w:type="spellEnd"/>
       <w:r>
         <w:t xml:space="preserve"> to handle more complex database interactions with the </w:t>
       </w:r>
@@ -7386,21 +6892,12 @@
       <w:r>
         <w:t xml:space="preserve">is an entity that represents a reservation and holds many-to-one relationships with the corresponding user and room as well as the check-in/check-out dates, the booking date, the number of tenants that will stay in the room and the final price. The functionality of booking a room is handled by the </w:t>
       </w:r>
-      <w:proofErr w:type="spellStart"/>
-      <w:r>
-        <w:rPr>
-          <w:i/>
-          <w:iCs/>
-        </w:rPr>
-        <w:t>BookingService</w:t>
-      </w:r>
-      <w:proofErr w:type="spellEnd"/>
-      <w:r>
-        <w:rPr>
-          <w:i/>
-          <w:iCs/>
-        </w:rPr>
-        <w:t>.</w:t>
+      <w:r>
+        <w:rPr>
+          <w:i/>
+          <w:iCs/>
+        </w:rPr>
+        <w:t>BookingService.</w:t>
       </w:r>
       <w:r>
         <w:t xml:space="preserve"> The logic required to book a room is trivial: the service needs to perform several sanity </w:t>
@@ -7415,40 +6912,22 @@
       <w:r>
         <w:t xml:space="preserve">verify with the </w:t>
       </w:r>
-      <w:proofErr w:type="spellStart"/>
-      <w:r>
-        <w:rPr>
-          <w:i/>
-          <w:iCs/>
-        </w:rPr>
-        <w:t>AvailabilityService</w:t>
-      </w:r>
-      <w:proofErr w:type="spellEnd"/>
-      <w:r>
-        <w:rPr>
-          <w:i/>
-          <w:iCs/>
-        </w:rPr>
-        <w:t xml:space="preserve"> </w:t>
+      <w:r>
+        <w:rPr>
+          <w:i/>
+          <w:iCs/>
+        </w:rPr>
+        <w:t xml:space="preserve">AvailabilityService </w:t>
       </w:r>
       <w:r>
         <w:t xml:space="preserve">that the room is indeed available. If no check fails, the service will ask the </w:t>
       </w:r>
-      <w:proofErr w:type="spellStart"/>
-      <w:r>
-        <w:rPr>
-          <w:i/>
-          <w:iCs/>
-        </w:rPr>
-        <w:t>AvailabilityService</w:t>
-      </w:r>
-      <w:proofErr w:type="spellEnd"/>
-      <w:r>
-        <w:rPr>
-          <w:i/>
-          <w:iCs/>
-        </w:rPr>
-        <w:t xml:space="preserve"> </w:t>
+      <w:r>
+        <w:rPr>
+          <w:i/>
+          <w:iCs/>
+        </w:rPr>
+        <w:t xml:space="preserve">AvailabilityService </w:t>
       </w:r>
       <w:r>
         <w:t>to mark the room as unavailable for the requested date range and then create and save the Booking entry with the corresponding information. This information can be passed back to the user to confirm the reservation.</w:t>
@@ -7459,7 +6938,7 @@
         <w:pStyle w:val="Heading3"/>
       </w:pPr>
       <w:bookmarkStart w:id="33" w:name="_Search"/>
-      <w:bookmarkStart w:id="34" w:name="_Toc146244612"/>
+      <w:bookmarkStart w:id="34" w:name="_Toc146328572"/>
       <w:bookmarkEnd w:id="33"/>
       <w:r>
         <w:t>Search</w:t>
@@ -7513,7 +6992,6 @@
       <w:r>
         <w:t xml:space="preserve">Let’s dive more into how the autocomplete search feature works. To generate the list of autocomplete suggestions, the server accepts the input of the user and looks for entries in the database that match the already typed input. This is done using the following query in the </w:t>
       </w:r>
-      <w:proofErr w:type="spellStart"/>
       <w:r>
         <w:rPr>
           <w:i/>
@@ -7521,7 +6999,6 @@
         </w:rPr>
         <w:t>RoomRepository</w:t>
       </w:r>
-      <w:proofErr w:type="spellEnd"/>
       <w:r>
         <w:t xml:space="preserve">. </w:t>
       </w:r>
@@ -7607,40 +7084,22 @@
       <w:r>
         <w:t xml:space="preserve">Let’s now examine more closely the inner workings of the normal room search. The results need to be paginated, so we are making use of Spring’s built-in pagination system when querying the database. The </w:t>
       </w:r>
-      <w:proofErr w:type="spellStart"/>
-      <w:r>
-        <w:rPr>
-          <w:i/>
-          <w:iCs/>
-        </w:rPr>
-        <w:t>SearchController</w:t>
-      </w:r>
-      <w:proofErr w:type="spellEnd"/>
-      <w:r>
-        <w:rPr>
-          <w:i/>
-          <w:iCs/>
-        </w:rPr>
-        <w:t xml:space="preserve"> </w:t>
+      <w:r>
+        <w:rPr>
+          <w:i/>
+          <w:iCs/>
+        </w:rPr>
+        <w:t xml:space="preserve">SearchController </w:t>
       </w:r>
       <w:r>
         <w:t xml:space="preserve">needs to accept and pass down to the </w:t>
       </w:r>
-      <w:proofErr w:type="spellStart"/>
-      <w:r>
-        <w:rPr>
-          <w:i/>
-          <w:iCs/>
-        </w:rPr>
-        <w:t>SearchService</w:t>
-      </w:r>
-      <w:proofErr w:type="spellEnd"/>
-      <w:r>
-        <w:rPr>
-          <w:i/>
-          <w:iCs/>
-        </w:rPr>
-        <w:t xml:space="preserve"> </w:t>
+      <w:r>
+        <w:rPr>
+          <w:i/>
+          <w:iCs/>
+        </w:rPr>
+        <w:t xml:space="preserve">SearchService </w:t>
       </w:r>
       <w:r>
         <w:t xml:space="preserve">all the pagination parameters (current page, page size), the requested filters and whether </w:t>
@@ -7654,26 +7113,16 @@
       <w:r>
         <w:t xml:space="preserve"> and the number of tenants. The </w:t>
       </w:r>
-      <w:proofErr w:type="spellStart"/>
-      <w:r>
-        <w:rPr>
-          <w:i/>
-          <w:iCs/>
-        </w:rPr>
-        <w:t>SearchService</w:t>
-      </w:r>
-      <w:proofErr w:type="spellEnd"/>
-      <w:r>
-        <w:rPr>
-          <w:i/>
-          <w:iCs/>
-        </w:rPr>
-        <w:t xml:space="preserve"> </w:t>
+      <w:r>
+        <w:rPr>
+          <w:i/>
+          <w:iCs/>
+        </w:rPr>
+        <w:t xml:space="preserve">SearchService </w:t>
       </w:r>
       <w:r>
         <w:t xml:space="preserve">then makes use of this long query in the </w:t>
       </w:r>
-      <w:proofErr w:type="spellStart"/>
       <w:r>
         <w:rPr>
           <w:i/>
@@ -7681,7 +7130,6 @@
         </w:rPr>
         <w:t>RoomRepository</w:t>
       </w:r>
-      <w:proofErr w:type="spellEnd"/>
       <w:r>
         <w:t xml:space="preserve"> to return a page of matching rooms</w:t>
       </w:r>
@@ -7753,15 +7201,7 @@
         </w:r>
       </w:fldSimple>
       <w:r>
-        <w:t xml:space="preserve">: The query that makes </w:t>
-      </w:r>
-      <w:proofErr w:type="spellStart"/>
-      <w:r>
-        <w:t>Bookify's</w:t>
-      </w:r>
-      <w:proofErr w:type="spellEnd"/>
-      <w:r>
-        <w:t xml:space="preserve"> search functionality work</w:t>
+        <w:t>: The query that makes Bookify's search functionality work</w:t>
       </w:r>
     </w:p>
     <w:p>
@@ -7863,21 +7303,13 @@
         <w:t>,</w:t>
       </w:r>
       <w:r>
-        <w:t xml:space="preserve"> otherwise </w:t>
-      </w:r>
-      <w:proofErr w:type="spellStart"/>
-      <w:r>
-        <w:t>identica</w:t>
+        <w:t xml:space="preserve"> otherwise identica</w:t>
       </w:r>
       <w:r>
         <w:t>,</w:t>
       </w:r>
       <w:r>
-        <w:t>l</w:t>
-      </w:r>
-      <w:proofErr w:type="spellEnd"/>
-      <w:r>
-        <w:t xml:space="preserve"> copies of the search query, one for each direction of price ordering.</w:t>
+        <w:t>l copies of the search query, one for each direction of price ordering.</w:t>
       </w:r>
     </w:p>
     <w:p>
@@ -7898,7 +7330,7 @@
       <w:pPr>
         <w:pStyle w:val="Heading3"/>
       </w:pPr>
-      <w:bookmarkStart w:id="35" w:name="_Toc146244613"/>
+      <w:bookmarkStart w:id="35" w:name="_Toc146328573"/>
       <w:r>
         <w:t>Reviews</w:t>
       </w:r>
@@ -7963,7 +7395,6 @@
       <w:r>
         <w:t xml:space="preserve">The </w:t>
       </w:r>
-      <w:proofErr w:type="spellStart"/>
       <w:r>
         <w:rPr>
           <w:i/>
@@ -7971,7 +7402,6 @@
         </w:rPr>
         <w:t>ReviewService</w:t>
       </w:r>
-      <w:proofErr w:type="spellEnd"/>
       <w:r>
         <w:t xml:space="preserve"> handles the logic for storing, retrieving and editing reviews, verifying the user has the privileges required to perform actions on existing reviews and handling special error cases such as trying </w:t>
       </w:r>
@@ -7982,7 +7412,6 @@
       <w:r>
         <w:t xml:space="preserve"> The </w:t>
       </w:r>
-      <w:proofErr w:type="spellStart"/>
       <w:r>
         <w:rPr>
           <w:i/>
@@ -7990,7 +7419,6 @@
         </w:rPr>
         <w:t>ReviewRepository</w:t>
       </w:r>
-      <w:proofErr w:type="spellEnd"/>
       <w:r>
         <w:t xml:space="preserve"> provides useful queries </w:t>
       </w:r>
@@ -8074,20 +7502,15 @@
         </w:r>
       </w:fldSimple>
       <w:r>
-        <w:t xml:space="preserve">: Examples of some useful custom queries in the </w:t>
-      </w:r>
-      <w:proofErr w:type="spellStart"/>
-      <w:r>
-        <w:t>ReviewRepository</w:t>
-      </w:r>
-      <w:proofErr w:type="spellEnd"/>
+        <w:t>: Examples of some useful custom queries in the ReviewRepository</w:t>
+      </w:r>
     </w:p>
     <w:p>
       <w:pPr>
         <w:pStyle w:val="Heading3"/>
       </w:pPr>
       <w:bookmarkStart w:id="36" w:name="_Recommendation_System"/>
-      <w:bookmarkStart w:id="37" w:name="_Toc146244614"/>
+      <w:bookmarkStart w:id="37" w:name="_Toc146328574"/>
       <w:bookmarkEnd w:id="36"/>
       <w:r>
         <w:t>Recommendation System</w:t>
@@ -8172,10 +7595,7 @@
         <w:t xml:space="preserve"> </w:t>
       </w:r>
       <w:r>
-        <w:t>for the dataset provided by the professor</w:t>
-      </w:r>
-      <w:r>
-        <w:t>,</w:t>
+        <w:t>for the dataset provided by the professor,</w:t>
       </w:r>
       <w:r>
         <w:t xml:space="preserve"> ignoring any other delays</w:t>
@@ -8274,7 +7694,6 @@
       <w:r>
         <w:t xml:space="preserve"> The query that retrieves the best-rated rooms is contained in the </w:t>
       </w:r>
-      <w:proofErr w:type="spellStart"/>
       <w:r>
         <w:rPr>
           <w:i/>
@@ -8282,7 +7701,6 @@
         </w:rPr>
         <w:t>RoomRepository</w:t>
       </w:r>
-      <w:proofErr w:type="spellEnd"/>
       <w:r>
         <w:t xml:space="preserve"> and is shown below:</w:t>
       </w:r>
@@ -8378,7 +7796,6 @@
         </w:numPr>
         <w:jc w:val="both"/>
       </w:pPr>
-      <w:proofErr w:type="spellStart"/>
       <w:r>
         <w:rPr>
           <w:i/>
@@ -8386,7 +7803,6 @@
         </w:rPr>
         <w:t>RecommendationService</w:t>
       </w:r>
-      <w:proofErr w:type="spellEnd"/>
       <w:r>
         <w:t>: provides the main logic for generating the suggested rooms for the various cases described above and periodically runs the recommendation algorithm</w:t>
       </w:r>
@@ -8406,7 +7822,6 @@
         </w:numPr>
         <w:jc w:val="both"/>
       </w:pPr>
-      <w:proofErr w:type="spellStart"/>
       <w:r>
         <w:rPr>
           <w:i/>
@@ -8414,7 +7829,6 @@
         </w:rPr>
         <w:t>MatrixFactorizer</w:t>
       </w:r>
-      <w:proofErr w:type="spellEnd"/>
       <w:r>
         <w:t>: this is the class that performs the actual computations needed to factorize the initial rating matrix. Having this in a separate class allows us to abstract away from the computation-heavy factorizing code and to focus on the business logic of the recommendation generation. This class also include</w:t>
       </w:r>
@@ -8525,21 +7939,12 @@
         <w:lastRenderedPageBreak/>
         <w:t xml:space="preserve">Viewed Room: if the user has clicked on and viewed the details of a room, it is likely they are interested in it and possibly like it. However, this is not as clear cut as the previous two cases, so it will receive a lower weight. To get the necessary data for this datapoint we need to keep track of all the rooms a user has viewed. This is done in a separate table contained in the </w:t>
       </w:r>
-      <w:proofErr w:type="spellStart"/>
-      <w:r>
-        <w:rPr>
-          <w:i/>
-          <w:iCs/>
-        </w:rPr>
-        <w:t>rooms_viewed</w:t>
-      </w:r>
-      <w:proofErr w:type="spellEnd"/>
-      <w:r>
-        <w:rPr>
-          <w:i/>
-          <w:iCs/>
-        </w:rPr>
-        <w:t xml:space="preserve"> </w:t>
+      <w:r>
+        <w:rPr>
+          <w:i/>
+          <w:iCs/>
+        </w:rPr>
+        <w:t xml:space="preserve">rooms_viewed </w:t>
       </w:r>
       <w:r>
         <w:t>package. We created the following query in the corresponding repository to count how many times a user has viewed each room:</w:t>
@@ -8645,7 +8050,6 @@
       <w:r>
         <w:t xml:space="preserve"> therefore, this data point will receive the lowest weight. Similarly, to the previous case, we need to keep track of all the searches made by the authenticated users. This is done in </w:t>
       </w:r>
-      <w:proofErr w:type="spellStart"/>
       <w:r>
         <w:rPr>
           <w:i/>
@@ -8653,7 +8057,6 @@
         </w:rPr>
         <w:t>SearchEntry</w:t>
       </w:r>
-      <w:proofErr w:type="spellEnd"/>
       <w:r>
         <w:t xml:space="preserve"> table and the number of relevant searches for a given user and room are retrieved using the following query:</w:t>
       </w:r>
@@ -8746,7 +8149,7 @@
       <w:pPr>
         <w:pStyle w:val="Heading3"/>
       </w:pPr>
-      <w:bookmarkStart w:id="38" w:name="_Toc146244615"/>
+      <w:bookmarkStart w:id="38" w:name="_Toc146328575"/>
       <w:r>
         <w:t>Administrator</w:t>
       </w:r>
@@ -8776,7 +8179,6 @@
       <w:r>
         <w:t xml:space="preserve">The </w:t>
       </w:r>
-      <w:proofErr w:type="spellStart"/>
       <w:r>
         <w:rPr>
           <w:i/>
@@ -8784,7 +8186,6 @@
         </w:rPr>
         <w:t>AdminService</w:t>
       </w:r>
-      <w:proofErr w:type="spellEnd"/>
       <w:r>
         <w:t xml:space="preserve"> class in the </w:t>
       </w:r>
@@ -8831,12 +8232,38 @@
       </w:r>
       <w:r>
         <w:lastRenderedPageBreak/>
-        <w:t>references of relationships to other entities to avoid endless recursion. We also used @JSONIgnore annotations so we don’t include certain attributes to the generated documents.</w:t>
+        <w:t>references of relationships to other entities to avoid endless recursion</w:t>
       </w:r>
       <w:r>
         <w:t xml:space="preserve"> </w:t>
       </w:r>
       <w:r>
+        <w:rPr>
+          <w:i/>
+          <w:iCs/>
+        </w:rPr>
+        <w:t>(@JSONBackReference</w:t>
+      </w:r>
+      <w:r>
+        <w:t>)</w:t>
+      </w:r>
+      <w:r>
+        <w:t xml:space="preserve">. We also used </w:t>
+      </w:r>
+      <w:r>
+        <w:rPr>
+          <w:i/>
+          <w:iCs/>
+        </w:rPr>
+        <w:t>@JSONIgnore</w:t>
+      </w:r>
+      <w:r>
+        <w:t xml:space="preserve"> annotations so we don’t include certain attributes to the generated documents.</w:t>
+      </w:r>
+      <w:r>
+        <w:t xml:space="preserve"> </w:t>
+      </w:r>
+      <w:r>
         <w:t>To avoid duplicating the logic for serializing to XML instead of JSON</w:t>
       </w:r>
       <w:r>
@@ -8860,94 +8287,7 @@
         <w:jc w:val="both"/>
       </w:pPr>
       <w:r>
-        <w:t>We should note that serializing the database populated with all the entries from the dataset</w:t>
-      </w:r>
-      <w:r>
-        <w:t xml:space="preserve"> is not a fast process, requiring at least one minute to complete. However, given that this feature is meant to be used seldomly and only by the administrator, we decided not to optimize this process any further.</w:t>
-      </w:r>
-    </w:p>
-    <w:p>
-      <w:pPr>
-        <w:pStyle w:val="Heading3"/>
-      </w:pPr>
-      <w:bookmarkStart w:id="39" w:name="_Images"/>
-      <w:bookmarkStart w:id="40" w:name="_Toc146244616"/>
-      <w:bookmarkEnd w:id="39"/>
-      <w:r>
-        <w:t>Images</w:t>
-      </w:r>
-      <w:bookmarkEnd w:id="40"/>
-    </w:p>
-    <w:p>
-      <w:pPr>
-        <w:jc w:val="both"/>
-      </w:pPr>
-      <w:r>
-        <w:t>The requirements of our application mean that the server will need to store images that the users upload, such as profile pictures and room photos. Those images will inevitably need to be served back to the users when viewing a certain room or examin</w:t>
-      </w:r>
-      <w:r>
-        <w:t>ing</w:t>
-      </w:r>
-      <w:r>
-        <w:t xml:space="preserve"> the profile of a host. </w:t>
-      </w:r>
-    </w:p>
-    <w:p>
-      <w:pPr>
-        <w:jc w:val="both"/>
-      </w:pPr>
-      <w:r>
-        <w:t>The most important design decision for this subsystem was whether to store the images directly in the database or on the disk. Storing large files such as an image in the database, especially MySQL, is far from optimal in terms of performance. Therefore, we decided to store the images on disk instead. There is a price to pay for that, in terms of horizontal scalability, but for the purposes of this assignment we judged that to be an acceptable compromise</w:t>
-      </w:r>
-      <w:r>
-        <w:t>.</w:t>
-      </w:r>
-    </w:p>
-    <w:p>
-      <w:pPr>
-        <w:jc w:val="both"/>
-      </w:pPr>
-      <w:r>
-        <w:t xml:space="preserve">However, we created an Image entity that is stored into the database so we can create relationships between images and other entities such as rooms and users. This entity includes a reference to the image file stored on disk rather than the whole content of the file. This reference is in the form of a unique </w:t>
-      </w:r>
-      <w:r>
-        <w:t xml:space="preserve">string called a Global Unique Identifier (GUID). This GUID also serves as the name of the image file stored on disk. </w:t>
-      </w:r>
-      <w:r>
-        <w:t xml:space="preserve">As a result, when </w:t>
-      </w:r>
-      <w:r>
-        <w:t xml:space="preserve">uploading a new image, the server needs to create the corresponding entity into the database as well as store the file in a directory that can be accessed later. </w:t>
-      </w:r>
-    </w:p>
-    <w:p>
-      <w:pPr>
-        <w:jc w:val="both"/>
-      </w:pPr>
-      <w:r>
-        <w:t xml:space="preserve">To encapsulate all this image-related logic we created the </w:t>
-      </w:r>
-      <w:proofErr w:type="spellStart"/>
-      <w:r>
-        <w:rPr>
-          <w:i/>
-          <w:iCs/>
-        </w:rPr>
-        <w:t>ImageStorage</w:t>
-      </w:r>
-      <w:proofErr w:type="spellEnd"/>
-      <w:r>
-        <w:t xml:space="preserve"> class inside the </w:t>
-      </w:r>
-      <w:r>
-        <w:rPr>
-          <w:i/>
-          <w:iCs/>
-        </w:rPr>
-        <w:t xml:space="preserve">images </w:t>
-      </w:r>
-      <w:r>
-        <w:t>package. This class provides functionality such as creating, retrieving and deleting an image to the rest of the codebase. This way, the rest of the code can easily work with Image entities without having to worry about the underlying handling of the files on disk and keeping the database and the file structure consistent with each other. The most important operations provided by this class are:</w:t>
+        <w:t>The assignment specification asks that the exported data include the attributes of all rooms along with the reviews and bookings made for each room as well as the reviews per host. As it is not possible to organize the data in a way that satisfies both structures mentioned above, we offer two different kinds of data that can be downloaded:</w:t>
       </w:r>
     </w:p>
     <w:p>
@@ -8959,24 +8299,20 @@
         </w:numPr>
         <w:jc w:val="both"/>
       </w:pPr>
-      <w:proofErr w:type="spellStart"/>
-      <w:r>
-        <w:rPr>
-          <w:i/>
-          <w:iCs/>
-        </w:rPr>
-        <w:t>saveImage</w:t>
-      </w:r>
-      <w:proofErr w:type="spellEnd"/>
-      <w:r>
-        <w:rPr>
-          <w:i/>
-          <w:iCs/>
-        </w:rPr>
-        <w:t xml:space="preserve">: </w:t>
-      </w:r>
-      <w:r>
-        <w:t>takes an image file as a parameter and saves it to the appropriate directory for later access, as well as creating and returning the corresponding Image entity in the database.</w:t>
+      <w:r>
+        <w:t xml:space="preserve">Room Info: This is a list of all rooms, with each room containing its attributes and </w:t>
+      </w:r>
+      <w:r>
+        <w:t xml:space="preserve">the </w:t>
+      </w:r>
+      <w:r>
+        <w:t>reviews and bookings</w:t>
+      </w:r>
+      <w:r>
+        <w:t xml:space="preserve"> associated with it</w:t>
+      </w:r>
+      <w:r>
+        <w:t>. These two entities will respectively include their relevant attributes as well as the user that made the review or booking.</w:t>
       </w:r>
     </w:p>
     <w:p>
@@ -8988,24 +8324,125 @@
         </w:numPr>
         <w:jc w:val="both"/>
       </w:pPr>
-      <w:proofErr w:type="spellStart"/>
-      <w:r>
-        <w:rPr>
-          <w:i/>
-          <w:iCs/>
-        </w:rPr>
-        <w:t>loadImage</w:t>
-      </w:r>
-      <w:proofErr w:type="spellEnd"/>
-      <w:r>
-        <w:rPr>
-          <w:i/>
-          <w:iCs/>
-        </w:rPr>
-        <w:t>:</w:t>
-      </w:r>
-      <w:r>
-        <w:t xml:space="preserve"> returns the Image entity from the database for a given image identifier (GUID).</w:t>
+      <w:r>
+        <w:t>Host Reviews: This is a l</w:t>
+      </w:r>
+      <w:r>
+        <w:t>i</w:t>
+      </w:r>
+      <w:r>
+        <w:t>st of all hosts, for each of which we show a list of their rooms and all the Reviews and review info associated with each room.</w:t>
+      </w:r>
+    </w:p>
+    <w:p>
+      <w:pPr>
+        <w:jc w:val="both"/>
+      </w:pPr>
+      <w:r>
+        <w:t>We should note that serializing the database populated with all the entries from the dataset</w:t>
+      </w:r>
+      <w:r>
+        <w:t xml:space="preserve"> is not a fast process, requiring at least one minute to complete. However, given that this feature is meant to be used seldomly and only by the administrator, we decided not to optimize this process any further.</w:t>
+      </w:r>
+      <w:r>
+        <w:t xml:space="preserve"> Please keep in mind that with the full dataset, such as the one you can preload the database with by following </w:t>
+      </w:r>
+      <w:hyperlink w:anchor="_Run_Setup_Scripts" w:history="1">
+        <w:r>
+          <w:rPr>
+            <w:rStyle w:val="Hyperlink"/>
+          </w:rPr>
+          <w:t>these</w:t>
+        </w:r>
+      </w:hyperlink>
+      <w:r>
+        <w:t xml:space="preserve"> instructions, the generated files will be quite large (50+ MBs) and can easily crash a text editor that is not suitable for this kind of big file sizes.</w:t>
+      </w:r>
+    </w:p>
+    <w:p>
+      <w:pPr>
+        <w:pStyle w:val="Heading3"/>
+      </w:pPr>
+      <w:bookmarkStart w:id="39" w:name="_Images"/>
+      <w:bookmarkStart w:id="40" w:name="_Toc146328576"/>
+      <w:bookmarkEnd w:id="39"/>
+      <w:r>
+        <w:t>Images</w:t>
+      </w:r>
+      <w:bookmarkEnd w:id="40"/>
+    </w:p>
+    <w:p>
+      <w:pPr>
+        <w:jc w:val="both"/>
+      </w:pPr>
+      <w:r>
+        <w:t>The requirements of our application mean that the server will need to store images that the users upload, such as profile pictures and room photos. Those images will inevitably need to be served back to the users when viewing a certain room or examin</w:t>
+      </w:r>
+      <w:r>
+        <w:t>ing</w:t>
+      </w:r>
+      <w:r>
+        <w:t xml:space="preserve"> the profile of a host. </w:t>
+      </w:r>
+    </w:p>
+    <w:p>
+      <w:pPr>
+        <w:jc w:val="both"/>
+      </w:pPr>
+      <w:r>
+        <w:t>The most important design decision for this subsystem was whether to store the images directly in the database or on the disk. Storing large files such as an image in the database, especially MySQL, is far from optimal in terms of performance. Therefore, we decided to store the images on disk instead. There is a price to pay for that, in terms of horizontal scalability, but for the purposes of this assignment we judged that to be an acceptable compromise</w:t>
+      </w:r>
+      <w:r>
+        <w:t>.</w:t>
+      </w:r>
+    </w:p>
+    <w:p>
+      <w:pPr>
+        <w:jc w:val="both"/>
+      </w:pPr>
+      <w:r>
+        <w:t xml:space="preserve">However, we created an Image entity that is stored into the database so we can create relationships between images and other entities such as rooms and users. This entity includes a reference to the image file stored on disk rather than the whole content of the file. This reference is in the form of a unique </w:t>
+      </w:r>
+      <w:r>
+        <w:t xml:space="preserve">string called a Global Unique Identifier (GUID). This GUID also serves as the name of the image file stored on disk. </w:t>
+      </w:r>
+      <w:r>
+        <w:t xml:space="preserve">As a result, when </w:t>
+      </w:r>
+      <w:r>
+        <w:t xml:space="preserve">uploading a new image, the server needs to create the corresponding entity into the database as well as store the file in a directory that can be accessed later. </w:t>
+      </w:r>
+    </w:p>
+    <w:p>
+      <w:pPr>
+        <w:jc w:val="both"/>
+      </w:pPr>
+      <w:r>
+        <w:t xml:space="preserve">To encapsulate all this image-related logic we created the </w:t>
+      </w:r>
+      <w:r>
+        <w:rPr>
+          <w:i/>
+          <w:iCs/>
+        </w:rPr>
+        <w:t>ImageStorage</w:t>
+      </w:r>
+      <w:r>
+        <w:t xml:space="preserve"> class inside the </w:t>
+      </w:r>
+      <w:r>
+        <w:rPr>
+          <w:i/>
+          <w:iCs/>
+        </w:rPr>
+        <w:t xml:space="preserve">images </w:t>
+      </w:r>
+      <w:r>
+        <w:t xml:space="preserve">package. This class provides functionality such as creating, retrieving and deleting an image to the rest of the codebase. This way, the rest of the code can easily work with Image entities without having to worry about </w:t>
+      </w:r>
+      <w:r>
+        <w:lastRenderedPageBreak/>
+        <w:t>the underlying handling of the files on disk and keeping the database and the file structure consistent with each other. The most important operations provided by this class are:</w:t>
       </w:r>
     </w:p>
     <w:p>
@@ -9017,24 +8454,15 @@
         </w:numPr>
         <w:jc w:val="both"/>
       </w:pPr>
-      <w:proofErr w:type="spellStart"/>
-      <w:r>
-        <w:rPr>
-          <w:i/>
-          <w:iCs/>
-        </w:rPr>
-        <w:t>loadImageFileByGUID</w:t>
-      </w:r>
-      <w:proofErr w:type="spellEnd"/>
-      <w:r>
-        <w:rPr>
-          <w:i/>
-          <w:iCs/>
-        </w:rPr>
-        <w:t xml:space="preserve">: </w:t>
-      </w:r>
-      <w:r>
-        <w:t>like the function above, but it returns the image file instead.</w:t>
+      <w:r>
+        <w:rPr>
+          <w:i/>
+          <w:iCs/>
+        </w:rPr>
+        <w:t xml:space="preserve">saveImage: </w:t>
+      </w:r>
+      <w:r>
+        <w:t>takes an image file as a parameter and saves it to the appropriate directory for later access, as well as creating and returning the corresponding Image entity in the database.</w:t>
       </w:r>
     </w:p>
     <w:p>
@@ -9046,23 +8474,15 @@
         </w:numPr>
         <w:jc w:val="both"/>
       </w:pPr>
-      <w:proofErr w:type="spellStart"/>
-      <w:r>
-        <w:rPr>
-          <w:i/>
-          <w:iCs/>
-        </w:rPr>
-        <w:t>loadImageFile</w:t>
-      </w:r>
-      <w:proofErr w:type="spellEnd"/>
-      <w:r>
-        <w:t xml:space="preserve">: takes an Image entity as </w:t>
-      </w:r>
-      <w:r>
-        <w:t xml:space="preserve">a </w:t>
-      </w:r>
-      <w:r>
-        <w:t>parameter and returns the corresponding image file.</w:t>
+      <w:r>
+        <w:rPr>
+          <w:i/>
+          <w:iCs/>
+        </w:rPr>
+        <w:t>loadImage:</w:t>
+      </w:r>
+      <w:r>
+        <w:t xml:space="preserve"> returns the Image entity from the database for a given image identifier (GUID).</w:t>
       </w:r>
     </w:p>
     <w:p>
@@ -9074,23 +8494,15 @@
         </w:numPr>
         <w:jc w:val="both"/>
       </w:pPr>
-      <w:proofErr w:type="spellStart"/>
-      <w:r>
-        <w:rPr>
-          <w:i/>
-          <w:iCs/>
-        </w:rPr>
-        <w:t>deleteImage</w:t>
-      </w:r>
-      <w:proofErr w:type="spellEnd"/>
-      <w:r>
-        <w:t>:</w:t>
-      </w:r>
-      <w:r>
-        <w:t xml:space="preserve"> takes an Image entity as its pa</w:t>
-      </w:r>
-      <w:r>
-        <w:t>rameter and deletes the entry from the database as well as the corresponding file.</w:t>
+      <w:r>
+        <w:rPr>
+          <w:i/>
+          <w:iCs/>
+        </w:rPr>
+        <w:t xml:space="preserve">loadImageFileByGUID: </w:t>
+      </w:r>
+      <w:r>
+        <w:t>like the function above, but it returns the image file instead.</w:t>
       </w:r>
     </w:p>
     <w:p>
@@ -9102,7 +8514,58 @@
         </w:numPr>
         <w:jc w:val="both"/>
       </w:pPr>
-      <w:proofErr w:type="spellStart"/>
+      <w:r>
+        <w:rPr>
+          <w:i/>
+          <w:iCs/>
+        </w:rPr>
+        <w:t>loadImageFile</w:t>
+      </w:r>
+      <w:r>
+        <w:t xml:space="preserve">: takes an Image entity as </w:t>
+      </w:r>
+      <w:r>
+        <w:t xml:space="preserve">a </w:t>
+      </w:r>
+      <w:r>
+        <w:t>parameter and returns the corresponding image file.</w:t>
+      </w:r>
+    </w:p>
+    <w:p>
+      <w:pPr>
+        <w:pStyle w:val="ListParagraph"/>
+        <w:numPr>
+          <w:ilvl w:val="0"/>
+          <w:numId w:val="16"/>
+        </w:numPr>
+        <w:jc w:val="both"/>
+      </w:pPr>
+      <w:r>
+        <w:rPr>
+          <w:i/>
+          <w:iCs/>
+        </w:rPr>
+        <w:t>deleteImage</w:t>
+      </w:r>
+      <w:r>
+        <w:t>:</w:t>
+      </w:r>
+      <w:r>
+        <w:t xml:space="preserve"> takes an Image entity as its pa</w:t>
+      </w:r>
+      <w:r>
+        <w:t>rameter and deletes the entry from the database as well as the corresponding file.</w:t>
+      </w:r>
+    </w:p>
+    <w:p>
+      <w:pPr>
+        <w:pStyle w:val="ListParagraph"/>
+        <w:numPr>
+          <w:ilvl w:val="0"/>
+          <w:numId w:val="16"/>
+        </w:numPr>
+        <w:jc w:val="both"/>
+      </w:pPr>
       <w:r>
         <w:rPr>
           <w:i/>
@@ -9110,7 +8573,6 @@
         </w:rPr>
         <w:t>deleteImages</w:t>
       </w:r>
-      <w:proofErr w:type="spellEnd"/>
       <w:r>
         <w:t>:</w:t>
       </w:r>
@@ -9135,250 +8597,222 @@
         <w:jc w:val="both"/>
       </w:pPr>
       <w:r>
+        <w:t>Finally, we are noting that our app is preloaded with a default profile picture and a default room thumbnail. These images come with the application itself and can not be deleted, as they would not be accessible anymore to the rest of the users or rooms that may make use of them.</w:t>
+      </w:r>
+    </w:p>
+    <w:p>
+      <w:pPr>
+        <w:pStyle w:val="Heading3"/>
+      </w:pPr>
+      <w:bookmarkStart w:id="41" w:name="_Messages"/>
+      <w:bookmarkStart w:id="42" w:name="_Toc146328577"/>
+      <w:bookmarkEnd w:id="41"/>
+      <w:r>
+        <w:t>Messages</w:t>
+      </w:r>
+      <w:bookmarkEnd w:id="42"/>
+    </w:p>
+    <w:p>
+      <w:pPr>
+        <w:jc w:val="both"/>
+      </w:pPr>
+      <w:r>
+        <w:t xml:space="preserve">As the specification requested the feature of allowing potential tenants to message hosts for more information about their rooms, we decided to add </w:t>
+      </w:r>
+      <w:r>
+        <w:t>our own</w:t>
+      </w:r>
+      <w:r>
+        <w:t xml:space="preserve"> in-app messaging system that works like an email application. For the purposes of this project, we decided to allow all the users to message each</w:t>
+      </w:r>
+      <w:r>
+        <w:t xml:space="preserve"> other</w:t>
+      </w:r>
+      <w:r>
+        <w:t xml:space="preserve"> provided they know the recipient’s username. We added a button in the room view page of the website to message the host, which will redirect the user to the messaging page</w:t>
+      </w:r>
+      <w:r>
+        <w:t>,</w:t>
+      </w:r>
+      <w:r>
+        <w:t xml:space="preserve"> similar to clicking an email link.</w:t>
+      </w:r>
+    </w:p>
+    <w:p>
+      <w:pPr>
+        <w:jc w:val="both"/>
+      </w:pPr>
+      <w:r>
+        <w:t xml:space="preserve">When sending a message to the user using the compose button on the website, a new </w:t>
+      </w:r>
+      <w:r>
+        <w:rPr>
+          <w:i/>
+          <w:iCs/>
+        </w:rPr>
+        <w:t xml:space="preserve">Conversation </w:t>
+      </w:r>
+      <w:r>
+        <w:t xml:space="preserve">will be started. This conversation can contain many </w:t>
+      </w:r>
+      <w:r>
+        <w:rPr>
+          <w:i/>
+          <w:iCs/>
+        </w:rPr>
+        <w:t>Messages</w:t>
+      </w:r>
+      <w:r>
+        <w:t xml:space="preserve"> as the users are replying to each other. It is important to highlight that a Message can not exist outside the context of a Conversation. Furthermore, a conversation can be marked as read-only, such as the welcome messages when registering to Bookify. A user </w:t>
+      </w:r>
+      <w:r>
+        <w:t>is obviously not allowed</w:t>
+      </w:r>
+      <w:r>
+        <w:t xml:space="preserve"> post a reply to a read only conversation.</w:t>
+      </w:r>
+    </w:p>
+    <w:p>
+      <w:pPr>
+        <w:jc w:val="both"/>
+      </w:pPr>
+      <w:r>
+        <w:t xml:space="preserve">The </w:t>
+      </w:r>
+      <w:r>
+        <w:rPr>
+          <w:i/>
+          <w:iCs/>
+        </w:rPr>
+        <w:t xml:space="preserve">Conversation </w:t>
+      </w:r>
+      <w:r>
+        <w:t>is represented by a database entity containing the topic, the last-updated timestamp, the read-only status and relationships to the two users of this conversation.</w:t>
+      </w:r>
+      <w:r>
+        <w:t xml:space="preserve"> The </w:t>
+      </w:r>
+      <w:r>
+        <w:rPr>
+          <w:i/>
+          <w:iCs/>
+        </w:rPr>
+        <w:t>Message</w:t>
+      </w:r>
+      <w:r>
+        <w:t xml:space="preserve"> entity contains the body and the timestamp of the message, as well as a many-to-one relationship to the user (a user can send multiple messages) and the conversation (a conversation includes many messages). </w:t>
+      </w:r>
+    </w:p>
+    <w:p>
+      <w:pPr>
+        <w:jc w:val="both"/>
+      </w:pPr>
+      <w:r>
+        <w:t>The main design problem we run into when developing this subsystem is</w:t>
+      </w:r>
+      <w:r>
+        <w:t xml:space="preserve"> what happens when a user deletes a given conversation. We can not simply delete the corresponding entity from the database, as this would mean the other user would no longer have access to it. This problem extends to other features such as marking a conversation as read. One way to solve this would be to create two copies of each conversation, assigning each of them to one of the participants. </w:t>
+      </w:r>
+      <w:r>
+        <w:t>However,</w:t>
+      </w:r>
+      <w:r>
+        <w:t xml:space="preserve"> this would mean unnecessarily repeating the same data.</w:t>
+      </w:r>
+    </w:p>
+    <w:p>
+      <w:pPr>
+        <w:jc w:val="both"/>
+      </w:pPr>
+      <w:r>
+        <w:t xml:space="preserve">Our solution to this problem was to create a separate table of </w:t>
+      </w:r>
+      <w:r>
+        <w:rPr>
+          <w:i/>
+          <w:iCs/>
+        </w:rPr>
+        <w:t>InboxEntries</w:t>
+      </w:r>
+      <w:r>
+        <w:rPr>
+          <w:i/>
+          <w:iCs/>
+        </w:rPr>
+        <w:t xml:space="preserve">. </w:t>
+      </w:r>
+      <w:r>
+        <w:t xml:space="preserve">When a new conversation is started, the server creates two inbox entries for that conversation, one associated with each user. Those entries hold the read and delete status variables. A user can only see conversations for which their corresponding inbox entry has the </w:t>
+      </w:r>
+      <w:r>
+        <w:rPr>
+          <w:i/>
+          <w:iCs/>
+        </w:rPr>
+        <w:t>isDeleted</w:t>
+      </w:r>
+      <w:r>
+        <w:rPr>
+          <w:i/>
+          <w:iCs/>
+        </w:rPr>
+        <w:t xml:space="preserve"> </w:t>
+      </w:r>
+      <w:r>
+        <w:t xml:space="preserve">variable set to false. When they wish to delete a conversation, </w:t>
+      </w:r>
+      <w:r>
         <w:lastRenderedPageBreak/>
-        <w:t xml:space="preserve">Finally, we are noting that our app is preloaded with a default profile picture and a default room thumbnail. These images come with the application itself and </w:t>
-      </w:r>
-      <w:proofErr w:type="spellStart"/>
-      <w:r>
-        <w:t>can not</w:t>
-      </w:r>
-      <w:proofErr w:type="spellEnd"/>
-      <w:r>
-        <w:t xml:space="preserve"> be deleted, as they would not be accessible anymore to the rest of the users or rooms that may make use of them.</w:t>
+        <w:t>the server only needs to update the status variable of the corresponding inbox entry, thus solving the problems described above.</w:t>
+      </w:r>
+    </w:p>
+    <w:p>
+      <w:pPr>
+        <w:jc w:val="both"/>
+      </w:pPr>
+      <w:r>
+        <w:t xml:space="preserve">The bulk of the logic that makes the messaging system work is contained in the </w:t>
+      </w:r>
+      <w:r>
+        <w:rPr>
+          <w:i/>
+          <w:iCs/>
+        </w:rPr>
+        <w:t>MessageService</w:t>
+      </w:r>
+      <w:r>
+        <w:t xml:space="preserve"> class. This class is responsible for creating and retrieving the corresponding database entries according to the method described above. It also needs to perform various sanity and security checks, such as ensuring that the conversation a user is trying to reply to </w:t>
+      </w:r>
+      <w:r>
+        <w:t>exists</w:t>
+      </w:r>
+      <w:r>
+        <w:t xml:space="preserve"> and that the user is a party of this conversation and thus allowed to actually reply.</w:t>
+      </w:r>
+      <w:r>
+        <w:t xml:space="preserve"> Please refer to the code in this class for more details on the implementation of this system.</w:t>
+      </w:r>
+    </w:p>
+    <w:p>
+      <w:pPr>
+        <w:jc w:val="both"/>
+      </w:pPr>
+      <w:r>
+        <w:t xml:space="preserve">This is by no means a </w:t>
+      </w:r>
+      <w:r>
+        <w:t>fully-fledged</w:t>
+      </w:r>
+      <w:r>
+        <w:t xml:space="preserve"> messaging system. There are many more features we could have added, such as editing or deleting individual messages. Since the messaging part is not the main concern of the application though, we decided to offer only the basic features.</w:t>
       </w:r>
     </w:p>
     <w:p>
       <w:pPr>
         <w:pStyle w:val="Heading3"/>
       </w:pPr>
-      <w:bookmarkStart w:id="41" w:name="_Messages"/>
-      <w:bookmarkStart w:id="42" w:name="_Toc146244617"/>
-      <w:bookmarkEnd w:id="41"/>
-      <w:r>
-        <w:t>Messages</w:t>
-      </w:r>
-      <w:bookmarkEnd w:id="42"/>
-    </w:p>
-    <w:p>
-      <w:pPr>
-        <w:jc w:val="both"/>
-      </w:pPr>
-      <w:r>
-        <w:t xml:space="preserve">As the specification requested the feature of allowing potential tenants to message hosts for more information about their rooms, we decided to add </w:t>
-      </w:r>
-      <w:r>
-        <w:t>our own</w:t>
-      </w:r>
-      <w:r>
-        <w:t xml:space="preserve"> in-app messaging system that works like an email application. For the purposes of this project, we decided to allow all the users to message each</w:t>
-      </w:r>
-      <w:r>
-        <w:t xml:space="preserve"> other</w:t>
-      </w:r>
-      <w:r>
-        <w:t xml:space="preserve"> provided they know the recipient’s username. We added a button in the room view page of the website to message the host, which will redirect the user to the messaging page</w:t>
-      </w:r>
-      <w:r>
-        <w:t>,</w:t>
-      </w:r>
-      <w:r>
-        <w:t xml:space="preserve"> similar to clicking an email link.</w:t>
-      </w:r>
-    </w:p>
-    <w:p>
-      <w:pPr>
-        <w:jc w:val="both"/>
-      </w:pPr>
-      <w:r>
-        <w:t xml:space="preserve">When sending a message to the user using the compose button on the website, a new </w:t>
-      </w:r>
-      <w:r>
-        <w:rPr>
-          <w:i/>
-          <w:iCs/>
-        </w:rPr>
-        <w:t xml:space="preserve">Conversation </w:t>
-      </w:r>
-      <w:r>
-        <w:t xml:space="preserve">will be started. This conversation can contain many </w:t>
-      </w:r>
-      <w:r>
-        <w:rPr>
-          <w:i/>
-          <w:iCs/>
-        </w:rPr>
-        <w:t>Messages</w:t>
-      </w:r>
-      <w:r>
-        <w:t xml:space="preserve"> as the users are replying to each other. It is important to highlight that a Message </w:t>
-      </w:r>
-      <w:proofErr w:type="spellStart"/>
-      <w:r>
-        <w:t>can not</w:t>
-      </w:r>
-      <w:proofErr w:type="spellEnd"/>
-      <w:r>
-        <w:t xml:space="preserve"> exist outside the context of a Conversation. Furthermore, a conversation can be marked as read-only, such as the welcome messages when registering to Bookify. A user </w:t>
-      </w:r>
-      <w:r>
-        <w:t>is obviously not allowed</w:t>
-      </w:r>
-      <w:r>
-        <w:t xml:space="preserve"> post a reply to a read only conversation.</w:t>
-      </w:r>
-    </w:p>
-    <w:p>
-      <w:pPr>
-        <w:jc w:val="both"/>
-      </w:pPr>
-      <w:r>
-        <w:t xml:space="preserve">The </w:t>
-      </w:r>
-      <w:r>
-        <w:rPr>
-          <w:i/>
-          <w:iCs/>
-        </w:rPr>
-        <w:t xml:space="preserve">Conversation </w:t>
-      </w:r>
-      <w:r>
-        <w:t>is represented by a database entity containing the topic, the last-updated timestamp, the read-only status and relationships to the two users of this conversation.</w:t>
-      </w:r>
-      <w:r>
-        <w:t xml:space="preserve"> The </w:t>
-      </w:r>
-      <w:r>
-        <w:rPr>
-          <w:i/>
-          <w:iCs/>
-        </w:rPr>
-        <w:t>Message</w:t>
-      </w:r>
-      <w:r>
-        <w:t xml:space="preserve"> entity contains the body and the timestamp of the message, as well as a many-to-one relationship to the user (a user can send multiple messages) and the conversation (a conversation includes many messages). </w:t>
-      </w:r>
-    </w:p>
-    <w:p>
-      <w:pPr>
-        <w:jc w:val="both"/>
-      </w:pPr>
-      <w:r>
-        <w:t>The main design problem we run into when developing this subsystem is</w:t>
-      </w:r>
-      <w:r>
-        <w:t xml:space="preserve"> what happens when a user deletes a given conversation. We </w:t>
-      </w:r>
-      <w:proofErr w:type="spellStart"/>
-      <w:r>
-        <w:t>can not</w:t>
-      </w:r>
-      <w:proofErr w:type="spellEnd"/>
-      <w:r>
-        <w:t xml:space="preserve"> simply delete the corresponding entity from the database, as this would mean the other user would no longer have access to it. This problem extends to other features such as marking a conversation as read. One way to solve this would be to create two copies of each conversation, assigning each of them to one of the participants. </w:t>
-      </w:r>
-      <w:r>
-        <w:t>However,</w:t>
-      </w:r>
-      <w:r>
-        <w:t xml:space="preserve"> this would mean unnecessarily repeating the same data.</w:t>
-      </w:r>
-    </w:p>
-    <w:p>
-      <w:pPr>
-        <w:jc w:val="both"/>
-      </w:pPr>
-      <w:r>
-        <w:t xml:space="preserve">Our solution to this problem was to create a separate table of </w:t>
-      </w:r>
-      <w:proofErr w:type="spellStart"/>
-      <w:r>
-        <w:rPr>
-          <w:i/>
-          <w:iCs/>
-        </w:rPr>
-        <w:t>InboxEntries</w:t>
-      </w:r>
-      <w:proofErr w:type="spellEnd"/>
-      <w:r>
-        <w:rPr>
-          <w:i/>
-          <w:iCs/>
-        </w:rPr>
-        <w:t xml:space="preserve">. </w:t>
-      </w:r>
-      <w:r>
-        <w:t xml:space="preserve">When a new conversation is started, the server creates two inbox entries for that conversation, one associated with each user. Those entries hold the read and delete status variables. A user can only see conversations for which their corresponding inbox entry has the </w:t>
-      </w:r>
-      <w:proofErr w:type="spellStart"/>
-      <w:r>
-        <w:rPr>
-          <w:i/>
-          <w:iCs/>
-        </w:rPr>
-        <w:t>isDeleted</w:t>
-      </w:r>
-      <w:proofErr w:type="spellEnd"/>
-      <w:r>
-        <w:rPr>
-          <w:i/>
-          <w:iCs/>
-        </w:rPr>
-        <w:t xml:space="preserve"> </w:t>
-      </w:r>
-      <w:r>
-        <w:t>variable set to false. When they wish to delete a conversation, the server only needs to update the status variable of the corresponding inbox entry, thus solving the problems described above.</w:t>
-      </w:r>
-    </w:p>
-    <w:p>
-      <w:pPr>
-        <w:jc w:val="both"/>
-      </w:pPr>
-      <w:r>
-        <w:t xml:space="preserve">The bulk of the logic that makes the messaging system work is contained in the </w:t>
-      </w:r>
-      <w:proofErr w:type="spellStart"/>
-      <w:r>
-        <w:rPr>
-          <w:i/>
-          <w:iCs/>
-        </w:rPr>
-        <w:t>MessageService</w:t>
-      </w:r>
-      <w:proofErr w:type="spellEnd"/>
-      <w:r>
-        <w:t xml:space="preserve"> class. This class is responsible for creating and retrieving the corresponding database entries according to the method described above. It also needs to perform various sanity and security checks, such as ensuring that the conversation a user is trying to reply to </w:t>
-      </w:r>
-      <w:r>
-        <w:t>exists</w:t>
-      </w:r>
-      <w:r>
-        <w:t xml:space="preserve"> and that the user is a party of this conversation and thus allowed to actually reply.</w:t>
-      </w:r>
-      <w:r>
-        <w:t xml:space="preserve"> Please refer to the code in this class for more details on the implementation of this system.</w:t>
-      </w:r>
-    </w:p>
-    <w:p>
-      <w:pPr>
-        <w:jc w:val="both"/>
-      </w:pPr>
-      <w:r>
-        <w:t xml:space="preserve">This is by no means a </w:t>
-      </w:r>
-      <w:r>
-        <w:t>fully-fledged</w:t>
-      </w:r>
-      <w:r>
-        <w:t xml:space="preserve"> messaging system. There are many more features we could have added, such as editing or deleting individual messages. Since the messaging part is not the main concern of the application though, we decided to offer only the basic features.</w:t>
-      </w:r>
-    </w:p>
-    <w:p>
-      <w:pPr>
-        <w:pStyle w:val="Heading3"/>
-      </w:pPr>
-      <w:bookmarkStart w:id="43" w:name="_Toc146244618"/>
-      <w:r>
-        <w:lastRenderedPageBreak/>
+      <w:bookmarkStart w:id="43" w:name="_Toc146328578"/>
+      <w:r>
         <w:t>Utilities and Configuration</w:t>
       </w:r>
       <w:bookmarkEnd w:id="43"/>
@@ -9453,7 +8887,6 @@
         </w:numPr>
         <w:jc w:val="both"/>
       </w:pPr>
-      <w:proofErr w:type="spellStart"/>
       <w:r>
         <w:rPr>
           <w:i/>
@@ -9461,7 +8894,6 @@
         </w:rPr>
         <w:t>AsyncConfig</w:t>
       </w:r>
-      <w:proofErr w:type="spellEnd"/>
       <w:r>
         <w:t xml:space="preserve">: enables and configures the execution of asynchronous tasks in the Spring framework, such as the recommendation algorithm described </w:t>
       </w:r>
@@ -9517,7 +8949,6 @@
         </w:numPr>
         <w:jc w:val="both"/>
       </w:pPr>
-      <w:proofErr w:type="spellStart"/>
       <w:r>
         <w:rPr>
           <w:i/>
@@ -9525,7 +8956,6 @@
         </w:rPr>
         <w:t>CorsConfig</w:t>
       </w:r>
-      <w:proofErr w:type="spellEnd"/>
       <w:r>
         <w:t xml:space="preserve">: allows Cross Origin Resource Sharing (CORS) for development purposes and only from the local host in </w:t>
       </w:r>
@@ -9563,7 +8993,6 @@
         </w:numPr>
         <w:jc w:val="both"/>
       </w:pPr>
-      <w:proofErr w:type="spellStart"/>
       <w:r>
         <w:rPr>
           <w:i/>
@@ -9571,7 +9000,6 @@
         </w:rPr>
         <w:t>InitializeDatabase</w:t>
       </w:r>
-      <w:proofErr w:type="spellEnd"/>
       <w:r>
         <w:t xml:space="preserve">: the code in </w:t>
       </w:r>
@@ -9594,7 +9022,6 @@
         </w:numPr>
         <w:jc w:val="both"/>
       </w:pPr>
-      <w:proofErr w:type="spellStart"/>
       <w:r>
         <w:rPr>
           <w:i/>
@@ -9602,7 +9029,6 @@
         </w:rPr>
         <w:t>MethodSecurityConfig</w:t>
       </w:r>
-      <w:proofErr w:type="spellEnd"/>
       <w:r>
         <w:t xml:space="preserve">: enables method-level security annotations such as those described </w:t>
       </w:r>
@@ -9627,7 +9053,6 @@
         </w:numPr>
         <w:jc w:val="both"/>
       </w:pPr>
-      <w:proofErr w:type="spellStart"/>
       <w:r>
         <w:rPr>
           <w:i/>
@@ -9635,7 +9060,6 @@
         </w:rPr>
         <w:t>SecurityConfiguration</w:t>
       </w:r>
-      <w:proofErr w:type="spellEnd"/>
       <w:r>
         <w:t xml:space="preserve">: defines security-related beans and the security filter chain. More details can be found in the </w:t>
       </w:r>
@@ -9660,13 +9084,8 @@
         </w:numPr>
         <w:jc w:val="both"/>
       </w:pPr>
-      <w:proofErr w:type="spellStart"/>
-      <w:r>
-        <w:t>WebConfig</w:t>
-      </w:r>
-      <w:proofErr w:type="spellEnd"/>
-      <w:r>
-        <w:t>: redirects any non-API request to root path (‘/’) in order to allow the backend to correctly serve react router pages.</w:t>
+      <w:r>
+        <w:t>WebConfig: redirects any non-API request to root path (‘/’) in order to allow the backend to correctly serve react router pages.</w:t>
       </w:r>
     </w:p>
     <w:p>
@@ -9712,15 +9131,14 @@
         </w:numPr>
         <w:jc w:val="both"/>
       </w:pPr>
-      <w:proofErr w:type="spellStart"/>
-      <w:r>
-        <w:rPr>
-          <w:i/>
-          <w:iCs/>
-        </w:rPr>
+      <w:r>
+        <w:rPr>
+          <w:i/>
+          <w:iCs/>
+        </w:rPr>
+        <w:lastRenderedPageBreak/>
         <w:t>GUIDGenerator</w:t>
       </w:r>
-      <w:proofErr w:type="spellEnd"/>
       <w:r>
         <w:t>: provides functionality to generate Global Unique Identifiers (GUIDs) that are used as filenames for images or refresh tokens for the users.</w:t>
       </w:r>
@@ -9734,7 +9152,6 @@
         </w:numPr>
         <w:jc w:val="both"/>
       </w:pPr>
-      <w:proofErr w:type="spellStart"/>
       <w:r>
         <w:rPr>
           <w:i/>
@@ -9742,7 +9159,6 @@
         </w:rPr>
         <w:t>ImageFormatDetector</w:t>
       </w:r>
-      <w:proofErr w:type="spellEnd"/>
       <w:r>
         <w:t>: detects whether a given image file is a PNG or JPEG image</w:t>
       </w:r>
@@ -9759,7 +9175,6 @@
         </w:numPr>
         <w:jc w:val="both"/>
       </w:pPr>
-      <w:proofErr w:type="spellStart"/>
       <w:r>
         <w:rPr>
           <w:i/>
@@ -9767,7 +9182,6 @@
         </w:rPr>
         <w:t>IOUtility</w:t>
       </w:r>
-      <w:proofErr w:type="spellEnd"/>
       <w:r>
         <w:t>: encapsulates Input/Output related operations such as creating the path where the application can write its data and saving and retrieving the recommendation files from disk.</w:t>
       </w:r>
@@ -9781,7 +9195,6 @@
         </w:numPr>
         <w:jc w:val="both"/>
       </w:pPr>
-      <w:proofErr w:type="spellStart"/>
       <w:r>
         <w:rPr>
           <w:i/>
@@ -9789,7 +9202,6 @@
         </w:rPr>
         <w:t>UtilityComponent</w:t>
       </w:r>
-      <w:proofErr w:type="spellEnd"/>
       <w:r>
         <w:t>: contains functions that are useful throughout the program such as getting the current authenticated user or creating a Search Re</w:t>
       </w:r>
@@ -9807,10 +9219,9 @@
         <w:pStyle w:val="Heading2"/>
       </w:pPr>
       <w:bookmarkStart w:id="44" w:name="_Frontend/Website"/>
-      <w:bookmarkStart w:id="45" w:name="_Toc146244619"/>
+      <w:bookmarkStart w:id="45" w:name="_Toc146328579"/>
       <w:bookmarkEnd w:id="44"/>
       <w:r>
-        <w:lastRenderedPageBreak/>
         <w:t>Frontend/Website</w:t>
       </w:r>
       <w:bookmarkEnd w:id="45"/>
@@ -9908,7 +9319,7 @@
       <w:pPr>
         <w:pStyle w:val="Heading3"/>
       </w:pPr>
-      <w:bookmarkStart w:id="47" w:name="_Toc146244620"/>
+      <w:bookmarkStart w:id="47" w:name="_Toc146328580"/>
       <w:r>
         <w:t>General Structure</w:t>
       </w:r>
@@ -9926,23 +9337,7 @@
           <w:i/>
           <w:iCs/>
         </w:rPr>
-        <w:t>/</w:t>
-      </w:r>
-      <w:proofErr w:type="spellStart"/>
-      <w:r>
-        <w:rPr>
-          <w:i/>
-          <w:iCs/>
-        </w:rPr>
-        <w:t>bookifyFrontend</w:t>
-      </w:r>
-      <w:proofErr w:type="spellEnd"/>
-      <w:r>
-        <w:rPr>
-          <w:i/>
-          <w:iCs/>
-        </w:rPr>
-        <w:t xml:space="preserve"> </w:t>
+        <w:t xml:space="preserve">/bookifyFrontend </w:t>
       </w:r>
       <w:r>
         <w:t xml:space="preserve">folder of the deliverable we provided. The source code can be found in the </w:t>
@@ -9952,39 +9347,7 @@
           <w:i/>
           <w:iCs/>
         </w:rPr>
-        <w:t>/</w:t>
-      </w:r>
-      <w:proofErr w:type="spellStart"/>
-      <w:r>
-        <w:rPr>
-          <w:i/>
-          <w:iCs/>
-        </w:rPr>
-        <w:t>bookifyFronted</w:t>
-      </w:r>
-      <w:proofErr w:type="spellEnd"/>
-      <w:r>
-        <w:rPr>
-          <w:i/>
-          <w:iCs/>
-        </w:rPr>
-        <w:t>/</w:t>
-      </w:r>
-      <w:proofErr w:type="spellStart"/>
-      <w:r>
-        <w:rPr>
-          <w:i/>
-          <w:iCs/>
-        </w:rPr>
-        <w:t>src</w:t>
-      </w:r>
-      <w:proofErr w:type="spellEnd"/>
-      <w:r>
-        <w:rPr>
-          <w:i/>
-          <w:iCs/>
-        </w:rPr>
-        <w:t xml:space="preserve"> </w:t>
+        <w:t xml:space="preserve">/bookifyFronted/src </w:t>
       </w:r>
       <w:r>
         <w:t>subfolder. It is organized in the following folders:</w:t>
@@ -9999,7 +9362,6 @@
         </w:numPr>
         <w:jc w:val="both"/>
       </w:pPr>
-      <w:proofErr w:type="spellStart"/>
       <w:r>
         <w:rPr>
           <w:i/>
@@ -10007,7 +9369,6 @@
         </w:rPr>
         <w:t>api</w:t>
       </w:r>
-      <w:proofErr w:type="spellEnd"/>
       <w:r>
         <w:t>: contains the script that configures Axios (the library we used to send requests) to communicate with the backend.  The URL to the server is also defined here.</w:t>
       </w:r>
@@ -10066,6 +9427,7 @@
           <w:i/>
           <w:iCs/>
         </w:rPr>
+        <w:lastRenderedPageBreak/>
         <w:t>hooks</w:t>
       </w:r>
       <w:r>
@@ -10172,7 +9534,6 @@
       <w:r>
         <w:t xml:space="preserve">: this file asks the </w:t>
       </w:r>
-      <w:proofErr w:type="spellStart"/>
       <w:r>
         <w:rPr>
           <w:i/>
@@ -10180,11 +9541,9 @@
         </w:rPr>
         <w:t>ReactDOM</w:t>
       </w:r>
-      <w:proofErr w:type="spellEnd"/>
       <w:r>
         <w:t xml:space="preserve"> to render our app. It needs to include certain custom components such as the Auth and </w:t>
       </w:r>
-      <w:proofErr w:type="spellStart"/>
       <w:r>
         <w:rPr>
           <w:i/>
@@ -10192,15 +9551,12 @@
         </w:rPr>
         <w:t>SearchProvider</w:t>
       </w:r>
-      <w:proofErr w:type="spellEnd"/>
       <w:r>
         <w:t xml:space="preserve"> and Filter contexts we created. It also includes </w:t>
       </w:r>
       <w:r>
-        <w:lastRenderedPageBreak/>
         <w:t xml:space="preserve">some built-in components such as the </w:t>
       </w:r>
-      <w:proofErr w:type="spellStart"/>
       <w:r>
         <w:rPr>
           <w:i/>
@@ -10208,7 +9564,6 @@
         </w:rPr>
         <w:t>BrowserRouter</w:t>
       </w:r>
-      <w:proofErr w:type="spellEnd"/>
       <w:r>
         <w:t xml:space="preserve"> from </w:t>
       </w:r>
@@ -10217,17 +9572,8 @@
           <w:i/>
           <w:iCs/>
         </w:rPr>
-        <w:t>react-router-</w:t>
-      </w:r>
-      <w:proofErr w:type="spellStart"/>
-      <w:r>
-        <w:rPr>
-          <w:i/>
-          <w:iCs/>
-        </w:rPr>
-        <w:t>dom</w:t>
-      </w:r>
-      <w:proofErr w:type="spellEnd"/>
+        <w:t>react-router-dom</w:t>
+      </w:r>
       <w:r>
         <w:t>, that is used to allow us to navigate to different pages of the app.</w:t>
       </w:r>
@@ -10241,7 +9587,6 @@
         </w:numPr>
         <w:jc w:val="both"/>
       </w:pPr>
-      <w:proofErr w:type="spellStart"/>
       <w:r>
         <w:rPr>
           <w:i/>
@@ -10259,7 +9604,6 @@
         </w:rPr>
         <w:t>jsx</w:t>
       </w:r>
-      <w:proofErr w:type="spellEnd"/>
       <w:r>
         <w:t>: this crucial script defines all the different pages of the website, the path to each page, the custom component that defines that page as well as what roles have access to it.</w:t>
       </w:r>
@@ -10268,7 +9612,7 @@
       <w:pPr>
         <w:pStyle w:val="Heading3"/>
       </w:pPr>
-      <w:bookmarkStart w:id="48" w:name="_Toc146244621"/>
+      <w:bookmarkStart w:id="48" w:name="_Toc146328581"/>
       <w:r>
         <w:t>Security and Authentication</w:t>
       </w:r>
@@ -10286,22 +9630,10 @@
           <w:i/>
           <w:iCs/>
         </w:rPr>
-        <w:t>react-router-</w:t>
-      </w:r>
-      <w:proofErr w:type="spellStart"/>
-      <w:r>
-        <w:rPr>
-          <w:i/>
-          <w:iCs/>
-        </w:rPr>
-        <w:t>dom</w:t>
-      </w:r>
-      <w:r>
-        <w:t>’s</w:t>
-      </w:r>
-      <w:proofErr w:type="spellEnd"/>
-      <w:r>
-        <w:t xml:space="preserve"> protected routes and disabling</w:t>
+        <w:t>react-router-dom</w:t>
+      </w:r>
+      <w:r>
+        <w:t>’s protected routes and disabling</w:t>
       </w:r>
       <w:r>
         <w:t>/hiding</w:t>
@@ -10343,7 +9675,6 @@
       <w:r>
         <w:t xml:space="preserve">The website’s authentication system stores all authentication-related information (refresh and access tokens, username and roles) in a global React context called </w:t>
       </w:r>
-      <w:proofErr w:type="spellStart"/>
       <w:r>
         <w:rPr>
           <w:i/>
@@ -10351,44 +9682,25 @@
         </w:rPr>
         <w:t>AuthContext</w:t>
       </w:r>
-      <w:proofErr w:type="spellEnd"/>
       <w:r>
         <w:t xml:space="preserve">. The </w:t>
       </w:r>
-      <w:proofErr w:type="spellStart"/>
-      <w:r>
-        <w:rPr>
-          <w:i/>
-          <w:iCs/>
-        </w:rPr>
-        <w:t>useAuth</w:t>
-      </w:r>
-      <w:proofErr w:type="spellEnd"/>
-      <w:r>
-        <w:rPr>
-          <w:i/>
-          <w:iCs/>
-        </w:rPr>
-        <w:t xml:space="preserve"> </w:t>
+      <w:r>
+        <w:rPr>
+          <w:i/>
+          <w:iCs/>
+        </w:rPr>
+        <w:t xml:space="preserve">useAuth </w:t>
       </w:r>
       <w:r>
         <w:t xml:space="preserve">hook provides functions to retrieve and edit the authentication information from any component that may need to do so. With this system, the process of verifying a user is logged in (so they can perform a certain privileged operation) is reduced to checking whether the username of the current logged in user, retrieved from the </w:t>
       </w:r>
-      <w:proofErr w:type="spellStart"/>
-      <w:r>
-        <w:rPr>
-          <w:i/>
-          <w:iCs/>
-        </w:rPr>
-        <w:t>useAuth</w:t>
-      </w:r>
-      <w:proofErr w:type="spellEnd"/>
-      <w:r>
-        <w:rPr>
-          <w:i/>
-          <w:iCs/>
-        </w:rPr>
-        <w:t xml:space="preserve"> </w:t>
+      <w:r>
+        <w:rPr>
+          <w:i/>
+          <w:iCs/>
+        </w:rPr>
+        <w:t xml:space="preserve">useAuth </w:t>
       </w:r>
       <w:r>
         <w:t>hook, is not empty</w:t>
@@ -10405,21 +9717,12 @@
       <w:r>
         <w:t xml:space="preserve"> the website is a matter of retrieving the authentication information by a request from the backend, and then using the </w:t>
       </w:r>
-      <w:proofErr w:type="spellStart"/>
-      <w:r>
-        <w:rPr>
-          <w:i/>
-          <w:iCs/>
-        </w:rPr>
-        <w:t>useAuth</w:t>
-      </w:r>
-      <w:proofErr w:type="spellEnd"/>
-      <w:r>
-        <w:rPr>
-          <w:i/>
-          <w:iCs/>
-        </w:rPr>
-        <w:t xml:space="preserve"> </w:t>
+      <w:r>
+        <w:rPr>
+          <w:i/>
+          <w:iCs/>
+        </w:rPr>
+        <w:t xml:space="preserve">useAuth </w:t>
       </w:r>
       <w:r>
         <w:t xml:space="preserve">hook to store them into the global authentication context. </w:t>
@@ -10427,7 +9730,6 @@
       <w:r>
         <w:t xml:space="preserve">Finally, the logout functionality, implemented in its own </w:t>
       </w:r>
-      <w:proofErr w:type="spellStart"/>
       <w:r>
         <w:rPr>
           <w:i/>
@@ -10435,17 +9737,8 @@
         </w:rPr>
         <w:t>useLogout</w:t>
       </w:r>
-      <w:proofErr w:type="spellEnd"/>
-      <w:r>
-        <w:t xml:space="preserve"> hook, needs to perform the necessary request to log out from the backend and then reset the authentication information in the </w:t>
-      </w:r>
-      <w:proofErr w:type="spellStart"/>
-      <w:r>
-        <w:t>AuthContext</w:t>
-      </w:r>
-      <w:proofErr w:type="spellEnd"/>
-      <w:r>
-        <w:t xml:space="preserve"> and redirect the user to the home page.</w:t>
+      <w:r>
+        <w:t xml:space="preserve"> hook, needs to perform the necessary request to log out from the backend and then reset the authentication information in the AuthContext and redirect the user to the home page.</w:t>
       </w:r>
     </w:p>
     <w:p>
@@ -10464,7 +9757,11 @@
         </w:r>
       </w:hyperlink>
       <w:r>
-        <w:t xml:space="preserve"> section, is a much more complicated process. The access token needs to be retrieved from the authentication context and passed along with the request. If the server rejects the request, it is possible the access token expired and we need to refresh it and resend the request with the new access token instead</w:t>
+        <w:t xml:space="preserve"> section, is a much more complicated process. The access token needs to be retrieved from the authentication context and passed along with the request. If the server rejects the request, it is possible the access token expired and we </w:t>
+      </w:r>
+      <w:r>
+        <w:lastRenderedPageBreak/>
+        <w:t>need to refresh it and resend the request with the new access token instead</w:t>
       </w:r>
       <w:r>
         <w:t>. If the refresh request fails</w:t>
@@ -10481,26 +9778,16 @@
       <w:r>
         <w:t xml:space="preserve">This whole process is automated using the </w:t>
       </w:r>
-      <w:proofErr w:type="spellStart"/>
-      <w:r>
-        <w:rPr>
-          <w:i/>
-          <w:iCs/>
-        </w:rPr>
-        <w:t>useAxiosPrivate</w:t>
-      </w:r>
-      <w:proofErr w:type="spellEnd"/>
-      <w:r>
-        <w:rPr>
-          <w:i/>
-          <w:iCs/>
-        </w:rPr>
-        <w:t xml:space="preserve"> </w:t>
+      <w:r>
+        <w:rPr>
+          <w:i/>
+          <w:iCs/>
+        </w:rPr>
+        <w:t xml:space="preserve">useAxiosPrivate </w:t>
       </w:r>
       <w:r>
         <w:t xml:space="preserve">hook. This hook will return an object called </w:t>
       </w:r>
-      <w:proofErr w:type="spellStart"/>
       <w:r>
         <w:rPr>
           <w:i/>
@@ -10508,7 +9795,6 @@
         </w:rPr>
         <w:t>axiosPrivate</w:t>
       </w:r>
-      <w:proofErr w:type="spellEnd"/>
       <w:r>
         <w:t xml:space="preserve"> that can be used to send authenticated requests to the server wherever necessary, just like a normal </w:t>
       </w:r>
@@ -10525,40 +9811,22 @@
       <w:r>
         <w:t xml:space="preserve">To make this happen, </w:t>
       </w:r>
-      <w:proofErr w:type="spellStart"/>
-      <w:r>
-        <w:rPr>
-          <w:i/>
-          <w:iCs/>
-        </w:rPr>
-        <w:t>useAxiosPrivate</w:t>
-      </w:r>
-      <w:proofErr w:type="spellEnd"/>
-      <w:r>
-        <w:rPr>
-          <w:i/>
-          <w:iCs/>
-        </w:rPr>
-        <w:t xml:space="preserve"> </w:t>
+      <w:r>
+        <w:rPr>
+          <w:i/>
+          <w:iCs/>
+        </w:rPr>
+        <w:t xml:space="preserve">useAxiosPrivate </w:t>
       </w:r>
       <w:r>
         <w:t xml:space="preserve">makes use of the </w:t>
       </w:r>
-      <w:proofErr w:type="spellStart"/>
-      <w:r>
-        <w:rPr>
-          <w:i/>
-          <w:iCs/>
-        </w:rPr>
-        <w:t>useRefreshToken</w:t>
-      </w:r>
-      <w:proofErr w:type="spellEnd"/>
-      <w:r>
-        <w:rPr>
-          <w:i/>
-          <w:iCs/>
-        </w:rPr>
-        <w:t xml:space="preserve"> </w:t>
+      <w:r>
+        <w:rPr>
+          <w:i/>
+          <w:iCs/>
+        </w:rPr>
+        <w:t xml:space="preserve">useRefreshToken </w:t>
       </w:r>
       <w:r>
         <w:t>hook that makes the refresh request to the server, updates the authentication context and returns the new access token issued by the server.</w:t>
@@ -10596,9 +9864,8 @@
       <w:pPr>
         <w:pStyle w:val="Heading3"/>
       </w:pPr>
-      <w:bookmarkStart w:id="49" w:name="_Toc146244622"/>
-      <w:r>
-        <w:lastRenderedPageBreak/>
+      <w:bookmarkStart w:id="49" w:name="_Toc146328582"/>
+      <w:r>
         <w:t>Other Contexts</w:t>
       </w:r>
       <w:bookmarkEnd w:id="49"/>
@@ -10623,7 +9890,6 @@
         </w:numPr>
         <w:jc w:val="both"/>
       </w:pPr>
-      <w:proofErr w:type="spellStart"/>
       <w:r>
         <w:rPr>
           <w:i/>
@@ -10631,7 +9897,6 @@
         </w:rPr>
         <w:t>SearchContext</w:t>
       </w:r>
-      <w:proofErr w:type="spellEnd"/>
       <w:r>
         <w:t>: when a user makes a search for a room in a given range of dates and for a specified number of tenants and then clicks to see more details of one of the search results, it is probably a good idea to not ask them to enter that information again when booking the room, as they can easily be inferred from the search the user made. To that end, when making a search we store the parameters the user entered into a global search context to allow the booking options panel to be automatically preloaded with that information, if available. We need to ensure we reset this information when making a new search or visiting the home page.</w:t>
       </w:r>
@@ -10645,7 +9910,6 @@
         </w:numPr>
         <w:jc w:val="both"/>
       </w:pPr>
-      <w:proofErr w:type="spellStart"/>
       <w:r>
         <w:rPr>
           <w:i/>
@@ -10653,7 +9917,6 @@
         </w:rPr>
         <w:t>FilterOptionsContext</w:t>
       </w:r>
-      <w:proofErr w:type="spellEnd"/>
       <w:r>
         <w:t>: in this context, we are storing the various filters and pagination options of the user when they visit a room. This enables the user to view a room and then return to the search page without having to r</w:t>
       </w:r>
@@ -10716,7 +9979,7 @@
         <w:pStyle w:val="Heading1"/>
       </w:pPr>
       <w:bookmarkStart w:id="50" w:name="_Setup_Scripts"/>
-      <w:bookmarkStart w:id="51" w:name="_Toc146244623"/>
+      <w:bookmarkStart w:id="51" w:name="_Toc146328583"/>
       <w:bookmarkEnd w:id="50"/>
       <w:r>
         <w:t>Setup Scripts</w:t>
@@ -10754,7 +10017,11 @@
         <w:t xml:space="preserve"> as well as match each column of our csv to the corresponding column of the database.</w:t>
       </w:r>
       <w:r>
-        <w:t xml:space="preserve"> We then needed to write custom SQL queries to insert the data from the csv into the database. We did not make use of the calendar.csv file at all but we used many of the columns of the other two files (listings and reviews). </w:t>
+        <w:t xml:space="preserve"> We then needed </w:t>
+      </w:r>
+      <w:r>
+        <w:lastRenderedPageBreak/>
+        <w:t xml:space="preserve">to write custom SQL queries to insert the data from the csv into the database. We did not make use of the calendar.csv file at all but we used many of the columns of the other two files (listings and reviews). </w:t>
       </w:r>
       <w:r>
         <w:t xml:space="preserve">Since each review and room needs to be associated with a user, we used whatever data was available in the spreadsheet to create the corresponding user for each review or room. Therefore, we first go through the two spreadsheets to create the users </w:t>
@@ -10791,173 +10058,171 @@
         </w:r>
       </w:hyperlink>
       <w:r>
-        <w:t xml:space="preserve">. We solved that problem by using the Geoapify Reverse Geocoding API to figure out the city, state and country of each listing from the provided coordinates. This ensured consistent, </w:t>
+        <w:t xml:space="preserve">. We solved that problem by using the Geoapify Reverse Geocoding API to figure out the city, state and country of each listing from the provided coordinates. This ensured consistent, although slightly inaccurate, location data for each listing. The Geoapify API is rate-limited, so we had to create a separate script to perform the reverse geocoding requests and save the results into the </w:t>
+      </w:r>
+      <w:r>
+        <w:rPr>
+          <w:i/>
+          <w:iCs/>
+        </w:rPr>
+        <w:t>locations.json</w:t>
+      </w:r>
+      <w:r>
+        <w:t xml:space="preserve"> file</w:t>
+      </w:r>
+      <w:r>
+        <w:t xml:space="preserve"> on disk</w:t>
+      </w:r>
+      <w:r>
+        <w:t>. The setup script can then access this file whenever it needs to, since the spreadsheet data stays the same, without needing to request any information from Geoapify.</w:t>
+      </w:r>
+      <w:r>
+        <w:t xml:space="preserve"> For the reviews, there was no rating available in the </w:t>
+      </w:r>
+      <w:r>
+        <w:t>dataset,</w:t>
+      </w:r>
+      <w:r>
+        <w:t xml:space="preserve"> so we had to choose one at random.</w:t>
+      </w:r>
+    </w:p>
+    <w:p>
+      <w:pPr>
+        <w:jc w:val="both"/>
+      </w:pPr>
+      <w:r>
+        <w:t>Before loading any data into the database, the script needs to delete all existing users (bar the administrator), reviews</w:t>
+      </w:r>
+      <w:r>
+        <w:t xml:space="preserve">, availability and listings. It also needs to temporarily disable the foreign key checks and auto-commit. After that, the script can start going through the csv files and add the appropriate entities to the database. As described earlier, it is important to edit the </w:t>
+      </w:r>
+      <w:r>
+        <w:rPr>
+          <w:i/>
+          <w:iCs/>
+        </w:rPr>
+        <w:t xml:space="preserve">populateDatabase.py </w:t>
+      </w:r>
+      <w:r>
+        <w:t>script to set the correct database credentials for your setup.</w:t>
+      </w:r>
+      <w:r>
+        <w:t xml:space="preserve"> We will also highlight, once more, that this script is meant to be used when first setting up the application. If used when the database is filled with data generated </w:t>
+      </w:r>
+      <w:r>
+        <w:t>after</w:t>
+      </w:r>
+      <w:r>
+        <w:t xml:space="preserve"> using the application</w:t>
+      </w:r>
+      <w:r>
+        <w:t xml:space="preserve"> for a while</w:t>
+      </w:r>
+      <w:r>
+        <w:t>, there is a strong possibility the app functionality will be irreparably corrupted</w:t>
+      </w:r>
+      <w:r>
+        <w:t>,</w:t>
+      </w:r>
+      <w:r>
+        <w:t xml:space="preserve"> thus requiring a complete reset of the database.</w:t>
+      </w:r>
+    </w:p>
+    <w:p>
+      <w:pPr>
+        <w:pStyle w:val="Heading1"/>
+      </w:pPr>
+      <w:bookmarkStart w:id="52" w:name="_Conclusion"/>
+      <w:bookmarkStart w:id="53" w:name="_Toc146328584"/>
+      <w:bookmarkEnd w:id="52"/>
+      <w:r>
+        <w:t>Conclusion</w:t>
+      </w:r>
+      <w:bookmarkEnd w:id="53"/>
+    </w:p>
+    <w:p>
+      <w:pPr>
+        <w:jc w:val="both"/>
+      </w:pPr>
+      <w:r>
+        <w:t>Developing Bookify has been a long process. We started by setting up a basic Spring Boot project and configuring Spring Security to handle authentication</w:t>
+      </w:r>
+      <w:r>
+        <w:t xml:space="preserve"> and role-based security</w:t>
+      </w:r>
+      <w:r>
+        <w:t xml:space="preserve"> using JWTs. </w:t>
+      </w:r>
+      <w:r>
+        <w:t>Once that was done, we could move onto creating the user entity and the registration and login related code. We tested our app using manual Postman HTTP requests and once we verified we got the basics right, we started expanding the backend with more features such as rooms, images, reviews and search. At the same time, we started experimenting with React and tried to make it interact with the server, starting again with registration and other authentication related features. Once we got the hang of React, the rest of the development was a matter of implementing</w:t>
+      </w:r>
+      <w:r>
+        <w:t>, integrating</w:t>
+      </w:r>
+      <w:r>
+        <w:t xml:space="preserve"> and testing all the requested features</w:t>
+      </w:r>
+      <w:r>
+        <w:t xml:space="preserve"> one by one</w:t>
+      </w:r>
+      <w:r>
+        <w:t>. We both worked on pretty much all parts of the code and were in constant contact with each other to synchronize our work. We used git and GitHub for version control as well as branches, pull requests and code reviews to maintain proper code quality and stay up to date with each other’s work.</w:t>
+      </w:r>
+    </w:p>
+    <w:p>
+      <w:pPr>
+        <w:jc w:val="both"/>
+      </w:pPr>
+      <w:r>
+        <w:t>The biggest challenge in developing Bookify was the mere scale of it.</w:t>
+      </w:r>
+      <w:r>
+        <w:t xml:space="preserve"> The assignment required a ton of features, each of them needing to be adequately tested, secured</w:t>
+      </w:r>
+      <w:r>
+        <w:t>,</w:t>
+      </w:r>
+      <w:r>
+        <w:t xml:space="preserve"> checked against edge cases and connected to an intuitive and </w:t>
+      </w:r>
+      <w:r>
+        <w:t>presentable</w:t>
+      </w:r>
+      <w:r>
+        <w:t xml:space="preserve"> interface on the website. We felt that the </w:t>
+      </w:r>
+      <w:r>
+        <w:t>volume</w:t>
+      </w:r>
+      <w:r>
+        <w:t xml:space="preserve"> of</w:t>
+      </w:r>
+      <w:r>
+        <w:t xml:space="preserve"> different</w:t>
+      </w:r>
+      <w:r>
+        <w:t xml:space="preserve"> features that </w:t>
+      </w:r>
+      <w:r>
+        <w:t xml:space="preserve">needed to be implemented prevented us from looking into certain aspects of our app, such as efficiency and scalability, more closely. The second biggest challenge was the creation of the website </w:t>
       </w:r>
       <w:r>
         <w:lastRenderedPageBreak/>
-        <w:t xml:space="preserve">although slightly inaccurate, location data for each listing. The Geoapify API is rate-limited, so we had to create a separate script to perform the reverse geocoding requests and save the results into the </w:t>
-      </w:r>
-      <w:proofErr w:type="spellStart"/>
-      <w:r>
-        <w:rPr>
-          <w:i/>
-          <w:iCs/>
-        </w:rPr>
-        <w:t>locations.json</w:t>
-      </w:r>
-      <w:proofErr w:type="spellEnd"/>
-      <w:r>
-        <w:t xml:space="preserve"> file</w:t>
-      </w:r>
-      <w:r>
-        <w:t xml:space="preserve"> on disk</w:t>
-      </w:r>
-      <w:r>
-        <w:t>. The setup script can then access this file whenever it needs to, since the spreadsheet data stays the same, without needing to request any information from Geoapify.</w:t>
-      </w:r>
-      <w:r>
-        <w:t xml:space="preserve"> For the reviews, there was no rating available in the </w:t>
-      </w:r>
-      <w:r>
-        <w:t>dataset,</w:t>
-      </w:r>
-      <w:r>
-        <w:t xml:space="preserve"> so we had to choose one at random.</w:t>
-      </w:r>
-    </w:p>
-    <w:p>
-      <w:pPr>
-        <w:jc w:val="both"/>
-      </w:pPr>
-      <w:r>
-        <w:t>Before loading any data into the database, the script needs to delete all existing users (bar the administrator), reviews</w:t>
-      </w:r>
-      <w:r>
-        <w:t xml:space="preserve">, availability and listings. It also needs to temporarily disable the foreign key checks and auto-commit. After that, the script can start going through the csv files and add the appropriate entities to the database. As described earlier, it is important to edit the </w:t>
-      </w:r>
-      <w:r>
-        <w:rPr>
-          <w:i/>
-          <w:iCs/>
-        </w:rPr>
-        <w:t xml:space="preserve">populateDatabase.py </w:t>
-      </w:r>
-      <w:r>
-        <w:t>script to set the correct database credentials for your setup.</w:t>
-      </w:r>
-      <w:r>
-        <w:t xml:space="preserve"> We will also highlight, once more, that this script is meant to be used when first setting up the application. If used when the database is filled with data generated </w:t>
-      </w:r>
-      <w:r>
-        <w:t>after</w:t>
-      </w:r>
-      <w:r>
-        <w:t xml:space="preserve"> using the application</w:t>
-      </w:r>
-      <w:r>
-        <w:t xml:space="preserve"> for a while</w:t>
-      </w:r>
-      <w:r>
-        <w:t>, there is a strong possibility the app functionality will be irreparably corrupted</w:t>
-      </w:r>
-      <w:r>
-        <w:t>,</w:t>
-      </w:r>
-      <w:r>
-        <w:t xml:space="preserve"> thus requiring a complete reset of the database.</w:t>
+        <w:t>and especially the styling of it. After creating the first few pages of the site, th</w:t>
+      </w:r>
+      <w:r>
+        <w:t>is</w:t>
+      </w:r>
+      <w:r>
+        <w:t xml:space="preserve"> process was painfully tedious and took up the bulk of the development time.</w:t>
       </w:r>
     </w:p>
     <w:p>
       <w:pPr>
         <w:pStyle w:val="Heading1"/>
       </w:pPr>
-      <w:bookmarkStart w:id="52" w:name="_Conclusion"/>
-      <w:bookmarkStart w:id="53" w:name="_Toc146244624"/>
-      <w:bookmarkEnd w:id="52"/>
-      <w:r>
-        <w:t>Conclusion</w:t>
-      </w:r>
-      <w:bookmarkEnd w:id="53"/>
-    </w:p>
-    <w:p>
-      <w:pPr>
-        <w:jc w:val="both"/>
-      </w:pPr>
-      <w:r>
-        <w:t>Developing Bookify has been a long process. We started by setting up a basic Spring Boot project and configuring Spring Security to handle authentication</w:t>
-      </w:r>
-      <w:r>
-        <w:t xml:space="preserve"> and role-based security</w:t>
-      </w:r>
-      <w:r>
-        <w:t xml:space="preserve"> using JWTs. </w:t>
-      </w:r>
-      <w:r>
-        <w:t>Once that was done, we could move onto creating the user entity and the registration and login related code. We tested our app using manual Postman HTTP requests and once we verified we got the basics right, we started expanding the backend with more features such as rooms, images, reviews and search. At the same time, we started experimenting with React and tried to make it interact with the server, starting again with registration and other authentication related features. Once we got the hang of React, the rest of the development was a matter of implementing</w:t>
-      </w:r>
-      <w:r>
-        <w:t>, integrating</w:t>
-      </w:r>
-      <w:r>
-        <w:t xml:space="preserve"> and testing all the requested features</w:t>
-      </w:r>
-      <w:r>
-        <w:t xml:space="preserve"> one by one</w:t>
-      </w:r>
-      <w:r>
-        <w:t>. We both worked on pretty much all parts of the code and were in constant contact with each other to synchronize our work. We used git and GitHub for version control as well as branches, pull requests and code reviews to maintain proper code quality and stay up to date with each other’s work.</w:t>
-      </w:r>
-    </w:p>
-    <w:p>
-      <w:pPr>
-        <w:jc w:val="both"/>
-      </w:pPr>
-      <w:r>
-        <w:t>The biggest challenge in developing Bookify was the mere scale of it.</w:t>
-      </w:r>
-      <w:r>
-        <w:t xml:space="preserve"> The assignment required a ton of features, each of them needing to be adequately tested, secured</w:t>
-      </w:r>
-      <w:r>
-        <w:t>,</w:t>
-      </w:r>
-      <w:r>
-        <w:t xml:space="preserve"> checked against edge cases and connected to an intuitive and </w:t>
-      </w:r>
-      <w:r>
-        <w:t>presentable</w:t>
-      </w:r>
-      <w:r>
-        <w:t xml:space="preserve"> interface on the website. We felt that the </w:t>
-      </w:r>
-      <w:r>
-        <w:t>volume</w:t>
-      </w:r>
-      <w:r>
-        <w:t xml:space="preserve"> of</w:t>
-      </w:r>
-      <w:r>
-        <w:t xml:space="preserve"> different</w:t>
-      </w:r>
-      <w:r>
-        <w:t xml:space="preserve"> features that </w:t>
-      </w:r>
-      <w:r>
-        <w:t>needed to be implemented prevented us from looking into certain aspects of our app, such as efficiency and scalability, more closely. The second biggest challenge was the creation of the website and especially the styling of it. After creating the first few pages of the site, th</w:t>
-      </w:r>
-      <w:r>
-        <w:t>is</w:t>
-      </w:r>
-      <w:r>
-        <w:t xml:space="preserve"> process was painfully tedious and took up the bulk of the development time.</w:t>
-      </w:r>
-    </w:p>
-    <w:p>
-      <w:pPr>
-        <w:pStyle w:val="Heading1"/>
-      </w:pPr>
       <w:bookmarkStart w:id="54" w:name="_Attributions"/>
-      <w:bookmarkStart w:id="55" w:name="_Toc146244625"/>
+      <w:bookmarkStart w:id="55" w:name="_Toc146328585"/>
       <w:bookmarkEnd w:id="54"/>
       <w:r>
         <w:t>Attributions</w:t>
@@ -10978,21 +10243,8 @@
         </w:numPr>
         <w:jc w:val="both"/>
       </w:pPr>
-      <w:proofErr w:type="spellStart"/>
-      <w:r>
-        <w:t>Openstreetmap</w:t>
-      </w:r>
-      <w:proofErr w:type="spellEnd"/>
-      <w:r>
-        <w:t xml:space="preserve">, Geoapify and </w:t>
-      </w:r>
-      <w:proofErr w:type="spellStart"/>
-      <w:r>
-        <w:t>Nominatim</w:t>
-      </w:r>
-      <w:proofErr w:type="spellEnd"/>
-      <w:r>
-        <w:t xml:space="preserve"> contributors for their map data and reverse geocoding services.</w:t>
+      <w:r>
+        <w:t>Openstreetmap, Geoapify and Nominatim contributors for their map data and reverse geocoding services.</w:t>
       </w:r>
     </w:p>
     <w:p>
@@ -11005,23 +10257,7 @@
         <w:jc w:val="both"/>
       </w:pPr>
       <w:r>
-        <w:t xml:space="preserve">Font Awesome, </w:t>
-      </w:r>
-      <w:proofErr w:type="spellStart"/>
-      <w:r>
-        <w:t>Iconscout</w:t>
-      </w:r>
-      <w:proofErr w:type="spellEnd"/>
-      <w:r>
-        <w:t xml:space="preserve"> and </w:t>
-      </w:r>
-      <w:proofErr w:type="spellStart"/>
-      <w:r>
-        <w:t>flaticon</w:t>
-      </w:r>
-      <w:proofErr w:type="spellEnd"/>
-      <w:r>
-        <w:t xml:space="preserve"> for the free icons they provide.</w:t>
+        <w:t>Font Awesome, Iconscout and flaticon for the free icons they provide.</w:t>
       </w:r>
     </w:p>
     <w:p>
@@ -11043,7 +10279,7 @@
         <w:pStyle w:val="Heading1"/>
       </w:pPr>
       <w:bookmarkStart w:id="56" w:name="_API_Reference"/>
-      <w:bookmarkStart w:id="57" w:name="_Toc146244626"/>
+      <w:bookmarkStart w:id="57" w:name="_Toc146328586"/>
       <w:bookmarkEnd w:id="56"/>
       <w:r>
         <w:t>API Reference</w:t>
@@ -11133,7 +10369,7 @@
   <w:abstractNum w:abstractNumId="0" w15:restartNumberingAfterBreak="0">
     <w:nsid w:val="1AE6304F"/>
     <w:multiLevelType w:val="hybridMultilevel"/>
-    <w:tmpl w:val="48D0CB10"/>
+    <w:tmpl w:val="A8D222DC"/>
     <w:lvl w:ilvl="0" w:tplc="04090001">
       <w:start w:val="1"/>
       <w:numFmt w:val="bullet"/>
@@ -14853,6 +14089,7 @@
   <w:style w:type="character" w:default="1" w:styleId="DefaultParagraphFont">
     <w:name w:val="Default Paragraph Font"/>
     <w:uiPriority w:val="1"/>
+    <w:semiHidden/>
     <w:unhideWhenUsed/>
   </w:style>
   <w:style w:type="table" w:default="1" w:styleId="TableNormal">

</xml_diff>

<commit_message>
Added links in attribution section of documentation
</commit_message>
<xml_diff>
--- a/documentation/documentation.docx
+++ b/documentation/documentation.docx
@@ -2697,7 +2697,15 @@
         <w:t xml:space="preserve">In this assignment </w:t>
       </w:r>
       <w:r>
-        <w:t xml:space="preserve">we created an online booking application similar to </w:t>
+        <w:t xml:space="preserve">we created an online booking application </w:t>
+      </w:r>
+      <w:proofErr w:type="gramStart"/>
+      <w:r>
+        <w:t>similar to</w:t>
+      </w:r>
+      <w:proofErr w:type="gramEnd"/>
+      <w:r>
+        <w:t xml:space="preserve"> </w:t>
       </w:r>
       <w:r>
         <w:t>Airbnb</w:t>
@@ -3166,7 +3174,15 @@
         <w:t xml:space="preserve"> </w:t>
       </w:r>
       <w:r>
-        <w:t>- you will be able to use it as if it was running on your local machine. Please note that the application is running on our own rented virtual machine in the cloud which has very limited resources. Therefore, we can not guarantee uptime or response time when using this method. We also ask that you do not overload the server with a lot of big image files, as storage space is already limited</w:t>
+        <w:t xml:space="preserve">- you will be able to use it as if it was running on your local machine. Please note that the application is running on our own rented virtual machine in the cloud which has very limited resources. Therefore, we </w:t>
+      </w:r>
+      <w:proofErr w:type="spellStart"/>
+      <w:r>
+        <w:t>can not</w:t>
+      </w:r>
+      <w:proofErr w:type="spellEnd"/>
+      <w:r>
+        <w:t xml:space="preserve"> guarantee uptime or response time when using this method. We also ask that you do not overload the server with a lot of big image files, as storage space is already limited</w:t>
       </w:r>
       <w:r>
         <w:t xml:space="preserve"> (uploading a few images is fine of course)</w:t>
@@ -3190,9 +3206,14 @@
       <w:bookmarkStart w:id="5" w:name="_Toc146328555"/>
       <w:bookmarkEnd w:id="4"/>
       <w:r>
-        <w:t>Run locally from pre-built files</w:t>
+        <w:t xml:space="preserve">Run locally from pre-built </w:t>
+      </w:r>
+      <w:proofErr w:type="gramStart"/>
+      <w:r>
+        <w:t>files</w:t>
       </w:r>
       <w:bookmarkEnd w:id="5"/>
+      <w:proofErr w:type="gramEnd"/>
     </w:p>
     <w:p>
       <w:pPr>
@@ -3289,12 +3310,21 @@
           <w:iCs/>
         </w:rPr>
       </w:pPr>
-      <w:r>
-        <w:rPr>
-          <w:i/>
-          <w:iCs/>
-        </w:rPr>
-        <w:t>sudo apt update</w:t>
+      <w:proofErr w:type="spellStart"/>
+      <w:r>
+        <w:rPr>
+          <w:i/>
+          <w:iCs/>
+        </w:rPr>
+        <w:t>sudo</w:t>
+      </w:r>
+      <w:proofErr w:type="spellEnd"/>
+      <w:r>
+        <w:rPr>
+          <w:i/>
+          <w:iCs/>
+        </w:rPr>
+        <w:t xml:space="preserve"> apt update</w:t>
       </w:r>
     </w:p>
     <w:p>
@@ -3337,12 +3367,21 @@
           <w:iCs/>
         </w:rPr>
       </w:pPr>
-      <w:r>
-        <w:rPr>
-          <w:i/>
-          <w:iCs/>
-        </w:rPr>
-        <w:t>sudo apt install openjdk-18-j</w:t>
+      <w:proofErr w:type="spellStart"/>
+      <w:r>
+        <w:rPr>
+          <w:i/>
+          <w:iCs/>
+        </w:rPr>
+        <w:t>sudo</w:t>
+      </w:r>
+      <w:proofErr w:type="spellEnd"/>
+      <w:r>
+        <w:rPr>
+          <w:i/>
+          <w:iCs/>
+        </w:rPr>
+        <w:t xml:space="preserve"> apt install openjdk-18-j</w:t>
       </w:r>
       <w:r>
         <w:rPr>
@@ -3382,12 +3421,21 @@
       <w:r>
         <w:t xml:space="preserve">try running this command instead: </w:t>
       </w:r>
-      <w:r>
-        <w:rPr>
-          <w:i/>
-          <w:iCs/>
-        </w:rPr>
-        <w:t>sudo apt-get install openjdk-18-jdk</w:t>
+      <w:proofErr w:type="spellStart"/>
+      <w:r>
+        <w:rPr>
+          <w:i/>
+          <w:iCs/>
+        </w:rPr>
+        <w:t>sudo</w:t>
+      </w:r>
+      <w:proofErr w:type="spellEnd"/>
+      <w:r>
+        <w:rPr>
+          <w:i/>
+          <w:iCs/>
+        </w:rPr>
+        <w:t xml:space="preserve"> apt-get install openjdk-18-jdk</w:t>
       </w:r>
       <w:r>
         <w:t xml:space="preserve"> </w:t>
@@ -3414,7 +3462,15 @@
         <w:t>JDK-18</w:t>
       </w:r>
       <w:r>
-        <w:t xml:space="preserve"> from the vendor’s website. We can not guarantee that the program </w:t>
+        <w:t xml:space="preserve"> from the vendor’s website. We </w:t>
+      </w:r>
+      <w:proofErr w:type="spellStart"/>
+      <w:r>
+        <w:t>can not</w:t>
+      </w:r>
+      <w:proofErr w:type="spellEnd"/>
+      <w:r>
+        <w:t xml:space="preserve"> guarantee that the program </w:t>
       </w:r>
       <w:r>
         <w:t>can</w:t>
@@ -3463,12 +3519,37 @@
           <w:iCs/>
         </w:rPr>
       </w:pPr>
-      <w:r>
-        <w:rPr>
-          <w:i/>
-          <w:iCs/>
-        </w:rPr>
-        <w:t>sudo apt install mysql-server</w:t>
+      <w:proofErr w:type="spellStart"/>
+      <w:r>
+        <w:rPr>
+          <w:i/>
+          <w:iCs/>
+        </w:rPr>
+        <w:t>sudo</w:t>
+      </w:r>
+      <w:proofErr w:type="spellEnd"/>
+      <w:r>
+        <w:rPr>
+          <w:i/>
+          <w:iCs/>
+        </w:rPr>
+        <w:t xml:space="preserve"> apt install </w:t>
+      </w:r>
+      <w:proofErr w:type="spellStart"/>
+      <w:r>
+        <w:rPr>
+          <w:i/>
+          <w:iCs/>
+        </w:rPr>
+        <w:t>mysql</w:t>
+      </w:r>
+      <w:proofErr w:type="spellEnd"/>
+      <w:r>
+        <w:rPr>
+          <w:i/>
+          <w:iCs/>
+        </w:rPr>
+        <w:t>-server</w:t>
       </w:r>
     </w:p>
     <w:p>
@@ -3489,13 +3570,47 @@
       <w:r>
         <w:t xml:space="preserve">up the MySQL Service with the command: </w:t>
       </w:r>
-      <w:r>
-        <w:rPr>
-          <w:i/>
-          <w:iCs/>
-        </w:rPr>
-        <w:t>sudo service mysql start</w:t>
-      </w:r>
+      <w:proofErr w:type="spellStart"/>
+      <w:r>
+        <w:rPr>
+          <w:i/>
+          <w:iCs/>
+        </w:rPr>
+        <w:t>sudo</w:t>
+      </w:r>
+      <w:proofErr w:type="spellEnd"/>
+      <w:r>
+        <w:rPr>
+          <w:i/>
+          <w:iCs/>
+        </w:rPr>
+        <w:t xml:space="preserve"> service </w:t>
+      </w:r>
+      <w:proofErr w:type="spellStart"/>
+      <w:r>
+        <w:rPr>
+          <w:i/>
+          <w:iCs/>
+        </w:rPr>
+        <w:t>mysql</w:t>
+      </w:r>
+      <w:proofErr w:type="spellEnd"/>
+      <w:r>
+        <w:rPr>
+          <w:i/>
+          <w:iCs/>
+        </w:rPr>
+        <w:t xml:space="preserve"> </w:t>
+      </w:r>
+      <w:proofErr w:type="gramStart"/>
+      <w:r>
+        <w:rPr>
+          <w:i/>
+          <w:iCs/>
+        </w:rPr>
+        <w:t>start</w:t>
+      </w:r>
+      <w:proofErr w:type="gramEnd"/>
     </w:p>
     <w:p>
       <w:pPr>
@@ -3515,12 +3630,37 @@
       <w:r>
         <w:t xml:space="preserve"> console if you are on Windows or execute the following command on Linux: </w:t>
       </w:r>
-      <w:r>
-        <w:rPr>
-          <w:i/>
-          <w:iCs/>
-        </w:rPr>
-        <w:t xml:space="preserve">sudo mysql. </w:t>
+      <w:proofErr w:type="spellStart"/>
+      <w:r>
+        <w:rPr>
+          <w:i/>
+          <w:iCs/>
+        </w:rPr>
+        <w:t>sudo</w:t>
+      </w:r>
+      <w:proofErr w:type="spellEnd"/>
+      <w:r>
+        <w:rPr>
+          <w:i/>
+          <w:iCs/>
+        </w:rPr>
+        <w:t xml:space="preserve"> </w:t>
+      </w:r>
+      <w:proofErr w:type="spellStart"/>
+      <w:r>
+        <w:rPr>
+          <w:i/>
+          <w:iCs/>
+        </w:rPr>
+        <w:t>mysql</w:t>
+      </w:r>
+      <w:proofErr w:type="spellEnd"/>
+      <w:r>
+        <w:rPr>
+          <w:i/>
+          <w:iCs/>
+        </w:rPr>
+        <w:t xml:space="preserve">. </w:t>
       </w:r>
       <w:r>
         <w:t>You will then need to execute the following commands (same in both operating systems):</w:t>
@@ -3540,8 +3680,25 @@
           <w:i/>
           <w:iCs/>
         </w:rPr>
-        <w:t>create database db_bookify</w:t>
-      </w:r>
+        <w:t xml:space="preserve">create database </w:t>
+      </w:r>
+      <w:proofErr w:type="spellStart"/>
+      <w:r>
+        <w:rPr>
+          <w:i/>
+          <w:iCs/>
+        </w:rPr>
+        <w:t>db_</w:t>
+      </w:r>
+      <w:proofErr w:type="gramStart"/>
+      <w:r>
+        <w:rPr>
+          <w:i/>
+          <w:iCs/>
+        </w:rPr>
+        <w:t>bookify</w:t>
+      </w:r>
+      <w:proofErr w:type="spellEnd"/>
       <w:r>
         <w:rPr>
           <w:i/>
@@ -3549,6 +3706,7 @@
         </w:rPr>
         <w:t>;</w:t>
       </w:r>
+      <w:proofErr w:type="gramEnd"/>
     </w:p>
     <w:p>
       <w:pPr>
@@ -3565,14 +3723,30 @@
           <w:iCs/>
         </w:rPr>
         <w:lastRenderedPageBreak/>
-        <w:t>create user ‘admin’</w:t>
-      </w:r>
-      <w:r>
-        <w:rPr>
-          <w:i/>
-          <w:iCs/>
-        </w:rPr>
-        <w:t xml:space="preserve">@’localhost’ identified by ‘[password]’; </w:t>
+        <w:t>create user ‘</w:t>
+      </w:r>
+      <w:proofErr w:type="spellStart"/>
+      <w:r>
+        <w:rPr>
+          <w:i/>
+          <w:iCs/>
+        </w:rPr>
+        <w:t>admin’</w:t>
+      </w:r>
+      <w:r>
+        <w:rPr>
+          <w:i/>
+          <w:iCs/>
+        </w:rPr>
+        <w:t>@’localhost</w:t>
+      </w:r>
+      <w:proofErr w:type="spellEnd"/>
+      <w:r>
+        <w:rPr>
+          <w:i/>
+          <w:iCs/>
+        </w:rPr>
+        <w:t xml:space="preserve">’ identified by ‘[password]’; </w:t>
       </w:r>
       <w:r>
         <w:t xml:space="preserve">where </w:t>
@@ -3602,7 +3776,39 @@
           <w:i/>
           <w:iCs/>
         </w:rPr>
-        <w:t>grant all privileges on *.* to ‘admin’@’localhost’;</w:t>
+        <w:t xml:space="preserve">grant all privileges on </w:t>
+      </w:r>
+      <w:proofErr w:type="gramStart"/>
+      <w:r>
+        <w:rPr>
+          <w:i/>
+          <w:iCs/>
+        </w:rPr>
+        <w:t>*.*</w:t>
+      </w:r>
+      <w:proofErr w:type="gramEnd"/>
+      <w:r>
+        <w:rPr>
+          <w:i/>
+          <w:iCs/>
+        </w:rPr>
+        <w:t xml:space="preserve"> to ‘</w:t>
+      </w:r>
+      <w:proofErr w:type="spellStart"/>
+      <w:r>
+        <w:rPr>
+          <w:i/>
+          <w:iCs/>
+        </w:rPr>
+        <w:t>admin’@’localhost</w:t>
+      </w:r>
+      <w:proofErr w:type="spellEnd"/>
+      <w:r>
+        <w:rPr>
+          <w:i/>
+          <w:iCs/>
+        </w:rPr>
+        <w:t>’;</w:t>
       </w:r>
     </w:p>
     <w:p>
@@ -3622,7 +3828,23 @@
           <w:i/>
           <w:iCs/>
         </w:rPr>
-        <w:t>cd C:/Users/[USER]/Documents/</w:t>
+        <w:t xml:space="preserve">cd </w:t>
+      </w:r>
+      <w:proofErr w:type="gramStart"/>
+      <w:r>
+        <w:rPr>
+          <w:i/>
+          <w:iCs/>
+        </w:rPr>
+        <w:t>C:/Users/[</w:t>
+      </w:r>
+      <w:proofErr w:type="gramEnd"/>
+      <w:r>
+        <w:rPr>
+          <w:i/>
+          <w:iCs/>
+        </w:rPr>
+        <w:t>USER]/Documents/</w:t>
       </w:r>
       <w:r>
         <w:t>bookify/build.</w:t>
@@ -3672,7 +3894,20 @@
         <w:pStyle w:val="ListParagraph"/>
       </w:pPr>
       <w:r>
-        <w:t>java -jar bookify-0.0.1-SNAPSHOT.jar --upload.directory.root=</w:t>
+        <w:t>java -jar bookify-0.0.1-SNAPSHOT.jar --</w:t>
+      </w:r>
+      <w:proofErr w:type="spellStart"/>
+      <w:proofErr w:type="gramStart"/>
+      <w:r>
+        <w:t>upload.directory</w:t>
+      </w:r>
+      <w:proofErr w:type="gramEnd"/>
+      <w:r>
+        <w:t>.root</w:t>
+      </w:r>
+      <w:proofErr w:type="spellEnd"/>
+      <w:r>
+        <w:t>=</w:t>
       </w:r>
       <w:r>
         <w:rPr>
@@ -3694,9 +3929,11 @@
       <w:r>
         <w:t>--</w:t>
       </w:r>
+      <w:proofErr w:type="spellStart"/>
       <w:r>
         <w:t>spring.datasource.password</w:t>
       </w:r>
+      <w:proofErr w:type="spellEnd"/>
       <w:r>
         <w:t>=[password]</w:t>
       </w:r>
@@ -3717,8 +3954,18 @@
       <w:r>
         <w:t>--</w:t>
       </w:r>
-      <w:r>
-        <w:t xml:space="preserve">upload.directory.root defines a path to the parent folder the application can use to store the required data such as images, recommendation results etc. If the given path does not exist, the application will create it </w:t>
+      <w:proofErr w:type="spellStart"/>
+      <w:proofErr w:type="gramStart"/>
+      <w:r>
+        <w:t>upload.directory</w:t>
+      </w:r>
+      <w:proofErr w:type="gramEnd"/>
+      <w:r>
+        <w:t>.root</w:t>
+      </w:r>
+      <w:proofErr w:type="spellEnd"/>
+      <w:r>
+        <w:t xml:space="preserve"> defines a path to the parent folder the application can use to store the required data such as images, recommendation results etc. If the given path does not exist, the application will create it </w:t>
       </w:r>
       <w:r>
         <w:rPr>
@@ -3728,7 +3975,15 @@
         <w:t xml:space="preserve">if and only if </w:t>
       </w:r>
       <w:r>
-        <w:t>it has the required permissions to do so. As a result, please make sure you only provide a path the application will actually have access to</w:t>
+        <w:t xml:space="preserve">it has the required permissions to do so. As a result, please make sure you only provide a path the application will </w:t>
+      </w:r>
+      <w:proofErr w:type="gramStart"/>
+      <w:r>
+        <w:t>actually have</w:t>
+      </w:r>
+      <w:proofErr w:type="gramEnd"/>
+      <w:r>
+        <w:t xml:space="preserve"> access to</w:t>
       </w:r>
       <w:r>
         <w:t xml:space="preserve"> write to</w:t>
@@ -3751,9 +4006,16 @@
       <w:r>
         <w:t>The --</w:t>
       </w:r>
-      <w:r>
-        <w:t>spring.datasource.password</w:t>
-      </w:r>
+      <w:proofErr w:type="spellStart"/>
+      <w:proofErr w:type="gramStart"/>
+      <w:r>
+        <w:t>spring.datasource</w:t>
+      </w:r>
+      <w:proofErr w:type="gramEnd"/>
+      <w:r>
+        <w:t>.password</w:t>
+      </w:r>
+      <w:proofErr w:type="spellEnd"/>
       <w:r>
         <w:t xml:space="preserve"> option defines the password of the database user</w:t>
       </w:r>
@@ -3779,9 +4041,16 @@
       <w:r>
         <w:t>--</w:t>
       </w:r>
-      <w:r>
-        <w:t>spring.datasource.username</w:t>
-      </w:r>
+      <w:proofErr w:type="spellStart"/>
+      <w:proofErr w:type="gramStart"/>
+      <w:r>
+        <w:t>spring.datasource</w:t>
+      </w:r>
+      <w:proofErr w:type="gramEnd"/>
+      <w:r>
+        <w:t>.username</w:t>
+      </w:r>
+      <w:proofErr w:type="spellEnd"/>
       <w:r>
         <w:t xml:space="preserve"> which defines the username of the database user (default: admin).</w:t>
       </w:r>
@@ -3798,9 +4067,13 @@
       <w:r>
         <w:t>--</w:t>
       </w:r>
+      <w:proofErr w:type="spellStart"/>
+      <w:proofErr w:type="gramStart"/>
       <w:r>
         <w:t>server.port</w:t>
       </w:r>
+      <w:proofErr w:type="spellEnd"/>
+      <w:proofErr w:type="gramEnd"/>
       <w:r>
         <w:t xml:space="preserve"> which defines the port the server will be listening to (default: 8443).</w:t>
       </w:r>
@@ -3905,7 +4178,15 @@
         <w:jc w:val="both"/>
       </w:pPr>
       <w:r>
-        <w:t xml:space="preserve">It is also possible to compile and run the code yourself on your local machine. The steps are similar to those of the </w:t>
+        <w:t xml:space="preserve">It is also possible to compile and run the code yourself on your local machine. The steps are </w:t>
+      </w:r>
+      <w:proofErr w:type="gramStart"/>
+      <w:r>
+        <w:t>similar to</w:t>
+      </w:r>
+      <w:proofErr w:type="gramEnd"/>
+      <w:r>
+        <w:t xml:space="preserve"> those of the </w:t>
       </w:r>
       <w:hyperlink w:anchor="_Run_locally_from" w:history="1">
         <w:r>
@@ -3944,12 +4225,21 @@
         <w:lastRenderedPageBreak/>
         <w:t xml:space="preserve">Install Maven (the build tool). In Linux this can be done with this command: </w:t>
       </w:r>
-      <w:r>
-        <w:rPr>
-          <w:i/>
-          <w:iCs/>
-        </w:rPr>
-        <w:t>sudo apt install maven</w:t>
+      <w:proofErr w:type="spellStart"/>
+      <w:r>
+        <w:rPr>
+          <w:i/>
+          <w:iCs/>
+        </w:rPr>
+        <w:t>sudo</w:t>
+      </w:r>
+      <w:proofErr w:type="spellEnd"/>
+      <w:r>
+        <w:rPr>
+          <w:i/>
+          <w:iCs/>
+        </w:rPr>
+        <w:t xml:space="preserve"> apt install maven</w:t>
       </w:r>
       <w:r>
         <w:rPr>
@@ -3969,7 +4259,15 @@
         <w:jc w:val="both"/>
       </w:pPr>
       <w:r>
-        <w:t>In the terminal of your operating system, navigate to the bookifySystem subfolder in the provided deliverable.</w:t>
+        <w:t xml:space="preserve">In the terminal of your operating system, navigate to the </w:t>
+      </w:r>
+      <w:proofErr w:type="spellStart"/>
+      <w:r>
+        <w:t>bookifySystem</w:t>
+      </w:r>
+      <w:proofErr w:type="spellEnd"/>
+      <w:r>
+        <w:t xml:space="preserve"> subfolder in the provided deliverable.</w:t>
       </w:r>
     </w:p>
     <w:p>
@@ -4010,13 +4308,40 @@
           <w:iCs/>
         </w:rPr>
       </w:pPr>
-      <w:r>
-        <w:rPr>
-          <w:i/>
-          <w:iCs/>
-        </w:rPr>
-        <w:t>mvn spring-boot:run</w:t>
-      </w:r>
+      <w:proofErr w:type="spellStart"/>
+      <w:r>
+        <w:rPr>
+          <w:i/>
+          <w:iCs/>
+        </w:rPr>
+        <w:t>mvn</w:t>
+      </w:r>
+      <w:proofErr w:type="spellEnd"/>
+      <w:r>
+        <w:rPr>
+          <w:i/>
+          <w:iCs/>
+        </w:rPr>
+        <w:t xml:space="preserve"> </w:t>
+      </w:r>
+      <w:proofErr w:type="spellStart"/>
+      <w:r>
+        <w:rPr>
+          <w:i/>
+          <w:iCs/>
+        </w:rPr>
+        <w:t>spring-</w:t>
+      </w:r>
+      <w:proofErr w:type="gramStart"/>
+      <w:r>
+        <w:rPr>
+          <w:i/>
+          <w:iCs/>
+        </w:rPr>
+        <w:t>boot:run</w:t>
+      </w:r>
+      <w:proofErr w:type="spellEnd"/>
+      <w:proofErr w:type="gramEnd"/>
     </w:p>
     <w:p>
       <w:pPr>
@@ -4029,6 +4354,7 @@
         </w:rPr>
         <w:t xml:space="preserve"> -</w:t>
       </w:r>
+      <w:proofErr w:type="spellStart"/>
       <w:r>
         <w:rPr>
           <w:i/>
@@ -4041,10 +4367,31 @@
           <w:i/>
           <w:iCs/>
         </w:rPr>
-        <w:t>run.arguments="</w:t>
-      </w:r>
-      <w:r>
-        <w:t>--upload.directory.root=</w:t>
+        <w:t>run.arguments</w:t>
+      </w:r>
+      <w:proofErr w:type="spellEnd"/>
+      <w:r>
+        <w:rPr>
+          <w:i/>
+          <w:iCs/>
+        </w:rPr>
+        <w:t>="</w:t>
+      </w:r>
+      <w:r>
+        <w:t>--</w:t>
+      </w:r>
+      <w:proofErr w:type="spellStart"/>
+      <w:proofErr w:type="gramStart"/>
+      <w:r>
+        <w:t>upload.directory</w:t>
+      </w:r>
+      <w:proofErr w:type="gramEnd"/>
+      <w:r>
+        <w:t>.root</w:t>
+      </w:r>
+      <w:proofErr w:type="spellEnd"/>
+      <w:r>
+        <w:t>=</w:t>
       </w:r>
       <w:r>
         <w:rPr>
@@ -4071,9 +4418,16 @@
       <w:r>
         <w:t>--</w:t>
       </w:r>
-      <w:r>
-        <w:t>spring.datasource.password</w:t>
-      </w:r>
+      <w:proofErr w:type="spellStart"/>
+      <w:proofErr w:type="gramStart"/>
+      <w:r>
+        <w:t>spring.datasource</w:t>
+      </w:r>
+      <w:proofErr w:type="gramEnd"/>
+      <w:r>
+        <w:t>.password</w:t>
+      </w:r>
+      <w:proofErr w:type="spellEnd"/>
       <w:r>
         <w:t>=[password]</w:t>
       </w:r>
@@ -4154,12 +4508,21 @@
         </w:numPr>
         <w:jc w:val="both"/>
       </w:pPr>
-      <w:r>
-        <w:rPr>
-          <w:i/>
-          <w:iCs/>
-        </w:rPr>
-        <w:t xml:space="preserve">mvn clean: </w:t>
+      <w:proofErr w:type="spellStart"/>
+      <w:r>
+        <w:rPr>
+          <w:i/>
+          <w:iCs/>
+        </w:rPr>
+        <w:t>mvn</w:t>
+      </w:r>
+      <w:proofErr w:type="spellEnd"/>
+      <w:r>
+        <w:rPr>
+          <w:i/>
+          <w:iCs/>
+        </w:rPr>
+        <w:t xml:space="preserve"> clean: </w:t>
       </w:r>
       <w:r>
         <w:t>cleans up all the build files.</w:t>
@@ -4174,12 +4537,21 @@
         </w:numPr>
         <w:jc w:val="both"/>
       </w:pPr>
-      <w:r>
-        <w:rPr>
-          <w:i/>
-          <w:iCs/>
-        </w:rPr>
-        <w:t xml:space="preserve">mvn package: </w:t>
+      <w:proofErr w:type="spellStart"/>
+      <w:r>
+        <w:rPr>
+          <w:i/>
+          <w:iCs/>
+        </w:rPr>
+        <w:t>mvn</w:t>
+      </w:r>
+      <w:proofErr w:type="spellEnd"/>
+      <w:r>
+        <w:rPr>
+          <w:i/>
+          <w:iCs/>
+        </w:rPr>
+        <w:t xml:space="preserve"> package: </w:t>
       </w:r>
       <w:r>
         <w:t>packages the application into a .jar file that can be easily distributed, deployed or moved around.</w:t>
@@ -4265,7 +4637,23 @@
           <w:b/>
           <w:bCs/>
         </w:rPr>
-        <w:t xml:space="preserve"> This script is meant to be used when first setting up the application. If used later on, it is possible it may corrupt the database.</w:t>
+        <w:t xml:space="preserve"> This script is meant to be used when first setting up the application. If used </w:t>
+      </w:r>
+      <w:proofErr w:type="gramStart"/>
+      <w:r>
+        <w:rPr>
+          <w:b/>
+          <w:bCs/>
+        </w:rPr>
+        <w:t>later on</w:t>
+      </w:r>
+      <w:proofErr w:type="gramEnd"/>
+      <w:r>
+        <w:rPr>
+          <w:b/>
+          <w:bCs/>
+        </w:rPr>
+        <w:t>, it is possible it may corrupt the database.</w:t>
       </w:r>
     </w:p>
     <w:p>
@@ -4288,12 +4676,21 @@
       <w:r>
         <w:t xml:space="preserve">Install Python 3 via the official website or using this Linux command: </w:t>
       </w:r>
-      <w:r>
-        <w:rPr>
-          <w:i/>
-          <w:iCs/>
-        </w:rPr>
-        <w:t>sudo apt install python3-pip</w:t>
+      <w:proofErr w:type="spellStart"/>
+      <w:r>
+        <w:rPr>
+          <w:i/>
+          <w:iCs/>
+        </w:rPr>
+        <w:t>sudo</w:t>
+      </w:r>
+      <w:proofErr w:type="spellEnd"/>
+      <w:r>
+        <w:rPr>
+          <w:i/>
+          <w:iCs/>
+        </w:rPr>
+        <w:t xml:space="preserve"> apt install python3-pip</w:t>
       </w:r>
       <w:r>
         <w:rPr>
@@ -4339,8 +4736,33 @@
           <w:i/>
           <w:iCs/>
         </w:rPr>
-        <w:t>pip install mysql-connector-python</w:t>
-      </w:r>
+        <w:t xml:space="preserve">pip install </w:t>
+      </w:r>
+      <w:proofErr w:type="spellStart"/>
+      <w:r>
+        <w:rPr>
+          <w:i/>
+          <w:iCs/>
+        </w:rPr>
+        <w:t>mysql</w:t>
+      </w:r>
+      <w:proofErr w:type="spellEnd"/>
+      <w:r>
+        <w:rPr>
+          <w:i/>
+          <w:iCs/>
+        </w:rPr>
+        <w:t>-connector-</w:t>
+      </w:r>
+      <w:proofErr w:type="gramStart"/>
+      <w:r>
+        <w:rPr>
+          <w:i/>
+          <w:iCs/>
+        </w:rPr>
+        <w:t>python</w:t>
+      </w:r>
+      <w:proofErr w:type="gramEnd"/>
     </w:p>
     <w:p>
       <w:pPr>
@@ -4368,7 +4790,15 @@
         <w:t xml:space="preserve">folder of the deliverable) </w:t>
       </w:r>
       <w:r>
-        <w:t>in any text editor and scroll down to the main function. At the start of this function, you will need to edit the database credentials to match those you set up when creating the database. The default host is “localhost”, the default username “admin”, default password is “1234” and the database username is “db_bookify”. If any of these are different to your settings, you will need to change them in the script and save any modifications</w:t>
+        <w:t>in any text editor and scroll down to the main function. At the start of this function, you will need to edit the database credentials to match those you set up when creating the database. The default host is “localhost”, the default username “admin”, default password is “1234” and the database username is “</w:t>
+      </w:r>
+      <w:proofErr w:type="spellStart"/>
+      <w:r>
+        <w:t>db_bookify</w:t>
+      </w:r>
+      <w:proofErr w:type="spellEnd"/>
+      <w:r>
+        <w:t>”. If any of these are different to your settings, you will need to change them in the script and save any modifications</w:t>
       </w:r>
       <w:r>
         <w:t xml:space="preserve"> before moving on to the next step</w:t>
@@ -4406,6 +4836,7 @@
         <w:lastRenderedPageBreak/>
         <w:t xml:space="preserve">In the terminal of your operating system navigate to the </w:t>
       </w:r>
+      <w:proofErr w:type="gramStart"/>
       <w:r>
         <w:rPr>
           <w:i/>
@@ -4413,6 +4844,7 @@
         </w:rPr>
         <w:t>scripts</w:t>
       </w:r>
+      <w:proofErr w:type="gramEnd"/>
       <w:r>
         <w:t xml:space="preserve"> subfolder containing the python script along with the required datasets. Execute the script with the following command:</w:t>
       </w:r>
@@ -4515,7 +4947,15 @@
         <w:t>-</w:t>
       </w:r>
       <w:r>
-        <w:t xml:space="preserve">end yourself. The website is already built directly into the backend’s </w:t>
+        <w:t xml:space="preserve">end yourself. The website is already built directly into the </w:t>
+      </w:r>
+      <w:proofErr w:type="spellStart"/>
+      <w:r>
+        <w:t>backend’s</w:t>
+      </w:r>
+      <w:proofErr w:type="spellEnd"/>
+      <w:r>
+        <w:t xml:space="preserve"> </w:t>
       </w:r>
       <w:r>
         <w:rPr>
@@ -4546,18 +4986,46 @@
         </w:numPr>
       </w:pPr>
       <w:r>
-        <w:t xml:space="preserve">Install nodejs directly from the website or using the following command in Linux: </w:t>
+        <w:t xml:space="preserve">Install </w:t>
+      </w:r>
+      <w:proofErr w:type="spellStart"/>
+      <w:r>
+        <w:t>nodejs</w:t>
+      </w:r>
+      <w:proofErr w:type="spellEnd"/>
+      <w:r>
+        <w:t xml:space="preserve"> directly from the website or using the following command in Linux: </w:t>
       </w:r>
       <w:r>
         <w:br/>
       </w:r>
-      <w:r>
-        <w:rPr>
-          <w:i/>
-          <w:iCs/>
-        </w:rPr>
-        <w:t>sudo apt install nodejs</w:t>
-      </w:r>
+      <w:proofErr w:type="spellStart"/>
+      <w:r>
+        <w:rPr>
+          <w:i/>
+          <w:iCs/>
+        </w:rPr>
+        <w:t>sudo</w:t>
+      </w:r>
+      <w:proofErr w:type="spellEnd"/>
+      <w:r>
+        <w:rPr>
+          <w:i/>
+          <w:iCs/>
+        </w:rPr>
+        <w:t xml:space="preserve"> apt install </w:t>
+      </w:r>
+      <w:proofErr w:type="spellStart"/>
+      <w:proofErr w:type="gramStart"/>
+      <w:r>
+        <w:rPr>
+          <w:i/>
+          <w:iCs/>
+        </w:rPr>
+        <w:t>nodejs</w:t>
+      </w:r>
+      <w:proofErr w:type="spellEnd"/>
+      <w:proofErr w:type="gramEnd"/>
     </w:p>
     <w:p>
       <w:pPr>
@@ -4574,13 +5042,31 @@
       <w:r>
         <w:br/>
       </w:r>
-      <w:r>
-        <w:rPr>
-          <w:i/>
-          <w:iCs/>
-        </w:rPr>
-        <w:t>sudo apt install npm</w:t>
-      </w:r>
+      <w:proofErr w:type="spellStart"/>
+      <w:r>
+        <w:rPr>
+          <w:i/>
+          <w:iCs/>
+        </w:rPr>
+        <w:t>sudo</w:t>
+      </w:r>
+      <w:proofErr w:type="spellEnd"/>
+      <w:r>
+        <w:rPr>
+          <w:i/>
+          <w:iCs/>
+        </w:rPr>
+        <w:t xml:space="preserve"> apt install </w:t>
+      </w:r>
+      <w:proofErr w:type="gramStart"/>
+      <w:r>
+        <w:rPr>
+          <w:i/>
+          <w:iCs/>
+        </w:rPr>
+        <w:t>npm</w:t>
+      </w:r>
+      <w:proofErr w:type="gramEnd"/>
     </w:p>
     <w:p>
       <w:pPr>
@@ -4594,12 +5080,21 @@
       <w:r>
         <w:t xml:space="preserve">Navigate to the </w:t>
       </w:r>
-      <w:r>
-        <w:rPr>
-          <w:i/>
-          <w:iCs/>
-        </w:rPr>
-        <w:t xml:space="preserve">bookifyfrontend </w:t>
+      <w:proofErr w:type="spellStart"/>
+      <w:r>
+        <w:rPr>
+          <w:i/>
+          <w:iCs/>
+        </w:rPr>
+        <w:t>bookifyfrontend</w:t>
+      </w:r>
+      <w:proofErr w:type="spellEnd"/>
+      <w:r>
+        <w:rPr>
+          <w:i/>
+          <w:iCs/>
+        </w:rPr>
+        <w:t xml:space="preserve"> </w:t>
       </w:r>
       <w:r>
         <w:t>folder of the deliverable in the terminal of your operating system.</w:t>
@@ -4703,12 +5198,21 @@
       <w:r>
         <w:t xml:space="preserve"> file in the </w:t>
       </w:r>
-      <w:r>
-        <w:rPr>
-          <w:i/>
-          <w:iCs/>
-        </w:rPr>
-        <w:t xml:space="preserve">bookifyfrontend </w:t>
+      <w:proofErr w:type="spellStart"/>
+      <w:r>
+        <w:rPr>
+          <w:i/>
+          <w:iCs/>
+        </w:rPr>
+        <w:t>bookifyfrontend</w:t>
+      </w:r>
+      <w:proofErr w:type="spellEnd"/>
+      <w:r>
+        <w:rPr>
+          <w:i/>
+          <w:iCs/>
+        </w:rPr>
+        <w:t xml:space="preserve"> </w:t>
       </w:r>
       <w:r>
         <w:t>folder.</w:t>
@@ -4956,6 +5460,7 @@
       <w:r>
         <w:t xml:space="preserve">package and the </w:t>
       </w:r>
+      <w:proofErr w:type="spellStart"/>
       <w:r>
         <w:rPr>
           <w:i/>
@@ -4963,8 +5468,17 @@
         </w:rPr>
         <w:t>SecurityConfiguration</w:t>
       </w:r>
-      <w:r>
-        <w:t xml:space="preserve"> class in our source code contain code related to the implementation of this functionality. Of particular note in this section are the following classes:</w:t>
+      <w:proofErr w:type="spellEnd"/>
+      <w:r>
+        <w:t xml:space="preserve"> class in our source code contain code related to the implementation of this functionality. Of </w:t>
+      </w:r>
+      <w:proofErr w:type="gramStart"/>
+      <w:r>
+        <w:t>particular note</w:t>
+      </w:r>
+      <w:proofErr w:type="gramEnd"/>
+      <w:r>
+        <w:t xml:space="preserve"> in this section are the following classes:</w:t>
       </w:r>
     </w:p>
     <w:p>
@@ -4976,6 +5490,7 @@
         </w:numPr>
         <w:jc w:val="both"/>
       </w:pPr>
+      <w:proofErr w:type="spellStart"/>
       <w:r>
         <w:rPr>
           <w:i/>
@@ -4983,6 +5498,7 @@
         </w:rPr>
         <w:t>TokenService</w:t>
       </w:r>
+      <w:proofErr w:type="spellEnd"/>
       <w:r>
         <w:t>: encapsulates the logic related to creating new JWT Tokens. The claims of our JWTs include issue datetime, expiration date, subject (concerned user), expiration date and roles that are used to decide permissions</w:t>
       </w:r>
@@ -5002,8 +5518,21 @@
         </w:numPr>
         <w:jc w:val="both"/>
       </w:pPr>
-      <w:r>
-        <w:t xml:space="preserve">SecurityConfiguration: contains Spring beans that handle authentication related components such as AuthenticationManagers and JWT </w:t>
+      <w:proofErr w:type="spellStart"/>
+      <w:r>
+        <w:t>SecurityConfiguration</w:t>
+      </w:r>
+      <w:proofErr w:type="spellEnd"/>
+      <w:r>
+        <w:t xml:space="preserve">: contains Spring beans that handle authentication related components such as </w:t>
+      </w:r>
+      <w:proofErr w:type="spellStart"/>
+      <w:r>
+        <w:t>AuthenticationManagers</w:t>
+      </w:r>
+      <w:proofErr w:type="spellEnd"/>
+      <w:r>
+        <w:t xml:space="preserve"> and JWT </w:t>
       </w:r>
       <w:r>
         <w:t xml:space="preserve">or password </w:t>
@@ -5062,8 +5591,13 @@
         </w:numPr>
         <w:jc w:val="both"/>
       </w:pPr>
-      <w:r>
-        <w:t xml:space="preserve">SecurityFilterChain: the filter chain is a part of the Spring Security framework that allows us to define a set of security filters for any incoming request. This is a very powerful tool, but we used only a small subset to allow us to lock out a whole category of API endpoints to the users that do not have permission to see them. Following is a screenshot of our Security Filter Chain defined in </w:t>
+      <w:proofErr w:type="spellStart"/>
+      <w:r>
+        <w:t>SecurityFilterChain</w:t>
+      </w:r>
+      <w:proofErr w:type="spellEnd"/>
+      <w:r>
+        <w:t xml:space="preserve">: the filter chain is a part of the Spring Security framework that allows us to define a set of security filters for any incoming request. This is a very powerful tool, but we used only a small subset to allow us to lock out a whole category of API endpoints to the users that do not have permission to see them. Following is a screenshot of our Security Filter Chain defined in </w:t>
       </w:r>
       <w:r>
         <w:rPr>
@@ -5246,6 +5780,7 @@
       <w:r>
         <w:t xml:space="preserve">the </w:t>
       </w:r>
+      <w:proofErr w:type="spellStart"/>
       <w:r>
         <w:rPr>
           <w:i/>
@@ -5253,6 +5788,7 @@
         </w:rPr>
         <w:t>SecurityConfiguration</w:t>
       </w:r>
+      <w:proofErr w:type="spellEnd"/>
       <w:r>
         <w:t xml:space="preserve"> class. It clearly shows how it can be used to permit only users with the </w:t>
       </w:r>
@@ -5260,7 +5796,15 @@
         <w:t>appropriate</w:t>
       </w:r>
       <w:r>
-        <w:t xml:space="preserve"> role to access endpoint classes such as /api/admin, </w:t>
+        <w:t xml:space="preserve"> role to access endpoint classes such as /</w:t>
+      </w:r>
+      <w:proofErr w:type="spellStart"/>
+      <w:r>
+        <w:t>api</w:t>
+      </w:r>
+      <w:proofErr w:type="spellEnd"/>
+      <w:r>
+        <w:t xml:space="preserve">/admin, </w:t>
       </w:r>
       <w:r>
         <w:t>which</w:t>
@@ -5288,7 +5832,15 @@
         <w:t xml:space="preserve"> </w:t>
       </w:r>
       <w:r>
-        <w:t xml:space="preserve">contain endpoints that differ from each other as to which roles have permission to access them, we need a way to define permissions at the endpoint level. This is done using Method-Level security and @PreAuthorize annotations. The following screenshot shows those annotations in action. It allows the deleteRoom endpoint to be accessed only </w:t>
+        <w:t xml:space="preserve">contain endpoints that differ from each other as to which roles have permission to access them, we need a way to define permissions at the endpoint level. This is done using Method-Level security and @PreAuthorize annotations. The following screenshot shows those annotations in action. It allows the </w:t>
+      </w:r>
+      <w:proofErr w:type="spellStart"/>
+      <w:r>
+        <w:t>deleteRoom</w:t>
+      </w:r>
+      <w:proofErr w:type="spellEnd"/>
+      <w:r>
+        <w:t xml:space="preserve"> endpoint to be accessed only </w:t>
       </w:r>
       <w:r>
         <w:t>by</w:t>
@@ -5367,8 +5919,13 @@
         </w:r>
       </w:fldSimple>
       <w:r>
-        <w:t>: @PreAuthorize annotations in action</w:t>
-      </w:r>
+        <w:t xml:space="preserve">: @PreAuthorize annotations in </w:t>
+      </w:r>
+      <w:proofErr w:type="gramStart"/>
+      <w:r>
+        <w:t>action</w:t>
+      </w:r>
+      <w:proofErr w:type="gramEnd"/>
     </w:p>
     <w:p>
       <w:pPr>
@@ -5386,7 +5943,15 @@
         <w:t xml:space="preserve">ns is not as easy as checking whether a user has a specific role. </w:t>
       </w:r>
       <w:r>
-        <w:t xml:space="preserve">An example where that might be the case is replying to a message in a given conversation of the in-app messaging system. Without proper checks, if a bad actor was to somehow get access to the entity ID of a conversation, they could hit the corresponding endpoint with that ID and get access to all the messages of this conversation and even post replies to it! There are countless similar edge cases in our backend that need careful consideration to </w:t>
+        <w:t xml:space="preserve">An example where that might be the case is replying to a message </w:t>
+      </w:r>
+      <w:proofErr w:type="gramStart"/>
+      <w:r>
+        <w:t>in a given</w:t>
+      </w:r>
+      <w:proofErr w:type="gramEnd"/>
+      <w:r>
+        <w:t xml:space="preserve"> conversation of the in-app messaging system. Without proper checks, if a bad actor was to somehow get access to the entity ID of a conversation, they could hit the corresponding endpoint with that ID and get access to all the messages of this conversation and even post replies to it! There are countless similar edge cases in our backend that need careful consideration to </w:t>
       </w:r>
       <w:r>
         <w:t>guarantee</w:t>
@@ -5468,8 +6033,13 @@
         </w:r>
       </w:fldSimple>
       <w:r>
-        <w:t>: Verifying that a user has the required privileges to access, update or delete a conversation</w:t>
-      </w:r>
+        <w:t xml:space="preserve">: Verifying that a user has the required privileges to access, update or delete a </w:t>
+      </w:r>
+      <w:proofErr w:type="gramStart"/>
+      <w:r>
+        <w:t>conversation</w:t>
+      </w:r>
+      <w:proofErr w:type="gramEnd"/>
     </w:p>
     <w:p>
       <w:pPr>
@@ -5514,7 +6084,17 @@
         <w:t xml:space="preserve">As per the specification of the assignment, all requests coming to and from the backend are encrypted using the </w:t>
       </w:r>
       <w:r>
-        <w:t>SSL/TLS protocol. This means that if a request was somehow stolen, sensitive data such as passwords or private messages would never be exposed as they are securely encrypted. Configuring Spring Boot to use TLS was a matter of adding a few attributes in the application.properties file after creating a self-signed certificate</w:t>
+        <w:t xml:space="preserve">SSL/TLS protocol. This means that if a request was somehow stolen, sensitive data such as passwords or private messages would never be exposed as they are securely encrypted. Configuring Spring Boot to use TLS was a matter of adding a few attributes in the </w:t>
+      </w:r>
+      <w:proofErr w:type="spellStart"/>
+      <w:proofErr w:type="gramStart"/>
+      <w:r>
+        <w:t>application.properties</w:t>
+      </w:r>
+      <w:proofErr w:type="spellEnd"/>
+      <w:proofErr w:type="gramEnd"/>
+      <w:r>
+        <w:t xml:space="preserve"> file after creating a self-signed certificate</w:t>
       </w:r>
       <w:r>
         <w:t xml:space="preserve"> (stored in </w:t>
@@ -5524,7 +6104,39 @@
           <w:i/>
           <w:iCs/>
         </w:rPr>
-        <w:t xml:space="preserve">/bookifySystem/src/main/resources/keystore </w:t>
+        <w:t>/</w:t>
+      </w:r>
+      <w:proofErr w:type="spellStart"/>
+      <w:r>
+        <w:rPr>
+          <w:i/>
+          <w:iCs/>
+        </w:rPr>
+        <w:t>bookifySystem</w:t>
+      </w:r>
+      <w:proofErr w:type="spellEnd"/>
+      <w:r>
+        <w:rPr>
+          <w:i/>
+          <w:iCs/>
+        </w:rPr>
+        <w:t>/</w:t>
+      </w:r>
+      <w:proofErr w:type="spellStart"/>
+      <w:r>
+        <w:rPr>
+          <w:i/>
+          <w:iCs/>
+        </w:rPr>
+        <w:t>src</w:t>
+      </w:r>
+      <w:proofErr w:type="spellEnd"/>
+      <w:r>
+        <w:rPr>
+          <w:i/>
+          <w:iCs/>
+        </w:rPr>
+        <w:t xml:space="preserve">/main/resources/keystore </w:t>
       </w:r>
       <w:r>
         <w:t>folder of the deliverable)</w:t>
@@ -5786,8 +6398,17 @@
           <w:i/>
           <w:iCs/>
         </w:rPr>
-        <w:t>/bookifySystem</w:t>
-      </w:r>
+        <w:t>/</w:t>
+      </w:r>
+      <w:proofErr w:type="spellStart"/>
+      <w:r>
+        <w:rPr>
+          <w:i/>
+          <w:iCs/>
+        </w:rPr>
+        <w:t>bookifySystem</w:t>
+      </w:r>
+      <w:proofErr w:type="spellEnd"/>
       <w:r>
         <w:t xml:space="preserve"> subfolder of the deliverable and is organized into packages. Each main subsystem or feature is contained in its own package, so that all the classes and code </w:t>
       </w:r>
@@ -5925,7 +6546,15 @@
         <w:jc w:val="both"/>
       </w:pPr>
       <w:r>
-        <w:t xml:space="preserve">Two of the most commonly used actions in Bookify are registering or logging in to the website. This is implemented by the code in the </w:t>
+        <w:t xml:space="preserve">Two of the </w:t>
+      </w:r>
+      <w:proofErr w:type="gramStart"/>
+      <w:r>
+        <w:t>most commonly used</w:t>
+      </w:r>
+      <w:proofErr w:type="gramEnd"/>
+      <w:r>
+        <w:t xml:space="preserve"> actions in Bookify are registering or logging in to the website. This is implemented by the code in the </w:t>
       </w:r>
       <w:r>
         <w:rPr>
@@ -5937,6 +6566,7 @@
       <w:r>
         <w:t xml:space="preserve">package and especially the </w:t>
       </w:r>
+      <w:proofErr w:type="spellStart"/>
       <w:r>
         <w:rPr>
           <w:i/>
@@ -5944,6 +6574,7 @@
         </w:rPr>
         <w:t>RegistrationService</w:t>
       </w:r>
+      <w:proofErr w:type="spellEnd"/>
       <w:r>
         <w:t>.</w:t>
       </w:r>
@@ -5978,7 +6609,15 @@
         <w:jc w:val="both"/>
       </w:pPr>
       <w:r>
-        <w:t xml:space="preserve">Registration: this function needs to communicate with the UserService (described in more detail in </w:t>
+        <w:t xml:space="preserve">Registration: this function needs to communicate with the </w:t>
+      </w:r>
+      <w:proofErr w:type="spellStart"/>
+      <w:r>
+        <w:t>UserService</w:t>
+      </w:r>
+      <w:proofErr w:type="spellEnd"/>
+      <w:r>
+        <w:t xml:space="preserve"> (described in more detail in </w:t>
       </w:r>
       <w:hyperlink w:anchor="_Users" w:history="1">
         <w:r>
@@ -6014,6 +6653,7 @@
         <w:lastRenderedPageBreak/>
         <w:t xml:space="preserve">Login: the user can log in using either their username or email as well as their password. The </w:t>
       </w:r>
+      <w:proofErr w:type="spellStart"/>
       <w:r>
         <w:rPr>
           <w:i/>
@@ -6021,6 +6661,7 @@
         </w:rPr>
         <w:t>RegistrationService</w:t>
       </w:r>
+      <w:proofErr w:type="spellEnd"/>
       <w:r>
         <w:t xml:space="preserve"> needs to ensure the provided credentials are valid and then issue a new access token and pull the refresh token from the database to generate the log in response.</w:t>
       </w:r>
@@ -6076,22 +6717,40 @@
       <w:r>
         <w:t xml:space="preserve">The </w:t>
       </w:r>
-      <w:r>
-        <w:rPr>
-          <w:i/>
-          <w:iCs/>
-        </w:rPr>
-        <w:t xml:space="preserve">RegistrationController </w:t>
+      <w:proofErr w:type="spellStart"/>
+      <w:r>
+        <w:rPr>
+          <w:i/>
+          <w:iCs/>
+        </w:rPr>
+        <w:t>RegistrationController</w:t>
+      </w:r>
+      <w:proofErr w:type="spellEnd"/>
+      <w:r>
+        <w:rPr>
+          <w:i/>
+          <w:iCs/>
+        </w:rPr>
+        <w:t xml:space="preserve"> </w:t>
       </w:r>
       <w:r>
         <w:t xml:space="preserve">class catches all authentication-related requests and passes them down to the </w:t>
       </w:r>
-      <w:r>
-        <w:rPr>
-          <w:i/>
-          <w:iCs/>
-        </w:rPr>
-        <w:t xml:space="preserve">RegistrationService </w:t>
+      <w:proofErr w:type="spellStart"/>
+      <w:r>
+        <w:rPr>
+          <w:i/>
+          <w:iCs/>
+        </w:rPr>
+        <w:t>RegistrationService</w:t>
+      </w:r>
+      <w:proofErr w:type="spellEnd"/>
+      <w:r>
+        <w:rPr>
+          <w:i/>
+          <w:iCs/>
+        </w:rPr>
+        <w:t xml:space="preserve"> </w:t>
       </w:r>
       <w:r>
         <w:t>that is responsible for handling them.</w:t>
@@ -6162,6 +6821,7 @@
       <w:r>
         <w:t xml:space="preserve">The </w:t>
       </w:r>
+      <w:proofErr w:type="spellStart"/>
       <w:r>
         <w:rPr>
           <w:i/>
@@ -6169,6 +6829,7 @@
         </w:rPr>
         <w:t>UserService</w:t>
       </w:r>
+      <w:proofErr w:type="spellEnd"/>
       <w:r>
         <w:t xml:space="preserve">, part of the </w:t>
       </w:r>
@@ -6224,7 +6885,15 @@
         <w:jc w:val="both"/>
       </w:pPr>
       <w:r>
-        <w:t>Retrieving the details and stats of a user: requires a query to the database as well as verifying that the requested user actually exists.</w:t>
+        <w:t xml:space="preserve">Retrieving the details and stats of a </w:t>
+      </w:r>
+      <w:proofErr w:type="gramStart"/>
+      <w:r>
+        <w:t>user:</w:t>
+      </w:r>
+      <w:proofErr w:type="gramEnd"/>
+      <w:r>
+        <w:t xml:space="preserve"> requires a query to the database as well as verifying that the requested user actually exists.</w:t>
       </w:r>
     </w:p>
     <w:p>
@@ -6268,7 +6937,15 @@
         <w:jc w:val="both"/>
       </w:pPr>
       <w:r>
-        <w:t>Changing password: needs to ensure the old password from the request matches the user’s password stored in the database and also ensure the new password is valid before encoding the new password and storing it in the database. A new access token also needs to be issued.</w:t>
+        <w:t xml:space="preserve">Changing </w:t>
+      </w:r>
+      <w:proofErr w:type="gramStart"/>
+      <w:r>
+        <w:t>password:</w:t>
+      </w:r>
+      <w:proofErr w:type="gramEnd"/>
+      <w:r>
+        <w:t xml:space="preserve"> needs to ensure the old password from the request matches the user’s password stored in the database and also ensure the new password is valid before encoding the new password and storing it in the database. A new access token also needs to be issued.</w:t>
       </w:r>
     </w:p>
     <w:p>
@@ -6315,12 +6992,21 @@
         <w:lastRenderedPageBreak/>
         <w:t xml:space="preserve">their existing JWT when they are deleted, we created a custom Spring Security Filter called </w:t>
       </w:r>
-      <w:r>
-        <w:rPr>
-          <w:i/>
-          <w:iCs/>
-        </w:rPr>
-        <w:t xml:space="preserve">UserNotDeletedFilter </w:t>
+      <w:proofErr w:type="spellStart"/>
+      <w:r>
+        <w:rPr>
+          <w:i/>
+          <w:iCs/>
+        </w:rPr>
+        <w:t>UserNotDeletedFilter</w:t>
+      </w:r>
+      <w:proofErr w:type="spellEnd"/>
+      <w:r>
+        <w:rPr>
+          <w:i/>
+          <w:iCs/>
+        </w:rPr>
+        <w:t xml:space="preserve"> </w:t>
       </w:r>
       <w:r>
         <w:t xml:space="preserve">in the </w:t>
@@ -6333,7 +7019,15 @@
         <w:t>authentication</w:t>
       </w:r>
       <w:r>
-        <w:t xml:space="preserve"> package to reject authenticated requests coming from any deleted users. This filter is registered into the SecurityFilterChain </w:t>
+        <w:t xml:space="preserve"> package to reject authenticated requests coming from any deleted users. This filter is registered into the </w:t>
+      </w:r>
+      <w:proofErr w:type="spellStart"/>
+      <w:r>
+        <w:t>SecurityFilterChain</w:t>
+      </w:r>
+      <w:proofErr w:type="spellEnd"/>
+      <w:r>
+        <w:t xml:space="preserve"> </w:t>
       </w:r>
       <w:r>
         <w:t xml:space="preserve">using a custom Bean </w:t>
@@ -6341,12 +7035,21 @@
       <w:r>
         <w:t xml:space="preserve">in the </w:t>
       </w:r>
-      <w:r>
-        <w:rPr>
-          <w:i/>
-          <w:iCs/>
-        </w:rPr>
-        <w:t xml:space="preserve">SecurityConfiguration </w:t>
+      <w:proofErr w:type="spellStart"/>
+      <w:r>
+        <w:rPr>
+          <w:i/>
+          <w:iCs/>
+        </w:rPr>
+        <w:t>SecurityConfiguration</w:t>
+      </w:r>
+      <w:proofErr w:type="spellEnd"/>
+      <w:r>
+        <w:rPr>
+          <w:i/>
+          <w:iCs/>
+        </w:rPr>
+        <w:t xml:space="preserve"> </w:t>
       </w:r>
       <w:r>
         <w:t>class.</w:t>
@@ -6369,6 +7072,7 @@
       <w:r>
         <w:t xml:space="preserve">package with the </w:t>
       </w:r>
+      <w:proofErr w:type="spellStart"/>
       <w:r>
         <w:rPr>
           <w:i/>
@@ -6376,6 +7080,7 @@
         </w:rPr>
         <w:t>ProfilePictureService</w:t>
       </w:r>
+      <w:proofErr w:type="spellEnd"/>
       <w:r>
         <w:t xml:space="preserve"> that provides functionality for uploading, retrieving and deleting profile pictures. The bulk of this work is handled by the </w:t>
       </w:r>
@@ -6608,12 +7313,21 @@
         </w:numPr>
         <w:jc w:val="both"/>
       </w:pPr>
-      <w:r>
-        <w:rPr>
-          <w:i/>
-          <w:iCs/>
-        </w:rPr>
-        <w:t xml:space="preserve">RoomService: </w:t>
+      <w:proofErr w:type="spellStart"/>
+      <w:r>
+        <w:rPr>
+          <w:i/>
+          <w:iCs/>
+        </w:rPr>
+        <w:t>RoomService</w:t>
+      </w:r>
+      <w:proofErr w:type="spellEnd"/>
+      <w:r>
+        <w:rPr>
+          <w:i/>
+          <w:iCs/>
+        </w:rPr>
+        <w:t xml:space="preserve">: </w:t>
       </w:r>
       <w:r>
         <w:t xml:space="preserve">handles the creation, editing and deletion of a room, allows the retrieval of room data and provides various useful functions related to rooms such as retrieving pages of rooms from a given host (used the populate the host dashboard on the website). </w:t>
@@ -6628,12 +7342,21 @@
         </w:numPr>
         <w:jc w:val="both"/>
       </w:pPr>
-      <w:r>
-        <w:rPr>
-          <w:i/>
-          <w:iCs/>
-        </w:rPr>
-        <w:t xml:space="preserve">RoomPhotoService: </w:t>
+      <w:proofErr w:type="spellStart"/>
+      <w:r>
+        <w:rPr>
+          <w:i/>
+          <w:iCs/>
+        </w:rPr>
+        <w:t>RoomPhotoService</w:t>
+      </w:r>
+      <w:proofErr w:type="spellEnd"/>
+      <w:r>
+        <w:rPr>
+          <w:i/>
+          <w:iCs/>
+        </w:rPr>
+        <w:t xml:space="preserve">: </w:t>
       </w:r>
       <w:r>
         <w:t xml:space="preserve">handles </w:t>
@@ -6649,6 +7372,7 @@
       <w:r>
         <w:t xml:space="preserve">Very special care needs to be taken so a bad actor will not be allowed to edit or delete a room that he has no access to (due to being unauthenticated or not being the host of that room). To this end, we use the </w:t>
       </w:r>
+      <w:proofErr w:type="spellStart"/>
       <w:r>
         <w:rPr>
           <w:i/>
@@ -6656,6 +7380,7 @@
         </w:rPr>
         <w:t>RoomAuthenticationUtility</w:t>
       </w:r>
+      <w:proofErr w:type="spellEnd"/>
       <w:r>
         <w:t xml:space="preserve"> to verify that the current user making the request has the required permissions to perform privileged operations.</w:t>
       </w:r>
@@ -6675,7 +7400,15 @@
       </w:r>
       <w:r>
         <w:lastRenderedPageBreak/>
-        <w:t>case when viewing a room. The initial request returns only the various fields and descriptions of the room as well as a list of the thumbnail and all the photo GUIDs that need to be requested separately by the client.</w:t>
+        <w:t xml:space="preserve">case when viewing a room. The initial request returns only the various fields and descriptions of the room as well as a list of the </w:t>
+      </w:r>
+      <w:proofErr w:type="gramStart"/>
+      <w:r>
+        <w:t>thumbnail</w:t>
+      </w:r>
+      <w:proofErr w:type="gramEnd"/>
+      <w:r>
+        <w:t xml:space="preserve"> and all the photo GUIDs that need to be requested separately by the client.</w:t>
       </w:r>
     </w:p>
     <w:p>
@@ -6715,7 +7448,15 @@
         <w:t>just</w:t>
       </w:r>
       <w:r>
-        <w:t xml:space="preserve"> need to remove the Availability entries of that room that correspond to the requested stay. Checking whether a room is available or not in a given date range is also a matter of simply verifying that all the corresponding entries in the </w:t>
+        <w:t xml:space="preserve"> need to remove the Availability entries of that room that correspond to the requested stay. Checking whether a room is available or not </w:t>
+      </w:r>
+      <w:proofErr w:type="gramStart"/>
+      <w:r>
+        <w:t>in a given</w:t>
+      </w:r>
+      <w:proofErr w:type="gramEnd"/>
+      <w:r>
+        <w:t xml:space="preserve"> date range is also a matter of simply verifying that all the corresponding entries in the </w:t>
       </w:r>
       <w:r>
         <w:rPr>
@@ -6754,6 +7495,7 @@
       <w:r>
         <w:softHyphen/>
       </w:r>
+      <w:proofErr w:type="spellStart"/>
       <w:r>
         <w:rPr>
           <w:i/>
@@ -6761,9 +7503,11 @@
         </w:rPr>
         <w:t>AvailabilityService</w:t>
       </w:r>
+      <w:proofErr w:type="spellEnd"/>
       <w:r>
         <w:t xml:space="preserve"> which uses the </w:t>
       </w:r>
+      <w:proofErr w:type="spellStart"/>
       <w:r>
         <w:rPr>
           <w:i/>
@@ -6771,6 +7515,7 @@
         </w:rPr>
         <w:t>AvailabilityRepository</w:t>
       </w:r>
+      <w:proofErr w:type="spellEnd"/>
       <w:r>
         <w:t xml:space="preserve"> to handle more complex database interactions with the </w:t>
       </w:r>
@@ -6938,12 +7683,21 @@
       <w:r>
         <w:t xml:space="preserve">is an entity that represents a reservation and holds many-to-one relationships with the corresponding user and room as well as the check-in/check-out dates, the booking date, the number of tenants that will stay in the room and the final price. The functionality of booking a room is handled by the </w:t>
       </w:r>
-      <w:r>
-        <w:rPr>
-          <w:i/>
-          <w:iCs/>
-        </w:rPr>
-        <w:t>BookingService.</w:t>
+      <w:proofErr w:type="spellStart"/>
+      <w:r>
+        <w:rPr>
+          <w:i/>
+          <w:iCs/>
+        </w:rPr>
+        <w:t>BookingService</w:t>
+      </w:r>
+      <w:proofErr w:type="spellEnd"/>
+      <w:r>
+        <w:rPr>
+          <w:i/>
+          <w:iCs/>
+        </w:rPr>
+        <w:t>.</w:t>
       </w:r>
       <w:r>
         <w:t xml:space="preserve"> The logic required to book a room is trivial: the service needs to perform several sanity and security checks</w:t>
@@ -6954,22 +7708,40 @@
       <w:r>
         <w:t xml:space="preserve">verify with the </w:t>
       </w:r>
-      <w:r>
-        <w:rPr>
-          <w:i/>
-          <w:iCs/>
-        </w:rPr>
-        <w:t xml:space="preserve">AvailabilityService </w:t>
+      <w:proofErr w:type="spellStart"/>
+      <w:r>
+        <w:rPr>
+          <w:i/>
+          <w:iCs/>
+        </w:rPr>
+        <w:t>AvailabilityService</w:t>
+      </w:r>
+      <w:proofErr w:type="spellEnd"/>
+      <w:r>
+        <w:rPr>
+          <w:i/>
+          <w:iCs/>
+        </w:rPr>
+        <w:t xml:space="preserve"> </w:t>
       </w:r>
       <w:r>
         <w:t xml:space="preserve">that the room is indeed available. If no check fails, the service will ask the </w:t>
       </w:r>
-      <w:r>
-        <w:rPr>
-          <w:i/>
-          <w:iCs/>
-        </w:rPr>
-        <w:t xml:space="preserve">AvailabilityService </w:t>
+      <w:proofErr w:type="spellStart"/>
+      <w:r>
+        <w:rPr>
+          <w:i/>
+          <w:iCs/>
+        </w:rPr>
+        <w:t>AvailabilityService</w:t>
+      </w:r>
+      <w:proofErr w:type="spellEnd"/>
+      <w:r>
+        <w:rPr>
+          <w:i/>
+          <w:iCs/>
+        </w:rPr>
+        <w:t xml:space="preserve"> </w:t>
       </w:r>
       <w:r>
         <w:t>to mark the room as unavailable for the requested date range and then create and save the Booking entry with the corresponding information. This information can be passed back to the user to confirm the reservation.</w:t>
@@ -7002,7 +7774,15 @@
         <w:jc w:val="both"/>
       </w:pPr>
       <w:r>
-        <w:t>Searching rooms: the normal search functionality a user would expect a booking application to have. The user needs to be able to search for rooms in a given location and also apply filters such as maximum price, amenities and room type.</w:t>
+        <w:t xml:space="preserve">Searching rooms: the normal search functionality a user would expect a booking application to have. The user needs to be able to search for rooms </w:t>
+      </w:r>
+      <w:proofErr w:type="gramStart"/>
+      <w:r>
+        <w:t>in a given</w:t>
+      </w:r>
+      <w:proofErr w:type="gramEnd"/>
+      <w:r>
+        <w:t xml:space="preserve"> location and also apply filters such as maximum price, amenities and room type.</w:t>
       </w:r>
     </w:p>
     <w:p>
@@ -7015,7 +7795,15 @@
         <w:jc w:val="both"/>
       </w:pPr>
       <w:r>
-        <w:t xml:space="preserve">Location autocomplete: in order for the location-based search to work appropriately, the location attribute given to the backend needs to have a given format so that it can be compared against the entries in the database. For this reason, we decided to implement an </w:t>
+        <w:t xml:space="preserve">Location </w:t>
+      </w:r>
+      <w:proofErr w:type="gramStart"/>
+      <w:r>
+        <w:t>autocomplete:</w:t>
+      </w:r>
+      <w:proofErr w:type="gramEnd"/>
+      <w:r>
+        <w:t xml:space="preserve"> in order for the location-based search to work appropriately, the location attribute given to the backend needs to have a given format so that it can be compared against the entries in the database. For this reason, we decided to implement an </w:t>
       </w:r>
       <w:r>
         <w:t>a</w:t>
@@ -7034,6 +7822,7 @@
       <w:r>
         <w:t xml:space="preserve">Let’s dive more into how the autocomplete search feature works. To generate the list of autocomplete suggestions, the server accepts the input of the user and looks for entries in the database that match the already typed input. This is done using the following query in the </w:t>
       </w:r>
+      <w:proofErr w:type="spellStart"/>
       <w:r>
         <w:rPr>
           <w:i/>
@@ -7041,6 +7830,7 @@
         </w:rPr>
         <w:t>RoomRepository</w:t>
       </w:r>
+      <w:proofErr w:type="spellEnd"/>
       <w:r>
         <w:t xml:space="preserve">. </w:t>
       </w:r>
@@ -7108,15 +7898,28 @@
         </w:r>
       </w:fldSimple>
       <w:r>
-        <w:t>: The autocomplete database query</w:t>
-      </w:r>
-    </w:p>
-    <w:p>
-      <w:pPr>
-        <w:jc w:val="both"/>
-      </w:pPr>
-      <w:r>
-        <w:t xml:space="preserve">Since the autocomplete suggestions come from the database itself, it is guaranteed that whatever input the user selects will have matching results to return. This also has the side effect of not allowing the user to search for locations there are no rooms for. </w:t>
+        <w:t xml:space="preserve">: The autocomplete database </w:t>
+      </w:r>
+      <w:proofErr w:type="gramStart"/>
+      <w:r>
+        <w:t>query</w:t>
+      </w:r>
+      <w:proofErr w:type="gramEnd"/>
+    </w:p>
+    <w:p>
+      <w:pPr>
+        <w:jc w:val="both"/>
+      </w:pPr>
+      <w:r>
+        <w:t xml:space="preserve">Since the </w:t>
+      </w:r>
+      <w:proofErr w:type="gramStart"/>
+      <w:r>
+        <w:t>autocomplete</w:t>
+      </w:r>
+      <w:proofErr w:type="gramEnd"/>
+      <w:r>
+        <w:t xml:space="preserve"> suggestions come from the database itself, it is guaranteed that whatever input the user selects will have matching results to return. This also has the side effect of not allowing the user to search for locations there are no rooms for. </w:t>
       </w:r>
     </w:p>
     <w:p>
@@ -7126,22 +7929,40 @@
       <w:r>
         <w:t xml:space="preserve">Let’s now examine more closely the inner workings of the normal room search. The results need to be paginated, so we are making use of Spring’s built-in pagination system when querying the database. The </w:t>
       </w:r>
-      <w:r>
-        <w:rPr>
-          <w:i/>
-          <w:iCs/>
-        </w:rPr>
-        <w:t xml:space="preserve">SearchController </w:t>
+      <w:proofErr w:type="spellStart"/>
+      <w:r>
+        <w:rPr>
+          <w:i/>
+          <w:iCs/>
+        </w:rPr>
+        <w:t>SearchController</w:t>
+      </w:r>
+      <w:proofErr w:type="spellEnd"/>
+      <w:r>
+        <w:rPr>
+          <w:i/>
+          <w:iCs/>
+        </w:rPr>
+        <w:t xml:space="preserve"> </w:t>
       </w:r>
       <w:r>
         <w:t xml:space="preserve">needs to accept and pass down to the </w:t>
       </w:r>
-      <w:r>
-        <w:rPr>
-          <w:i/>
-          <w:iCs/>
-        </w:rPr>
-        <w:t xml:space="preserve">SearchService </w:t>
+      <w:proofErr w:type="spellStart"/>
+      <w:r>
+        <w:rPr>
+          <w:i/>
+          <w:iCs/>
+        </w:rPr>
+        <w:t>SearchService</w:t>
+      </w:r>
+      <w:proofErr w:type="spellEnd"/>
+      <w:r>
+        <w:rPr>
+          <w:i/>
+          <w:iCs/>
+        </w:rPr>
+        <w:t xml:space="preserve"> </w:t>
       </w:r>
       <w:r>
         <w:t xml:space="preserve">all the pagination parameters (current page, page size), the requested filters and whether </w:t>
@@ -7155,16 +7976,26 @@
       <w:r>
         <w:t xml:space="preserve"> and the number of tenants. The </w:t>
       </w:r>
-      <w:r>
-        <w:rPr>
-          <w:i/>
-          <w:iCs/>
-        </w:rPr>
-        <w:t xml:space="preserve">SearchService </w:t>
+      <w:proofErr w:type="spellStart"/>
+      <w:r>
+        <w:rPr>
+          <w:i/>
+          <w:iCs/>
+        </w:rPr>
+        <w:t>SearchService</w:t>
+      </w:r>
+      <w:proofErr w:type="spellEnd"/>
+      <w:r>
+        <w:rPr>
+          <w:i/>
+          <w:iCs/>
+        </w:rPr>
+        <w:t xml:space="preserve"> </w:t>
       </w:r>
       <w:r>
         <w:t xml:space="preserve">then makes use of this long query in the </w:t>
       </w:r>
+      <w:proofErr w:type="spellStart"/>
       <w:r>
         <w:rPr>
           <w:i/>
@@ -7172,6 +8003,7 @@
         </w:rPr>
         <w:t>RoomRepository</w:t>
       </w:r>
+      <w:proofErr w:type="spellEnd"/>
       <w:r>
         <w:t xml:space="preserve"> to return a page of matching rooms</w:t>
       </w:r>
@@ -7243,8 +8075,21 @@
         </w:r>
       </w:fldSimple>
       <w:r>
-        <w:t>: The query that makes Bookify's search functionality work</w:t>
-      </w:r>
+        <w:t xml:space="preserve">: The query that makes </w:t>
+      </w:r>
+      <w:proofErr w:type="spellStart"/>
+      <w:r>
+        <w:t>Bookify's</w:t>
+      </w:r>
+      <w:proofErr w:type="spellEnd"/>
+      <w:r>
+        <w:t xml:space="preserve"> search functionality </w:t>
+      </w:r>
+      <w:proofErr w:type="gramStart"/>
+      <w:r>
+        <w:t>work</w:t>
+      </w:r>
+      <w:proofErr w:type="gramEnd"/>
     </w:p>
     <w:p>
       <w:pPr>
@@ -7299,8 +8144,13 @@
         </w:numPr>
         <w:jc w:val="both"/>
       </w:pPr>
-      <w:r>
-        <w:t>Ensures that the given date range is longer than the minimum stay of the room.</w:t>
+      <w:proofErr w:type="gramStart"/>
+      <w:r>
+        <w:t>Ensures</w:t>
+      </w:r>
+      <w:proofErr w:type="gramEnd"/>
+      <w:r>
+        <w:t xml:space="preserve"> that the given date range is longer than the minimum stay of the room.</w:t>
       </w:r>
     </w:p>
     <w:p>
@@ -7325,8 +8175,13 @@
         </w:numPr>
         <w:jc w:val="both"/>
       </w:pPr>
-      <w:r>
-        <w:t>Checks that the room is available in the requested date range.</w:t>
+      <w:proofErr w:type="gramStart"/>
+      <w:r>
+        <w:t>Checks</w:t>
+      </w:r>
+      <w:proofErr w:type="gramEnd"/>
+      <w:r>
+        <w:t xml:space="preserve"> that the room is available in the requested date range.</w:t>
       </w:r>
     </w:p>
     <w:p>
@@ -7345,21 +8200,39 @@
         <w:t>,</w:t>
       </w:r>
       <w:r>
-        <w:t xml:space="preserve"> otherwise identica</w:t>
+        <w:t xml:space="preserve"> otherwise </w:t>
+      </w:r>
+      <w:proofErr w:type="spellStart"/>
+      <w:proofErr w:type="gramStart"/>
+      <w:r>
+        <w:t>identica</w:t>
       </w:r>
       <w:r>
         <w:t>,</w:t>
       </w:r>
       <w:r>
-        <w:t>l copies of the search query, one for each direction of price ordering.</w:t>
-      </w:r>
-    </w:p>
-    <w:p>
-      <w:pPr>
-        <w:jc w:val="both"/>
-      </w:pPr>
-      <w:r>
-        <w:t xml:space="preserve">For each result by the aforementioned query, the server collects the preview info (thumbnail, number of beds, rating etc.) and sends </w:t>
+        <w:t>l</w:t>
+      </w:r>
+      <w:proofErr w:type="spellEnd"/>
+      <w:proofErr w:type="gramEnd"/>
+      <w:r>
+        <w:t xml:space="preserve"> copies of the search query, one for each direction of price ordering.</w:t>
+      </w:r>
+    </w:p>
+    <w:p>
+      <w:pPr>
+        <w:jc w:val="both"/>
+      </w:pPr>
+      <w:r>
+        <w:t xml:space="preserve">For each result by the </w:t>
+      </w:r>
+      <w:proofErr w:type="gramStart"/>
+      <w:r>
+        <w:t>aforementioned query</w:t>
+      </w:r>
+      <w:proofErr w:type="gramEnd"/>
+      <w:r>
+        <w:t xml:space="preserve">, the server collects the preview info (thumbnail, number of beds, rating etc.) and sends </w:t>
       </w:r>
       <w:r>
         <w:t>it</w:t>
@@ -7415,7 +8288,15 @@
         <w:t>Review</w:t>
       </w:r>
       <w:r>
-        <w:t xml:space="preserve"> class is fairly simple. It contains an ID (primary key), a rating between 1-5 and a comment made by the user. It also contains a relationship to the user that created</w:t>
+        <w:t xml:space="preserve"> class is </w:t>
+      </w:r>
+      <w:proofErr w:type="gramStart"/>
+      <w:r>
+        <w:t>fairly simple</w:t>
+      </w:r>
+      <w:proofErr w:type="gramEnd"/>
+      <w:r>
+        <w:t>. It contains an ID (primary key), a rating between 1-5 and a comment made by the user. It also contains a relationship to the user that created</w:t>
       </w:r>
       <w:r>
         <w:t xml:space="preserve"> it</w:t>
@@ -7437,6 +8318,7 @@
       <w:r>
         <w:t xml:space="preserve">The </w:t>
       </w:r>
+      <w:proofErr w:type="spellStart"/>
       <w:r>
         <w:rPr>
           <w:i/>
@@ -7444,6 +8326,7 @@
         </w:rPr>
         <w:t>ReviewService</w:t>
       </w:r>
+      <w:proofErr w:type="spellEnd"/>
       <w:r>
         <w:t xml:space="preserve"> handles the logic for storing, retrieving and editing reviews, verifying the user has the privileges required to perform actions on existing reviews and handling special error cases such as trying </w:t>
       </w:r>
@@ -7454,6 +8337,7 @@
       <w:r>
         <w:t xml:space="preserve"> The </w:t>
       </w:r>
+      <w:proofErr w:type="spellStart"/>
       <w:r>
         <w:rPr>
           <w:i/>
@@ -7461,6 +8345,7 @@
         </w:rPr>
         <w:t>ReviewRepository</w:t>
       </w:r>
+      <w:proofErr w:type="spellEnd"/>
       <w:r>
         <w:t xml:space="preserve"> provides useful queries </w:t>
       </w:r>
@@ -7544,8 +8429,13 @@
         </w:r>
       </w:fldSimple>
       <w:r>
-        <w:t>: Examples of some useful custom queries in the ReviewRepository</w:t>
-      </w:r>
+        <w:t xml:space="preserve">: Examples of some useful custom queries in the </w:t>
+      </w:r>
+      <w:proofErr w:type="spellStart"/>
+      <w:r>
+        <w:t>ReviewRepository</w:t>
+      </w:r>
+      <w:proofErr w:type="spellEnd"/>
     </w:p>
     <w:p>
       <w:pPr>
@@ -7678,7 +8568,15 @@
       </w:r>
       <w:r>
         <w:lastRenderedPageBreak/>
-        <w:t>for the user to not notice any significant delay, with the small penalty of the recommendations being slightly out of date. However, there are a few edge cases we need to consider:</w:t>
+        <w:t xml:space="preserve">for the user to not notice any significant delay, with the small penalty </w:t>
+      </w:r>
+      <w:proofErr w:type="gramStart"/>
+      <w:r>
+        <w:t>of</w:t>
+      </w:r>
+      <w:proofErr w:type="gramEnd"/>
+      <w:r>
+        <w:t xml:space="preserve"> the recommendations being slightly out of date. However, there are a few edge cases we need to consider:</w:t>
       </w:r>
     </w:p>
     <w:p>
@@ -7736,6 +8634,7 @@
       <w:r>
         <w:t xml:space="preserve"> The query that retrieves the best-rated rooms is contained in the </w:t>
       </w:r>
+      <w:proofErr w:type="spellStart"/>
       <w:r>
         <w:rPr>
           <w:i/>
@@ -7743,6 +8642,7 @@
         </w:rPr>
         <w:t>RoomRepository</w:t>
       </w:r>
+      <w:proofErr w:type="spellEnd"/>
       <w:r>
         <w:t xml:space="preserve"> and is shown below:</w:t>
       </w:r>
@@ -7810,8 +8710,13 @@
         </w:r>
       </w:fldSimple>
       <w:r>
-        <w:t>: The query for retrieving the rooms with the best rating</w:t>
-      </w:r>
+        <w:t xml:space="preserve">: The query for retrieving the rooms with the best </w:t>
+      </w:r>
+      <w:proofErr w:type="gramStart"/>
+      <w:r>
+        <w:t>rating</w:t>
+      </w:r>
+      <w:proofErr w:type="gramEnd"/>
     </w:p>
     <w:p>
       <w:r>
@@ -7838,6 +8743,7 @@
         </w:numPr>
         <w:jc w:val="both"/>
       </w:pPr>
+      <w:proofErr w:type="spellStart"/>
       <w:r>
         <w:rPr>
           <w:i/>
@@ -7845,6 +8751,7 @@
         </w:rPr>
         <w:t>RecommendationService</w:t>
       </w:r>
+      <w:proofErr w:type="spellEnd"/>
       <w:r>
         <w:t>: provides the main logic for generating the suggested rooms for the various cases described above and periodically runs the recommendation algorithm</w:t>
       </w:r>
@@ -7864,6 +8771,7 @@
         </w:numPr>
         <w:jc w:val="both"/>
       </w:pPr>
+      <w:proofErr w:type="spellStart"/>
       <w:r>
         <w:rPr>
           <w:i/>
@@ -7871,6 +8779,7 @@
         </w:rPr>
         <w:t>MatrixFactorizer</w:t>
       </w:r>
+      <w:proofErr w:type="spellEnd"/>
       <w:r>
         <w:t>: this is the class that performs the actual computations needed to factorize the initial rating matrix. Having this in a separate class allows us to abstract away from the computation-heavy factorizing code and to focus on the business logic of the recommendation generation. This class also include</w:t>
       </w:r>
@@ -7981,12 +8890,21 @@
         <w:lastRenderedPageBreak/>
         <w:t xml:space="preserve">Viewed Room: if the user has clicked on and viewed the details of a room, it is likely they are interested in it and possibly like it. However, this is not as clear cut as the previous two cases, so it will receive a lower weight. To get the necessary data for this datapoint we need to keep track of all the rooms a user has viewed. This is done in a separate table contained in the </w:t>
       </w:r>
-      <w:r>
-        <w:rPr>
-          <w:i/>
-          <w:iCs/>
-        </w:rPr>
-        <w:t xml:space="preserve">rooms_viewed </w:t>
+      <w:proofErr w:type="spellStart"/>
+      <w:r>
+        <w:rPr>
+          <w:i/>
+          <w:iCs/>
+        </w:rPr>
+        <w:t>rooms_viewed</w:t>
+      </w:r>
+      <w:proofErr w:type="spellEnd"/>
+      <w:r>
+        <w:rPr>
+          <w:i/>
+          <w:iCs/>
+        </w:rPr>
+        <w:t xml:space="preserve"> </w:t>
       </w:r>
       <w:r>
         <w:t>package. We created the following query in the corresponding repository to count how many times a user has viewed each room:</w:t>
@@ -8068,8 +8986,13 @@
         </w:r>
       </w:fldSimple>
       <w:r>
-        <w:t>: The query that counts how many times a user has viewed a given room</w:t>
-      </w:r>
+        <w:t xml:space="preserve">: The query that counts how many times a user has viewed a given </w:t>
+      </w:r>
+      <w:proofErr w:type="gramStart"/>
+      <w:r>
+        <w:t>room</w:t>
+      </w:r>
+      <w:proofErr w:type="gramEnd"/>
     </w:p>
     <w:p>
       <w:pPr>
@@ -8092,6 +9015,7 @@
       <w:r>
         <w:t xml:space="preserve"> therefore, this data point will receive the lowest weight. Similarly, to the previous case, we need to keep track of all the searches made by the authenticated users. This is done in </w:t>
       </w:r>
+      <w:proofErr w:type="spellStart"/>
       <w:r>
         <w:rPr>
           <w:i/>
@@ -8099,6 +9023,7 @@
         </w:rPr>
         <w:t>SearchEntry</w:t>
       </w:r>
+      <w:proofErr w:type="spellEnd"/>
       <w:r>
         <w:t xml:space="preserve"> table and the number of relevant searches for a given user and room are retrieved using the following query:</w:t>
       </w:r>
@@ -8167,8 +9092,13 @@
         </w:r>
       </w:fldSimple>
       <w:r>
-        <w:t>: The query that counts the number of relevant searches made by a user for a given room</w:t>
-      </w:r>
+        <w:t xml:space="preserve">: The query that counts the number of relevant searches made by a user for a given </w:t>
+      </w:r>
+      <w:proofErr w:type="gramStart"/>
+      <w:r>
+        <w:t>room</w:t>
+      </w:r>
+      <w:proofErr w:type="gramEnd"/>
     </w:p>
     <w:p>
       <w:pPr>
@@ -8221,6 +9151,7 @@
       <w:r>
         <w:t xml:space="preserve">The </w:t>
       </w:r>
+      <w:proofErr w:type="spellStart"/>
       <w:r>
         <w:rPr>
           <w:i/>
@@ -8228,6 +9159,7 @@
         </w:rPr>
         <w:t>AdminService</w:t>
       </w:r>
+      <w:proofErr w:type="spellEnd"/>
       <w:r>
         <w:t xml:space="preserve"> class in the </w:t>
       </w:r>
@@ -8462,6 +9394,7 @@
       <w:r>
         <w:t xml:space="preserve">To encapsulate all this image-related logic we created the </w:t>
       </w:r>
+      <w:proofErr w:type="spellStart"/>
       <w:r>
         <w:rPr>
           <w:i/>
@@ -8469,6 +9402,7 @@
         </w:rPr>
         <w:t>ImageStorage</w:t>
       </w:r>
+      <w:proofErr w:type="spellEnd"/>
       <w:r>
         <w:t xml:space="preserve"> class inside the </w:t>
       </w:r>
@@ -8496,12 +9430,21 @@
         </w:numPr>
         <w:jc w:val="both"/>
       </w:pPr>
-      <w:r>
-        <w:rPr>
-          <w:i/>
-          <w:iCs/>
-        </w:rPr>
-        <w:t xml:space="preserve">saveImage: </w:t>
+      <w:proofErr w:type="spellStart"/>
+      <w:r>
+        <w:rPr>
+          <w:i/>
+          <w:iCs/>
+        </w:rPr>
+        <w:t>saveImage</w:t>
+      </w:r>
+      <w:proofErr w:type="spellEnd"/>
+      <w:r>
+        <w:rPr>
+          <w:i/>
+          <w:iCs/>
+        </w:rPr>
+        <w:t xml:space="preserve">: </w:t>
       </w:r>
       <w:r>
         <w:t>takes an image file as a parameter and saves it to the appropriate directory for later access, as well as creating and returning the corresponding Image entity in the database.</w:t>
@@ -8516,12 +9459,21 @@
         </w:numPr>
         <w:jc w:val="both"/>
       </w:pPr>
-      <w:r>
-        <w:rPr>
-          <w:i/>
-          <w:iCs/>
-        </w:rPr>
-        <w:t>loadImage:</w:t>
+      <w:proofErr w:type="spellStart"/>
+      <w:r>
+        <w:rPr>
+          <w:i/>
+          <w:iCs/>
+        </w:rPr>
+        <w:t>loadImage</w:t>
+      </w:r>
+      <w:proofErr w:type="spellEnd"/>
+      <w:r>
+        <w:rPr>
+          <w:i/>
+          <w:iCs/>
+        </w:rPr>
+        <w:t>:</w:t>
       </w:r>
       <w:r>
         <w:t xml:space="preserve"> returns the Image entity from the database for a given image identifier (GUID).</w:t>
@@ -8536,12 +9488,21 @@
         </w:numPr>
         <w:jc w:val="both"/>
       </w:pPr>
-      <w:r>
-        <w:rPr>
-          <w:i/>
-          <w:iCs/>
-        </w:rPr>
-        <w:t xml:space="preserve">loadImageFileByGUID: </w:t>
+      <w:proofErr w:type="spellStart"/>
+      <w:r>
+        <w:rPr>
+          <w:i/>
+          <w:iCs/>
+        </w:rPr>
+        <w:t>loadImageFileByGUID</w:t>
+      </w:r>
+      <w:proofErr w:type="spellEnd"/>
+      <w:r>
+        <w:rPr>
+          <w:i/>
+          <w:iCs/>
+        </w:rPr>
+        <w:t xml:space="preserve">: </w:t>
       </w:r>
       <w:r>
         <w:t>like the function above, but it returns the image file instead.</w:t>
@@ -8556,6 +9517,7 @@
         </w:numPr>
         <w:jc w:val="both"/>
       </w:pPr>
+      <w:proofErr w:type="spellStart"/>
       <w:r>
         <w:rPr>
           <w:i/>
@@ -8563,6 +9525,7 @@
         </w:rPr>
         <w:t>loadImageFile</w:t>
       </w:r>
+      <w:proofErr w:type="spellEnd"/>
       <w:r>
         <w:t xml:space="preserve">: takes an Image entity as </w:t>
       </w:r>
@@ -8582,6 +9545,7 @@
         </w:numPr>
         <w:jc w:val="both"/>
       </w:pPr>
+      <w:proofErr w:type="spellStart"/>
       <w:r>
         <w:rPr>
           <w:i/>
@@ -8589,6 +9553,7 @@
         </w:rPr>
         <w:t>deleteImage</w:t>
       </w:r>
+      <w:proofErr w:type="spellEnd"/>
       <w:r>
         <w:t>:</w:t>
       </w:r>
@@ -8608,6 +9573,7 @@
         </w:numPr>
         <w:jc w:val="both"/>
       </w:pPr>
+      <w:proofErr w:type="spellStart"/>
       <w:r>
         <w:rPr>
           <w:i/>
@@ -8615,12 +9581,14 @@
         </w:rPr>
         <w:t>deleteImages</w:t>
       </w:r>
+      <w:proofErr w:type="spellEnd"/>
       <w:r>
         <w:t>:</w:t>
       </w:r>
       <w:r>
         <w:t xml:space="preserve"> performs the same operation as </w:t>
       </w:r>
+      <w:proofErr w:type="gramStart"/>
       <w:r>
         <w:t>above</w:t>
       </w:r>
@@ -8630,6 +9598,7 @@
       <w:r>
         <w:t xml:space="preserve"> but</w:t>
       </w:r>
+      <w:proofErr w:type="gramEnd"/>
       <w:r>
         <w:t xml:space="preserve"> takes as a parameter a list of images to be deleted.</w:t>
       </w:r>
@@ -8639,7 +9608,15 @@
         <w:jc w:val="both"/>
       </w:pPr>
       <w:r>
-        <w:t>Finally, we are noting that our app is preloaded with a default profile picture and a default room thumbnail. These images come with the application itself and can not be deleted, as they would not be accessible anymore to the rest of the users or rooms that may make use of them.</w:t>
+        <w:t xml:space="preserve">Finally, we are noting that our app is preloaded with a default profile picture and a default room thumbnail. These images come with the application itself and </w:t>
+      </w:r>
+      <w:proofErr w:type="spellStart"/>
+      <w:r>
+        <w:t>can not</w:t>
+      </w:r>
+      <w:proofErr w:type="spellEnd"/>
+      <w:r>
+        <w:t xml:space="preserve"> be deleted, as they would not be accessible anymore to the rest of the users or rooms that may make use of them.</w:t>
       </w:r>
     </w:p>
     <w:p>
@@ -8677,7 +9654,15 @@
         <w:t>,</w:t>
       </w:r>
       <w:r>
-        <w:t xml:space="preserve"> similar to clicking an email link.</w:t>
+        <w:t xml:space="preserve"> </w:t>
+      </w:r>
+      <w:proofErr w:type="gramStart"/>
+      <w:r>
+        <w:t>similar to</w:t>
+      </w:r>
+      <w:proofErr w:type="gramEnd"/>
+      <w:r>
+        <w:t xml:space="preserve"> clicking an email link.</w:t>
       </w:r>
     </w:p>
     <w:p>
@@ -8705,13 +9690,29 @@
         <w:t>Messages</w:t>
       </w:r>
       <w:r>
-        <w:t xml:space="preserve"> as the users are replying to each other. It is important to highlight that a Message can not exist outside the context of a Conversation. Furthermore, a conversation can be marked as read-only, such as the welcome messages when registering to Bookify. A user </w:t>
+        <w:t xml:space="preserve"> as the users are replying to each other. It is important to highlight that a Message </w:t>
+      </w:r>
+      <w:proofErr w:type="spellStart"/>
+      <w:r>
+        <w:t>can not</w:t>
+      </w:r>
+      <w:proofErr w:type="spellEnd"/>
+      <w:r>
+        <w:t xml:space="preserve"> exist outside the context of a Conversation. Furthermore, a conversation can be marked as read-only, such as the welcome messages when registering to Bookify. A user </w:t>
       </w:r>
       <w:r>
         <w:t>is obviously not allowed</w:t>
       </w:r>
       <w:r>
-        <w:t xml:space="preserve"> post a reply to a read only conversation.</w:t>
+        <w:t xml:space="preserve"> </w:t>
+      </w:r>
+      <w:proofErr w:type="gramStart"/>
+      <w:r>
+        <w:t>post</w:t>
+      </w:r>
+      <w:proofErr w:type="gramEnd"/>
+      <w:r>
+        <w:t xml:space="preserve"> a reply to a read only conversation.</w:t>
       </w:r>
     </w:p>
     <w:p>
@@ -8753,7 +9754,15 @@
         <w:t>The main design problem we run into when developing this subsystem is</w:t>
       </w:r>
       <w:r>
-        <w:t xml:space="preserve"> what happens when a user deletes a given conversation. We can not simply delete the corresponding entity from the database, as this would mean the other user would no longer have access to it. This problem extends to other features such as marking a conversation as read. One way to solve this would be to create two copies of each conversation, assigning each of them to one of the participants. </w:t>
+        <w:t xml:space="preserve"> what happens when a user deletes a given conversation. We </w:t>
+      </w:r>
+      <w:proofErr w:type="spellStart"/>
+      <w:r>
+        <w:t>can not</w:t>
+      </w:r>
+      <w:proofErr w:type="spellEnd"/>
+      <w:r>
+        <w:t xml:space="preserve"> simply delete the corresponding entity from the database, as this would mean the other user would no longer have access to it. This problem extends to other features such as marking a conversation as read. One way to solve this would be to create two copies of each conversation, assigning each of them to one of the participants. </w:t>
       </w:r>
       <w:r>
         <w:t>However,</w:t>
@@ -8769,6 +9778,7 @@
       <w:r>
         <w:t xml:space="preserve">Our solution to this problem was to create a separate table of </w:t>
       </w:r>
+      <w:proofErr w:type="spellStart"/>
       <w:r>
         <w:rPr>
           <w:i/>
@@ -8776,6 +9786,7 @@
         </w:rPr>
         <w:t>InboxEntries</w:t>
       </w:r>
+      <w:proofErr w:type="spellEnd"/>
       <w:r>
         <w:rPr>
           <w:i/>
@@ -8786,6 +9797,7 @@
       <w:r>
         <w:t xml:space="preserve">When a new conversation is started, the server creates two inbox entries for that conversation, one associated with each user. Those entries hold the read and delete status variables. A user can only see conversations for which their corresponding inbox entry has the </w:t>
       </w:r>
+      <w:proofErr w:type="spellStart"/>
       <w:r>
         <w:rPr>
           <w:i/>
@@ -8793,6 +9805,7 @@
         </w:rPr>
         <w:t>isDeleted</w:t>
       </w:r>
+      <w:proofErr w:type="spellEnd"/>
       <w:r>
         <w:rPr>
           <w:i/>
@@ -8815,6 +9828,7 @@
       <w:r>
         <w:t xml:space="preserve">The bulk of the logic that makes the messaging system work is contained in the </w:t>
       </w:r>
+      <w:proofErr w:type="spellStart"/>
       <w:r>
         <w:rPr>
           <w:i/>
@@ -8822,6 +9836,7 @@
         </w:rPr>
         <w:t>MessageService</w:t>
       </w:r>
+      <w:proofErr w:type="spellEnd"/>
       <w:r>
         <w:t xml:space="preserve"> class. This class is responsible for creating and retrieving the corresponding database entries according to the method described above. It also needs to perform various sanity and security checks, such as ensuring that the conversation a user is trying to reply to </w:t>
       </w:r>
@@ -8829,7 +9844,15 @@
         <w:t>exists</w:t>
       </w:r>
       <w:r>
-        <w:t xml:space="preserve"> and that the user is a party of this conversation and thus allowed to actually reply.</w:t>
+        <w:t xml:space="preserve"> and that the user is a party of this conversation and thus allowed to </w:t>
+      </w:r>
+      <w:proofErr w:type="gramStart"/>
+      <w:r>
+        <w:t>actually reply</w:t>
+      </w:r>
+      <w:proofErr w:type="gramEnd"/>
+      <w:r>
+        <w:t>.</w:t>
       </w:r>
       <w:r>
         <w:t xml:space="preserve"> Please refer to the code in this class for more details on the implementation of this system.</w:t>
@@ -8929,6 +9952,7 @@
         </w:numPr>
         <w:jc w:val="both"/>
       </w:pPr>
+      <w:proofErr w:type="spellStart"/>
       <w:r>
         <w:rPr>
           <w:i/>
@@ -8936,6 +9960,7 @@
         </w:rPr>
         <w:t>AsyncConfig</w:t>
       </w:r>
+      <w:proofErr w:type="spellEnd"/>
       <w:r>
         <w:t xml:space="preserve">: enables and configures the execution of asynchronous tasks in the Spring framework, such as the recommendation algorithm described </w:t>
       </w:r>
@@ -8991,6 +10016,7 @@
         </w:numPr>
         <w:jc w:val="both"/>
       </w:pPr>
+      <w:proofErr w:type="spellStart"/>
       <w:r>
         <w:rPr>
           <w:i/>
@@ -8998,6 +10024,7 @@
         </w:rPr>
         <w:t>CorsConfig</w:t>
       </w:r>
+      <w:proofErr w:type="spellEnd"/>
       <w:r>
         <w:t xml:space="preserve">: allows Cross Origin Resource Sharing (CORS) for development purposes and only from the local host in </w:t>
       </w:r>
@@ -9035,6 +10062,7 @@
         </w:numPr>
         <w:jc w:val="both"/>
       </w:pPr>
+      <w:proofErr w:type="spellStart"/>
       <w:r>
         <w:rPr>
           <w:i/>
@@ -9042,6 +10070,7 @@
         </w:rPr>
         <w:t>InitializeDatabase</w:t>
       </w:r>
+      <w:proofErr w:type="spellEnd"/>
       <w:r>
         <w:t xml:space="preserve">: the code in </w:t>
       </w:r>
@@ -9064,6 +10093,7 @@
         </w:numPr>
         <w:jc w:val="both"/>
       </w:pPr>
+      <w:proofErr w:type="spellStart"/>
       <w:r>
         <w:rPr>
           <w:i/>
@@ -9071,6 +10101,7 @@
         </w:rPr>
         <w:t>MethodSecurityConfig</w:t>
       </w:r>
+      <w:proofErr w:type="spellEnd"/>
       <w:r>
         <w:t xml:space="preserve">: enables method-level security annotations such as those described </w:t>
       </w:r>
@@ -9095,6 +10126,8 @@
         </w:numPr>
         <w:jc w:val="both"/>
       </w:pPr>
+      <w:proofErr w:type="spellStart"/>
+      <w:proofErr w:type="gramStart"/>
       <w:r>
         <w:rPr>
           <w:i/>
@@ -9102,6 +10135,8 @@
         </w:rPr>
         <w:t>SecurityConfiguration</w:t>
       </w:r>
+      <w:proofErr w:type="spellEnd"/>
+      <w:proofErr w:type="gramEnd"/>
       <w:r>
         <w:t xml:space="preserve">: defines security-related beans and the security filter chain. More details can be found in the </w:t>
       </w:r>
@@ -9126,8 +10161,13 @@
         </w:numPr>
         <w:jc w:val="both"/>
       </w:pPr>
-      <w:r>
-        <w:t>WebConfig: redirects any non-API request to root path (‘/’) in order to allow the backend to correctly serve react router pages.</w:t>
+      <w:proofErr w:type="spellStart"/>
+      <w:r>
+        <w:t>WebConfig</w:t>
+      </w:r>
+      <w:proofErr w:type="spellEnd"/>
+      <w:r>
+        <w:t>: redirects any non-API request to root path (‘/’) in order to allow the backend to correctly serve react router pages.</w:t>
       </w:r>
     </w:p>
     <w:p>
@@ -9173,6 +10213,7 @@
         </w:numPr>
         <w:jc w:val="both"/>
       </w:pPr>
+      <w:proofErr w:type="spellStart"/>
       <w:r>
         <w:rPr>
           <w:i/>
@@ -9181,6 +10222,7 @@
         <w:lastRenderedPageBreak/>
         <w:t>GUIDGenerator</w:t>
       </w:r>
+      <w:proofErr w:type="spellEnd"/>
       <w:r>
         <w:t>: provides functionality to generate Global Unique Identifiers (GUIDs) that are used as filenames for images or refresh tokens for the users.</w:t>
       </w:r>
@@ -9194,6 +10236,7 @@
         </w:numPr>
         <w:jc w:val="both"/>
       </w:pPr>
+      <w:proofErr w:type="spellStart"/>
       <w:r>
         <w:rPr>
           <w:i/>
@@ -9201,6 +10244,7 @@
         </w:rPr>
         <w:t>ImageFormatDetector</w:t>
       </w:r>
+      <w:proofErr w:type="spellEnd"/>
       <w:r>
         <w:t>: detects whether a given image file is a PNG or JPEG image</w:t>
       </w:r>
@@ -9217,6 +10261,7 @@
         </w:numPr>
         <w:jc w:val="both"/>
       </w:pPr>
+      <w:proofErr w:type="spellStart"/>
       <w:r>
         <w:rPr>
           <w:i/>
@@ -9224,6 +10269,7 @@
         </w:rPr>
         <w:t>IOUtility</w:t>
       </w:r>
+      <w:proofErr w:type="spellEnd"/>
       <w:r>
         <w:t>: encapsulates Input/Output related operations such as creating the path where the application can write its data and saving and retrieving the recommendation files from disk.</w:t>
       </w:r>
@@ -9237,6 +10283,7 @@
         </w:numPr>
         <w:jc w:val="both"/>
       </w:pPr>
+      <w:proofErr w:type="spellStart"/>
       <w:r>
         <w:rPr>
           <w:i/>
@@ -9244,6 +10291,7 @@
         </w:rPr>
         <w:t>UtilityComponent</w:t>
       </w:r>
+      <w:proofErr w:type="spellEnd"/>
       <w:r>
         <w:t>: contains functions that are useful throughout the program such as getting the current authenticated user or creating a Search Re</w:t>
       </w:r>
@@ -9273,7 +10321,15 @@
         <w:jc w:val="both"/>
       </w:pPr>
       <w:r>
-        <w:t xml:space="preserve">The website is a crucial part of Bookify and also the only (convenient) way for any user to interact with the application. Therefore, the site needs to look as nice as possible and </w:t>
+        <w:t xml:space="preserve">The website is a crucial part of Bookify </w:t>
+      </w:r>
+      <w:proofErr w:type="gramStart"/>
+      <w:r>
+        <w:t>and also</w:t>
+      </w:r>
+      <w:proofErr w:type="gramEnd"/>
+      <w:r>
+        <w:t xml:space="preserve"> the only (convenient) way for any user to interact with the application. Therefore, the site needs to look as nice as possible and </w:t>
       </w:r>
       <w:r>
         <w:t xml:space="preserve">provide an intuitive, interactive interface to allow the user to easily access all the features we provide. The front-end was created using the React framework as </w:t>
@@ -9330,7 +10386,15 @@
         <w:t xml:space="preserve"> we created</w:t>
       </w:r>
       <w:r>
-        <w:t xml:space="preserve">. The rest of the codebase features no major design decisions and its development was a matter of creating the JSX elements that make up each component, painstakingly styling it using CSS and adding </w:t>
+        <w:t xml:space="preserve">. The rest of the codebase features no major design </w:t>
+      </w:r>
+      <w:proofErr w:type="gramStart"/>
+      <w:r>
+        <w:t>decisions</w:t>
+      </w:r>
+      <w:proofErr w:type="gramEnd"/>
+      <w:r>
+        <w:t xml:space="preserve"> and its development was a matter of creating the JSX elements that make up each component, painstakingly styling it using CSS and adding </w:t>
       </w:r>
       <w:r>
         <w:t>the required</w:t>
@@ -9372,14 +10436,38 @@
         <w:jc w:val="both"/>
       </w:pPr>
       <w:r>
-        <w:t xml:space="preserve">The code for the website is located in the </w:t>
-      </w:r>
-      <w:r>
-        <w:rPr>
-          <w:i/>
-          <w:iCs/>
-        </w:rPr>
-        <w:t xml:space="preserve">/bookifyFrontend </w:t>
+        <w:t xml:space="preserve">The code for the website </w:t>
+      </w:r>
+      <w:proofErr w:type="gramStart"/>
+      <w:r>
+        <w:t>is located in</w:t>
+      </w:r>
+      <w:proofErr w:type="gramEnd"/>
+      <w:r>
+        <w:t xml:space="preserve"> the </w:t>
+      </w:r>
+      <w:r>
+        <w:rPr>
+          <w:i/>
+          <w:iCs/>
+        </w:rPr>
+        <w:t>/</w:t>
+      </w:r>
+      <w:proofErr w:type="spellStart"/>
+      <w:r>
+        <w:rPr>
+          <w:i/>
+          <w:iCs/>
+        </w:rPr>
+        <w:t>bookifyFrontend</w:t>
+      </w:r>
+      <w:proofErr w:type="spellEnd"/>
+      <w:r>
+        <w:rPr>
+          <w:i/>
+          <w:iCs/>
+        </w:rPr>
+        <w:t xml:space="preserve"> </w:t>
       </w:r>
       <w:r>
         <w:t xml:space="preserve">folder of the deliverable we provided. The source code can be found in the </w:t>
@@ -9389,7 +10477,39 @@
           <w:i/>
           <w:iCs/>
         </w:rPr>
-        <w:t xml:space="preserve">/bookifyFronted/src </w:t>
+        <w:t>/</w:t>
+      </w:r>
+      <w:proofErr w:type="spellStart"/>
+      <w:r>
+        <w:rPr>
+          <w:i/>
+          <w:iCs/>
+        </w:rPr>
+        <w:t>bookifyFronted</w:t>
+      </w:r>
+      <w:proofErr w:type="spellEnd"/>
+      <w:r>
+        <w:rPr>
+          <w:i/>
+          <w:iCs/>
+        </w:rPr>
+        <w:t>/</w:t>
+      </w:r>
+      <w:proofErr w:type="spellStart"/>
+      <w:r>
+        <w:rPr>
+          <w:i/>
+          <w:iCs/>
+        </w:rPr>
+        <w:t>src</w:t>
+      </w:r>
+      <w:proofErr w:type="spellEnd"/>
+      <w:r>
+        <w:rPr>
+          <w:i/>
+          <w:iCs/>
+        </w:rPr>
+        <w:t xml:space="preserve"> </w:t>
       </w:r>
       <w:r>
         <w:t>subfolder. It is organized in the following folders:</w:t>
@@ -9404,6 +10524,7 @@
         </w:numPr>
         <w:jc w:val="both"/>
       </w:pPr>
+      <w:proofErr w:type="spellStart"/>
       <w:r>
         <w:rPr>
           <w:i/>
@@ -9411,6 +10532,7 @@
         </w:rPr>
         <w:t>api</w:t>
       </w:r>
+      <w:proofErr w:type="spellEnd"/>
       <w:r>
         <w:t>: contains the script that configures Axios (the library we used to send requests) to communicate with the backend.  The URL to the server is also defined here.</w:t>
       </w:r>
@@ -9452,7 +10574,15 @@
         <w:t>context</w:t>
       </w:r>
       <w:r>
-        <w:t>: the definitions of the various React contexts we used are included here. A context is a React feature that allows us to pass parameters, called props in React, to all the children components without actually having to pass them manually at each level of the nested component tree.</w:t>
+        <w:t xml:space="preserve">: the definitions of the various React contexts we used are included here. A context is a React feature that allows us to pass parameters, called props in React, to all the children components without </w:t>
+      </w:r>
+      <w:proofErr w:type="gramStart"/>
+      <w:r>
+        <w:t>actually having</w:t>
+      </w:r>
+      <w:proofErr w:type="gramEnd"/>
+      <w:r>
+        <w:t xml:space="preserve"> to pass them manually at each level of the nested component tree.</w:t>
       </w:r>
     </w:p>
     <w:p>
@@ -9576,6 +10706,7 @@
       <w:r>
         <w:t xml:space="preserve">: this file asks the </w:t>
       </w:r>
+      <w:proofErr w:type="spellStart"/>
       <w:r>
         <w:rPr>
           <w:i/>
@@ -9583,9 +10714,11 @@
         </w:rPr>
         <w:t>ReactDOM</w:t>
       </w:r>
+      <w:proofErr w:type="spellEnd"/>
       <w:r>
         <w:t xml:space="preserve"> to render our app. It needs to include certain custom components such as the Auth and </w:t>
       </w:r>
+      <w:proofErr w:type="spellStart"/>
       <w:r>
         <w:rPr>
           <w:i/>
@@ -9593,12 +10726,14 @@
         </w:rPr>
         <w:t>SearchProvider</w:t>
       </w:r>
+      <w:proofErr w:type="spellEnd"/>
       <w:r>
         <w:t xml:space="preserve"> and Filter contexts we created. It also includes </w:t>
       </w:r>
       <w:r>
         <w:t xml:space="preserve">some built-in components such as the </w:t>
       </w:r>
+      <w:proofErr w:type="spellStart"/>
       <w:r>
         <w:rPr>
           <w:i/>
@@ -9606,6 +10741,7 @@
         </w:rPr>
         <w:t>BrowserRouter</w:t>
       </w:r>
+      <w:proofErr w:type="spellEnd"/>
       <w:r>
         <w:t xml:space="preserve"> from </w:t>
       </w:r>
@@ -9614,8 +10750,17 @@
           <w:i/>
           <w:iCs/>
         </w:rPr>
-        <w:t>react-router-dom</w:t>
-      </w:r>
+        <w:t>react-router-</w:t>
+      </w:r>
+      <w:proofErr w:type="spellStart"/>
+      <w:r>
+        <w:rPr>
+          <w:i/>
+          <w:iCs/>
+        </w:rPr>
+        <w:t>dom</w:t>
+      </w:r>
+      <w:proofErr w:type="spellEnd"/>
       <w:r>
         <w:t>, that is used to allow us to navigate to different pages of the app.</w:t>
       </w:r>
@@ -9629,6 +10774,7 @@
         </w:numPr>
         <w:jc w:val="both"/>
       </w:pPr>
+      <w:proofErr w:type="spellStart"/>
       <w:r>
         <w:rPr>
           <w:i/>
@@ -9646,6 +10792,7 @@
         </w:rPr>
         <w:t>jsx</w:t>
       </w:r>
+      <w:proofErr w:type="spellEnd"/>
       <w:r>
         <w:t>: this crucial script defines all the different pages of the website, the path to each page, the custom component that defines that page as well as what roles have access to it.</w:t>
       </w:r>
@@ -9672,10 +10819,22 @@
           <w:i/>
           <w:iCs/>
         </w:rPr>
-        <w:t>react-router-dom</w:t>
-      </w:r>
-      <w:r>
-        <w:t>’s protected routes and disabling</w:t>
+        <w:t>react-router-</w:t>
+      </w:r>
+      <w:proofErr w:type="spellStart"/>
+      <w:r>
+        <w:rPr>
+          <w:i/>
+          <w:iCs/>
+        </w:rPr>
+        <w:t>dom</w:t>
+      </w:r>
+      <w:r>
+        <w:t>’s</w:t>
+      </w:r>
+      <w:proofErr w:type="spellEnd"/>
+      <w:r>
+        <w:t xml:space="preserve"> protected routes and disabling</w:t>
       </w:r>
       <w:r>
         <w:t>/hiding</w:t>
@@ -9690,7 +10849,15 @@
         <w:t xml:space="preserve"> trying to post a review without being a tenant. It is also important to mention again that these checks are also performed in the backend</w:t>
       </w:r>
       <w:r>
-        <w:t xml:space="preserve"> to ensure a bad actor can not perform an unauthorized operation by bypassing the website </w:t>
+        <w:t xml:space="preserve"> to ensure a bad actor </w:t>
+      </w:r>
+      <w:proofErr w:type="spellStart"/>
+      <w:r>
+        <w:t>can not</w:t>
+      </w:r>
+      <w:proofErr w:type="spellEnd"/>
+      <w:r>
+        <w:t xml:space="preserve"> perform an unauthorized operation by bypassing the website </w:t>
       </w:r>
       <w:r>
         <w:t>restrictions</w:t>
@@ -9717,6 +10884,7 @@
       <w:r>
         <w:t xml:space="preserve">The website’s authentication system stores all authentication-related information (refresh and access tokens, username and roles) in a global React context called </w:t>
       </w:r>
+      <w:proofErr w:type="spellStart"/>
       <w:r>
         <w:rPr>
           <w:i/>
@@ -9724,25 +10892,44 @@
         </w:rPr>
         <w:t>AuthContext</w:t>
       </w:r>
+      <w:proofErr w:type="spellEnd"/>
       <w:r>
         <w:t xml:space="preserve">. The </w:t>
       </w:r>
-      <w:r>
-        <w:rPr>
-          <w:i/>
-          <w:iCs/>
-        </w:rPr>
-        <w:t xml:space="preserve">useAuth </w:t>
+      <w:proofErr w:type="spellStart"/>
+      <w:r>
+        <w:rPr>
+          <w:i/>
+          <w:iCs/>
+        </w:rPr>
+        <w:t>useAuth</w:t>
+      </w:r>
+      <w:proofErr w:type="spellEnd"/>
+      <w:r>
+        <w:rPr>
+          <w:i/>
+          <w:iCs/>
+        </w:rPr>
+        <w:t xml:space="preserve"> </w:t>
       </w:r>
       <w:r>
         <w:t xml:space="preserve">hook provides functions to retrieve and edit the authentication information from any component that may need to do so. With this system, the process of verifying a user is logged in (so they can perform a certain privileged operation) is reduced to checking whether the username of the current logged in user, retrieved from the </w:t>
       </w:r>
-      <w:r>
-        <w:rPr>
-          <w:i/>
-          <w:iCs/>
-        </w:rPr>
-        <w:t xml:space="preserve">useAuth </w:t>
+      <w:proofErr w:type="spellStart"/>
+      <w:r>
+        <w:rPr>
+          <w:i/>
+          <w:iCs/>
+        </w:rPr>
+        <w:t>useAuth</w:t>
+      </w:r>
+      <w:proofErr w:type="spellEnd"/>
+      <w:r>
+        <w:rPr>
+          <w:i/>
+          <w:iCs/>
+        </w:rPr>
+        <w:t xml:space="preserve"> </w:t>
       </w:r>
       <w:r>
         <w:t>hook, is not empty</w:t>
@@ -9759,12 +10946,21 @@
       <w:r>
         <w:t xml:space="preserve"> the website is a matter of retrieving the authentication information by a request from the backend, and then using the </w:t>
       </w:r>
-      <w:r>
-        <w:rPr>
-          <w:i/>
-          <w:iCs/>
-        </w:rPr>
-        <w:t xml:space="preserve">useAuth </w:t>
+      <w:proofErr w:type="spellStart"/>
+      <w:r>
+        <w:rPr>
+          <w:i/>
+          <w:iCs/>
+        </w:rPr>
+        <w:t>useAuth</w:t>
+      </w:r>
+      <w:proofErr w:type="spellEnd"/>
+      <w:r>
+        <w:rPr>
+          <w:i/>
+          <w:iCs/>
+        </w:rPr>
+        <w:t xml:space="preserve"> </w:t>
       </w:r>
       <w:r>
         <w:t xml:space="preserve">hook to store them into the global authentication context. </w:t>
@@ -9772,6 +10968,7 @@
       <w:r>
         <w:t xml:space="preserve">Finally, the logout functionality, implemented in its own </w:t>
       </w:r>
+      <w:proofErr w:type="spellStart"/>
       <w:r>
         <w:rPr>
           <w:i/>
@@ -9779,8 +10976,17 @@
         </w:rPr>
         <w:t>useLogout</w:t>
       </w:r>
-      <w:r>
-        <w:t xml:space="preserve"> hook, needs to perform the necessary request to log out from the backend and then reset the authentication information in the AuthContext and redirect the user to the home page.</w:t>
+      <w:proofErr w:type="spellEnd"/>
+      <w:r>
+        <w:t xml:space="preserve"> hook, needs to perform the necessary request to log out from the backend and then reset the authentication information in the </w:t>
+      </w:r>
+      <w:proofErr w:type="spellStart"/>
+      <w:r>
+        <w:t>AuthContext</w:t>
+      </w:r>
+      <w:proofErr w:type="spellEnd"/>
+      <w:r>
+        <w:t xml:space="preserve"> and redirect the user to the home page.</w:t>
       </w:r>
     </w:p>
     <w:p>
@@ -9799,7 +11005,15 @@
         </w:r>
       </w:hyperlink>
       <w:r>
-        <w:t xml:space="preserve"> section, is a much more complicated process. The access token needs to be retrieved from the authentication context and passed along with the request. If the server rejects the request, it is possible the access token expired and we </w:t>
+        <w:t xml:space="preserve"> section, is a much more complicated process. The access token needs to be retrieved from the authentication context and passed along with the request. If the server rejects the request, it is possible the access token </w:t>
+      </w:r>
+      <w:proofErr w:type="gramStart"/>
+      <w:r>
+        <w:t>expired</w:t>
+      </w:r>
+      <w:proofErr w:type="gramEnd"/>
+      <w:r>
+        <w:t xml:space="preserve"> and we </w:t>
       </w:r>
       <w:r>
         <w:lastRenderedPageBreak/>
@@ -9820,16 +11034,26 @@
       <w:r>
         <w:t xml:space="preserve">This whole process is automated using the </w:t>
       </w:r>
-      <w:r>
-        <w:rPr>
-          <w:i/>
-          <w:iCs/>
-        </w:rPr>
-        <w:t xml:space="preserve">useAxiosPrivate </w:t>
+      <w:proofErr w:type="spellStart"/>
+      <w:r>
+        <w:rPr>
+          <w:i/>
+          <w:iCs/>
+        </w:rPr>
+        <w:t>useAxiosPrivate</w:t>
+      </w:r>
+      <w:proofErr w:type="spellEnd"/>
+      <w:r>
+        <w:rPr>
+          <w:i/>
+          <w:iCs/>
+        </w:rPr>
+        <w:t xml:space="preserve"> </w:t>
       </w:r>
       <w:r>
         <w:t xml:space="preserve">hook. This hook will return an object called </w:t>
       </w:r>
+      <w:proofErr w:type="spellStart"/>
       <w:r>
         <w:rPr>
           <w:i/>
@@ -9837,6 +11061,7 @@
         </w:rPr>
         <w:t>axiosPrivate</w:t>
       </w:r>
+      <w:proofErr w:type="spellEnd"/>
       <w:r>
         <w:t xml:space="preserve"> that can be used to send authenticated requests to the server wherever necessary, just like a normal </w:t>
       </w:r>
@@ -9853,22 +11078,40 @@
       <w:r>
         <w:t xml:space="preserve">To make this happen, </w:t>
       </w:r>
-      <w:r>
-        <w:rPr>
-          <w:i/>
-          <w:iCs/>
-        </w:rPr>
-        <w:t xml:space="preserve">useAxiosPrivate </w:t>
+      <w:proofErr w:type="spellStart"/>
+      <w:r>
+        <w:rPr>
+          <w:i/>
+          <w:iCs/>
+        </w:rPr>
+        <w:t>useAxiosPrivate</w:t>
+      </w:r>
+      <w:proofErr w:type="spellEnd"/>
+      <w:r>
+        <w:rPr>
+          <w:i/>
+          <w:iCs/>
+        </w:rPr>
+        <w:t xml:space="preserve"> </w:t>
       </w:r>
       <w:r>
         <w:t xml:space="preserve">makes use of the </w:t>
       </w:r>
-      <w:r>
-        <w:rPr>
-          <w:i/>
-          <w:iCs/>
-        </w:rPr>
-        <w:t xml:space="preserve">useRefreshToken </w:t>
+      <w:proofErr w:type="spellStart"/>
+      <w:r>
+        <w:rPr>
+          <w:i/>
+          <w:iCs/>
+        </w:rPr>
+        <w:t>useRefreshToken</w:t>
+      </w:r>
+      <w:proofErr w:type="spellEnd"/>
+      <w:r>
+        <w:rPr>
+          <w:i/>
+          <w:iCs/>
+        </w:rPr>
+        <w:t xml:space="preserve"> </w:t>
       </w:r>
       <w:r>
         <w:t>hook that makes the refresh request to the server, updates the authentication context and returns the new access token issued by the server.</w:t>
@@ -9932,6 +11175,7 @@
         </w:numPr>
         <w:jc w:val="both"/>
       </w:pPr>
+      <w:proofErr w:type="spellStart"/>
       <w:r>
         <w:rPr>
           <w:i/>
@@ -9939,8 +11183,25 @@
         </w:rPr>
         <w:t>SearchContext</w:t>
       </w:r>
-      <w:r>
-        <w:t>: when a user makes a search for a room in a given range of dates and for a specified number of tenants and then clicks to see more details of one of the search results, it is probably a good idea to not ask them to enter that information again when booking the room, as they can easily be inferred from the search the user made. To that end, when making a search we store the parameters the user entered into a global search context to allow the booking options panel to be automatically preloaded with that information, if available. We need to ensure we reset this information when making a new search or visiting the home page.</w:t>
+      <w:proofErr w:type="spellEnd"/>
+      <w:r>
+        <w:t xml:space="preserve">: when a user makes a search for a room </w:t>
+      </w:r>
+      <w:proofErr w:type="gramStart"/>
+      <w:r>
+        <w:t>in a given</w:t>
+      </w:r>
+      <w:proofErr w:type="gramEnd"/>
+      <w:r>
+        <w:t xml:space="preserve"> range of dates and for a specified number of tenants and then clicks to see more details of one of the search results, it is probably a good idea to not ask them to enter that information again when booking the room, as they can easily be inferred from the search the user made. To that end, when making a search we store the parameters the user </w:t>
+      </w:r>
+      <w:proofErr w:type="gramStart"/>
+      <w:r>
+        <w:t>entered into</w:t>
+      </w:r>
+      <w:proofErr w:type="gramEnd"/>
+      <w:r>
+        <w:t xml:space="preserve"> a global search context to allow the booking options panel to be automatically preloaded with that information, if available. We need to ensure we reset this information when making a new search or visiting the home page.</w:t>
       </w:r>
     </w:p>
     <w:p>
@@ -9952,6 +11213,7 @@
         </w:numPr>
         <w:jc w:val="both"/>
       </w:pPr>
+      <w:proofErr w:type="spellStart"/>
       <w:r>
         <w:rPr>
           <w:i/>
@@ -9959,6 +11221,7 @@
         </w:rPr>
         <w:t>FilterOptionsContext</w:t>
       </w:r>
+      <w:proofErr w:type="spellEnd"/>
       <w:r>
         <w:t>: in this context, we are storing the various filters and pagination options of the user when they visit a room. This enables the user to view a room and then return to the search page without having to r</w:t>
       </w:r>
@@ -9989,8 +11252,17 @@
         <w:jc w:val="both"/>
       </w:pPr>
       <w:r>
-        <w:t>This concludes our short overview of the front-end’s architecture. As promised, this section was short</w:t>
-      </w:r>
+        <w:t>This concludes our short overview of the front-</w:t>
+      </w:r>
+      <w:proofErr w:type="gramStart"/>
+      <w:r>
+        <w:t>end’s</w:t>
+      </w:r>
+      <w:proofErr w:type="gramEnd"/>
+      <w:r>
+        <w:t xml:space="preserve"> architecture. As promised, this section was short</w:t>
+      </w:r>
+      <w:proofErr w:type="gramStart"/>
       <w:r>
         <w:t>,</w:t>
       </w:r>
@@ -9998,7 +11270,11 @@
         <w:t xml:space="preserve"> </w:t>
       </w:r>
       <w:r>
-        <w:t xml:space="preserve">as </w:t>
+        <w:t>as</w:t>
+      </w:r>
+      <w:proofErr w:type="gramEnd"/>
+      <w:r>
+        <w:t xml:space="preserve"> </w:t>
       </w:r>
       <w:r>
         <w:t xml:space="preserve">explaining how each of the dozens of individual components work would fill a whole book </w:t>
@@ -10089,7 +11365,15 @@
         <w:jc w:val="both"/>
       </w:pPr>
       <w:r>
-        <w:t xml:space="preserve">One major problem we had was that the location data in the spreadsheet were incredibly inconsistent. For example, the same city would be spelled differently or in another language which is a big issue for our location-based </w:t>
+        <w:t xml:space="preserve">One major problem we had was that the location data in the spreadsheet </w:t>
+      </w:r>
+      <w:proofErr w:type="gramStart"/>
+      <w:r>
+        <w:t>were</w:t>
+      </w:r>
+      <w:proofErr w:type="gramEnd"/>
+      <w:r>
+        <w:t xml:space="preserve"> incredibly inconsistent. For example, the same city would be spelled differently or in another language which is a big issue for our location-based </w:t>
       </w:r>
       <w:hyperlink w:anchor="_Search" w:history="1">
         <w:r>
@@ -10100,8 +11384,44 @@
         </w:r>
       </w:hyperlink>
       <w:r>
-        <w:t xml:space="preserve">. We solved that problem by using the Geoapify Reverse Geocoding API to figure out the city, state and country of each listing from the provided coordinates. This ensured consistent, although slightly inaccurate, location data for each listing. The Geoapify API is rate-limited, so we had to create a separate script to perform the reverse geocoding requests and save the results into the </w:t>
-      </w:r>
+        <w:t xml:space="preserve">. We solved that problem by using the </w:t>
+      </w:r>
+      <w:hyperlink r:id="rId29" w:history="1">
+        <w:r>
+          <w:rPr>
+            <w:rStyle w:val="Hyperlink"/>
+          </w:rPr>
+          <w:t>Geoapify Reverse Geoc</w:t>
+        </w:r>
+        <w:r>
+          <w:rPr>
+            <w:rStyle w:val="Hyperlink"/>
+          </w:rPr>
+          <w:t>o</w:t>
+        </w:r>
+        <w:r>
+          <w:rPr>
+            <w:rStyle w:val="Hyperlink"/>
+          </w:rPr>
+          <w:t>ding API</w:t>
+        </w:r>
+      </w:hyperlink>
+      <w:r>
+        <w:t xml:space="preserve"> to figure out the city, state and country of each listing from the provided coordinates. This ensured consistent, although slightly inaccurate, location data for each listing. The </w:t>
+      </w:r>
+      <w:r>
+        <w:t>Geoa</w:t>
+      </w:r>
+      <w:r>
+        <w:t>p</w:t>
+      </w:r>
+      <w:r>
+        <w:t>ify</w:t>
+      </w:r>
+      <w:r>
+        <w:t xml:space="preserve"> API is rate-limited, so we had to create a separate script to perform the reverse geocoding requests and save the results into the </w:t>
+      </w:r>
+      <w:proofErr w:type="spellStart"/>
       <w:r>
         <w:rPr>
           <w:i/>
@@ -10109,6 +11429,7 @@
         </w:rPr>
         <w:t>locations.json</w:t>
       </w:r>
+      <w:proofErr w:type="spellEnd"/>
       <w:r>
         <w:t xml:space="preserve"> file</w:t>
       </w:r>
@@ -10196,7 +11517,15 @@
         <w:t xml:space="preserve"> using JWTs. </w:t>
       </w:r>
       <w:r>
-        <w:t>Once that was done, we could move onto creating the user entity and the registration and login related code. We tested our app using manual Postman HTTP requests and once we verified we got the basics right, we started expanding the backend with more features such as rooms, images, reviews and search. At the same time, we started experimenting with React and tried to make it interact with the server, starting again with registration and other authentication related features. Once we got the hang of React, the rest of the development was a matter of implementing</w:t>
+        <w:t xml:space="preserve">Once that was done, we could move onto creating the user entity and the registration and login related code. We tested our app using manual Postman HTTP requests and once we </w:t>
+      </w:r>
+      <w:proofErr w:type="gramStart"/>
+      <w:r>
+        <w:t>verified</w:t>
+      </w:r>
+      <w:proofErr w:type="gramEnd"/>
+      <w:r>
+        <w:t xml:space="preserve"> we got the basics right, we started expanding the backend with more features such as rooms, images, reviews and search. At the same time, we started experimenting with React and tried to make it interact with the server, starting again with registration and other authentication related features. Once we got the hang of React, the rest of the development was a matter of implementing</w:t>
       </w:r>
       <w:r>
         <w:t>, integrating</w:t>
@@ -10285,8 +11614,78 @@
         </w:numPr>
         <w:jc w:val="both"/>
       </w:pPr>
-      <w:r>
-        <w:t>Openstreetmap, Geoapify and Nominatim contributors for their map data and reverse geocoding services.</w:t>
+      <w:hyperlink r:id="rId30" w:history="1">
+        <w:proofErr w:type="spellStart"/>
+        <w:r>
+          <w:rPr>
+            <w:rStyle w:val="Hyperlink"/>
+          </w:rPr>
+          <w:t>Openstre</w:t>
+        </w:r>
+        <w:r>
+          <w:rPr>
+            <w:rStyle w:val="Hyperlink"/>
+          </w:rPr>
+          <w:t>e</w:t>
+        </w:r>
+        <w:r>
+          <w:rPr>
+            <w:rStyle w:val="Hyperlink"/>
+          </w:rPr>
+          <w:t>tmap</w:t>
+        </w:r>
+        <w:proofErr w:type="spellEnd"/>
+      </w:hyperlink>
+      <w:r>
+        <w:t xml:space="preserve">, </w:t>
+      </w:r>
+      <w:hyperlink r:id="rId31" w:history="1">
+        <w:r>
+          <w:rPr>
+            <w:rStyle w:val="Hyperlink"/>
+          </w:rPr>
+          <w:t>Ge</w:t>
+        </w:r>
+        <w:r>
+          <w:rPr>
+            <w:rStyle w:val="Hyperlink"/>
+          </w:rPr>
+          <w:t>o</w:t>
+        </w:r>
+        <w:r>
+          <w:rPr>
+            <w:rStyle w:val="Hyperlink"/>
+          </w:rPr>
+          <w:t>apify</w:t>
+        </w:r>
+      </w:hyperlink>
+      <w:r>
+        <w:t xml:space="preserve"> and </w:t>
+      </w:r>
+      <w:hyperlink r:id="rId32" w:history="1">
+        <w:proofErr w:type="spellStart"/>
+        <w:r>
+          <w:rPr>
+            <w:rStyle w:val="Hyperlink"/>
+          </w:rPr>
+          <w:t>Nominat</w:t>
+        </w:r>
+        <w:r>
+          <w:rPr>
+            <w:rStyle w:val="Hyperlink"/>
+          </w:rPr>
+          <w:t>i</w:t>
+        </w:r>
+        <w:r>
+          <w:rPr>
+            <w:rStyle w:val="Hyperlink"/>
+          </w:rPr>
+          <w:t>m</w:t>
+        </w:r>
+        <w:proofErr w:type="spellEnd"/>
+      </w:hyperlink>
+      <w:r>
+        <w:t xml:space="preserve"> contributors for their map data and reverse geocoding services.</w:t>
       </w:r>
     </w:p>
     <w:p>
@@ -10298,8 +11697,54 @@
         </w:numPr>
         <w:jc w:val="both"/>
       </w:pPr>
-      <w:r>
-        <w:t>Font Awesome, Iconscout and flaticon for the free icons they provide.</w:t>
+      <w:hyperlink r:id="rId33" w:history="1">
+        <w:r>
+          <w:rPr>
+            <w:rStyle w:val="Hyperlink"/>
+          </w:rPr>
+          <w:t>Font Awesome,</w:t>
+        </w:r>
+      </w:hyperlink>
+      <w:r>
+        <w:t xml:space="preserve"> </w:t>
+      </w:r>
+      <w:hyperlink r:id="rId34" w:history="1">
+        <w:proofErr w:type="spellStart"/>
+        <w:r>
+          <w:rPr>
+            <w:rStyle w:val="Hyperlink"/>
+          </w:rPr>
+          <w:t>Iconsc</w:t>
+        </w:r>
+        <w:r>
+          <w:rPr>
+            <w:rStyle w:val="Hyperlink"/>
+          </w:rPr>
+          <w:t>o</w:t>
+        </w:r>
+        <w:r>
+          <w:rPr>
+            <w:rStyle w:val="Hyperlink"/>
+          </w:rPr>
+          <w:t>ut</w:t>
+        </w:r>
+        <w:proofErr w:type="spellEnd"/>
+      </w:hyperlink>
+      <w:r>
+        <w:t xml:space="preserve"> and </w:t>
+      </w:r>
+      <w:hyperlink r:id="rId35" w:history="1">
+        <w:proofErr w:type="spellStart"/>
+        <w:r>
+          <w:rPr>
+            <w:rStyle w:val="Hyperlink"/>
+          </w:rPr>
+          <w:t>flaticon</w:t>
+        </w:r>
+        <w:proofErr w:type="spellEnd"/>
+      </w:hyperlink>
+      <w:r>
+        <w:t xml:space="preserve"> for the free icons they provide.</w:t>
       </w:r>
     </w:p>
     <w:p>
@@ -10311,11 +11756,18 @@
         </w:numPr>
         <w:jc w:val="both"/>
       </w:pPr>
-      <w:r>
-        <w:t xml:space="preserve">Material UI for their templates, icons and various React components that we used heavily on our website. </w:t>
-      </w:r>
-    </w:p>
-    <w:p/>
+      <w:hyperlink r:id="rId36" w:history="1">
+        <w:r>
+          <w:rPr>
+            <w:rStyle w:val="Hyperlink"/>
+          </w:rPr>
+          <w:t>Material UI</w:t>
+        </w:r>
+      </w:hyperlink>
+      <w:r>
+        <w:t xml:space="preserve"> for their templates, icons and various React components that we used heavily on our website. </w:t>
+      </w:r>
+    </w:p>
     <w:p>
       <w:pPr>
         <w:pStyle w:val="Heading1"/>

</xml_diff>